<commit_message>
update the social part
</commit_message>
<xml_diff>
--- a/memoire_de_bois.docx
+++ b/memoire_de_bois.docx
@@ -588,7 +588,7 @@
             </w:rPr>
             <w:fldChar w:fldCharType="separate"/>
           </w:r>
-          <w:hyperlink w:anchor="_Toc410215702" w:history="1">
+          <w:hyperlink w:anchor="_Toc412556671" w:history="1">
             <w:r>
               <w:rPr>
                 <w:rStyle w:val="Lienhypertexte"/>
@@ -617,7 +617,7 @@
                 <w:noProof/>
                 <w:webHidden/>
               </w:rPr>
-              <w:instrText xml:space="preserve"> PAGEREF _Toc410215702 \h </w:instrText>
+              <w:instrText xml:space="preserve"> PAGEREF _Toc412556671 \h </w:instrText>
             </w:r>
             <w:r>
               <w:rPr>
@@ -658,7 +658,7 @@
               <w:noProof/>
             </w:rPr>
           </w:pPr>
-          <w:hyperlink w:anchor="_Toc410215703" w:history="1">
+          <w:hyperlink w:anchor="_Toc412556672" w:history="1">
             <w:r>
               <w:rPr>
                 <w:rStyle w:val="Lienhypertexte"/>
@@ -685,7 +685,7 @@
                 <w:noProof/>
                 <w:webHidden/>
               </w:rPr>
-              <w:instrText xml:space="preserve"> PAGEREF _Toc410215703 \h </w:instrText>
+              <w:instrText xml:space="preserve"> PAGEREF _Toc412556672 \h </w:instrText>
             </w:r>
             <w:r>
               <w:rPr>
@@ -726,13 +726,13 @@
               <w:noProof/>
             </w:rPr>
           </w:pPr>
-          <w:hyperlink w:anchor="_Toc410215704" w:history="1">
+          <w:hyperlink w:anchor="_Toc412556673" w:history="1">
             <w:r>
               <w:rPr>
                 <w:rStyle w:val="Lienhypertexte"/>
                 <w:noProof/>
               </w:rPr>
-              <w:t>La « protection » des films</w:t>
+              <w:t>Une nouvelle équipe dans de nouveaux locaux</w:t>
             </w:r>
             <w:r>
               <w:rPr>
@@ -753,7 +753,7 @@
                 <w:noProof/>
                 <w:webHidden/>
               </w:rPr>
-              <w:instrText xml:space="preserve"> PAGEREF _Toc410215704 \h </w:instrText>
+              <w:instrText xml:space="preserve"> PAGEREF _Toc412556673 \h </w:instrText>
             </w:r>
             <w:r>
               <w:rPr>
@@ -773,7 +773,7 @@
                 <w:noProof/>
                 <w:webHidden/>
               </w:rPr>
-              <w:t>5</w:t>
+              <w:t>6</w:t>
             </w:r>
             <w:r>
               <w:rPr>
@@ -794,13 +794,14 @@
               <w:noProof/>
             </w:rPr>
           </w:pPr>
-          <w:hyperlink w:anchor="_Toc410215705" w:history="1">
+          <w:hyperlink w:anchor="_Toc412556674" w:history="1">
             <w:r>
               <w:rPr>
                 <w:rStyle w:val="Lienhypertexte"/>
-                <w:noProof/>
-              </w:rPr>
-              <w:t>Une nouvelle équipe dans de nouveaux locaux</w:t>
+                <w:rFonts w:eastAsia="Times New Roman"/>
+                <w:noProof/>
+              </w:rPr>
+              <w:t>La vocation de Clapfeeder</w:t>
             </w:r>
             <w:r>
               <w:rPr>
@@ -821,7 +822,7 @@
                 <w:noProof/>
                 <w:webHidden/>
               </w:rPr>
-              <w:instrText xml:space="preserve"> PAGEREF _Toc410215705 \h </w:instrText>
+              <w:instrText xml:space="preserve"> PAGEREF _Toc412556674 \h </w:instrText>
             </w:r>
             <w:r>
               <w:rPr>
@@ -862,14 +863,14 @@
               <w:noProof/>
             </w:rPr>
           </w:pPr>
-          <w:hyperlink w:anchor="_Toc410215706" w:history="1">
+          <w:hyperlink w:anchor="_Toc412556675" w:history="1">
             <w:r>
               <w:rPr>
                 <w:rStyle w:val="Lienhypertexte"/>
                 <w:rFonts w:eastAsia="Times New Roman"/>
                 <w:noProof/>
               </w:rPr>
-              <w:t>La vocation de Clapfeeder</w:t>
+              <w:t>Un positionnement audacieux grâce à un service innovant</w:t>
             </w:r>
             <w:r>
               <w:rPr>
@@ -890,7 +891,7 @@
                 <w:noProof/>
                 <w:webHidden/>
               </w:rPr>
-              <w:instrText xml:space="preserve"> PAGEREF _Toc410215706 \h </w:instrText>
+              <w:instrText xml:space="preserve"> PAGEREF _Toc412556675 \h </w:instrText>
             </w:r>
             <w:r>
               <w:rPr>
@@ -931,14 +932,14 @@
               <w:noProof/>
             </w:rPr>
           </w:pPr>
-          <w:hyperlink w:anchor="_Toc410215707" w:history="1">
+          <w:hyperlink w:anchor="_Toc412556676" w:history="1">
             <w:r>
               <w:rPr>
                 <w:rStyle w:val="Lienhypertexte"/>
                 <w:rFonts w:eastAsia="Times New Roman"/>
                 <w:noProof/>
               </w:rPr>
-              <w:t>Un positionnement audacieux grâce à un service innovant</w:t>
+              <w:t>Le rôle et la position du stagiaire</w:t>
             </w:r>
             <w:r>
               <w:rPr>
@@ -959,7 +960,7 @@
                 <w:noProof/>
                 <w:webHidden/>
               </w:rPr>
-              <w:instrText xml:space="preserve"> PAGEREF _Toc410215707 \h </w:instrText>
+              <w:instrText xml:space="preserve"> PAGEREF _Toc412556676 \h </w:instrText>
             </w:r>
             <w:r>
               <w:rPr>
@@ -1000,14 +1001,14 @@
               <w:noProof/>
             </w:rPr>
           </w:pPr>
-          <w:hyperlink w:anchor="_Toc410215708" w:history="1">
+          <w:hyperlink w:anchor="_Toc412556677" w:history="1">
             <w:r>
               <w:rPr>
                 <w:rStyle w:val="Lienhypertexte"/>
                 <w:rFonts w:eastAsia="Times New Roman"/>
                 <w:noProof/>
               </w:rPr>
-              <w:t>Un projet ambitieux face à de gros concurrents</w:t>
+              <w:t>Les évolutions dans le fonctionnement de l’entreprise</w:t>
             </w:r>
             <w:r>
               <w:rPr>
@@ -1028,7 +1029,7 @@
                 <w:noProof/>
                 <w:webHidden/>
               </w:rPr>
-              <w:instrText xml:space="preserve"> PAGEREF _Toc410215708 \h </w:instrText>
+              <w:instrText xml:space="preserve"> PAGEREF _Toc412556677 \h </w:instrText>
             </w:r>
             <w:r>
               <w:rPr>
@@ -1069,14 +1070,13 @@
               <w:noProof/>
             </w:rPr>
           </w:pPr>
-          <w:hyperlink w:anchor="_Toc410215709" w:history="1">
+          <w:hyperlink w:anchor="_Toc412556678" w:history="1">
             <w:r>
               <w:rPr>
                 <w:rStyle w:val="Lienhypertexte"/>
-                <w:rFonts w:eastAsia="Times New Roman"/>
-                <w:noProof/>
-              </w:rPr>
-              <w:t>Le rôle et la position du stagiaire</w:t>
+                <w:noProof/>
+              </w:rPr>
+              <w:t>Les raisons de la faillite</w:t>
             </w:r>
             <w:r>
               <w:rPr>
@@ -1097,7 +1097,7 @@
                 <w:noProof/>
                 <w:webHidden/>
               </w:rPr>
-              <w:instrText xml:space="preserve"> PAGEREF _Toc410215709 \h </w:instrText>
+              <w:instrText xml:space="preserve"> PAGEREF _Toc412556678 \h </w:instrText>
             </w:r>
             <w:r>
               <w:rPr>
@@ -1117,7 +1117,7 @@
                 <w:noProof/>
                 <w:webHidden/>
               </w:rPr>
-              <w:t>11</w:t>
+              <w:t>13</w:t>
             </w:r>
             <w:r>
               <w:rPr>
@@ -1138,14 +1138,13 @@
               <w:noProof/>
             </w:rPr>
           </w:pPr>
-          <w:hyperlink w:anchor="_Toc410215710" w:history="1">
+          <w:hyperlink w:anchor="_Toc412556679" w:history="1">
             <w:r>
               <w:rPr>
                 <w:rStyle w:val="Lienhypertexte"/>
-                <w:rFonts w:eastAsia="Times New Roman"/>
-                <w:noProof/>
-              </w:rPr>
-              <w:t>Les évolutions dans le fonctionnement de l’entreprise</w:t>
+                <w:noProof/>
+              </w:rPr>
+              <w:t>Et si l’entreprise avait perdurée ?</w:t>
             </w:r>
             <w:r>
               <w:rPr>
@@ -1166,7 +1165,7 @@
                 <w:noProof/>
                 <w:webHidden/>
               </w:rPr>
-              <w:instrText xml:space="preserve"> PAGEREF _Toc410215710 \h </w:instrText>
+              <w:instrText xml:space="preserve"> PAGEREF _Toc412556679 \h </w:instrText>
             </w:r>
             <w:r>
               <w:rPr>
@@ -1186,7 +1185,7 @@
                 <w:noProof/>
                 <w:webHidden/>
               </w:rPr>
-              <w:t>12</w:t>
+              <w:t>14</w:t>
             </w:r>
             <w:r>
               <w:rPr>
@@ -1207,13 +1206,13 @@
               <w:noProof/>
             </w:rPr>
           </w:pPr>
-          <w:hyperlink w:anchor="_Toc410215711" w:history="1">
+          <w:hyperlink w:anchor="_Toc412556680" w:history="1">
             <w:r>
               <w:rPr>
                 <w:rStyle w:val="Lienhypertexte"/>
                 <w:noProof/>
               </w:rPr>
-              <w:t>Les raisons de la faillite</w:t>
+              <w:t>Analyse du contexte</w:t>
             </w:r>
             <w:r>
               <w:rPr>
@@ -1234,7 +1233,7 @@
                 <w:noProof/>
                 <w:webHidden/>
               </w:rPr>
-              <w:instrText xml:space="preserve"> PAGEREF _Toc410215711 \h </w:instrText>
+              <w:instrText xml:space="preserve"> PAGEREF _Toc412556680 \h </w:instrText>
             </w:r>
             <w:r>
               <w:rPr>
@@ -1254,7 +1253,7 @@
                 <w:noProof/>
                 <w:webHidden/>
               </w:rPr>
-              <w:t>15</w:t>
+              <w:t>16</w:t>
             </w:r>
             <w:r>
               <w:rPr>
@@ -1275,13 +1274,21 @@
               <w:noProof/>
             </w:rPr>
           </w:pPr>
-          <w:hyperlink w:anchor="_Toc410215712" w:history="1">
+          <w:hyperlink w:anchor="_Toc412556681" w:history="1">
             <w:r>
               <w:rPr>
                 <w:rStyle w:val="Lienhypertexte"/>
                 <w:noProof/>
               </w:rPr>
-              <w:t>Et si l’entreprise avait perdurée ?</w:t>
+              <w:t>U</w:t>
+            </w:r>
+            <w:r>
+              <w:rPr>
+                <w:rStyle w:val="Lienhypertexte"/>
+                <w:rFonts w:eastAsia="Times New Roman"/>
+                <w:noProof/>
+              </w:rPr>
+              <w:t>n projet ambitieux face à de gros concurrents</w:t>
             </w:r>
             <w:r>
               <w:rPr>
@@ -1302,7 +1309,7 @@
                 <w:noProof/>
                 <w:webHidden/>
               </w:rPr>
-              <w:instrText xml:space="preserve"> PAGEREF _Toc410215712 \h </w:instrText>
+              <w:instrText xml:space="preserve"> PAGEREF _Toc412556681 \h </w:instrText>
             </w:r>
             <w:r>
               <w:rPr>
@@ -1323,6 +1330,210 @@
                 <w:webHidden/>
               </w:rPr>
               <w:t>16</w:t>
+            </w:r>
+            <w:r>
+              <w:rPr>
+                <w:noProof/>
+                <w:webHidden/>
+              </w:rPr>
+              <w:fldChar w:fldCharType="end"/>
+            </w:r>
+          </w:hyperlink>
+        </w:p>
+        <w:p>
+          <w:pPr>
+            <w:pStyle w:val="TM2"/>
+            <w:tabs>
+              <w:tab w:val="right" w:leader="dot" w:pos="9062"/>
+            </w:tabs>
+            <w:rPr>
+              <w:noProof/>
+            </w:rPr>
+          </w:pPr>
+          <w:hyperlink w:anchor="_Toc412556682" w:history="1">
+            <w:r>
+              <w:rPr>
+                <w:rStyle w:val="Lienhypertexte"/>
+                <w:noProof/>
+              </w:rPr>
+              <w:t>La « protection » des films</w:t>
+            </w:r>
+            <w:r>
+              <w:rPr>
+                <w:noProof/>
+                <w:webHidden/>
+              </w:rPr>
+              <w:tab/>
+            </w:r>
+            <w:r>
+              <w:rPr>
+                <w:noProof/>
+                <w:webHidden/>
+              </w:rPr>
+              <w:fldChar w:fldCharType="begin"/>
+            </w:r>
+            <w:r>
+              <w:rPr>
+                <w:noProof/>
+                <w:webHidden/>
+              </w:rPr>
+              <w:instrText xml:space="preserve"> PAGEREF _Toc412556682 \h </w:instrText>
+            </w:r>
+            <w:r>
+              <w:rPr>
+                <w:noProof/>
+                <w:webHidden/>
+              </w:rPr>
+            </w:r>
+            <w:r>
+              <w:rPr>
+                <w:noProof/>
+                <w:webHidden/>
+              </w:rPr>
+              <w:fldChar w:fldCharType="separate"/>
+            </w:r>
+            <w:r>
+              <w:rPr>
+                <w:noProof/>
+                <w:webHidden/>
+              </w:rPr>
+              <w:t>17</w:t>
+            </w:r>
+            <w:r>
+              <w:rPr>
+                <w:noProof/>
+                <w:webHidden/>
+              </w:rPr>
+              <w:fldChar w:fldCharType="end"/>
+            </w:r>
+          </w:hyperlink>
+        </w:p>
+        <w:p>
+          <w:pPr>
+            <w:pStyle w:val="TM2"/>
+            <w:tabs>
+              <w:tab w:val="right" w:leader="dot" w:pos="9062"/>
+            </w:tabs>
+            <w:rPr>
+              <w:noProof/>
+            </w:rPr>
+          </w:pPr>
+          <w:hyperlink w:anchor="_Toc412556683" w:history="1">
+            <w:r>
+              <w:rPr>
+                <w:rStyle w:val="Lienhypertexte"/>
+                <w:noProof/>
+              </w:rPr>
+              <w:t>Les concurrents indirects ( ?)</w:t>
+            </w:r>
+            <w:r>
+              <w:rPr>
+                <w:noProof/>
+                <w:webHidden/>
+              </w:rPr>
+              <w:tab/>
+            </w:r>
+            <w:r>
+              <w:rPr>
+                <w:noProof/>
+                <w:webHidden/>
+              </w:rPr>
+              <w:fldChar w:fldCharType="begin"/>
+            </w:r>
+            <w:r>
+              <w:rPr>
+                <w:noProof/>
+                <w:webHidden/>
+              </w:rPr>
+              <w:instrText xml:space="preserve"> PAGEREF _Toc412556683 \h </w:instrText>
+            </w:r>
+            <w:r>
+              <w:rPr>
+                <w:noProof/>
+                <w:webHidden/>
+              </w:rPr>
+            </w:r>
+            <w:r>
+              <w:rPr>
+                <w:noProof/>
+                <w:webHidden/>
+              </w:rPr>
+              <w:fldChar w:fldCharType="separate"/>
+            </w:r>
+            <w:r>
+              <w:rPr>
+                <w:noProof/>
+                <w:webHidden/>
+              </w:rPr>
+              <w:t>19</w:t>
+            </w:r>
+            <w:r>
+              <w:rPr>
+                <w:noProof/>
+                <w:webHidden/>
+              </w:rPr>
+              <w:fldChar w:fldCharType="end"/>
+            </w:r>
+          </w:hyperlink>
+        </w:p>
+        <w:p>
+          <w:pPr>
+            <w:pStyle w:val="TM2"/>
+            <w:tabs>
+              <w:tab w:val="right" w:leader="dot" w:pos="9062"/>
+            </w:tabs>
+            <w:rPr>
+              <w:noProof/>
+            </w:rPr>
+          </w:pPr>
+          <w:hyperlink w:anchor="_Toc412556684" w:history="1">
+            <w:r>
+              <w:rPr>
+                <w:rStyle w:val="Lienhypertexte"/>
+                <w:noProof/>
+              </w:rPr>
+              <w:t>L’aspect social</w:t>
+            </w:r>
+            <w:r>
+              <w:rPr>
+                <w:noProof/>
+                <w:webHidden/>
+              </w:rPr>
+              <w:tab/>
+            </w:r>
+            <w:r>
+              <w:rPr>
+                <w:noProof/>
+                <w:webHidden/>
+              </w:rPr>
+              <w:fldChar w:fldCharType="begin"/>
+            </w:r>
+            <w:r>
+              <w:rPr>
+                <w:noProof/>
+                <w:webHidden/>
+              </w:rPr>
+              <w:instrText xml:space="preserve"> PAGEREF _Toc412556684 \h </w:instrText>
+            </w:r>
+            <w:r>
+              <w:rPr>
+                <w:noProof/>
+                <w:webHidden/>
+              </w:rPr>
+            </w:r>
+            <w:r>
+              <w:rPr>
+                <w:noProof/>
+                <w:webHidden/>
+              </w:rPr>
+              <w:fldChar w:fldCharType="separate"/>
+            </w:r>
+            <w:r>
+              <w:rPr>
+                <w:noProof/>
+                <w:webHidden/>
+              </w:rPr>
+              <w:t>19</w:t>
             </w:r>
             <w:r>
               <w:rPr>
@@ -1491,7 +1702,7 @@
           <w:lang w:eastAsia="fr-FR"/>
         </w:rPr>
       </w:pPr>
-      <w:bookmarkStart w:id="0" w:name="_Toc410215702"/>
+      <w:bookmarkStart w:id="0" w:name="_Toc412556671"/>
       <w:r>
         <w:rPr>
           <w:rFonts w:eastAsia="Times New Roman"/>
@@ -1516,7 +1727,7 @@
       <w:r>
         <w:tab/>
       </w:r>
-      <w:bookmarkStart w:id="1" w:name="_Toc410215703"/>
+      <w:bookmarkStart w:id="1" w:name="_Toc412556672"/>
       <w:r>
         <w:t>Qu’est la VoD ?</w:t>
       </w:r>
@@ -1541,7 +1752,14 @@
         <w:rPr>
           <w:lang w:eastAsia="fr-FR"/>
         </w:rPr>
-        <w:t>La V</w:t>
+        <w:t xml:space="preserve">La </w:t>
+      </w:r>
+      <w:proofErr w:type="spellStart"/>
+      <w:r>
+        <w:rPr>
+          <w:lang w:eastAsia="fr-FR"/>
+        </w:rPr>
+        <w:t>V</w:t>
       </w:r>
       <w:r>
         <w:rPr>
@@ -1553,13 +1771,56 @@
         <w:rPr>
           <w:lang w:eastAsia="fr-FR"/>
         </w:rPr>
-        <w:t>D (Video On Demand</w:t>
-      </w:r>
-      <w:r>
-        <w:rPr>
-          <w:lang w:eastAsia="fr-FR"/>
-        </w:rPr>
-        <w:t>) ou VàD (Vidéo A la Demande) en français est le fait de louer ou d’acheter des films sur internet. C’est à dire sans support physique (</w:t>
+        <w:t>D</w:t>
+      </w:r>
+      <w:proofErr w:type="spellEnd"/>
+      <w:r>
+        <w:rPr>
+          <w:lang w:eastAsia="fr-FR"/>
+        </w:rPr>
+        <w:t xml:space="preserve"> (</w:t>
+      </w:r>
+      <w:proofErr w:type="spellStart"/>
+      <w:r>
+        <w:rPr>
+          <w:lang w:eastAsia="fr-FR"/>
+        </w:rPr>
+        <w:t>Video</w:t>
+      </w:r>
+      <w:proofErr w:type="spellEnd"/>
+      <w:r>
+        <w:rPr>
+          <w:lang w:eastAsia="fr-FR"/>
+        </w:rPr>
+        <w:t xml:space="preserve"> On </w:t>
+      </w:r>
+      <w:proofErr w:type="spellStart"/>
+      <w:r>
+        <w:rPr>
+          <w:lang w:eastAsia="fr-FR"/>
+        </w:rPr>
+        <w:t>Demand</w:t>
+      </w:r>
+      <w:proofErr w:type="spellEnd"/>
+      <w:r>
+        <w:rPr>
+          <w:lang w:eastAsia="fr-FR"/>
+        </w:rPr>
+        <w:t xml:space="preserve">) ou </w:t>
+      </w:r>
+      <w:proofErr w:type="spellStart"/>
+      <w:r>
+        <w:rPr>
+          <w:lang w:eastAsia="fr-FR"/>
+        </w:rPr>
+        <w:t>VàD</w:t>
+      </w:r>
+      <w:proofErr w:type="spellEnd"/>
+      <w:r>
+        <w:rPr>
+          <w:lang w:eastAsia="fr-FR"/>
+        </w:rPr>
+        <w:t xml:space="preserve"> (Vidéo A la Demande) en français est le fait de louer ou d’acheter des films sur internet. C’est à dire sans support physique (</w:t>
       </w:r>
       <w:r>
         <w:rPr>
@@ -2376,12 +2637,57 @@
     </w:p>
     <w:p>
       <w:pPr>
+        <w:rPr>
+          <w:rFonts w:cs="Arial"/>
+          <w:color w:val="000000"/>
+          <w:lang w:val="en-US"/>
+        </w:rPr>
+      </w:pPr>
+      <w:proofErr w:type="gramStart"/>
+      <w:r>
+        <w:rPr>
+          <w:rFonts w:cs="Arial"/>
+          <w:color w:val="000000"/>
+          <w:lang w:val="en-US"/>
+        </w:rPr>
+        <w:lastRenderedPageBreak/>
+        <w:t>@</w:t>
+      </w:r>
+      <w:proofErr w:type="spellStart"/>
+      <w:r>
+        <w:rPr>
+          <w:rFonts w:cs="Arial"/>
+          <w:color w:val="000000"/>
+          <w:lang w:val="en-US"/>
+        </w:rPr>
+        <w:t>todo</w:t>
+      </w:r>
+      <w:proofErr w:type="spellEnd"/>
+      <w:r>
+        <w:rPr>
+          <w:rFonts w:cs="Arial"/>
+          <w:color w:val="000000"/>
+          <w:lang w:val="en-US"/>
+        </w:rPr>
+        <w:t> :</w:t>
+      </w:r>
+      <w:proofErr w:type="gramEnd"/>
+      <w:r>
+        <w:rPr>
+          <w:rFonts w:cs="Arial"/>
+          <w:color w:val="000000"/>
+          <w:lang w:val="en-US"/>
+        </w:rPr>
+        <w:t xml:space="preserve"> More info : http://blog.offrelegale.fr/index.php/2013/11/breve-les-differents-modeles-de-vod/</w:t>
+      </w:r>
+    </w:p>
+    <w:p>
+      <w:pPr>
         <w:pStyle w:val="Titre2"/>
         <w:ind w:firstLine="708"/>
       </w:pPr>
-      <w:bookmarkStart w:id="2" w:name="_Toc410215705"/>
-      <w:r>
-        <w:lastRenderedPageBreak/>
+      <w:bookmarkStart w:id="2" w:name="_Toc412556673"/>
+      <w:r>
         <w:t xml:space="preserve">Une </w:t>
       </w:r>
       <w:r>
@@ -2654,7 +2960,7 @@
           <w:szCs w:val="24"/>
         </w:rPr>
       </w:pPr>
-      <w:bookmarkStart w:id="3" w:name="_Toc410215706"/>
+      <w:bookmarkStart w:id="3" w:name="_Toc412556674"/>
       <w:r>
         <w:rPr>
           <w:rFonts w:eastAsia="Times New Roman"/>
@@ -3071,14 +3377,6 @@
     </w:p>
     <w:p>
       <w:pPr>
-        <w:ind w:firstLine="708"/>
-        <w:rPr>
-          <w:lang w:eastAsia="fr-FR"/>
-        </w:rPr>
-      </w:pPr>
-    </w:p>
-    <w:p>
-      <w:pPr>
         <w:pStyle w:val="Titre2"/>
         <w:ind w:firstLine="708"/>
         <w:rPr>
@@ -3087,11 +3385,12 @@
           <w:szCs w:val="24"/>
         </w:rPr>
       </w:pPr>
-      <w:bookmarkStart w:id="4" w:name="_Toc410215707"/>
+      <w:bookmarkStart w:id="4" w:name="_Toc412556675"/>
       <w:r>
         <w:rPr>
           <w:rFonts w:eastAsia="Times New Roman"/>
         </w:rPr>
+        <w:lastRenderedPageBreak/>
         <w:t>Un positionnement audacieux</w:t>
       </w:r>
       <w:r>
@@ -3471,45 +3770,18 @@
     </w:p>
     <w:p>
       <w:pPr>
-        <w:pStyle w:val="Titre2"/>
-        <w:ind w:firstLine="708"/>
+        <w:spacing w:after="240" w:line="240" w:lineRule="auto"/>
         <w:rPr>
           <w:rFonts w:ascii="Times New Roman" w:eastAsia="Times New Roman" w:hAnsi="Times New Roman" w:cs="Times New Roman"/>
           <w:sz w:val="24"/>
           <w:szCs w:val="24"/>
-        </w:rPr>
-      </w:pPr>
-      <w:bookmarkStart w:id="5" w:name="_Toc410215709"/>
-      <w:r>
-        <w:rPr>
-          <w:rFonts w:eastAsia="Times New Roman"/>
-        </w:rPr>
-        <w:lastRenderedPageBreak/>
-        <w:t>Le r</w:t>
-      </w:r>
-      <w:r>
-        <w:rPr>
-          <w:rFonts w:eastAsia="Times New Roman"/>
-        </w:rPr>
-        <w:t xml:space="preserve">ôle et </w:t>
-      </w:r>
-      <w:r>
-        <w:rPr>
-          <w:rFonts w:eastAsia="Times New Roman"/>
-        </w:rPr>
-        <w:t xml:space="preserve">la </w:t>
-      </w:r>
-      <w:r>
-        <w:rPr>
-          <w:rFonts w:eastAsia="Times New Roman"/>
-        </w:rPr>
-        <w:t>position du stagiaire</w:t>
-      </w:r>
-      <w:bookmarkEnd w:id="5"/>
-    </w:p>
-    <w:p>
-      <w:pPr>
-        <w:spacing w:after="0" w:line="240" w:lineRule="auto"/>
+          <w:lang w:eastAsia="fr-FR"/>
+        </w:rPr>
+      </w:pPr>
+    </w:p>
+    <w:p>
+      <w:pPr>
+        <w:spacing w:after="240" w:line="240" w:lineRule="auto"/>
         <w:rPr>
           <w:rFonts w:ascii="Times New Roman" w:eastAsia="Times New Roman" w:hAnsi="Times New Roman" w:cs="Times New Roman"/>
           <w:sz w:val="24"/>
@@ -3520,6 +3792,55 @@
     </w:p>
     <w:p>
       <w:pPr>
+        <w:pStyle w:val="Titre2"/>
+        <w:ind w:firstLine="708"/>
+        <w:rPr>
+          <w:rFonts w:ascii="Times New Roman" w:eastAsia="Times New Roman" w:hAnsi="Times New Roman" w:cs="Times New Roman"/>
+          <w:sz w:val="24"/>
+          <w:szCs w:val="24"/>
+        </w:rPr>
+      </w:pPr>
+      <w:bookmarkStart w:id="5" w:name="_Toc412556676"/>
+      <w:r>
+        <w:rPr>
+          <w:rFonts w:eastAsia="Times New Roman"/>
+        </w:rPr>
+        <w:lastRenderedPageBreak/>
+        <w:t>Le r</w:t>
+      </w:r>
+      <w:r>
+        <w:rPr>
+          <w:rFonts w:eastAsia="Times New Roman"/>
+        </w:rPr>
+        <w:t xml:space="preserve">ôle et </w:t>
+      </w:r>
+      <w:r>
+        <w:rPr>
+          <w:rFonts w:eastAsia="Times New Roman"/>
+        </w:rPr>
+        <w:t xml:space="preserve">la </w:t>
+      </w:r>
+      <w:r>
+        <w:rPr>
+          <w:rFonts w:eastAsia="Times New Roman"/>
+        </w:rPr>
+        <w:t>position du stagiaire</w:t>
+      </w:r>
+      <w:bookmarkEnd w:id="5"/>
+    </w:p>
+    <w:p>
+      <w:pPr>
+        <w:spacing w:after="0" w:line="240" w:lineRule="auto"/>
+        <w:rPr>
+          <w:rFonts w:ascii="Times New Roman" w:eastAsia="Times New Roman" w:hAnsi="Times New Roman" w:cs="Times New Roman"/>
+          <w:sz w:val="24"/>
+          <w:szCs w:val="24"/>
+          <w:lang w:eastAsia="fr-FR"/>
+        </w:rPr>
+      </w:pPr>
+    </w:p>
+    <w:p>
+      <w:pPr>
         <w:rPr>
           <w:rFonts w:ascii="Times New Roman" w:hAnsi="Times New Roman" w:cs="Times New Roman"/>
           <w:sz w:val="24"/>
@@ -3760,7 +4081,7 @@
           <w:rFonts w:eastAsia="Times New Roman"/>
         </w:rPr>
       </w:pPr>
-      <w:bookmarkStart w:id="6" w:name="_Toc410215710"/>
+      <w:bookmarkStart w:id="6" w:name="_Toc412556677"/>
       <w:r>
         <w:rPr>
           <w:rFonts w:eastAsia="Times New Roman"/>
@@ -4568,7 +4889,7 @@
         <w:pStyle w:val="Titre2"/>
         <w:ind w:firstLine="708"/>
       </w:pPr>
-      <w:bookmarkStart w:id="7" w:name="_Toc410215711"/>
+      <w:bookmarkStart w:id="7" w:name="_Toc412556678"/>
       <w:r>
         <w:lastRenderedPageBreak/>
         <w:t>Les raisons de la faillite</w:t>
@@ -4856,7 +5177,7 @@
         <w:pStyle w:val="Titre2"/>
         <w:ind w:firstLine="708"/>
       </w:pPr>
-      <w:bookmarkStart w:id="8" w:name="_Toc410215712"/>
+      <w:bookmarkStart w:id="8" w:name="_Toc412556679"/>
       <w:r>
         <w:lastRenderedPageBreak/>
         <w:t>Et si l’entreprise avait perdurée ?</w:t>
@@ -5491,10 +5812,12 @@
       <w:pPr>
         <w:pStyle w:val="Titre2"/>
       </w:pPr>
+      <w:bookmarkStart w:id="9" w:name="_Toc412556680"/>
       <w:r>
         <w:lastRenderedPageBreak/>
         <w:t>Analyse du contexte</w:t>
       </w:r>
+      <w:bookmarkEnd w:id="9"/>
     </w:p>
     <w:p>
       <w:pPr>
@@ -5513,7 +5836,7 @@
           <w:szCs w:val="24"/>
         </w:rPr>
       </w:pPr>
-      <w:bookmarkStart w:id="9" w:name="_Toc410215708"/>
+      <w:bookmarkStart w:id="10" w:name="_Toc412556681"/>
       <w:r>
         <w:t>U</w:t>
       </w:r>
@@ -5529,7 +5852,7 @@
         </w:rPr>
         <w:t xml:space="preserve"> face à de gros concurrents</w:t>
       </w:r>
-      <w:bookmarkEnd w:id="9"/>
+      <w:bookmarkEnd w:id="10"/>
     </w:p>
     <w:p>
       <w:pPr>
@@ -5953,7 +6276,19 @@
         <w:rPr>
           <w:lang w:eastAsia="fr-FR"/>
         </w:rPr>
-        <w:t xml:space="preserve"> serait la technologie avec le plus d’avenir. Donc aucune grande entreprise n’a énormément investi dans ces technologie et se sont contenté d'une part de marché</w:t>
+        <w:t xml:space="preserve"> serait la technologie avec le plus d’avenir. Donc aucune grande entreprise n’a énormément investi dans ces technologie</w:t>
+      </w:r>
+      <w:r>
+        <w:rPr>
+          <w:lang w:eastAsia="fr-FR"/>
+        </w:rPr>
+        <w:t>s</w:t>
+      </w:r>
+      <w:r>
+        <w:rPr>
+          <w:lang w:eastAsia="fr-FR"/>
+        </w:rPr>
+        <w:t xml:space="preserve"> et se sont contenté d'une part de marché</w:t>
       </w:r>
       <w:r>
         <w:rPr>
@@ -6042,7 +6377,19 @@
       </w:r>
       <w:proofErr w:type="spellEnd"/>
       <w:r>
-        <w:t xml:space="preserve"> va donc se concentrer sur les vieux films et les séries (qui ne sortent pas au cinéma et ne sont donc pas soumis à cette loi des 3 ans) et la </w:t>
+        <w:t xml:space="preserve"> va donc se concentrer sur</w:t>
+      </w:r>
+      <w:r>
+        <w:t xml:space="preserve"> les vieux films et les séries, car elles</w:t>
+      </w:r>
+      <w:r>
+        <w:t xml:space="preserve"> ne sortent pas au cinéma et ne sont donc pas soumis à cette loi des 3 ans</w:t>
+      </w:r>
+      <w:r>
+        <w:t>,</w:t>
+      </w:r>
+      <w:r>
+        <w:t xml:space="preserve"> et la </w:t>
       </w:r>
       <w:proofErr w:type="spellStart"/>
       <w:r>
@@ -6050,7 +6397,13 @@
       </w:r>
       <w:proofErr w:type="spellEnd"/>
       <w:r>
-        <w:t xml:space="preserve"> sur les films récent à avoir impérativement dans son catalogue le jour de leur disponibilité pour profiter du marketing des éditeurs.</w:t>
+        <w:t xml:space="preserve"> sur les films récent</w:t>
+      </w:r>
+      <w:r>
+        <w:t>s</w:t>
+      </w:r>
+      <w:r>
+        <w:t xml:space="preserve"> à avoir impérativement dans son catalogue le jour de leur disponibilité pour profiter du marketing des éditeurs.</w:t>
       </w:r>
     </w:p>
     <w:p/>
@@ -6059,11 +6412,11 @@
         <w:pStyle w:val="Titre2"/>
         <w:ind w:firstLine="708"/>
       </w:pPr>
-      <w:bookmarkStart w:id="10" w:name="_Toc410215704"/>
+      <w:bookmarkStart w:id="11" w:name="_Toc412556682"/>
       <w:r>
         <w:t>La « protection » des films</w:t>
       </w:r>
-      <w:bookmarkEnd w:id="10"/>
+      <w:bookmarkEnd w:id="11"/>
     </w:p>
     <w:p>
       <w:pPr>
@@ -6381,7 +6734,21 @@
           <w:rFonts w:cs="Arial"/>
           <w:color w:val="000000"/>
         </w:rPr>
-        <w:t>), les ordinateurs, les smartphones, les télévisions, les disques durs, les Dvd…  sont libre, une taxe existe sur tous ces appareils, la taxe de copie privée. Cette taxe est proportionnelle à la quantité de stockage de l’appareil, elle croit donc proportionnellement avec l’augmentation de la définition des médias (la Haute Définition ou HD) les faisant consommer plus d’espace mémoire et l’augmentation des débits des connexions internet permettant la diffusion de cette HD. Elle est payée par les consommateurs et les bénéfices de cette taxe sont reversés aux ayants droit par les fabricants des supports pour compenser la perte générée par la copie. Les ayants droit imposent donc d’empêcher la copie de leurs œuvres tout en percevant une taxe pour compenser la perte générée par ces copies.</w:t>
+        <w:t xml:space="preserve">), les ordinateurs, les smartphones, les télévisions, les disques durs, les Dvd…  sont libre, une taxe existe sur tous ces appareils, la taxe de copie privée. Cette taxe est proportionnelle à la quantité de stockage de l’appareil, elle croit donc proportionnellement avec l’augmentation de la définition des médias (la Haute Définition ou HD) les faisant consommer plus d’espace mémoire et l’augmentation des débits des connexions internet permettant la diffusion de cette HD. Elle est payée par les consommateurs et les bénéfices de cette taxe sont reversés aux ayants droit par les fabricants des supports pour compenser la perte générée par la copie. Les ayants droit imposent donc d’empêcher la copie de leurs œuvres tout en percevant </w:t>
+      </w:r>
+      <w:r>
+        <w:rPr>
+          <w:rFonts w:cs="Arial"/>
+          <w:color w:val="000000"/>
+        </w:rPr>
+        <w:t>les bénéfices d’</w:t>
+      </w:r>
+      <w:r>
+        <w:rPr>
+          <w:rFonts w:cs="Arial"/>
+          <w:color w:val="000000"/>
+        </w:rPr>
+        <w:t>une taxe pour compenser la perte générée par ces copies.</w:t>
       </w:r>
     </w:p>
     <w:p>
@@ -6568,46 +6935,35 @@
     </w:p>
     <w:p>
       <w:pPr>
+        <w:rPr>
+          <w:rFonts w:cs="Arial"/>
+          <w:color w:val="000000"/>
+        </w:rPr>
+      </w:pPr>
+      <w:r>
+        <w:rPr>
+          <w:rFonts w:cs="Arial"/>
+          <w:color w:val="000000"/>
+        </w:rPr>
+        <w:t xml:space="preserve">Info piratage et + : </w:t>
+      </w:r>
+      <w:r>
+        <w:rPr>
+          <w:rFonts w:cs="Arial"/>
+          <w:color w:val="000000"/>
+        </w:rPr>
+        <w:t>http://www.inaglobal.fr/cinema/article/la-vod-face-au-gratuit</w:t>
+      </w:r>
+    </w:p>
+    <w:p>
+      <w:pPr>
         <w:pStyle w:val="Titre2"/>
       </w:pPr>
-      <w:r>
-        <w:t>Les concurrents indirects</w:t>
-      </w:r>
-      <w:r>
-        <w:t xml:space="preserve"> ( ?)</w:t>
-      </w:r>
-    </w:p>
-    <w:p/>
-    <w:p>
-      <w:r>
-        <w:t xml:space="preserve">-&gt;parler </w:t>
-      </w:r>
-      <w:proofErr w:type="spellStart"/>
-      <w:r>
-        <w:t>concurents</w:t>
-      </w:r>
-      <w:proofErr w:type="spellEnd"/>
-      <w:r>
-        <w:t>, offre similaire avec paiement par pub</w:t>
-      </w:r>
-      <w:bookmarkStart w:id="11" w:name="_GoBack"/>
-      <w:bookmarkEnd w:id="11"/>
-    </w:p>
-    <w:p>
-      <w:pPr>
-        <w:pStyle w:val="Sous-titre"/>
-        <w:rPr>
-          <w:lang w:eastAsia="fr-FR"/>
-        </w:rPr>
-      </w:pPr>
-    </w:p>
-    <w:p>
-      <w:pPr>
-        <w:pStyle w:val="Titre2"/>
-      </w:pPr>
+      <w:bookmarkStart w:id="12" w:name="_Toc412556684"/>
       <w:r>
         <w:t>L’aspect social</w:t>
       </w:r>
+      <w:bookmarkEnd w:id="12"/>
     </w:p>
     <w:p>
       <w:pPr>
@@ -6646,7 +7002,19 @@
         <w:rPr>
           <w:lang w:eastAsia="fr-FR"/>
         </w:rPr>
-        <w:t xml:space="preserve"> représente internet dans son fonctionnement où chaque utilisateur peut accéder régulièrement </w:t>
+        <w:t xml:space="preserve"> représente internet dans son fonctionnement où chaque utilisateur</w:t>
+      </w:r>
+      <w:r>
+        <w:rPr>
+          <w:lang w:eastAsia="fr-FR"/>
+        </w:rPr>
+        <w:t>s</w:t>
+      </w:r>
+      <w:r>
+        <w:rPr>
+          <w:lang w:eastAsia="fr-FR"/>
+        </w:rPr>
+        <w:t xml:space="preserve"> peut accéder régulièrement </w:t>
       </w:r>
       <w:r>
         <w:rPr>
@@ -6658,7 +7026,13 @@
         <w:rPr>
           <w:lang w:eastAsia="fr-FR"/>
         </w:rPr>
-        <w:t xml:space="preserve"> des informations </w:t>
+        <w:t xml:space="preserve"> des informations</w:t>
+      </w:r>
+      <w:r>
+        <w:rPr>
+          <w:lang w:eastAsia="fr-FR"/>
+        </w:rPr>
+        <w:t xml:space="preserve"> </w:t>
       </w:r>
       <w:r>
         <w:rPr>
@@ -6737,6 +7111,12 @@
           <w:lang w:eastAsia="fr-FR"/>
         </w:rPr>
         <w:t>.</w:t>
+      </w:r>
+      <w:r>
+        <w:rPr>
+          <w:lang w:eastAsia="fr-FR"/>
+        </w:rPr>
+        <w:t xml:space="preserve"> Par exemple, sur Facebook, tous les amis d’un utilisateur peuvent commenter un de ses messages, le contenu du site va changer à chaque fois qu’un commentaire est posté.</w:t>
       </w:r>
     </w:p>
     <w:p>
@@ -6762,26 +7142,44 @@
         <w:rPr>
           <w:lang w:eastAsia="fr-FR"/>
         </w:rPr>
-        <w:t xml:space="preserve">, l’utilisation d’internet s’est beaucoup simplifiée. En effet, il est devenu possible pour des personnes avec peu de connaissances informatiques d’interagir avec des sites web. L’AJAX a notamment rendu cela possible, il </w:t>
+        <w:t>, l’utilisation d’internet s’est beaucoup simplifiée. En effet, il est devenu possible pour des personnes avec peu de connaissances informatiques d’interagir avec des sites web. L’AJAX a notamment rendu cela possible, il s’agit d’une technique de programmation de site web permettant d’échanger des données avec un serveur sans avoir à recharger toute la page. Les utilisateurs ont alors pu interagir sur le contenu d’un site, d’abord par de simples commentaires sur certaines pages du site</w:t>
+      </w:r>
+      <w:r>
+        <w:rPr>
+          <w:lang w:eastAsia="fr-FR"/>
+        </w:rPr>
+        <w:t xml:space="preserve">, </w:t>
+      </w:r>
+      <w:r>
+        <w:rPr>
+          <w:lang w:eastAsia="fr-FR"/>
+        </w:rPr>
+        <w:t xml:space="preserve"> </w:t>
       </w:r>
       <w:r>
         <w:rPr>
           <w:lang w:eastAsia="fr-FR"/>
         </w:rPr>
         <w:lastRenderedPageBreak/>
-        <w:t>s’agit d’une technique de programmation de site web permettant d’échanger des données avec un serveur sans avoir à recharger toute la page. Les utilisateurs ont alors pu interagir sur le contenu d’un site, d’abord par de simples commentaires sur certaines pages du site</w:t>
-      </w:r>
-      <w:r>
-        <w:rPr>
-          <w:lang w:eastAsia="fr-FR"/>
-        </w:rPr>
-        <w:t xml:space="preserve"> comme sur les</w:t>
-      </w:r>
-      <w:r>
-        <w:rPr>
-          <w:lang w:eastAsia="fr-FR"/>
-        </w:rPr>
-        <w:t xml:space="preserve"> sites marchands puis </w:t>
+        <w:t>comme sur les</w:t>
+      </w:r>
+      <w:r>
+        <w:rPr>
+          <w:lang w:eastAsia="fr-FR"/>
+        </w:rPr>
+        <w:t xml:space="preserve"> sites marchands</w:t>
+      </w:r>
+      <w:r>
+        <w:rPr>
+          <w:lang w:eastAsia="fr-FR"/>
+        </w:rPr>
+        <w:t>,</w:t>
+      </w:r>
+      <w:r>
+        <w:rPr>
+          <w:lang w:eastAsia="fr-FR"/>
+        </w:rPr>
+        <w:t xml:space="preserve"> puis </w:t>
       </w:r>
       <w:r>
         <w:rPr>
@@ -6923,7 +7321,19 @@
         <w:rPr>
           <w:lang w:eastAsia="fr-FR"/>
         </w:rPr>
-        <w:t xml:space="preserve"> Ces chiffres sont de 2015 et n’ont fait qu’augmenter depuis la création de ce genre de sites. Pour ce qui est de la France, 83% de la population utilise internet </w:t>
+        <w:t xml:space="preserve"> Ces chiffres sont de 2015 et n’ont fait qu’augmenter depuis la création de ce genre de sites. Pour ce qui est de la France, </w:t>
+      </w:r>
+      <w:r>
+        <w:rPr>
+          <w:lang w:eastAsia="fr-FR"/>
+        </w:rPr>
+        <w:t>près de 85%</w:t>
+      </w:r>
+      <w:r>
+        <w:rPr>
+          <w:lang w:eastAsia="fr-FR"/>
+        </w:rPr>
+        <w:t xml:space="preserve"> de la population utilise internet </w:t>
       </w:r>
       <w:r>
         <w:rPr>
@@ -6935,13 +7345,67 @@
         <w:rPr>
           <w:lang w:eastAsia="fr-FR"/>
         </w:rPr>
-        <w:t xml:space="preserve"> 68% des français sont inscrit sur un site de réseau social</w:t>
+        <w:t xml:space="preserve"> </w:t>
+      </w:r>
+      <w:r>
+        <w:rPr>
+          <w:lang w:eastAsia="fr-FR"/>
+        </w:rPr>
+        <w:t>près de 70</w:t>
+      </w:r>
+      <w:r>
+        <w:rPr>
+          <w:lang w:eastAsia="fr-FR"/>
+        </w:rPr>
+        <w:t>% des français sont inscrit sur un site de réseau social</w:t>
       </w:r>
       <w:r>
         <w:rPr>
           <w:lang w:eastAsia="fr-FR"/>
         </w:rPr>
         <w:t>.</w:t>
+      </w:r>
+      <w:r>
+        <w:rPr>
+          <w:lang w:eastAsia="fr-FR"/>
+        </w:rPr>
+        <w:t xml:space="preserve"> De plus, plus de 9</w:t>
+      </w:r>
+      <w:r>
+        <w:rPr>
+          <w:lang w:eastAsia="fr-FR"/>
+        </w:rPr>
+        <w:t>0</w:t>
+      </w:r>
+      <w:r>
+        <w:rPr>
+          <w:lang w:eastAsia="fr-FR"/>
+        </w:rPr>
+        <w:t>%</w:t>
+      </w:r>
+      <w:r>
+        <w:rPr>
+          <w:lang w:eastAsia="fr-FR"/>
+        </w:rPr>
+        <w:t xml:space="preserve"> </w:t>
+      </w:r>
+      <w:r>
+        <w:rPr>
+          <w:lang w:eastAsia="fr-FR"/>
+        </w:rPr>
+        <w:t xml:space="preserve">des 18-24ans utilise des réseaux sociaux, soit la quasi-totalité, alors que chez les 45ans et plus, la proportion baisse à entre 70 et 75% pour 2014. Cela signifie que les nouvelles générations seront très habituées à ce genre de site et que donc, </w:t>
+      </w:r>
+      <w:r>
+        <w:rPr>
+          <w:lang w:eastAsia="fr-FR"/>
+        </w:rPr>
+        <w:t xml:space="preserve">d’ici quelques années, une très grande partie de la population française sera inscrite sur au moins un site de réseau social. En supposant, bien sûr, que l’attrait pour ces technologies ne baisse pas, or, à ce propos, des études montrent que cet attrait devrait effectivement baisser notamment due aux alertes sur la protection des données personnelles ainsi </w:t>
+      </w:r>
+      <w:r>
+        <w:rPr>
+          <w:lang w:eastAsia="fr-FR"/>
+        </w:rPr>
+        <w:t>que l’augmentation du nombre et de la taille des espaces publicitaire. Cependant, les sondages ne montrent pas encore de ralentissement dans l’utilisation des réseaux sociaux.</w:t>
       </w:r>
     </w:p>
     <w:p>
@@ -7045,7 +7509,14 @@
         <w:rPr>
           <w:lang w:eastAsia="fr-FR"/>
         </w:rPr>
-        <w:t>, en effet, les membres au sein d’une famille s’éloignent (géographiquement ou socialement) plus facilement les uns des autres, le lien conjugal avec l’augmentation du nombre de divorces ainsi que les liens sociaux professionnel où la rémunération est souvent plus importante que le respect. La promiscuité des villes de plus en plus dense est également en cause et génère de l’individualisme.</w:t>
+        <w:t xml:space="preserve">, en effet, les membres au sein d’une famille s’éloignent (géographiquement ou socialement) plus facilement les uns des autres, le lien conjugal avec l’augmentation du nombre de divorces ainsi que les liens sociaux professionnel où la rémunération est souvent plus importante que le respect. La promiscuité des villes de plus </w:t>
+      </w:r>
+      <w:r>
+        <w:rPr>
+          <w:lang w:eastAsia="fr-FR"/>
+        </w:rPr>
+        <w:lastRenderedPageBreak/>
+        <w:t>en plus dense est également en cause et génère de l’individualisme.</w:t>
       </w:r>
       <w:r>
         <w:rPr>
@@ -7064,7 +7535,6 @@
         <w:rPr>
           <w:lang w:eastAsia="fr-FR"/>
         </w:rPr>
-        <w:lastRenderedPageBreak/>
         <w:tab/>
         <w:t>Etant donné un tel marché, des nouveaux sites de réseaux sociaux se créent régulièrement. Ces sites sont, pour la très grande majorité gratuit</w:t>
       </w:r>
@@ -7203,6 +7673,109 @@
           <w:lang w:eastAsia="fr-FR"/>
         </w:rPr>
       </w:pPr>
+      <w:r>
+        <w:rPr>
+          <w:lang w:eastAsia="fr-FR"/>
+        </w:rPr>
+        <w:tab/>
+        <w:t xml:space="preserve">Le rapport entre les réseaux sociaux et la </w:t>
+      </w:r>
+      <w:proofErr w:type="spellStart"/>
+      <w:r>
+        <w:rPr>
+          <w:lang w:eastAsia="fr-FR"/>
+        </w:rPr>
+        <w:t>VoD</w:t>
+      </w:r>
+      <w:proofErr w:type="spellEnd"/>
+      <w:r>
+        <w:rPr>
+          <w:lang w:eastAsia="fr-FR"/>
+        </w:rPr>
+        <w:t xml:space="preserve"> vient de la répartition des utilisateurs. En effet, on constate que les classes sociales qui utilisent le plus les réseaux sociaux sont les jeunes à partir de 18an</w:t>
+      </w:r>
+      <w:r>
+        <w:rPr>
+          <w:lang w:eastAsia="fr-FR"/>
+        </w:rPr>
+        <w:t xml:space="preserve">s, les étudiants et les cadres puis, plus l’âge augmente, plus la proportion d’utilisateur baisse. Pour la </w:t>
+      </w:r>
+      <w:proofErr w:type="spellStart"/>
+      <w:r>
+        <w:rPr>
+          <w:lang w:eastAsia="fr-FR"/>
+        </w:rPr>
+        <w:t>VoD</w:t>
+      </w:r>
+      <w:proofErr w:type="spellEnd"/>
+      <w:r>
+        <w:rPr>
+          <w:lang w:eastAsia="fr-FR"/>
+        </w:rPr>
+        <w:t>, on constate que les principaux utilisateurs sont les cadres, c’est-à-dire, grossièrement, des personnes avec de l’argent et peu de temps libre. On constate également que la proportion d’utilisateur qui piratent leurs films, c’est-à-dire qui optent pour des moyens gratuits mais illégaux pour consommer des films, est en très grande majorité chez les jeunes de moins de 25ans. De nombreuses études ont également montré qu’une grande partie des personnes qui piratent leurs films sont en réalité des personnes très enclin à consommer des films de manière légale dès lors qu’une offre satisfaisante leur sera proposée (@</w:t>
+      </w:r>
+      <w:proofErr w:type="spellStart"/>
+      <w:r>
+        <w:rPr>
+          <w:lang w:eastAsia="fr-FR"/>
+        </w:rPr>
+        <w:t>todo</w:t>
+      </w:r>
+      <w:proofErr w:type="spellEnd"/>
+      <w:r>
+        <w:rPr>
+          <w:lang w:eastAsia="fr-FR"/>
+        </w:rPr>
+        <w:t xml:space="preserve"> rapport avec fin § DRM). On peut en déduire que les étudiants sont des futurs potentiels consommateurs de </w:t>
+      </w:r>
+      <w:proofErr w:type="spellStart"/>
+      <w:r>
+        <w:rPr>
+          <w:lang w:eastAsia="fr-FR"/>
+        </w:rPr>
+        <w:t>VoD</w:t>
+      </w:r>
+      <w:proofErr w:type="spellEnd"/>
+      <w:r>
+        <w:rPr>
+          <w:lang w:eastAsia="fr-FR"/>
+        </w:rPr>
+        <w:t xml:space="preserve"> ainsi que des utilisateurs de réseaux sociaux récurrents et que la comb</w:t>
+      </w:r>
+      <w:r>
+        <w:rPr>
+          <w:lang w:eastAsia="fr-FR"/>
+        </w:rPr>
+        <w:t>inaison de ces deux technologie trouve un marché en constante progression. De plus, comme évoqué dans la partie</w:t>
+      </w:r>
+      <w:r>
+        <w:rPr>
+          <w:lang w:eastAsia="fr-FR"/>
+        </w:rPr>
+        <w:t xml:space="preserve"> sur l</w:t>
+      </w:r>
+      <w:r>
+        <w:rPr>
+          <w:lang w:eastAsia="fr-FR"/>
+        </w:rPr>
+        <w:t xml:space="preserve">a vocation de </w:t>
+      </w:r>
+      <w:proofErr w:type="spellStart"/>
+      <w:r>
+        <w:rPr>
+          <w:lang w:eastAsia="fr-FR"/>
+        </w:rPr>
+        <w:t>Clapfeeder</w:t>
+      </w:r>
+      <w:proofErr w:type="spellEnd"/>
+      <w:r>
+        <w:rPr>
+          <w:lang w:eastAsia="fr-FR"/>
+        </w:rPr>
+        <w:t>, les gens aiment parler de cinéma et les réseaux sociaux sont faits pour échanger des avis et des informations entre internautes.</w:t>
+      </w:r>
+      <w:bookmarkStart w:id="13" w:name="_GoBack"/>
+      <w:bookmarkEnd w:id="13"/>
     </w:p>
     <w:sectPr>
       <w:footerReference w:type="default" r:id="rId11"/>
@@ -7270,7 +7843,7 @@
           <w:rPr>
             <w:noProof/>
           </w:rPr>
-          <w:t>18</w:t>
+          <w:t>19</w:t>
         </w:r>
         <w:r>
           <w:fldChar w:fldCharType="end"/>
@@ -8975,7 +9548,7 @@
 </file>
 
 <file path=customXml/itemProps1.xml><?xml version="1.0" encoding="utf-8"?>
-<ds:datastoreItem xmlns:ds="http://schemas.openxmlformats.org/officeDocument/2006/customXml" ds:itemID="{6597CE18-F0DC-4B24-AA07-4A4A8D6E2AA0}">
+<ds:datastoreItem xmlns:ds="http://schemas.openxmlformats.org/officeDocument/2006/customXml" ds:itemID="{BC21A962-52F2-4F65-AEB3-6424B0AD5D9C}">
   <ds:schemaRefs>
     <ds:schemaRef ds:uri="http://schemas.openxmlformats.org/officeDocument/2006/bibliography"/>
   </ds:schemaRefs>

</xml_diff>

<commit_message>
updated "la copie privée et le piratage"
</commit_message>
<xml_diff>
--- a/memoire_de_bois.docx
+++ b/memoire_de_bois.docx
@@ -1880,7 +1880,19 @@
         <w:rPr>
           <w:lang w:eastAsia="fr-FR"/>
         </w:rPr>
-        <w:t>Cette technologie est apparue au début des années 2000 et est une conséquence logique de l’évolution physique des réseaux internet, c’est à dire les débits et la couverture du pays.</w:t>
+        <w:t>Cette technologie est apparue au début des années 2000 et est une conséquence logique de l’évolution physique des réseaux internet, c’est à dire les débits et la couverture d</w:t>
+      </w:r>
+      <w:r>
+        <w:rPr>
+          <w:lang w:eastAsia="fr-FR"/>
+        </w:rPr>
+        <w:t>es</w:t>
+      </w:r>
+      <w:r>
+        <w:rPr>
+          <w:lang w:eastAsia="fr-FR"/>
+        </w:rPr>
+        <w:t xml:space="preserve"> pays.</w:t>
       </w:r>
       <w:r>
         <w:rPr>
@@ -1934,7 +1946,21 @@
           <w:rFonts w:cs="Arial"/>
           <w:color w:val="000000"/>
         </w:rPr>
-        <w:t xml:space="preserve"> (aussi dit en « lecture en continue »)</w:t>
+        <w:t xml:space="preserve"> (aussi </w:t>
+      </w:r>
+      <w:r>
+        <w:rPr>
+          <w:rFonts w:cs="Arial"/>
+          <w:color w:val="000000"/>
+        </w:rPr>
+        <w:t>appelé</w:t>
+      </w:r>
+      <w:r>
+        <w:rPr>
+          <w:rFonts w:cs="Arial"/>
+          <w:color w:val="000000"/>
+        </w:rPr>
+        <w:t xml:space="preserve"> « lecture en continue »)</w:t>
       </w:r>
       <w:r>
         <w:rPr>
@@ -1983,7 +2009,35 @@
           <w:rFonts w:cs="Arial"/>
           <w:color w:val="000000"/>
         </w:rPr>
-        <w:t xml:space="preserve"> soit plus tard en lecture offline (en mode déconnecté) grâce au téléchargement direct. </w:t>
+        <w:t xml:space="preserve"> soi</w:t>
+      </w:r>
+      <w:r>
+        <w:rPr>
+          <w:rFonts w:cs="Arial"/>
+          <w:color w:val="000000"/>
+        </w:rPr>
+        <w:t xml:space="preserve">t plus tard en lecture offline, </w:t>
+      </w:r>
+      <w:r>
+        <w:rPr>
+          <w:rFonts w:cs="Arial"/>
+          <w:color w:val="000000"/>
+        </w:rPr>
+        <w:t>en mode déconnecté</w:t>
+      </w:r>
+      <w:r>
+        <w:rPr>
+          <w:rFonts w:cs="Arial"/>
+          <w:color w:val="000000"/>
+        </w:rPr>
+        <w:t>,</w:t>
+      </w:r>
+      <w:r>
+        <w:rPr>
+          <w:rFonts w:cs="Arial"/>
+          <w:color w:val="000000"/>
+        </w:rPr>
+        <w:t xml:space="preserve"> grâce au téléchargement direct. </w:t>
       </w:r>
       <w:r>
         <w:rPr>
@@ -2067,17 +2121,8 @@
           <w:rFonts w:cs="Arial"/>
           <w:color w:val="000000"/>
         </w:rPr>
-        <w:t xml:space="preserve"> de </w:t>
-      </w:r>
-      <w:proofErr w:type="spellStart"/>
-      <w:r>
-        <w:rPr>
-          <w:rFonts w:cs="Arial"/>
-          <w:color w:val="000000"/>
-        </w:rPr>
-        <w:t>VoD</w:t>
-      </w:r>
-      <w:proofErr w:type="spellEnd"/>
+        <w:t xml:space="preserve"> de VoD</w:t>
+      </w:r>
       <w:r>
         <w:rPr>
           <w:rFonts w:cs="Arial"/>
@@ -2210,7 +2255,49 @@
           <w:rFonts w:cs="Arial"/>
           <w:color w:val="000000"/>
         </w:rPr>
-        <w:t xml:space="preserve">is que le visionnage a commencé, si cela est facile à gérer en streaming car le site web possède toute les informations concernant les dates d’achats et de visionnage du film, pour la lecture offline, c’est la DRM qui se charge de ça en sauvegardant les dates d’achats et de visionnage du film et en ouvrant ou fermant un verrou capable </w:t>
+        <w:t>is que le visionnage a commencé</w:t>
+      </w:r>
+      <w:r>
+        <w:rPr>
+          <w:rFonts w:cs="Arial"/>
+          <w:color w:val="000000"/>
+        </w:rPr>
+        <w:t>.</w:t>
+      </w:r>
+      <w:r>
+        <w:rPr>
+          <w:rFonts w:cs="Arial"/>
+          <w:color w:val="000000"/>
+        </w:rPr>
+        <w:t xml:space="preserve"> </w:t>
+      </w:r>
+      <w:r>
+        <w:rPr>
+          <w:rFonts w:cs="Arial"/>
+          <w:color w:val="000000"/>
+        </w:rPr>
+        <w:t>S</w:t>
+      </w:r>
+      <w:r>
+        <w:rPr>
+          <w:rFonts w:cs="Arial"/>
+          <w:color w:val="000000"/>
+        </w:rPr>
+        <w:t xml:space="preserve">i cela est facile à gérer en streaming car le site web possède toute les informations concernant les dates d’achats et de visionnage du film, pour la lecture </w:t>
+      </w:r>
+      <w:r>
+        <w:rPr>
+          <w:rFonts w:cs="Arial"/>
+          <w:color w:val="000000"/>
+        </w:rPr>
+        <w:t>en mode déconnecté</w:t>
+      </w:r>
+      <w:r>
+        <w:rPr>
+          <w:rFonts w:cs="Arial"/>
+          <w:color w:val="000000"/>
+        </w:rPr>
+        <w:t xml:space="preserve">, c’est la DRM qui se charge de ça en sauvegardant les dates d’achats et de visionnage du film et en ouvrant ou fermant un verrou capable </w:t>
       </w:r>
       <w:r>
         <w:rPr>
@@ -2295,7 +2382,21 @@
           <w:rFonts w:cs="Arial"/>
           <w:color w:val="000000"/>
         </w:rPr>
-        <w:t>a rémunération des ayants par le service n’a</w:t>
+        <w:t xml:space="preserve">a rémunération des ayants </w:t>
+      </w:r>
+      <w:r>
+        <w:rPr>
+          <w:rFonts w:cs="Arial"/>
+          <w:color w:val="000000"/>
+        </w:rPr>
+        <w:t xml:space="preserve">droits </w:t>
+      </w:r>
+      <w:r>
+        <w:rPr>
+          <w:rFonts w:cs="Arial"/>
+          <w:color w:val="000000"/>
+        </w:rPr>
+        <w:t>par le service n’a</w:t>
       </w:r>
       <w:r>
         <w:rPr>
@@ -2640,46 +2741,291 @@
         <w:rPr>
           <w:rFonts w:cs="Arial"/>
           <w:color w:val="000000"/>
-          <w:lang w:val="en-US"/>
-        </w:rPr>
-      </w:pPr>
+        </w:rPr>
+      </w:pPr>
+      <w:r>
+        <w:rPr>
+          <w:rFonts w:cs="Arial"/>
+          <w:color w:val="000000"/>
+        </w:rPr>
+        <w:lastRenderedPageBreak/>
+        <w:tab/>
+        <w:t xml:space="preserve">Il s’agit là des modes les plus classiques de consommation légales de films sur internet. Cependant, pour être exacte, le terme de « EST » est en réalité une sous-catégorie du premier modèle de VoD dit « transactionnel ». La VoD transactionnelle regroupe l’EST et le DRT signifiant Download To Rent, </w:t>
+      </w:r>
+      <w:r>
+        <w:rPr>
+          <w:rFonts w:cs="Arial"/>
+          <w:color w:val="000000"/>
+        </w:rPr>
+        <w:t>littéralement</w:t>
+      </w:r>
+      <w:r>
+        <w:rPr>
+          <w:rFonts w:cs="Arial"/>
+          <w:color w:val="000000"/>
+        </w:rPr>
+        <w:t xml:space="preserve"> « télécharger pour louer », qui est en fait ce que tout le monde appelle la VoD. Cet abus de langage est présent</w:t>
+      </w:r>
+      <w:r>
+        <w:rPr>
+          <w:rFonts w:cs="Arial"/>
+          <w:color w:val="000000"/>
+        </w:rPr>
+        <w:t xml:space="preserve"> </w:t>
+      </w:r>
+      <w:r>
+        <w:rPr>
+          <w:rFonts w:cs="Arial"/>
+          <w:color w:val="000000"/>
+        </w:rPr>
+        <w:t>même dans le milieu professionnel</w:t>
+      </w:r>
+      <w:r>
+        <w:rPr>
+          <w:rFonts w:cs="Arial"/>
+          <w:color w:val="000000"/>
+        </w:rPr>
+        <w:t xml:space="preserve"> du film</w:t>
+      </w:r>
+      <w:r>
+        <w:rPr>
+          <w:rFonts w:cs="Arial"/>
+          <w:color w:val="000000"/>
+        </w:rPr>
+        <w:t xml:space="preserve">, c’est pourquoi je </w:t>
+      </w:r>
+      <w:r>
+        <w:rPr>
+          <w:rFonts w:cs="Arial"/>
+          <w:color w:val="000000"/>
+        </w:rPr>
+        <w:t xml:space="preserve">continuerai </w:t>
+      </w:r>
+      <w:r>
+        <w:rPr>
+          <w:rFonts w:cs="Arial"/>
+          <w:color w:val="000000"/>
+        </w:rPr>
+        <w:t>de l’utiliser</w:t>
+      </w:r>
+      <w:r>
+        <w:rPr>
+          <w:rFonts w:cs="Arial"/>
+          <w:color w:val="000000"/>
+        </w:rPr>
+        <w:t xml:space="preserve"> </w:t>
+      </w:r>
+      <w:r>
+        <w:rPr>
+          <w:rFonts w:cs="Arial"/>
+          <w:color w:val="000000"/>
+        </w:rPr>
+        <w:t>tout au</w:t>
+      </w:r>
+      <w:r>
+        <w:rPr>
+          <w:rFonts w:cs="Arial"/>
+          <w:color w:val="000000"/>
+        </w:rPr>
+        <w:t xml:space="preserve"> long de ce mémoire pour plus de simplicité. La S-VoD, ou VoD par abonnement constitue le deuxième modèle et il existe un troisième modèle, la AVoD. Il signifie Advert-supported Video On Demand</w:t>
+      </w:r>
+      <w:r>
+        <w:rPr>
+          <w:rFonts w:cs="Arial"/>
+          <w:color w:val="000000"/>
+        </w:rPr>
+        <w:t xml:space="preserve">, littéralement « Vidéo à la demande par financement publicitaire ». </w:t>
+      </w:r>
+      <w:r>
+        <w:rPr>
+          <w:rFonts w:cs="Arial"/>
+          <w:color w:val="000000"/>
+        </w:rPr>
+        <w:t>Dans ce modèle</w:t>
+      </w:r>
+      <w:r>
+        <w:rPr>
+          <w:rFonts w:cs="Arial"/>
+          <w:color w:val="000000"/>
+        </w:rPr>
+        <w:t xml:space="preserve">, qui aujourd’hui n’existe presque plus, les utilisateurs peuvent visionner gratuitement leurs films entrecoupé de coupures publicitaires. La plateforme américaine </w:t>
+      </w:r>
+      <w:proofErr w:type="spellStart"/>
+      <w:r>
+        <w:rPr>
+          <w:rFonts w:cs="Arial"/>
+          <w:color w:val="000000"/>
+        </w:rPr>
+        <w:t>Hulu</w:t>
+      </w:r>
+      <w:proofErr w:type="spellEnd"/>
+      <w:r>
+        <w:rPr>
+          <w:rFonts w:cs="Arial"/>
+          <w:color w:val="000000"/>
+        </w:rPr>
+        <w:t xml:space="preserve"> utilise toujours en partie ce modèle bien que la version payante du service soit la seule à être vraiment intéressante car le catalogue de films gratuits financés par la publicité est relativement faible. Cependant, on peut considérer les plateformes comme YouTube ou </w:t>
+      </w:r>
+      <w:proofErr w:type="spellStart"/>
+      <w:r>
+        <w:rPr>
+          <w:rFonts w:cs="Arial"/>
+          <w:color w:val="000000"/>
+        </w:rPr>
+        <w:t>Daylimotion</w:t>
+      </w:r>
+      <w:proofErr w:type="spellEnd"/>
+      <w:r>
+        <w:rPr>
+          <w:rFonts w:cs="Arial"/>
+          <w:color w:val="000000"/>
+        </w:rPr>
+        <w:t xml:space="preserve"> comme des services </w:t>
+      </w:r>
       <w:proofErr w:type="gramStart"/>
       <w:r>
         <w:rPr>
           <w:rFonts w:cs="Arial"/>
           <w:color w:val="000000"/>
-          <w:lang w:val="en-US"/>
-        </w:rPr>
-        <w:lastRenderedPageBreak/>
-        <w:t>@</w:t>
-      </w:r>
-      <w:proofErr w:type="spellStart"/>
-      <w:r>
-        <w:rPr>
-          <w:rFonts w:cs="Arial"/>
-          <w:color w:val="000000"/>
-          <w:lang w:val="en-US"/>
-        </w:rPr>
-        <w:t>todo</w:t>
-      </w:r>
-      <w:proofErr w:type="spellEnd"/>
-      <w:r>
-        <w:rPr>
-          <w:rFonts w:cs="Arial"/>
-          <w:color w:val="000000"/>
-          <w:lang w:val="en-US"/>
-        </w:rPr>
-        <w:t> :</w:t>
+        </w:rPr>
+        <w:t>de AVoD</w:t>
       </w:r>
       <w:proofErr w:type="gramEnd"/>
       <w:r>
         <w:rPr>
           <w:rFonts w:cs="Arial"/>
           <w:color w:val="000000"/>
-          <w:lang w:val="en-US"/>
-        </w:rPr>
-        <w:t xml:space="preserve"> More info : http://blog.offrelegale.fr/index.php/2013/11/breve-les-differents-modeles-de-vod/</w:t>
-      </w:r>
+        </w:rPr>
+        <w:t xml:space="preserve"> même si elles ne sont pas </w:t>
+      </w:r>
+      <w:r>
+        <w:rPr>
+          <w:rFonts w:cs="Arial"/>
+          <w:color w:val="000000"/>
+        </w:rPr>
+        <w:t>faites</w:t>
+      </w:r>
+      <w:r>
+        <w:rPr>
+          <w:rFonts w:cs="Arial"/>
+          <w:color w:val="000000"/>
+        </w:rPr>
+        <w:t xml:space="preserve"> pour les films</w:t>
+      </w:r>
+      <w:r>
+        <w:rPr>
+          <w:rFonts w:cs="Arial"/>
+          <w:color w:val="000000"/>
+        </w:rPr>
+        <w:t xml:space="preserve"> car on peut y visionner gratuitement un grand </w:t>
+      </w:r>
+      <w:r>
+        <w:rPr>
+          <w:rFonts w:cs="Arial"/>
+          <w:color w:val="000000"/>
+        </w:rPr>
+        <w:t>nombre de</w:t>
+      </w:r>
+      <w:r>
+        <w:rPr>
+          <w:rFonts w:cs="Arial"/>
+          <w:color w:val="000000"/>
+        </w:rPr>
+        <w:t xml:space="preserve"> vidéo</w:t>
+      </w:r>
+      <w:r>
+        <w:rPr>
+          <w:rFonts w:cs="Arial"/>
+          <w:color w:val="000000"/>
+        </w:rPr>
+        <w:t>s</w:t>
+      </w:r>
+      <w:r>
+        <w:rPr>
+          <w:rFonts w:cs="Arial"/>
+          <w:color w:val="000000"/>
+        </w:rPr>
+        <w:t xml:space="preserve"> et qu’elles imposent le visionnage de publicités.</w:t>
+      </w:r>
+      <w:r>
+        <w:rPr>
+          <w:rFonts w:cs="Arial"/>
+          <w:color w:val="000000"/>
+        </w:rPr>
+        <w:t xml:space="preserve"> On trouve également certains films disponibles sur ces plateformes mais la très grande majorité y sont illégalement et se voient relativement vite retirés.</w:t>
+      </w:r>
+    </w:p>
+    <w:p>
+      <w:pPr>
+        <w:rPr>
+          <w:rFonts w:cs="Arial"/>
+          <w:color w:val="000000"/>
+        </w:rPr>
+      </w:pPr>
+    </w:p>
+    <w:p>
+      <w:pPr>
+        <w:rPr>
+          <w:rFonts w:cs="Arial"/>
+          <w:color w:val="000000"/>
+        </w:rPr>
+      </w:pPr>
+    </w:p>
+    <w:p>
+      <w:pPr>
+        <w:rPr>
+          <w:rFonts w:cs="Arial"/>
+          <w:color w:val="000000"/>
+        </w:rPr>
+      </w:pPr>
+    </w:p>
+    <w:p>
+      <w:pPr>
+        <w:rPr>
+          <w:rFonts w:cs="Arial"/>
+          <w:color w:val="000000"/>
+        </w:rPr>
+      </w:pPr>
+    </w:p>
+    <w:p>
+      <w:pPr>
+        <w:rPr>
+          <w:rFonts w:cs="Arial"/>
+          <w:color w:val="000000"/>
+        </w:rPr>
+      </w:pPr>
+    </w:p>
+    <w:p>
+      <w:pPr>
+        <w:rPr>
+          <w:rFonts w:cs="Arial"/>
+          <w:color w:val="000000"/>
+        </w:rPr>
+      </w:pPr>
+    </w:p>
+    <w:p>
+      <w:pPr>
+        <w:rPr>
+          <w:rFonts w:cs="Arial"/>
+          <w:color w:val="000000"/>
+        </w:rPr>
+      </w:pPr>
+    </w:p>
+    <w:p>
+      <w:pPr>
+        <w:rPr>
+          <w:rFonts w:cs="Arial"/>
+          <w:color w:val="000000"/>
+        </w:rPr>
+      </w:pPr>
+    </w:p>
+    <w:p>
+      <w:pPr>
+        <w:rPr>
+          <w:rFonts w:cs="Arial"/>
+          <w:color w:val="000000"/>
+        </w:rPr>
+      </w:pPr>
     </w:p>
     <w:p>
       <w:pPr>
@@ -2688,6 +3034,7 @@
       </w:pPr>
       <w:bookmarkStart w:id="2" w:name="_Toc412556673"/>
       <w:r>
+        <w:lastRenderedPageBreak/>
         <w:t xml:space="preserve">Une </w:t>
       </w:r>
       <w:r>
@@ -2797,7 +3144,19 @@
         <w:rPr>
           <w:lang w:eastAsia="fr-FR"/>
         </w:rPr>
-        <w:t xml:space="preserve"> par les transports urbains et est proche de Grenoble.</w:t>
+        <w:t xml:space="preserve"> par les transports urbains et est proche de Grenoble</w:t>
+      </w:r>
+      <w:r>
+        <w:rPr>
+          <w:lang w:eastAsia="fr-FR"/>
+        </w:rPr>
+        <w:t>, ville réputée pour être un pôle informatique</w:t>
+      </w:r>
+      <w:r>
+        <w:rPr>
+          <w:lang w:eastAsia="fr-FR"/>
+        </w:rPr>
+        <w:t>.</w:t>
       </w:r>
     </w:p>
     <w:p>
@@ -2862,7 +3221,19 @@
         <w:rPr>
           <w:lang w:eastAsia="fr-FR"/>
         </w:rPr>
-        <w:t xml:space="preserve"> informaticiens seniors, ayant chacun une bonne expérience dans leurs domaines, le premier jour de celle-ci où toute l’architecture et les choix technologiques étaient à faire. Le contexte a</w:t>
+        <w:t xml:space="preserve"> informaticiens seniors, ayant chacun une bonne expérience dans leu</w:t>
+      </w:r>
+      <w:r>
+        <w:rPr>
+          <w:lang w:eastAsia="fr-FR"/>
+        </w:rPr>
+        <w:t xml:space="preserve">rs domaines, le premier jour d’obtention des bureaux </w:t>
+      </w:r>
+      <w:r>
+        <w:rPr>
+          <w:lang w:eastAsia="fr-FR"/>
+        </w:rPr>
+        <w:t>où toute l’architecture et les choix technologiques étaient à faire. Le contexte a</w:t>
       </w:r>
       <w:r>
         <w:rPr>
@@ -2886,7 +3257,31 @@
         <w:rPr>
           <w:lang w:eastAsia="fr-FR"/>
         </w:rPr>
-        <w:t>, encodage, système d’exploitation, outils de monitoring …) et assister à la création de tout le réseau informatique. De plus, j’ai pu suivre le recrutement de trois nouveaux membres, un développeur sénior, un développeur junior et une chargée de QA, de</w:t>
+        <w:t xml:space="preserve">, encodage, système d’exploitation, outils de monitoring …) et assister à la création de tout le réseau informatique. De plus, j’ai pu suivre le recrutement de trois nouveaux membres, un développeur sénior, </w:t>
+      </w:r>
+      <w:r>
+        <w:rPr>
+          <w:lang w:eastAsia="fr-FR"/>
+        </w:rPr>
+        <w:t>l’autre</w:t>
+      </w:r>
+      <w:r>
+        <w:rPr>
+          <w:lang w:eastAsia="fr-FR"/>
+        </w:rPr>
+        <w:t xml:space="preserve"> développeur junior et </w:t>
+      </w:r>
+      <w:r>
+        <w:rPr>
+          <w:lang w:eastAsia="fr-FR"/>
+        </w:rPr>
+        <w:t>la</w:t>
+      </w:r>
+      <w:r>
+        <w:rPr>
+          <w:lang w:eastAsia="fr-FR"/>
+        </w:rPr>
+        <w:t xml:space="preserve"> chargée de QA, de</w:t>
       </w:r>
       <w:r>
         <w:rPr>
@@ -2941,6 +3336,41 @@
           <w:lang w:eastAsia="fr-FR"/>
         </w:rPr>
         <w:t>.</w:t>
+      </w:r>
+      <w:r>
+        <w:rPr>
+          <w:lang w:eastAsia="fr-FR"/>
+        </w:rPr>
+        <w:br/>
+        <w:t>@</w:t>
+      </w:r>
+      <w:proofErr w:type="spellStart"/>
+      <w:r>
+        <w:rPr>
+          <w:lang w:eastAsia="fr-FR"/>
+        </w:rPr>
+        <w:t>todo</w:t>
+      </w:r>
+      <w:proofErr w:type="spellEnd"/>
+      <w:r>
+        <w:rPr>
+          <w:lang w:eastAsia="fr-FR"/>
+        </w:rPr>
+        <w:t xml:space="preserve"> : parler de </w:t>
+      </w:r>
+      <w:proofErr w:type="spellStart"/>
+      <w:r>
+        <w:rPr>
+          <w:lang w:eastAsia="fr-FR"/>
+        </w:rPr>
+        <w:t>magento</w:t>
+      </w:r>
+      <w:proofErr w:type="spellEnd"/>
+      <w:r>
+        <w:rPr>
+          <w:lang w:eastAsia="fr-FR"/>
+        </w:rPr>
+        <w:t xml:space="preserve"> </w:t>
       </w:r>
     </w:p>
     <w:p>
@@ -4111,6 +4541,7 @@
     </w:p>
     <w:p>
       <w:pPr>
+        <w:pStyle w:val="Sous-titre"/>
         <w:rPr>
           <w:lang w:eastAsia="fr-FR"/>
         </w:rPr>
@@ -4347,7 +4778,19 @@
         <w:rPr>
           <w:lang w:eastAsia="fr-FR"/>
         </w:rPr>
-        <w:t xml:space="preserve"> Ces deux évolutions se sont fait assez naturellement en fonction de nos préférences respectives. Je m’intéressais plus à ce qui touche au graphisme, à l’agencement et au dynamisme des pages tandis que mon collègue préférait les algorithmes de gestion de la charge des serveurs et de la base de données.</w:t>
+        <w:t xml:space="preserve"> Ces deux évolutions se sont fait</w:t>
+      </w:r>
+      <w:r>
+        <w:rPr>
+          <w:lang w:eastAsia="fr-FR"/>
+        </w:rPr>
+        <w:t>es</w:t>
+      </w:r>
+      <w:r>
+        <w:rPr>
+          <w:lang w:eastAsia="fr-FR"/>
+        </w:rPr>
+        <w:t xml:space="preserve"> assez naturellement en fonction de nos préférences respectives. Je m’intéressais plus à ce qui touche au graphisme, à l’agencement et au dynamisme des pages tandis que mon collègue préférait les algorithmes de gestion de la charge des serveurs et de la base de données.</w:t>
       </w:r>
     </w:p>
     <w:p>
@@ -4471,14 +4914,14 @@
         <w:rPr>
           <w:lang w:eastAsia="fr-FR"/>
         </w:rPr>
-        <w:t xml:space="preserve"> alternant des phases de développement de fonctionnalités ou d’amélioration de parties </w:t>
+        <w:t xml:space="preserve"> alternant des phases de développement de fonctionnalités ou d’amélioration de parties existantes et des phases de correction de bugs. Les seniors s’occupaient des parties plus </w:t>
       </w:r>
       <w:r>
         <w:rPr>
           <w:lang w:eastAsia="fr-FR"/>
         </w:rPr>
         <w:lastRenderedPageBreak/>
-        <w:t xml:space="preserve">existantes et des phases de correction de bugs. Les seniors s’occupaient des parties plus importantes du site où la qualité du travail était primordiale, tel que les interfaces de paiement ou la gestion des DRM. Le travail de chacun se faisait de manière autonome pendant la semaine et </w:t>
+        <w:t xml:space="preserve">importantes du site où la qualité du travail était primordiale, tel que les interfaces de paiement ou la gestion des DRM. Le travail de chacun se faisait de manière autonome pendant la semaine et </w:t>
       </w:r>
       <w:r>
         <w:rPr>
@@ -4586,7 +5029,31 @@
         <w:rPr>
           <w:lang w:eastAsia="fr-FR"/>
         </w:rPr>
-        <w:t xml:space="preserve"> senior développeur devenait de plus en plus en charge du travail des juniors développeurs. Les deux juniors que nous étions ne répondaient presque plus qu’à ce senior. Cela ne m’a pas dérangé car sa disponibilité et sa facilité d’accès </w:t>
+        <w:t xml:space="preserve"> développeur </w:t>
+      </w:r>
+      <w:r>
+        <w:rPr>
+          <w:lang w:eastAsia="fr-FR"/>
+        </w:rPr>
+        <w:t xml:space="preserve">senior </w:t>
+      </w:r>
+      <w:r>
+        <w:rPr>
+          <w:lang w:eastAsia="fr-FR"/>
+        </w:rPr>
+        <w:t>devenait de plus en plus en charge du travail des</w:t>
+      </w:r>
+      <w:r>
+        <w:rPr>
+          <w:lang w:eastAsia="fr-FR"/>
+        </w:rPr>
+        <w:t xml:space="preserve"> développeurs</w:t>
+      </w:r>
+      <w:r>
+        <w:rPr>
+          <w:lang w:eastAsia="fr-FR"/>
+        </w:rPr>
+        <w:t xml:space="preserve"> juniors. Les deux juniors que nous étions ne répondaient presque plus qu’à ce senior. Cela ne m’a pas dérangé car sa disponibilité et sa facilité d’accès </w:t>
       </w:r>
       <w:r>
         <w:rPr>
@@ -4724,14 +5191,14 @@
         <w:rPr>
           <w:lang w:eastAsia="fr-FR"/>
         </w:rPr>
-        <w:t xml:space="preserve">je me rends compte que cela peut engendrer des </w:t>
+        <w:t xml:space="preserve">je me rends compte que cela peut engendrer des défauts dans le passage d’informations et les problèmes ne sont plus résolus collectivement. </w:t>
       </w:r>
       <w:r>
         <w:rPr>
           <w:lang w:eastAsia="fr-FR"/>
         </w:rPr>
         <w:lastRenderedPageBreak/>
-        <w:t xml:space="preserve">défauts dans le passage d’informations et les problèmes ne sont plus résolus collectivement. Si la communication a l’air plus simple du point de vue de chaque employé, car on rend des comptes à moins de personnes, elle devient en fait plus complexe au niveau de l’entreprise générale du fait d’informations qui se perdent. Un tel fonctionnement devient, bien sûr, rapidement obligatoire dès que les effectifs de l’entreprise grandissent, cela prendrait trop de temps à tout le monde d’écouter et de tenter de résoudre les problèmes </w:t>
+        <w:t xml:space="preserve">Si la communication a l’air plus simple du point de vue de chaque employé, car on rend des comptes à moins de personnes, elle devient en fait plus complexe au niveau de l’entreprise générale du fait d’informations qui se perdent. Un tel fonctionnement devient, bien sûr, rapidement obligatoire dès que les effectifs de l’entreprise grandissent, cela prendrait trop de temps à tout le monde d’écouter et de tenter de résoudre les problèmes </w:t>
       </w:r>
       <w:r>
         <w:rPr>
@@ -4819,6 +5286,14 @@
         </w:rPr>
         <w:t>.</w:t>
       </w:r>
+    </w:p>
+    <w:p>
+      <w:pPr>
+        <w:ind w:firstLine="708"/>
+        <w:rPr>
+          <w:lang w:eastAsia="fr-FR"/>
+        </w:rPr>
+      </w:pPr>
     </w:p>
     <w:p>
       <w:pPr>
@@ -4895,58 +5370,35 @@
         <w:t>Les raisons de la faillite</w:t>
       </w:r>
       <w:bookmarkEnd w:id="7"/>
-      <w:r>
-        <w:t xml:space="preserve"> </w:t>
-      </w:r>
-    </w:p>
-    <w:p>
-      <w:pPr>
-        <w:rPr>
-          <w:lang w:eastAsia="fr-FR"/>
-        </w:rPr>
-      </w:pPr>
-    </w:p>
-    <w:p>
-      <w:pPr>
-        <w:rPr>
-          <w:lang w:eastAsia="fr-FR"/>
-        </w:rPr>
-      </w:pPr>
-      <w:r>
-        <w:rPr>
-          <w:lang w:eastAsia="fr-FR"/>
-        </w:rPr>
-        <w:tab/>
+    </w:p>
+    <w:p>
+      <w:pPr>
+        <w:pStyle w:val="Sous-titre"/>
+        <w:rPr>
+          <w:lang w:eastAsia="fr-FR"/>
+        </w:rPr>
+      </w:pPr>
+    </w:p>
+    <w:p>
+      <w:pPr>
+        <w:ind w:firstLine="708"/>
+      </w:pPr>
+      <w:r>
         <w:t xml:space="preserve">L’entreprise a eu un parcours assez difficile pendant sa durée de vie. </w:t>
       </w:r>
       <w:r>
-        <w:rPr>
-          <w:lang w:eastAsia="fr-FR"/>
-        </w:rPr>
         <w:t xml:space="preserve">Comme toute les entreprises de ce type, petite start-up dynamique et ambitieuse, le problème permanant et le plus important est de trouver du financement. Et c’est justement ce financement qui nous a manqué. L’entreprise avait démarrée suite à première une levée de fonds importante permettant d’obtenir une première version du site, des </w:t>
       </w:r>
       <w:r>
-        <w:rPr>
-          <w:lang w:eastAsia="fr-FR"/>
-        </w:rPr>
         <w:t>locaux, l’embauche des employés et</w:t>
       </w:r>
       <w:r>
-        <w:rPr>
-          <w:lang w:eastAsia="fr-FR"/>
-        </w:rPr>
         <w:t xml:space="preserve"> le paiement de plusieurs </w:t>
       </w:r>
       <w:r>
-        <w:rPr>
-          <w:lang w:eastAsia="fr-FR"/>
-        </w:rPr>
         <w:t>prestataires</w:t>
       </w:r>
       <w:r>
-        <w:rPr>
-          <w:lang w:eastAsia="fr-FR"/>
-        </w:rPr>
         <w:t>. Initialement, cette première levée de fond aurait dû servir également à financer une campagne marketing qui aurait été le véritable point de départ du service permettant de savoir si le modèle aurait pu fonctionner.</w:t>
       </w:r>
     </w:p>
@@ -5911,6 +6363,12 @@
         <w:rPr>
           <w:lang w:eastAsia="fr-FR"/>
         </w:rPr>
+        <w:t xml:space="preserve">existants </w:t>
+      </w:r>
+      <w:r>
+        <w:rPr>
+          <w:lang w:eastAsia="fr-FR"/>
+        </w:rPr>
         <w:t>était</w:t>
       </w:r>
       <w:r>
@@ -5952,7 +6410,19 @@
         <w:rPr>
           <w:lang w:eastAsia="fr-FR"/>
         </w:rPr>
-        <w:t xml:space="preserve">. Or leurs défauts étant déjà bien mis en avant par les utilisateurs sur plusieurs sites communautaires (tels </w:t>
+        <w:t xml:space="preserve">. Or leurs défauts étant déjà bien mis en avant par les utilisateurs sur </w:t>
+      </w:r>
+      <w:r>
+        <w:rPr>
+          <w:lang w:eastAsia="fr-FR"/>
+        </w:rPr>
+        <w:t xml:space="preserve">plusieurs sites communautaires </w:t>
+      </w:r>
+      <w:r>
+        <w:rPr>
+          <w:lang w:eastAsia="fr-FR"/>
+        </w:rPr>
+        <w:t xml:space="preserve">tels </w:t>
       </w:r>
       <w:proofErr w:type="gramStart"/>
       <w:r>
@@ -5994,7 +6464,33 @@
         <w:rPr>
           <w:lang w:eastAsia="fr-FR"/>
         </w:rPr>
-        <w:t xml:space="preserve">s acteurs où les sections réservées aux problèmes sont très riche en messages), leur réputation n’était pas très bonne </w:t>
+        <w:t>s acteurs où les sections réservées aux problè</w:t>
+      </w:r>
+      <w:r>
+        <w:rPr>
+          <w:lang w:eastAsia="fr-FR"/>
+        </w:rPr>
+        <w:t xml:space="preserve">mes sont très riche en messages. Ainsi </w:t>
+      </w:r>
+      <w:proofErr w:type="gramStart"/>
+      <w:r>
+        <w:rPr>
+          <w:lang w:eastAsia="fr-FR"/>
+        </w:rPr>
+        <w:t>leurs</w:t>
+      </w:r>
+      <w:proofErr w:type="gramEnd"/>
+      <w:r>
+        <w:rPr>
+          <w:lang w:eastAsia="fr-FR"/>
+        </w:rPr>
+        <w:t xml:space="preserve"> </w:t>
+      </w:r>
+      <w:r>
+        <w:rPr>
+          <w:lang w:eastAsia="fr-FR"/>
+        </w:rPr>
+        <w:t xml:space="preserve">réputation n’était pas très bonne </w:t>
       </w:r>
       <w:r>
         <w:rPr>
@@ -6026,7 +6522,31 @@
         <w:rPr>
           <w:lang w:eastAsia="fr-FR"/>
         </w:rPr>
-        <w:t xml:space="preserve">Cela s’explique par plusieurs raisons, tout d’abord, ces plateformes restent rentables. Malgré leurs défaut, la possibilité pour les utilisateurs de changer de plateforme est limité car </w:t>
+        <w:t>Cela s’explique par plusieurs raisons, tout d’abord, ces plateformes restent rentables. Malgré leurs défaut</w:t>
+      </w:r>
+      <w:r>
+        <w:rPr>
+          <w:lang w:eastAsia="fr-FR"/>
+        </w:rPr>
+        <w:t>s</w:t>
+      </w:r>
+      <w:r>
+        <w:rPr>
+          <w:lang w:eastAsia="fr-FR"/>
+        </w:rPr>
+        <w:t>, la possibilité pour les utilisateurs de changer de plateforme est limité</w:t>
+      </w:r>
+      <w:r>
+        <w:rPr>
+          <w:lang w:eastAsia="fr-FR"/>
+        </w:rPr>
+        <w:t>e</w:t>
+      </w:r>
+      <w:r>
+        <w:rPr>
+          <w:lang w:eastAsia="fr-FR"/>
+        </w:rPr>
+        <w:t xml:space="preserve"> car </w:t>
       </w:r>
       <w:r>
         <w:rPr>
@@ -6038,21 +6558,7 @@
         <w:rPr>
           <w:lang w:eastAsia="fr-FR"/>
         </w:rPr>
-        <w:t xml:space="preserve">on s’intéresse à la </w:t>
-      </w:r>
-      <w:proofErr w:type="spellStart"/>
-      <w:r>
-        <w:rPr>
-          <w:lang w:eastAsia="fr-FR"/>
-        </w:rPr>
-        <w:t>VoD</w:t>
-      </w:r>
-      <w:proofErr w:type="spellEnd"/>
-      <w:r>
-        <w:rPr>
-          <w:lang w:eastAsia="fr-FR"/>
-        </w:rPr>
-        <w:t xml:space="preserve"> en France, </w:t>
+        <w:t xml:space="preserve">on s’intéresse à la VoD en France, </w:t>
       </w:r>
       <w:r>
         <w:rPr>
@@ -6114,21 +6620,7 @@
         <w:rPr>
           <w:lang w:eastAsia="fr-FR"/>
         </w:rPr>
-        <w:t xml:space="preserve"> est la part de marché de la </w:t>
-      </w:r>
-      <w:proofErr w:type="spellStart"/>
-      <w:r>
-        <w:rPr>
-          <w:lang w:eastAsia="fr-FR"/>
-        </w:rPr>
-        <w:t>VoD</w:t>
-      </w:r>
-      <w:proofErr w:type="spellEnd"/>
-      <w:r>
-        <w:rPr>
-          <w:lang w:eastAsia="fr-FR"/>
-        </w:rPr>
-        <w:t xml:space="preserve"> par rapport au cinéma, à l’achat de D</w:t>
+        <w:t xml:space="preserve"> est la part de marché de la VoD par rapport au cinéma, à l’achat de D</w:t>
       </w:r>
       <w:r>
         <w:rPr>
@@ -6205,35 +6697,7 @@
         <w:rPr>
           <w:lang w:eastAsia="fr-FR"/>
         </w:rPr>
-        <w:t xml:space="preserve">La dernière raison est que la période jusqu’en 2013 a été une période de transition pour le marché du film. L'apparition de la </w:t>
-      </w:r>
-      <w:proofErr w:type="spellStart"/>
-      <w:r>
-        <w:rPr>
-          <w:lang w:eastAsia="fr-FR"/>
-        </w:rPr>
-        <w:t>VoD</w:t>
-      </w:r>
-      <w:proofErr w:type="spellEnd"/>
-      <w:r>
-        <w:rPr>
-          <w:lang w:eastAsia="fr-FR"/>
-        </w:rPr>
-        <w:t>, de la S-</w:t>
-      </w:r>
-      <w:proofErr w:type="spellStart"/>
-      <w:r>
-        <w:rPr>
-          <w:lang w:eastAsia="fr-FR"/>
-        </w:rPr>
-        <w:t>VoD</w:t>
-      </w:r>
-      <w:proofErr w:type="spellEnd"/>
-      <w:r>
-        <w:rPr>
-          <w:lang w:eastAsia="fr-FR"/>
-        </w:rPr>
-        <w:t xml:space="preserve"> (vidéo à la demande par abonnement), les services de rattrapage des chaînes de télévision, la baisse des ventes de </w:t>
+        <w:t xml:space="preserve">La dernière raison est que la période jusqu’en 2013 a été une période de transition pour le marché du film. L'apparition de la VoD, de la S-VoD (vidéo à la demande par abonnement), les services de rattrapage des chaînes de télévision, la baisse des ventes de </w:t>
       </w:r>
       <w:r>
         <w:rPr>
@@ -6294,21 +6758,7 @@
         <w:rPr>
           <w:lang w:eastAsia="fr-FR"/>
         </w:rPr>
-        <w:t xml:space="preserve"> dans la </w:t>
-      </w:r>
-      <w:proofErr w:type="spellStart"/>
-      <w:r>
-        <w:rPr>
-          <w:lang w:eastAsia="fr-FR"/>
-        </w:rPr>
-        <w:t>VoD</w:t>
-      </w:r>
-      <w:proofErr w:type="spellEnd"/>
-      <w:r>
-        <w:rPr>
-          <w:lang w:eastAsia="fr-FR"/>
-        </w:rPr>
-        <w:t xml:space="preserve"> tout en essayant de </w:t>
+        <w:t xml:space="preserve"> dans la VoD tout en essayant de </w:t>
       </w:r>
       <w:r>
         <w:rPr>
@@ -6344,23 +6794,7 @@
     <w:p>
       <w:r>
         <w:tab/>
-        <w:t xml:space="preserve">Le champ était donc libre pour miser sur une de ces technologies et arriver sur le marché avec un service novateur et de qualité. De plus, le plus gros souci de concurrence potentiel à venir de la </w:t>
-      </w:r>
-      <w:proofErr w:type="spellStart"/>
-      <w:r>
-        <w:t>VoD</w:t>
-      </w:r>
-      <w:proofErr w:type="spellEnd"/>
-      <w:r>
-        <w:t xml:space="preserve"> est la S-</w:t>
-      </w:r>
-      <w:proofErr w:type="spellStart"/>
-      <w:r>
-        <w:t>VoD</w:t>
-      </w:r>
-      <w:proofErr w:type="spellEnd"/>
-      <w:r>
-        <w:t xml:space="preserve">. Seulement, de par la loi française, ces marchés sont assez différents car le catalogue de films proposé est très différents ; en effet, les offres </w:t>
+        <w:t xml:space="preserve">Le champ était donc libre pour miser sur une de ces technologies et arriver sur le marché avec un service novateur et de qualité. De plus, le plus gros souci de concurrence potentiel à venir de la VoD est la S-VoD. Seulement, de par la loi française, ces marchés sont assez différents car le catalogue de films proposé est très différents ; en effet, les offres </w:t>
       </w:r>
       <w:r>
         <w:t xml:space="preserve">de location de films </w:t>
@@ -6369,15 +6803,7 @@
         <w:t xml:space="preserve">par abonnement, en France, ne peuvent diffuser que des films étant sortis en salle 3 ans auparavant </w:t>
       </w:r>
       <w:r>
-        <w:t>alors que pour les offres de location par paiement à l’acte, ce délai n’est que de 6 mois. La S-</w:t>
-      </w:r>
-      <w:proofErr w:type="spellStart"/>
-      <w:r>
-        <w:t>VoD</w:t>
-      </w:r>
-      <w:proofErr w:type="spellEnd"/>
-      <w:r>
-        <w:t xml:space="preserve"> va donc se concentrer sur</w:t>
+        <w:t>alors que pour les offres de location par paiement à l’acte, ce délai n’est que de 6 mois. La S-VoD va donc se concentrer sur</w:t>
       </w:r>
       <w:r>
         <w:t xml:space="preserve"> les vieux films et les séries, car elles</w:t>
@@ -6389,15 +6815,7 @@
         <w:t>,</w:t>
       </w:r>
       <w:r>
-        <w:t xml:space="preserve"> et la </w:t>
-      </w:r>
-      <w:proofErr w:type="spellStart"/>
-      <w:r>
-        <w:t>VoD</w:t>
-      </w:r>
-      <w:proofErr w:type="spellEnd"/>
-      <w:r>
-        <w:t xml:space="preserve"> sur les films récent</w:t>
+        <w:t xml:space="preserve"> et la VoD sur les films récent</w:t>
       </w:r>
       <w:r>
         <w:t>s</w:t>
@@ -6406,6 +6824,16 @@
         <w:t xml:space="preserve"> à avoir impérativement dans son catalogue le jour de leur disponibilité pour profiter du marketing des éditeurs.</w:t>
       </w:r>
     </w:p>
+    <w:p/>
+    <w:p/>
+    <w:p/>
+    <w:p/>
+    <w:p/>
+    <w:p/>
+    <w:p/>
+    <w:p/>
+    <w:p/>
+    <w:p/>
     <w:p/>
     <w:p>
       <w:pPr>
@@ -6414,6 +6842,7 @@
       </w:pPr>
       <w:bookmarkStart w:id="11" w:name="_Toc412556682"/>
       <w:r>
+        <w:lastRenderedPageBreak/>
         <w:t>La « protection » des films</w:t>
       </w:r>
       <w:bookmarkEnd w:id="11"/>
@@ -6463,7 +6892,230 @@
           <w:rFonts w:cs="Arial"/>
           <w:color w:val="000000"/>
         </w:rPr>
-        <w:t xml:space="preserve">s (GND) plus communément appelé DRM (Digital </w:t>
+        <w:t>s (GND) plus communément appelé DRM (Digital Rights Management). Ce sont des mécanismes de cryptage des données du film afin de ne le rendre lisible que sous certaines conditions. Cette DRM est sensé empêcher de pouvoir lire le fichier</w:t>
+      </w:r>
+      <w:r>
+        <w:rPr>
+          <w:rFonts w:cs="Arial"/>
+          <w:color w:val="000000"/>
+        </w:rPr>
+        <w:t xml:space="preserve"> si la location a expiré,</w:t>
+      </w:r>
+      <w:r>
+        <w:rPr>
+          <w:rFonts w:cs="Arial"/>
+          <w:color w:val="000000"/>
+        </w:rPr>
+        <w:t xml:space="preserve"> si celui-ci est copié, on parle de copie privée ou de  piratage en fonction de l’utilisation de cette copie, mais aussi en cas de contrainte géographique car certains films ne sont pas disponible dans tous les pays, en cas de lecture sur un appareil non autorisé, un ayant droit peut ne pas vouloir que ses films soient disponible sur </w:t>
+      </w:r>
+      <w:r>
+        <w:rPr>
+          <w:rFonts w:cs="Arial"/>
+          <w:color w:val="000000"/>
+        </w:rPr>
+        <w:t>les</w:t>
+      </w:r>
+      <w:r>
+        <w:rPr>
+          <w:rFonts w:cs="Arial"/>
+          <w:color w:val="000000"/>
+        </w:rPr>
+        <w:t xml:space="preserve"> téléphone</w:t>
+      </w:r>
+      <w:r>
+        <w:rPr>
+          <w:rFonts w:cs="Arial"/>
+          <w:color w:val="000000"/>
+        </w:rPr>
+        <w:t>s</w:t>
+      </w:r>
+      <w:r>
+        <w:rPr>
+          <w:rFonts w:cs="Arial"/>
+          <w:color w:val="000000"/>
+        </w:rPr>
+        <w:t xml:space="preserve"> par exemple, ou en cas de détection d’un logiciel interdit sur l’appareil de lecture tel qu’un outil de capture vidéo pouvant servir à enregistrer le film tout en le lisant et créer ainsi une copie du film sans la DRM. Ces DRM sont également capable de bloquer certaines fonctionnalités du lecteur vidéo à des moments précis tel que l’avance rapide pour forcer le visionnage d’une annonce publicitaire.</w:t>
+      </w:r>
+    </w:p>
+    <w:p>
+      <w:pPr>
+        <w:rPr>
+          <w:rFonts w:cs="Arial"/>
+          <w:color w:val="000000"/>
+        </w:rPr>
+      </w:pPr>
+      <w:r>
+        <w:rPr>
+          <w:rFonts w:cs="Arial"/>
+          <w:color w:val="000000"/>
+        </w:rPr>
+        <w:tab/>
+        <w:t>Les ayants droit souhaitant conserver le contrôle commercial des films dont ils sont propriétaire, imposent aux services de VoD d’implémenter une DRM.</w:t>
+      </w:r>
+      <w:r>
+        <w:rPr>
+          <w:rFonts w:cs="Arial"/>
+          <w:color w:val="000000"/>
+        </w:rPr>
+        <w:t xml:space="preserve"> </w:t>
+      </w:r>
+      <w:r>
+        <w:rPr>
+          <w:rFonts w:cs="Arial"/>
+          <w:color w:val="000000"/>
+        </w:rPr>
+        <w:t>Ces films sont donc cryptés et</w:t>
+      </w:r>
+      <w:r>
+        <w:rPr>
+          <w:rFonts w:cs="Arial"/>
+          <w:color w:val="000000"/>
+        </w:rPr>
+        <w:t>, pour les lire, il faut installer un plugin ou une application. Pour le streaming, un plugin s’intègre au navigateur</w:t>
+      </w:r>
+      <w:r>
+        <w:rPr>
+          <w:rFonts w:cs="Arial"/>
+          <w:color w:val="000000"/>
+        </w:rPr>
+        <w:t>, l</w:t>
+      </w:r>
+      <w:r>
+        <w:rPr>
+          <w:rFonts w:cs="Arial"/>
+          <w:color w:val="000000"/>
+        </w:rPr>
+        <w:t xml:space="preserve">e film étant </w:t>
+      </w:r>
+      <w:r>
+        <w:rPr>
+          <w:rFonts w:cs="Arial"/>
+          <w:color w:val="000000"/>
+        </w:rPr>
+        <w:t>visionné</w:t>
+      </w:r>
+      <w:r>
+        <w:rPr>
+          <w:rFonts w:cs="Arial"/>
+          <w:color w:val="000000"/>
+        </w:rPr>
+        <w:t xml:space="preserve"> via le lecteur</w:t>
+      </w:r>
+      <w:r>
+        <w:rPr>
+          <w:rFonts w:cs="Arial"/>
+          <w:color w:val="000000"/>
+        </w:rPr>
+        <w:t xml:space="preserve"> vidéo</w:t>
+      </w:r>
+      <w:r>
+        <w:rPr>
+          <w:rFonts w:cs="Arial"/>
+          <w:color w:val="000000"/>
+        </w:rPr>
+        <w:t xml:space="preserve"> </w:t>
+      </w:r>
+      <w:r>
+        <w:rPr>
+          <w:rFonts w:cs="Arial"/>
+          <w:color w:val="000000"/>
+        </w:rPr>
+        <w:t>du service de VoD</w:t>
+      </w:r>
+      <w:r>
+        <w:rPr>
+          <w:rFonts w:cs="Arial"/>
+          <w:color w:val="000000"/>
+        </w:rPr>
+        <w:t>, ce lecteur intègre nativement plusieurs éléments nécessaires à la DRM.</w:t>
+      </w:r>
+      <w:r>
+        <w:rPr>
+          <w:rFonts w:cs="Arial"/>
+          <w:color w:val="000000"/>
+        </w:rPr>
+        <w:t xml:space="preserve"> Le plugin ne sert donc pas à décrypter le film mais seulement à vérifier les autres contraintes (géolocalisation, autre logiciels ouvert sur la machine…).</w:t>
+      </w:r>
+      <w:r>
+        <w:rPr>
+          <w:rFonts w:cs="Arial"/>
+          <w:color w:val="000000"/>
+        </w:rPr>
+        <w:t xml:space="preserve"> Pour le téléchargement, une application doit être installé</w:t>
+      </w:r>
+      <w:r>
+        <w:rPr>
+          <w:rFonts w:cs="Arial"/>
+          <w:color w:val="000000"/>
+        </w:rPr>
+        <w:t>e</w:t>
+      </w:r>
+      <w:r>
+        <w:rPr>
+          <w:rFonts w:cs="Arial"/>
+          <w:color w:val="000000"/>
+        </w:rPr>
+        <w:t xml:space="preserve"> sur la machine pour lire les films avec </w:t>
+      </w:r>
+      <w:r>
+        <w:rPr>
+          <w:rFonts w:cs="Arial"/>
+          <w:color w:val="000000"/>
+        </w:rPr>
+        <w:t>le</w:t>
+      </w:r>
+      <w:r>
+        <w:rPr>
+          <w:rFonts w:cs="Arial"/>
+          <w:color w:val="000000"/>
+        </w:rPr>
+        <w:t xml:space="preserve"> lecteur du client.</w:t>
+      </w:r>
+      <w:r>
+        <w:rPr>
+          <w:rFonts w:cs="Arial"/>
+          <w:color w:val="000000"/>
+        </w:rPr>
+        <w:t xml:space="preserve"> Cette application vérifie toute les contraintes sur la machine et gère le décryptage du film.</w:t>
+      </w:r>
+    </w:p>
+    <w:p>
+      <w:pPr>
+        <w:rPr>
+          <w:rFonts w:cs="Arial"/>
+          <w:color w:val="000000"/>
+        </w:rPr>
+      </w:pPr>
+      <w:r>
+        <w:rPr>
+          <w:rFonts w:cs="Arial"/>
+          <w:color w:val="000000"/>
+        </w:rPr>
+        <w:tab/>
+        <w:t>Ces DRM sont une catastrophe pour les acteurs de la VoD ainsi que pour les clients et il est important d’expliquer pourquoi afin d’aider à appréhender la difficulté d’intégrer le marché de la VoD.</w:t>
+      </w:r>
+    </w:p>
+    <w:p>
+      <w:pPr>
+        <w:rPr>
+          <w:rFonts w:cs="Arial"/>
+          <w:color w:val="000000"/>
+        </w:rPr>
+      </w:pPr>
+      <w:r>
+        <w:rPr>
+          <w:rFonts w:cs="Arial"/>
+          <w:color w:val="000000"/>
+        </w:rPr>
+        <w:tab/>
+        <w:t>Tout d’abords, ces DRM posent des problèmes légaux. Si la vente et l’usage d’appareils d’enregistre</w:t>
+      </w:r>
+      <w:r>
+        <w:rPr>
+          <w:rFonts w:cs="Arial"/>
+          <w:color w:val="000000"/>
+        </w:rPr>
+        <w:t xml:space="preserve">ment tel que les magnétoscopes, les </w:t>
       </w:r>
       <w:proofErr w:type="spellStart"/>
       <w:r>
@@ -6471,7 +7123,7 @@
           <w:rFonts w:cs="Arial"/>
           <w:color w:val="000000"/>
         </w:rPr>
-        <w:t>Rights</w:t>
+        <w:t>DVDscopes</w:t>
       </w:r>
       <w:proofErr w:type="spellEnd"/>
       <w:r>
@@ -6479,21 +7131,57 @@
           <w:rFonts w:cs="Arial"/>
           <w:color w:val="000000"/>
         </w:rPr>
-        <w:t xml:space="preserve"> Management). Ce sont des mécanismes de cryptage des données du film afin de ne le rendre lisible que sous certaines conditions. Cette DRM est sensé empêcher de pouvoir lire le fichier</w:t>
-      </w:r>
-      <w:r>
-        <w:rPr>
-          <w:rFonts w:cs="Arial"/>
-          <w:color w:val="000000"/>
-        </w:rPr>
-        <w:t xml:space="preserve"> si la location a expiré,</w:t>
-      </w:r>
-      <w:r>
-        <w:rPr>
-          <w:rFonts w:cs="Arial"/>
-          <w:color w:val="000000"/>
-        </w:rPr>
-        <w:t xml:space="preserve"> si celui-ci est copié, on parle de copie privée ou de  piratage en fonction de l’utilisation de cette copie, mais aussi en cas de contrainte géographique car certains films ne sont pas disponible dans tous les pays, en cas de lecture sur un appareil non autorisé, un ayant droit peut ne pas vouloir que ses films soient disponible sur un téléphone par exemple, ou en cas de détection d’un logiciel interdit sur l’appareil de lecture tel qu’un outil de capture vidéo pouvant servir à enregistrer le film tout en le lisant et créer ainsi une copie du film sans la DRM. Ces DRM sont également capable de bloquer certaines fonctionnalités du lecteur vidéo à des moments précis tel que l’avance rapide pour forcer le visionnage d’une annonce publicitaire.</w:t>
+        <w:t xml:space="preserve">, les ordinateurs, les smartphones, les télévisions, les disques durs, les Dvd…  sont libre, une taxe existe sur tous ces appareils, la taxe de copie privée. Cette taxe est proportionnelle à la quantité de stockage de l’appareil, elle croit donc proportionnellement avec l’augmentation de la définition des médias (la Haute Définition ou HD) les faisant consommer plus d’espace mémoire et l’augmentation des débits des connexions internet permettant la diffusion de </w:t>
+      </w:r>
+      <w:r>
+        <w:rPr>
+          <w:rFonts w:cs="Arial"/>
+          <w:color w:val="000000"/>
+        </w:rPr>
+        <w:lastRenderedPageBreak/>
+        <w:t>cette HD. Elle est payée par les consommateurs et les bénéfices de cette taxe sont reversés aux ayants droit par les fabricants des supports pour compenser la perte générée par la copie</w:t>
+      </w:r>
+      <w:r>
+        <w:rPr>
+          <w:rFonts w:cs="Arial"/>
+          <w:color w:val="000000"/>
+        </w:rPr>
+        <w:t xml:space="preserve"> des films</w:t>
+      </w:r>
+      <w:r>
+        <w:rPr>
+          <w:rFonts w:cs="Arial"/>
+          <w:color w:val="000000"/>
+        </w:rPr>
+        <w:t xml:space="preserve">. Les ayants droit imposent donc d’empêcher la copie de leurs œuvres tout en percevant </w:t>
+      </w:r>
+      <w:r>
+        <w:rPr>
+          <w:rFonts w:cs="Arial"/>
+          <w:color w:val="000000"/>
+        </w:rPr>
+        <w:t>les bénéfices d’</w:t>
+      </w:r>
+      <w:r>
+        <w:rPr>
+          <w:rFonts w:cs="Arial"/>
+          <w:color w:val="000000"/>
+        </w:rPr>
+        <w:t xml:space="preserve">une taxe </w:t>
+      </w:r>
+      <w:r>
+        <w:rPr>
+          <w:rFonts w:cs="Arial"/>
+          <w:color w:val="000000"/>
+        </w:rPr>
+        <w:t>sensée</w:t>
+      </w:r>
+      <w:r>
+        <w:rPr>
+          <w:rFonts w:cs="Arial"/>
+          <w:color w:val="000000"/>
+        </w:rPr>
+        <w:t xml:space="preserve"> compenser la perte générée par ces copies.</w:t>
       </w:r>
     </w:p>
     <w:p>
@@ -6509,294 +7197,21 @@
           <w:color w:val="000000"/>
         </w:rPr>
         <w:tab/>
-        <w:t xml:space="preserve">Les ayants droit souhaitant conserver le contrôle commercial des films dont ils sont propriétaire, imposent aux services de </w:t>
-      </w:r>
-      <w:proofErr w:type="spellStart"/>
-      <w:r>
-        <w:rPr>
-          <w:rFonts w:cs="Arial"/>
-          <w:color w:val="000000"/>
-        </w:rPr>
-        <w:t>VoD</w:t>
-      </w:r>
-      <w:proofErr w:type="spellEnd"/>
-      <w:r>
-        <w:rPr>
-          <w:rFonts w:cs="Arial"/>
-          <w:color w:val="000000"/>
-        </w:rPr>
-        <w:t xml:space="preserve"> d’implémenter une DRM.</w:t>
-      </w:r>
-      <w:r>
-        <w:rPr>
-          <w:rFonts w:cs="Arial"/>
-          <w:color w:val="000000"/>
-        </w:rPr>
-        <w:t xml:space="preserve"> </w:t>
-      </w:r>
-      <w:r>
-        <w:rPr>
-          <w:rFonts w:cs="Arial"/>
-          <w:color w:val="000000"/>
-        </w:rPr>
-        <w:t>Ces films sont donc cryptés et</w:t>
-      </w:r>
-      <w:r>
-        <w:rPr>
-          <w:rFonts w:cs="Arial"/>
-          <w:color w:val="000000"/>
-        </w:rPr>
-        <w:t>, pour les lire, il faut installer un plugin ou une application. Pour le streaming, un plugin s’intègre au navigateur</w:t>
-      </w:r>
-      <w:r>
-        <w:rPr>
-          <w:rFonts w:cs="Arial"/>
-          <w:color w:val="000000"/>
-        </w:rPr>
-        <w:t>, l</w:t>
-      </w:r>
-      <w:r>
-        <w:rPr>
-          <w:rFonts w:cs="Arial"/>
-          <w:color w:val="000000"/>
-        </w:rPr>
-        <w:t xml:space="preserve">e film étant </w:t>
-      </w:r>
-      <w:r>
-        <w:rPr>
-          <w:rFonts w:cs="Arial"/>
-          <w:color w:val="000000"/>
-        </w:rPr>
-        <w:t>visionné</w:t>
-      </w:r>
-      <w:r>
-        <w:rPr>
-          <w:rFonts w:cs="Arial"/>
-          <w:color w:val="000000"/>
-        </w:rPr>
-        <w:t xml:space="preserve"> via le lecteur</w:t>
-      </w:r>
-      <w:r>
-        <w:rPr>
-          <w:rFonts w:cs="Arial"/>
-          <w:color w:val="000000"/>
-        </w:rPr>
-        <w:t xml:space="preserve"> vidéo</w:t>
-      </w:r>
-      <w:r>
-        <w:rPr>
-          <w:rFonts w:cs="Arial"/>
-          <w:color w:val="000000"/>
-        </w:rPr>
-        <w:t xml:space="preserve"> </w:t>
-      </w:r>
-      <w:r>
-        <w:rPr>
-          <w:rFonts w:cs="Arial"/>
-          <w:color w:val="000000"/>
-        </w:rPr>
-        <w:t xml:space="preserve">du service de </w:t>
-      </w:r>
-      <w:proofErr w:type="spellStart"/>
-      <w:r>
-        <w:rPr>
-          <w:rFonts w:cs="Arial"/>
-          <w:color w:val="000000"/>
-        </w:rPr>
-        <w:t>VoD</w:t>
-      </w:r>
-      <w:proofErr w:type="spellEnd"/>
-      <w:r>
-        <w:rPr>
-          <w:rFonts w:cs="Arial"/>
-          <w:color w:val="000000"/>
-        </w:rPr>
-        <w:t xml:space="preserve">, </w:t>
-      </w:r>
-      <w:r>
-        <w:rPr>
-          <w:rFonts w:cs="Arial"/>
-          <w:color w:val="000000"/>
-        </w:rPr>
-        <w:lastRenderedPageBreak/>
-        <w:t>ce lecteur intègre nativement plusieurs éléments nécessaires à la DRM.</w:t>
-      </w:r>
-      <w:r>
-        <w:rPr>
-          <w:rFonts w:cs="Arial"/>
-          <w:color w:val="000000"/>
-        </w:rPr>
-        <w:t xml:space="preserve"> Le plugin ne sert donc pas à décrypter le film mais seulement à vérifier les autres contraintes (géolocalisation, autre logiciels ouvert sur la machine…).</w:t>
-      </w:r>
-      <w:r>
-        <w:rPr>
-          <w:rFonts w:cs="Arial"/>
-          <w:color w:val="000000"/>
-        </w:rPr>
-        <w:t xml:space="preserve"> Pour le téléchargement, une application doit être installé</w:t>
-      </w:r>
-      <w:r>
-        <w:rPr>
-          <w:rFonts w:cs="Arial"/>
-          <w:color w:val="000000"/>
-        </w:rPr>
-        <w:t>e</w:t>
-      </w:r>
-      <w:r>
-        <w:rPr>
-          <w:rFonts w:cs="Arial"/>
-          <w:color w:val="000000"/>
-        </w:rPr>
-        <w:t xml:space="preserve"> sur la machine pour lire les films avec n’importe quel lecteur du client.</w:t>
-      </w:r>
-      <w:r>
-        <w:rPr>
-          <w:rFonts w:cs="Arial"/>
-          <w:color w:val="000000"/>
-        </w:rPr>
-        <w:t xml:space="preserve"> Cette application vérifie toute les contraintes sur la machine et gère le décryptage du film.</w:t>
-      </w:r>
-    </w:p>
-    <w:p>
-      <w:pPr>
-        <w:rPr>
-          <w:rFonts w:cs="Arial"/>
-          <w:color w:val="000000"/>
-        </w:rPr>
-      </w:pPr>
-      <w:r>
-        <w:rPr>
-          <w:rFonts w:cs="Arial"/>
-          <w:color w:val="000000"/>
-        </w:rPr>
-        <w:tab/>
-        <w:t xml:space="preserve">Ces DRM sont une catastrophe pour les acteurs de la </w:t>
-      </w:r>
-      <w:proofErr w:type="spellStart"/>
-      <w:r>
-        <w:rPr>
-          <w:rFonts w:cs="Arial"/>
-          <w:color w:val="000000"/>
-        </w:rPr>
-        <w:t>VoD</w:t>
-      </w:r>
-      <w:proofErr w:type="spellEnd"/>
-      <w:r>
-        <w:rPr>
-          <w:rFonts w:cs="Arial"/>
-          <w:color w:val="000000"/>
-        </w:rPr>
-        <w:t xml:space="preserve"> ainsi que pour les clients et il est important d’expliquer pourquoi afin d’aider à appréhender la difficulté d’intégrer le marché de la </w:t>
-      </w:r>
-      <w:proofErr w:type="spellStart"/>
-      <w:r>
-        <w:rPr>
-          <w:rFonts w:cs="Arial"/>
-          <w:color w:val="000000"/>
-        </w:rPr>
-        <w:t>VoD</w:t>
-      </w:r>
-      <w:proofErr w:type="spellEnd"/>
-      <w:r>
-        <w:rPr>
-          <w:rFonts w:cs="Arial"/>
-          <w:color w:val="000000"/>
-        </w:rPr>
-        <w:t>.</w:t>
-      </w:r>
-    </w:p>
-    <w:p>
-      <w:pPr>
-        <w:rPr>
-          <w:rFonts w:cs="Arial"/>
-          <w:color w:val="000000"/>
-        </w:rPr>
-      </w:pPr>
-      <w:r>
-        <w:rPr>
-          <w:rFonts w:cs="Arial"/>
-          <w:color w:val="000000"/>
-        </w:rPr>
-        <w:tab/>
-        <w:t xml:space="preserve">Tout d’abords, ces DRM posent des problèmes légaux. Si la vente et l’usage d’appareils d’enregistrement tel que les magnétoscopes (et </w:t>
-      </w:r>
-      <w:proofErr w:type="spellStart"/>
-      <w:r>
-        <w:rPr>
-          <w:rFonts w:cs="Arial"/>
-          <w:color w:val="000000"/>
-        </w:rPr>
-        <w:t>DVDscopes</w:t>
-      </w:r>
-      <w:proofErr w:type="spellEnd"/>
-      <w:r>
-        <w:rPr>
-          <w:rFonts w:cs="Arial"/>
-          <w:color w:val="000000"/>
-        </w:rPr>
-        <w:t xml:space="preserve">), les ordinateurs, les smartphones, les télévisions, les disques durs, les Dvd…  sont libre, une taxe existe sur tous ces appareils, la taxe de copie privée. Cette taxe est proportionnelle à la quantité de stockage de l’appareil, elle croit donc proportionnellement avec l’augmentation de la définition des médias (la Haute Définition ou HD) les faisant consommer plus d’espace mémoire et l’augmentation des débits des connexions internet permettant la diffusion de cette HD. Elle est payée par les consommateurs et les bénéfices de cette taxe sont reversés aux ayants droit par les fabricants des supports pour compenser la perte générée par la copie. Les ayants droit imposent donc d’empêcher la copie de leurs œuvres tout en percevant </w:t>
-      </w:r>
-      <w:r>
-        <w:rPr>
-          <w:rFonts w:cs="Arial"/>
-          <w:color w:val="000000"/>
-        </w:rPr>
-        <w:t>les bénéfices d’</w:t>
-      </w:r>
-      <w:r>
-        <w:rPr>
-          <w:rFonts w:cs="Arial"/>
-          <w:color w:val="000000"/>
-        </w:rPr>
-        <w:t>une taxe pour compenser la perte générée par ces copies.</w:t>
-      </w:r>
-    </w:p>
-    <w:p>
-      <w:pPr>
-        <w:rPr>
-          <w:rFonts w:cs="Arial"/>
-          <w:color w:val="000000"/>
-        </w:rPr>
-      </w:pPr>
-      <w:r>
-        <w:rPr>
-          <w:rFonts w:cs="Arial"/>
-          <w:color w:val="000000"/>
-        </w:rPr>
-        <w:tab/>
-        <w:t xml:space="preserve">Les DRM ne sont pas excessivement compliquées à mettre en place par les acteurs de la </w:t>
-      </w:r>
-      <w:proofErr w:type="spellStart"/>
-      <w:r>
-        <w:rPr>
-          <w:rFonts w:cs="Arial"/>
-          <w:color w:val="000000"/>
-        </w:rPr>
-        <w:t>VoD</w:t>
-      </w:r>
-      <w:proofErr w:type="spellEnd"/>
-      <w:r>
-        <w:rPr>
-          <w:rFonts w:cs="Arial"/>
-          <w:color w:val="000000"/>
-        </w:rPr>
-        <w:t xml:space="preserve">. Cependant, leur utilisation est très souvent source de complication pour les utilisateurs. Le lecteur vidéo doit obtenir l’autorisation de la DRM pour lancer la lecture, le bon fonctionnement du lecteur est donc en partie dépendant de quelque chose dont l’acteur de la </w:t>
-      </w:r>
-      <w:proofErr w:type="spellStart"/>
-      <w:r>
-        <w:rPr>
-          <w:rFonts w:cs="Arial"/>
-          <w:color w:val="000000"/>
-        </w:rPr>
-        <w:t>VoD</w:t>
-      </w:r>
-      <w:proofErr w:type="spellEnd"/>
-      <w:r>
-        <w:rPr>
-          <w:rFonts w:cs="Arial"/>
-          <w:color w:val="000000"/>
-        </w:rPr>
-        <w:t xml:space="preserve"> n’a aucun contrôle car la gestion des DRM ne se fait que par quelques sociétés externes et étrangères approuvées par les ayants droit. Des erreurs de lecture surviennent régulièrement : le service de DRM peut être indisponible ou même donner des résultats faux-positif bloquant la lecture, par exemple, suite à la découverte d’un logiciel interdit sur la machine alors qu’aucun logiciel de ce type n’est présent. De plus, les erreurs retournées par le service de DRM ne donnent que rarement d’informations imposant de longues et couteuses séries de tests avec le client pour comprendre et réparer le problème sur sa machine. A la suite de quoi, son ressenti à propos du service sera forcément décevant dès lors que la résolution est longue et complexe et ce</w:t>
+        <w:t>Les DRM ne sont pas excessivement compliquées à mettre en place par les acteurs de la VoD. Cependant, leur utilisation est très souvent source de complication</w:t>
+      </w:r>
+      <w:r>
+        <w:rPr>
+          <w:rFonts w:cs="Arial"/>
+          <w:color w:val="000000"/>
+        </w:rPr>
+        <w:t>s</w:t>
+      </w:r>
+      <w:r>
+        <w:rPr>
+          <w:rFonts w:cs="Arial"/>
+          <w:color w:val="000000"/>
+        </w:rPr>
+        <w:t xml:space="preserve"> pour les utilisateurs. Le lecteur vidéo doit obtenir l’autorisation de la DRM pour lancer la lecture, le bon fonctionnement du lecteur est donc en partie dépendant de quelque chose dont l’acteur de la VoD n’a aucun contrôle car la gestion des DRM ne se fait que par quelques sociétés externes et étrangères approuvées par les ayants droit. Des erreurs de lecture surviennent régulièrement : le service de DRM peut être indisponible ou même donner des résultats faux-positif bloquant la lecture, par exemple, suite à la découverte d’un logiciel interdit sur la machine alors qu’aucun logiciel de ce type n’est présent. De plus, les erreurs retournées par le service de DRM ne donnent que rarement d’informations imposant de longues et couteuses séries de tests avec le client pour comprendre et réparer le problème sur sa machine. A la suite de quoi, son ressenti à propos du service sera forcément décevant dès lors que la résolution est longue et complexe et ce</w:t>
       </w:r>
       <w:r>
         <w:rPr>
@@ -6839,7 +7254,6 @@
           <w:rFonts w:cs="Arial"/>
           <w:color w:val="000000"/>
         </w:rPr>
-        <w:lastRenderedPageBreak/>
         <w:tab/>
         <w:t>La DRM est donc une grande source d’insatisfaction pour les clients qui se répercute sur</w:t>
       </w:r>
@@ -6855,7 +7269,51 @@
           <w:rFonts w:cs="Arial"/>
           <w:color w:val="000000"/>
         </w:rPr>
-        <w:t xml:space="preserve"> la qualité du service de </w:t>
+        <w:t xml:space="preserve"> la qualité du service de VoD, une grande perte de temps et d’argent en support aux clients lésés et en résolution des problèmes technique qu’elle incombe et une source indirecte de revenu discutable pour les ayants droit</w:t>
+      </w:r>
+      <w:r>
+        <w:rPr>
+          <w:rFonts w:cs="Arial"/>
+          <w:color w:val="000000"/>
+        </w:rPr>
+        <w:t xml:space="preserve"> </w:t>
+      </w:r>
+      <w:r>
+        <w:rPr>
+          <w:rFonts w:cs="Arial"/>
+          <w:color w:val="000000"/>
+        </w:rPr>
+        <w:t>due</w:t>
+      </w:r>
+      <w:r>
+        <w:rPr>
+          <w:rFonts w:cs="Arial"/>
+          <w:color w:val="000000"/>
+        </w:rPr>
+        <w:t xml:space="preserve"> la taxe de copie privée</w:t>
+      </w:r>
+      <w:r>
+        <w:rPr>
+          <w:rFonts w:cs="Arial"/>
+          <w:color w:val="000000"/>
+        </w:rPr>
+        <w:t>. De plus, c’est un outil obsolète car il n’existe aucune DRM imparable à l’heure actuelle, des hackers ayant réussi à passer outre toute ces mesures. Enfin, ces logiciels se comportent comme des logiciels espions qui inspectent nos machines sans moyen de savoir ce qu’elles y font réellement, certaines DRM (notamment celle de Sony) étant même officiellement considérées comme des spyware (logiciels espion) par certain anti-virus.</w:t>
+      </w:r>
+    </w:p>
+    <w:p>
+      <w:pPr>
+        <w:ind w:firstLine="708"/>
+        <w:rPr>
+          <w:rFonts w:cs="Arial"/>
+          <w:color w:val="000000"/>
+        </w:rPr>
+      </w:pPr>
+      <w:r>
+        <w:rPr>
+          <w:rFonts w:cs="Arial"/>
+          <w:color w:val="000000"/>
+        </w:rPr>
+        <w:t>@</w:t>
       </w:r>
       <w:proofErr w:type="spellStart"/>
       <w:r>
@@ -6863,7 +7321,7 @@
           <w:rFonts w:cs="Arial"/>
           <w:color w:val="000000"/>
         </w:rPr>
-        <w:t>VoD</w:t>
+        <w:t>todo</w:t>
       </w:r>
       <w:proofErr w:type="spellEnd"/>
       <w:r>
@@ -6871,13 +7329,6 @@
           <w:rFonts w:cs="Arial"/>
           <w:color w:val="000000"/>
         </w:rPr>
-        <w:t>, une grande perte de temps et d’argent en support aux clients lésés et en résolution des problèmes technique qu’elle incombe et une source indirecte de revenu discutable pour les ayants droit</w:t>
-      </w:r>
-      <w:r>
-        <w:rPr>
-          <w:rFonts w:cs="Arial"/>
-          <w:color w:val="000000"/>
-        </w:rPr>
         <w:t xml:space="preserve"> </w:t>
       </w:r>
       <w:r>
@@ -6885,36 +7336,7 @@
           <w:rFonts w:cs="Arial"/>
           <w:color w:val="000000"/>
         </w:rPr>
-        <w:t>due</w:t>
-      </w:r>
-      <w:r>
-        <w:rPr>
-          <w:rFonts w:cs="Arial"/>
-          <w:color w:val="000000"/>
-        </w:rPr>
-        <w:t xml:space="preserve"> la taxe de copie privée</w:t>
-      </w:r>
-      <w:r>
-        <w:rPr>
-          <w:rFonts w:cs="Arial"/>
-          <w:color w:val="000000"/>
-        </w:rPr>
-        <w:t>. De plus, c’est un outil obsolète car il n’existe aucune DRM imparable à l’heure actuelle, des hackers ayant réussi à passer outre toute ces mesures. Enfin, ces logiciels se comportent comme des logiciels espions qui inspectent nos machines sans moyen de savoir ce qu’elles y font réellement, certaines DRM (notamment celle de Sony) étant même officiellement considérées comme des spyware (logiciels espion) par certain anti-virus.</w:t>
-      </w:r>
-    </w:p>
-    <w:p>
-      <w:pPr>
-        <w:rPr>
-          <w:rFonts w:cs="Arial"/>
-          <w:color w:val="000000"/>
-        </w:rPr>
-      </w:pPr>
-      <w:r>
-        <w:rPr>
-          <w:rFonts w:cs="Arial"/>
-          <w:color w:val="000000"/>
-        </w:rPr>
-        <w:t xml:space="preserve">-&gt;solution pour pas passer par les </w:t>
+        <w:t xml:space="preserve">solution pour pas passer par les </w:t>
       </w:r>
       <w:proofErr w:type="spellStart"/>
       <w:r>
@@ -6947,20 +7369,421 @@
         </w:rPr>
         <w:t xml:space="preserve">Info piratage et + : </w:t>
       </w:r>
-      <w:r>
-        <w:rPr>
-          <w:rFonts w:cs="Arial"/>
-          <w:color w:val="000000"/>
-        </w:rPr>
-        <w:t>http://www.inaglobal.fr/cinema/article/la-vod-face-au-gratuit</w:t>
-      </w:r>
+      <w:hyperlink r:id="rId11" w:history="1">
+        <w:r>
+          <w:rPr>
+            <w:rStyle w:val="Lienhypertexte"/>
+            <w:rFonts w:cs="Arial"/>
+          </w:rPr>
+          <w:t>http://www.</w:t>
+        </w:r>
+        <w:r>
+          <w:rPr>
+            <w:rStyle w:val="Lienhypertexte"/>
+            <w:rFonts w:cs="Arial"/>
+          </w:rPr>
+          <w:t>i</w:t>
+        </w:r>
+        <w:r>
+          <w:rPr>
+            <w:rStyle w:val="Lienhypertexte"/>
+            <w:rFonts w:cs="Arial"/>
+          </w:rPr>
+          <w:t>naglobal.fr/cinema/article/la-vod-face-au-gratuit</w:t>
+        </w:r>
+      </w:hyperlink>
+    </w:p>
+    <w:p>
+      <w:pPr>
+        <w:rPr>
+          <w:rFonts w:cs="Arial"/>
+          <w:color w:val="000000"/>
+        </w:rPr>
+      </w:pPr>
+    </w:p>
+    <w:p>
+      <w:pPr>
+        <w:rPr>
+          <w:rFonts w:cs="Arial"/>
+          <w:color w:val="000000"/>
+        </w:rPr>
+      </w:pPr>
     </w:p>
     <w:p>
       <w:pPr>
         <w:pStyle w:val="Titre2"/>
       </w:pPr>
+      <w:r>
+        <w:lastRenderedPageBreak/>
+        <w:t>La copie privée et le piratage</w:t>
+      </w:r>
+    </w:p>
+    <w:p>
+      <w:pPr>
+        <w:rPr>
+          <w:lang w:eastAsia="fr-FR"/>
+        </w:rPr>
+      </w:pPr>
+    </w:p>
+    <w:p>
+      <w:pPr>
+        <w:rPr>
+          <w:lang w:eastAsia="fr-FR"/>
+        </w:rPr>
+      </w:pPr>
+      <w:r>
+        <w:rPr>
+          <w:lang w:eastAsia="fr-FR"/>
+        </w:rPr>
+        <w:tab/>
+        <w:t xml:space="preserve">La différence entre la copie privée et le piratage réside dans l’utilisation du média copié. Si cette utilisation se limite à un usage privé, on parle de copie privée et si cette copie est partagée dans un réseau plus large, on parle de piratage, ou de contrefaçon. La copie privée a toujours été légale en Europe, à l’exception de quelques pays. La notion d’usage privé comprend la famille mais également les amis or des internautes ont déjà étés accusés de piratage (et condamné pour certains) pour avoir prêté des </w:t>
+      </w:r>
+      <w:r>
+        <w:rPr>
+          <w:lang w:eastAsia="fr-FR"/>
+        </w:rPr>
+        <w:t>copies privée à des amis.</w:t>
+      </w:r>
+    </w:p>
+    <w:p>
+      <w:pPr>
+        <w:rPr>
+          <w:lang w:eastAsia="fr-FR"/>
+        </w:rPr>
+      </w:pPr>
+      <w:r>
+        <w:rPr>
+          <w:lang w:eastAsia="fr-FR"/>
+        </w:rPr>
+        <w:tab/>
+        <w:t>On parle de piratage d’une œuvre quand celle-ci, une fois copiée, est partagée sur de larges réseaux de diffusion, notamment les réseaux P2P. Ces réseaux Peer To Peer ont pendant longtemps étés les moyens les plus simple et les plus rapide de trouver et de télécharger du contenu piraté. Aujourd’hui, bien que le système soit toujours très actif, il existe de nombreux moyen pour trouver et télécharger des œuvres en téléchargement direct, c’est-à-dire récupérer le fichier directement d’un serveur</w:t>
+      </w:r>
+      <w:r>
+        <w:rPr>
+          <w:lang w:eastAsia="fr-FR"/>
+        </w:rPr>
+        <w:t>, ce qui est plus rapide</w:t>
+      </w:r>
+      <w:r>
+        <w:rPr>
+          <w:lang w:eastAsia="fr-FR"/>
+        </w:rPr>
+        <w:t xml:space="preserve"> que de le récupérer depuis plusieurs sources différentes en même temps, ce que fait le P2P.</w:t>
+      </w:r>
+    </w:p>
+    <w:p>
+      <w:pPr>
+        <w:rPr>
+          <w:lang w:eastAsia="fr-FR"/>
+        </w:rPr>
+      </w:pPr>
+      <w:r>
+        <w:rPr>
+          <w:lang w:eastAsia="fr-FR"/>
+        </w:rPr>
+        <w:tab/>
+        <w:t>Les majors du cinéma,</w:t>
+      </w:r>
+      <w:r>
+        <w:rPr>
+          <w:lang w:eastAsia="fr-FR"/>
+        </w:rPr>
+        <w:t xml:space="preserve"> aussi appelés les ayants droit </w:t>
+      </w:r>
+      <w:r>
+        <w:rPr>
+          <w:lang w:eastAsia="fr-FR"/>
+        </w:rPr>
+        <w:t xml:space="preserve">c’est-à-dire les gros producteurs de films (Fox, Warner, Walt Disney, </w:t>
+      </w:r>
+      <w:r>
+        <w:rPr>
+          <w:lang w:eastAsia="fr-FR"/>
+        </w:rPr>
+        <w:t xml:space="preserve">Paramount, Columbia </w:t>
+      </w:r>
+      <w:r>
+        <w:rPr>
+          <w:lang w:eastAsia="fr-FR"/>
+        </w:rPr>
+        <w:t xml:space="preserve"> …), cherchent à stopper ou au moins réduire considérablement ce piratage</w:t>
+      </w:r>
+      <w:r>
+        <w:rPr>
+          <w:lang w:eastAsia="fr-FR"/>
+        </w:rPr>
+        <w:t>,</w:t>
+      </w:r>
+      <w:r>
+        <w:rPr>
+          <w:lang w:eastAsia="fr-FR"/>
+        </w:rPr>
+        <w:t xml:space="preserve"> qu’ils voient comme du vol de leurs sources de revenus</w:t>
+      </w:r>
+      <w:r>
+        <w:rPr>
+          <w:lang w:eastAsia="fr-FR"/>
+        </w:rPr>
+        <w:t>,</w:t>
+      </w:r>
+      <w:r>
+        <w:rPr>
+          <w:lang w:eastAsia="fr-FR"/>
+        </w:rPr>
+        <w:t xml:space="preserve"> avec les DRM et </w:t>
+      </w:r>
+      <w:r>
+        <w:rPr>
+          <w:lang w:eastAsia="fr-FR"/>
+        </w:rPr>
+        <w:t xml:space="preserve">des décisions de fermeture des plateformes qui mettent à disposition des contenus illicite. Bien que ce soit une réaction compréhensible, on est aujourd’hui, avec le recul que l’on </w:t>
+      </w:r>
+      <w:r>
+        <w:rPr>
+          <w:lang w:eastAsia="fr-FR"/>
+        </w:rPr>
+        <w:t>a</w:t>
+      </w:r>
+      <w:r>
+        <w:rPr>
+          <w:lang w:eastAsia="fr-FR"/>
+        </w:rPr>
+        <w:t xml:space="preserve"> sur le piratage, capable d’aller plus loin dans l’analyse de l’impact du piratage sur l’industrie cinématographique. Les personnes consommant des films acquis illégalement prônent l’accès à l’art et à la culture </w:t>
+      </w:r>
+      <w:r>
+        <w:rPr>
+          <w:lang w:eastAsia="fr-FR"/>
+        </w:rPr>
+        <w:t>tandis</w:t>
+      </w:r>
+      <w:r>
+        <w:rPr>
+          <w:lang w:eastAsia="fr-FR"/>
+        </w:rPr>
+        <w:t xml:space="preserve"> que les majors défendent qu’un film piraté représente une vente non réalisé. Or il faut savoir que la grande majorité des pirates sont des moins de </w:t>
+      </w:r>
+      <w:r>
+        <w:rPr>
+          <w:lang w:eastAsia="fr-FR"/>
+        </w:rPr>
+        <w:t>20</w:t>
+      </w:r>
+      <w:r>
+        <w:rPr>
+          <w:lang w:eastAsia="fr-FR"/>
+        </w:rPr>
+        <w:t>ans, des personnes avec peu de moyens et beaucoup de temps libre. En effet, pirater ses films demande du temps, le téléchargement est plus lent que pour une offre légale et une recherche efficace des films est moins intuitive à mettre en place, ce faisant souvent par le biais de forum</w:t>
+      </w:r>
+      <w:r>
+        <w:rPr>
+          <w:lang w:eastAsia="fr-FR"/>
+        </w:rPr>
+        <w:t xml:space="preserve">s pas toujours bien référencés car les majors ont le droit de demander à Google de déréférencer des sites proposant du contenu piraté. Droit qu’ils usent jusqu’à en abuser suite à une demande de la MPAA (Motion Picture Association of </w:t>
+      </w:r>
+      <w:proofErr w:type="spellStart"/>
+      <w:r>
+        <w:rPr>
+          <w:lang w:eastAsia="fr-FR"/>
+        </w:rPr>
+        <w:t>America</w:t>
+      </w:r>
+      <w:proofErr w:type="spellEnd"/>
+      <w:r>
+        <w:rPr>
+          <w:lang w:eastAsia="fr-FR"/>
+        </w:rPr>
+        <w:t>, le puissant lobby des studios hollywoodiens) de fin Janvier 2015 demandant le blocage de l’accès à certains films du domaine publique</w:t>
+      </w:r>
+      <w:r>
+        <w:rPr>
+          <w:lang w:eastAsia="fr-FR"/>
+        </w:rPr>
+        <w:t>, ce que Google à très justement refusé</w:t>
+      </w:r>
+      <w:r>
+        <w:rPr>
+          <w:lang w:eastAsia="fr-FR"/>
+        </w:rPr>
+        <w:t xml:space="preserve">. </w:t>
+      </w:r>
+      <w:r>
+        <w:rPr>
+          <w:lang w:eastAsia="fr-FR"/>
+        </w:rPr>
+        <w:t xml:space="preserve">Les majors prétendent que chaque film piraté représente une vente en moins pour eux mais on sait de manière certaine aujourd’hui que cela est faux </w:t>
+      </w:r>
+      <w:r>
+        <w:rPr>
+          <w:lang w:eastAsia="fr-FR"/>
+        </w:rPr>
+        <w:lastRenderedPageBreak/>
+        <w:t>en grande partie due à la tranche d’âge des pirates. Mais le principal argument est l’accès à l’art et à la culture, cet accès quasi illimité permet de consommer des films en grande quantité ce qui a pour effet de développer la culture ainsi que l’attrait au cinéma. Ceci se confirme par de nombreux sondages et études montrant que les anciens pirates sont les acheteurs d’aujourd’hui, une fois qu’ils possèdent moins de temps et plus d’argent, c’est-à-dire une fois dans la vie active. Tout cela se prouve même par le fait que ces études aient montrées que les pirates sont très souvent des personnes ayant déjà acheté des films sur internet et qu’ils sont tout à fait prêt à payer pour voir des films si et seulement si les offres disponible étaient à la hauteur de leurs attentes</w:t>
+      </w:r>
+      <w:r>
+        <w:rPr>
+          <w:lang w:eastAsia="fr-FR"/>
+        </w:rPr>
+        <w:t>, c’est-à-dire un accès moins cher</w:t>
+      </w:r>
+      <w:r>
+        <w:rPr>
+          <w:lang w:eastAsia="fr-FR"/>
+        </w:rPr>
+        <w:t>, de meilleur qualité et</w:t>
+      </w:r>
+      <w:r>
+        <w:rPr>
+          <w:lang w:eastAsia="fr-FR"/>
+        </w:rPr>
+        <w:t xml:space="preserve"> surtout plus rapide </w:t>
+      </w:r>
+      <w:r>
+        <w:rPr>
+          <w:lang w:eastAsia="fr-FR"/>
+        </w:rPr>
+        <w:t>pour</w:t>
+      </w:r>
+      <w:r>
+        <w:rPr>
+          <w:lang w:eastAsia="fr-FR"/>
+        </w:rPr>
+        <w:t xml:space="preserve"> films sorties en salle</w:t>
+      </w:r>
+      <w:r>
+        <w:rPr>
+          <w:lang w:eastAsia="fr-FR"/>
+        </w:rPr>
+        <w:t xml:space="preserve">. </w:t>
+      </w:r>
+      <w:r>
+        <w:rPr>
+          <w:lang w:eastAsia="fr-FR"/>
+        </w:rPr>
+        <w:t>De plus</w:t>
+      </w:r>
+      <w:r>
+        <w:rPr>
+          <w:lang w:eastAsia="fr-FR"/>
+        </w:rPr>
+        <w:t>, les chiffres de vente de l’industrie du cinéma n’ont jamais été en baisse ce qui montre que le piratage n’a qu’un faible impact sur les ventes probablement par ce que l’accès à la culture développe la culture</w:t>
+      </w:r>
+      <w:r>
+        <w:rPr>
+          <w:lang w:eastAsia="fr-FR"/>
+        </w:rPr>
+        <w:t xml:space="preserve">. Enfin, les majors avaient également criés au scandale et au vol suite à la sortie des magnétoscope, car permettant d’enregistrer du contenu TV, sans que </w:t>
+      </w:r>
+      <w:r>
+        <w:rPr>
+          <w:lang w:eastAsia="fr-FR"/>
+        </w:rPr>
+        <w:t>les bénéfices de l’industrie du cinéma ne s’en voit affecté.</w:t>
+      </w:r>
+    </w:p>
+    <w:p>
+      <w:pPr>
+        <w:rPr>
+          <w:lang w:eastAsia="fr-FR"/>
+        </w:rPr>
+      </w:pPr>
+      <w:r>
+        <w:rPr>
+          <w:lang w:eastAsia="fr-FR"/>
+        </w:rPr>
+        <w:tab/>
+        <w:t xml:space="preserve">L’argent dépensé pour la lutte contre le piratage serait vraisemblablement mieux utilisé pour développer l’accès et la diffusion des films. En France, il existe un bel exemple avec la loi Hadopi dont l’efficacité a été très sérieusement remise en cause suite à une étude par le site </w:t>
+      </w:r>
+      <w:hyperlink r:id="rId12" w:history="1">
+        <w:r>
+          <w:rPr>
+            <w:rStyle w:val="Lienhypertexte"/>
+            <w:lang w:eastAsia="fr-FR"/>
+          </w:rPr>
+          <w:t>m@rsouin.org</w:t>
+        </w:r>
+      </w:hyperlink>
+      <w:r>
+        <w:rPr>
+          <w:lang w:eastAsia="fr-FR"/>
+        </w:rPr>
+        <w:t xml:space="preserve"> </w:t>
+      </w:r>
+      <w:r>
+        <w:rPr>
+          <w:lang w:eastAsia="fr-FR"/>
+        </w:rPr>
+        <w:t>et dont le coût de fonctionnement est très élevé.</w:t>
+      </w:r>
+      <w:r>
+        <w:rPr>
+          <w:lang w:eastAsia="fr-FR"/>
+        </w:rPr>
+        <w:t xml:space="preserve"> </w:t>
+      </w:r>
+    </w:p>
+    <w:p>
+      <w:pPr>
+        <w:rPr>
+          <w:lang w:eastAsia="fr-FR"/>
+        </w:rPr>
+      </w:pPr>
+    </w:p>
+    <w:p>
+      <w:pPr>
+        <w:rPr>
+          <w:lang w:eastAsia="fr-FR"/>
+        </w:rPr>
+      </w:pPr>
+    </w:p>
+    <w:p>
+      <w:pPr>
+        <w:rPr>
+          <w:lang w:eastAsia="fr-FR"/>
+        </w:rPr>
+      </w:pPr>
+    </w:p>
+    <w:p>
+      <w:pPr>
+        <w:rPr>
+          <w:lang w:eastAsia="fr-FR"/>
+        </w:rPr>
+      </w:pPr>
+    </w:p>
+    <w:p>
+      <w:pPr>
+        <w:rPr>
+          <w:lang w:eastAsia="fr-FR"/>
+        </w:rPr>
+      </w:pPr>
+    </w:p>
+    <w:p>
+      <w:pPr>
+        <w:rPr>
+          <w:lang w:eastAsia="fr-FR"/>
+        </w:rPr>
+      </w:pPr>
+    </w:p>
+    <w:p>
+      <w:pPr>
+        <w:rPr>
+          <w:lang w:eastAsia="fr-FR"/>
+        </w:rPr>
+      </w:pPr>
+    </w:p>
+    <w:p>
+      <w:pPr>
+        <w:rPr>
+          <w:lang w:eastAsia="fr-FR"/>
+        </w:rPr>
+      </w:pPr>
+    </w:p>
+    <w:p>
+      <w:pPr>
+        <w:pStyle w:val="Titre2"/>
+      </w:pPr>
       <w:bookmarkStart w:id="12" w:name="_Toc412556684"/>
       <w:r>
+        <w:lastRenderedPageBreak/>
         <w:t>L’aspect social</w:t>
       </w:r>
       <w:bookmarkEnd w:id="12"/>
@@ -7154,162 +7977,224 @@
         <w:rPr>
           <w:lang w:eastAsia="fr-FR"/>
         </w:rPr>
+        <w:t xml:space="preserve"> comme sur les</w:t>
+      </w:r>
+      <w:r>
+        <w:rPr>
+          <w:lang w:eastAsia="fr-FR"/>
+        </w:rPr>
+        <w:t xml:space="preserve"> sites marchands</w:t>
+      </w:r>
+      <w:r>
+        <w:rPr>
+          <w:lang w:eastAsia="fr-FR"/>
+        </w:rPr>
+        <w:t>,</w:t>
+      </w:r>
+      <w:r>
+        <w:rPr>
+          <w:lang w:eastAsia="fr-FR"/>
+        </w:rPr>
+        <w:t xml:space="preserve"> puis </w:t>
+      </w:r>
+      <w:r>
+        <w:rPr>
+          <w:lang w:eastAsia="fr-FR"/>
+        </w:rPr>
+        <w:t>entre eux, c’est le début des réseaux sociaux sur internet encore aujourd’hui dominé par Facebook</w:t>
+      </w:r>
+      <w:r>
+        <w:rPr>
+          <w:lang w:eastAsia="fr-FR"/>
+        </w:rPr>
+        <w:t>, entreprise</w:t>
+      </w:r>
+      <w:r>
+        <w:rPr>
+          <w:lang w:eastAsia="fr-FR"/>
+        </w:rPr>
+        <w:t xml:space="preserve"> c</w:t>
+      </w:r>
+      <w:r>
+        <w:rPr>
+          <w:lang w:eastAsia="fr-FR"/>
+        </w:rPr>
+        <w:t>réée en 2004</w:t>
+      </w:r>
+      <w:r>
+        <w:rPr>
+          <w:lang w:eastAsia="fr-FR"/>
+        </w:rPr>
+        <w:t xml:space="preserve">. Cette interaction entre utilisateurs peut aller encore plus loin avec des sites comme </w:t>
+      </w:r>
+      <w:proofErr w:type="spellStart"/>
+      <w:r>
+        <w:rPr>
+          <w:lang w:eastAsia="fr-FR"/>
+        </w:rPr>
+        <w:t>Reddit</w:t>
+      </w:r>
+      <w:proofErr w:type="spellEnd"/>
+      <w:r>
+        <w:rPr>
+          <w:lang w:eastAsia="fr-FR"/>
+        </w:rPr>
+        <w:t xml:space="preserve"> où les utilisateurs créent l’intégralité du contenu du site. Ce sont ses membres qui écrivent toutes les histoires, les commentaires, les questions, les réponses et sont également la source de toutes les informations sur les sujets extrêmement variés que possède le site.</w:t>
+      </w:r>
+      <w:r>
+        <w:rPr>
+          <w:lang w:eastAsia="fr-FR"/>
+        </w:rPr>
+        <w:t xml:space="preserve"> Il existe aujourd’hui des réseaux sociaux sur énormément de sujets, les plus connus</w:t>
+      </w:r>
+      <w:r>
+        <w:rPr>
+          <w:lang w:eastAsia="fr-FR"/>
+        </w:rPr>
+        <w:t xml:space="preserve"> en Europe</w:t>
+      </w:r>
+      <w:r>
+        <w:rPr>
+          <w:lang w:eastAsia="fr-FR"/>
+        </w:rPr>
+        <w:t xml:space="preserve"> étant Facebook, où les utilisateurs s’échangent des informations sur leurs vie privée, Twitter </w:t>
+      </w:r>
+      <w:r>
+        <w:rPr>
+          <w:lang w:eastAsia="fr-FR"/>
+        </w:rPr>
+        <w:t xml:space="preserve">pour </w:t>
+      </w:r>
+      <w:r>
+        <w:rPr>
+          <w:lang w:eastAsia="fr-FR"/>
+        </w:rPr>
+        <w:t xml:space="preserve">poster des messages court, YouTube pour publier des vidéos, LinkedIn pour tout ce qui est </w:t>
+      </w:r>
+      <w:r>
+        <w:rPr>
+          <w:lang w:eastAsia="fr-FR"/>
+        </w:rPr>
+        <w:t xml:space="preserve">relatif à la </w:t>
+      </w:r>
+      <w:r>
+        <w:rPr>
+          <w:lang w:eastAsia="fr-FR"/>
+        </w:rPr>
+        <w:t xml:space="preserve">recherche d’emploi, Instagram pour le partage d’images et de photos, </w:t>
+      </w:r>
+      <w:proofErr w:type="spellStart"/>
+      <w:r>
+        <w:rPr>
+          <w:lang w:eastAsia="fr-FR"/>
+        </w:rPr>
+        <w:t>Soundcloud</w:t>
+      </w:r>
+      <w:proofErr w:type="spellEnd"/>
+      <w:r>
+        <w:rPr>
+          <w:lang w:eastAsia="fr-FR"/>
+        </w:rPr>
+        <w:t xml:space="preserve"> pour l’écoute de musique ….</w:t>
+      </w:r>
+    </w:p>
+    <w:p>
+      <w:pPr>
+        <w:ind w:firstLine="708"/>
+        <w:rPr>
+          <w:lang w:eastAsia="fr-FR"/>
+        </w:rPr>
+      </w:pPr>
+      <w:r>
+        <w:rPr>
+          <w:lang w:eastAsia="fr-FR"/>
+        </w:rPr>
+        <w:t xml:space="preserve">Il faut se rendre compte que sur environ plus de </w:t>
+      </w:r>
+      <w:r>
+        <w:rPr>
+          <w:lang w:eastAsia="fr-FR"/>
+        </w:rPr>
+        <w:t>3</w:t>
+      </w:r>
+      <w:r>
+        <w:rPr>
+          <w:lang w:eastAsia="fr-FR"/>
+        </w:rPr>
+        <w:t xml:space="preserve"> milliards d’utilisateurs d’internet dans le monde, plus de </w:t>
+      </w:r>
+      <w:r>
+        <w:rPr>
+          <w:lang w:eastAsia="fr-FR"/>
+        </w:rPr>
+        <w:t>2</w:t>
+      </w:r>
+      <w:r>
+        <w:rPr>
+          <w:lang w:eastAsia="fr-FR"/>
+        </w:rPr>
+        <w:t xml:space="preserve"> milliards sont actif sur les réseaux sociaux et qu’ils passent en moye</w:t>
+      </w:r>
+      <w:r>
+        <w:rPr>
+          <w:lang w:eastAsia="fr-FR"/>
+        </w:rPr>
+        <w:t>nne deux heures par jours dessus</w:t>
+      </w:r>
+      <w:r>
+        <w:rPr>
+          <w:lang w:eastAsia="fr-FR"/>
+        </w:rPr>
+        <w:t>.</w:t>
+      </w:r>
+      <w:r>
+        <w:rPr>
+          <w:lang w:eastAsia="fr-FR"/>
+        </w:rPr>
+        <w:t xml:space="preserve"> Ces chiffres sont de 2015 et n’ont fait qu’augmenter </w:t>
+      </w:r>
+      <w:r>
+        <w:rPr>
+          <w:lang w:eastAsia="fr-FR"/>
+        </w:rPr>
+        <w:lastRenderedPageBreak/>
+        <w:t xml:space="preserve">depuis la création de ce genre de sites. Pour ce qui est de la France, </w:t>
+      </w:r>
+      <w:r>
+        <w:rPr>
+          <w:lang w:eastAsia="fr-FR"/>
+        </w:rPr>
+        <w:t>près de 85%</w:t>
+      </w:r>
+      <w:r>
+        <w:rPr>
+          <w:lang w:eastAsia="fr-FR"/>
+        </w:rPr>
+        <w:t xml:space="preserve"> de la population utilise internet </w:t>
+      </w:r>
+      <w:r>
+        <w:rPr>
+          <w:lang w:eastAsia="fr-FR"/>
+        </w:rPr>
+        <w:t>et</w:t>
+      </w:r>
+      <w:r>
+        <w:rPr>
+          <w:lang w:eastAsia="fr-FR"/>
+        </w:rPr>
         <w:t xml:space="preserve"> </w:t>
       </w:r>
       <w:r>
         <w:rPr>
           <w:lang w:eastAsia="fr-FR"/>
         </w:rPr>
-        <w:lastRenderedPageBreak/>
-        <w:t>comme sur les</w:t>
-      </w:r>
-      <w:r>
-        <w:rPr>
-          <w:lang w:eastAsia="fr-FR"/>
-        </w:rPr>
-        <w:t xml:space="preserve"> sites marchands</w:t>
-      </w:r>
-      <w:r>
-        <w:rPr>
-          <w:lang w:eastAsia="fr-FR"/>
-        </w:rPr>
-        <w:t>,</w:t>
-      </w:r>
-      <w:r>
-        <w:rPr>
-          <w:lang w:eastAsia="fr-FR"/>
-        </w:rPr>
-        <w:t xml:space="preserve"> puis </w:t>
-      </w:r>
-      <w:r>
-        <w:rPr>
-          <w:lang w:eastAsia="fr-FR"/>
-        </w:rPr>
-        <w:t>entre eux, c’est le début des réseaux sociaux sur internet encore aujourd’hui dominé par Facebook</w:t>
-      </w:r>
-      <w:r>
-        <w:rPr>
-          <w:lang w:eastAsia="fr-FR"/>
-        </w:rPr>
-        <w:t>, entreprise</w:t>
-      </w:r>
-      <w:r>
-        <w:rPr>
-          <w:lang w:eastAsia="fr-FR"/>
-        </w:rPr>
-        <w:t xml:space="preserve"> c</w:t>
-      </w:r>
-      <w:r>
-        <w:rPr>
-          <w:lang w:eastAsia="fr-FR"/>
-        </w:rPr>
-        <w:t>réée en 2004</w:t>
-      </w:r>
-      <w:r>
-        <w:rPr>
-          <w:lang w:eastAsia="fr-FR"/>
-        </w:rPr>
-        <w:t xml:space="preserve">. Cette interaction entre utilisateurs peut aller encore plus loin avec des sites comme </w:t>
-      </w:r>
-      <w:proofErr w:type="spellStart"/>
-      <w:r>
-        <w:rPr>
-          <w:lang w:eastAsia="fr-FR"/>
-        </w:rPr>
-        <w:t>Reddit</w:t>
-      </w:r>
-      <w:proofErr w:type="spellEnd"/>
-      <w:r>
-        <w:rPr>
-          <w:lang w:eastAsia="fr-FR"/>
-        </w:rPr>
-        <w:t xml:space="preserve"> où les utilisateurs créent l’intégralité du contenu du site. Ce sont ses membres qui écrivent toutes les histoires, les commentaires, les questions, les réponses et sont également la source de toutes les informations sur les sujets extrêmement variés que possède le site.</w:t>
-      </w:r>
-      <w:r>
-        <w:rPr>
-          <w:lang w:eastAsia="fr-FR"/>
-        </w:rPr>
-        <w:t xml:space="preserve"> Il existe aujourd’hui des réseaux sociaux sur énormément de sujets, les plus connus</w:t>
-      </w:r>
-      <w:r>
-        <w:rPr>
-          <w:lang w:eastAsia="fr-FR"/>
-        </w:rPr>
-        <w:t xml:space="preserve"> en Europe</w:t>
-      </w:r>
-      <w:r>
-        <w:rPr>
-          <w:lang w:eastAsia="fr-FR"/>
-        </w:rPr>
-        <w:t xml:space="preserve"> étant Facebook, où les utilisateurs s’échangent des informations sur leurs vie privée, Twitter </w:t>
-      </w:r>
-      <w:r>
-        <w:rPr>
-          <w:lang w:eastAsia="fr-FR"/>
-        </w:rPr>
-        <w:t xml:space="preserve">pour </w:t>
-      </w:r>
-      <w:r>
-        <w:rPr>
-          <w:lang w:eastAsia="fr-FR"/>
-        </w:rPr>
-        <w:t xml:space="preserve">poster des messages court, YouTube pour publier des vidéos, LinkedIn pour tout ce qui est </w:t>
-      </w:r>
-      <w:r>
-        <w:rPr>
-          <w:lang w:eastAsia="fr-FR"/>
-        </w:rPr>
-        <w:t xml:space="preserve">relatif à la </w:t>
-      </w:r>
-      <w:r>
-        <w:rPr>
-          <w:lang w:eastAsia="fr-FR"/>
-        </w:rPr>
-        <w:t xml:space="preserve">recherche d’emploi, Instagram pour le partage d’images et de photos, </w:t>
-      </w:r>
-      <w:proofErr w:type="spellStart"/>
-      <w:r>
-        <w:rPr>
-          <w:lang w:eastAsia="fr-FR"/>
-        </w:rPr>
-        <w:t>Soundcloud</w:t>
-      </w:r>
-      <w:proofErr w:type="spellEnd"/>
-      <w:r>
-        <w:rPr>
-          <w:lang w:eastAsia="fr-FR"/>
-        </w:rPr>
-        <w:t xml:space="preserve"> pour l’écoute de musique …. Il faut se rendre compte que sur environ plus de </w:t>
-      </w:r>
-      <w:r>
-        <w:rPr>
-          <w:lang w:eastAsia="fr-FR"/>
-        </w:rPr>
-        <w:t>3</w:t>
-      </w:r>
-      <w:r>
-        <w:rPr>
-          <w:lang w:eastAsia="fr-FR"/>
-        </w:rPr>
-        <w:t xml:space="preserve"> milliards d’utilisateurs d’internet dans le monde, plus de </w:t>
-      </w:r>
-      <w:r>
-        <w:rPr>
-          <w:lang w:eastAsia="fr-FR"/>
-        </w:rPr>
-        <w:t>2</w:t>
-      </w:r>
-      <w:r>
-        <w:rPr>
-          <w:lang w:eastAsia="fr-FR"/>
-        </w:rPr>
-        <w:t xml:space="preserve"> milliards sont actif sur les réseaux sociaux et qu’ils passent en moye</w:t>
-      </w:r>
-      <w:r>
-        <w:rPr>
-          <w:lang w:eastAsia="fr-FR"/>
-        </w:rPr>
-        <w:t>nne deux heures par jours dessus</w:t>
+        <w:t>près de 70</w:t>
+      </w:r>
+      <w:r>
+        <w:rPr>
+          <w:lang w:eastAsia="fr-FR"/>
+        </w:rPr>
+        <w:t>% des français sont inscrit sur un site de réseau social</w:t>
       </w:r>
       <w:r>
         <w:rPr>
@@ -7321,54 +8206,6 @@
         <w:rPr>
           <w:lang w:eastAsia="fr-FR"/>
         </w:rPr>
-        <w:t xml:space="preserve"> Ces chiffres sont de 2015 et n’ont fait qu’augmenter depuis la création de ce genre de sites. Pour ce qui est de la France, </w:t>
-      </w:r>
-      <w:r>
-        <w:rPr>
-          <w:lang w:eastAsia="fr-FR"/>
-        </w:rPr>
-        <w:t>près de 85%</w:t>
-      </w:r>
-      <w:r>
-        <w:rPr>
-          <w:lang w:eastAsia="fr-FR"/>
-        </w:rPr>
-        <w:t xml:space="preserve"> de la population utilise internet </w:t>
-      </w:r>
-      <w:r>
-        <w:rPr>
-          <w:lang w:eastAsia="fr-FR"/>
-        </w:rPr>
-        <w:t>et</w:t>
-      </w:r>
-      <w:r>
-        <w:rPr>
-          <w:lang w:eastAsia="fr-FR"/>
-        </w:rPr>
-        <w:t xml:space="preserve"> </w:t>
-      </w:r>
-      <w:r>
-        <w:rPr>
-          <w:lang w:eastAsia="fr-FR"/>
-        </w:rPr>
-        <w:t>près de 70</w:t>
-      </w:r>
-      <w:r>
-        <w:rPr>
-          <w:lang w:eastAsia="fr-FR"/>
-        </w:rPr>
-        <w:t>% des français sont inscrit sur un site de réseau social</w:t>
-      </w:r>
-      <w:r>
-        <w:rPr>
-          <w:lang w:eastAsia="fr-FR"/>
-        </w:rPr>
-        <w:t>.</w:t>
-      </w:r>
-      <w:r>
-        <w:rPr>
-          <w:lang w:eastAsia="fr-FR"/>
-        </w:rPr>
         <w:t xml:space="preserve"> De plus, plus de 9</w:t>
       </w:r>
       <w:r>
@@ -7381,19 +8218,7 @@
         <w:rPr>
           <w:lang w:eastAsia="fr-FR"/>
         </w:rPr>
-        <w:t>%</w:t>
-      </w:r>
-      <w:r>
-        <w:rPr>
-          <w:lang w:eastAsia="fr-FR"/>
-        </w:rPr>
-        <w:t xml:space="preserve"> </w:t>
-      </w:r>
-      <w:r>
-        <w:rPr>
-          <w:lang w:eastAsia="fr-FR"/>
-        </w:rPr>
-        <w:t xml:space="preserve">des 18-24ans utilise des réseaux sociaux, soit la quasi-totalité, alors que chez les 45ans et plus, la proportion baisse à entre 70 et 75% pour 2014. Cela signifie que les nouvelles générations seront très habituées à ce genre de site et que donc, </w:t>
+        <w:t xml:space="preserve">% des 18-24ans utilise des réseaux sociaux, soit la quasi-totalité, alors que chez les 45ans et plus, la proportion baisse à entre 70 et 75% pour 2014. Cela signifie que les nouvelles générations seront très habituées à ce genre de site et que donc, </w:t>
       </w:r>
       <w:r>
         <w:rPr>
@@ -7405,7 +8230,27 @@
         <w:rPr>
           <w:lang w:eastAsia="fr-FR"/>
         </w:rPr>
-        <w:t>que l’augmentation du nombre et de la taille des espaces publicitaire. Cependant, les sondages ne montrent pas encore de ralentissement dans l’utilisation des réseaux sociaux.</w:t>
+        <w:t>que l’augmentation du nombre et de la taille des espaces publicitaire. Cependant, les sondages ne montrent pas encore de ralentissement dans l’</w:t>
+      </w:r>
+      <w:r>
+        <w:rPr>
+          <w:lang w:eastAsia="fr-FR"/>
+        </w:rPr>
+        <w:t xml:space="preserve">utilisation des réseaux sociaux, il ne s’agit donc que des raisons qui pourront expliquer une baisse de </w:t>
+      </w:r>
+      <w:proofErr w:type="gramStart"/>
+      <w:r>
+        <w:rPr>
+          <w:lang w:eastAsia="fr-FR"/>
+        </w:rPr>
+        <w:t>leurs utilisation</w:t>
+      </w:r>
+      <w:proofErr w:type="gramEnd"/>
+      <w:r>
+        <w:rPr>
+          <w:lang w:eastAsia="fr-FR"/>
+        </w:rPr>
+        <w:t xml:space="preserve"> le jour où on en constatera une.</w:t>
       </w:r>
     </w:p>
     <w:p>
@@ -7431,7 +8276,25 @@
         <w:rPr>
           <w:lang w:eastAsia="fr-FR"/>
         </w:rPr>
-        <w:t xml:space="preserve"> réseaux sociaux ne fait que s’accroitre depuis leur création</w:t>
+        <w:t xml:space="preserve"> réseaux sociaux ne fait que s’accroitre depuis leur</w:t>
+      </w:r>
+      <w:r>
+        <w:rPr>
+          <w:lang w:eastAsia="fr-FR"/>
+        </w:rPr>
+        <w:t>s</w:t>
+      </w:r>
+      <w:r>
+        <w:rPr>
+          <w:lang w:eastAsia="fr-FR"/>
+        </w:rPr>
+        <w:t xml:space="preserve"> création</w:t>
+      </w:r>
+      <w:r>
+        <w:rPr>
+          <w:lang w:eastAsia="fr-FR"/>
+        </w:rPr>
+        <w:t>s</w:t>
       </w:r>
       <w:r>
         <w:rPr>
@@ -7509,20 +8372,248 @@
         <w:rPr>
           <w:lang w:eastAsia="fr-FR"/>
         </w:rPr>
-        <w:t xml:space="preserve">, en effet, les membres au sein d’une famille s’éloignent (géographiquement ou socialement) plus facilement les uns des autres, le lien conjugal avec l’augmentation du nombre de divorces ainsi que les liens sociaux professionnel où la rémunération est souvent plus importante que le respect. La promiscuité des villes de plus </w:t>
+        <w:t>, en effet, les membres au sein d’une famille s’éloignent (géographiquement ou socialement) plus facilement les uns des autres, le lien conjugal avec l’augmentation du nombre de divorces ainsi que les liens sociaux professionnel où la rémunération est souvent plus importante que le respect. La promiscuité des villes de plus en plus dense est également en cause et génère de l’individualisme.</w:t>
+      </w:r>
+      <w:r>
+        <w:rPr>
+          <w:lang w:eastAsia="fr-FR"/>
+        </w:rPr>
+        <w:t xml:space="preserve"> Il est donc rassurant de se retrouver au sein de petites communautés, dont certaines sont anonymes, afin de satisfaire un besoin social. Il existe cependant énormément de raisons d’utiliser les réseaux sociaux, cette analyse répond simplement et de manière générale à une tendance qui touche aujourd’hui plus de 2 milliards d’individus.</w:t>
+      </w:r>
+    </w:p>
+    <w:p>
+      <w:pPr>
+        <w:rPr>
+          <w:lang w:eastAsia="fr-FR"/>
+        </w:rPr>
+      </w:pPr>
+      <w:r>
+        <w:rPr>
+          <w:lang w:eastAsia="fr-FR"/>
+        </w:rPr>
+        <w:tab/>
+        <w:t>Etant donné un tel marché, des nouveaux sites de réseaux sociaux se créent régulièrement. Ces sites sont, pour la très grande majorité</w:t>
+      </w:r>
+      <w:r>
+        <w:rPr>
+          <w:lang w:eastAsia="fr-FR"/>
+        </w:rPr>
+        <w:t>,</w:t>
+      </w:r>
+      <w:r>
+        <w:rPr>
+          <w:lang w:eastAsia="fr-FR"/>
+        </w:rPr>
+        <w:t xml:space="preserve"> gratuit</w:t>
+      </w:r>
+      <w:r>
+        <w:rPr>
+          <w:lang w:eastAsia="fr-FR"/>
+        </w:rPr>
+        <w:t xml:space="preserve"> ce qui les rend très accessible et la monétisation de ces services passe par la publicité. Les utilisateurs parlent d’eux même sur les réseaux sociaux, ils listent leurs centre d’intérêts, exposent leurs vacances, </w:t>
+      </w:r>
+      <w:r>
+        <w:rPr>
+          <w:lang w:eastAsia="fr-FR"/>
+        </w:rPr>
+        <w:t>discutent de leurs</w:t>
+      </w:r>
+      <w:r>
+        <w:rPr>
+          <w:lang w:eastAsia="fr-FR"/>
+        </w:rPr>
+        <w:t xml:space="preserve"> </w:t>
+      </w:r>
+      <w:r>
+        <w:rPr>
+          <w:lang w:eastAsia="fr-FR"/>
+        </w:rPr>
+        <w:t>passions</w:t>
+      </w:r>
+      <w:r>
+        <w:rPr>
+          <w:lang w:eastAsia="fr-FR"/>
+        </w:rPr>
+        <w:t>,</w:t>
+      </w:r>
+      <w:r>
+        <w:rPr>
+          <w:lang w:eastAsia="fr-FR"/>
+        </w:rPr>
+        <w:t xml:space="preserve"> </w:t>
+      </w:r>
+      <w:r>
+        <w:rPr>
+          <w:lang w:eastAsia="fr-FR"/>
+        </w:rPr>
+        <w:t>prônent</w:t>
+      </w:r>
+      <w:r>
+        <w:rPr>
+          <w:lang w:eastAsia="fr-FR"/>
+        </w:rPr>
+        <w:t xml:space="preserve"> leurs exploits, montrent</w:t>
+      </w:r>
+      <w:r>
+        <w:rPr>
+          <w:lang w:eastAsia="fr-FR"/>
+        </w:rPr>
+        <w:t xml:space="preserve"> leurs cercle</w:t>
+      </w:r>
+      <w:r>
+        <w:rPr>
+          <w:lang w:eastAsia="fr-FR"/>
+        </w:rPr>
+        <w:t>s</w:t>
+      </w:r>
+      <w:r>
+        <w:rPr>
+          <w:lang w:eastAsia="fr-FR"/>
+        </w:rPr>
+        <w:t xml:space="preserve"> </w:t>
       </w:r>
       <w:r>
         <w:rPr>
           <w:lang w:eastAsia="fr-FR"/>
         </w:rPr>
         <w:lastRenderedPageBreak/>
-        <w:t>en plus dense est également en cause et génère de l’individualisme.</w:t>
-      </w:r>
-      <w:r>
-        <w:rPr>
-          <w:lang w:eastAsia="fr-FR"/>
-        </w:rPr>
-        <w:t xml:space="preserve"> Il est donc rassurant de se retrouver au sein de petites communautés, dont certaines sont anonymes, afin de satisfaire un besoin social. Il existe cependant énormément de raisons d’utiliser les réseaux sociaux, cette analyse répond simplement et de manière générale à une tendance qui touche aujourd’hui plus de 2 milliards d’individus.</w:t>
+        <w:t xml:space="preserve">affectifs… Toutes ces informations ont de la valeur car elles permettent de cibler la publicité. La valeur d’un espace publicitaire peut beaucoup augmenter en fonction </w:t>
+      </w:r>
+      <w:r>
+        <w:rPr>
+          <w:lang w:eastAsia="fr-FR"/>
+        </w:rPr>
+        <w:t>du message</w:t>
+      </w:r>
+      <w:r>
+        <w:rPr>
+          <w:lang w:eastAsia="fr-FR"/>
+        </w:rPr>
+        <w:t xml:space="preserve"> qui s’y trouve. Cette pertinence est le ratio entre le nombre d’utilisateurs qui verront cette publicité et le nombre d’utilisateur qu’elle pourra</w:t>
+      </w:r>
+      <w:r>
+        <w:rPr>
+          <w:lang w:eastAsia="fr-FR"/>
+        </w:rPr>
+        <w:t xml:space="preserve"> potentiellement</w:t>
+      </w:r>
+      <w:r>
+        <w:rPr>
+          <w:lang w:eastAsia="fr-FR"/>
+        </w:rPr>
+        <w:t xml:space="preserve"> intéresser. C’est ainsi que, par exemple, Google et Facebook arrivent à continuer de proposer </w:t>
+      </w:r>
+      <w:r>
+        <w:rPr>
+          <w:lang w:eastAsia="fr-FR"/>
+        </w:rPr>
+        <w:t>leurs</w:t>
+      </w:r>
+      <w:r>
+        <w:rPr>
+          <w:lang w:eastAsia="fr-FR"/>
+        </w:rPr>
+        <w:t xml:space="preserve"> services gratuitement alors que sont deux entreprises possédant </w:t>
+      </w:r>
+      <w:r>
+        <w:rPr>
+          <w:lang w:eastAsia="fr-FR"/>
+        </w:rPr>
+        <w:t xml:space="preserve">un nombre gigantesque </w:t>
+      </w:r>
+      <w:r>
+        <w:rPr>
+          <w:lang w:eastAsia="fr-FR"/>
+        </w:rPr>
+        <w:t>de</w:t>
+      </w:r>
+      <w:r>
+        <w:rPr>
+          <w:lang w:eastAsia="fr-FR"/>
+        </w:rPr>
+        <w:t xml:space="preserve"> </w:t>
+      </w:r>
+      <w:r>
+        <w:rPr>
+          <w:lang w:eastAsia="fr-FR"/>
+        </w:rPr>
+        <w:t>parc</w:t>
+      </w:r>
+      <w:r>
+        <w:rPr>
+          <w:lang w:eastAsia="fr-FR"/>
+        </w:rPr>
+        <w:t>s</w:t>
+      </w:r>
+      <w:r>
+        <w:rPr>
+          <w:lang w:eastAsia="fr-FR"/>
+        </w:rPr>
+        <w:t xml:space="preserve"> de data center</w:t>
+      </w:r>
+      <w:r>
+        <w:rPr>
+          <w:lang w:eastAsia="fr-FR"/>
+        </w:rPr>
+        <w:t>, en partie pour stocker toute ces informations relatives aux utilisateurs,</w:t>
+      </w:r>
+      <w:r>
+        <w:rPr>
+          <w:lang w:eastAsia="fr-FR"/>
+        </w:rPr>
+        <w:t xml:space="preserve"> ayant un coût de fonctionnement très élevé</w:t>
+      </w:r>
+      <w:r>
+        <w:rPr>
+          <w:lang w:eastAsia="fr-FR"/>
+        </w:rPr>
+        <w:t xml:space="preserve">s. Ces informations sont leurs fonds de commerce et si aujourd’hui presque tout le monde utilise ou à déjà utilisé un des services de Google (moteur de recherche, Google </w:t>
+      </w:r>
+      <w:proofErr w:type="spellStart"/>
+      <w:r>
+        <w:rPr>
+          <w:lang w:eastAsia="fr-FR"/>
+        </w:rPr>
+        <w:t>Maps</w:t>
+      </w:r>
+      <w:proofErr w:type="spellEnd"/>
+      <w:r>
+        <w:rPr>
+          <w:lang w:eastAsia="fr-FR"/>
+        </w:rPr>
+        <w:t>, Google Agenda, Google Translate, Google Drive, YouTube …) gratuitement, i</w:t>
+      </w:r>
+      <w:r>
+        <w:rPr>
+          <w:lang w:eastAsia="fr-FR"/>
+        </w:rPr>
+        <w:t xml:space="preserve">l ne faut pas oublier la phrase de l’agence de communication audiovisuelle </w:t>
+      </w:r>
+      <w:proofErr w:type="spellStart"/>
+      <w:r>
+        <w:rPr>
+          <w:lang w:eastAsia="fr-FR"/>
+        </w:rPr>
+        <w:t>adesias</w:t>
+      </w:r>
+      <w:proofErr w:type="spellEnd"/>
+      <w:r>
+        <w:rPr>
+          <w:lang w:eastAsia="fr-FR"/>
+        </w:rPr>
+        <w:t> : « Si c’est gratuit, c’est que vous êtes le produit »</w:t>
+      </w:r>
+      <w:r>
+        <w:rPr>
+          <w:lang w:eastAsia="fr-FR"/>
+        </w:rPr>
+        <w:t>. Autrement dit, à chaque fois que vous utilisez un de ces services, Google le note quelque part et pourra réutiliser ces informations pour, entre autre, cibler les messages publicitaires</w:t>
+      </w:r>
+      <w:r>
+        <w:rPr>
+          <w:lang w:eastAsia="fr-FR"/>
+        </w:rPr>
+        <w:t xml:space="preserve"> que vous verrais dans votre navigateur. On peut bien facilement s’inquiéter de ce genre de pratique, néanmoins cela reste un prix relativement faible pour la multitude de service gratuit que l’on peut trouver sur internet. « Faible » à condition que les entreprises possédant nos données ne fassent pas n’importe quoi avec et à ce propos, malheureusement, nous n’avons pratiquement aucun contrôle sur ce problème.</w:t>
       </w:r>
     </w:p>
     <w:p>
@@ -7536,25 +8627,43 @@
           <w:lang w:eastAsia="fr-FR"/>
         </w:rPr>
         <w:tab/>
-        <w:t>Etant donné un tel marché, des nouveaux sites de réseaux sociaux se créent régulièrement. Ces sites sont, pour la très grande majorité gratuit</w:t>
-      </w:r>
-      <w:r>
-        <w:rPr>
-          <w:lang w:eastAsia="fr-FR"/>
-        </w:rPr>
-        <w:t xml:space="preserve"> ce qui les rend très accessible et la monétisation de ces services passe par la publicité. Les utilisateurs parlent d’eux même sur les réseaux sociaux, ils listent leurs centre d’intérêts, exposent leurs vacances, </w:t>
-      </w:r>
-      <w:r>
-        <w:rPr>
-          <w:lang w:eastAsia="fr-FR"/>
-        </w:rPr>
-        <w:t>discutent de leurs</w:t>
-      </w:r>
-      <w:r>
-        <w:rPr>
-          <w:lang w:eastAsia="fr-FR"/>
-        </w:rPr>
-        <w:t xml:space="preserve"> hobbys,</w:t>
+        <w:t>Le rapport entre les réseaux sociaux et la VoD vient de la répartition des utilisateurs. En effet, on constate que les classes sociales qui utilisent le plus les réseaux sociaux sont les jeunes à partir de 18an</w:t>
+      </w:r>
+      <w:r>
+        <w:rPr>
+          <w:lang w:eastAsia="fr-FR"/>
+        </w:rPr>
+        <w:t xml:space="preserve">s, les étudiants et les cadres puis, plus l’âge augmente, plus la proportion d’utilisateur baisse. Pour la VoD, on constate que les principaux utilisateurs sont les cadres, c’est-à-dire, grossièrement, des personnes avec de l’argent et peu de temps libre. On constate également que la proportion d’utilisateur qui piratent </w:t>
+      </w:r>
+      <w:r>
+        <w:rPr>
+          <w:lang w:eastAsia="fr-FR"/>
+        </w:rPr>
+        <w:t>des</w:t>
+      </w:r>
+      <w:r>
+        <w:rPr>
+          <w:lang w:eastAsia="fr-FR"/>
+        </w:rPr>
+        <w:t xml:space="preserve"> films, c’est-à-dire qui optent pour des moyens gratuits mais illégaux pour</w:t>
+      </w:r>
+      <w:r>
+        <w:rPr>
+          <w:lang w:eastAsia="fr-FR"/>
+        </w:rPr>
+        <w:t xml:space="preserve"> les</w:t>
+      </w:r>
+      <w:r>
+        <w:rPr>
+          <w:lang w:eastAsia="fr-FR"/>
+        </w:rPr>
+        <w:t xml:space="preserve"> consommer, est en très grande majorité chez les jeunes de moins de 25ans. </w:t>
+      </w:r>
+      <w:r>
+        <w:rPr>
+          <w:lang w:eastAsia="fr-FR"/>
+        </w:rPr>
+        <w:t>On a vu dans le paragraphe précédent que ces jeunes sont très souvent des</w:t>
       </w:r>
       <w:r>
         <w:rPr>
@@ -7566,219 +8675,57 @@
         <w:rPr>
           <w:lang w:eastAsia="fr-FR"/>
         </w:rPr>
-        <w:t>prônent</w:t>
-      </w:r>
-      <w:r>
-        <w:rPr>
-          <w:lang w:eastAsia="fr-FR"/>
-        </w:rPr>
-        <w:t xml:space="preserve"> de leurs exploits, montrent</w:t>
-      </w:r>
-      <w:r>
-        <w:rPr>
-          <w:lang w:eastAsia="fr-FR"/>
-        </w:rPr>
-        <w:t xml:space="preserve"> leurs cercle</w:t>
-      </w:r>
-      <w:r>
-        <w:rPr>
-          <w:lang w:eastAsia="fr-FR"/>
-        </w:rPr>
-        <w:t>s</w:t>
-      </w:r>
-      <w:r>
-        <w:rPr>
-          <w:lang w:eastAsia="fr-FR"/>
-        </w:rPr>
-        <w:t xml:space="preserve"> affectifs… Toutes ces informations ont de la valeur car elles permettent de cibler la publicité. La valeur d’un espace publicitaire peut beaucoup augmenter en fonction </w:t>
-      </w:r>
-      <w:r>
-        <w:rPr>
-          <w:lang w:eastAsia="fr-FR"/>
-        </w:rPr>
-        <w:t>du message</w:t>
-      </w:r>
-      <w:r>
-        <w:rPr>
-          <w:lang w:eastAsia="fr-FR"/>
-        </w:rPr>
-        <w:t xml:space="preserve"> qui s’y trouve. Cette pertinence est le ratio entre le nombre d’utilisateurs qui verront cette publicité et le nombre d’utilisateur qu’elle pourra</w:t>
-      </w:r>
-      <w:r>
-        <w:rPr>
-          <w:lang w:eastAsia="fr-FR"/>
-        </w:rPr>
-        <w:t xml:space="preserve"> potentiellement</w:t>
-      </w:r>
-      <w:r>
-        <w:rPr>
-          <w:lang w:eastAsia="fr-FR"/>
-        </w:rPr>
-        <w:t xml:space="preserve"> intéresser. C’est ainsi que, par exemple, Google et Facebook arrivent à continuer de proposer des services gratuitement alors que sont deux entreprises possédant </w:t>
-      </w:r>
-      <w:r>
-        <w:rPr>
-          <w:lang w:eastAsia="fr-FR"/>
-        </w:rPr>
-        <w:t xml:space="preserve">un nombre gigantesque d’informations sur ses utilisateurs stockés dans </w:t>
-      </w:r>
-      <w:r>
-        <w:rPr>
-          <w:lang w:eastAsia="fr-FR"/>
-        </w:rPr>
-        <w:t xml:space="preserve">des </w:t>
-      </w:r>
-      <w:r>
-        <w:rPr>
-          <w:lang w:eastAsia="fr-FR"/>
-        </w:rPr>
-        <w:t>parc</w:t>
-      </w:r>
-      <w:r>
-        <w:rPr>
-          <w:lang w:eastAsia="fr-FR"/>
-        </w:rPr>
-        <w:t>s</w:t>
-      </w:r>
-      <w:r>
-        <w:rPr>
-          <w:lang w:eastAsia="fr-FR"/>
-        </w:rPr>
-        <w:t xml:space="preserve"> de data center ayant un coût de fonctionnement très élevé. </w:t>
-      </w:r>
-      <w:r>
-        <w:rPr>
-          <w:lang w:eastAsia="fr-FR"/>
-        </w:rPr>
-        <w:t xml:space="preserve">Il ne faut pas oublier la phrase de l’agence de communication audiovisuelle </w:t>
-      </w:r>
-      <w:proofErr w:type="spellStart"/>
-      <w:r>
-        <w:rPr>
-          <w:lang w:eastAsia="fr-FR"/>
-        </w:rPr>
-        <w:t>adesias</w:t>
-      </w:r>
-      <w:proofErr w:type="spellEnd"/>
-      <w:r>
-        <w:rPr>
-          <w:lang w:eastAsia="fr-FR"/>
-        </w:rPr>
-        <w:t> : « Si c’est gratuit, c’est que vous êtes le produit »</w:t>
-      </w:r>
-    </w:p>
-    <w:p>
-      <w:pPr>
-        <w:rPr>
-          <w:lang w:eastAsia="fr-FR"/>
-        </w:rPr>
-      </w:pPr>
-      <w:r>
-        <w:rPr>
-          <w:lang w:eastAsia="fr-FR"/>
-        </w:rPr>
-        <w:tab/>
-        <w:t xml:space="preserve">Le rapport entre les réseaux sociaux et la </w:t>
-      </w:r>
-      <w:proofErr w:type="spellStart"/>
-      <w:r>
-        <w:rPr>
-          <w:lang w:eastAsia="fr-FR"/>
-        </w:rPr>
-        <w:t>VoD</w:t>
-      </w:r>
-      <w:proofErr w:type="spellEnd"/>
-      <w:r>
-        <w:rPr>
-          <w:lang w:eastAsia="fr-FR"/>
-        </w:rPr>
-        <w:t xml:space="preserve"> vient de la répartition des utilisateurs. En effet, on constate que les classes sociales qui utilisent le plus les réseaux sociaux sont les jeunes à partir de 18an</w:t>
-      </w:r>
-      <w:r>
-        <w:rPr>
-          <w:lang w:eastAsia="fr-FR"/>
-        </w:rPr>
-        <w:t xml:space="preserve">s, les étudiants et les cadres puis, plus l’âge augmente, plus la proportion d’utilisateur baisse. Pour la </w:t>
-      </w:r>
-      <w:proofErr w:type="spellStart"/>
-      <w:r>
-        <w:rPr>
-          <w:lang w:eastAsia="fr-FR"/>
-        </w:rPr>
-        <w:t>VoD</w:t>
-      </w:r>
-      <w:proofErr w:type="spellEnd"/>
-      <w:r>
-        <w:rPr>
-          <w:lang w:eastAsia="fr-FR"/>
-        </w:rPr>
-        <w:t>, on constate que les principaux utilisateurs sont les cadres, c’est-à-dire, grossièrement, des personnes avec de l’argent et peu de temps libre. On constate également que la proportion d’utilisateur qui piratent leurs films, c’est-à-dire qui optent pour des moyens gratuits mais illégaux pour consommer des films, est en très grande majorité chez les jeunes de moins de 25ans. De nombreuses études ont également montré qu’une grande partie des personnes qui piratent leurs films sont en réalité des personnes très enclin à consommer des films de manière légale dès lors qu’une offre satisfaisante leur sera proposée (@</w:t>
-      </w:r>
-      <w:proofErr w:type="spellStart"/>
-      <w:r>
-        <w:rPr>
-          <w:lang w:eastAsia="fr-FR"/>
-        </w:rPr>
-        <w:t>todo</w:t>
-      </w:r>
-      <w:proofErr w:type="spellEnd"/>
-      <w:r>
-        <w:rPr>
-          <w:lang w:eastAsia="fr-FR"/>
-        </w:rPr>
-        <w:t xml:space="preserve"> rapport avec fin § DRM). On peut en déduire que les étudiants sont des futurs potentiels consommateurs de </w:t>
-      </w:r>
-      <w:proofErr w:type="spellStart"/>
-      <w:r>
-        <w:rPr>
-          <w:lang w:eastAsia="fr-FR"/>
-        </w:rPr>
-        <w:t>VoD</w:t>
-      </w:r>
-      <w:proofErr w:type="spellEnd"/>
-      <w:r>
-        <w:rPr>
-          <w:lang w:eastAsia="fr-FR"/>
-        </w:rPr>
-        <w:t xml:space="preserve"> ainsi que des utilisateurs de réseaux sociaux récurrents et que la comb</w:t>
-      </w:r>
-      <w:r>
-        <w:rPr>
-          <w:lang w:eastAsia="fr-FR"/>
-        </w:rPr>
-        <w:t>inaison de ces deux technologie trouve un marché en constante progression. De plus, comme évoqué dans la partie</w:t>
-      </w:r>
-      <w:r>
-        <w:rPr>
-          <w:lang w:eastAsia="fr-FR"/>
-        </w:rPr>
-        <w:t xml:space="preserve"> sur l</w:t>
-      </w:r>
-      <w:r>
-        <w:rPr>
-          <w:lang w:eastAsia="fr-FR"/>
-        </w:rPr>
-        <w:t xml:space="preserve">a vocation de </w:t>
-      </w:r>
-      <w:proofErr w:type="spellStart"/>
-      <w:r>
-        <w:rPr>
-          <w:lang w:eastAsia="fr-FR"/>
-        </w:rPr>
-        <w:t>Clapfeeder</w:t>
-      </w:r>
-      <w:proofErr w:type="spellEnd"/>
-      <w:r>
-        <w:rPr>
-          <w:lang w:eastAsia="fr-FR"/>
-        </w:rPr>
-        <w:t>, les gens aiment parler de cinéma et les réseaux sociaux sont faits pour échanger des avis et des informations entre internautes.</w:t>
+        <w:t>futurs consommateurs d’offres légales à condition qu’elle leur semble intéressante</w:t>
       </w:r>
       <w:bookmarkStart w:id="13" w:name="_GoBack"/>
       <w:bookmarkEnd w:id="13"/>
+      <w:r>
+        <w:rPr>
+          <w:lang w:eastAsia="fr-FR"/>
+        </w:rPr>
+        <w:t xml:space="preserve">. </w:t>
+      </w:r>
+      <w:r>
+        <w:rPr>
+          <w:lang w:eastAsia="fr-FR"/>
+        </w:rPr>
+        <w:t>On peut en déduire que les étudiants sont des futurs potentiels consommateurs de VoD ainsi que des utilisateurs de réseaux sociaux récurrents et que la comb</w:t>
+      </w:r>
+      <w:r>
+        <w:rPr>
+          <w:lang w:eastAsia="fr-FR"/>
+        </w:rPr>
+        <w:t>inaison de ces deux technologie trouve un marché en constante progression. De plus, comme évoqué dans la partie</w:t>
+      </w:r>
+      <w:r>
+        <w:rPr>
+          <w:lang w:eastAsia="fr-FR"/>
+        </w:rPr>
+        <w:t xml:space="preserve"> sur l</w:t>
+      </w:r>
+      <w:r>
+        <w:rPr>
+          <w:lang w:eastAsia="fr-FR"/>
+        </w:rPr>
+        <w:t xml:space="preserve">a vocation de </w:t>
+      </w:r>
+      <w:proofErr w:type="spellStart"/>
+      <w:r>
+        <w:rPr>
+          <w:lang w:eastAsia="fr-FR"/>
+        </w:rPr>
+        <w:t>Clapfeeder</w:t>
+      </w:r>
+      <w:proofErr w:type="spellEnd"/>
+      <w:r>
+        <w:rPr>
+          <w:lang w:eastAsia="fr-FR"/>
+        </w:rPr>
+        <w:t>, les gens aiment parler de cinéma et les réseaux sociaux sont faits pour échanger des avis et des informations entre internautes.</w:t>
+      </w:r>
     </w:p>
     <w:sectPr>
-      <w:footerReference w:type="default" r:id="rId11"/>
+      <w:footerReference w:type="default" r:id="rId13"/>
       <w:pgSz w:w="11906" w:h="16838"/>
       <w:pgMar w:top="1417" w:right="1417" w:bottom="1417" w:left="1417" w:header="708" w:footer="708" w:gutter="0"/>
       <w:cols w:space="708"/>
@@ -7843,7 +8790,7 @@
           <w:rPr>
             <w:noProof/>
           </w:rPr>
-          <w:t>19</w:t>
+          <w:t>25</w:t>
         </w:r>
         <w:r>
           <w:fldChar w:fldCharType="end"/>
@@ -8743,6 +9690,18 @@
       <w:contextualSpacing/>
     </w:pPr>
   </w:style>
+  <w:style w:type="character" w:styleId="Lienhypertextesuivivisit">
+    <w:name w:val="FollowedHyperlink"/>
+    <w:basedOn w:val="Policepardfaut"/>
+    <w:uiPriority w:val="99"/>
+    <w:semiHidden/>
+    <w:unhideWhenUsed/>
+    <w:rsid w:val="00E82DDE"/>
+    <w:rPr>
+      <w:color w:val="800080" w:themeColor="followedHyperlink"/>
+      <w:u w:val="single"/>
+    </w:rPr>
+  </w:style>
 </w:styles>
 </file>
 
@@ -9255,6 +10214,18 @@
       <w:contextualSpacing/>
     </w:pPr>
   </w:style>
+  <w:style w:type="character" w:styleId="Lienhypertextesuivivisit">
+    <w:name w:val="FollowedHyperlink"/>
+    <w:basedOn w:val="Policepardfaut"/>
+    <w:uiPriority w:val="99"/>
+    <w:semiHidden/>
+    <w:unhideWhenUsed/>
+    <w:rsid w:val="00E82DDE"/>
+    <w:rPr>
+      <w:color w:val="800080" w:themeColor="followedHyperlink"/>
+      <w:u w:val="single"/>
+    </w:rPr>
+  </w:style>
 </w:styles>
 </file>
 
@@ -9548,7 +10519,7 @@
 </file>
 
 <file path=customXml/itemProps1.xml><?xml version="1.0" encoding="utf-8"?>
-<ds:datastoreItem xmlns:ds="http://schemas.openxmlformats.org/officeDocument/2006/customXml" ds:itemID="{BC21A962-52F2-4F65-AEB3-6424B0AD5D9C}">
+<ds:datastoreItem xmlns:ds="http://schemas.openxmlformats.org/officeDocument/2006/customXml" ds:itemID="{D9EC2837-EF91-4CA1-99E9-AB3482FA60E0}">
   <ds:schemaRefs>
     <ds:schemaRef ds:uri="http://schemas.openxmlformats.org/officeDocument/2006/bibliography"/>
   </ds:schemaRefs>

</xml_diff>

<commit_message>
fin "méthodes used" + deb part centrale
</commit_message>
<xml_diff>
--- a/memoire_de_bois.docx
+++ b/memoire_de_bois.docx
@@ -196,7 +196,6 @@
           <w:lang w:eastAsia="fr-FR"/>
         </w:rPr>
       </w:pPr>
-      <w:proofErr w:type="gramStart"/>
       <w:r>
         <w:rPr>
           <w:rFonts w:eastAsia="Times New Roman" w:cs="Arial"/>
@@ -217,7 +216,6 @@
         </w:rPr>
         <w:t>ue</w:t>
       </w:r>
-      <w:proofErr w:type="gramEnd"/>
       <w:r>
         <w:rPr>
           <w:rFonts w:eastAsia="Times New Roman" w:cs="Arial"/>
@@ -476,20 +474,8 @@
           <w:szCs w:val="32"/>
           <w:lang w:eastAsia="fr-FR"/>
         </w:rPr>
-        <w:t xml:space="preserve">Réalisation : Côme </w:t>
-      </w:r>
-      <w:proofErr w:type="spellStart"/>
-      <w:r>
-        <w:rPr>
-          <w:rFonts w:eastAsia="Times New Roman" w:cs="Arial"/>
-          <w:color w:val="000000"/>
-          <w:sz w:val="32"/>
-          <w:szCs w:val="32"/>
-          <w:lang w:eastAsia="fr-FR"/>
-        </w:rPr>
-        <w:t>Huguiès</w:t>
-      </w:r>
-      <w:proofErr w:type="spellEnd"/>
+        <w:t>Réalisation : Côme Huguiès</w:t>
+      </w:r>
     </w:p>
     <w:p>
       <w:pPr>
@@ -541,7 +527,6 @@
           <w:docPartUnique/>
         </w:docPartObj>
       </w:sdtPr>
-      <w:sdtEndPr/>
       <w:sdtContent>
         <w:p>
           <w:pPr>
@@ -1768,15 +1753,7 @@
       </w:r>
       <w:bookmarkStart w:id="2" w:name="_Toc413421966"/>
       <w:r>
-        <w:t xml:space="preserve">Qu’est la </w:t>
-      </w:r>
-      <w:proofErr w:type="spellStart"/>
-      <w:r>
-        <w:t>VoD</w:t>
-      </w:r>
-      <w:proofErr w:type="spellEnd"/>
-      <w:r>
-        <w:t> ?</w:t>
+        <w:t>Qu’est la VoD ?</w:t>
       </w:r>
       <w:bookmarkEnd w:id="2"/>
     </w:p>
@@ -1799,14 +1776,7 @@
         <w:rPr>
           <w:lang w:eastAsia="fr-FR"/>
         </w:rPr>
-        <w:t xml:space="preserve">La </w:t>
-      </w:r>
-      <w:proofErr w:type="spellStart"/>
-      <w:r>
-        <w:rPr>
-          <w:lang w:eastAsia="fr-FR"/>
-        </w:rPr>
-        <w:t>V</w:t>
+        <w:t>La V</w:t>
       </w:r>
       <w:r>
         <w:rPr>
@@ -1818,62 +1788,37 @@
         <w:rPr>
           <w:lang w:eastAsia="fr-FR"/>
         </w:rPr>
+        <w:t>D (Video On Demand</w:t>
+      </w:r>
+      <w:r>
+        <w:rPr>
+          <w:lang w:eastAsia="fr-FR"/>
+        </w:rPr>
+        <w:t>) ou VàD (Vidéo A la Demande) en français est le fait de louer ou d’acheter des films sur internet. C’est à dire sans support physique (</w:t>
+      </w:r>
+      <w:r>
+        <w:rPr>
+          <w:lang w:eastAsia="fr-FR"/>
+        </w:rPr>
+        <w:t>CD</w:t>
+      </w:r>
+      <w:r>
+        <w:rPr>
+          <w:lang w:eastAsia="fr-FR"/>
+        </w:rPr>
+        <w:t xml:space="preserve">, </w:t>
+      </w:r>
+      <w:r>
+        <w:rPr>
+          <w:lang w:eastAsia="fr-FR"/>
+        </w:rPr>
         <w:t>D</w:t>
       </w:r>
-      <w:proofErr w:type="spellEnd"/>
-      <w:r>
-        <w:rPr>
-          <w:lang w:eastAsia="fr-FR"/>
-        </w:rPr>
-        <w:t xml:space="preserve"> (</w:t>
-      </w:r>
-      <w:proofErr w:type="spellStart"/>
-      <w:r>
-        <w:rPr>
-          <w:lang w:eastAsia="fr-FR"/>
-        </w:rPr>
-        <w:t>Video</w:t>
-      </w:r>
-      <w:proofErr w:type="spellEnd"/>
-      <w:r>
-        <w:rPr>
-          <w:lang w:eastAsia="fr-FR"/>
-        </w:rPr>
-        <w:t xml:space="preserve"> On </w:t>
-      </w:r>
-      <w:proofErr w:type="spellStart"/>
-      <w:r>
-        <w:rPr>
-          <w:lang w:eastAsia="fr-FR"/>
-        </w:rPr>
-        <w:t>Demand</w:t>
-      </w:r>
-      <w:proofErr w:type="spellEnd"/>
-      <w:r>
-        <w:rPr>
-          <w:lang w:eastAsia="fr-FR"/>
-        </w:rPr>
-        <w:t xml:space="preserve">) ou </w:t>
-      </w:r>
-      <w:proofErr w:type="spellStart"/>
-      <w:r>
-        <w:rPr>
-          <w:lang w:eastAsia="fr-FR"/>
-        </w:rPr>
-        <w:t>VàD</w:t>
-      </w:r>
-      <w:proofErr w:type="spellEnd"/>
-      <w:r>
-        <w:rPr>
-          <w:lang w:eastAsia="fr-FR"/>
-        </w:rPr>
-        <w:t xml:space="preserve"> (Vidéo A la Demande) en français est le fait de louer ou d’acheter des films sur internet. C’est à dire sans support physique (</w:t>
-      </w:r>
-      <w:r>
-        <w:rPr>
-          <w:lang w:eastAsia="fr-FR"/>
-        </w:rPr>
-        <w:t>CD</w:t>
+      <w:r>
+        <w:rPr>
+          <w:lang w:eastAsia="fr-FR"/>
+        </w:rPr>
+        <w:t>vd</w:t>
       </w:r>
       <w:r>
         <w:rPr>
@@ -1885,24 +1830,6 @@
         <w:rPr>
           <w:lang w:eastAsia="fr-FR"/>
         </w:rPr>
-        <w:t>D</w:t>
-      </w:r>
-      <w:r>
-        <w:rPr>
-          <w:lang w:eastAsia="fr-FR"/>
-        </w:rPr>
-        <w:t>vd</w:t>
-      </w:r>
-      <w:r>
-        <w:rPr>
-          <w:lang w:eastAsia="fr-FR"/>
-        </w:rPr>
-        <w:t xml:space="preserve">, </w:t>
-      </w:r>
-      <w:r>
-        <w:rPr>
-          <w:lang w:eastAsia="fr-FR"/>
-        </w:rPr>
         <w:t>Blu-Ray</w:t>
       </w:r>
       <w:r>
@@ -2168,17 +2095,8 @@
           <w:rFonts w:cs="Arial"/>
           <w:color w:val="000000"/>
         </w:rPr>
-        <w:t xml:space="preserve"> de </w:t>
-      </w:r>
-      <w:proofErr w:type="spellStart"/>
-      <w:r>
-        <w:rPr>
-          <w:rFonts w:cs="Arial"/>
-          <w:color w:val="000000"/>
-        </w:rPr>
-        <w:t>VoD</w:t>
-      </w:r>
-      <w:proofErr w:type="spellEnd"/>
+        <w:t xml:space="preserve"> de VoD</w:t>
+      </w:r>
       <w:r>
         <w:rPr>
           <w:rFonts w:cs="Arial"/>
@@ -2389,65 +2307,197 @@
           <w:rFonts w:cs="Arial"/>
           <w:color w:val="000000"/>
         </w:rPr>
-        <w:t xml:space="preserve">Il faut bien différencier la </w:t>
-      </w:r>
-      <w:proofErr w:type="spellStart"/>
-      <w:r>
-        <w:rPr>
-          <w:rFonts w:cs="Arial"/>
-          <w:color w:val="000000"/>
-        </w:rPr>
-        <w:t>VoD</w:t>
-      </w:r>
-      <w:proofErr w:type="spellEnd"/>
-      <w:r>
-        <w:rPr>
-          <w:rFonts w:cs="Arial"/>
-          <w:color w:val="000000"/>
-        </w:rPr>
-        <w:t xml:space="preserve"> et la S-</w:t>
-      </w:r>
-      <w:proofErr w:type="spellStart"/>
-      <w:r>
-        <w:rPr>
-          <w:rFonts w:cs="Arial"/>
-          <w:color w:val="000000"/>
-        </w:rPr>
-        <w:t>VoD</w:t>
-      </w:r>
-      <w:proofErr w:type="spellEnd"/>
-      <w:r>
-        <w:rPr>
-          <w:rFonts w:cs="Arial"/>
-          <w:color w:val="000000"/>
-        </w:rPr>
-        <w:t>. La S-</w:t>
-      </w:r>
-      <w:proofErr w:type="spellStart"/>
-      <w:r>
-        <w:rPr>
-          <w:rFonts w:cs="Arial"/>
-          <w:color w:val="000000"/>
-        </w:rPr>
-        <w:t>VoD</w:t>
-      </w:r>
-      <w:proofErr w:type="spellEnd"/>
-      <w:r>
-        <w:rPr>
-          <w:rFonts w:cs="Arial"/>
-          <w:color w:val="000000"/>
-        </w:rPr>
-        <w:t xml:space="preserve"> (</w:t>
-      </w:r>
-      <w:proofErr w:type="spellStart"/>
-      <w:r>
-        <w:rPr>
-          <w:rFonts w:cs="Arial"/>
-          <w:color w:val="000000"/>
-        </w:rPr>
-        <w:t>Subscription</w:t>
-      </w:r>
-      <w:proofErr w:type="spellEnd"/>
+        <w:t xml:space="preserve">Il faut bien différencier la VoD et la S-VoD. La S-VoD (Subscription Video On Demand) ou VàDA (Vidéo A la Demande avec Abonnement) est une offre par abonnement, généralement </w:t>
+      </w:r>
+      <w:r>
+        <w:rPr>
+          <w:rFonts w:cs="Arial"/>
+          <w:color w:val="000000"/>
+        </w:rPr>
+        <w:t>de l’ordre de 8€ par mois</w:t>
+      </w:r>
+      <w:r>
+        <w:rPr>
+          <w:rFonts w:cs="Arial"/>
+          <w:color w:val="000000"/>
+        </w:rPr>
+        <w:t>, où les abonnés ont un accès illimité au catalogue du service. Il n’y a aucune limitation de durée ou de nombre de visionnage d’un film ou d’une série tant que l’on paye l’</w:t>
+      </w:r>
+      <w:r>
+        <w:rPr>
+          <w:rFonts w:cs="Arial"/>
+          <w:color w:val="000000"/>
+        </w:rPr>
+        <w:t>abonnement. La législation et les modèles économiques de ce type de service</w:t>
+      </w:r>
+      <w:r>
+        <w:rPr>
+          <w:rFonts w:cs="Arial"/>
+          <w:color w:val="000000"/>
+        </w:rPr>
+        <w:t>s</w:t>
+      </w:r>
+      <w:r>
+        <w:rPr>
+          <w:rFonts w:cs="Arial"/>
+          <w:color w:val="000000"/>
+        </w:rPr>
+        <w:t xml:space="preserve"> sont cependant très différents de la VoD. Les films sont disponibles bien plus t</w:t>
+      </w:r>
+      <w:r>
+        <w:rPr>
+          <w:rFonts w:cs="Arial"/>
+          <w:color w:val="000000"/>
+        </w:rPr>
+        <w:t>ard après leur sortie en salle ce qui fait que les offres de S-VoD s’orientent beaucoup sur les séries. L</w:t>
+      </w:r>
+      <w:r>
+        <w:rPr>
+          <w:rFonts w:cs="Arial"/>
+          <w:color w:val="000000"/>
+        </w:rPr>
+        <w:t xml:space="preserve">a rémunération des ayants </w:t>
+      </w:r>
+      <w:r>
+        <w:rPr>
+          <w:rFonts w:cs="Arial"/>
+          <w:color w:val="000000"/>
+        </w:rPr>
+        <w:t xml:space="preserve">droits </w:t>
+      </w:r>
+      <w:r>
+        <w:rPr>
+          <w:rFonts w:cs="Arial"/>
+          <w:color w:val="000000"/>
+        </w:rPr>
+        <w:t>par le service n’a</w:t>
+      </w:r>
+      <w:r>
+        <w:rPr>
+          <w:rFonts w:cs="Arial"/>
+          <w:color w:val="000000"/>
+        </w:rPr>
+        <w:t xml:space="preserve"> également</w:t>
+      </w:r>
+      <w:r>
+        <w:rPr>
+          <w:rFonts w:cs="Arial"/>
+          <w:color w:val="000000"/>
+        </w:rPr>
+        <w:t xml:space="preserve"> rien à voir</w:t>
+      </w:r>
+      <w:r>
+        <w:rPr>
+          <w:rFonts w:cs="Arial"/>
+          <w:color w:val="000000"/>
+        </w:rPr>
+        <w:t>, en</w:t>
+      </w:r>
+      <w:r>
+        <w:rPr>
+          <w:rFonts w:cs="Arial"/>
+          <w:color w:val="000000"/>
+        </w:rPr>
+        <w:t xml:space="preserve"> effet, </w:t>
+      </w:r>
+      <w:r>
+        <w:rPr>
+          <w:rFonts w:cs="Arial"/>
+          <w:color w:val="000000"/>
+        </w:rPr>
+        <w:t>s’il</w:t>
+      </w:r>
+      <w:r>
+        <w:rPr>
+          <w:rFonts w:cs="Arial"/>
+          <w:color w:val="000000"/>
+        </w:rPr>
+        <w:t xml:space="preserve"> est facile de mesurer la rentabilité d’un film dans une offre de VoD en comptant le nombre de fois où il a été acheté</w:t>
+      </w:r>
+      <w:r>
+        <w:rPr>
+          <w:rFonts w:cs="Arial"/>
+          <w:color w:val="000000"/>
+        </w:rPr>
+        <w:t xml:space="preserve"> ou loué</w:t>
+      </w:r>
+      <w:r>
+        <w:rPr>
+          <w:rFonts w:cs="Arial"/>
+          <w:color w:val="000000"/>
+        </w:rPr>
+        <w:t xml:space="preserve">, </w:t>
+      </w:r>
+      <w:r>
+        <w:rPr>
+          <w:rFonts w:cs="Arial"/>
+          <w:color w:val="000000"/>
+        </w:rPr>
+        <w:t xml:space="preserve">cela </w:t>
+      </w:r>
+      <w:r>
+        <w:rPr>
+          <w:rFonts w:cs="Arial"/>
+          <w:color w:val="000000"/>
+        </w:rPr>
+        <w:t xml:space="preserve">est beaucoup </w:t>
+      </w:r>
+      <w:r>
+        <w:rPr>
+          <w:rFonts w:cs="Arial"/>
+          <w:color w:val="000000"/>
+        </w:rPr>
+        <w:t xml:space="preserve">plus </w:t>
+      </w:r>
+      <w:r>
+        <w:rPr>
+          <w:rFonts w:cs="Arial"/>
+          <w:color w:val="000000"/>
+        </w:rPr>
+        <w:t xml:space="preserve">compliqué </w:t>
+      </w:r>
+      <w:r>
+        <w:rPr>
+          <w:rFonts w:cs="Arial"/>
+          <w:color w:val="000000"/>
+        </w:rPr>
+        <w:t>dans une offre où les films sont disponible</w:t>
+      </w:r>
+      <w:r>
+        <w:rPr>
+          <w:rFonts w:cs="Arial"/>
+          <w:color w:val="000000"/>
+        </w:rPr>
+        <w:t>s</w:t>
+      </w:r>
+      <w:r>
+        <w:rPr>
+          <w:rFonts w:cs="Arial"/>
+          <w:color w:val="000000"/>
+        </w:rPr>
+        <w:t xml:space="preserve"> en illimité. Par exemple, pour un abonnement à 8€ par mois, qu’elle part de cette somme doit revenir à un ayant droit par rapport à un autre ? </w:t>
+      </w:r>
+      <w:r>
+        <w:rPr>
+          <w:rFonts w:cs="Arial"/>
+          <w:color w:val="000000"/>
+        </w:rPr>
+        <w:t xml:space="preserve">Un petit ayant droit proposant une centaine de film dont la plupart sont très connu et </w:t>
+      </w:r>
+      <w:r>
+        <w:rPr>
+          <w:rFonts w:cs="Arial"/>
+          <w:color w:val="000000"/>
+        </w:rPr>
+        <w:t>appréciés</w:t>
+      </w:r>
+      <w:r>
+        <w:rPr>
+          <w:rFonts w:cs="Arial"/>
+          <w:color w:val="000000"/>
+        </w:rPr>
+        <w:t xml:space="preserve"> doit-il être moins rémunéré qu’un proposant 2000 films dont la plupart sont mauvais</w:t>
+      </w:r>
       <w:r>
         <w:rPr>
           <w:rFonts w:cs="Arial"/>
@@ -2455,306 +2505,75 @@
         </w:rPr>
         <w:t xml:space="preserve"> </w:t>
       </w:r>
-      <w:proofErr w:type="spellStart"/>
-      <w:r>
-        <w:rPr>
-          <w:rFonts w:cs="Arial"/>
-          <w:color w:val="000000"/>
-        </w:rPr>
-        <w:t>Video</w:t>
-      </w:r>
-      <w:proofErr w:type="spellEnd"/>
-      <w:r>
-        <w:rPr>
-          <w:rFonts w:cs="Arial"/>
-          <w:color w:val="000000"/>
-        </w:rPr>
-        <w:t xml:space="preserve"> On </w:t>
-      </w:r>
-      <w:proofErr w:type="spellStart"/>
-      <w:r>
-        <w:rPr>
-          <w:rFonts w:cs="Arial"/>
-          <w:color w:val="000000"/>
-        </w:rPr>
-        <w:t>Demand</w:t>
-      </w:r>
-      <w:proofErr w:type="spellEnd"/>
-      <w:r>
-        <w:rPr>
-          <w:rFonts w:cs="Arial"/>
-          <w:color w:val="000000"/>
-        </w:rPr>
-        <w:t xml:space="preserve">) ou </w:t>
-      </w:r>
-      <w:proofErr w:type="spellStart"/>
-      <w:r>
-        <w:rPr>
-          <w:rFonts w:cs="Arial"/>
-          <w:color w:val="000000"/>
-        </w:rPr>
-        <w:t>VàDA</w:t>
-      </w:r>
-      <w:proofErr w:type="spellEnd"/>
-      <w:r>
-        <w:rPr>
-          <w:rFonts w:cs="Arial"/>
-          <w:color w:val="000000"/>
-        </w:rPr>
-        <w:t xml:space="preserve"> (Vidéo A la Demande avec Abonnement) est une offre par abonnement, généralement </w:t>
-      </w:r>
-      <w:r>
-        <w:rPr>
-          <w:rFonts w:cs="Arial"/>
-          <w:color w:val="000000"/>
-        </w:rPr>
-        <w:t>de l’ordre de 8€ par mois</w:t>
-      </w:r>
-      <w:r>
-        <w:rPr>
-          <w:rFonts w:cs="Arial"/>
-          <w:color w:val="000000"/>
-        </w:rPr>
-        <w:t>, où les abonnés ont un accès illimité au catalogue du service. Il n’y a aucune limitation de durée ou de nombre de visionnage d’un film ou d’une série tant que l’on paye l’</w:t>
-      </w:r>
-      <w:r>
-        <w:rPr>
-          <w:rFonts w:cs="Arial"/>
-          <w:color w:val="000000"/>
-        </w:rPr>
-        <w:t>abonnement. La législation et les modèles économiques de ce type de service</w:t>
-      </w:r>
-      <w:r>
-        <w:rPr>
-          <w:rFonts w:cs="Arial"/>
-          <w:color w:val="000000"/>
-        </w:rPr>
-        <w:t>s</w:t>
-      </w:r>
-      <w:r>
-        <w:rPr>
-          <w:rFonts w:cs="Arial"/>
-          <w:color w:val="000000"/>
-        </w:rPr>
-        <w:t xml:space="preserve"> sont cependant très différents de la </w:t>
-      </w:r>
-      <w:proofErr w:type="spellStart"/>
-      <w:r>
-        <w:rPr>
-          <w:rFonts w:cs="Arial"/>
-          <w:color w:val="000000"/>
-        </w:rPr>
-        <w:t>VoD</w:t>
-      </w:r>
-      <w:proofErr w:type="spellEnd"/>
-      <w:r>
-        <w:rPr>
-          <w:rFonts w:cs="Arial"/>
-          <w:color w:val="000000"/>
-        </w:rPr>
-        <w:t>. Les films sont disponibles bien plus t</w:t>
-      </w:r>
-      <w:r>
-        <w:rPr>
-          <w:rFonts w:cs="Arial"/>
-          <w:color w:val="000000"/>
-        </w:rPr>
-        <w:t>ard après leur sortie en salle ce qui fait que les offres de S-</w:t>
-      </w:r>
-      <w:proofErr w:type="spellStart"/>
-      <w:r>
-        <w:rPr>
-          <w:rFonts w:cs="Arial"/>
-          <w:color w:val="000000"/>
-        </w:rPr>
-        <w:t>VoD</w:t>
-      </w:r>
-      <w:proofErr w:type="spellEnd"/>
-      <w:r>
-        <w:rPr>
-          <w:rFonts w:cs="Arial"/>
-          <w:color w:val="000000"/>
-        </w:rPr>
-        <w:t xml:space="preserve"> s’orientent beaucoup sur les séries. L</w:t>
-      </w:r>
-      <w:r>
-        <w:rPr>
-          <w:rFonts w:cs="Arial"/>
-          <w:color w:val="000000"/>
-        </w:rPr>
-        <w:t xml:space="preserve">a rémunération des ayants </w:t>
-      </w:r>
-      <w:r>
-        <w:rPr>
-          <w:rFonts w:cs="Arial"/>
-          <w:color w:val="000000"/>
-        </w:rPr>
-        <w:t xml:space="preserve">droits </w:t>
-      </w:r>
-      <w:r>
-        <w:rPr>
-          <w:rFonts w:cs="Arial"/>
-          <w:color w:val="000000"/>
-        </w:rPr>
-        <w:t>par le service n’a</w:t>
-      </w:r>
-      <w:r>
-        <w:rPr>
-          <w:rFonts w:cs="Arial"/>
-          <w:color w:val="000000"/>
-        </w:rPr>
-        <w:t xml:space="preserve"> également</w:t>
-      </w:r>
-      <w:r>
-        <w:rPr>
-          <w:rFonts w:cs="Arial"/>
-          <w:color w:val="000000"/>
-        </w:rPr>
-        <w:t xml:space="preserve"> rien à voir</w:t>
-      </w:r>
-      <w:r>
-        <w:rPr>
-          <w:rFonts w:cs="Arial"/>
-          <w:color w:val="000000"/>
-        </w:rPr>
-        <w:t>, en</w:t>
-      </w:r>
-      <w:r>
-        <w:rPr>
-          <w:rFonts w:cs="Arial"/>
-          <w:color w:val="000000"/>
-        </w:rPr>
-        <w:t xml:space="preserve"> effet, </w:t>
-      </w:r>
-      <w:r>
-        <w:rPr>
-          <w:rFonts w:cs="Arial"/>
-          <w:color w:val="000000"/>
-        </w:rPr>
-        <w:t>s’il</w:t>
-      </w:r>
-      <w:r>
-        <w:rPr>
-          <w:rFonts w:cs="Arial"/>
-          <w:color w:val="000000"/>
-        </w:rPr>
-        <w:t xml:space="preserve"> est facile de mesurer la rentabilité d’un film dans une offre de </w:t>
-      </w:r>
-      <w:proofErr w:type="spellStart"/>
-      <w:r>
-        <w:rPr>
-          <w:rFonts w:cs="Arial"/>
-          <w:color w:val="000000"/>
-        </w:rPr>
-        <w:t>VoD</w:t>
-      </w:r>
-      <w:proofErr w:type="spellEnd"/>
-      <w:r>
-        <w:rPr>
-          <w:rFonts w:cs="Arial"/>
-          <w:color w:val="000000"/>
-        </w:rPr>
-        <w:t xml:space="preserve"> en comptant le nombre de fois où il a été acheté</w:t>
-      </w:r>
-      <w:r>
-        <w:rPr>
-          <w:rFonts w:cs="Arial"/>
-          <w:color w:val="000000"/>
-        </w:rPr>
-        <w:t xml:space="preserve"> ou loué</w:t>
-      </w:r>
-      <w:r>
-        <w:rPr>
-          <w:rFonts w:cs="Arial"/>
-          <w:color w:val="000000"/>
-        </w:rPr>
-        <w:t xml:space="preserve">, </w:t>
-      </w:r>
-      <w:r>
-        <w:rPr>
-          <w:rFonts w:cs="Arial"/>
-          <w:color w:val="000000"/>
-        </w:rPr>
-        <w:t xml:space="preserve">cela </w:t>
-      </w:r>
-      <w:r>
-        <w:rPr>
-          <w:rFonts w:cs="Arial"/>
-          <w:color w:val="000000"/>
-        </w:rPr>
-        <w:t xml:space="preserve">est beaucoup </w:t>
-      </w:r>
-      <w:r>
-        <w:rPr>
-          <w:rFonts w:cs="Arial"/>
-          <w:color w:val="000000"/>
-        </w:rPr>
-        <w:t xml:space="preserve">plus </w:t>
-      </w:r>
-      <w:r>
-        <w:rPr>
-          <w:rFonts w:cs="Arial"/>
-          <w:color w:val="000000"/>
-        </w:rPr>
-        <w:t xml:space="preserve">compliqué </w:t>
-      </w:r>
-      <w:r>
-        <w:rPr>
-          <w:rFonts w:cs="Arial"/>
-          <w:color w:val="000000"/>
-        </w:rPr>
-        <w:t>dans une offre où les films sont disponible</w:t>
-      </w:r>
-      <w:r>
-        <w:rPr>
-          <w:rFonts w:cs="Arial"/>
-          <w:color w:val="000000"/>
-        </w:rPr>
-        <w:t>s</w:t>
-      </w:r>
-      <w:r>
-        <w:rPr>
-          <w:rFonts w:cs="Arial"/>
-          <w:color w:val="000000"/>
-        </w:rPr>
-        <w:t xml:space="preserve"> en illimité. Par exemple, pour un abonnement à 8€ par mois, qu’elle part de cette somme doit revenir à un ayant droit par rapport à un autre ? </w:t>
-      </w:r>
-      <w:r>
-        <w:rPr>
-          <w:rFonts w:cs="Arial"/>
-          <w:color w:val="000000"/>
-        </w:rPr>
-        <w:t xml:space="preserve">Un petit ayant droit proposant une centaine de film dont la plupart sont très connu et </w:t>
-      </w:r>
-      <w:r>
-        <w:rPr>
-          <w:rFonts w:cs="Arial"/>
-          <w:color w:val="000000"/>
-        </w:rPr>
-        <w:t>appréciés</w:t>
-      </w:r>
-      <w:r>
-        <w:rPr>
-          <w:rFonts w:cs="Arial"/>
-          <w:color w:val="000000"/>
-        </w:rPr>
-        <w:t xml:space="preserve"> doit-il être moins rémunéré qu’un proposant 2000 </w:t>
-      </w:r>
-      <w:proofErr w:type="gramStart"/>
-      <w:r>
-        <w:rPr>
-          <w:rFonts w:cs="Arial"/>
-          <w:color w:val="000000"/>
-        </w:rPr>
-        <w:t>films</w:t>
-      </w:r>
-      <w:proofErr w:type="gramEnd"/>
-      <w:r>
-        <w:rPr>
-          <w:rFonts w:cs="Arial"/>
-          <w:color w:val="000000"/>
-        </w:rPr>
-        <w:t xml:space="preserve"> dont la plupart sont mauvais</w:t>
+      <w:r>
+        <w:rPr>
+          <w:rFonts w:cs="Arial"/>
+          <w:color w:val="000000"/>
+        </w:rPr>
+        <w:t xml:space="preserve">? </w:t>
+      </w:r>
+      <w:r>
+        <w:rPr>
+          <w:rFonts w:cs="Arial"/>
+          <w:color w:val="000000"/>
+        </w:rPr>
+        <w:t xml:space="preserve">On sait par exemple que les films du studio Walt Disney, visant un public très jeune, sont parfois regardé plusieurs dizaines de fois par un même foyer, </w:t>
+      </w:r>
+      <w:r>
+        <w:rPr>
+          <w:rFonts w:cs="Arial"/>
+          <w:color w:val="000000"/>
+        </w:rPr>
+        <w:t>cela génère un coût de diffusion</w:t>
+      </w:r>
+      <w:r>
+        <w:rPr>
+          <w:rFonts w:cs="Arial"/>
+          <w:color w:val="000000"/>
+        </w:rPr>
+        <w:t>, de streaming,</w:t>
+      </w:r>
+      <w:r>
+        <w:rPr>
+          <w:rFonts w:cs="Arial"/>
+          <w:color w:val="000000"/>
+        </w:rPr>
+        <w:t xml:space="preserve"> bien plus important pour le service de S-VoD, </w:t>
+      </w:r>
+      <w:r>
+        <w:rPr>
+          <w:rFonts w:cs="Arial"/>
+          <w:color w:val="000000"/>
+        </w:rPr>
+        <w:t xml:space="preserve">Walt Disney devraient-ils être </w:t>
+      </w:r>
+      <w:r>
+        <w:rPr>
+          <w:rFonts w:cs="Arial"/>
+          <w:color w:val="000000"/>
+        </w:rPr>
+        <w:t xml:space="preserve">moins </w:t>
+      </w:r>
+      <w:r>
+        <w:rPr>
+          <w:rFonts w:cs="Arial"/>
+          <w:color w:val="000000"/>
+        </w:rPr>
+        <w:t xml:space="preserve"> rémunéré </w:t>
+      </w:r>
+      <w:r>
+        <w:rPr>
+          <w:rFonts w:cs="Arial"/>
+          <w:color w:val="000000"/>
+        </w:rPr>
+        <w:t>pour cette raison ? Ces décisions de parts rémunération sont bien évidemment secrètes</w:t>
+      </w:r>
+      <w:r>
+        <w:rPr>
+          <w:rFonts w:cs="Arial"/>
+          <w:color w:val="000000"/>
+        </w:rPr>
+        <w:t xml:space="preserve"> et spécifiques à chaque service de S-VoD</w:t>
       </w:r>
       <w:r>
         <w:rPr>
@@ -2768,108 +2587,6 @@
           <w:rFonts w:cs="Arial"/>
           <w:color w:val="000000"/>
         </w:rPr>
-        <w:t xml:space="preserve">? </w:t>
-      </w:r>
-      <w:r>
-        <w:rPr>
-          <w:rFonts w:cs="Arial"/>
-          <w:color w:val="000000"/>
-        </w:rPr>
-        <w:t xml:space="preserve">On sait par exemple que les films du studio Walt Disney, visant un public très jeune, sont parfois regardé plusieurs dizaines de fois par un même foyer, </w:t>
-      </w:r>
-      <w:r>
-        <w:rPr>
-          <w:rFonts w:cs="Arial"/>
-          <w:color w:val="000000"/>
-        </w:rPr>
-        <w:t>cela génère un coût de diffusion</w:t>
-      </w:r>
-      <w:r>
-        <w:rPr>
-          <w:rFonts w:cs="Arial"/>
-          <w:color w:val="000000"/>
-        </w:rPr>
-        <w:t>, de streaming,</w:t>
-      </w:r>
-      <w:r>
-        <w:rPr>
-          <w:rFonts w:cs="Arial"/>
-          <w:color w:val="000000"/>
-        </w:rPr>
-        <w:t xml:space="preserve"> bien plus important pour le service de S-</w:t>
-      </w:r>
-      <w:proofErr w:type="spellStart"/>
-      <w:r>
-        <w:rPr>
-          <w:rFonts w:cs="Arial"/>
-          <w:color w:val="000000"/>
-        </w:rPr>
-        <w:t>VoD</w:t>
-      </w:r>
-      <w:proofErr w:type="spellEnd"/>
-      <w:r>
-        <w:rPr>
-          <w:rFonts w:cs="Arial"/>
-          <w:color w:val="000000"/>
-        </w:rPr>
-        <w:t xml:space="preserve">, </w:t>
-      </w:r>
-      <w:r>
-        <w:rPr>
-          <w:rFonts w:cs="Arial"/>
-          <w:color w:val="000000"/>
-        </w:rPr>
-        <w:t xml:space="preserve">Walt Disney devraient-ils être </w:t>
-      </w:r>
-      <w:r>
-        <w:rPr>
-          <w:rFonts w:cs="Arial"/>
-          <w:color w:val="000000"/>
-        </w:rPr>
-        <w:t xml:space="preserve">moins </w:t>
-      </w:r>
-      <w:r>
-        <w:rPr>
-          <w:rFonts w:cs="Arial"/>
-          <w:color w:val="000000"/>
-        </w:rPr>
-        <w:t xml:space="preserve"> rémunéré </w:t>
-      </w:r>
-      <w:r>
-        <w:rPr>
-          <w:rFonts w:cs="Arial"/>
-          <w:color w:val="000000"/>
-        </w:rPr>
-        <w:t>pour cette raison ? Ces décisions de parts rémunération sont bien évidemment secrètes</w:t>
-      </w:r>
-      <w:r>
-        <w:rPr>
-          <w:rFonts w:cs="Arial"/>
-          <w:color w:val="000000"/>
-        </w:rPr>
-        <w:t xml:space="preserve"> et spécifiques à chaque service de S-</w:t>
-      </w:r>
-      <w:proofErr w:type="spellStart"/>
-      <w:r>
-        <w:rPr>
-          <w:rFonts w:cs="Arial"/>
-          <w:color w:val="000000"/>
-        </w:rPr>
-        <w:t>VoD</w:t>
-      </w:r>
-      <w:proofErr w:type="spellEnd"/>
-      <w:r>
-        <w:rPr>
-          <w:rFonts w:cs="Arial"/>
-          <w:color w:val="000000"/>
-        </w:rPr>
-        <w:t xml:space="preserve"> </w:t>
-      </w:r>
-      <w:r>
-        <w:rPr>
-          <w:rFonts w:cs="Arial"/>
-          <w:color w:val="000000"/>
-        </w:rPr>
         <w:t xml:space="preserve">et à chaque ayant droit </w:t>
       </w:r>
       <w:r>
@@ -2877,23 +2594,7 @@
           <w:rFonts w:cs="Arial"/>
           <w:color w:val="000000"/>
         </w:rPr>
-        <w:t xml:space="preserve">mais sont bien plus complexe que pour la </w:t>
-      </w:r>
-      <w:proofErr w:type="spellStart"/>
-      <w:r>
-        <w:rPr>
-          <w:rFonts w:cs="Arial"/>
-          <w:color w:val="000000"/>
-        </w:rPr>
-        <w:t>VoD</w:t>
-      </w:r>
-      <w:proofErr w:type="spellEnd"/>
-      <w:r>
-        <w:rPr>
-          <w:rFonts w:cs="Arial"/>
-          <w:color w:val="000000"/>
-        </w:rPr>
-        <w:t xml:space="preserve"> où la part de rémunération de tous les ayants droit est simplement un pourc</w:t>
+        <w:t>mais sont bien plus complexe que pour la VoD où la part de rémunération de tous les ayants droit est simplement un pourc</w:t>
       </w:r>
       <w:r>
         <w:rPr>
@@ -2923,55 +2624,7 @@
           <w:color w:val="000000"/>
         </w:rPr>
         <w:tab/>
-        <w:t xml:space="preserve">Enfin, il reste l’EST (Electronique </w:t>
-      </w:r>
-      <w:proofErr w:type="spellStart"/>
-      <w:r>
-        <w:rPr>
-          <w:rFonts w:cs="Arial"/>
-          <w:color w:val="000000"/>
-        </w:rPr>
-        <w:t>Sell</w:t>
-      </w:r>
-      <w:proofErr w:type="spellEnd"/>
-      <w:r>
-        <w:rPr>
-          <w:rFonts w:cs="Arial"/>
-          <w:color w:val="000000"/>
-        </w:rPr>
-        <w:t xml:space="preserve"> </w:t>
-      </w:r>
-      <w:proofErr w:type="spellStart"/>
-      <w:r>
-        <w:rPr>
-          <w:rFonts w:cs="Arial"/>
-          <w:color w:val="000000"/>
-        </w:rPr>
-        <w:t>Throught</w:t>
-      </w:r>
-      <w:proofErr w:type="spellEnd"/>
-      <w:r>
-        <w:rPr>
-          <w:rFonts w:cs="Arial"/>
-          <w:color w:val="000000"/>
-        </w:rPr>
-        <w:t xml:space="preserve">) qui est l’achat du film en version digitale. Ce mode d’achat est le même que celui de la </w:t>
-      </w:r>
-      <w:proofErr w:type="spellStart"/>
-      <w:r>
-        <w:rPr>
-          <w:rFonts w:cs="Arial"/>
-          <w:color w:val="000000"/>
-        </w:rPr>
-        <w:t>VoD</w:t>
-      </w:r>
-      <w:proofErr w:type="spellEnd"/>
-      <w:r>
-        <w:rPr>
-          <w:rFonts w:cs="Arial"/>
-          <w:color w:val="000000"/>
-        </w:rPr>
-        <w:t xml:space="preserve"> à la différence près que le film acheté ne sera pas soumis à une limitation de durée pour le visionner. Le prix est</w:t>
+        <w:t>Enfin, il reste l’EST (Electronique Sell Throught) qui est l’achat du film en version digitale. Ce mode d’achat est le même que celui de la VoD à la différence près que le film acheté ne sera pas soumis à une limitation de durée pour le visionner. Le prix est</w:t>
       </w:r>
       <w:r>
         <w:rPr>
@@ -3023,71 +2676,7 @@
         </w:rPr>
         <w:lastRenderedPageBreak/>
         <w:tab/>
-        <w:t xml:space="preserve">Il s’agit là des modes les plus classiques de consommation légales de films sur internet. Cependant, pour être exacte, le terme de « EST » est en réalité une sous-catégorie du premier modèle de </w:t>
-      </w:r>
-      <w:proofErr w:type="spellStart"/>
-      <w:r>
-        <w:rPr>
-          <w:rFonts w:cs="Arial"/>
-          <w:color w:val="000000"/>
-        </w:rPr>
-        <w:t>VoD</w:t>
-      </w:r>
-      <w:proofErr w:type="spellEnd"/>
-      <w:r>
-        <w:rPr>
-          <w:rFonts w:cs="Arial"/>
-          <w:color w:val="000000"/>
-        </w:rPr>
-        <w:t xml:space="preserve"> dit « transactionnel ». La </w:t>
-      </w:r>
-      <w:proofErr w:type="spellStart"/>
-      <w:r>
-        <w:rPr>
-          <w:rFonts w:cs="Arial"/>
-          <w:color w:val="000000"/>
-        </w:rPr>
-        <w:t>VoD</w:t>
-      </w:r>
-      <w:proofErr w:type="spellEnd"/>
-      <w:r>
-        <w:rPr>
-          <w:rFonts w:cs="Arial"/>
-          <w:color w:val="000000"/>
-        </w:rPr>
-        <w:t xml:space="preserve"> transactionnelle regroupe l’EST et le DRT signifiant </w:t>
-      </w:r>
-      <w:proofErr w:type="spellStart"/>
-      <w:r>
-        <w:rPr>
-          <w:rFonts w:cs="Arial"/>
-          <w:color w:val="000000"/>
-        </w:rPr>
-        <w:t>Download</w:t>
-      </w:r>
-      <w:proofErr w:type="spellEnd"/>
-      <w:r>
-        <w:rPr>
-          <w:rFonts w:cs="Arial"/>
-          <w:color w:val="000000"/>
-        </w:rPr>
-        <w:t xml:space="preserve"> To </w:t>
-      </w:r>
-      <w:proofErr w:type="spellStart"/>
-      <w:r>
-        <w:rPr>
-          <w:rFonts w:cs="Arial"/>
-          <w:color w:val="000000"/>
-        </w:rPr>
-        <w:t>Rent</w:t>
-      </w:r>
-      <w:proofErr w:type="spellEnd"/>
-      <w:r>
-        <w:rPr>
-          <w:rFonts w:cs="Arial"/>
-          <w:color w:val="000000"/>
-        </w:rPr>
-        <w:t xml:space="preserve">, </w:t>
+        <w:t xml:space="preserve">Il s’agit là des modes les plus classiques de consommation légales de films sur internet. Cependant, pour être exacte, le terme de « EST » est en réalité une sous-catégorie du premier modèle de VoD dit « transactionnel ». La VoD transactionnelle regroupe l’EST et le DRT signifiant Download To Rent, </w:t>
       </w:r>
       <w:r>
         <w:rPr>
@@ -3101,23 +2690,7 @@
           <w:rFonts w:cs="Arial"/>
           <w:color w:val="000000"/>
         </w:rPr>
-        <w:t xml:space="preserve"> « télécharger pour louer », qui est en fait ce que tout le monde appelle la </w:t>
-      </w:r>
-      <w:proofErr w:type="spellStart"/>
-      <w:r>
-        <w:rPr>
-          <w:rFonts w:cs="Arial"/>
-          <w:color w:val="000000"/>
-        </w:rPr>
-        <w:t>VoD</w:t>
-      </w:r>
-      <w:proofErr w:type="spellEnd"/>
-      <w:r>
-        <w:rPr>
-          <w:rFonts w:cs="Arial"/>
-          <w:color w:val="000000"/>
-        </w:rPr>
-        <w:t>. Cet abus de langage est présent</w:t>
+        <w:t xml:space="preserve"> « télécharger pour louer », qui est en fait ce que tout le monde appelle la VoD. Cet abus de langage est présent</w:t>
       </w:r>
       <w:r>
         <w:rPr>
@@ -3180,106 +2753,8 @@
           <w:rFonts w:cs="Arial"/>
           <w:color w:val="000000"/>
         </w:rPr>
-        <w:t xml:space="preserve"> long de ce mémoire pour plus de simplicité. La S-</w:t>
-      </w:r>
-      <w:proofErr w:type="spellStart"/>
-      <w:r>
-        <w:rPr>
-          <w:rFonts w:cs="Arial"/>
-          <w:color w:val="000000"/>
-        </w:rPr>
-        <w:t>VoD</w:t>
-      </w:r>
-      <w:proofErr w:type="spellEnd"/>
-      <w:r>
-        <w:rPr>
-          <w:rFonts w:cs="Arial"/>
-          <w:color w:val="000000"/>
-        </w:rPr>
-        <w:t xml:space="preserve">, ou </w:t>
-      </w:r>
-      <w:proofErr w:type="spellStart"/>
-      <w:r>
-        <w:rPr>
-          <w:rFonts w:cs="Arial"/>
-          <w:color w:val="000000"/>
-        </w:rPr>
-        <w:t>VoD</w:t>
-      </w:r>
-      <w:proofErr w:type="spellEnd"/>
-      <w:r>
-        <w:rPr>
-          <w:rFonts w:cs="Arial"/>
-          <w:color w:val="000000"/>
-        </w:rPr>
-        <w:t xml:space="preserve"> par abonnement constitue le deuxième modèle et il existe un troisième modèle, </w:t>
-      </w:r>
-      <w:proofErr w:type="gramStart"/>
-      <w:r>
-        <w:rPr>
-          <w:rFonts w:cs="Arial"/>
-          <w:color w:val="000000"/>
-        </w:rPr>
-        <w:t xml:space="preserve">la </w:t>
-      </w:r>
-      <w:proofErr w:type="spellStart"/>
-      <w:r>
-        <w:rPr>
-          <w:rFonts w:cs="Arial"/>
-          <w:color w:val="000000"/>
-        </w:rPr>
-        <w:t>AVoD</w:t>
-      </w:r>
-      <w:proofErr w:type="spellEnd"/>
-      <w:proofErr w:type="gramEnd"/>
-      <w:r>
-        <w:rPr>
-          <w:rFonts w:cs="Arial"/>
-          <w:color w:val="000000"/>
-        </w:rPr>
-        <w:t xml:space="preserve">. Il signifie </w:t>
-      </w:r>
-      <w:proofErr w:type="spellStart"/>
-      <w:r>
-        <w:rPr>
-          <w:rFonts w:cs="Arial"/>
-          <w:color w:val="000000"/>
-        </w:rPr>
-        <w:t>Advert-supported</w:t>
-      </w:r>
-      <w:proofErr w:type="spellEnd"/>
-      <w:r>
-        <w:rPr>
-          <w:rFonts w:cs="Arial"/>
-          <w:color w:val="000000"/>
-        </w:rPr>
-        <w:t xml:space="preserve"> </w:t>
-      </w:r>
-      <w:proofErr w:type="spellStart"/>
-      <w:r>
-        <w:rPr>
-          <w:rFonts w:cs="Arial"/>
-          <w:color w:val="000000"/>
-        </w:rPr>
-        <w:t>Video</w:t>
-      </w:r>
-      <w:proofErr w:type="spellEnd"/>
-      <w:r>
-        <w:rPr>
-          <w:rFonts w:cs="Arial"/>
-          <w:color w:val="000000"/>
-        </w:rPr>
-        <w:t xml:space="preserve"> On </w:t>
-      </w:r>
-      <w:proofErr w:type="spellStart"/>
-      <w:r>
-        <w:rPr>
-          <w:rFonts w:cs="Arial"/>
-          <w:color w:val="000000"/>
-        </w:rPr>
-        <w:t>Demand</w:t>
-      </w:r>
-      <w:proofErr w:type="spellEnd"/>
+        <w:t xml:space="preserve"> long de ce mémoire pour plus de simplicité. La S-VoD, ou VoD par abonnement constitue le deuxième modèle et il existe un troisième modèle, la AVoD. Il signifie Advert-supported Video On Demand</w:t>
+      </w:r>
       <w:r>
         <w:rPr>
           <w:rFonts w:cs="Arial"/>
@@ -3299,23 +2774,7 @@
           <w:rFonts w:cs="Arial"/>
           <w:color w:val="000000"/>
         </w:rPr>
-        <w:t xml:space="preserve">, qui aujourd’hui n’existe presque plus, les utilisateurs peuvent visionner gratuitement leurs films entrecoupé de coupures publicitaires. La plateforme américaine </w:t>
-      </w:r>
-      <w:proofErr w:type="spellStart"/>
-      <w:r>
-        <w:rPr>
-          <w:rFonts w:cs="Arial"/>
-          <w:color w:val="000000"/>
-        </w:rPr>
-        <w:t>Hulu</w:t>
-      </w:r>
-      <w:proofErr w:type="spellEnd"/>
-      <w:r>
-        <w:rPr>
-          <w:rFonts w:cs="Arial"/>
-          <w:color w:val="000000"/>
-        </w:rPr>
-        <w:t xml:space="preserve"> utilise toujours en partie ce modèle bien que la version payante du service soit la seule à être vraiment intéressante car le catalogue de films gratuits financés par la publicité est relativement faible. Cependant, on peut considérer les plateformes comme YouTube ou </w:t>
+        <w:t xml:space="preserve">, qui aujourd’hui n’existe presque plus, les utilisateurs peuvent visionner gratuitement leurs films entrecoupé de coupures publicitaires. La plateforme américaine Hulu utilise toujours en partie ce modèle bien que la version payante du service soit la seule à être vraiment intéressante car le catalogue de films gratuits financés par la publicité est relativement faible. Cependant, on peut considérer les plateformes comme YouTube ou </w:t>
       </w:r>
       <w:r>
         <w:rPr>
@@ -3329,26 +2788,8 @@
           <w:rFonts w:cs="Arial"/>
           <w:color w:val="000000"/>
         </w:rPr>
-        <w:t xml:space="preserve"> comme des services </w:t>
-      </w:r>
-      <w:proofErr w:type="gramStart"/>
-      <w:r>
-        <w:rPr>
-          <w:rFonts w:cs="Arial"/>
-          <w:color w:val="000000"/>
-        </w:rPr>
-        <w:t xml:space="preserve">de </w:t>
-      </w:r>
-      <w:proofErr w:type="spellStart"/>
-      <w:r>
-        <w:rPr>
-          <w:rFonts w:cs="Arial"/>
-          <w:color w:val="000000"/>
-        </w:rPr>
-        <w:t>AVoD</w:t>
-      </w:r>
-      <w:proofErr w:type="spellEnd"/>
-      <w:proofErr w:type="gramEnd"/>
+        <w:t xml:space="preserve"> comme des services de AVoD</w:t>
+      </w:r>
       <w:r>
         <w:rPr>
           <w:rFonts w:cs="Arial"/>
@@ -3721,21 +3162,7 @@
         <w:rPr>
           <w:lang w:eastAsia="fr-FR"/>
         </w:rPr>
-        <w:t xml:space="preserve">nsi crée a été très favorable pour moi car j’ai pu participer aux choix des technologies que nous allions utiliser (serveurs, bug </w:t>
-      </w:r>
-      <w:proofErr w:type="spellStart"/>
-      <w:r>
-        <w:rPr>
-          <w:lang w:eastAsia="fr-FR"/>
-        </w:rPr>
-        <w:t>tracker</w:t>
-      </w:r>
-      <w:proofErr w:type="spellEnd"/>
-      <w:r>
-        <w:rPr>
-          <w:lang w:eastAsia="fr-FR"/>
-        </w:rPr>
-        <w:t xml:space="preserve">, </w:t>
+        <w:t xml:space="preserve">nsi crée a été très favorable pour moi car j’ai pu participer aux choix des technologies que nous allions utiliser (serveurs, bug tracker, </w:t>
       </w:r>
       <w:r>
         <w:rPr>
@@ -3797,84 +3224,14 @@
           <w:lang w:eastAsia="fr-FR"/>
         </w:rPr>
         <w:tab/>
-        <w:t xml:space="preserve">Le site web, point centrale de notre projet, était en préparation depuis 2 ans et nous a été livré rapidement après notre arrivé. Il avait été confié à </w:t>
-      </w:r>
-      <w:proofErr w:type="spellStart"/>
-      <w:r>
-        <w:rPr>
-          <w:lang w:eastAsia="fr-FR"/>
-        </w:rPr>
-        <w:t>Dredd</w:t>
-      </w:r>
-      <w:proofErr w:type="spellEnd"/>
-      <w:r>
-        <w:rPr>
-          <w:lang w:eastAsia="fr-FR"/>
-        </w:rPr>
-        <w:t xml:space="preserve">, une entreprise Grenobloise spécialisé dans la création de sites de vente en ligne et utilisant le </w:t>
-      </w:r>
-      <w:proofErr w:type="spellStart"/>
-      <w:r>
-        <w:rPr>
-          <w:lang w:eastAsia="fr-FR"/>
-        </w:rPr>
-        <w:t>framework</w:t>
-      </w:r>
-      <w:proofErr w:type="spellEnd"/>
-      <w:r>
-        <w:rPr>
-          <w:lang w:eastAsia="fr-FR"/>
-        </w:rPr>
-        <w:t xml:space="preserve"> </w:t>
-      </w:r>
-      <w:proofErr w:type="spellStart"/>
-      <w:r>
-        <w:rPr>
-          <w:lang w:eastAsia="fr-FR"/>
-        </w:rPr>
-        <w:t>Magento</w:t>
-      </w:r>
-      <w:proofErr w:type="spellEnd"/>
-      <w:r>
-        <w:rPr>
-          <w:lang w:eastAsia="fr-FR"/>
-        </w:rPr>
-        <w:t>.</w:t>
+        <w:t>Le site web, point centrale de notre projet, était en préparation depuis 2 ans et nous a été livré rapidement après notre arrivé. Il avait été confié à Dredd, une entreprise Grenobloise spécialisé dans la création de sites de vente en ligne et utilisant le framework Magento.</w:t>
       </w:r>
       <w:r>
         <w:rPr>
           <w:lang w:eastAsia="fr-FR"/>
         </w:rPr>
         <w:br/>
-        <w:t>@</w:t>
-      </w:r>
-      <w:proofErr w:type="spellStart"/>
-      <w:r>
-        <w:rPr>
-          <w:lang w:eastAsia="fr-FR"/>
-        </w:rPr>
-        <w:t>todo</w:t>
-      </w:r>
-      <w:proofErr w:type="spellEnd"/>
-      <w:r>
-        <w:rPr>
-          <w:lang w:eastAsia="fr-FR"/>
-        </w:rPr>
-        <w:t xml:space="preserve"> : parler de </w:t>
-      </w:r>
-      <w:proofErr w:type="spellStart"/>
-      <w:r>
-        <w:rPr>
-          <w:lang w:eastAsia="fr-FR"/>
-        </w:rPr>
-        <w:t>magento</w:t>
-      </w:r>
-      <w:proofErr w:type="spellEnd"/>
-      <w:r>
-        <w:rPr>
-          <w:lang w:eastAsia="fr-FR"/>
-        </w:rPr>
-        <w:t xml:space="preserve"> </w:t>
+        <w:t xml:space="preserve">@todo : parler de magento </w:t>
       </w:r>
     </w:p>
     <w:p>
@@ -4520,30 +3877,8 @@
         <w:rPr>
           <w:lang w:eastAsia="fr-FR"/>
         </w:rPr>
-        <w:t xml:space="preserve"> de faire gagner des crédits </w:t>
-      </w:r>
-      <w:proofErr w:type="spellStart"/>
-      <w:r>
-        <w:rPr>
-          <w:lang w:eastAsia="fr-FR"/>
-        </w:rPr>
-        <w:t>Clapfeeder</w:t>
-      </w:r>
-      <w:proofErr w:type="spellEnd"/>
-      <w:r>
-        <w:rPr>
-          <w:lang w:eastAsia="fr-FR"/>
-        </w:rPr>
-        <w:t xml:space="preserve"> au </w:t>
-      </w:r>
-      <w:proofErr w:type="spellStart"/>
-      <w:r>
-        <w:rPr>
-          <w:lang w:eastAsia="fr-FR"/>
-        </w:rPr>
-        <w:t>clapeur</w:t>
-      </w:r>
-      <w:proofErr w:type="spellEnd"/>
+        <w:t xml:space="preserve"> de faire gagner des crédits Clapfeeder au clapeur</w:t>
+      </w:r>
       <w:r>
         <w:rPr>
           <w:lang w:eastAsia="fr-FR"/>
@@ -4595,21 +3930,7 @@
         <w:rPr>
           <w:lang w:eastAsia="fr-FR"/>
         </w:rPr>
-        <w:t xml:space="preserve"> un film à travers un clap, je fais gagner de l’argent à ce </w:t>
-      </w:r>
-      <w:proofErr w:type="spellStart"/>
-      <w:r>
-        <w:rPr>
-          <w:lang w:eastAsia="fr-FR"/>
-        </w:rPr>
-        <w:t>clapeur</w:t>
-      </w:r>
-      <w:proofErr w:type="spellEnd"/>
-      <w:r>
-        <w:rPr>
-          <w:lang w:eastAsia="fr-FR"/>
-        </w:rPr>
-        <w:t xml:space="preserve">, je visionne mon film puis je le clap à mon tour et, lorsqu’un autre membre achète via mon clap, je gagne à mon tour de l’argent. </w:t>
+        <w:t xml:space="preserve"> un film à travers un clap, je fais gagner de l’argent à ce clapeur, je visionne mon film puis je le clap à mon tour et, lorsqu’un autre membre achète via mon clap, je gagne à mon tour de l’argent. </w:t>
       </w:r>
       <w:r>
         <w:rPr>
@@ -4962,21 +4283,7 @@
           <w:lang w:eastAsia="fr-FR"/>
         </w:rPr>
         <w:tab/>
-        <w:t xml:space="preserve">Il était vraiment intéressant de pouvoir, au sein du stage et de l’emploi par la suite, </w:t>
-      </w:r>
-      <w:proofErr w:type="gramStart"/>
-      <w:r>
-        <w:rPr>
-          <w:lang w:eastAsia="fr-FR"/>
-        </w:rPr>
-        <w:t>donner</w:t>
-      </w:r>
-      <w:proofErr w:type="gramEnd"/>
-      <w:r>
-        <w:rPr>
-          <w:lang w:eastAsia="fr-FR"/>
-        </w:rPr>
-        <w:t xml:space="preserve"> plus à l’entreprise qu’un avis technique ; le fait de se dire que son expérience personnelle et sa connaissance générale de l’internet sont un atout pour l’entreprise est très valorisant. On se sent vraiment impliqué dans le projet et pas seulement sur les aspects technique. Bien </w:t>
+        <w:t xml:space="preserve">Il était vraiment intéressant de pouvoir, au sein du stage et de l’emploi par la suite, donner plus à l’entreprise qu’un avis technique ; le fait de se dire que son expérience personnelle et sa connaissance générale de l’internet sont un atout pour l’entreprise est très valorisant. On se sent vraiment impliqué dans le projet et pas seulement sur les aspects technique. Bien </w:t>
       </w:r>
       <w:r>
         <w:rPr>
@@ -5504,41 +4811,13 @@
         <w:rPr>
           <w:lang w:eastAsia="fr-FR"/>
         </w:rPr>
-        <w:t xml:space="preserve">Cette réunion était également un moment </w:t>
-      </w:r>
-      <w:proofErr w:type="gramStart"/>
-      <w:r>
-        <w:rPr>
-          <w:lang w:eastAsia="fr-FR"/>
-        </w:rPr>
-        <w:t>privilégié</w:t>
-      </w:r>
-      <w:proofErr w:type="gramEnd"/>
-      <w:r>
-        <w:rPr>
-          <w:lang w:eastAsia="fr-FR"/>
-        </w:rPr>
-        <w:t xml:space="preserve"> pour poser des questions générales et comprendre le travail de chacun. Pouvoir suivre l’avancement de chaque partie d’un projet, même celles qui n’impactent pas son propre travail, est, je trouve, une chose importante pour une structure comme la nôtre. Ecouter chacun expliquer ses problèmes rencontrés et leur manière de les résoudre ou de les contourner m’a permis de mieux comprendre le fonctionnement d’une telle entreprise, d’appréhender le fait que nous étions tous là pour faire avancer l’entreprise et qu’il était important de parler des problèmes auxquels je me trouvais confronté afin de, ensemble, trouver la solution la plus satisfaisante.</w:t>
-      </w:r>
-      <w:r>
-        <w:rPr>
-          <w:lang w:eastAsia="fr-FR"/>
-        </w:rPr>
-        <w:t xml:space="preserve"> Jamais un employé n’a été critiqué pour </w:t>
-      </w:r>
-      <w:proofErr w:type="gramStart"/>
-      <w:r>
-        <w:rPr>
-          <w:lang w:eastAsia="fr-FR"/>
-        </w:rPr>
-        <w:t>la</w:t>
-      </w:r>
-      <w:proofErr w:type="gramEnd"/>
-      <w:r>
-        <w:rPr>
-          <w:lang w:eastAsia="fr-FR"/>
-        </w:rPr>
-        <w:t xml:space="preserve"> non résolution d’un problème ou pour un retard de planning dans ces réunions, l’esprit était toujours vers la solution. Si il était difficile au début d’annoncer qu’une de mes tâche aura du retard, je me suis vite rendu compte que je n’aidais personne, pas même moi, à vouloir cacher un retard en espérant le rattraper en augmentant les heures de travail. C’est cet</w:t>
+        <w:t>Cette réunion était également un moment privilégié pour poser des questions générales et comprendre le travail de chacun. Pouvoir suivre l’avancement de chaque partie d’un projet, même celles qui n’impactent pas son propre travail, est, je trouve, une chose importante pour une structure comme la nôtre. Ecouter chacun expliquer ses problèmes rencontrés et leur manière de les résoudre ou de les contourner m’a permis de mieux comprendre le fonctionnement d’une telle entreprise, d’appréhender le fait que nous étions tous là pour faire avancer l’entreprise et qu’il était important de parler des problèmes auxquels je me trouvais confronté afin de, ensemble, trouver la solution la plus satisfaisante.</w:t>
+      </w:r>
+      <w:r>
+        <w:rPr>
+          <w:lang w:eastAsia="fr-FR"/>
+        </w:rPr>
+        <w:t xml:space="preserve"> Jamais un employé n’a été critiqué pour la non résolution d’un problème ou pour un retard de planning dans ces réunions, l’esprit était toujours vers la solution. Si il était difficile au début d’annoncer qu’une de mes tâche aura du retard, je me suis vite rendu compte que je n’aidais personne, pas même moi, à vouloir cacher un retard en espérant le rattraper en augmentant les heures de travail. C’est cet</w:t>
       </w:r>
       <w:r>
         <w:rPr>
@@ -5576,27 +4855,13 @@
         <w:rPr>
           <w:lang w:eastAsia="fr-FR"/>
         </w:rPr>
-        <w:t xml:space="preserve"> </w:t>
-      </w:r>
-      <w:proofErr w:type="gramStart"/>
-      <w:r>
-        <w:rPr>
-          <w:lang w:eastAsia="fr-FR"/>
-        </w:rPr>
-        <w:t xml:space="preserve">développeur </w:t>
-      </w:r>
-      <w:r>
-        <w:rPr>
-          <w:lang w:eastAsia="fr-FR"/>
-        </w:rPr>
-        <w:t>senior</w:t>
-      </w:r>
-      <w:proofErr w:type="gramEnd"/>
-      <w:r>
-        <w:rPr>
-          <w:lang w:eastAsia="fr-FR"/>
-        </w:rPr>
-        <w:t xml:space="preserve"> </w:t>
+        <w:t xml:space="preserve"> développeur </w:t>
+      </w:r>
+      <w:r>
+        <w:rPr>
+          <w:lang w:eastAsia="fr-FR"/>
+        </w:rPr>
+        <w:t xml:space="preserve">senior </w:t>
       </w:r>
       <w:r>
         <w:rPr>
@@ -6054,21 +5319,7 @@
         <w:rPr>
           <w:lang w:eastAsia="fr-FR"/>
         </w:rPr>
-        <w:t xml:space="preserve"> et les retours obtenus par de nombreux articles de presse et professionnels de la </w:t>
-      </w:r>
-      <w:proofErr w:type="spellStart"/>
-      <w:r>
-        <w:rPr>
-          <w:lang w:eastAsia="fr-FR"/>
-        </w:rPr>
-        <w:t>VoD</w:t>
-      </w:r>
-      <w:proofErr w:type="spellEnd"/>
-      <w:r>
-        <w:rPr>
-          <w:lang w:eastAsia="fr-FR"/>
-        </w:rPr>
-        <w:t xml:space="preserve"> et du film étaient très encourageant pour nous et également pour les investisseurs qui </w:t>
+        <w:t xml:space="preserve"> et les retours obtenus par de nombreux articles de presse et professionnels de la VoD et du film étaient très encourageant pour nous et également pour les investisseurs qui </w:t>
       </w:r>
       <w:r>
         <w:rPr>
@@ -6184,21 +5435,7 @@
         <w:rPr>
           <w:lang w:eastAsia="fr-FR"/>
         </w:rPr>
-        <w:t xml:space="preserve"> l’entreprise </w:t>
-      </w:r>
-      <w:proofErr w:type="spellStart"/>
-      <w:r>
-        <w:rPr>
-          <w:lang w:eastAsia="fr-FR"/>
-        </w:rPr>
-        <w:t>a</w:t>
-      </w:r>
-      <w:proofErr w:type="spellEnd"/>
-      <w:r>
-        <w:rPr>
-          <w:lang w:eastAsia="fr-FR"/>
-        </w:rPr>
-        <w:t xml:space="preserve"> </w:t>
+        <w:t xml:space="preserve"> l’entreprise a </w:t>
       </w:r>
       <w:r>
         <w:rPr>
@@ -6244,21 +5481,7 @@
           <w:lang w:eastAsia="fr-FR"/>
         </w:rPr>
         <w:tab/>
-        <w:t xml:space="preserve">L’entreprise a été déclarée en faillite en Mars 2014, le marché de la </w:t>
-      </w:r>
-      <w:proofErr w:type="spellStart"/>
-      <w:r>
-        <w:rPr>
-          <w:lang w:eastAsia="fr-FR"/>
-        </w:rPr>
-        <w:t>VoD</w:t>
-      </w:r>
-      <w:proofErr w:type="spellEnd"/>
-      <w:r>
-        <w:rPr>
-          <w:lang w:eastAsia="fr-FR"/>
-        </w:rPr>
-        <w:t xml:space="preserve"> à ce moment-là était encourageant</w:t>
+        <w:t>L’entreprise a été déclarée en faillite en Mars 2014, le marché de la VoD à ce moment-là était encourageant</w:t>
       </w:r>
       <w:r>
         <w:rPr>
@@ -6324,49 +5547,7 @@
         <w:rPr>
           <w:lang w:eastAsia="fr-FR"/>
         </w:rPr>
-        <w:t xml:space="preserve"> pour les acteurs de la </w:t>
-      </w:r>
-      <w:proofErr w:type="spellStart"/>
-      <w:r>
-        <w:rPr>
-          <w:lang w:eastAsia="fr-FR"/>
-        </w:rPr>
-        <w:t>VoD</w:t>
-      </w:r>
-      <w:proofErr w:type="spellEnd"/>
-      <w:r>
-        <w:rPr>
-          <w:lang w:eastAsia="fr-FR"/>
-        </w:rPr>
-        <w:t xml:space="preserve"> dont la plupart comptent sur les ventes digitales (</w:t>
-      </w:r>
-      <w:proofErr w:type="spellStart"/>
-      <w:r>
-        <w:rPr>
-          <w:lang w:eastAsia="fr-FR"/>
-        </w:rPr>
-        <w:t>VoD</w:t>
-      </w:r>
-      <w:proofErr w:type="spellEnd"/>
-      <w:r>
-        <w:rPr>
-          <w:lang w:eastAsia="fr-FR"/>
-        </w:rPr>
-        <w:t>, S-</w:t>
-      </w:r>
-      <w:proofErr w:type="spellStart"/>
-      <w:r>
-        <w:rPr>
-          <w:lang w:eastAsia="fr-FR"/>
-        </w:rPr>
-        <w:t>VoD</w:t>
-      </w:r>
-      <w:proofErr w:type="spellEnd"/>
-      <w:r>
-        <w:rPr>
-          <w:lang w:eastAsia="fr-FR"/>
-        </w:rPr>
-        <w:t>, EST)</w:t>
+        <w:t xml:space="preserve"> pour les acteurs de la VoD dont la plupart comptent sur les ventes digitales (VoD, S-VoD, EST)</w:t>
       </w:r>
       <w:r>
         <w:rPr>
@@ -6414,35 +5595,7 @@
         <w:rPr>
           <w:lang w:eastAsia="fr-FR"/>
         </w:rPr>
-        <w:t xml:space="preserve"> Mais, cette baisse de croissance est moins inquiétante pour un service de </w:t>
-      </w:r>
-      <w:proofErr w:type="spellStart"/>
-      <w:r>
-        <w:rPr>
-          <w:lang w:eastAsia="fr-FR"/>
-        </w:rPr>
-        <w:t>VoD</w:t>
-      </w:r>
-      <w:proofErr w:type="spellEnd"/>
-      <w:r>
-        <w:rPr>
-          <w:lang w:eastAsia="fr-FR"/>
-        </w:rPr>
-        <w:t xml:space="preserve"> qui ne cherche pas à compenser les pertes des vente physique ; la </w:t>
-      </w:r>
-      <w:proofErr w:type="spellStart"/>
-      <w:r>
-        <w:rPr>
-          <w:lang w:eastAsia="fr-FR"/>
-        </w:rPr>
-        <w:t>VoD</w:t>
-      </w:r>
-      <w:proofErr w:type="spellEnd"/>
-      <w:r>
-        <w:rPr>
-          <w:lang w:eastAsia="fr-FR"/>
-        </w:rPr>
-        <w:t xml:space="preserve"> en 2014 est toujours en hausse.</w:t>
+        <w:t xml:space="preserve"> Mais, cette baisse de croissance est moins inquiétante pour un service de VoD qui ne cherche pas à compenser les pertes des vente physique ; la VoD en 2014 est toujours en hausse.</w:t>
       </w:r>
       <w:r>
         <w:rPr>
@@ -6532,55 +5685,13 @@
         <w:rPr>
           <w:lang w:eastAsia="fr-FR"/>
         </w:rPr>
-        <w:t xml:space="preserve"> Le marché français de la </w:t>
-      </w:r>
-      <w:proofErr w:type="spellStart"/>
-      <w:r>
-        <w:rPr>
-          <w:lang w:eastAsia="fr-FR"/>
-        </w:rPr>
-        <w:t>VoD</w:t>
-      </w:r>
-      <w:proofErr w:type="spellEnd"/>
-      <w:r>
-        <w:rPr>
-          <w:lang w:eastAsia="fr-FR"/>
-        </w:rPr>
-        <w:t xml:space="preserve"> représente cependant 70% de la valeur du marché du film digital</w:t>
-      </w:r>
-      <w:r>
-        <w:rPr>
-          <w:lang w:eastAsia="fr-FR"/>
-        </w:rPr>
-        <w:t xml:space="preserve">, c’est-à-dire les films en </w:t>
-      </w:r>
-      <w:proofErr w:type="spellStart"/>
-      <w:r>
-        <w:rPr>
-          <w:lang w:eastAsia="fr-FR"/>
-        </w:rPr>
-        <w:t>VoD</w:t>
-      </w:r>
-      <w:proofErr w:type="spellEnd"/>
-      <w:r>
-        <w:rPr>
-          <w:lang w:eastAsia="fr-FR"/>
-        </w:rPr>
-        <w:t xml:space="preserve">, </w:t>
-      </w:r>
-      <w:proofErr w:type="spellStart"/>
-      <w:r>
-        <w:rPr>
-          <w:lang w:eastAsia="fr-FR"/>
-        </w:rPr>
-        <w:t>SVoD</w:t>
-      </w:r>
-      <w:proofErr w:type="spellEnd"/>
-      <w:r>
-        <w:rPr>
-          <w:lang w:eastAsia="fr-FR"/>
-        </w:rPr>
-        <w:t xml:space="preserve"> et EST,</w:t>
+        <w:t xml:space="preserve"> Le marché français de la VoD représente cependant 70% de la valeur du marché du film digital</w:t>
+      </w:r>
+      <w:r>
+        <w:rPr>
+          <w:lang w:eastAsia="fr-FR"/>
+        </w:rPr>
+        <w:t>, c’est-à-dire les films en VoD, SVoD et EST,</w:t>
       </w:r>
       <w:r>
         <w:rPr>
@@ -6598,21 +5709,7 @@
         <w:rPr>
           <w:lang w:eastAsia="fr-FR"/>
         </w:rPr>
-        <w:t xml:space="preserve">, l’impact des chiffres de vente manquant est donc moindre pour ce qui est du marché français de la </w:t>
-      </w:r>
-      <w:proofErr w:type="spellStart"/>
-      <w:r>
-        <w:rPr>
-          <w:lang w:eastAsia="fr-FR"/>
-        </w:rPr>
-        <w:t>VoD</w:t>
-      </w:r>
-      <w:proofErr w:type="spellEnd"/>
-      <w:r>
-        <w:rPr>
-          <w:lang w:eastAsia="fr-FR"/>
-        </w:rPr>
-        <w:t>.</w:t>
+        <w:t>, l’impact des chiffres de vente manquant est donc moindre pour ce qui est du marché français de la VoD.</w:t>
       </w:r>
     </w:p>
     <w:p>
@@ -6650,21 +5747,7 @@
         <w:rPr>
           <w:lang w:eastAsia="fr-FR"/>
         </w:rPr>
-        <w:t xml:space="preserve">. Celui de la </w:t>
-      </w:r>
-      <w:proofErr w:type="spellStart"/>
-      <w:r>
-        <w:rPr>
-          <w:lang w:eastAsia="fr-FR"/>
-        </w:rPr>
-        <w:t>VoD</w:t>
-      </w:r>
-      <w:proofErr w:type="spellEnd"/>
-      <w:r>
-        <w:rPr>
-          <w:lang w:eastAsia="fr-FR"/>
-        </w:rPr>
-        <w:t xml:space="preserve"> en fait donc parti et semble avoir encore de belles années devant lui. On note </w:t>
+        <w:t xml:space="preserve">. Celui de la VoD en fait donc parti et semble avoir encore de belles années devant lui. On note </w:t>
       </w:r>
       <w:r>
         <w:rPr>
@@ -6676,16 +5759,62 @@
         <w:rPr>
           <w:lang w:eastAsia="fr-FR"/>
         </w:rPr>
-        <w:t xml:space="preserve"> l’arrivé d’un nouveau service de </w:t>
-      </w:r>
-      <w:proofErr w:type="spellStart"/>
-      <w:r>
-        <w:rPr>
-          <w:lang w:eastAsia="fr-FR"/>
-        </w:rPr>
-        <w:t>VoD</w:t>
-      </w:r>
-      <w:proofErr w:type="spellEnd"/>
+        <w:t xml:space="preserve"> l’arrivé d’un nouveau service de VoD </w:t>
+      </w:r>
+      <w:r>
+        <w:rPr>
+          <w:lang w:eastAsia="fr-FR"/>
+        </w:rPr>
+        <w:t>en France</w:t>
+      </w:r>
+      <w:r>
+        <w:rPr>
+          <w:lang w:eastAsia="fr-FR"/>
+        </w:rPr>
+        <w:t xml:space="preserve">, le 27 Janvier 2015, </w:t>
+      </w:r>
+      <w:r>
+        <w:rPr>
+          <w:lang w:eastAsia="fr-FR"/>
+        </w:rPr>
+        <w:t>par Carrefour</w:t>
+      </w:r>
+      <w:r>
+        <w:rPr>
+          <w:lang w:eastAsia="fr-FR"/>
+        </w:rPr>
+        <w:t xml:space="preserve"> : Nolim.fr, qui annonce un catalogue plus riche que ses concurrents, des prix plus bas et une implémentation du standard Ultraviolet. Le standard Ultraviolet semble être un virage </w:t>
+      </w:r>
+      <w:r>
+        <w:rPr>
+          <w:lang w:eastAsia="fr-FR"/>
+        </w:rPr>
+        <w:t>important</w:t>
+      </w:r>
+      <w:r>
+        <w:rPr>
+          <w:lang w:eastAsia="fr-FR"/>
+        </w:rPr>
+        <w:t xml:space="preserve"> pour le film digital, c’est un service</w:t>
+      </w:r>
+      <w:r>
+        <w:rPr>
+          <w:lang w:eastAsia="fr-FR"/>
+        </w:rPr>
+        <w:t xml:space="preserve"> approuvé par tous les grands majors en relation avec le cinéma, producteurs, distributeurs, matériel d’enregistrement, de visionnage … tel que Apple, Microsoft, Google, Warner Bros, la Fox, Dolby, DTS, Paramount, Universal, </w:t>
+      </w:r>
+      <w:r>
+        <w:rPr>
+          <w:lang w:eastAsia="fr-FR"/>
+        </w:rPr>
+        <w:t xml:space="preserve">Intel, LG, Sony </w:t>
+      </w:r>
+      <w:r>
+        <w:rPr>
+          <w:lang w:eastAsia="fr-FR"/>
+        </w:rPr>
+        <w:t>….</w:t>
+      </w:r>
       <w:r>
         <w:rPr>
           <w:lang w:eastAsia="fr-FR"/>
@@ -6696,80 +5825,6 @@
         <w:rPr>
           <w:lang w:eastAsia="fr-FR"/>
         </w:rPr>
-        <w:t>en France</w:t>
-      </w:r>
-      <w:r>
-        <w:rPr>
-          <w:lang w:eastAsia="fr-FR"/>
-        </w:rPr>
-        <w:t xml:space="preserve">, le 27 Janvier 2015, </w:t>
-      </w:r>
-      <w:r>
-        <w:rPr>
-          <w:lang w:eastAsia="fr-FR"/>
-        </w:rPr>
-        <w:t>par Carrefour</w:t>
-      </w:r>
-      <w:r>
-        <w:rPr>
-          <w:lang w:eastAsia="fr-FR"/>
-        </w:rPr>
-        <w:t xml:space="preserve"> : Nolim.fr, qui annonce un catalogue plus riche que ses concurrents, des prix plus bas et une implémentation du standard Ultraviolet. Le standard Ultraviolet semble être un virage </w:t>
-      </w:r>
-      <w:r>
-        <w:rPr>
-          <w:lang w:eastAsia="fr-FR"/>
-        </w:rPr>
-        <w:t>important</w:t>
-      </w:r>
-      <w:r>
-        <w:rPr>
-          <w:lang w:eastAsia="fr-FR"/>
-        </w:rPr>
-        <w:t xml:space="preserve"> pour le film digital, c’est un service</w:t>
-      </w:r>
-      <w:r>
-        <w:rPr>
-          <w:lang w:eastAsia="fr-FR"/>
-        </w:rPr>
-        <w:t xml:space="preserve"> approuvé par tous les grands majors en relation avec le cinéma, producteurs, distributeurs, matériel d’enregistrement, de visionnage … tel que Apple, Microsoft, Google, Warner </w:t>
-      </w:r>
-      <w:proofErr w:type="spellStart"/>
-      <w:r>
-        <w:rPr>
-          <w:lang w:eastAsia="fr-FR"/>
-        </w:rPr>
-        <w:t>Bros</w:t>
-      </w:r>
-      <w:proofErr w:type="spellEnd"/>
-      <w:r>
-        <w:rPr>
-          <w:lang w:eastAsia="fr-FR"/>
-        </w:rPr>
-        <w:t xml:space="preserve">, la Fox, Dolby, DTS, Paramount, Universal, </w:t>
-      </w:r>
-      <w:r>
-        <w:rPr>
-          <w:lang w:eastAsia="fr-FR"/>
-        </w:rPr>
-        <w:t xml:space="preserve">Intel, LG, Sony </w:t>
-      </w:r>
-      <w:r>
-        <w:rPr>
-          <w:lang w:eastAsia="fr-FR"/>
-        </w:rPr>
-        <w:t>….</w:t>
-      </w:r>
-      <w:r>
-        <w:rPr>
-          <w:lang w:eastAsia="fr-FR"/>
-        </w:rPr>
-        <w:t xml:space="preserve"> </w:t>
-      </w:r>
-      <w:r>
-        <w:rPr>
-          <w:lang w:eastAsia="fr-FR"/>
-        </w:rPr>
         <w:t>Ce service permet</w:t>
       </w:r>
       <w:r>
@@ -6812,21 +5867,7 @@
         <w:rPr>
           <w:lang w:eastAsia="fr-FR"/>
         </w:rPr>
-        <w:t xml:space="preserve">via Ultraviolet, donc plus seulement via le service où il a acheté son film. Un des intérêts est de pouvoir continuer à télécharger un film préalablement acheté sur un service de </w:t>
-      </w:r>
-      <w:proofErr w:type="spellStart"/>
-      <w:r>
-        <w:rPr>
-          <w:lang w:eastAsia="fr-FR"/>
-        </w:rPr>
-        <w:t>VoD</w:t>
-      </w:r>
-      <w:proofErr w:type="spellEnd"/>
-      <w:r>
-        <w:rPr>
-          <w:lang w:eastAsia="fr-FR"/>
-        </w:rPr>
-        <w:t xml:space="preserve"> qui n’</w:t>
+        <w:t>via Ultraviolet, donc plus seulement via le service où il a acheté son film. Un des intérêts est de pouvoir continuer à télécharger un film préalablement acheté sur un service de VoD qui n’</w:t>
       </w:r>
       <w:r>
         <w:rPr>
@@ -6869,21 +5910,7 @@
         <w:rPr>
           <w:lang w:eastAsia="fr-FR"/>
         </w:rPr>
-        <w:t xml:space="preserve"> manière très sérieuse ce standard et prévoyait d’être parmi les premiers acteurs de la </w:t>
-      </w:r>
-      <w:proofErr w:type="spellStart"/>
-      <w:r>
-        <w:rPr>
-          <w:lang w:eastAsia="fr-FR"/>
-        </w:rPr>
-        <w:t>VoD</w:t>
-      </w:r>
-      <w:proofErr w:type="spellEnd"/>
-      <w:r>
-        <w:rPr>
-          <w:lang w:eastAsia="fr-FR"/>
-        </w:rPr>
-        <w:t xml:space="preserve"> en France à </w:t>
+        <w:t xml:space="preserve"> manière très sérieuse ce standard et prévoyait d’être parmi les premiers acteurs de la VoD en France à </w:t>
       </w:r>
       <w:r>
         <w:rPr>
@@ -6909,49 +5936,7 @@
           <w:lang w:eastAsia="fr-FR"/>
         </w:rPr>
         <w:tab/>
-        <w:t>Cependant, une légère surprise est apparue en 2014 : l’importance de la part de la S-</w:t>
-      </w:r>
-      <w:proofErr w:type="spellStart"/>
-      <w:r>
-        <w:rPr>
-          <w:lang w:eastAsia="fr-FR"/>
-        </w:rPr>
-        <w:t>VoD</w:t>
-      </w:r>
-      <w:proofErr w:type="spellEnd"/>
-      <w:r>
-        <w:rPr>
-          <w:lang w:eastAsia="fr-FR"/>
-        </w:rPr>
-        <w:t xml:space="preserve">. J’ai déjà expliqué pourquoi les marchés de la </w:t>
-      </w:r>
-      <w:proofErr w:type="spellStart"/>
-      <w:r>
-        <w:rPr>
-          <w:lang w:eastAsia="fr-FR"/>
-        </w:rPr>
-        <w:t>VoD</w:t>
-      </w:r>
-      <w:proofErr w:type="spellEnd"/>
-      <w:r>
-        <w:rPr>
-          <w:lang w:eastAsia="fr-FR"/>
-        </w:rPr>
-        <w:t xml:space="preserve"> et de la S-</w:t>
-      </w:r>
-      <w:proofErr w:type="spellStart"/>
-      <w:r>
-        <w:rPr>
-          <w:lang w:eastAsia="fr-FR"/>
-        </w:rPr>
-        <w:t>VoD</w:t>
-      </w:r>
-      <w:proofErr w:type="spellEnd"/>
-      <w:r>
-        <w:rPr>
-          <w:lang w:eastAsia="fr-FR"/>
-        </w:rPr>
-        <w:t xml:space="preserve"> ne sont pas sensé trop se concurrencer </w:t>
+        <w:t xml:space="preserve">Cependant, une légère surprise est apparue en 2014 : l’importance de la part de la S-VoD. J’ai déjà expliqué pourquoi les marchés de la VoD et de la S-VoD ne sont pas sensé trop se concurrencer </w:t>
       </w:r>
       <w:r>
         <w:rPr>
@@ -6969,63 +5954,7 @@
         <w:rPr>
           <w:lang w:eastAsia="fr-FR"/>
         </w:rPr>
-        <w:t>la croissance de la S-</w:t>
-      </w:r>
-      <w:proofErr w:type="spellStart"/>
-      <w:r>
-        <w:rPr>
-          <w:lang w:eastAsia="fr-FR"/>
-        </w:rPr>
-        <w:t>VoD</w:t>
-      </w:r>
-      <w:proofErr w:type="spellEnd"/>
-      <w:r>
-        <w:rPr>
-          <w:lang w:eastAsia="fr-FR"/>
-        </w:rPr>
-        <w:t xml:space="preserve"> est plus importante que celle de la </w:t>
-      </w:r>
-      <w:proofErr w:type="spellStart"/>
-      <w:r>
-        <w:rPr>
-          <w:lang w:eastAsia="fr-FR"/>
-        </w:rPr>
-        <w:t>VoD</w:t>
-      </w:r>
-      <w:proofErr w:type="spellEnd"/>
-      <w:r>
-        <w:rPr>
-          <w:lang w:eastAsia="fr-FR"/>
-        </w:rPr>
-        <w:t>. Si on étudie les résultats du marché américain de 2014 on s’aperçoit que la S-</w:t>
-      </w:r>
-      <w:proofErr w:type="spellStart"/>
-      <w:r>
-        <w:rPr>
-          <w:lang w:eastAsia="fr-FR"/>
-        </w:rPr>
-        <w:t>VoD</w:t>
-      </w:r>
-      <w:proofErr w:type="spellEnd"/>
-      <w:r>
-        <w:rPr>
-          <w:lang w:eastAsia="fr-FR"/>
-        </w:rPr>
-        <w:t xml:space="preserve"> a le double de la part de marché de la </w:t>
-      </w:r>
-      <w:proofErr w:type="spellStart"/>
-      <w:r>
-        <w:rPr>
-          <w:lang w:eastAsia="fr-FR"/>
-        </w:rPr>
-        <w:t>VoD</w:t>
-      </w:r>
-      <w:proofErr w:type="spellEnd"/>
-      <w:r>
-        <w:rPr>
-          <w:lang w:eastAsia="fr-FR"/>
-        </w:rPr>
-        <w:t xml:space="preserve"> et que cet écart va continuer de se creuser. Comme expliqué, la loi française sur la chronologie des médias devrait limiter cet écart </w:t>
+        <w:t xml:space="preserve">la croissance de la S-VoD est plus importante que celle de la VoD. Si on étudie les résultats du marché américain de 2014 on s’aperçoit que la S-VoD a le double de la part de marché de la VoD et que cet écart va continuer de se creuser. Comme expliqué, la loi française sur la chronologie des médias devrait limiter cet écart </w:t>
       </w:r>
       <w:r>
         <w:rPr>
@@ -7037,111 +5966,13 @@
         <w:rPr>
           <w:lang w:eastAsia="fr-FR"/>
         </w:rPr>
-        <w:t>. L’arrivé du géant de la S-</w:t>
-      </w:r>
-      <w:proofErr w:type="spellStart"/>
-      <w:r>
-        <w:rPr>
-          <w:lang w:eastAsia="fr-FR"/>
-        </w:rPr>
-        <w:t>VoD</w:t>
-      </w:r>
-      <w:proofErr w:type="spellEnd"/>
-      <w:r>
-        <w:rPr>
-          <w:lang w:eastAsia="fr-FR"/>
-        </w:rPr>
-        <w:t xml:space="preserve">, </w:t>
-      </w:r>
-      <w:proofErr w:type="spellStart"/>
-      <w:r>
-        <w:rPr>
-          <w:lang w:eastAsia="fr-FR"/>
-        </w:rPr>
-        <w:t>Netflix</w:t>
-      </w:r>
-      <w:proofErr w:type="spellEnd"/>
-      <w:r>
-        <w:rPr>
-          <w:lang w:eastAsia="fr-FR"/>
-        </w:rPr>
-        <w:t xml:space="preserve">, n’a pas remis en cause cette prédiction : leur nombre d’abonnés à l’heure actuelle est en dessous des estimations, tout en restant une arrivée en France réussie. L’année 2015 devrait cependant répondre à de nombreuses prédictions sur l’évolution de la vente de film digital aux Etats Unis, où l’avenir de la </w:t>
-      </w:r>
-      <w:proofErr w:type="spellStart"/>
-      <w:r>
-        <w:rPr>
-          <w:lang w:eastAsia="fr-FR"/>
-        </w:rPr>
-        <w:t>VoD</w:t>
-      </w:r>
-      <w:proofErr w:type="spellEnd"/>
-      <w:r>
-        <w:rPr>
-          <w:lang w:eastAsia="fr-FR"/>
-        </w:rPr>
-        <w:t xml:space="preserve"> </w:t>
-      </w:r>
-      <w:r>
-        <w:rPr>
-          <w:lang w:eastAsia="fr-FR"/>
-        </w:rPr>
-        <w:t>est pour l’instant peu encourageant au profit de la S-</w:t>
-      </w:r>
-      <w:proofErr w:type="spellStart"/>
-      <w:r>
-        <w:rPr>
-          <w:lang w:eastAsia="fr-FR"/>
-        </w:rPr>
-        <w:t>VoD</w:t>
-      </w:r>
-      <w:proofErr w:type="spellEnd"/>
-      <w:r>
-        <w:rPr>
-          <w:lang w:eastAsia="fr-FR"/>
-        </w:rPr>
-        <w:t xml:space="preserve"> et de l’EST. L’idée de sorti un film directement </w:t>
-      </w:r>
-      <w:proofErr w:type="spellStart"/>
-      <w:r>
-        <w:rPr>
-          <w:lang w:eastAsia="fr-FR"/>
-        </w:rPr>
-        <w:t>VoD</w:t>
-      </w:r>
-      <w:proofErr w:type="spellEnd"/>
-      <w:r>
-        <w:rPr>
-          <w:lang w:eastAsia="fr-FR"/>
-        </w:rPr>
-        <w:t xml:space="preserve">, donc sans passer par les salles de cinémas, semble prometteuse suite au succès du film The Interview. </w:t>
-      </w:r>
-      <w:proofErr w:type="spellStart"/>
-      <w:r>
-        <w:rPr>
-          <w:lang w:eastAsia="fr-FR"/>
-        </w:rPr>
-        <w:t>Netflix</w:t>
-      </w:r>
-      <w:proofErr w:type="spellEnd"/>
-      <w:r>
-        <w:rPr>
-          <w:lang w:eastAsia="fr-FR"/>
-        </w:rPr>
-        <w:t>, de son côté, a également prévu des sorties de films directement en S-</w:t>
-      </w:r>
-      <w:proofErr w:type="spellStart"/>
-      <w:r>
-        <w:rPr>
-          <w:lang w:eastAsia="fr-FR"/>
-        </w:rPr>
-        <w:t>VoD</w:t>
-      </w:r>
-      <w:proofErr w:type="spellEnd"/>
-      <w:r>
-        <w:rPr>
-          <w:lang w:eastAsia="fr-FR"/>
-        </w:rPr>
-        <w:t xml:space="preserve">. </w:t>
+        <w:t xml:space="preserve">. L’arrivé du géant de la S-VoD, Netflix, n’a pas remis en cause cette prédiction : leur nombre d’abonnés à l’heure actuelle est en dessous des estimations, tout en restant une arrivée en France réussie. L’année 2015 devrait cependant répondre à de nombreuses prédictions sur l’évolution de la vente de film digital aux Etats Unis, où l’avenir de la VoD </w:t>
+      </w:r>
+      <w:r>
+        <w:rPr>
+          <w:lang w:eastAsia="fr-FR"/>
+        </w:rPr>
+        <w:t xml:space="preserve">est pour l’instant peu encourageant au profit de la S-VoD et de l’EST. L’idée de sorti un film directement VoD, donc sans passer par les salles de cinémas, semble prometteuse suite au succès du film The Interview. Netflix, de son côté, a également prévu des sorties de films directement en S-VoD. </w:t>
       </w:r>
       <w:r>
         <w:rPr>
@@ -7167,16 +5998,8 @@
           <w:lang w:eastAsia="fr-FR"/>
         </w:rPr>
         <w:tab/>
-        <w:t xml:space="preserve">Pour ce qui est de Clapfeeder, qui n’était que sur le marché de la </w:t>
-      </w:r>
-      <w:proofErr w:type="spellStart"/>
-      <w:r>
-        <w:rPr>
-          <w:lang w:eastAsia="fr-FR"/>
-        </w:rPr>
-        <w:t>VoD</w:t>
-      </w:r>
-      <w:proofErr w:type="spellEnd"/>
+        <w:t>Pour ce qui est de Clapfeeder, qui n’était que sur le marché de la VoD</w:t>
+      </w:r>
       <w:r>
         <w:rPr>
           <w:lang w:eastAsia="fr-FR"/>
@@ -7205,21 +6028,7 @@
         <w:rPr>
           <w:lang w:eastAsia="fr-FR"/>
         </w:rPr>
-        <w:t xml:space="preserve"> pas de réelles inquiétudes. Tant que la chronologie des médias ne change pas France, la </w:t>
-      </w:r>
-      <w:proofErr w:type="spellStart"/>
-      <w:r>
-        <w:rPr>
-          <w:lang w:eastAsia="fr-FR"/>
-        </w:rPr>
-        <w:t>VoD</w:t>
-      </w:r>
-      <w:proofErr w:type="spellEnd"/>
-      <w:r>
-        <w:rPr>
-          <w:lang w:eastAsia="fr-FR"/>
-        </w:rPr>
-        <w:t xml:space="preserve"> y perdurera</w:t>
+        <w:t xml:space="preserve"> pas de réelles inquiétudes. Tant que la chronologie des médias ne change pas France, la VoD y perdurera</w:t>
       </w:r>
       <w:r>
         <w:rPr>
@@ -7332,21 +6141,7 @@
         <w:rPr>
           <w:lang w:eastAsia="fr-FR"/>
         </w:rPr>
-        <w:t xml:space="preserve"> acteurs de </w:t>
-      </w:r>
-      <w:proofErr w:type="spellStart"/>
-      <w:r>
-        <w:rPr>
-          <w:lang w:eastAsia="fr-FR"/>
-        </w:rPr>
-        <w:t>VoD</w:t>
-      </w:r>
-      <w:proofErr w:type="spellEnd"/>
-      <w:r>
-        <w:rPr>
-          <w:lang w:eastAsia="fr-FR"/>
-        </w:rPr>
-        <w:t xml:space="preserve"> </w:t>
+        <w:t xml:space="preserve"> acteurs de VoD </w:t>
       </w:r>
       <w:r>
         <w:rPr>
@@ -7417,43 +6212,7 @@
         <w:rPr>
           <w:lang w:eastAsia="fr-FR"/>
         </w:rPr>
-        <w:t xml:space="preserve">tels </w:t>
-      </w:r>
-      <w:proofErr w:type="gramStart"/>
-      <w:r>
-        <w:rPr>
-          <w:lang w:eastAsia="fr-FR"/>
-        </w:rPr>
-        <w:t xml:space="preserve">que </w:t>
-      </w:r>
-      <w:proofErr w:type="spellStart"/>
-      <w:r>
-        <w:rPr>
-          <w:lang w:eastAsia="fr-FR"/>
-        </w:rPr>
-        <w:t>allocine</w:t>
-      </w:r>
-      <w:proofErr w:type="spellEnd"/>
-      <w:proofErr w:type="gramEnd"/>
-      <w:r>
-        <w:rPr>
-          <w:lang w:eastAsia="fr-FR"/>
-        </w:rPr>
-        <w:t xml:space="preserve">, </w:t>
-      </w:r>
-      <w:proofErr w:type="spellStart"/>
-      <w:r>
-        <w:rPr>
-          <w:lang w:eastAsia="fr-FR"/>
-        </w:rPr>
-        <w:t>facebook</w:t>
-      </w:r>
-      <w:proofErr w:type="spellEnd"/>
-      <w:r>
-        <w:rPr>
-          <w:lang w:eastAsia="fr-FR"/>
-        </w:rPr>
-        <w:t xml:space="preserve"> ou même les forums respectifs de chacun de ce</w:t>
+        <w:t>tels que allocine, facebook ou même les forums respectifs de chacun de ce</w:t>
       </w:r>
       <w:r>
         <w:rPr>
@@ -7465,21 +6224,7 @@
         <w:rPr>
           <w:lang w:eastAsia="fr-FR"/>
         </w:rPr>
-        <w:t xml:space="preserve">mes sont très riche en messages. Ainsi </w:t>
-      </w:r>
-      <w:proofErr w:type="gramStart"/>
-      <w:r>
-        <w:rPr>
-          <w:lang w:eastAsia="fr-FR"/>
-        </w:rPr>
-        <w:t>leurs</w:t>
-      </w:r>
-      <w:proofErr w:type="gramEnd"/>
-      <w:r>
-        <w:rPr>
-          <w:lang w:eastAsia="fr-FR"/>
-        </w:rPr>
-        <w:t xml:space="preserve"> </w:t>
+        <w:t xml:space="preserve">mes sont très riche en messages. Ainsi leurs </w:t>
       </w:r>
       <w:r>
         <w:rPr>
@@ -7553,21 +6298,7 @@
         <w:rPr>
           <w:lang w:eastAsia="fr-FR"/>
         </w:rPr>
-        <w:t xml:space="preserve">on s’intéresse à la </w:t>
-      </w:r>
-      <w:proofErr w:type="spellStart"/>
-      <w:r>
-        <w:rPr>
-          <w:lang w:eastAsia="fr-FR"/>
-        </w:rPr>
-        <w:t>VoD</w:t>
-      </w:r>
-      <w:proofErr w:type="spellEnd"/>
-      <w:r>
-        <w:rPr>
-          <w:lang w:eastAsia="fr-FR"/>
-        </w:rPr>
-        <w:t xml:space="preserve"> en France, </w:t>
+        <w:t xml:space="preserve">on s’intéresse à la VoD en France, </w:t>
       </w:r>
       <w:r>
         <w:rPr>
@@ -7629,21 +6360,7 @@
         <w:rPr>
           <w:lang w:eastAsia="fr-FR"/>
         </w:rPr>
-        <w:t xml:space="preserve"> est la part de marché de la </w:t>
-      </w:r>
-      <w:proofErr w:type="spellStart"/>
-      <w:r>
-        <w:rPr>
-          <w:lang w:eastAsia="fr-FR"/>
-        </w:rPr>
-        <w:t>VoD</w:t>
-      </w:r>
-      <w:proofErr w:type="spellEnd"/>
-      <w:r>
-        <w:rPr>
-          <w:lang w:eastAsia="fr-FR"/>
-        </w:rPr>
-        <w:t xml:space="preserve"> par rapport au cinéma, à l’achat de D</w:t>
+        <w:t xml:space="preserve"> est la part de marché de la VoD par rapport au cinéma, à l’achat de D</w:t>
       </w:r>
       <w:r>
         <w:rPr>
@@ -7720,35 +6437,7 @@
         <w:rPr>
           <w:lang w:eastAsia="fr-FR"/>
         </w:rPr>
-        <w:t xml:space="preserve">La dernière raison est que la période jusqu’en 2013 a été une période de transition pour le marché du film. L'apparition de la </w:t>
-      </w:r>
-      <w:proofErr w:type="spellStart"/>
-      <w:r>
-        <w:rPr>
-          <w:lang w:eastAsia="fr-FR"/>
-        </w:rPr>
-        <w:t>VoD</w:t>
-      </w:r>
-      <w:proofErr w:type="spellEnd"/>
-      <w:r>
-        <w:rPr>
-          <w:lang w:eastAsia="fr-FR"/>
-        </w:rPr>
-        <w:t>, de la S-</w:t>
-      </w:r>
-      <w:proofErr w:type="spellStart"/>
-      <w:r>
-        <w:rPr>
-          <w:lang w:eastAsia="fr-FR"/>
-        </w:rPr>
-        <w:t>VoD</w:t>
-      </w:r>
-      <w:proofErr w:type="spellEnd"/>
-      <w:r>
-        <w:rPr>
-          <w:lang w:eastAsia="fr-FR"/>
-        </w:rPr>
-        <w:t xml:space="preserve"> (vidéo à la demande par </w:t>
+        <w:t xml:space="preserve">La dernière raison est que la période jusqu’en 2013 a été une période de transition pour le marché du film. L'apparition de la VoD, de la S-VoD (vidéo à la demande par </w:t>
       </w:r>
       <w:r>
         <w:rPr>
@@ -7809,21 +6498,7 @@
         <w:rPr>
           <w:lang w:eastAsia="fr-FR"/>
         </w:rPr>
-        <w:t xml:space="preserve"> dans la </w:t>
-      </w:r>
-      <w:proofErr w:type="spellStart"/>
-      <w:r>
-        <w:rPr>
-          <w:lang w:eastAsia="fr-FR"/>
-        </w:rPr>
-        <w:t>VoD</w:t>
-      </w:r>
-      <w:proofErr w:type="spellEnd"/>
-      <w:r>
-        <w:rPr>
-          <w:lang w:eastAsia="fr-FR"/>
-        </w:rPr>
-        <w:t xml:space="preserve"> tout en essayant de </w:t>
+        <w:t xml:space="preserve"> dans la VoD tout en essayant de </w:t>
       </w:r>
       <w:r>
         <w:rPr>
@@ -7859,23 +6534,7 @@
     <w:p>
       <w:r>
         <w:tab/>
-        <w:t xml:space="preserve">Le champ était donc libre pour miser sur une de ces technologies et arriver sur le marché avec un service novateur et de qualité. De plus, le plus gros souci de concurrence potentiel à venir de la </w:t>
-      </w:r>
-      <w:proofErr w:type="spellStart"/>
-      <w:r>
-        <w:t>VoD</w:t>
-      </w:r>
-      <w:proofErr w:type="spellEnd"/>
-      <w:r>
-        <w:t xml:space="preserve"> est la S-</w:t>
-      </w:r>
-      <w:proofErr w:type="spellStart"/>
-      <w:r>
-        <w:t>VoD</w:t>
-      </w:r>
-      <w:proofErr w:type="spellEnd"/>
-      <w:r>
-        <w:t xml:space="preserve">. Seulement, de par la loi française, ces marchés sont assez différents car le catalogue de films proposé est très différents ; en effet, les offres </w:t>
+        <w:t xml:space="preserve">Le champ était donc libre pour miser sur une de ces technologies et arriver sur le marché avec un service novateur et de qualité. De plus, le plus gros souci de concurrence potentiel à venir de la VoD est la S-VoD. Seulement, de par la loi française, ces marchés sont assez différents car le catalogue de films proposé est très différents ; en effet, les offres </w:t>
       </w:r>
       <w:r>
         <w:t xml:space="preserve">de location de films </w:t>
@@ -7884,15 +6543,7 @@
         <w:t xml:space="preserve">par abonnement, en France, ne peuvent diffuser que des films étant sortis en salle 3 ans auparavant </w:t>
       </w:r>
       <w:r>
-        <w:t>alors que pour les offres de location par paiement à l’acte, ce délai n’est que de 6 mois. La S-</w:t>
-      </w:r>
-      <w:proofErr w:type="spellStart"/>
-      <w:r>
-        <w:t>VoD</w:t>
-      </w:r>
-      <w:proofErr w:type="spellEnd"/>
-      <w:r>
-        <w:t xml:space="preserve"> va donc se concentrer sur</w:t>
+        <w:t>alors que pour les offres de location par paiement à l’acte, ce délai n’est que de 6 mois. La S-VoD va donc se concentrer sur</w:t>
       </w:r>
       <w:r>
         <w:t xml:space="preserve"> les vieux films et les séries, car elles</w:t>
@@ -7904,15 +6555,7 @@
         <w:t>,</w:t>
       </w:r>
       <w:r>
-        <w:t xml:space="preserve"> et la </w:t>
-      </w:r>
-      <w:proofErr w:type="spellStart"/>
-      <w:r>
-        <w:t>VoD</w:t>
-      </w:r>
-      <w:proofErr w:type="spellEnd"/>
-      <w:r>
-        <w:t xml:space="preserve"> sur les films récent</w:t>
+        <w:t xml:space="preserve"> et la VoD sur les films récent</w:t>
       </w:r>
       <w:r>
         <w:t>s</w:t>
@@ -7923,15 +6566,7 @@
     </w:p>
     <w:p>
       <w:r>
-        <w:t>@</w:t>
-      </w:r>
-      <w:proofErr w:type="spellStart"/>
-      <w:r>
-        <w:t>todo</w:t>
-      </w:r>
-      <w:proofErr w:type="spellEnd"/>
-      <w:r>
-        <w:t> : parler de dispo multi écrans</w:t>
+        <w:t>@todo : parler de dispo multi écrans</w:t>
       </w:r>
     </w:p>
     <w:p/>
@@ -8001,23 +6636,7 @@
           <w:rFonts w:cs="Arial"/>
           <w:color w:val="000000"/>
         </w:rPr>
-        <w:t xml:space="preserve">s (GND) plus communément appelé DRM (Digital </w:t>
-      </w:r>
-      <w:proofErr w:type="spellStart"/>
-      <w:r>
-        <w:rPr>
-          <w:rFonts w:cs="Arial"/>
-          <w:color w:val="000000"/>
-        </w:rPr>
-        <w:t>Rights</w:t>
-      </w:r>
-      <w:proofErr w:type="spellEnd"/>
-      <w:r>
-        <w:rPr>
-          <w:rFonts w:cs="Arial"/>
-          <w:color w:val="000000"/>
-        </w:rPr>
-        <w:t xml:space="preserve"> Management). Ce sont des mécanismes de cryptage des données du film afin de ne le rendre lisible que sous certaines conditions. Cette DRM est sensé empêcher de pouvoir lire le fichier</w:t>
+        <w:t>s (GND) plus communément appelé DRM (Digital Rights Management). Ce sont des mécanismes de cryptage des données du film afin de ne le rendre lisible que sous certaines conditions. Cette DRM est sensé empêcher de pouvoir lire le fichier</w:t>
       </w:r>
       <w:r>
         <w:rPr>
@@ -8075,23 +6694,7 @@
           <w:color w:val="000000"/>
         </w:rPr>
         <w:tab/>
-        <w:t xml:space="preserve">Les ayants droit souhaitant conserver le contrôle commercial des films dont ils sont propriétaire, imposent aux services de </w:t>
-      </w:r>
-      <w:proofErr w:type="spellStart"/>
-      <w:r>
-        <w:rPr>
-          <w:rFonts w:cs="Arial"/>
-          <w:color w:val="000000"/>
-        </w:rPr>
-        <w:t>VoD</w:t>
-      </w:r>
-      <w:proofErr w:type="spellEnd"/>
-      <w:r>
-        <w:rPr>
-          <w:rFonts w:cs="Arial"/>
-          <w:color w:val="000000"/>
-        </w:rPr>
-        <w:t xml:space="preserve"> d’implémenter une DRM.</w:t>
+        <w:t>Les ayants droit souhaitant conserver le contrôle commercial des films dont ils sont propriétaire, imposent aux services de VoD d’implémenter une DRM.</w:t>
       </w:r>
       <w:r>
         <w:rPr>
@@ -8161,17 +6764,8 @@
           <w:rFonts w:cs="Arial"/>
           <w:color w:val="000000"/>
         </w:rPr>
-        <w:t xml:space="preserve">du service de </w:t>
-      </w:r>
-      <w:proofErr w:type="spellStart"/>
-      <w:r>
-        <w:rPr>
-          <w:rFonts w:cs="Arial"/>
-          <w:color w:val="000000"/>
-        </w:rPr>
-        <w:t>VoD</w:t>
-      </w:r>
-      <w:proofErr w:type="spellEnd"/>
+        <w:t>du service de VoD</w:t>
+      </w:r>
       <w:r>
         <w:rPr>
           <w:rFonts w:cs="Arial"/>
@@ -8242,39 +6836,7 @@
           <w:color w:val="000000"/>
         </w:rPr>
         <w:tab/>
-        <w:t xml:space="preserve">Ces DRM sont une catastrophe pour les acteurs de la </w:t>
-      </w:r>
-      <w:proofErr w:type="spellStart"/>
-      <w:r>
-        <w:rPr>
-          <w:rFonts w:cs="Arial"/>
-          <w:color w:val="000000"/>
-        </w:rPr>
-        <w:t>VoD</w:t>
-      </w:r>
-      <w:proofErr w:type="spellEnd"/>
-      <w:r>
-        <w:rPr>
-          <w:rFonts w:cs="Arial"/>
-          <w:color w:val="000000"/>
-        </w:rPr>
-        <w:t xml:space="preserve"> ainsi que pour les clients et il est important d’expliquer pourquoi afin d’aider à appréhender la difficulté d’intégrer le marché de la </w:t>
-      </w:r>
-      <w:proofErr w:type="spellStart"/>
-      <w:r>
-        <w:rPr>
-          <w:rFonts w:cs="Arial"/>
-          <w:color w:val="000000"/>
-        </w:rPr>
-        <w:t>VoD</w:t>
-      </w:r>
-      <w:proofErr w:type="spellEnd"/>
-      <w:r>
-        <w:rPr>
-          <w:rFonts w:cs="Arial"/>
-          <w:color w:val="000000"/>
-        </w:rPr>
-        <w:t>.</w:t>
+        <w:t>Ces DRM sont une catastrophe pour les acteurs de la VoD ainsi que pour les clients et il est important d’expliquer pourquoi afin d’aider à appréhender la difficulté d’intégrer le marché de la VoD.</w:t>
       </w:r>
     </w:p>
     <w:p>
@@ -8297,17 +6859,8 @@
           <w:rFonts w:cs="Arial"/>
           <w:color w:val="000000"/>
         </w:rPr>
-        <w:t xml:space="preserve">ment tel que les magnétoscopes, les </w:t>
-      </w:r>
-      <w:proofErr w:type="spellStart"/>
-      <w:r>
-        <w:rPr>
-          <w:rFonts w:cs="Arial"/>
-          <w:color w:val="000000"/>
-        </w:rPr>
-        <w:t>DVDscopes</w:t>
-      </w:r>
-      <w:proofErr w:type="spellEnd"/>
+        <w:t>ment tel que les magnétoscopes, les DVDscopes</w:t>
+      </w:r>
       <w:r>
         <w:rPr>
           <w:rFonts w:cs="Arial"/>
@@ -8379,23 +6932,7 @@
           <w:color w:val="000000"/>
         </w:rPr>
         <w:tab/>
-        <w:t xml:space="preserve">Les DRM ne sont pas excessivement compliquées à mettre en place par les acteurs de la </w:t>
-      </w:r>
-      <w:proofErr w:type="spellStart"/>
-      <w:r>
-        <w:rPr>
-          <w:rFonts w:cs="Arial"/>
-          <w:color w:val="000000"/>
-        </w:rPr>
-        <w:t>VoD</w:t>
-      </w:r>
-      <w:proofErr w:type="spellEnd"/>
-      <w:r>
-        <w:rPr>
-          <w:rFonts w:cs="Arial"/>
-          <w:color w:val="000000"/>
-        </w:rPr>
-        <w:t>. Cependant, leur utilisation est très souvent source de complication</w:t>
+        <w:t>Les DRM ne sont pas excessivement compliquées à mettre en place par les acteurs de la VoD. Cependant, leur utilisation est très souvent source de complication</w:t>
       </w:r>
       <w:r>
         <w:rPr>
@@ -8409,23 +6946,7 @@
           <w:rFonts w:cs="Arial"/>
           <w:color w:val="000000"/>
         </w:rPr>
-        <w:t xml:space="preserve"> pour les utilisateurs. Le lecteur vidéo doit obtenir l’autorisation de la DRM pour lancer la lecture, le bon fonctionnement du lecteur est donc en partie dépendant de quelque chose dont l’acteur de la </w:t>
-      </w:r>
-      <w:proofErr w:type="spellStart"/>
-      <w:r>
-        <w:rPr>
-          <w:rFonts w:cs="Arial"/>
-          <w:color w:val="000000"/>
-        </w:rPr>
-        <w:t>VoD</w:t>
-      </w:r>
-      <w:proofErr w:type="spellEnd"/>
-      <w:r>
-        <w:rPr>
-          <w:rFonts w:cs="Arial"/>
-          <w:color w:val="000000"/>
-        </w:rPr>
-        <w:t xml:space="preserve"> n’a aucun contrôle car la gestion des DRM ne se fait que par quelques sociétés externes et étrangères approuvées par les ayants droit. Des erreurs de lecture surviennent régulièrement : le service de DRM peut être indisponible ou même donner des résultats faux-positif bloquant la lecture, par exemple, suite à la découverte d’un logiciel interdit sur la machine alors qu’aucun logiciel de ce type n’est présent. De plus, les erreurs retournées par le service de DRM ne donnent que rarement d’informations imposant de longues et couteuses séries de tests avec le client pour comprendre et réparer le problème sur sa machine. A la suite de quoi, son ressenti à propos du service sera forcément décevant dès lors que la résolution est longue et complexe et ce</w:t>
+        <w:t xml:space="preserve"> pour les utilisateurs. Le lecteur vidéo doit obtenir l’autorisation de la DRM pour lancer la lecture, le bon fonctionnement du lecteur est donc en partie dépendant de quelque chose dont l’acteur de la VoD n’a aucun contrôle car la gestion des DRM ne se fait que par quelques sociétés externes et étrangères approuvées par les ayants droit. Des erreurs de lecture surviennent régulièrement : le service de DRM peut être indisponible ou même donner des résultats faux-positif bloquant la lecture, par exemple, suite à la découverte d’un logiciel interdit sur la machine alors qu’aucun logiciel de ce type n’est présent. De plus, les erreurs retournées par le service de DRM ne donnent que rarement d’informations imposant de longues et couteuses séries de tests avec le client pour comprendre et réparer le problème sur sa machine. A la suite de quoi, son ressenti à propos du service sera forcément décevant dès lors que la résolution est longue et complexe et ce</w:t>
       </w:r>
       <w:r>
         <w:rPr>
@@ -8483,23 +7004,7 @@
           <w:rFonts w:cs="Arial"/>
           <w:color w:val="000000"/>
         </w:rPr>
-        <w:t xml:space="preserve"> la qualité du service de </w:t>
-      </w:r>
-      <w:proofErr w:type="spellStart"/>
-      <w:r>
-        <w:rPr>
-          <w:rFonts w:cs="Arial"/>
-          <w:color w:val="000000"/>
-        </w:rPr>
-        <w:t>VoD</w:t>
-      </w:r>
-      <w:proofErr w:type="spellEnd"/>
-      <w:r>
-        <w:rPr>
-          <w:rFonts w:cs="Arial"/>
-          <w:color w:val="000000"/>
-        </w:rPr>
-        <w:t>, une grande perte de temps et d’argent en support aux clients lésés et en résolution des problèmes technique qu’elle incombe et une source indirecte de revenu discutable pour les ayants droit</w:t>
+        <w:t xml:space="preserve"> la qualité du service de VoD, une grande perte de temps et d’argent en support aux clients lésés et en résolution des problèmes technique qu’elle incombe et une source indirecte de revenu discutable pour les ayants droit</w:t>
       </w:r>
       <w:r>
         <w:rPr>
@@ -8721,21 +7226,7 @@
         <w:rPr>
           <w:lang w:eastAsia="fr-FR"/>
         </w:rPr>
-        <w:t xml:space="preserve">s pas toujours bien référencés car les majors ont le droit de demander à Google de déréférencer des sites proposant du contenu piraté. Droit qu’ils usent jusqu’à en abuser suite à une demande de la MPAA (Motion Picture Association of </w:t>
-      </w:r>
-      <w:proofErr w:type="spellStart"/>
-      <w:r>
-        <w:rPr>
-          <w:lang w:eastAsia="fr-FR"/>
-        </w:rPr>
-        <w:t>America</w:t>
-      </w:r>
-      <w:proofErr w:type="spellEnd"/>
-      <w:r>
-        <w:rPr>
-          <w:lang w:eastAsia="fr-FR"/>
-        </w:rPr>
-        <w:t>, le puissant lobby des studios hollywoodiens) de fin Janvier 2015 demandant le blocage de l’accès à certains films du domaine publique</w:t>
+        <w:t>s pas toujours bien référencés car les majors ont le droit de demander à Google de déréférencer des sites proposant du contenu piraté. Droit qu’ils usent jusqu’à en abuser suite à une demande de la MPAA (Motion Picture Association of America, le puissant lobby des studios hollywoodiens) de fin Janvier 2015 demandant le blocage de l’accès à certains films du domaine publique</w:t>
       </w:r>
       <w:r>
         <w:rPr>
@@ -8886,35 +7377,7 @@
         <w:rPr>
           <w:lang w:eastAsia="fr-FR"/>
         </w:rPr>
-        <w:t>@</w:t>
-      </w:r>
-      <w:proofErr w:type="spellStart"/>
-      <w:r>
-        <w:rPr>
-          <w:lang w:eastAsia="fr-FR"/>
-        </w:rPr>
-        <w:t>todo</w:t>
-      </w:r>
-      <w:proofErr w:type="spellEnd"/>
-      <w:r>
-        <w:rPr>
-          <w:lang w:eastAsia="fr-FR"/>
-        </w:rPr>
-        <w:t xml:space="preserve"> : certaines licences autorisent la copie privée, prix plus élevé, mais on paye quand </w:t>
-      </w:r>
-      <w:proofErr w:type="spellStart"/>
-      <w:r>
-        <w:rPr>
-          <w:lang w:eastAsia="fr-FR"/>
-        </w:rPr>
-        <w:t>meme</w:t>
-      </w:r>
-      <w:proofErr w:type="spellEnd"/>
-      <w:r>
-        <w:rPr>
-          <w:lang w:eastAsia="fr-FR"/>
-        </w:rPr>
-        <w:t xml:space="preserve"> taxe copie privée</w:t>
+        <w:t>@todo : certaines licences autorisent la copie privée, prix plus élevé, mais on paye quand meme taxe copie privée</w:t>
       </w:r>
     </w:p>
     <w:p>
@@ -9214,21 +7677,7 @@
         <w:rPr>
           <w:lang w:eastAsia="fr-FR"/>
         </w:rPr>
-        <w:t xml:space="preserve">. Cette interaction entre utilisateurs peut aller encore plus loin avec des sites comme </w:t>
-      </w:r>
-      <w:proofErr w:type="spellStart"/>
-      <w:r>
-        <w:rPr>
-          <w:lang w:eastAsia="fr-FR"/>
-        </w:rPr>
-        <w:t>Reddit</w:t>
-      </w:r>
-      <w:proofErr w:type="spellEnd"/>
-      <w:r>
-        <w:rPr>
-          <w:lang w:eastAsia="fr-FR"/>
-        </w:rPr>
-        <w:t xml:space="preserve"> où les utilisateurs créent l’intégralité du contenu du site. Ce sont ses membres qui écrivent toutes les histoires, les commentaires, les questions, les réponses et sont également la source de toutes les informations sur les sujets extrêmement variés que possède le site.</w:t>
+        <w:t>. Cette interaction entre utilisateurs peut aller encore plus loin avec des sites comme Reddit où les utilisateurs créent l’intégralité du contenu du site. Ce sont ses membres qui écrivent toutes les histoires, les commentaires, les questions, les réponses et sont également la source de toutes les informations sur les sujets extrêmement variés que possède le site.</w:t>
       </w:r>
       <w:r>
         <w:rPr>
@@ -9270,21 +7719,7 @@
         <w:rPr>
           <w:lang w:eastAsia="fr-FR"/>
         </w:rPr>
-        <w:t xml:space="preserve">recherche d’emploi, Instagram pour le partage d’images et de photos, </w:t>
-      </w:r>
-      <w:proofErr w:type="spellStart"/>
-      <w:r>
-        <w:rPr>
-          <w:lang w:eastAsia="fr-FR"/>
-        </w:rPr>
-        <w:t>Soundcloud</w:t>
-      </w:r>
-      <w:proofErr w:type="spellEnd"/>
-      <w:r>
-        <w:rPr>
-          <w:lang w:eastAsia="fr-FR"/>
-        </w:rPr>
-        <w:t xml:space="preserve"> pour l’écoute de musique ….</w:t>
+        <w:t>recherche d’emploi, Instagram pour le partage d’images et de photos, Soundcloud pour l’écoute de musique ….</w:t>
       </w:r>
     </w:p>
     <w:p>
@@ -9425,21 +7860,7 @@
         <w:rPr>
           <w:lang w:eastAsia="fr-FR"/>
         </w:rPr>
-        <w:t xml:space="preserve">utilisation des réseaux sociaux, il ne s’agit donc que des raisons qui pourront expliquer une baisse de </w:t>
-      </w:r>
-      <w:proofErr w:type="gramStart"/>
-      <w:r>
-        <w:rPr>
-          <w:lang w:eastAsia="fr-FR"/>
-        </w:rPr>
-        <w:t>leurs utilisation</w:t>
-      </w:r>
-      <w:proofErr w:type="gramEnd"/>
-      <w:r>
-        <w:rPr>
-          <w:lang w:eastAsia="fr-FR"/>
-        </w:rPr>
-        <w:t xml:space="preserve"> le jour où on en constatera une.</w:t>
+        <w:t>utilisation des réseaux sociaux, il ne s’agit donc que des raisons qui pourront expliquer une baisse de leurs utilisation le jour où on en constatera une.</w:t>
       </w:r>
     </w:p>
     <w:p>
@@ -9756,41 +8177,13 @@
         <w:rPr>
           <w:lang w:eastAsia="fr-FR"/>
         </w:rPr>
-        <w:t xml:space="preserve">s. Ces informations sont leurs fonds de commerce et si aujourd’hui presque tout le monde utilise ou à déjà utilisé un des services de Google (moteur de recherche, Google </w:t>
-      </w:r>
-      <w:proofErr w:type="spellStart"/>
-      <w:r>
-        <w:rPr>
-          <w:lang w:eastAsia="fr-FR"/>
-        </w:rPr>
-        <w:t>Maps</w:t>
-      </w:r>
-      <w:proofErr w:type="spellEnd"/>
-      <w:r>
-        <w:rPr>
-          <w:lang w:eastAsia="fr-FR"/>
-        </w:rPr>
-        <w:t>, Google Agenda, Google Translate, Google Drive, YouTube …) gratuitement, i</w:t>
-      </w:r>
-      <w:r>
-        <w:rPr>
-          <w:lang w:eastAsia="fr-FR"/>
-        </w:rPr>
-        <w:t xml:space="preserve">l ne faut pas oublier la phrase de l’agence de communication audiovisuelle </w:t>
-      </w:r>
-      <w:proofErr w:type="spellStart"/>
-      <w:r>
-        <w:rPr>
-          <w:lang w:eastAsia="fr-FR"/>
-        </w:rPr>
-        <w:t>adesias</w:t>
-      </w:r>
-      <w:proofErr w:type="spellEnd"/>
-      <w:r>
-        <w:rPr>
-          <w:lang w:eastAsia="fr-FR"/>
-        </w:rPr>
-        <w:t> : « Si c’est gratuit, c’est que vous êtes le produit »</w:t>
+        <w:t>s. Ces informations sont leurs fonds de commerce et si aujourd’hui presque tout le monde utilise ou à déjà utilisé un des services de Google (moteur de recherche, Google Maps, Google Agenda, Google Translate, Google Drive, YouTube …) gratuitement, i</w:t>
+      </w:r>
+      <w:r>
+        <w:rPr>
+          <w:lang w:eastAsia="fr-FR"/>
+        </w:rPr>
+        <w:t>l ne faut pas oublier la phrase de l’agence de communication audiovisuelle adesias : « Si c’est gratuit, c’est que vous êtes le produit »</w:t>
       </w:r>
       <w:r>
         <w:rPr>
@@ -9816,41 +8209,13 @@
           <w:lang w:eastAsia="fr-FR"/>
         </w:rPr>
         <w:tab/>
-        <w:t xml:space="preserve">Le rapport entre les réseaux sociaux et la </w:t>
-      </w:r>
-      <w:proofErr w:type="spellStart"/>
-      <w:r>
-        <w:rPr>
-          <w:lang w:eastAsia="fr-FR"/>
-        </w:rPr>
-        <w:t>VoD</w:t>
-      </w:r>
-      <w:proofErr w:type="spellEnd"/>
-      <w:r>
-        <w:rPr>
-          <w:lang w:eastAsia="fr-FR"/>
-        </w:rPr>
-        <w:t xml:space="preserve"> vient de la répartition des utilisateurs. En effet, on constate que les classes sociales qui utilisent le plus les réseaux sociaux sont les jeunes à partir de 18an</w:t>
-      </w:r>
-      <w:r>
-        <w:rPr>
-          <w:lang w:eastAsia="fr-FR"/>
-        </w:rPr>
-        <w:t xml:space="preserve">s, les étudiants et les cadres puis, plus l’âge augmente, plus la proportion d’utilisateur baisse. Pour la </w:t>
-      </w:r>
-      <w:proofErr w:type="spellStart"/>
-      <w:r>
-        <w:rPr>
-          <w:lang w:eastAsia="fr-FR"/>
-        </w:rPr>
-        <w:t>VoD</w:t>
-      </w:r>
-      <w:proofErr w:type="spellEnd"/>
-      <w:r>
-        <w:rPr>
-          <w:lang w:eastAsia="fr-FR"/>
-        </w:rPr>
-        <w:t xml:space="preserve">, on constate que les principaux utilisateurs sont les cadres, c’est-à-dire, grossièrement, des personnes avec de l’argent et peu de temps libre. On constate également que la proportion d’utilisateur qui piratent </w:t>
+        <w:t>Le rapport entre les réseaux sociaux et la VoD vient de la répartition des utilisateurs. En effet, on constate que les classes sociales qui utilisent le plus les réseaux sociaux sont les jeunes à partir de 18an</w:t>
+      </w:r>
+      <w:r>
+        <w:rPr>
+          <w:lang w:eastAsia="fr-FR"/>
+        </w:rPr>
+        <w:t xml:space="preserve">s, les étudiants et les cadres puis, plus l’âge augmente, plus la proportion d’utilisateur baisse. Pour la VoD, on constate que les principaux utilisateurs sont les cadres, c’est-à-dire, grossièrement, des personnes avec de l’argent et peu de temps libre. On constate également que la proportion d’utilisateur qui piratent </w:t>
       </w:r>
       <w:r>
         <w:rPr>
@@ -9898,21 +8263,7 @@
         <w:rPr>
           <w:lang w:eastAsia="fr-FR"/>
         </w:rPr>
-        <w:t xml:space="preserve">On peut en déduire que les étudiants sont des futurs potentiels consommateurs de </w:t>
-      </w:r>
-      <w:proofErr w:type="spellStart"/>
-      <w:r>
-        <w:rPr>
-          <w:lang w:eastAsia="fr-FR"/>
-        </w:rPr>
-        <w:t>VoD</w:t>
-      </w:r>
-      <w:proofErr w:type="spellEnd"/>
-      <w:r>
-        <w:rPr>
-          <w:lang w:eastAsia="fr-FR"/>
-        </w:rPr>
-        <w:t xml:space="preserve"> ainsi que des utilisateurs de réseaux sociaux récurrents et que la comb</w:t>
+        <w:t>On peut en déduire que les étudiants sont des futurs potentiels consommateurs de VoD ainsi que des utilisateurs de réseaux sociaux récurrents et que la comb</w:t>
       </w:r>
       <w:r>
         <w:rPr>
@@ -9969,19 +8320,11 @@
           <w:lang w:eastAsia="fr-FR"/>
         </w:rPr>
       </w:pPr>
-      <w:proofErr w:type="spellStart"/>
-      <w:r>
-        <w:rPr>
-          <w:lang w:eastAsia="fr-FR"/>
-        </w:rPr>
-        <w:t>Clapfeeder</w:t>
-      </w:r>
-      <w:proofErr w:type="spellEnd"/>
-      <w:r>
-        <w:rPr>
-          <w:lang w:eastAsia="fr-FR"/>
-        </w:rPr>
-        <w:t xml:space="preserve"> avait pour </w:t>
+      <w:r>
+        <w:rPr>
+          <w:lang w:eastAsia="fr-FR"/>
+        </w:rPr>
+        <w:t xml:space="preserve">Clapfeeder avait pour </w:t>
       </w:r>
       <w:r>
         <w:rPr>
@@ -10103,21 +8446,7 @@
         <w:rPr>
           <w:lang w:eastAsia="fr-FR"/>
         </w:rPr>
-        <w:t xml:space="preserve">a connexion internet ou à la DRM, Clapfeeder souhaitait simplifier et clarifier le processus de DRM tout en permettant à l’utilisateur d’obtenir des informations claire sur l’état de sa connexion internet. En effet, l’état de cette connexion, c’est-à-dire sa vitesse et sa stabilité, jouent un rôle primordial sur la qualité de l’image du film et </w:t>
-      </w:r>
-      <w:proofErr w:type="spellStart"/>
-      <w:r>
-        <w:rPr>
-          <w:lang w:eastAsia="fr-FR"/>
-        </w:rPr>
-        <w:t>Clapfeeder</w:t>
-      </w:r>
-      <w:proofErr w:type="spellEnd"/>
-      <w:r>
-        <w:rPr>
-          <w:lang w:eastAsia="fr-FR"/>
-        </w:rPr>
-        <w:t xml:space="preserve"> avait prévu </w:t>
+        <w:t xml:space="preserve">a connexion internet ou à la DRM, Clapfeeder souhaitait simplifier et clarifier le processus de DRM tout en permettant à l’utilisateur d’obtenir des informations claire sur l’état de sa connexion internet. En effet, l’état de cette connexion, c’est-à-dire sa vitesse et sa stabilité, jouent un rôle primordial sur la qualité de l’image du film et Clapfeeder avait prévu </w:t>
       </w:r>
       <w:r>
         <w:rPr>
@@ -10495,21 +8824,7 @@
           <w:lang w:eastAsia="fr-FR"/>
         </w:rPr>
         <w:lastRenderedPageBreak/>
-        <w:t>Infos (</w:t>
-      </w:r>
-      <w:proofErr w:type="spellStart"/>
-      <w:r>
-        <w:rPr>
-          <w:lang w:eastAsia="fr-FR"/>
-        </w:rPr>
-        <w:t>temp</w:t>
-      </w:r>
-      <w:proofErr w:type="spellEnd"/>
-      <w:r>
-        <w:rPr>
-          <w:lang w:eastAsia="fr-FR"/>
-        </w:rPr>
-        <w:t>)</w:t>
+        <w:t>Infos (temp)</w:t>
       </w:r>
     </w:p>
     <w:p>
@@ -10642,16 +8957,8 @@
         <w:rPr>
           <w:lang w:eastAsia="fr-FR"/>
         </w:rPr>
-        <w:t xml:space="preserve">Beaucoup d’aide à l’user : choix films, test service, tuto, présentation page </w:t>
-      </w:r>
-      <w:proofErr w:type="spellStart"/>
-      <w:r>
-        <w:rPr>
-          <w:lang w:eastAsia="fr-FR"/>
-        </w:rPr>
-        <w:t>market</w:t>
-      </w:r>
-      <w:proofErr w:type="spellEnd"/>
+        <w:t>Beaucoup d’aide à l’user : choix films, test service, tuto, présentation page market</w:t>
+      </w:r>
     </w:p>
     <w:p>
       <w:pPr>
@@ -10674,16 +8981,8 @@
         <w:rPr>
           <w:lang w:eastAsia="fr-FR"/>
         </w:rPr>
-        <w:t xml:space="preserve">Design page accueil page </w:t>
-      </w:r>
-      <w:proofErr w:type="spellStart"/>
-      <w:r>
-        <w:rPr>
-          <w:lang w:eastAsia="fr-FR"/>
-        </w:rPr>
-        <w:t>market</w:t>
-      </w:r>
-      <w:proofErr w:type="spellEnd"/>
+        <w:t>Design page accueil page market</w:t>
+      </w:r>
     </w:p>
     <w:p>
       <w:pPr>
@@ -10773,35 +9072,7 @@
         <w:rPr>
           <w:lang w:eastAsia="fr-FR"/>
         </w:rPr>
-        <w:t>Fonctionnalité d’aide et de tuto pour l’utilisateur (</w:t>
-      </w:r>
-      <w:proofErr w:type="spellStart"/>
-      <w:r>
-        <w:rPr>
-          <w:lang w:eastAsia="fr-FR"/>
-        </w:rPr>
-        <w:t>stream</w:t>
-      </w:r>
-      <w:proofErr w:type="spellEnd"/>
-      <w:r>
-        <w:rPr>
-          <w:lang w:eastAsia="fr-FR"/>
-        </w:rPr>
-        <w:t xml:space="preserve">, </w:t>
-      </w:r>
-      <w:proofErr w:type="spellStart"/>
-      <w:r>
-        <w:rPr>
-          <w:lang w:eastAsia="fr-FR"/>
-        </w:rPr>
-        <w:t>drm</w:t>
-      </w:r>
-      <w:proofErr w:type="spellEnd"/>
-      <w:r>
-        <w:rPr>
-          <w:lang w:eastAsia="fr-FR"/>
-        </w:rPr>
-        <w:t xml:space="preserve"> …)</w:t>
+        <w:t>Fonctionnalité d’aide et de tuto pour l’utilisateur (stream, drm …)</w:t>
       </w:r>
     </w:p>
     <w:p>
@@ -10904,21 +9175,7 @@
         <w:rPr>
           <w:lang w:eastAsia="fr-FR"/>
         </w:rPr>
-        <w:t>Design liste films avec info notes d’</w:t>
-      </w:r>
-      <w:proofErr w:type="spellStart"/>
-      <w:r>
-        <w:rPr>
-          <w:lang w:eastAsia="fr-FR"/>
-        </w:rPr>
-        <w:t>users</w:t>
-      </w:r>
-      <w:proofErr w:type="spellEnd"/>
-      <w:r>
-        <w:rPr>
-          <w:lang w:eastAsia="fr-FR"/>
-        </w:rPr>
-        <w:t xml:space="preserve"> sans mise en avant de films vus par amis</w:t>
+        <w:t>Design liste films avec info notes d’users sans mise en avant de films vus par amis</w:t>
       </w:r>
     </w:p>
     <w:p>
@@ -10984,21 +9241,13 @@
         <w:rPr>
           <w:lang w:eastAsia="fr-FR"/>
         </w:rPr>
-        <w:t xml:space="preserve">Qualité / stockage / streaming : </w:t>
-      </w:r>
-      <w:proofErr w:type="spellStart"/>
-      <w:r>
-        <w:rPr>
-          <w:lang w:eastAsia="fr-FR"/>
-        </w:rPr>
-        <w:t>downscale</w:t>
-      </w:r>
-      <w:proofErr w:type="spellEnd"/>
-      <w:r>
-        <w:rPr>
-          <w:lang w:eastAsia="fr-FR"/>
-        </w:rPr>
-        <w:t xml:space="preserve"> de qualité (tf1vod, 1080 = 720p)</w:t>
+        <w:t xml:space="preserve">X </w:t>
+      </w:r>
+      <w:r>
+        <w:rPr>
+          <w:lang w:eastAsia="fr-FR"/>
+        </w:rPr>
+        <w:t>Qualité / stockage / streaming : downscale de qualité (tf1vod, 1080 = 720p)</w:t>
       </w:r>
       <w:r>
         <w:rPr>
@@ -11022,21 +9271,13 @@
         <w:rPr>
           <w:lang w:eastAsia="fr-FR"/>
         </w:rPr>
-        <w:t xml:space="preserve">Use réseaux sociaux juste pour des partages (pas d’appli </w:t>
-      </w:r>
-      <w:proofErr w:type="spellStart"/>
-      <w:r>
-        <w:rPr>
-          <w:lang w:eastAsia="fr-FR"/>
-        </w:rPr>
-        <w:t>fb</w:t>
-      </w:r>
-      <w:proofErr w:type="spellEnd"/>
-      <w:r>
-        <w:rPr>
-          <w:lang w:eastAsia="fr-FR"/>
-        </w:rPr>
-        <w:t xml:space="preserve">) </w:t>
+        <w:t xml:space="preserve">X </w:t>
+      </w:r>
+      <w:r>
+        <w:rPr>
+          <w:lang w:eastAsia="fr-FR"/>
+        </w:rPr>
+        <w:t xml:space="preserve">Use réseaux sociaux juste pour des partages (pas d’appli fb) </w:t>
       </w:r>
     </w:p>
     <w:p>
@@ -11096,21 +9337,7 @@
         <w:rPr>
           <w:lang w:eastAsia="fr-FR"/>
         </w:rPr>
-        <w:t xml:space="preserve">Pas d’api =&gt; partenariat difficile, site fermé (au </w:t>
-      </w:r>
-      <w:proofErr w:type="spellStart"/>
-      <w:r>
-        <w:rPr>
-          <w:lang w:eastAsia="fr-FR"/>
-        </w:rPr>
-        <w:t>dev</w:t>
-      </w:r>
-      <w:proofErr w:type="spellEnd"/>
-      <w:r>
-        <w:rPr>
-          <w:lang w:eastAsia="fr-FR"/>
-        </w:rPr>
-        <w:t xml:space="preserve"> publics)</w:t>
+        <w:t>Pas d’api =&gt; partenariat difficile, site fermé (au dev publics)</w:t>
       </w:r>
     </w:p>
     <w:p>
@@ -11128,30 +9355,8 @@
         <w:rPr>
           <w:lang w:eastAsia="fr-FR"/>
         </w:rPr>
-        <w:t xml:space="preserve">Parler site </w:t>
-      </w:r>
-      <w:proofErr w:type="spellStart"/>
-      <w:r>
-        <w:rPr>
-          <w:lang w:eastAsia="fr-FR"/>
-        </w:rPr>
-        <w:t>vod</w:t>
-      </w:r>
-      <w:proofErr w:type="spellEnd"/>
-      <w:r>
-        <w:rPr>
-          <w:lang w:eastAsia="fr-FR"/>
-        </w:rPr>
-        <w:t xml:space="preserve"> de niche, pas concurrents direct de </w:t>
-      </w:r>
-      <w:proofErr w:type="spellStart"/>
-      <w:r>
-        <w:rPr>
-          <w:lang w:eastAsia="fr-FR"/>
-        </w:rPr>
-        <w:t>clapfeeder</w:t>
-      </w:r>
-      <w:proofErr w:type="spellEnd"/>
+        <w:t>Parler site vod de niche, pas concurrents direct de clapfeeder</w:t>
+      </w:r>
     </w:p>
     <w:p>
       <w:pPr>
@@ -11193,21 +9398,7 @@
           <w:lang w:eastAsia="fr-FR"/>
         </w:rPr>
         <w:tab/>
-        <w:t xml:space="preserve">On a déjà parlé du fait que les concurrents de </w:t>
-      </w:r>
-      <w:proofErr w:type="spellStart"/>
-      <w:r>
-        <w:rPr>
-          <w:lang w:eastAsia="fr-FR"/>
-        </w:rPr>
-        <w:t>Clapfeeder</w:t>
-      </w:r>
-      <w:proofErr w:type="spellEnd"/>
-      <w:r>
-        <w:rPr>
-          <w:lang w:eastAsia="fr-FR"/>
-        </w:rPr>
-        <w:t xml:space="preserve"> déjà en place n’offr</w:t>
+        <w:t>On a déjà parlé du fait que les concurrents de Clapfeeder déjà en place n’offr</w:t>
       </w:r>
       <w:r>
         <w:rPr>
@@ -11225,21 +9416,7 @@
         <w:rPr>
           <w:lang w:eastAsia="fr-FR"/>
         </w:rPr>
-        <w:t xml:space="preserve"> que peu de </w:t>
-      </w:r>
-      <w:proofErr w:type="gramStart"/>
-      <w:r>
-        <w:rPr>
-          <w:lang w:eastAsia="fr-FR"/>
-        </w:rPr>
-        <w:t>réels</w:t>
-      </w:r>
-      <w:proofErr w:type="gramEnd"/>
-      <w:r>
-        <w:rPr>
-          <w:lang w:eastAsia="fr-FR"/>
-        </w:rPr>
-        <w:t xml:space="preserve"> innovations. Les possibilités de ces sites sont uniquement ce qui, aujourd’hui,  est considéré obligatoire pour un service de VOD. Cela comprend l’</w:t>
+        <w:t xml:space="preserve"> que peu de réels innovations. Les possibilités de ces sites sont uniquement ce qui, aujourd’hui,  est considéré obligatoire pour un service de VOD. Cela comprend l’</w:t>
       </w:r>
       <w:r>
         <w:rPr>
@@ -11263,21 +9440,7 @@
         <w:rPr>
           <w:lang w:eastAsia="fr-FR"/>
         </w:rPr>
-        <w:t xml:space="preserve"> la classification des films par genre, la lecture de bande annonce de bonne qualité intégré à la page du film, les films disponible dans le catalogue le jour de leurs sorti en </w:t>
-      </w:r>
-      <w:proofErr w:type="spellStart"/>
-      <w:r>
-        <w:rPr>
-          <w:lang w:eastAsia="fr-FR"/>
-        </w:rPr>
-        <w:t>DvD</w:t>
-      </w:r>
-      <w:proofErr w:type="spellEnd"/>
-      <w:r>
-        <w:rPr>
-          <w:lang w:eastAsia="fr-FR"/>
-        </w:rPr>
-        <w:t xml:space="preserve">, </w:t>
+        <w:t xml:space="preserve"> la classification des films par genre, la lecture de bande annonce de bonne qualité intégré à la page du film, les films disponible dans le catalogue le jour de leurs sorti en DvD, </w:t>
       </w:r>
       <w:r>
         <w:rPr>
@@ -11491,21 +9654,7 @@
         <w:rPr>
           <w:lang w:eastAsia="fr-FR"/>
         </w:rPr>
-        <w:t>On retrouve sur presque tous les sites l’utilisation de « </w:t>
-      </w:r>
-      <w:proofErr w:type="spellStart"/>
-      <w:r>
-        <w:rPr>
-          <w:lang w:eastAsia="fr-FR"/>
-        </w:rPr>
-        <w:t>sliders</w:t>
-      </w:r>
-      <w:proofErr w:type="spellEnd"/>
-      <w:r>
-        <w:rPr>
-          <w:lang w:eastAsia="fr-FR"/>
-        </w:rPr>
-        <w:t xml:space="preserve"> » qui permettent de faire défiler des films d’une même catégorie horizontalement, limitant la nécessité de scrolling vertical </w:t>
+        <w:t xml:space="preserve">On retrouve sur presque tous les sites l’utilisation de « sliders » qui permettent de faire défiler des films d’une même catégorie horizontalement, limitant la nécessité de scrolling vertical </w:t>
       </w:r>
       <w:r>
         <w:rPr>
@@ -11581,21 +9730,7 @@
           <w:lang w:eastAsia="fr-FR"/>
         </w:rPr>
         <w:br/>
-        <w:t xml:space="preserve">Exemple de </w:t>
-      </w:r>
-      <w:proofErr w:type="spellStart"/>
-      <w:r>
-        <w:rPr>
-          <w:lang w:eastAsia="fr-FR"/>
-        </w:rPr>
-        <w:t>slider</w:t>
-      </w:r>
-      <w:proofErr w:type="spellEnd"/>
-      <w:r>
-        <w:rPr>
-          <w:lang w:eastAsia="fr-FR"/>
-        </w:rPr>
-        <w:t xml:space="preserve"> de </w:t>
+        <w:t xml:space="preserve">Exemple de slider de </w:t>
       </w:r>
       <w:r>
         <w:rPr>
@@ -11639,21 +9774,7 @@
         <w:rPr>
           <w:lang w:eastAsia="fr-FR"/>
         </w:rPr>
-        <w:t>(voir annexe @</w:t>
-      </w:r>
-      <w:proofErr w:type="spellStart"/>
-      <w:r>
-        <w:rPr>
-          <w:lang w:eastAsia="fr-FR"/>
-        </w:rPr>
-        <w:t>todo</w:t>
-      </w:r>
-      <w:proofErr w:type="spellEnd"/>
-      <w:r>
-        <w:rPr>
-          <w:lang w:eastAsia="fr-FR"/>
-        </w:rPr>
-        <w:t xml:space="preserve">) </w:t>
+        <w:t xml:space="preserve">(voir annexe @todo) </w:t>
       </w:r>
       <w:r>
         <w:rPr>
@@ -11677,21 +9798,7 @@
         <w:rPr>
           <w:lang w:eastAsia="fr-FR"/>
         </w:rPr>
-        <w:t xml:space="preserve"> (voir annexe @</w:t>
-      </w:r>
-      <w:proofErr w:type="spellStart"/>
-      <w:r>
-        <w:rPr>
-          <w:lang w:eastAsia="fr-FR"/>
-        </w:rPr>
-        <w:t>todo</w:t>
-      </w:r>
-      <w:proofErr w:type="spellEnd"/>
-      <w:r>
-        <w:rPr>
-          <w:lang w:eastAsia="fr-FR"/>
-        </w:rPr>
-        <w:t>)</w:t>
+        <w:t xml:space="preserve"> (voir annexe @todo)</w:t>
       </w:r>
       <w:r>
         <w:rPr>
@@ -11775,21 +9882,7 @@
         <w:rPr>
           <w:lang w:eastAsia="fr-FR"/>
         </w:rPr>
-        <w:t xml:space="preserve"> (voir annexe @</w:t>
-      </w:r>
-      <w:proofErr w:type="spellStart"/>
-      <w:r>
-        <w:rPr>
-          <w:lang w:eastAsia="fr-FR"/>
-        </w:rPr>
-        <w:t>todo</w:t>
-      </w:r>
-      <w:proofErr w:type="spellEnd"/>
-      <w:r>
-        <w:rPr>
-          <w:lang w:eastAsia="fr-FR"/>
-        </w:rPr>
-        <w:t>)</w:t>
+        <w:t xml:space="preserve"> (voir annexe @todo)</w:t>
       </w:r>
       <w:r>
         <w:rPr>
@@ -11833,7 +9926,19 @@
         <w:rPr>
           <w:lang w:eastAsia="fr-FR"/>
         </w:rPr>
-        <w:t>. Ce type de service devient de plus en plus utile car avec la taille des catalogues qui ne cesse d’augmenter, ce qui est une bonne chose, on se retrouve à passer de plus en plus de temps à chercher un film qui nous intéresse. Seulement un service tiers suggérera des films parmi presque tous les films existant. Un utilisateur peut donc ne pas trouver son film</w:t>
+        <w:t>. Ce type de service devient de plus en plus utile car avec la taille des catalogues qui ne cesse d’augmenter, ce qui est une bonne chose, on se retrouve à passer de plus en plus de temps à chercher un film qui nous intéresse. Seulement un service tiers suggérera des films parmi presque tous les films existant</w:t>
+      </w:r>
+      <w:r>
+        <w:rPr>
+          <w:lang w:eastAsia="fr-FR"/>
+        </w:rPr>
+        <w:t xml:space="preserve"> dans le monde du cinéma</w:t>
+      </w:r>
+      <w:r>
+        <w:rPr>
+          <w:lang w:eastAsia="fr-FR"/>
+        </w:rPr>
+        <w:t>. Un utilisateur peut donc ne pas trouver son film</w:t>
       </w:r>
       <w:r>
         <w:rPr>
@@ -11858,12 +9963,614 @@
           <w:lang w:eastAsia="fr-FR"/>
         </w:rPr>
         <w:t xml:space="preserve"> associé au service car il ne suggèrera que des films disponibles.</w:t>
+      </w:r>
+    </w:p>
+    <w:p>
+      <w:pPr>
+        <w:ind w:firstLine="708"/>
+      </w:pPr>
+      <w:r>
+        <w:t xml:space="preserve">La qualité de l’image, la résolution, d’un film visionné apparait comme un critère primordial de satisfaction. Plus la qualité sera grande, plus le nombre de pixels affiché sera grand et plus le débit nécessaire pour streamer la vidéo sera important. Or, plus cette qualité </w:t>
+      </w:r>
+      <w:r>
+        <w:lastRenderedPageBreak/>
+        <w:t xml:space="preserve">est grande, plus le coût de stockage et de streaming du film sera élevé. Pour réduire ces coûts, certains service de VOD n’hésitent pas détourner des termes tels que 720p, 1080p, Standard Definition, High Definition … qui sont souvent peu clair surtout pour un public non anglophone et non technophile. Suite à des études internes de nos concurrents, nous avons remarqué que certains utilisent par exemple le terme HD pour des films diffusés en définition standard. La différence de qualité n’est visible que sur des écrans de très bonne qualité ou avec une étude précise de l’image. Nous avons aussi remarqué des films diffusés en 1080p avec effectivement 1080 pixels en hauteur mais avec un bitrate, c’est à dire la quantité d’informations téléchargées par secondes, bien faible par rapport à un bitrate classique pour cette qualité. Cela est possible en augmentant la compression de l’image, par exemple, et cela signifie que si le service de VOD ne ment pas sur les termes techniques, la qualité de sa Haute Définition n’est pas à la hauteur de ce que le client est en droit d’espérer pour le prix. </w:t>
+      </w:r>
+    </w:p>
+    <w:p>
+      <w:pPr>
+        <w:ind w:firstLine="708"/>
+      </w:pPr>
+      <w:r>
+        <w:t>Tout ceci n’est vraisemblablement pas dramatique car les qualités de visionnage restent bonnes et le client n’a pas l’impression de visionner une mauvaise qualité. Cependant, outre le fait que ces services ne sont pas honnête avec leurs termes, le vrai problème vient du fait que si leur haute définition est en fait de la définition standard, leurs définitions standard est elle aussi inférieur à ce qu’elle pourrait et devrait être. C’est à dire qu’un utilisateur remarquera que la haute définition est de meilleur qualité et sera donc incité à payer le supplément pour l’obtenir alors que la qualité de son écran n’est pas suffisante pour afficher une vrai haute définition correctement. Concrètement, en mentant sur la qualité de leurs images, ces services poussent les utilisateurs à payer pour de la haute définition alors que, avec leur équipement (télévision, écran d’ordinateur …) la qualité standard leur est normalement bien suffisante. De plus, les clients possédant des équipements de bonne qualité souhaitant réellement obtenir de la vrai haute définition se retrouvent avec une qualité d’image décevante tout en ayant payé le supplément. Le problème s’applique également au son qui prend part dans le bitrate total du film diffusé.</w:t>
+      </w:r>
+    </w:p>
+    <w:p>
+      <w:pPr>
+        <w:ind w:firstLine="708"/>
+      </w:pPr>
+      <w:r>
+        <w:t xml:space="preserve">Sur l’image qui suit, </w:t>
+      </w:r>
+      <w:r>
+        <w:t xml:space="preserve">la partie haute montre la version 1080p de iTunes et la partie basse la version Blu-Ray, en 1080p, du même film. Le dégradé de gris et de noirs est nettement plus fin dans la version Blu-Ray. </w:t>
+      </w:r>
+      <w:r>
+        <w:t>Pour un projet comme Clapfeeder, réduire les coûts de stockage et de streaming avec ce genre de techniques peut être très utile mais se démarquer avec une qualité d’image supérieur à tous ses concurrents est probablement une encore meilleur idée.</w:t>
+      </w:r>
+    </w:p>
+    <w:p>
+      <w:pPr>
+        <w:jc w:val="center"/>
+      </w:pPr>
+      <w:r>
+        <w:rPr>
+          <w:noProof/>
+          <w:lang w:eastAsia="fr-FR"/>
+        </w:rPr>
+        <w:lastRenderedPageBreak/>
+        <w:drawing>
+          <wp:inline distT="0" distB="0" distL="0" distR="0">
+            <wp:extent cx="4364990" cy="2721610"/>
+            <wp:effectExtent l="0" t="0" r="0" b="2540"/>
+            <wp:docPr id="5" name="Image 5" descr="D:\smoi\my_repo\images\image_itune_blueray.jpg"/>
+            <wp:cNvGraphicFramePr>
+              <a:graphicFrameLocks xmlns:a="http://schemas.openxmlformats.org/drawingml/2006/main" noChangeAspect="1"/>
+            </wp:cNvGraphicFramePr>
+            <a:graphic xmlns:a="http://schemas.openxmlformats.org/drawingml/2006/main">
+              <a:graphicData uri="http://schemas.openxmlformats.org/drawingml/2006/picture">
+                <pic:pic xmlns:pic="http://schemas.openxmlformats.org/drawingml/2006/picture">
+                  <pic:nvPicPr>
+                    <pic:cNvPr id="0" name="Picture 2" descr="D:\smoi\my_repo\images\image_itune_blueray.jpg"/>
+                    <pic:cNvPicPr>
+                      <a:picLocks noChangeAspect="1" noChangeArrowheads="1"/>
+                    </pic:cNvPicPr>
+                  </pic:nvPicPr>
+                  <pic:blipFill>
+                    <a:blip r:embed="rId13">
+                      <a:extLst>
+                        <a:ext uri="{28A0092B-C50C-407E-A947-70E740481C1C}">
+                          <a14:useLocalDpi xmlns:a14="http://schemas.microsoft.com/office/drawing/2010/main" val="0"/>
+                        </a:ext>
+                      </a:extLst>
+                    </a:blip>
+                    <a:srcRect/>
+                    <a:stretch>
+                      <a:fillRect/>
+                    </a:stretch>
+                  </pic:blipFill>
+                  <pic:spPr bwMode="auto">
+                    <a:xfrm>
+                      <a:off x="0" y="0"/>
+                      <a:ext cx="4364990" cy="2721610"/>
+                    </a:xfrm>
+                    <a:prstGeom prst="rect">
+                      <a:avLst/>
+                    </a:prstGeom>
+                    <a:noFill/>
+                    <a:ln>
+                      <a:noFill/>
+                    </a:ln>
+                  </pic:spPr>
+                </pic:pic>
+              </a:graphicData>
+            </a:graphic>
+          </wp:inline>
+        </w:drawing>
+      </w:r>
+    </w:p>
+    <w:p>
+      <w:pPr>
+        <w:jc w:val="center"/>
+      </w:pPr>
+      <w:r>
+        <w:t>Comparaison entre qualité 1080p d’</w:t>
+      </w:r>
+      <w:r>
+        <w:t>iTunes et 1080p Blu</w:t>
+      </w:r>
+      <w:r>
+        <w:t>-Ray</w:t>
+      </w:r>
+    </w:p>
+    <w:p/>
+    <w:p>
+      <w:pPr>
+        <w:ind w:firstLine="708"/>
+      </w:pPr>
+      <w:r>
+        <w:t xml:space="preserve">L’utilisation des réseaux sociaux est assez limité par les acteurs de la VOD, presque tous utilisent </w:t>
+      </w:r>
+      <w:r>
+        <w:t>F</w:t>
+      </w:r>
+      <w:r>
+        <w:t xml:space="preserve">acebook mais cette utilisation se limite à un bouton de partage de la fiche du film sur le compte </w:t>
+      </w:r>
+      <w:r>
+        <w:t>F</w:t>
+      </w:r>
+      <w:r>
+        <w:t>acebook</w:t>
+      </w:r>
+      <w:r>
+        <w:t xml:space="preserve"> de l’utilisateur</w:t>
+      </w:r>
+      <w:r>
+        <w:t xml:space="preserve">. Il est déjà bien de pouvoir être présent sur les réseaux sociaux mais </w:t>
+      </w:r>
+      <w:r>
+        <w:t>ceux-ci</w:t>
+      </w:r>
+      <w:r>
+        <w:t>, notamment Facebook offre des possibilité bien plus performante pour partager du contenu qu’il faut exploiter pour donner envie aux utilisateurs de parler du service.</w:t>
+      </w:r>
+    </w:p>
+    <w:p>
+      <w:pPr>
+        <w:ind w:firstLine="708"/>
+      </w:pPr>
+      <w:r>
+        <w:t xml:space="preserve">Tout ceci montre les possibilités qu’un acteur innovant dans la VOD peut exploiter afin de se mettre en avant et surtout se faire connaitre. Le plus difficile quand on est face à de gros concurrents est de se faire un nom, les utilisateurs ne seront pas réticent au changement vers un service potentiellement mieux sur de nombreux points si le service qu’ils utilisent actuellement ne les satisfait pas pleinement, encore faut-il qu’ils entendent parler d’un tel service. Le marketing aide bien évidemment à se faire connaître mais les concurrents ont une force marketing bien plus importante de </w:t>
+      </w:r>
+      <w:r>
+        <w:t>par</w:t>
+      </w:r>
+      <w:r>
+        <w:t xml:space="preserve"> leur</w:t>
+      </w:r>
+      <w:r>
+        <w:t>s</w:t>
+      </w:r>
+      <w:r>
+        <w:t xml:space="preserve"> implantation</w:t>
+      </w:r>
+      <w:r>
+        <w:t>s</w:t>
+      </w:r>
+      <w:r>
+        <w:t xml:space="preserve"> et leurs capacités financières. La satisfaction client et les possibilités qu’ils auront pour parler du service notamment via les réseaux sociaux sont donc les bases les plus importante</w:t>
+      </w:r>
+      <w:r>
+        <w:t>s</w:t>
+      </w:r>
+      <w:r>
+        <w:t xml:space="preserve"> pour se faire promouvoir.</w:t>
+      </w:r>
+    </w:p>
+    <w:p>
+      <w:pPr>
+        <w:ind w:firstLine="708"/>
+      </w:pPr>
+    </w:p>
+    <w:p>
+      <w:pPr>
+        <w:pStyle w:val="Titre1"/>
+        <w:jc w:val="left"/>
+      </w:pPr>
+      <w:r>
+        <w:lastRenderedPageBreak/>
+        <w:t>Techniques et décisions du stagiaire pour répondre à la problématique</w:t>
+      </w:r>
+    </w:p>
+    <w:p>
+      <w:pPr>
+        <w:jc w:val="left"/>
+        <w:rPr>
+          <w:rFonts w:cs="Arial"/>
+          <w:color w:val="333333"/>
+          <w:sz w:val="20"/>
+          <w:szCs w:val="20"/>
+          <w:shd w:val="clear" w:color="auto" w:fill="FFFFFF"/>
+        </w:rPr>
+      </w:pPr>
+    </w:p>
+    <w:p>
+      <w:pPr>
+        <w:jc w:val="left"/>
+        <w:rPr>
+          <w:shd w:val="clear" w:color="auto" w:fill="FFFFFF"/>
+        </w:rPr>
+      </w:pPr>
+      <w:r>
+        <w:rPr>
+          <w:shd w:val="clear" w:color="auto" w:fill="FFFFFF"/>
+        </w:rPr>
+        <w:t>Info (temp) :</w:t>
+      </w:r>
+      <w:r>
+        <w:br/>
+      </w:r>
+      <w:r>
+        <w:rPr>
+          <w:shd w:val="clear" w:color="auto" w:fill="FFFFFF"/>
+        </w:rPr>
+        <w:t>- API</w:t>
+      </w:r>
+      <w:r>
+        <w:br/>
+      </w:r>
+      <w:r>
+        <w:rPr>
+          <w:shd w:val="clear" w:color="auto" w:fill="FFFFFF"/>
+        </w:rPr>
+        <w:t>- refonte wishlist / claplist</w:t>
+      </w:r>
+      <w:r>
+        <w:br/>
+      </w:r>
+      <w:r>
+        <w:rPr>
+          <w:shd w:val="clear" w:color="auto" w:fill="FFFFFF"/>
+        </w:rPr>
+        <w:t>- my friends / bestclappeurs / soulmates-&gt;base algo (</w:t>
+      </w:r>
+      <w:r>
+        <w:rPr>
+          <w:shd w:val="clear" w:color="auto" w:fill="FFFFFF"/>
+        </w:rPr>
+        <w:t xml:space="preserve">worker </w:t>
+      </w:r>
+      <w:r>
+        <w:rPr>
+          <w:shd w:val="clear" w:color="auto" w:fill="FFFFFF"/>
+        </w:rPr>
+        <w:t>gearman)</w:t>
+      </w:r>
+      <w:r>
+        <w:rPr>
+          <w:shd w:val="clear" w:color="auto" w:fill="FFFFFF"/>
+        </w:rPr>
+        <w:t xml:space="preserve"> </w:t>
+      </w:r>
+      <w:r>
+        <w:rPr>
+          <w:shd w:val="clear" w:color="auto" w:fill="FFFFFF"/>
+        </w:rPr>
+        <w:br/>
+        <w:t>- optimisation site (js, css, code des pages, test cloudflare</w:t>
+      </w:r>
+      <w:r>
+        <w:rPr>
+          <w:shd w:val="clear" w:color="auto" w:fill="FFFFFF"/>
+        </w:rPr>
+        <w:t xml:space="preserve"> (gain 3s sur preprod) </w:t>
+      </w:r>
+      <w:r>
+        <w:rPr>
+          <w:shd w:val="clear" w:color="auto" w:fill="FFFFFF"/>
+        </w:rPr>
+        <w:t>)</w:t>
+      </w:r>
+      <w:r>
+        <w:t xml:space="preserve"> </w:t>
+      </w:r>
+      <w:r>
+        <w:t xml:space="preserve"> / !\ très insistant sur importance</w:t>
+      </w:r>
+      <w:r>
+        <w:rPr>
+          <w:shd w:val="clear" w:color="auto" w:fill="FFFFFF"/>
+        </w:rPr>
+        <w:br/>
+        <w:t>- refonte appli fb</w:t>
+      </w:r>
+      <w:r>
+        <w:br/>
+      </w:r>
+      <w:r>
+        <w:rPr>
+          <w:shd w:val="clear" w:color="auto" w:fill="FFFFFF"/>
+        </w:rPr>
+        <w:t>- refonte page marketing / page d'accueil</w:t>
+      </w:r>
+      <w:r>
+        <w:rPr>
+          <w:shd w:val="clear" w:color="auto" w:fill="FFFFFF"/>
+        </w:rPr>
+        <w:br/>
+        <w:t>- refonte page dernier claps</w:t>
+      </w:r>
+      <w:r>
+        <w:rPr>
+          <w:shd w:val="clear" w:color="auto" w:fill="FFFFFF"/>
+        </w:rPr>
+        <w:t xml:space="preserve"> (une premiere modif graphique longtemps avant grosse refonte)</w:t>
+      </w:r>
+      <w:r>
+        <w:br/>
+      </w:r>
+      <w:r>
+        <w:rPr>
+          <w:shd w:val="clear" w:color="auto" w:fill="FFFFFF"/>
+        </w:rPr>
+        <w:t>- mode offline (choix adobe air car ... pros/cons)</w:t>
+      </w:r>
+      <w:r>
+        <w:rPr>
+          <w:shd w:val="clear" w:color="auto" w:fill="FFFFFF"/>
+        </w:rPr>
+        <w:t xml:space="preserve"> </w:t>
+      </w:r>
+      <w:r>
+        <w:rPr>
+          <w:shd w:val="clear" w:color="auto" w:fill="FFFFFF"/>
+        </w:rPr>
+        <w:br/>
+        <w:t>- optimisation tunnel achat</w:t>
+      </w:r>
+      <w:r>
+        <w:rPr>
+          <w:shd w:val="clear" w:color="auto" w:fill="FFFFFF"/>
+        </w:rPr>
+        <w:t xml:space="preserve"> (bouton d’achat)</w:t>
+      </w:r>
+      <w:r>
+        <w:rPr>
+          <w:shd w:val="clear" w:color="auto" w:fill="FFFFFF"/>
+        </w:rPr>
+        <w:br/>
+        <w:t xml:space="preserve">- </w:t>
+      </w:r>
+      <w:r>
+        <w:rPr>
+          <w:shd w:val="clear" w:color="auto" w:fill="FFFFFF"/>
+        </w:rPr>
+        <w:t xml:space="preserve">bulles d’aides / </w:t>
+      </w:r>
+      <w:r>
+        <w:rPr>
+          <w:shd w:val="clear" w:color="auto" w:fill="FFFFFF"/>
+        </w:rPr>
+        <w:t xml:space="preserve">page tuto / page test </w:t>
+      </w:r>
+      <w:r>
+        <w:rPr>
+          <w:shd w:val="clear" w:color="auto" w:fill="FFFFFF"/>
+        </w:rPr>
+        <w:t>compatibilité</w:t>
+      </w:r>
+      <w:r>
+        <w:rPr>
+          <w:shd w:val="clear" w:color="auto" w:fill="FFFFFF"/>
+        </w:rPr>
+        <w:br/>
+      </w:r>
+      <w:r>
+        <w:rPr>
+          <w:shd w:val="clear" w:color="auto" w:fill="FFFFFF"/>
+        </w:rPr>
+        <w:t xml:space="preserve">- claper </w:t>
+      </w:r>
+      <w:r>
+        <w:rPr>
+          <w:shd w:val="clear" w:color="auto" w:fill="FFFFFF"/>
+        </w:rPr>
+        <w:t>depuis page séance</w:t>
+      </w:r>
+      <w:r>
+        <w:rPr>
+          <w:shd w:val="clear" w:color="auto" w:fill="FFFFFF"/>
+        </w:rPr>
+        <w:t xml:space="preserve"> auto fin film</w:t>
+      </w:r>
+      <w:r>
+        <w:rPr>
+          <w:shd w:val="clear" w:color="auto" w:fill="FFFFFF"/>
+        </w:rPr>
+        <w:br/>
+        <w:t>- refonte pages avec techno underscore de templating =&gt; dégager magento</w:t>
+      </w:r>
+      <w:r>
+        <w:rPr>
+          <w:shd w:val="clear" w:color="auto" w:fill="FFFFFF"/>
+        </w:rPr>
+        <w:br/>
+        <w:t>- page mon compte (3 onglets : mes infos, mes claps, mes badges)</w:t>
+      </w:r>
+      <w:r>
+        <w:rPr>
+          <w:shd w:val="clear" w:color="auto" w:fill="FFFFFF"/>
+        </w:rPr>
+        <w:br/>
+        <w:t>- bootstrap : FP avait imposé de l’utiliser, apres son départ osef car trop de refonte et déjà underscore pour template (en gros)</w:t>
+      </w:r>
+      <w:r>
+        <w:rPr>
+          <w:shd w:val="clear" w:color="auto" w:fill="FFFFFF"/>
+        </w:rPr>
+        <w:br/>
+        <w:t xml:space="preserve">- </w:t>
+      </w:r>
+      <w:r>
+        <w:rPr>
+          <w:shd w:val="clear" w:color="auto" w:fill="FFFFFF"/>
+        </w:rPr>
+        <w:t xml:space="preserve">notif : </w:t>
+      </w:r>
+      <w:r>
+        <w:rPr>
+          <w:shd w:val="clear" w:color="auto" w:fill="FFFFFF"/>
+        </w:rPr>
+        <w:t>newsletter code html (imposage de technique et de possibilité puis ecriture code)</w:t>
+      </w:r>
+      <w:r>
+        <w:rPr>
+          <w:shd w:val="clear" w:color="auto" w:fill="FFFFFF"/>
+        </w:rPr>
+        <w:br/>
+        <w:t>- montée compétences FP : mise en prod / DRM / heartbeat / paybox / API / hack (apple, lg, samsung, geoloc), gestion mercurial, organisation plus précise (agenda à la demi journée), lecture log preprod et prod</w:t>
+      </w:r>
+      <w:r>
+        <w:rPr>
+          <w:shd w:val="clear" w:color="auto" w:fill="FFFFFF"/>
+        </w:rPr>
+        <w:br/>
+      </w:r>
+      <w:r>
+        <w:rPr>
+          <w:shd w:val="clear" w:color="auto" w:fill="FFFFFF"/>
+        </w:rPr>
+        <w:br/>
+        <w:t>- up en respons</w:t>
+      </w:r>
+      <w:r>
+        <w:rPr>
+          <w:shd w:val="clear" w:color="auto" w:fill="FFFFFF"/>
+        </w:rPr>
+        <w:t xml:space="preserve">ive </w:t>
+      </w:r>
+      <w:r>
+        <w:rPr>
+          <w:shd w:val="clear" w:color="auto" w:fill="FFFFFF"/>
+        </w:rPr>
+        <w:t>frontend</w:t>
+      </w:r>
+      <w:r>
+        <w:rPr>
+          <w:shd w:val="clear" w:color="auto" w:fill="FFFFFF"/>
+        </w:rPr>
+        <w:br/>
+        <w:t>- gestion serveur pre prod / assist gestion prod</w:t>
+      </w:r>
+      <w:r>
+        <w:rPr>
+          <w:shd w:val="clear" w:color="auto" w:fill="FFFFFF"/>
+        </w:rPr>
+        <w:br/>
+      </w:r>
+      <w:r>
+        <w:rPr>
+          <w:shd w:val="clear" w:color="auto" w:fill="FFFFFF"/>
+        </w:rPr>
+        <w:br/>
+        <w:t xml:space="preserve">- ultraviolet </w:t>
+      </w:r>
+      <w:r>
+        <w:rPr>
+          <w:shd w:val="clear" w:color="auto" w:fill="FFFFFF"/>
+        </w:rPr>
+        <w:br/>
+        <w:t>- homogénéisation du design du site en mode fil rouge (trop d’éléments dev par trop de gens)</w:t>
+      </w:r>
+      <w:r>
+        <w:rPr>
+          <w:shd w:val="clear" w:color="auto" w:fill="FFFFFF"/>
+        </w:rPr>
+        <w:br/>
+        <w:t xml:space="preserve">- avis sur toute les fonctionnalités prévues (émoticons, achievements, </w:t>
+      </w:r>
+      <w:r>
+        <w:rPr>
+          <w:shd w:val="clear" w:color="auto" w:fill="FFFFFF"/>
+        </w:rPr>
+        <w:br/>
+        <w:t xml:space="preserve">- taff op partenaire sncf, warner, </w:t>
+      </w:r>
+      <w:r>
+        <w:rPr>
+          <w:shd w:val="clear" w:color="auto" w:fill="FFFFFF"/>
+        </w:rPr>
+        <w:br/>
+      </w:r>
+      <w:r>
+        <w:br/>
+        <w:t>- maj JW player 6 (meilleurs features, moins de bugs, possibilité de design perso)</w:t>
+      </w:r>
+      <w:r>
+        <w:br/>
+      </w:r>
+      <w:r>
+        <w:lastRenderedPageBreak/>
+        <w:t>- projet : notifs (sociales, perso, service) (jamais dev, en projet)</w:t>
+      </w:r>
+      <w:r>
+        <w:br/>
+      </w:r>
+      <w:r>
+        <w:rPr>
+          <w:shd w:val="clear" w:color="auto" w:fill="FFFFFF"/>
+        </w:rPr>
+        <w:t>- formation magento au début stage (utile car dev web)</w:t>
+      </w:r>
+      <w:r>
+        <w:rPr>
+          <w:shd w:val="clear" w:color="auto" w:fill="FFFFFF"/>
+        </w:rPr>
+        <w:br/>
+        <w:t>- popup choisir son clapeur début tunnel d’achat</w:t>
+      </w:r>
+      <w:r>
+        <w:rPr>
+          <w:shd w:val="clear" w:color="auto" w:fill="FFFFFF"/>
+        </w:rPr>
+        <w:br/>
+        <w:t>- block « pourquoi s’inscrire »</w:t>
+      </w:r>
+      <w:r>
+        <w:rPr>
+          <w:shd w:val="clear" w:color="auto" w:fill="FFFFFF"/>
+        </w:rPr>
+        <w:br/>
+        <w:t xml:space="preserve">- refus coder auto cocher checkbox recevoir newsletter </w:t>
+      </w:r>
+      <w:r>
+        <w:br/>
+      </w:r>
+      <w:r>
+        <w:rPr>
+          <w:shd w:val="clear" w:color="auto" w:fill="FFFFFF"/>
+        </w:rPr>
+        <w:t>- module admin pub/film CFFI</w:t>
+      </w:r>
+      <w:r>
+        <w:br/>
+      </w:r>
+      <w:r>
+        <w:rPr>
+          <w:shd w:val="clear" w:color="auto" w:fill="FFFFFF"/>
+        </w:rPr>
+        <w:t>- réunion avec dredd</w:t>
+      </w:r>
+      <w:r>
+        <w:br/>
+      </w:r>
+      <w:r>
+        <w:rPr>
+          <w:shd w:val="clear" w:color="auto" w:fill="FFFFFF"/>
+        </w:rPr>
+        <w:t>- fonctionnement magento (shema lien class/xml)</w:t>
+      </w:r>
+      <w:r>
+        <w:t xml:space="preserve"> </w:t>
+      </w:r>
+      <w:r>
+        <w:br/>
+      </w:r>
+      <w:r>
+        <w:rPr>
+          <w:shd w:val="clear" w:color="auto" w:fill="FFFFFF"/>
+        </w:rPr>
+        <w:t>- test de films</w:t>
+      </w:r>
+      <w:r>
+        <w:rPr>
+          <w:shd w:val="clear" w:color="auto" w:fill="FFFFFF"/>
+        </w:rPr>
+        <w:br/>
+        <w:t>- notif</w:t>
+      </w:r>
+      <w:r>
+        <w:rPr>
+          <w:shd w:val="clear" w:color="auto" w:fill="FFFFFF"/>
+        </w:rPr>
+        <w:br/>
       </w:r>
       <w:bookmarkStart w:id="15" w:name="_GoBack"/>
       <w:bookmarkEnd w:id="15"/>
     </w:p>
     <w:sectPr>
-      <w:footerReference w:type="default" r:id="rId13"/>
+      <w:footerReference w:type="default" r:id="rId14"/>
       <w:pgSz w:w="11906" w:h="16838"/>
       <w:pgMar w:top="1417" w:right="1417" w:bottom="1417" w:left="1417" w:header="708" w:footer="708" w:gutter="0"/>
       <w:cols w:space="708"/>
@@ -11908,7 +10615,6 @@
         <w:docPartUnique/>
       </w:docPartObj>
     </w:sdtPr>
-    <w:sdtEndPr/>
     <w:sdtContent>
       <w:p>
         <w:pPr>
@@ -11928,7 +10634,7 @@
           <w:rPr>
             <w:noProof/>
           </w:rPr>
-          <w:t>30</w:t>
+          <w:t>34</w:t>
         </w:r>
         <w:r>
           <w:fldChar w:fldCharType="end"/>
@@ -13772,7 +12478,7 @@
 </file>
 
 <file path=customXml/itemProps1.xml><?xml version="1.0" encoding="utf-8"?>
-<ds:datastoreItem xmlns:ds="http://schemas.openxmlformats.org/officeDocument/2006/customXml" ds:itemID="{1AADFCCC-9F6E-4CCB-A25F-A149BC7F56FB}">
+<ds:datastoreItem xmlns:ds="http://schemas.openxmlformats.org/officeDocument/2006/customXml" ds:itemID="{214E0E13-F3DE-4B93-A148-4BDE8653E32A}">
   <ds:schemaRefs>
     <ds:schemaRef ds:uri="http://schemas.openxmlformats.org/officeDocument/2006/bibliography"/>
   </ds:schemaRefs>

</xml_diff>

<commit_message>
updated partie centrale (13p)
</commit_message>
<xml_diff>
--- a/memoire_de_bois.docx
+++ b/memoire_de_bois.docx
@@ -196,6 +196,7 @@
           <w:lang w:eastAsia="fr-FR"/>
         </w:rPr>
       </w:pPr>
+      <w:proofErr w:type="gramStart"/>
       <w:r>
         <w:rPr>
           <w:rFonts w:eastAsia="Times New Roman" w:cs="Arial"/>
@@ -216,6 +217,7 @@
         </w:rPr>
         <w:t>ue</w:t>
       </w:r>
+      <w:proofErr w:type="gramEnd"/>
       <w:r>
         <w:rPr>
           <w:rFonts w:eastAsia="Times New Roman" w:cs="Arial"/>
@@ -474,8 +476,20 @@
           <w:szCs w:val="32"/>
           <w:lang w:eastAsia="fr-FR"/>
         </w:rPr>
-        <w:t>Réalisation : Côme Huguiès</w:t>
-      </w:r>
+        <w:t xml:space="preserve">Réalisation : Côme </w:t>
+      </w:r>
+      <w:proofErr w:type="spellStart"/>
+      <w:r>
+        <w:rPr>
+          <w:rFonts w:eastAsia="Times New Roman" w:cs="Arial"/>
+          <w:color w:val="000000"/>
+          <w:sz w:val="32"/>
+          <w:szCs w:val="32"/>
+          <w:lang w:eastAsia="fr-FR"/>
+        </w:rPr>
+        <w:t>Huguiès</w:t>
+      </w:r>
+      <w:proofErr w:type="spellEnd"/>
     </w:p>
     <w:p>
       <w:pPr>
@@ -2321,7 +2335,15 @@
       </w:r>
       <w:bookmarkStart w:id="2" w:name="_Toc419132097"/>
       <w:r>
-        <w:t>Qu’est la VoD ?</w:t>
+        <w:t xml:space="preserve">Qu’est la </w:t>
+      </w:r>
+      <w:proofErr w:type="spellStart"/>
+      <w:r>
+        <w:t>VoD</w:t>
+      </w:r>
+      <w:proofErr w:type="spellEnd"/>
+      <w:r>
+        <w:t> ?</w:t>
       </w:r>
       <w:bookmarkEnd w:id="2"/>
     </w:p>
@@ -2344,7 +2366,14 @@
         <w:rPr>
           <w:lang w:eastAsia="fr-FR"/>
         </w:rPr>
-        <w:t>La V</w:t>
+        <w:t xml:space="preserve">La </w:t>
+      </w:r>
+      <w:proofErr w:type="spellStart"/>
+      <w:r>
+        <w:rPr>
+          <w:lang w:eastAsia="fr-FR"/>
+        </w:rPr>
+        <w:t>V</w:t>
       </w:r>
       <w:r>
         <w:rPr>
@@ -2356,13 +2385,56 @@
         <w:rPr>
           <w:lang w:eastAsia="fr-FR"/>
         </w:rPr>
-        <w:t>D (Video On Demand</w:t>
-      </w:r>
-      <w:r>
-        <w:rPr>
-          <w:lang w:eastAsia="fr-FR"/>
-        </w:rPr>
-        <w:t>) ou VàD (Vidéo A la Demande) en français est le fait de louer ou d’acheter des films sur internet. C’est à dire sans support physique (</w:t>
+        <w:t>D</w:t>
+      </w:r>
+      <w:proofErr w:type="spellEnd"/>
+      <w:r>
+        <w:rPr>
+          <w:lang w:eastAsia="fr-FR"/>
+        </w:rPr>
+        <w:t xml:space="preserve"> (</w:t>
+      </w:r>
+      <w:proofErr w:type="spellStart"/>
+      <w:r>
+        <w:rPr>
+          <w:lang w:eastAsia="fr-FR"/>
+        </w:rPr>
+        <w:t>Video</w:t>
+      </w:r>
+      <w:proofErr w:type="spellEnd"/>
+      <w:r>
+        <w:rPr>
+          <w:lang w:eastAsia="fr-FR"/>
+        </w:rPr>
+        <w:t xml:space="preserve"> On </w:t>
+      </w:r>
+      <w:proofErr w:type="spellStart"/>
+      <w:r>
+        <w:rPr>
+          <w:lang w:eastAsia="fr-FR"/>
+        </w:rPr>
+        <w:t>Demand</w:t>
+      </w:r>
+      <w:proofErr w:type="spellEnd"/>
+      <w:r>
+        <w:rPr>
+          <w:lang w:eastAsia="fr-FR"/>
+        </w:rPr>
+        <w:t xml:space="preserve">) ou </w:t>
+      </w:r>
+      <w:proofErr w:type="spellStart"/>
+      <w:r>
+        <w:rPr>
+          <w:lang w:eastAsia="fr-FR"/>
+        </w:rPr>
+        <w:t>VàD</w:t>
+      </w:r>
+      <w:proofErr w:type="spellEnd"/>
+      <w:r>
+        <w:rPr>
+          <w:lang w:eastAsia="fr-FR"/>
+        </w:rPr>
+        <w:t xml:space="preserve"> (Vidéo A la Demande) en français est le fait de louer ou d’acheter des films sur internet. C’est à dire sans support physique (</w:t>
       </w:r>
       <w:r>
         <w:rPr>
@@ -2663,8 +2735,17 @@
           <w:rFonts w:cs="Arial"/>
           <w:color w:val="000000"/>
         </w:rPr>
-        <w:t xml:space="preserve"> de VoD</w:t>
-      </w:r>
+        <w:t xml:space="preserve"> de </w:t>
+      </w:r>
+      <w:proofErr w:type="spellStart"/>
+      <w:r>
+        <w:rPr>
+          <w:rFonts w:cs="Arial"/>
+          <w:color w:val="000000"/>
+        </w:rPr>
+        <w:t>VoD</w:t>
+      </w:r>
+      <w:proofErr w:type="spellEnd"/>
       <w:r>
         <w:rPr>
           <w:rFonts w:cs="Arial"/>
@@ -2875,7 +2956,119 @@
           <w:rFonts w:cs="Arial"/>
           <w:color w:val="000000"/>
         </w:rPr>
-        <w:t xml:space="preserve">Il faut bien différencier la VoD et la S-VoD. La S-VoD (Subscription Video On Demand) ou VàDA (Vidéo A la Demande avec Abonnement) est une offre par abonnement, généralement </w:t>
+        <w:t xml:space="preserve">Il faut bien différencier la </w:t>
+      </w:r>
+      <w:proofErr w:type="spellStart"/>
+      <w:r>
+        <w:rPr>
+          <w:rFonts w:cs="Arial"/>
+          <w:color w:val="000000"/>
+        </w:rPr>
+        <w:t>VoD</w:t>
+      </w:r>
+      <w:proofErr w:type="spellEnd"/>
+      <w:r>
+        <w:rPr>
+          <w:rFonts w:cs="Arial"/>
+          <w:color w:val="000000"/>
+        </w:rPr>
+        <w:t xml:space="preserve"> et la S-</w:t>
+      </w:r>
+      <w:proofErr w:type="spellStart"/>
+      <w:r>
+        <w:rPr>
+          <w:rFonts w:cs="Arial"/>
+          <w:color w:val="000000"/>
+        </w:rPr>
+        <w:t>VoD</w:t>
+      </w:r>
+      <w:proofErr w:type="spellEnd"/>
+      <w:r>
+        <w:rPr>
+          <w:rFonts w:cs="Arial"/>
+          <w:color w:val="000000"/>
+        </w:rPr>
+        <w:t>. La S-</w:t>
+      </w:r>
+      <w:proofErr w:type="spellStart"/>
+      <w:r>
+        <w:rPr>
+          <w:rFonts w:cs="Arial"/>
+          <w:color w:val="000000"/>
+        </w:rPr>
+        <w:t>VoD</w:t>
+      </w:r>
+      <w:proofErr w:type="spellEnd"/>
+      <w:r>
+        <w:rPr>
+          <w:rFonts w:cs="Arial"/>
+          <w:color w:val="000000"/>
+        </w:rPr>
+        <w:t xml:space="preserve"> (</w:t>
+      </w:r>
+      <w:proofErr w:type="spellStart"/>
+      <w:r>
+        <w:rPr>
+          <w:rFonts w:cs="Arial"/>
+          <w:color w:val="000000"/>
+        </w:rPr>
+        <w:t>Subscription</w:t>
+      </w:r>
+      <w:proofErr w:type="spellEnd"/>
+      <w:r>
+        <w:rPr>
+          <w:rFonts w:cs="Arial"/>
+          <w:color w:val="000000"/>
+        </w:rPr>
+        <w:t xml:space="preserve"> </w:t>
+      </w:r>
+      <w:proofErr w:type="spellStart"/>
+      <w:r>
+        <w:rPr>
+          <w:rFonts w:cs="Arial"/>
+          <w:color w:val="000000"/>
+        </w:rPr>
+        <w:t>Video</w:t>
+      </w:r>
+      <w:proofErr w:type="spellEnd"/>
+      <w:r>
+        <w:rPr>
+          <w:rFonts w:cs="Arial"/>
+          <w:color w:val="000000"/>
+        </w:rPr>
+        <w:t xml:space="preserve"> On </w:t>
+      </w:r>
+      <w:proofErr w:type="spellStart"/>
+      <w:r>
+        <w:rPr>
+          <w:rFonts w:cs="Arial"/>
+          <w:color w:val="000000"/>
+        </w:rPr>
+        <w:t>Demand</w:t>
+      </w:r>
+      <w:proofErr w:type="spellEnd"/>
+      <w:r>
+        <w:rPr>
+          <w:rFonts w:cs="Arial"/>
+          <w:color w:val="000000"/>
+        </w:rPr>
+        <w:t xml:space="preserve">) ou </w:t>
+      </w:r>
+      <w:proofErr w:type="spellStart"/>
+      <w:r>
+        <w:rPr>
+          <w:rFonts w:cs="Arial"/>
+          <w:color w:val="000000"/>
+        </w:rPr>
+        <w:t>VàDA</w:t>
+      </w:r>
+      <w:proofErr w:type="spellEnd"/>
+      <w:r>
+        <w:rPr>
+          <w:rFonts w:cs="Arial"/>
+          <w:color w:val="000000"/>
+        </w:rPr>
+        <w:t xml:space="preserve"> (Vidéo A la Demande avec Abonnement) est une offre par abonnement, généralement </w:t>
       </w:r>
       <w:r>
         <w:rPr>
@@ -2910,14 +3103,46 @@
           <w:rFonts w:cs="Arial"/>
           <w:color w:val="000000"/>
         </w:rPr>
-        <w:t xml:space="preserve"> sont cependant très différents de la VoD. Les films sont disponibles bien plus t</w:t>
-      </w:r>
-      <w:r>
-        <w:rPr>
-          <w:rFonts w:cs="Arial"/>
-          <w:color w:val="000000"/>
-        </w:rPr>
-        <w:t>ard après leur sortie en salle ce qui fait que les offres de S-VoD s’orientent beaucoup sur les séries. L</w:t>
+        <w:t xml:space="preserve"> sont cependant très différents de la </w:t>
+      </w:r>
+      <w:proofErr w:type="spellStart"/>
+      <w:r>
+        <w:rPr>
+          <w:rFonts w:cs="Arial"/>
+          <w:color w:val="000000"/>
+        </w:rPr>
+        <w:t>VoD</w:t>
+      </w:r>
+      <w:proofErr w:type="spellEnd"/>
+      <w:r>
+        <w:rPr>
+          <w:rFonts w:cs="Arial"/>
+          <w:color w:val="000000"/>
+        </w:rPr>
+        <w:t>. Les films sont disponibles bien plus t</w:t>
+      </w:r>
+      <w:r>
+        <w:rPr>
+          <w:rFonts w:cs="Arial"/>
+          <w:color w:val="000000"/>
+        </w:rPr>
+        <w:t>ard après leur sortie en salle ce qui fait que les offres de S-</w:t>
+      </w:r>
+      <w:proofErr w:type="spellStart"/>
+      <w:r>
+        <w:rPr>
+          <w:rFonts w:cs="Arial"/>
+          <w:color w:val="000000"/>
+        </w:rPr>
+        <w:t>VoD</w:t>
+      </w:r>
+      <w:proofErr w:type="spellEnd"/>
+      <w:r>
+        <w:rPr>
+          <w:rFonts w:cs="Arial"/>
+          <w:color w:val="000000"/>
+        </w:rPr>
+        <w:t xml:space="preserve"> s’orientent beaucoup sur les séries. L</w:t>
       </w:r>
       <w:r>
         <w:rPr>
@@ -2980,7 +3205,23 @@
           <w:rFonts w:cs="Arial"/>
           <w:color w:val="000000"/>
         </w:rPr>
-        <w:t xml:space="preserve"> est facile de mesurer la rentabilité d’un film dans une offre de VoD en comptant le nombre de fois où il a été acheté</w:t>
+        <w:t xml:space="preserve"> est facile de mesurer la rentabilité d’un film dans une offre de </w:t>
+      </w:r>
+      <w:proofErr w:type="spellStart"/>
+      <w:r>
+        <w:rPr>
+          <w:rFonts w:cs="Arial"/>
+          <w:color w:val="000000"/>
+        </w:rPr>
+        <w:t>VoD</w:t>
+      </w:r>
+      <w:proofErr w:type="spellEnd"/>
+      <w:r>
+        <w:rPr>
+          <w:rFonts w:cs="Arial"/>
+          <w:color w:val="000000"/>
+        </w:rPr>
+        <w:t xml:space="preserve"> en comptant le nombre de fois où il a été acheté</w:t>
       </w:r>
       <w:r>
         <w:rPr>
@@ -3064,7 +3305,23 @@
           <w:rFonts w:cs="Arial"/>
           <w:color w:val="000000"/>
         </w:rPr>
-        <w:t xml:space="preserve"> doit-il être moins rémunéré qu’un proposant 2000 films dont la plupart sont mauvais</w:t>
+        <w:t xml:space="preserve"> doit-il être moins rémunéré qu’un proposant 2000 </w:t>
+      </w:r>
+      <w:proofErr w:type="gramStart"/>
+      <w:r>
+        <w:rPr>
+          <w:rFonts w:cs="Arial"/>
+          <w:color w:val="000000"/>
+        </w:rPr>
+        <w:t>films</w:t>
+      </w:r>
+      <w:proofErr w:type="gramEnd"/>
+      <w:r>
+        <w:rPr>
+          <w:rFonts w:cs="Arial"/>
+          <w:color w:val="000000"/>
+        </w:rPr>
+        <w:t xml:space="preserve"> dont la plupart sont mauvais</w:t>
       </w:r>
       <w:r>
         <w:rPr>
@@ -3106,7 +3363,23 @@
           <w:rFonts w:cs="Arial"/>
           <w:color w:val="000000"/>
         </w:rPr>
-        <w:t xml:space="preserve"> bien plus important pour le service de S-VoD, </w:t>
+        <w:t xml:space="preserve"> bien plus important pour le service de S-</w:t>
+      </w:r>
+      <w:proofErr w:type="spellStart"/>
+      <w:r>
+        <w:rPr>
+          <w:rFonts w:cs="Arial"/>
+          <w:color w:val="000000"/>
+        </w:rPr>
+        <w:t>VoD</w:t>
+      </w:r>
+      <w:proofErr w:type="spellEnd"/>
+      <w:r>
+        <w:rPr>
+          <w:rFonts w:cs="Arial"/>
+          <w:color w:val="000000"/>
+        </w:rPr>
+        <w:t xml:space="preserve">, </w:t>
       </w:r>
       <w:r>
         <w:rPr>
@@ -3141,8 +3414,17 @@
           <w:rFonts w:cs="Arial"/>
           <w:color w:val="000000"/>
         </w:rPr>
-        <w:t xml:space="preserve"> et spécifiques à chaque service de S-VoD</w:t>
-      </w:r>
+        <w:t xml:space="preserve"> et spécifiques à chaque service de S-</w:t>
+      </w:r>
+      <w:proofErr w:type="spellStart"/>
+      <w:r>
+        <w:rPr>
+          <w:rFonts w:cs="Arial"/>
+          <w:color w:val="000000"/>
+        </w:rPr>
+        <w:t>VoD</w:t>
+      </w:r>
+      <w:proofErr w:type="spellEnd"/>
       <w:r>
         <w:rPr>
           <w:rFonts w:cs="Arial"/>
@@ -3162,7 +3444,23 @@
           <w:rFonts w:cs="Arial"/>
           <w:color w:val="000000"/>
         </w:rPr>
-        <w:t>mais sont bien plus complexe que pour la VoD où la part de rémunération de tous les ayants droit est simplement un pourc</w:t>
+        <w:t xml:space="preserve">mais sont bien plus complexe que pour la </w:t>
+      </w:r>
+      <w:proofErr w:type="spellStart"/>
+      <w:r>
+        <w:rPr>
+          <w:rFonts w:cs="Arial"/>
+          <w:color w:val="000000"/>
+        </w:rPr>
+        <w:t>VoD</w:t>
+      </w:r>
+      <w:proofErr w:type="spellEnd"/>
+      <w:r>
+        <w:rPr>
+          <w:rFonts w:cs="Arial"/>
+          <w:color w:val="000000"/>
+        </w:rPr>
+        <w:t xml:space="preserve"> où la part de rémunération de tous les ayants droit est simplement un pourc</w:t>
       </w:r>
       <w:r>
         <w:rPr>
@@ -3192,7 +3490,55 @@
           <w:color w:val="000000"/>
         </w:rPr>
         <w:tab/>
-        <w:t>Enfin, il reste l’EST (Electronique Sell Throught) qui est l’achat du film en version digitale. Ce mode d’achat est le même que celui de la VoD à la différence près que le film acheté ne sera pas soumis à une limitation de durée pour le visionner. Le prix est</w:t>
+        <w:t xml:space="preserve">Enfin, il reste l’EST (Electronique </w:t>
+      </w:r>
+      <w:proofErr w:type="spellStart"/>
+      <w:r>
+        <w:rPr>
+          <w:rFonts w:cs="Arial"/>
+          <w:color w:val="000000"/>
+        </w:rPr>
+        <w:t>Sell</w:t>
+      </w:r>
+      <w:proofErr w:type="spellEnd"/>
+      <w:r>
+        <w:rPr>
+          <w:rFonts w:cs="Arial"/>
+          <w:color w:val="000000"/>
+        </w:rPr>
+        <w:t xml:space="preserve"> </w:t>
+      </w:r>
+      <w:proofErr w:type="spellStart"/>
+      <w:r>
+        <w:rPr>
+          <w:rFonts w:cs="Arial"/>
+          <w:color w:val="000000"/>
+        </w:rPr>
+        <w:t>Throught</w:t>
+      </w:r>
+      <w:proofErr w:type="spellEnd"/>
+      <w:r>
+        <w:rPr>
+          <w:rFonts w:cs="Arial"/>
+          <w:color w:val="000000"/>
+        </w:rPr>
+        <w:t xml:space="preserve">) qui est l’achat du film en version digitale. Ce mode d’achat est le même que celui de la </w:t>
+      </w:r>
+      <w:proofErr w:type="spellStart"/>
+      <w:r>
+        <w:rPr>
+          <w:rFonts w:cs="Arial"/>
+          <w:color w:val="000000"/>
+        </w:rPr>
+        <w:t>VoD</w:t>
+      </w:r>
+      <w:proofErr w:type="spellEnd"/>
+      <w:r>
+        <w:rPr>
+          <w:rFonts w:cs="Arial"/>
+          <w:color w:val="000000"/>
+        </w:rPr>
+        <w:t xml:space="preserve"> à la différence près que le film acheté ne sera pas soumis à une limitation de durée pour le visionner. Le prix est</w:t>
       </w:r>
       <w:r>
         <w:rPr>
@@ -3244,7 +3590,71 @@
         </w:rPr>
         <w:lastRenderedPageBreak/>
         <w:tab/>
-        <w:t xml:space="preserve">Il s’agit là des modes les plus classiques de consommation légales de films sur internet. Cependant, pour être exacte, le terme de « EST » est en réalité une sous-catégorie du premier modèle de VoD dit « transactionnel ». La VoD transactionnelle regroupe l’EST et le DRT signifiant Download To Rent, </w:t>
+        <w:t xml:space="preserve">Il s’agit là des modes les plus classiques de consommation légales de films sur internet. Cependant, pour être exacte, le terme de « EST » est en réalité une sous-catégorie du premier modèle de </w:t>
+      </w:r>
+      <w:proofErr w:type="spellStart"/>
+      <w:r>
+        <w:rPr>
+          <w:rFonts w:cs="Arial"/>
+          <w:color w:val="000000"/>
+        </w:rPr>
+        <w:t>VoD</w:t>
+      </w:r>
+      <w:proofErr w:type="spellEnd"/>
+      <w:r>
+        <w:rPr>
+          <w:rFonts w:cs="Arial"/>
+          <w:color w:val="000000"/>
+        </w:rPr>
+        <w:t xml:space="preserve"> dit « transactionnel ». La </w:t>
+      </w:r>
+      <w:proofErr w:type="spellStart"/>
+      <w:r>
+        <w:rPr>
+          <w:rFonts w:cs="Arial"/>
+          <w:color w:val="000000"/>
+        </w:rPr>
+        <w:t>VoD</w:t>
+      </w:r>
+      <w:proofErr w:type="spellEnd"/>
+      <w:r>
+        <w:rPr>
+          <w:rFonts w:cs="Arial"/>
+          <w:color w:val="000000"/>
+        </w:rPr>
+        <w:t xml:space="preserve"> transactionnelle regroupe l’EST et le DRT signifiant </w:t>
+      </w:r>
+      <w:proofErr w:type="spellStart"/>
+      <w:r>
+        <w:rPr>
+          <w:rFonts w:cs="Arial"/>
+          <w:color w:val="000000"/>
+        </w:rPr>
+        <w:t>Download</w:t>
+      </w:r>
+      <w:proofErr w:type="spellEnd"/>
+      <w:r>
+        <w:rPr>
+          <w:rFonts w:cs="Arial"/>
+          <w:color w:val="000000"/>
+        </w:rPr>
+        <w:t xml:space="preserve"> To </w:t>
+      </w:r>
+      <w:proofErr w:type="spellStart"/>
+      <w:r>
+        <w:rPr>
+          <w:rFonts w:cs="Arial"/>
+          <w:color w:val="000000"/>
+        </w:rPr>
+        <w:t>Rent</w:t>
+      </w:r>
+      <w:proofErr w:type="spellEnd"/>
+      <w:r>
+        <w:rPr>
+          <w:rFonts w:cs="Arial"/>
+          <w:color w:val="000000"/>
+        </w:rPr>
+        <w:t xml:space="preserve">, </w:t>
       </w:r>
       <w:r>
         <w:rPr>
@@ -3258,7 +3668,23 @@
           <w:rFonts w:cs="Arial"/>
           <w:color w:val="000000"/>
         </w:rPr>
-        <w:t xml:space="preserve"> « télécharger pour louer », qui est en fait ce que tout le monde appelle la VoD. Cet abus de langage est présent</w:t>
+        <w:t xml:space="preserve"> « télécharger pour louer », qui est en fait ce que tout le monde appelle la </w:t>
+      </w:r>
+      <w:proofErr w:type="spellStart"/>
+      <w:r>
+        <w:rPr>
+          <w:rFonts w:cs="Arial"/>
+          <w:color w:val="000000"/>
+        </w:rPr>
+        <w:t>VoD</w:t>
+      </w:r>
+      <w:proofErr w:type="spellEnd"/>
+      <w:r>
+        <w:rPr>
+          <w:rFonts w:cs="Arial"/>
+          <w:color w:val="000000"/>
+        </w:rPr>
+        <w:t>. Cet abus de langage est présent</w:t>
       </w:r>
       <w:r>
         <w:rPr>
@@ -3321,8 +3747,106 @@
           <w:rFonts w:cs="Arial"/>
           <w:color w:val="000000"/>
         </w:rPr>
-        <w:t xml:space="preserve"> long de ce mémoire pour plus de simplicité. La S-VoD, ou VoD par abonnement constitue le deuxième modèle et il existe un troisième modèle, la AVoD. Il signifie Advert-supported Video On Demand</w:t>
-      </w:r>
+        <w:t xml:space="preserve"> long de ce mémoire pour plus de simplicité. La S-</w:t>
+      </w:r>
+      <w:proofErr w:type="spellStart"/>
+      <w:r>
+        <w:rPr>
+          <w:rFonts w:cs="Arial"/>
+          <w:color w:val="000000"/>
+        </w:rPr>
+        <w:t>VoD</w:t>
+      </w:r>
+      <w:proofErr w:type="spellEnd"/>
+      <w:r>
+        <w:rPr>
+          <w:rFonts w:cs="Arial"/>
+          <w:color w:val="000000"/>
+        </w:rPr>
+        <w:t xml:space="preserve">, ou </w:t>
+      </w:r>
+      <w:proofErr w:type="spellStart"/>
+      <w:r>
+        <w:rPr>
+          <w:rFonts w:cs="Arial"/>
+          <w:color w:val="000000"/>
+        </w:rPr>
+        <w:t>VoD</w:t>
+      </w:r>
+      <w:proofErr w:type="spellEnd"/>
+      <w:r>
+        <w:rPr>
+          <w:rFonts w:cs="Arial"/>
+          <w:color w:val="000000"/>
+        </w:rPr>
+        <w:t xml:space="preserve"> par abonnement constitue le deuxième modèle et il existe un troisième modèle, </w:t>
+      </w:r>
+      <w:proofErr w:type="gramStart"/>
+      <w:r>
+        <w:rPr>
+          <w:rFonts w:cs="Arial"/>
+          <w:color w:val="000000"/>
+        </w:rPr>
+        <w:t xml:space="preserve">la </w:t>
+      </w:r>
+      <w:proofErr w:type="spellStart"/>
+      <w:r>
+        <w:rPr>
+          <w:rFonts w:cs="Arial"/>
+          <w:color w:val="000000"/>
+        </w:rPr>
+        <w:t>AVoD</w:t>
+      </w:r>
+      <w:proofErr w:type="spellEnd"/>
+      <w:proofErr w:type="gramEnd"/>
+      <w:r>
+        <w:rPr>
+          <w:rFonts w:cs="Arial"/>
+          <w:color w:val="000000"/>
+        </w:rPr>
+        <w:t xml:space="preserve">. Il signifie </w:t>
+      </w:r>
+      <w:proofErr w:type="spellStart"/>
+      <w:r>
+        <w:rPr>
+          <w:rFonts w:cs="Arial"/>
+          <w:color w:val="000000"/>
+        </w:rPr>
+        <w:t>Advert-supported</w:t>
+      </w:r>
+      <w:proofErr w:type="spellEnd"/>
+      <w:r>
+        <w:rPr>
+          <w:rFonts w:cs="Arial"/>
+          <w:color w:val="000000"/>
+        </w:rPr>
+        <w:t xml:space="preserve"> </w:t>
+      </w:r>
+      <w:proofErr w:type="spellStart"/>
+      <w:r>
+        <w:rPr>
+          <w:rFonts w:cs="Arial"/>
+          <w:color w:val="000000"/>
+        </w:rPr>
+        <w:t>Video</w:t>
+      </w:r>
+      <w:proofErr w:type="spellEnd"/>
+      <w:r>
+        <w:rPr>
+          <w:rFonts w:cs="Arial"/>
+          <w:color w:val="000000"/>
+        </w:rPr>
+        <w:t xml:space="preserve"> On </w:t>
+      </w:r>
+      <w:proofErr w:type="spellStart"/>
+      <w:r>
+        <w:rPr>
+          <w:rFonts w:cs="Arial"/>
+          <w:color w:val="000000"/>
+        </w:rPr>
+        <w:t>Demand</w:t>
+      </w:r>
+      <w:proofErr w:type="spellEnd"/>
       <w:r>
         <w:rPr>
           <w:rFonts w:cs="Arial"/>
@@ -3342,7 +3866,23 @@
           <w:rFonts w:cs="Arial"/>
           <w:color w:val="000000"/>
         </w:rPr>
-        <w:t xml:space="preserve">, qui aujourd’hui n’existe presque plus, les utilisateurs peuvent visionner gratuitement leurs films entrecoupé de coupures publicitaires. La plateforme américaine Hulu utilise toujours en partie ce modèle bien que la version payante du service soit la seule à être vraiment intéressante car le catalogue de films gratuits financés par la publicité est relativement faible. Cependant, on peut considérer les plateformes comme YouTube ou </w:t>
+        <w:t xml:space="preserve">, qui aujourd’hui n’existe presque plus, les utilisateurs peuvent visionner gratuitement leurs films entrecoupé de coupures publicitaires. La plateforme américaine </w:t>
+      </w:r>
+      <w:proofErr w:type="spellStart"/>
+      <w:r>
+        <w:rPr>
+          <w:rFonts w:cs="Arial"/>
+          <w:color w:val="000000"/>
+        </w:rPr>
+        <w:t>Hulu</w:t>
+      </w:r>
+      <w:proofErr w:type="spellEnd"/>
+      <w:r>
+        <w:rPr>
+          <w:rFonts w:cs="Arial"/>
+          <w:color w:val="000000"/>
+        </w:rPr>
+        <w:t xml:space="preserve"> utilise toujours en partie ce modèle bien que la version payante du service soit la seule à être vraiment intéressante car le catalogue de films gratuits financés par la publicité est relativement faible. Cependant, on peut considérer les plateformes comme YouTube ou </w:t>
       </w:r>
       <w:r>
         <w:rPr>
@@ -3356,8 +3896,26 @@
           <w:rFonts w:cs="Arial"/>
           <w:color w:val="000000"/>
         </w:rPr>
-        <w:t xml:space="preserve"> comme des services de AVoD</w:t>
-      </w:r>
+        <w:t xml:space="preserve"> comme des services </w:t>
+      </w:r>
+      <w:proofErr w:type="gramStart"/>
+      <w:r>
+        <w:rPr>
+          <w:rFonts w:cs="Arial"/>
+          <w:color w:val="000000"/>
+        </w:rPr>
+        <w:t xml:space="preserve">de </w:t>
+      </w:r>
+      <w:proofErr w:type="spellStart"/>
+      <w:r>
+        <w:rPr>
+          <w:rFonts w:cs="Arial"/>
+          <w:color w:val="000000"/>
+        </w:rPr>
+        <w:t>AVoD</w:t>
+      </w:r>
+      <w:proofErr w:type="spellEnd"/>
+      <w:proofErr w:type="gramEnd"/>
       <w:r>
         <w:rPr>
           <w:rFonts w:cs="Arial"/>
@@ -3730,7 +4288,21 @@
         <w:rPr>
           <w:lang w:eastAsia="fr-FR"/>
         </w:rPr>
-        <w:t xml:space="preserve">nsi crée a été très favorable pour moi car j’ai pu participer aux choix des technologies que nous allions utiliser (serveurs, bug tracker, </w:t>
+        <w:t xml:space="preserve">nsi crée a été très favorable pour moi car j’ai pu participer aux choix des technologies que nous allions utiliser (serveurs, bug </w:t>
+      </w:r>
+      <w:proofErr w:type="spellStart"/>
+      <w:r>
+        <w:rPr>
+          <w:lang w:eastAsia="fr-FR"/>
+        </w:rPr>
+        <w:t>tracker</w:t>
+      </w:r>
+      <w:proofErr w:type="spellEnd"/>
+      <w:r>
+        <w:rPr>
+          <w:lang w:eastAsia="fr-FR"/>
+        </w:rPr>
+        <w:t xml:space="preserve">, </w:t>
       </w:r>
       <w:r>
         <w:rPr>
@@ -3792,14 +4364,42 @@
           <w:lang w:eastAsia="fr-FR"/>
         </w:rPr>
         <w:tab/>
-        <w:t>Le site web, point centrale de notre projet, était en préparation depuis 2 ans et nous a été livré rapidement après notre arrivé. Il avait été confié à Dredd, une entreprise Grenobloise spécialisé dans la création de sites de vente en ligne et utilisant le framework Magento.</w:t>
+        <w:t xml:space="preserve">Le site web, point centrale de notre projet, était en préparation depuis 2 ans et nous a été livré rapidement après notre arrivé. Il avait été confié à </w:t>
+      </w:r>
+      <w:proofErr w:type="spellStart"/>
+      <w:r>
+        <w:rPr>
+          <w:lang w:eastAsia="fr-FR"/>
+        </w:rPr>
+        <w:t>Dredd</w:t>
+      </w:r>
+      <w:proofErr w:type="spellEnd"/>
+      <w:r>
+        <w:rPr>
+          <w:lang w:eastAsia="fr-FR"/>
+        </w:rPr>
+        <w:t>, une entreprise Grenobloise spécialisé dans la création de sites de vente en ligne et utilisant le framework Magento.</w:t>
       </w:r>
       <w:r>
         <w:rPr>
           <w:lang w:eastAsia="fr-FR"/>
         </w:rPr>
         <w:br/>
-        <w:t xml:space="preserve">@todo : parler de magento </w:t>
+        <w:t xml:space="preserve">@todo : parler de </w:t>
+      </w:r>
+      <w:proofErr w:type="spellStart"/>
+      <w:r>
+        <w:rPr>
+          <w:lang w:eastAsia="fr-FR"/>
+        </w:rPr>
+        <w:t>magento</w:t>
+      </w:r>
+      <w:proofErr w:type="spellEnd"/>
+      <w:r>
+        <w:rPr>
+          <w:lang w:eastAsia="fr-FR"/>
+        </w:rPr>
+        <w:t xml:space="preserve"> </w:t>
       </w:r>
     </w:p>
     <w:p>
@@ -4445,8 +5045,16 @@
         <w:rPr>
           <w:lang w:eastAsia="fr-FR"/>
         </w:rPr>
-        <w:t xml:space="preserve"> de faire gagner des crédits Clapfeeder au clapeur</w:t>
-      </w:r>
+        <w:t xml:space="preserve"> de faire gagner des crédits Clapfeeder au </w:t>
+      </w:r>
+      <w:proofErr w:type="spellStart"/>
+      <w:r>
+        <w:rPr>
+          <w:lang w:eastAsia="fr-FR"/>
+        </w:rPr>
+        <w:t>clapeur</w:t>
+      </w:r>
+      <w:proofErr w:type="spellEnd"/>
       <w:r>
         <w:rPr>
           <w:lang w:eastAsia="fr-FR"/>
@@ -4498,7 +5106,21 @@
         <w:rPr>
           <w:lang w:eastAsia="fr-FR"/>
         </w:rPr>
-        <w:t xml:space="preserve"> un film à travers un clap, je fais gagner de l’argent à ce clapeur, je visionne mon film puis je le clap à mon tour et, lorsqu’un autre membre achète via mon clap, je gagne à mon tour de l’argent. </w:t>
+        <w:t xml:space="preserve"> un film à travers un clap, je fais gagner de l’argent à ce </w:t>
+      </w:r>
+      <w:proofErr w:type="spellStart"/>
+      <w:r>
+        <w:rPr>
+          <w:lang w:eastAsia="fr-FR"/>
+        </w:rPr>
+        <w:t>clapeur</w:t>
+      </w:r>
+      <w:proofErr w:type="spellEnd"/>
+      <w:r>
+        <w:rPr>
+          <w:lang w:eastAsia="fr-FR"/>
+        </w:rPr>
+        <w:t xml:space="preserve">, je visionne mon film puis je le clap à mon tour et, lorsqu’un autre membre achète via mon clap, je gagne à mon tour de l’argent. </w:t>
       </w:r>
       <w:r>
         <w:rPr>
@@ -4851,7 +5473,21 @@
           <w:lang w:eastAsia="fr-FR"/>
         </w:rPr>
         <w:tab/>
-        <w:t xml:space="preserve">Il était vraiment intéressant de pouvoir, au sein du stage et de l’emploi par la suite, donner plus à l’entreprise qu’un avis technique ; le fait de se dire que son expérience personnelle et sa connaissance générale de l’internet sont un atout pour l’entreprise est très valorisant. On se sent vraiment impliqué dans le projet et pas seulement sur les aspects technique. Bien </w:t>
+        <w:t xml:space="preserve">Il était vraiment intéressant de pouvoir, au sein du stage et de l’emploi par la suite, </w:t>
+      </w:r>
+      <w:proofErr w:type="gramStart"/>
+      <w:r>
+        <w:rPr>
+          <w:lang w:eastAsia="fr-FR"/>
+        </w:rPr>
+        <w:t>donner</w:t>
+      </w:r>
+      <w:proofErr w:type="gramEnd"/>
+      <w:r>
+        <w:rPr>
+          <w:lang w:eastAsia="fr-FR"/>
+        </w:rPr>
+        <w:t xml:space="preserve"> plus à l’entreprise qu’un avis technique ; le fait de se dire que son expérience personnelle et sa connaissance générale de l’internet sont un atout pour l’entreprise est très valorisant. On se sent vraiment impliqué dans le projet et pas seulement sur les aspects technique. Bien </w:t>
       </w:r>
       <w:r>
         <w:rPr>
@@ -5379,13 +6015,41 @@
         <w:rPr>
           <w:lang w:eastAsia="fr-FR"/>
         </w:rPr>
-        <w:t>Cette réunion était également un moment privilégié pour poser des questions générales et comprendre le travail de chacun. Pouvoir suivre l’avancement de chaque partie d’un projet, même celles qui n’impactent pas son propre travail, est, je trouve, une chose importante pour une structure comme la nôtre. Ecouter chacun expliquer ses problèmes rencontrés et leur manière de les résoudre ou de les contourner m’a permis de mieux comprendre le fonctionnement d’une telle entreprise, d’appréhender le fait que nous étions tous là pour faire avancer l’entreprise et qu’il était important de parler des problèmes auxquels je me trouvais confronté afin de, ensemble, trouver la solution la plus satisfaisante.</w:t>
-      </w:r>
-      <w:r>
-        <w:rPr>
-          <w:lang w:eastAsia="fr-FR"/>
-        </w:rPr>
-        <w:t xml:space="preserve"> Jamais un employé n’a été critiqué pour la non résolution d’un problème ou pour un retard de planning dans ces réunions, l’esprit était toujours vers la solution. Si il était difficile au début d’annoncer qu’une de mes tâche aura du retard, je me suis vite rendu compte que je n’aidais personne, pas même moi, à vouloir cacher un retard en espérant le rattraper en augmentant les heures de travail. C’est cet</w:t>
+        <w:t xml:space="preserve">Cette réunion était également un moment </w:t>
+      </w:r>
+      <w:proofErr w:type="gramStart"/>
+      <w:r>
+        <w:rPr>
+          <w:lang w:eastAsia="fr-FR"/>
+        </w:rPr>
+        <w:t>privilégié</w:t>
+      </w:r>
+      <w:proofErr w:type="gramEnd"/>
+      <w:r>
+        <w:rPr>
+          <w:lang w:eastAsia="fr-FR"/>
+        </w:rPr>
+        <w:t xml:space="preserve"> pour poser des questions générales et comprendre le travail de chacun. Pouvoir suivre l’avancement de chaque partie d’un projet, même celles qui n’impactent pas son propre travail, est, je trouve, une chose importante pour une structure comme la nôtre. Ecouter chacun expliquer ses problèmes rencontrés et leur manière de les résoudre ou de les contourner m’a permis de mieux comprendre le fonctionnement d’une telle entreprise, d’appréhender le fait que nous étions tous là pour faire avancer l’entreprise et qu’il était important de parler des problèmes auxquels je me trouvais confronté afin de, ensemble, trouver la solution la plus satisfaisante.</w:t>
+      </w:r>
+      <w:r>
+        <w:rPr>
+          <w:lang w:eastAsia="fr-FR"/>
+        </w:rPr>
+        <w:t xml:space="preserve"> Jamais un employé n’a été critiqué pour </w:t>
+      </w:r>
+      <w:proofErr w:type="gramStart"/>
+      <w:r>
+        <w:rPr>
+          <w:lang w:eastAsia="fr-FR"/>
+        </w:rPr>
+        <w:t>la</w:t>
+      </w:r>
+      <w:proofErr w:type="gramEnd"/>
+      <w:r>
+        <w:rPr>
+          <w:lang w:eastAsia="fr-FR"/>
+        </w:rPr>
+        <w:t xml:space="preserve"> non résolution d’un problème ou pour un retard de planning dans ces réunions, l’esprit était toujours vers la solution. Si il était difficile au début d’annoncer qu’une de mes tâche aura du retard, je me suis vite rendu compte que je n’aidais personne, pas même moi, à vouloir cacher un retard en espérant le rattraper en augmentant les heures de travail. C’est cet</w:t>
       </w:r>
       <w:r>
         <w:rPr>
@@ -5423,13 +6087,27 @@
         <w:rPr>
           <w:lang w:eastAsia="fr-FR"/>
         </w:rPr>
-        <w:t xml:space="preserve"> développeur </w:t>
-      </w:r>
-      <w:r>
-        <w:rPr>
-          <w:lang w:eastAsia="fr-FR"/>
-        </w:rPr>
-        <w:t xml:space="preserve">senior </w:t>
+        <w:t xml:space="preserve"> </w:t>
+      </w:r>
+      <w:proofErr w:type="gramStart"/>
+      <w:r>
+        <w:rPr>
+          <w:lang w:eastAsia="fr-FR"/>
+        </w:rPr>
+        <w:t xml:space="preserve">développeur </w:t>
+      </w:r>
+      <w:r>
+        <w:rPr>
+          <w:lang w:eastAsia="fr-FR"/>
+        </w:rPr>
+        <w:t>senior</w:t>
+      </w:r>
+      <w:proofErr w:type="gramEnd"/>
+      <w:r>
+        <w:rPr>
+          <w:lang w:eastAsia="fr-FR"/>
+        </w:rPr>
+        <w:t xml:space="preserve"> </w:t>
       </w:r>
       <w:r>
         <w:rPr>
@@ -5887,7 +6565,21 @@
         <w:rPr>
           <w:lang w:eastAsia="fr-FR"/>
         </w:rPr>
-        <w:t xml:space="preserve"> et les retours obtenus par de nombreux articles de presse et professionnels de la VoD et du film étaient très encourageant pour nous et également pour les investisseurs qui </w:t>
+        <w:t xml:space="preserve"> et les retours obtenus par de nombreux articles de presse et professionnels de la </w:t>
+      </w:r>
+      <w:proofErr w:type="spellStart"/>
+      <w:r>
+        <w:rPr>
+          <w:lang w:eastAsia="fr-FR"/>
+        </w:rPr>
+        <w:t>VoD</w:t>
+      </w:r>
+      <w:proofErr w:type="spellEnd"/>
+      <w:r>
+        <w:rPr>
+          <w:lang w:eastAsia="fr-FR"/>
+        </w:rPr>
+        <w:t xml:space="preserve"> et du film étaient très encourageant pour nous et également pour les investisseurs qui </w:t>
       </w:r>
       <w:r>
         <w:rPr>
@@ -6003,7 +6695,21 @@
         <w:rPr>
           <w:lang w:eastAsia="fr-FR"/>
         </w:rPr>
-        <w:t xml:space="preserve"> l’entreprise a </w:t>
+        <w:t xml:space="preserve"> l’entreprise </w:t>
+      </w:r>
+      <w:proofErr w:type="spellStart"/>
+      <w:r>
+        <w:rPr>
+          <w:lang w:eastAsia="fr-FR"/>
+        </w:rPr>
+        <w:t>a</w:t>
+      </w:r>
+      <w:proofErr w:type="spellEnd"/>
+      <w:r>
+        <w:rPr>
+          <w:lang w:eastAsia="fr-FR"/>
+        </w:rPr>
+        <w:t xml:space="preserve"> </w:t>
       </w:r>
       <w:r>
         <w:rPr>
@@ -6049,7 +6755,21 @@
           <w:lang w:eastAsia="fr-FR"/>
         </w:rPr>
         <w:tab/>
-        <w:t>L’entreprise a été déclarée en faillite en Mars 2014, le marché de la VoD à ce moment-là était encourageant</w:t>
+        <w:t xml:space="preserve">L’entreprise a été déclarée en faillite en Mars 2014, le marché de la </w:t>
+      </w:r>
+      <w:proofErr w:type="spellStart"/>
+      <w:r>
+        <w:rPr>
+          <w:lang w:eastAsia="fr-FR"/>
+        </w:rPr>
+        <w:t>VoD</w:t>
+      </w:r>
+      <w:proofErr w:type="spellEnd"/>
+      <w:r>
+        <w:rPr>
+          <w:lang w:eastAsia="fr-FR"/>
+        </w:rPr>
+        <w:t xml:space="preserve"> à ce moment-là était encourageant</w:t>
       </w:r>
       <w:r>
         <w:rPr>
@@ -6115,7 +6835,49 @@
         <w:rPr>
           <w:lang w:eastAsia="fr-FR"/>
         </w:rPr>
-        <w:t xml:space="preserve"> pour les acteurs de la VoD dont la plupart comptent sur les ventes digitales (VoD, S-VoD, EST)</w:t>
+        <w:t xml:space="preserve"> pour les acteurs de la </w:t>
+      </w:r>
+      <w:proofErr w:type="spellStart"/>
+      <w:r>
+        <w:rPr>
+          <w:lang w:eastAsia="fr-FR"/>
+        </w:rPr>
+        <w:t>VoD</w:t>
+      </w:r>
+      <w:proofErr w:type="spellEnd"/>
+      <w:r>
+        <w:rPr>
+          <w:lang w:eastAsia="fr-FR"/>
+        </w:rPr>
+        <w:t xml:space="preserve"> dont la plupart comptent sur les ventes digitales (</w:t>
+      </w:r>
+      <w:proofErr w:type="spellStart"/>
+      <w:r>
+        <w:rPr>
+          <w:lang w:eastAsia="fr-FR"/>
+        </w:rPr>
+        <w:t>VoD</w:t>
+      </w:r>
+      <w:proofErr w:type="spellEnd"/>
+      <w:r>
+        <w:rPr>
+          <w:lang w:eastAsia="fr-FR"/>
+        </w:rPr>
+        <w:t>, S-</w:t>
+      </w:r>
+      <w:proofErr w:type="spellStart"/>
+      <w:r>
+        <w:rPr>
+          <w:lang w:eastAsia="fr-FR"/>
+        </w:rPr>
+        <w:t>VoD</w:t>
+      </w:r>
+      <w:proofErr w:type="spellEnd"/>
+      <w:r>
+        <w:rPr>
+          <w:lang w:eastAsia="fr-FR"/>
+        </w:rPr>
+        <w:t>, EST)</w:t>
       </w:r>
       <w:r>
         <w:rPr>
@@ -6163,7 +6925,35 @@
         <w:rPr>
           <w:lang w:eastAsia="fr-FR"/>
         </w:rPr>
-        <w:t xml:space="preserve"> Mais, cette baisse de croissance est moins inquiétante pour un service de VoD qui ne cherche pas à compenser les pertes des vente physique ; la VoD en 2014 est toujours en hausse.</w:t>
+        <w:t xml:space="preserve"> Mais, cette baisse de croissance est moins inquiétante pour un service de </w:t>
+      </w:r>
+      <w:proofErr w:type="spellStart"/>
+      <w:r>
+        <w:rPr>
+          <w:lang w:eastAsia="fr-FR"/>
+        </w:rPr>
+        <w:t>VoD</w:t>
+      </w:r>
+      <w:proofErr w:type="spellEnd"/>
+      <w:r>
+        <w:rPr>
+          <w:lang w:eastAsia="fr-FR"/>
+        </w:rPr>
+        <w:t xml:space="preserve"> qui ne cherche pas à compenser les pertes des vente physique ; la </w:t>
+      </w:r>
+      <w:proofErr w:type="spellStart"/>
+      <w:r>
+        <w:rPr>
+          <w:lang w:eastAsia="fr-FR"/>
+        </w:rPr>
+        <w:t>VoD</w:t>
+      </w:r>
+      <w:proofErr w:type="spellEnd"/>
+      <w:r>
+        <w:rPr>
+          <w:lang w:eastAsia="fr-FR"/>
+        </w:rPr>
+        <w:t xml:space="preserve"> en 2014 est toujours en hausse.</w:t>
       </w:r>
       <w:r>
         <w:rPr>
@@ -6253,13 +7043,55 @@
         <w:rPr>
           <w:lang w:eastAsia="fr-FR"/>
         </w:rPr>
-        <w:t xml:space="preserve"> Le marché français de la VoD représente cependant 70% de la valeur du marché du film digital</w:t>
-      </w:r>
-      <w:r>
-        <w:rPr>
-          <w:lang w:eastAsia="fr-FR"/>
-        </w:rPr>
-        <w:t>, c’est-à-dire les films en VoD, SVoD et EST,</w:t>
+        <w:t xml:space="preserve"> Le marché français de la </w:t>
+      </w:r>
+      <w:proofErr w:type="spellStart"/>
+      <w:r>
+        <w:rPr>
+          <w:lang w:eastAsia="fr-FR"/>
+        </w:rPr>
+        <w:t>VoD</w:t>
+      </w:r>
+      <w:proofErr w:type="spellEnd"/>
+      <w:r>
+        <w:rPr>
+          <w:lang w:eastAsia="fr-FR"/>
+        </w:rPr>
+        <w:t xml:space="preserve"> représente cependant 70% de la valeur du marché du film digital</w:t>
+      </w:r>
+      <w:r>
+        <w:rPr>
+          <w:lang w:eastAsia="fr-FR"/>
+        </w:rPr>
+        <w:t xml:space="preserve">, c’est-à-dire les films en </w:t>
+      </w:r>
+      <w:proofErr w:type="spellStart"/>
+      <w:r>
+        <w:rPr>
+          <w:lang w:eastAsia="fr-FR"/>
+        </w:rPr>
+        <w:t>VoD</w:t>
+      </w:r>
+      <w:proofErr w:type="spellEnd"/>
+      <w:r>
+        <w:rPr>
+          <w:lang w:eastAsia="fr-FR"/>
+        </w:rPr>
+        <w:t xml:space="preserve">, </w:t>
+      </w:r>
+      <w:proofErr w:type="spellStart"/>
+      <w:r>
+        <w:rPr>
+          <w:lang w:eastAsia="fr-FR"/>
+        </w:rPr>
+        <w:t>SVoD</w:t>
+      </w:r>
+      <w:proofErr w:type="spellEnd"/>
+      <w:r>
+        <w:rPr>
+          <w:lang w:eastAsia="fr-FR"/>
+        </w:rPr>
+        <w:t xml:space="preserve"> et EST,</w:t>
       </w:r>
       <w:r>
         <w:rPr>
@@ -6277,7 +7109,21 @@
         <w:rPr>
           <w:lang w:eastAsia="fr-FR"/>
         </w:rPr>
-        <w:t>, l’impact des chiffres de vente manquant est donc moindre pour ce qui est du marché français de la VoD.</w:t>
+        <w:t xml:space="preserve">, l’impact des chiffres de vente manquant est donc moindre pour ce qui est du marché français de la </w:t>
+      </w:r>
+      <w:proofErr w:type="spellStart"/>
+      <w:r>
+        <w:rPr>
+          <w:lang w:eastAsia="fr-FR"/>
+        </w:rPr>
+        <w:t>VoD</w:t>
+      </w:r>
+      <w:proofErr w:type="spellEnd"/>
+      <w:r>
+        <w:rPr>
+          <w:lang w:eastAsia="fr-FR"/>
+        </w:rPr>
+        <w:t>.</w:t>
       </w:r>
     </w:p>
     <w:p>
@@ -6315,7 +7161,21 @@
         <w:rPr>
           <w:lang w:eastAsia="fr-FR"/>
         </w:rPr>
-        <w:t xml:space="preserve">. Celui de la VoD en fait donc parti et semble avoir encore de belles années devant lui. On note </w:t>
+        <w:t xml:space="preserve">. Celui de la </w:t>
+      </w:r>
+      <w:proofErr w:type="spellStart"/>
+      <w:r>
+        <w:rPr>
+          <w:lang w:eastAsia="fr-FR"/>
+        </w:rPr>
+        <w:t>VoD</w:t>
+      </w:r>
+      <w:proofErr w:type="spellEnd"/>
+      <w:r>
+        <w:rPr>
+          <w:lang w:eastAsia="fr-FR"/>
+        </w:rPr>
+        <w:t xml:space="preserve"> en fait donc parti et semble avoir encore de belles années devant lui. On note </w:t>
       </w:r>
       <w:r>
         <w:rPr>
@@ -6327,7 +7187,21 @@
         <w:rPr>
           <w:lang w:eastAsia="fr-FR"/>
         </w:rPr>
-        <w:t xml:space="preserve"> l’arrivé d’un nouveau service de VoD </w:t>
+        <w:t xml:space="preserve"> l’arrivé d’un nouveau service de </w:t>
+      </w:r>
+      <w:proofErr w:type="spellStart"/>
+      <w:r>
+        <w:rPr>
+          <w:lang w:eastAsia="fr-FR"/>
+        </w:rPr>
+        <w:t>VoD</w:t>
+      </w:r>
+      <w:proofErr w:type="spellEnd"/>
+      <w:r>
+        <w:rPr>
+          <w:lang w:eastAsia="fr-FR"/>
+        </w:rPr>
+        <w:t xml:space="preserve"> </w:t>
       </w:r>
       <w:r>
         <w:rPr>
@@ -6369,7 +7243,21 @@
         <w:rPr>
           <w:lang w:eastAsia="fr-FR"/>
         </w:rPr>
-        <w:t xml:space="preserve"> approuvé par tous les grands majors en relation avec le cinéma, producteurs, distributeurs, matériel d’enregistrement, de visionnage … tel que Apple, Microsoft, Google, Warner Bros, la Fox, Dolby, DTS, Paramount, Universal, </w:t>
+        <w:t xml:space="preserve"> approuvé par tous les grands majors en relation avec le cinéma, producteurs, distributeurs, matériel d’enregistrement, de visionnage … tel que Apple, Microsoft, Google, Warner </w:t>
+      </w:r>
+      <w:proofErr w:type="spellStart"/>
+      <w:r>
+        <w:rPr>
+          <w:lang w:eastAsia="fr-FR"/>
+        </w:rPr>
+        <w:t>Bros</w:t>
+      </w:r>
+      <w:proofErr w:type="spellEnd"/>
+      <w:r>
+        <w:rPr>
+          <w:lang w:eastAsia="fr-FR"/>
+        </w:rPr>
+        <w:t xml:space="preserve">, la Fox, Dolby, DTS, Paramount, Universal, </w:t>
       </w:r>
       <w:r>
         <w:rPr>
@@ -6435,7 +7323,21 @@
         <w:rPr>
           <w:lang w:eastAsia="fr-FR"/>
         </w:rPr>
-        <w:t>via Ultraviolet, donc plus seulement via le service où il a acheté son film. Un des intérêts est de pouvoir continuer à télécharger un film préalablement acheté sur un service de VoD qui n’</w:t>
+        <w:t xml:space="preserve">via Ultraviolet, donc plus seulement via le service où il a acheté son film. Un des intérêts est de pouvoir continuer à télécharger un film préalablement acheté sur un service de </w:t>
+      </w:r>
+      <w:proofErr w:type="spellStart"/>
+      <w:r>
+        <w:rPr>
+          <w:lang w:eastAsia="fr-FR"/>
+        </w:rPr>
+        <w:t>VoD</w:t>
+      </w:r>
+      <w:proofErr w:type="spellEnd"/>
+      <w:r>
+        <w:rPr>
+          <w:lang w:eastAsia="fr-FR"/>
+        </w:rPr>
+        <w:t xml:space="preserve"> qui n’</w:t>
       </w:r>
       <w:r>
         <w:rPr>
@@ -6478,7 +7380,21 @@
         <w:rPr>
           <w:lang w:eastAsia="fr-FR"/>
         </w:rPr>
-        <w:t xml:space="preserve"> manière très sérieuse ce standard et prévoyait d’être parmi les premiers acteurs de la VoD en France à </w:t>
+        <w:t xml:space="preserve"> manière très sérieuse ce standard et prévoyait d’être parmi les premiers acteurs de la </w:t>
+      </w:r>
+      <w:proofErr w:type="spellStart"/>
+      <w:r>
+        <w:rPr>
+          <w:lang w:eastAsia="fr-FR"/>
+        </w:rPr>
+        <w:t>VoD</w:t>
+      </w:r>
+      <w:proofErr w:type="spellEnd"/>
+      <w:r>
+        <w:rPr>
+          <w:lang w:eastAsia="fr-FR"/>
+        </w:rPr>
+        <w:t xml:space="preserve"> en France à </w:t>
       </w:r>
       <w:r>
         <w:rPr>
@@ -6504,7 +7420,49 @@
           <w:lang w:eastAsia="fr-FR"/>
         </w:rPr>
         <w:tab/>
-        <w:t xml:space="preserve">Cependant, une légère surprise est apparue en 2014 : l’importance de la part de la S-VoD. J’ai déjà expliqué pourquoi les marchés de la VoD et de la S-VoD ne sont pas sensé trop se concurrencer </w:t>
+        <w:t>Cependant, une légère surprise est apparue en 2014 : l’importance de la part de la S-</w:t>
+      </w:r>
+      <w:proofErr w:type="spellStart"/>
+      <w:r>
+        <w:rPr>
+          <w:lang w:eastAsia="fr-FR"/>
+        </w:rPr>
+        <w:t>VoD</w:t>
+      </w:r>
+      <w:proofErr w:type="spellEnd"/>
+      <w:r>
+        <w:rPr>
+          <w:lang w:eastAsia="fr-FR"/>
+        </w:rPr>
+        <w:t xml:space="preserve">. J’ai déjà expliqué pourquoi les marchés de la </w:t>
+      </w:r>
+      <w:proofErr w:type="spellStart"/>
+      <w:r>
+        <w:rPr>
+          <w:lang w:eastAsia="fr-FR"/>
+        </w:rPr>
+        <w:t>VoD</w:t>
+      </w:r>
+      <w:proofErr w:type="spellEnd"/>
+      <w:r>
+        <w:rPr>
+          <w:lang w:eastAsia="fr-FR"/>
+        </w:rPr>
+        <w:t xml:space="preserve"> et de la S-</w:t>
+      </w:r>
+      <w:proofErr w:type="spellStart"/>
+      <w:r>
+        <w:rPr>
+          <w:lang w:eastAsia="fr-FR"/>
+        </w:rPr>
+        <w:t>VoD</w:t>
+      </w:r>
+      <w:proofErr w:type="spellEnd"/>
+      <w:r>
+        <w:rPr>
+          <w:lang w:eastAsia="fr-FR"/>
+        </w:rPr>
+        <w:t xml:space="preserve"> ne sont pas sensé trop se concurrencer </w:t>
       </w:r>
       <w:r>
         <w:rPr>
@@ -6522,7 +7480,63 @@
         <w:rPr>
           <w:lang w:eastAsia="fr-FR"/>
         </w:rPr>
-        <w:t xml:space="preserve">la croissance de la S-VoD est plus importante que celle de la VoD. Si on étudie les résultats du marché américain de 2014 on s’aperçoit que la S-VoD a le double de la part de marché de la VoD et que cet écart va continuer de se creuser. Comme expliqué, la loi française sur la chronologie des médias devrait limiter cet écart </w:t>
+        <w:t>la croissance de la S-</w:t>
+      </w:r>
+      <w:proofErr w:type="spellStart"/>
+      <w:r>
+        <w:rPr>
+          <w:lang w:eastAsia="fr-FR"/>
+        </w:rPr>
+        <w:t>VoD</w:t>
+      </w:r>
+      <w:proofErr w:type="spellEnd"/>
+      <w:r>
+        <w:rPr>
+          <w:lang w:eastAsia="fr-FR"/>
+        </w:rPr>
+        <w:t xml:space="preserve"> est plus importante que celle de la </w:t>
+      </w:r>
+      <w:proofErr w:type="spellStart"/>
+      <w:r>
+        <w:rPr>
+          <w:lang w:eastAsia="fr-FR"/>
+        </w:rPr>
+        <w:t>VoD</w:t>
+      </w:r>
+      <w:proofErr w:type="spellEnd"/>
+      <w:r>
+        <w:rPr>
+          <w:lang w:eastAsia="fr-FR"/>
+        </w:rPr>
+        <w:t>. Si on étudie les résultats du marché américain de 2014 on s’aperçoit que la S-</w:t>
+      </w:r>
+      <w:proofErr w:type="spellStart"/>
+      <w:r>
+        <w:rPr>
+          <w:lang w:eastAsia="fr-FR"/>
+        </w:rPr>
+        <w:t>VoD</w:t>
+      </w:r>
+      <w:proofErr w:type="spellEnd"/>
+      <w:r>
+        <w:rPr>
+          <w:lang w:eastAsia="fr-FR"/>
+        </w:rPr>
+        <w:t xml:space="preserve"> a le double de la part de marché de la </w:t>
+      </w:r>
+      <w:proofErr w:type="spellStart"/>
+      <w:r>
+        <w:rPr>
+          <w:lang w:eastAsia="fr-FR"/>
+        </w:rPr>
+        <w:t>VoD</w:t>
+      </w:r>
+      <w:proofErr w:type="spellEnd"/>
+      <w:r>
+        <w:rPr>
+          <w:lang w:eastAsia="fr-FR"/>
+        </w:rPr>
+        <w:t xml:space="preserve"> et que cet écart va continuer de se creuser. Comme expliqué, la loi française sur la chronologie des médias devrait limiter cet écart </w:t>
       </w:r>
       <w:r>
         <w:rPr>
@@ -6534,13 +7548,111 @@
         <w:rPr>
           <w:lang w:eastAsia="fr-FR"/>
         </w:rPr>
-        <w:t xml:space="preserve">. L’arrivé du géant de la S-VoD, Netflix, n’a pas remis en cause cette prédiction : leur nombre d’abonnés à l’heure actuelle est en dessous des estimations, tout en restant une arrivée en France réussie. L’année 2015 devrait cependant répondre à de nombreuses prédictions sur l’évolution de la vente de film digital aux Etats Unis, où l’avenir de la VoD </w:t>
-      </w:r>
-      <w:r>
-        <w:rPr>
-          <w:lang w:eastAsia="fr-FR"/>
-        </w:rPr>
-        <w:t xml:space="preserve">est pour l’instant peu encourageant au profit de la S-VoD et de l’EST. L’idée de sorti un film directement VoD, donc sans passer par les salles de cinémas, semble prometteuse suite au succès du film The Interview. Netflix, de son côté, a également prévu des sorties de films directement en S-VoD. </w:t>
+        <w:t>. L’arrivé du géant de la S-</w:t>
+      </w:r>
+      <w:proofErr w:type="spellStart"/>
+      <w:r>
+        <w:rPr>
+          <w:lang w:eastAsia="fr-FR"/>
+        </w:rPr>
+        <w:t>VoD</w:t>
+      </w:r>
+      <w:proofErr w:type="spellEnd"/>
+      <w:r>
+        <w:rPr>
+          <w:lang w:eastAsia="fr-FR"/>
+        </w:rPr>
+        <w:t xml:space="preserve">, </w:t>
+      </w:r>
+      <w:proofErr w:type="spellStart"/>
+      <w:r>
+        <w:rPr>
+          <w:lang w:eastAsia="fr-FR"/>
+        </w:rPr>
+        <w:t>Netflix</w:t>
+      </w:r>
+      <w:proofErr w:type="spellEnd"/>
+      <w:r>
+        <w:rPr>
+          <w:lang w:eastAsia="fr-FR"/>
+        </w:rPr>
+        <w:t xml:space="preserve">, n’a pas remis en cause cette prédiction : leur nombre d’abonnés à l’heure actuelle est en dessous des estimations, tout en restant une arrivée en France réussie. L’année 2015 devrait cependant répondre à de nombreuses prédictions sur l’évolution de la vente de film digital aux Etats Unis, où l’avenir de la </w:t>
+      </w:r>
+      <w:proofErr w:type="spellStart"/>
+      <w:r>
+        <w:rPr>
+          <w:lang w:eastAsia="fr-FR"/>
+        </w:rPr>
+        <w:t>VoD</w:t>
+      </w:r>
+      <w:proofErr w:type="spellEnd"/>
+      <w:r>
+        <w:rPr>
+          <w:lang w:eastAsia="fr-FR"/>
+        </w:rPr>
+        <w:t xml:space="preserve"> </w:t>
+      </w:r>
+      <w:r>
+        <w:rPr>
+          <w:lang w:eastAsia="fr-FR"/>
+        </w:rPr>
+        <w:t>est pour l’instant peu encourageant au profit de la S-</w:t>
+      </w:r>
+      <w:proofErr w:type="spellStart"/>
+      <w:r>
+        <w:rPr>
+          <w:lang w:eastAsia="fr-FR"/>
+        </w:rPr>
+        <w:t>VoD</w:t>
+      </w:r>
+      <w:proofErr w:type="spellEnd"/>
+      <w:r>
+        <w:rPr>
+          <w:lang w:eastAsia="fr-FR"/>
+        </w:rPr>
+        <w:t xml:space="preserve"> et de l’EST. L’idée de sorti un film directement </w:t>
+      </w:r>
+      <w:proofErr w:type="spellStart"/>
+      <w:r>
+        <w:rPr>
+          <w:lang w:eastAsia="fr-FR"/>
+        </w:rPr>
+        <w:t>VoD</w:t>
+      </w:r>
+      <w:proofErr w:type="spellEnd"/>
+      <w:r>
+        <w:rPr>
+          <w:lang w:eastAsia="fr-FR"/>
+        </w:rPr>
+        <w:t xml:space="preserve">, donc sans passer par les salles de cinémas, semble prometteuse suite au succès du film The Interview. </w:t>
+      </w:r>
+      <w:proofErr w:type="spellStart"/>
+      <w:r>
+        <w:rPr>
+          <w:lang w:eastAsia="fr-FR"/>
+        </w:rPr>
+        <w:t>Netflix</w:t>
+      </w:r>
+      <w:proofErr w:type="spellEnd"/>
+      <w:r>
+        <w:rPr>
+          <w:lang w:eastAsia="fr-FR"/>
+        </w:rPr>
+        <w:t>, de son côté, a également prévu des sorties de films directement en S-</w:t>
+      </w:r>
+      <w:proofErr w:type="spellStart"/>
+      <w:r>
+        <w:rPr>
+          <w:lang w:eastAsia="fr-FR"/>
+        </w:rPr>
+        <w:t>VoD</w:t>
+      </w:r>
+      <w:proofErr w:type="spellEnd"/>
+      <w:r>
+        <w:rPr>
+          <w:lang w:eastAsia="fr-FR"/>
+        </w:rPr>
+        <w:t xml:space="preserve">. </w:t>
       </w:r>
       <w:r>
         <w:rPr>
@@ -6566,8 +7678,16 @@
           <w:lang w:eastAsia="fr-FR"/>
         </w:rPr>
         <w:tab/>
-        <w:t>Pour ce qui est de Clapfeeder, qui n’était que sur le marché de la VoD</w:t>
-      </w:r>
+        <w:t xml:space="preserve">Pour ce qui est de Clapfeeder, qui n’était que sur le marché de la </w:t>
+      </w:r>
+      <w:proofErr w:type="spellStart"/>
+      <w:r>
+        <w:rPr>
+          <w:lang w:eastAsia="fr-FR"/>
+        </w:rPr>
+        <w:t>VoD</w:t>
+      </w:r>
+      <w:proofErr w:type="spellEnd"/>
       <w:r>
         <w:rPr>
           <w:lang w:eastAsia="fr-FR"/>
@@ -6596,7 +7716,21 @@
         <w:rPr>
           <w:lang w:eastAsia="fr-FR"/>
         </w:rPr>
-        <w:t xml:space="preserve"> pas de réelles inquiétudes. Tant que la chronologie des médias ne change pas France, la VoD y perdurera</w:t>
+        <w:t xml:space="preserve"> pas de réelles inquiétudes. Tant que la chronologie des médias ne change pas France, la </w:t>
+      </w:r>
+      <w:proofErr w:type="spellStart"/>
+      <w:r>
+        <w:rPr>
+          <w:lang w:eastAsia="fr-FR"/>
+        </w:rPr>
+        <w:t>VoD</w:t>
+      </w:r>
+      <w:proofErr w:type="spellEnd"/>
+      <w:r>
+        <w:rPr>
+          <w:lang w:eastAsia="fr-FR"/>
+        </w:rPr>
+        <w:t xml:space="preserve"> y perdurera</w:t>
       </w:r>
       <w:r>
         <w:rPr>
@@ -6709,7 +7843,21 @@
         <w:rPr>
           <w:lang w:eastAsia="fr-FR"/>
         </w:rPr>
-        <w:t xml:space="preserve"> acteurs de VoD </w:t>
+        <w:t xml:space="preserve"> acteurs de </w:t>
+      </w:r>
+      <w:proofErr w:type="spellStart"/>
+      <w:r>
+        <w:rPr>
+          <w:lang w:eastAsia="fr-FR"/>
+        </w:rPr>
+        <w:t>VoD</w:t>
+      </w:r>
+      <w:proofErr w:type="spellEnd"/>
+      <w:r>
+        <w:rPr>
+          <w:lang w:eastAsia="fr-FR"/>
+        </w:rPr>
+        <w:t xml:space="preserve"> </w:t>
       </w:r>
       <w:r>
         <w:rPr>
@@ -6780,7 +7928,43 @@
         <w:rPr>
           <w:lang w:eastAsia="fr-FR"/>
         </w:rPr>
-        <w:t>tels que allocine, facebook ou même les forums respectifs de chacun de ce</w:t>
+        <w:t xml:space="preserve">tels </w:t>
+      </w:r>
+      <w:proofErr w:type="gramStart"/>
+      <w:r>
+        <w:rPr>
+          <w:lang w:eastAsia="fr-FR"/>
+        </w:rPr>
+        <w:t xml:space="preserve">que </w:t>
+      </w:r>
+      <w:proofErr w:type="spellStart"/>
+      <w:r>
+        <w:rPr>
+          <w:lang w:eastAsia="fr-FR"/>
+        </w:rPr>
+        <w:t>allocine</w:t>
+      </w:r>
+      <w:proofErr w:type="spellEnd"/>
+      <w:proofErr w:type="gramEnd"/>
+      <w:r>
+        <w:rPr>
+          <w:lang w:eastAsia="fr-FR"/>
+        </w:rPr>
+        <w:t xml:space="preserve">, </w:t>
+      </w:r>
+      <w:proofErr w:type="spellStart"/>
+      <w:r>
+        <w:rPr>
+          <w:lang w:eastAsia="fr-FR"/>
+        </w:rPr>
+        <w:t>facebook</w:t>
+      </w:r>
+      <w:proofErr w:type="spellEnd"/>
+      <w:r>
+        <w:rPr>
+          <w:lang w:eastAsia="fr-FR"/>
+        </w:rPr>
+        <w:t xml:space="preserve"> ou même les forums respectifs de chacun de ce</w:t>
       </w:r>
       <w:r>
         <w:rPr>
@@ -6792,7 +7976,21 @@
         <w:rPr>
           <w:lang w:eastAsia="fr-FR"/>
         </w:rPr>
-        <w:t xml:space="preserve">mes sont très riche en messages. Ainsi leurs </w:t>
+        <w:t xml:space="preserve">mes sont très riche en messages. Ainsi </w:t>
+      </w:r>
+      <w:proofErr w:type="gramStart"/>
+      <w:r>
+        <w:rPr>
+          <w:lang w:eastAsia="fr-FR"/>
+        </w:rPr>
+        <w:t>leurs</w:t>
+      </w:r>
+      <w:proofErr w:type="gramEnd"/>
+      <w:r>
+        <w:rPr>
+          <w:lang w:eastAsia="fr-FR"/>
+        </w:rPr>
+        <w:t xml:space="preserve"> </w:t>
       </w:r>
       <w:r>
         <w:rPr>
@@ -6866,7 +8064,21 @@
         <w:rPr>
           <w:lang w:eastAsia="fr-FR"/>
         </w:rPr>
-        <w:t xml:space="preserve">on s’intéresse à la VoD en France, </w:t>
+        <w:t xml:space="preserve">on s’intéresse à la </w:t>
+      </w:r>
+      <w:proofErr w:type="spellStart"/>
+      <w:r>
+        <w:rPr>
+          <w:lang w:eastAsia="fr-FR"/>
+        </w:rPr>
+        <w:t>VoD</w:t>
+      </w:r>
+      <w:proofErr w:type="spellEnd"/>
+      <w:r>
+        <w:rPr>
+          <w:lang w:eastAsia="fr-FR"/>
+        </w:rPr>
+        <w:t xml:space="preserve"> en France, </w:t>
       </w:r>
       <w:r>
         <w:rPr>
@@ -6928,7 +8140,21 @@
         <w:rPr>
           <w:lang w:eastAsia="fr-FR"/>
         </w:rPr>
-        <w:t xml:space="preserve"> est la part de marché de la VoD par rapport au cinéma, à l’achat de D</w:t>
+        <w:t xml:space="preserve"> est la part de marché de la </w:t>
+      </w:r>
+      <w:proofErr w:type="spellStart"/>
+      <w:r>
+        <w:rPr>
+          <w:lang w:eastAsia="fr-FR"/>
+        </w:rPr>
+        <w:t>VoD</w:t>
+      </w:r>
+      <w:proofErr w:type="spellEnd"/>
+      <w:r>
+        <w:rPr>
+          <w:lang w:eastAsia="fr-FR"/>
+        </w:rPr>
+        <w:t xml:space="preserve"> par rapport au cinéma, à l’achat de D</w:t>
       </w:r>
       <w:r>
         <w:rPr>
@@ -7005,7 +8231,35 @@
         <w:rPr>
           <w:lang w:eastAsia="fr-FR"/>
         </w:rPr>
-        <w:t xml:space="preserve">La dernière raison est que la période jusqu’en 2013 a été une période de transition pour le marché du film. L'apparition de la VoD, de la S-VoD (vidéo à la demande par </w:t>
+        <w:t xml:space="preserve">La dernière raison est que la période jusqu’en 2013 a été une période de transition pour le marché du film. L'apparition de la </w:t>
+      </w:r>
+      <w:proofErr w:type="spellStart"/>
+      <w:r>
+        <w:rPr>
+          <w:lang w:eastAsia="fr-FR"/>
+        </w:rPr>
+        <w:t>VoD</w:t>
+      </w:r>
+      <w:proofErr w:type="spellEnd"/>
+      <w:r>
+        <w:rPr>
+          <w:lang w:eastAsia="fr-FR"/>
+        </w:rPr>
+        <w:t>, de la S-</w:t>
+      </w:r>
+      <w:proofErr w:type="spellStart"/>
+      <w:r>
+        <w:rPr>
+          <w:lang w:eastAsia="fr-FR"/>
+        </w:rPr>
+        <w:t>VoD</w:t>
+      </w:r>
+      <w:proofErr w:type="spellEnd"/>
+      <w:r>
+        <w:rPr>
+          <w:lang w:eastAsia="fr-FR"/>
+        </w:rPr>
+        <w:t xml:space="preserve"> (vidéo à la demande par </w:t>
       </w:r>
       <w:r>
         <w:rPr>
@@ -7066,7 +8320,21 @@
         <w:rPr>
           <w:lang w:eastAsia="fr-FR"/>
         </w:rPr>
-        <w:t xml:space="preserve"> dans la VoD tout en essayant de </w:t>
+        <w:t xml:space="preserve"> dans la </w:t>
+      </w:r>
+      <w:proofErr w:type="spellStart"/>
+      <w:r>
+        <w:rPr>
+          <w:lang w:eastAsia="fr-FR"/>
+        </w:rPr>
+        <w:t>VoD</w:t>
+      </w:r>
+      <w:proofErr w:type="spellEnd"/>
+      <w:r>
+        <w:rPr>
+          <w:lang w:eastAsia="fr-FR"/>
+        </w:rPr>
+        <w:t xml:space="preserve"> tout en essayant de </w:t>
       </w:r>
       <w:r>
         <w:rPr>
@@ -7102,7 +8370,23 @@
     <w:p>
       <w:r>
         <w:tab/>
-        <w:t xml:space="preserve">Le champ était donc libre pour miser sur une de ces technologies et arriver sur le marché avec un service novateur et de qualité. De plus, le plus gros souci de concurrence potentiel à venir de la VoD est la S-VoD. Seulement, de par la loi française, ces marchés sont assez différents car le catalogue de films proposé est très différents ; en effet, les offres </w:t>
+        <w:t xml:space="preserve">Le champ était donc libre pour miser sur une de ces technologies et arriver sur le marché avec un service novateur et de qualité. De plus, le plus gros souci de concurrence potentiel à venir de la </w:t>
+      </w:r>
+      <w:proofErr w:type="spellStart"/>
+      <w:r>
+        <w:t>VoD</w:t>
+      </w:r>
+      <w:proofErr w:type="spellEnd"/>
+      <w:r>
+        <w:t xml:space="preserve"> est la S-</w:t>
+      </w:r>
+      <w:proofErr w:type="spellStart"/>
+      <w:r>
+        <w:t>VoD</w:t>
+      </w:r>
+      <w:proofErr w:type="spellEnd"/>
+      <w:r>
+        <w:t xml:space="preserve">. Seulement, de par la loi française, ces marchés sont assez différents car le catalogue de films proposé est très différents ; en effet, les offres </w:t>
       </w:r>
       <w:r>
         <w:t xml:space="preserve">de location de films </w:t>
@@ -7111,7 +8395,15 @@
         <w:t xml:space="preserve">par abonnement, en France, ne peuvent diffuser que des films étant sortis en salle 3 ans auparavant </w:t>
       </w:r>
       <w:r>
-        <w:t>alors que pour les offres de location par paiement à l’acte, ce délai n’est que de 6 mois. La S-VoD va donc se concentrer sur</w:t>
+        <w:t>alors que pour les offres de location par paiement à l’acte, ce délai n’est que de 6 mois. La S-</w:t>
+      </w:r>
+      <w:proofErr w:type="spellStart"/>
+      <w:r>
+        <w:t>VoD</w:t>
+      </w:r>
+      <w:proofErr w:type="spellEnd"/>
+      <w:r>
+        <w:t xml:space="preserve"> va donc se concentrer sur</w:t>
       </w:r>
       <w:r>
         <w:t xml:space="preserve"> les vieux films et les séries, car elles</w:t>
@@ -7123,7 +8415,15 @@
         <w:t>,</w:t>
       </w:r>
       <w:r>
-        <w:t xml:space="preserve"> et la VoD sur les films récent</w:t>
+        <w:t xml:space="preserve"> et la </w:t>
+      </w:r>
+      <w:proofErr w:type="spellStart"/>
+      <w:r>
+        <w:t>VoD</w:t>
+      </w:r>
+      <w:proofErr w:type="spellEnd"/>
+      <w:r>
+        <w:t xml:space="preserve"> sur les films récent</w:t>
       </w:r>
       <w:r>
         <w:t>s</w:t>
@@ -7204,7 +8504,23 @@
           <w:rFonts w:cs="Arial"/>
           <w:color w:val="000000"/>
         </w:rPr>
-        <w:t>s (GND) plus communément appelé DRM (Digital Rights Management). Ce sont des mécanismes de cryptage des données du film afin de ne le rendre lisible que sous certaines conditions. Cette DRM est sensé empêcher de pouvoir lire le fichier</w:t>
+        <w:t xml:space="preserve">s (GND) plus communément appelé DRM (Digital </w:t>
+      </w:r>
+      <w:proofErr w:type="spellStart"/>
+      <w:r>
+        <w:rPr>
+          <w:rFonts w:cs="Arial"/>
+          <w:color w:val="000000"/>
+        </w:rPr>
+        <w:t>Rights</w:t>
+      </w:r>
+      <w:proofErr w:type="spellEnd"/>
+      <w:r>
+        <w:rPr>
+          <w:rFonts w:cs="Arial"/>
+          <w:color w:val="000000"/>
+        </w:rPr>
+        <w:t xml:space="preserve"> Management). Ce sont des mécanismes de cryptage des données du film afin de ne le rendre lisible que sous certaines conditions. Cette DRM est sensé empêcher de pouvoir lire le fichier</w:t>
       </w:r>
       <w:r>
         <w:rPr>
@@ -7262,7 +8578,23 @@
           <w:color w:val="000000"/>
         </w:rPr>
         <w:tab/>
-        <w:t>Les ayants droit souhaitant conserver le contrôle commercial des films dont ils sont propriétaire, imposent aux services de VoD d’implémenter une DRM.</w:t>
+        <w:t xml:space="preserve">Les ayants droit souhaitant conserver le contrôle commercial des films dont ils sont propriétaire, imposent aux services de </w:t>
+      </w:r>
+      <w:proofErr w:type="spellStart"/>
+      <w:r>
+        <w:rPr>
+          <w:rFonts w:cs="Arial"/>
+          <w:color w:val="000000"/>
+        </w:rPr>
+        <w:t>VoD</w:t>
+      </w:r>
+      <w:proofErr w:type="spellEnd"/>
+      <w:r>
+        <w:rPr>
+          <w:rFonts w:cs="Arial"/>
+          <w:color w:val="000000"/>
+        </w:rPr>
+        <w:t xml:space="preserve"> d’implémenter une DRM.</w:t>
       </w:r>
       <w:r>
         <w:rPr>
@@ -7332,8 +8664,17 @@
           <w:rFonts w:cs="Arial"/>
           <w:color w:val="000000"/>
         </w:rPr>
-        <w:t>du service de VoD</w:t>
-      </w:r>
+        <w:t xml:space="preserve">du service de </w:t>
+      </w:r>
+      <w:proofErr w:type="spellStart"/>
+      <w:r>
+        <w:rPr>
+          <w:rFonts w:cs="Arial"/>
+          <w:color w:val="000000"/>
+        </w:rPr>
+        <w:t>VoD</w:t>
+      </w:r>
+      <w:proofErr w:type="spellEnd"/>
       <w:r>
         <w:rPr>
           <w:rFonts w:cs="Arial"/>
@@ -7404,7 +8745,39 @@
           <w:color w:val="000000"/>
         </w:rPr>
         <w:tab/>
-        <w:t>Ces DRM sont une catastrophe pour les acteurs de la VoD ainsi que pour les clients et il est important d’expliquer pourquoi afin d’aider à appréhender la difficulté d’intégrer le marché de la VoD.</w:t>
+        <w:t xml:space="preserve">Ces DRM sont une catastrophe pour les acteurs de la </w:t>
+      </w:r>
+      <w:proofErr w:type="spellStart"/>
+      <w:r>
+        <w:rPr>
+          <w:rFonts w:cs="Arial"/>
+          <w:color w:val="000000"/>
+        </w:rPr>
+        <w:t>VoD</w:t>
+      </w:r>
+      <w:proofErr w:type="spellEnd"/>
+      <w:r>
+        <w:rPr>
+          <w:rFonts w:cs="Arial"/>
+          <w:color w:val="000000"/>
+        </w:rPr>
+        <w:t xml:space="preserve"> ainsi que pour les clients et il est important d’expliquer pourquoi afin d’aider à appréhender la difficulté d’intégrer le marché de la </w:t>
+      </w:r>
+      <w:proofErr w:type="spellStart"/>
+      <w:r>
+        <w:rPr>
+          <w:rFonts w:cs="Arial"/>
+          <w:color w:val="000000"/>
+        </w:rPr>
+        <w:t>VoD</w:t>
+      </w:r>
+      <w:proofErr w:type="spellEnd"/>
+      <w:r>
+        <w:rPr>
+          <w:rFonts w:cs="Arial"/>
+          <w:color w:val="000000"/>
+        </w:rPr>
+        <w:t>.</w:t>
       </w:r>
     </w:p>
     <w:p>
@@ -7427,8 +8800,17 @@
           <w:rFonts w:cs="Arial"/>
           <w:color w:val="000000"/>
         </w:rPr>
-        <w:t>ment tel que les magnétoscopes, les DVDscopes</w:t>
-      </w:r>
+        <w:t xml:space="preserve">ment tel que les magnétoscopes, les </w:t>
+      </w:r>
+      <w:proofErr w:type="spellStart"/>
+      <w:r>
+        <w:rPr>
+          <w:rFonts w:cs="Arial"/>
+          <w:color w:val="000000"/>
+        </w:rPr>
+        <w:t>DVDscopes</w:t>
+      </w:r>
+      <w:proofErr w:type="spellEnd"/>
       <w:r>
         <w:rPr>
           <w:rFonts w:cs="Arial"/>
@@ -7500,7 +8882,23 @@
           <w:color w:val="000000"/>
         </w:rPr>
         <w:tab/>
-        <w:t>Les DRM ne sont pas excessivement compliquées à mettre en place par les acteurs de la VoD. Cependant, leur utilisation est très souvent source de complication</w:t>
+        <w:t xml:space="preserve">Les DRM ne sont pas excessivement compliquées à mettre en place par les acteurs de la </w:t>
+      </w:r>
+      <w:proofErr w:type="spellStart"/>
+      <w:r>
+        <w:rPr>
+          <w:rFonts w:cs="Arial"/>
+          <w:color w:val="000000"/>
+        </w:rPr>
+        <w:t>VoD</w:t>
+      </w:r>
+      <w:proofErr w:type="spellEnd"/>
+      <w:r>
+        <w:rPr>
+          <w:rFonts w:cs="Arial"/>
+          <w:color w:val="000000"/>
+        </w:rPr>
+        <w:t>. Cependant, leur utilisation est très souvent source de complication</w:t>
       </w:r>
       <w:r>
         <w:rPr>
@@ -7514,7 +8912,23 @@
           <w:rFonts w:cs="Arial"/>
           <w:color w:val="000000"/>
         </w:rPr>
-        <w:t xml:space="preserve"> pour les utilisateurs. Le lecteur vidéo doit obtenir l’autorisation de la DRM pour lancer la lecture, le bon fonctionnement du lecteur est donc en partie dépendant de quelque chose dont l’acteur de la VoD n’a aucun contrôle car la gestion des DRM ne se fait que par quelques sociétés externes et étrangères approuvées par les ayants droit. Des erreurs de lecture surviennent régulièrement : le service de DRM peut être indisponible ou même donner des résultats faux-positif bloquant la lecture, par exemple, suite à la découverte d’un logiciel interdit sur la machine alors qu’aucun logiciel de ce type n’est présent. De plus, les erreurs retournées par le service de DRM ne donnent que rarement d’informations imposant de longues et couteuses séries de tests avec le client pour comprendre et réparer le problème sur sa machine. A la suite de quoi, son ressenti à propos du service sera forcément décevant dès lors que la résolution est longue et complexe et ce</w:t>
+        <w:t xml:space="preserve"> pour les utilisateurs. Le lecteur vidéo doit obtenir l’autorisation de la DRM pour lancer la lecture, le bon fonctionnement du lecteur est donc en partie dépendant de quelque chose dont l’acteur de la </w:t>
+      </w:r>
+      <w:proofErr w:type="spellStart"/>
+      <w:r>
+        <w:rPr>
+          <w:rFonts w:cs="Arial"/>
+          <w:color w:val="000000"/>
+        </w:rPr>
+        <w:t>VoD</w:t>
+      </w:r>
+      <w:proofErr w:type="spellEnd"/>
+      <w:r>
+        <w:rPr>
+          <w:rFonts w:cs="Arial"/>
+          <w:color w:val="000000"/>
+        </w:rPr>
+        <w:t xml:space="preserve"> n’a aucun contrôle car la gestion des DRM ne se fait que par quelques sociétés externes et étrangères approuvées par les ayants droit. Des erreurs de lecture surviennent régulièrement : le service de DRM peut être indisponible ou même donner des résultats faux-positif bloquant la lecture, par exemple, suite à la découverte d’un logiciel interdit sur la machine alors qu’aucun logiciel de ce type n’est présent. De plus, les erreurs retournées par le service de DRM ne donnent que rarement d’informations imposant de longues et couteuses séries de tests avec le client pour comprendre et réparer le problème sur sa machine. A la suite de quoi, son ressenti à propos du service sera forcément décevant dès lors que la résolution est longue et complexe et ce</w:t>
       </w:r>
       <w:r>
         <w:rPr>
@@ -7572,7 +8986,23 @@
           <w:rFonts w:cs="Arial"/>
           <w:color w:val="000000"/>
         </w:rPr>
-        <w:t xml:space="preserve"> la qualité du service de VoD, une grande perte de temps et d’argent en support aux clients lésés et en résolution des problèmes technique qu’elle incombe et une source indirecte de revenu discutable pour les ayants droit</w:t>
+        <w:t xml:space="preserve"> la qualité du service de </w:t>
+      </w:r>
+      <w:proofErr w:type="spellStart"/>
+      <w:r>
+        <w:rPr>
+          <w:rFonts w:cs="Arial"/>
+          <w:color w:val="000000"/>
+        </w:rPr>
+        <w:t>VoD</w:t>
+      </w:r>
+      <w:proofErr w:type="spellEnd"/>
+      <w:r>
+        <w:rPr>
+          <w:rFonts w:cs="Arial"/>
+          <w:color w:val="000000"/>
+        </w:rPr>
+        <w:t>, une grande perte de temps et d’argent en support aux clients lésés et en résolution des problèmes technique qu’elle incombe et une source indirecte de revenu discutable pour les ayants droit</w:t>
       </w:r>
       <w:r>
         <w:rPr>
@@ -7794,7 +9224,21 @@
         <w:rPr>
           <w:lang w:eastAsia="fr-FR"/>
         </w:rPr>
-        <w:t>s pas toujours bien référencés car les majors ont le droit de demander à Google de déréférencer des sites proposant du contenu piraté. Droit qu’ils usent jusqu’à en abuser suite à une demande de la MPAA (Motion Picture Association of America, le puissant lobby des studios hollywoodiens) de fin Janvier 2015 demandant le blocage de l’accès à certains films du domaine publique</w:t>
+        <w:t xml:space="preserve">s pas toujours bien référencés car les majors ont le droit de demander à Google de déréférencer des sites proposant du contenu piraté. Droit qu’ils usent jusqu’à en abuser suite à une demande de la MPAA (Motion Picture Association of </w:t>
+      </w:r>
+      <w:proofErr w:type="spellStart"/>
+      <w:r>
+        <w:rPr>
+          <w:lang w:eastAsia="fr-FR"/>
+        </w:rPr>
+        <w:t>America</w:t>
+      </w:r>
+      <w:proofErr w:type="spellEnd"/>
+      <w:r>
+        <w:rPr>
+          <w:lang w:eastAsia="fr-FR"/>
+        </w:rPr>
+        <w:t>, le puissant lobby des studios hollywoodiens) de fin Janvier 2015 demandant le blocage de l’accès à certains films du domaine publique</w:t>
       </w:r>
       <w:r>
         <w:rPr>
@@ -7945,7 +9389,21 @@
         <w:rPr>
           <w:lang w:eastAsia="fr-FR"/>
         </w:rPr>
-        <w:t>@todo : certaines licences autorisent la copie privée, prix plus élevé, mais on paye quand meme taxe copie privée</w:t>
+        <w:t xml:space="preserve">@todo : certaines licences autorisent la copie privée, prix plus élevé, mais on paye quand </w:t>
+      </w:r>
+      <w:proofErr w:type="spellStart"/>
+      <w:r>
+        <w:rPr>
+          <w:lang w:eastAsia="fr-FR"/>
+        </w:rPr>
+        <w:t>meme</w:t>
+      </w:r>
+      <w:proofErr w:type="spellEnd"/>
+      <w:r>
+        <w:rPr>
+          <w:lang w:eastAsia="fr-FR"/>
+        </w:rPr>
+        <w:t xml:space="preserve"> taxe copie privée</w:t>
       </w:r>
     </w:p>
     <w:p>
@@ -8245,7 +9703,21 @@
         <w:rPr>
           <w:lang w:eastAsia="fr-FR"/>
         </w:rPr>
-        <w:t>. Cette interaction entre utilisateurs peut aller encore plus loin avec des sites comme Reddit où les utilisateurs créent l’intégralité du contenu du site. Ce sont ses membres qui écrivent toutes les histoires, les commentaires, les questions, les réponses et sont également la source de toutes les informations sur les sujets extrêmement variés que possède le site.</w:t>
+        <w:t xml:space="preserve">. Cette interaction entre utilisateurs peut aller encore plus loin avec des sites comme </w:t>
+      </w:r>
+      <w:proofErr w:type="spellStart"/>
+      <w:r>
+        <w:rPr>
+          <w:lang w:eastAsia="fr-FR"/>
+        </w:rPr>
+        <w:t>Reddit</w:t>
+      </w:r>
+      <w:proofErr w:type="spellEnd"/>
+      <w:r>
+        <w:rPr>
+          <w:lang w:eastAsia="fr-FR"/>
+        </w:rPr>
+        <w:t xml:space="preserve"> où les utilisateurs créent l’intégralité du contenu du site. Ce sont ses membres qui écrivent toutes les histoires, les commentaires, les questions, les réponses et sont également la source de toutes les informations sur les sujets extrêmement variés que possède le site.</w:t>
       </w:r>
       <w:r>
         <w:rPr>
@@ -8287,7 +9759,21 @@
         <w:rPr>
           <w:lang w:eastAsia="fr-FR"/>
         </w:rPr>
-        <w:t>recherche d’emploi, Instagram pour le partage d’images et de photos, Soundcloud pour l’écoute de musique ….</w:t>
+        <w:t xml:space="preserve">recherche d’emploi, Instagram pour le partage d’images et de photos, </w:t>
+      </w:r>
+      <w:proofErr w:type="spellStart"/>
+      <w:r>
+        <w:rPr>
+          <w:lang w:eastAsia="fr-FR"/>
+        </w:rPr>
+        <w:t>Soundcloud</w:t>
+      </w:r>
+      <w:proofErr w:type="spellEnd"/>
+      <w:r>
+        <w:rPr>
+          <w:lang w:eastAsia="fr-FR"/>
+        </w:rPr>
+        <w:t xml:space="preserve"> pour l’écoute de musique ….</w:t>
       </w:r>
     </w:p>
     <w:p>
@@ -8428,7 +9914,21 @@
         <w:rPr>
           <w:lang w:eastAsia="fr-FR"/>
         </w:rPr>
-        <w:t>utilisation des réseaux sociaux, il ne s’agit donc que des raisons qui pourront expliquer une baisse de leurs utilisation le jour où on en constatera une.</w:t>
+        <w:t xml:space="preserve">utilisation des réseaux sociaux, il ne s’agit donc que des raisons qui pourront expliquer une baisse de </w:t>
+      </w:r>
+      <w:proofErr w:type="gramStart"/>
+      <w:r>
+        <w:rPr>
+          <w:lang w:eastAsia="fr-FR"/>
+        </w:rPr>
+        <w:t>leurs utilisation</w:t>
+      </w:r>
+      <w:proofErr w:type="gramEnd"/>
+      <w:r>
+        <w:rPr>
+          <w:lang w:eastAsia="fr-FR"/>
+        </w:rPr>
+        <w:t xml:space="preserve"> le jour où on en constatera une.</w:t>
       </w:r>
     </w:p>
     <w:p>
@@ -8745,13 +10245,41 @@
         <w:rPr>
           <w:lang w:eastAsia="fr-FR"/>
         </w:rPr>
-        <w:t>s. Ces informations sont leurs fonds de commerce et si aujourd’hui presque tout le monde utilise ou à déjà utilisé un des services de Google (moteur de recherche, Google Maps, Google Agenda, Google Translate, Google Drive, YouTube …) gratuitement, i</w:t>
-      </w:r>
-      <w:r>
-        <w:rPr>
-          <w:lang w:eastAsia="fr-FR"/>
-        </w:rPr>
-        <w:t>l ne faut pas oublier la phrase de l’agence de communication audiovisuelle adesias : « Si c’est gratuit, c’est que vous êtes le produit »</w:t>
+        <w:t xml:space="preserve">s. Ces informations sont leurs fonds de commerce et si aujourd’hui presque tout le monde utilise ou à déjà utilisé un des services de Google (moteur de recherche, Google </w:t>
+      </w:r>
+      <w:proofErr w:type="spellStart"/>
+      <w:r>
+        <w:rPr>
+          <w:lang w:eastAsia="fr-FR"/>
+        </w:rPr>
+        <w:t>Maps</w:t>
+      </w:r>
+      <w:proofErr w:type="spellEnd"/>
+      <w:r>
+        <w:rPr>
+          <w:lang w:eastAsia="fr-FR"/>
+        </w:rPr>
+        <w:t>, Google Agenda, Google Translate, Google Drive, YouTube …) gratuitement, i</w:t>
+      </w:r>
+      <w:r>
+        <w:rPr>
+          <w:lang w:eastAsia="fr-FR"/>
+        </w:rPr>
+        <w:t xml:space="preserve">l ne faut pas oublier la phrase de l’agence de communication audiovisuelle </w:t>
+      </w:r>
+      <w:proofErr w:type="spellStart"/>
+      <w:r>
+        <w:rPr>
+          <w:lang w:eastAsia="fr-FR"/>
+        </w:rPr>
+        <w:t>adesias</w:t>
+      </w:r>
+      <w:proofErr w:type="spellEnd"/>
+      <w:r>
+        <w:rPr>
+          <w:lang w:eastAsia="fr-FR"/>
+        </w:rPr>
+        <w:t> : « Si c’est gratuit, c’est que vous êtes le produit »</w:t>
       </w:r>
       <w:r>
         <w:rPr>
@@ -8777,13 +10305,41 @@
           <w:lang w:eastAsia="fr-FR"/>
         </w:rPr>
         <w:tab/>
-        <w:t>Le rapport entre les réseaux sociaux et la VoD vient de la répartition des utilisateurs. En effet, on constate que les classes sociales qui utilisent le plus les réseaux sociaux sont les jeunes à partir de 18an</w:t>
-      </w:r>
-      <w:r>
-        <w:rPr>
-          <w:lang w:eastAsia="fr-FR"/>
-        </w:rPr>
-        <w:t xml:space="preserve">s, les étudiants et les cadres puis, plus l’âge augmente, plus la proportion d’utilisateur baisse. Pour la VoD, on constate que les principaux utilisateurs sont les cadres, c’est-à-dire, grossièrement, des personnes avec de l’argent et peu de temps libre. On constate également que la proportion d’utilisateur qui piratent </w:t>
+        <w:t xml:space="preserve">Le rapport entre les réseaux sociaux et la </w:t>
+      </w:r>
+      <w:proofErr w:type="spellStart"/>
+      <w:r>
+        <w:rPr>
+          <w:lang w:eastAsia="fr-FR"/>
+        </w:rPr>
+        <w:t>VoD</w:t>
+      </w:r>
+      <w:proofErr w:type="spellEnd"/>
+      <w:r>
+        <w:rPr>
+          <w:lang w:eastAsia="fr-FR"/>
+        </w:rPr>
+        <w:t xml:space="preserve"> vient de la répartition des utilisateurs. En effet, on constate que les classes sociales qui utilisent le plus les réseaux sociaux sont les jeunes à partir de 18an</w:t>
+      </w:r>
+      <w:r>
+        <w:rPr>
+          <w:lang w:eastAsia="fr-FR"/>
+        </w:rPr>
+        <w:t xml:space="preserve">s, les étudiants et les cadres puis, plus l’âge augmente, plus la proportion d’utilisateur baisse. Pour la </w:t>
+      </w:r>
+      <w:proofErr w:type="spellStart"/>
+      <w:r>
+        <w:rPr>
+          <w:lang w:eastAsia="fr-FR"/>
+        </w:rPr>
+        <w:t>VoD</w:t>
+      </w:r>
+      <w:proofErr w:type="spellEnd"/>
+      <w:r>
+        <w:rPr>
+          <w:lang w:eastAsia="fr-FR"/>
+        </w:rPr>
+        <w:t xml:space="preserve">, on constate que les principaux utilisateurs sont les cadres, c’est-à-dire, grossièrement, des personnes avec de l’argent et peu de temps libre. On constate également que la proportion d’utilisateur qui piratent </w:t>
       </w:r>
       <w:r>
         <w:rPr>
@@ -8831,7 +10387,21 @@
         <w:rPr>
           <w:lang w:eastAsia="fr-FR"/>
         </w:rPr>
-        <w:t>On peut en déduire que les étudiants sont des futurs potentiels consommateurs de VoD ainsi que des utilisateurs de réseaux sociaux récurrents et que la comb</w:t>
+        <w:t xml:space="preserve">On peut en déduire que les étudiants sont des futurs potentiels consommateurs de </w:t>
+      </w:r>
+      <w:proofErr w:type="spellStart"/>
+      <w:r>
+        <w:rPr>
+          <w:lang w:eastAsia="fr-FR"/>
+        </w:rPr>
+        <w:t>VoD</w:t>
+      </w:r>
+      <w:proofErr w:type="spellEnd"/>
+      <w:r>
+        <w:rPr>
+          <w:lang w:eastAsia="fr-FR"/>
+        </w:rPr>
+        <w:t xml:space="preserve"> ainsi que des utilisateurs de réseaux sociaux récurrents et que la comb</w:t>
       </w:r>
       <w:r>
         <w:rPr>
@@ -9472,7 +11042,21 @@
         <w:rPr>
           <w:lang w:eastAsia="fr-FR"/>
         </w:rPr>
-        <w:t xml:space="preserve"> la classification des films par genre, la lecture de bande annonce de bonne qualité intégré à la page du film, les films disponible dans le catalogue le jour de leurs sorti en DvD, </w:t>
+        <w:t xml:space="preserve"> la classification des films par genre, la lecture de bande annonce de bonne qualité intégré à la page du film, les films disponible dans le catalogue le jour de leurs sorti en </w:t>
+      </w:r>
+      <w:proofErr w:type="spellStart"/>
+      <w:r>
+        <w:rPr>
+          <w:lang w:eastAsia="fr-FR"/>
+        </w:rPr>
+        <w:t>DvD</w:t>
+      </w:r>
+      <w:proofErr w:type="spellEnd"/>
+      <w:r>
+        <w:rPr>
+          <w:lang w:eastAsia="fr-FR"/>
+        </w:rPr>
+        <w:t xml:space="preserve">, </w:t>
       </w:r>
       <w:r>
         <w:rPr>
@@ -9762,7 +11346,21 @@
           <w:lang w:eastAsia="fr-FR"/>
         </w:rPr>
         <w:br/>
-        <w:t xml:space="preserve">Exemple de slider de </w:t>
+        <w:t xml:space="preserve">Exemple de </w:t>
+      </w:r>
+      <w:proofErr w:type="spellStart"/>
+      <w:r>
+        <w:rPr>
+          <w:lang w:eastAsia="fr-FR"/>
+        </w:rPr>
+        <w:t>slider</w:t>
+      </w:r>
+      <w:proofErr w:type="spellEnd"/>
+      <w:r>
+        <w:rPr>
+          <w:lang w:eastAsia="fr-FR"/>
+        </w:rPr>
+        <w:t xml:space="preserve"> de </w:t>
       </w:r>
       <w:r>
         <w:rPr>
@@ -10006,7 +11604,39 @@
       </w:r>
       <w:r>
         <w:lastRenderedPageBreak/>
-        <w:t xml:space="preserve">est grande, plus le coût de stockage et de streaming du film sera élevé. Pour réduire ces coûts, certains service de VOD n’hésitent pas détourner des termes tels que 720p, 1080p, Standard Definition, High Definition … qui sont souvent peu clair surtout pour un public non anglophone et non technophile. Suite à des études internes de nos concurrents, nous avons remarqué que certains utilisent par exemple le terme HD pour des films diffusés en définition standard. La différence de qualité n’est visible que sur des écrans de très bonne qualité ou avec une étude précise de l’image. Nous avons aussi remarqué des films diffusés en 1080p avec effectivement 1080 pixels en hauteur mais avec un bitrate, c’est à dire la quantité d’informations téléchargées par secondes, bien faible par rapport à un bitrate classique pour cette qualité. Cela est possible en augmentant la compression de l’image, par exemple, et cela signifie que si le service de VOD ne ment pas sur les termes techniques, la qualité de sa Haute Définition n’est pas à la hauteur de ce que le client est en droit d’espérer pour le prix. </w:t>
+        <w:t xml:space="preserve">est grande, plus le coût de stockage et de streaming du film sera élevé. Pour réduire ces coûts, certains service de VOD n’hésitent pas détourner des termes tels que 720p, 1080p, Standard </w:t>
+      </w:r>
+      <w:proofErr w:type="spellStart"/>
+      <w:r>
+        <w:t>Definition</w:t>
+      </w:r>
+      <w:proofErr w:type="spellEnd"/>
+      <w:r>
+        <w:t xml:space="preserve">, High </w:t>
+      </w:r>
+      <w:proofErr w:type="spellStart"/>
+      <w:r>
+        <w:t>Definition</w:t>
+      </w:r>
+      <w:proofErr w:type="spellEnd"/>
+      <w:r>
+        <w:t xml:space="preserve"> … qui sont souvent peu clair surtout pour un public non anglophone et non technophile. Suite à des études internes de nos concurrents, nous avons remarqué que certains utilisent par exemple le terme HD pour des films diffusés en définition standard. La différence de qualité n’est visible que sur des écrans de très bonne qualité ou avec une étude précise de l’image. Nous avons aussi remarqué des films diffusés en 1080p avec effectivement 1080 pixels en hauteur mais avec un </w:t>
+      </w:r>
+      <w:proofErr w:type="spellStart"/>
+      <w:r>
+        <w:t>bitrate</w:t>
+      </w:r>
+      <w:proofErr w:type="spellEnd"/>
+      <w:r>
+        <w:t xml:space="preserve">, c’est à dire la quantité d’informations téléchargées par secondes, bien faible par rapport à un </w:t>
+      </w:r>
+      <w:proofErr w:type="spellStart"/>
+      <w:r>
+        <w:t>bitrate</w:t>
+      </w:r>
+      <w:proofErr w:type="spellEnd"/>
+      <w:r>
+        <w:t xml:space="preserve"> classique pour cette qualité. Cela est possible en augmentant la compression de l’image, par exemple, et cela signifie que si le service de VOD ne ment pas sur les termes techniques, la qualité de sa Haute Définition n’est pas à la hauteur de ce que le client est en droit d’espérer pour le prix. </w:t>
       </w:r>
     </w:p>
     <w:p>
@@ -10014,7 +11644,15 @@
         <w:ind w:firstLine="708"/>
       </w:pPr>
       <w:r>
-        <w:t>Tout ceci n’est vraisemblablement pas dramatique car les qualités de visionnage restent bonnes et le client n’a pas l’impression de visionner une mauvaise qualité. Cependant, outre le fait que ces services ne sont pas honnête avec leurs termes, le vrai problème vient du fait que si leur haute définition est en fait de la définition standard, leurs définitions standard est elle aussi inférieur à ce qu’elle pourrait et devrait être. C’est à dire qu’un utilisateur remarquera que la haute définition est de meilleur qualité et sera donc incité à payer le supplément pour l’obtenir alors que la qualité de son écran n’est pas suffisante pour afficher une vrai haute définition correctement. Concrètement, en mentant sur la qualité de leurs images, ces services poussent les utilisateurs à payer pour de la haute définition alors que, avec leur équipement (télévision, écran d’ordinateur …) la qualité standard leur est normalement bien suffisante. De plus, les clients possédant des équipements de bonne qualité souhaitant réellement obtenir de la vrai haute définition se retrouvent avec une qualité d’image décevante tout en ayant payé le supplément. Le problème s’applique également au son qui prend part dans le bitrate total du film diffusé.</w:t>
+        <w:t xml:space="preserve">Tout ceci n’est vraisemblablement pas dramatique car les qualités de visionnage restent bonnes et le client n’a pas l’impression de visionner une mauvaise qualité. Cependant, outre le fait que ces services ne sont pas honnête avec leurs termes, le vrai problème vient du fait que si leur haute définition est en fait de la définition standard, leurs définitions standard est elle aussi inférieur à ce qu’elle pourrait et devrait être. C’est à dire qu’un utilisateur remarquera que la haute définition est de meilleur qualité et sera donc incité à payer le supplément pour l’obtenir alors que la qualité de son écran n’est pas suffisante pour afficher une vrai haute définition correctement. Concrètement, en mentant sur la qualité de leurs images, ces services poussent les utilisateurs à payer pour de la haute définition alors que, avec leur équipement (télévision, écran d’ordinateur …) la qualité standard leur est normalement bien suffisante. De plus, les clients possédant des équipements de bonne qualité souhaitant réellement obtenir de la vrai haute définition se retrouvent avec une qualité d’image décevante tout en ayant payé le supplément. Le problème s’applique également au son qui prend part dans le </w:t>
+      </w:r>
+      <w:proofErr w:type="spellStart"/>
+      <w:r>
+        <w:t>bitrate</w:t>
+      </w:r>
+      <w:proofErr w:type="spellEnd"/>
+      <w:r>
+        <w:t xml:space="preserve"> total du film diffusé.</w:t>
       </w:r>
     </w:p>
     <w:p>
@@ -10110,7 +11748,15 @@
         <w:ind w:firstLine="708"/>
       </w:pPr>
       <w:r>
-        <w:t xml:space="preserve">L’utilisation des réseaux sociaux est assez limité par les acteurs de la VOD, presque tous utilisent </w:t>
+        <w:t xml:space="preserve">L’utilisation des réseaux sociaux est assez </w:t>
+      </w:r>
+      <w:proofErr w:type="gramStart"/>
+      <w:r>
+        <w:t>limité</w:t>
+      </w:r>
+      <w:proofErr w:type="gramEnd"/>
+      <w:r>
+        <w:t xml:space="preserve"> par les acteurs de la VOD, presque tous utilisent </w:t>
       </w:r>
       <w:r>
         <w:t>F</w:t>
@@ -10134,7 +11780,15 @@
         <w:t>ceux-ci</w:t>
       </w:r>
       <w:r>
-        <w:t>, notamment Facebook offre des possibilité bien plus performante pour partager du contenu qu’il faut exploiter pour donner envie aux utilisateurs de parler du service.</w:t>
+        <w:t xml:space="preserve">, notamment Facebook offre des possibilité bien plus performante pour partager du contenu qu’il faut </w:t>
+      </w:r>
+      <w:proofErr w:type="gramStart"/>
+      <w:r>
+        <w:t>exploiter</w:t>
+      </w:r>
+      <w:proofErr w:type="gramEnd"/>
+      <w:r>
+        <w:t xml:space="preserve"> pour donner envie aux utilisateurs de parler du service.</w:t>
       </w:r>
     </w:p>
     <w:p>
@@ -10256,7 +11910,35 @@
         <w:rPr>
           <w:shd w:val="clear" w:color="auto" w:fill="FFFFFF"/>
         </w:rPr>
-        <w:t xml:space="preserve"> C’était la tâche la plus urgente et j’avais déjà travaillé sur des API lors de mes précédents stages et travail à temps partiel dans l’entreprise Bsoft pendant Supinfo, ce qui a été une des raisons pour laquelle Mr Ebro, patron de Clapfeeder, m’avait choisi comme stagiaire.</w:t>
+        <w:t xml:space="preserve"> C’était la tâche la plus urgente et j’avais déjà travaillé sur des API lors de mes précédents stages et travail à temps partiel dans l’entreprise </w:t>
+      </w:r>
+      <w:proofErr w:type="spellStart"/>
+      <w:r>
+        <w:rPr>
+          <w:shd w:val="clear" w:color="auto" w:fill="FFFFFF"/>
+        </w:rPr>
+        <w:t>Bsoft</w:t>
+      </w:r>
+      <w:proofErr w:type="spellEnd"/>
+      <w:r>
+        <w:rPr>
+          <w:shd w:val="clear" w:color="auto" w:fill="FFFFFF"/>
+        </w:rPr>
+        <w:t xml:space="preserve"> pendant </w:t>
+      </w:r>
+      <w:proofErr w:type="spellStart"/>
+      <w:r>
+        <w:rPr>
+          <w:shd w:val="clear" w:color="auto" w:fill="FFFFFF"/>
+        </w:rPr>
+        <w:t>Supinfo</w:t>
+      </w:r>
+      <w:proofErr w:type="spellEnd"/>
+      <w:r>
+        <w:rPr>
+          <w:shd w:val="clear" w:color="auto" w:fill="FFFFFF"/>
+        </w:rPr>
+        <w:t>, ce qui a été une des raisons pour laquelle Mr Ebro, patron de Clapfeeder, m’avait choisi comme stagiaire.</w:t>
       </w:r>
     </w:p>
     <w:p>
@@ -10552,7 +12234,35 @@
         <w:rPr>
           <w:shd w:val="clear" w:color="auto" w:fill="FFFFFF"/>
         </w:rPr>
-        <w:t>. La base de données utilise le modèle EAV (Entity-Attribute-Value) qui est un modèle de base donnée</w:t>
+        <w:t>. La base de données utilise le modèle EAV (</w:t>
+      </w:r>
+      <w:proofErr w:type="spellStart"/>
+      <w:r>
+        <w:rPr>
+          <w:shd w:val="clear" w:color="auto" w:fill="FFFFFF"/>
+        </w:rPr>
+        <w:t>Entity</w:t>
+      </w:r>
+      <w:proofErr w:type="spellEnd"/>
+      <w:r>
+        <w:rPr>
+          <w:shd w:val="clear" w:color="auto" w:fill="FFFFFF"/>
+        </w:rPr>
+        <w:t>-</w:t>
+      </w:r>
+      <w:proofErr w:type="spellStart"/>
+      <w:r>
+        <w:rPr>
+          <w:shd w:val="clear" w:color="auto" w:fill="FFFFFF"/>
+        </w:rPr>
+        <w:t>Attribute</w:t>
+      </w:r>
+      <w:proofErr w:type="spellEnd"/>
+      <w:r>
+        <w:rPr>
+          <w:shd w:val="clear" w:color="auto" w:fill="FFFFFF"/>
+        </w:rPr>
+        <w:t>-Value) qui est un modèle de base donnée</w:t>
       </w:r>
       <w:r>
         <w:rPr>
@@ -11472,7 +13182,21 @@
         <w:rPr>
           <w:shd w:val="clear" w:color="auto" w:fill="FFFFFF"/>
         </w:rPr>
-        <w:t>, disponible en annexe (@todo page claplist fb),</w:t>
+        <w:t xml:space="preserve">, disponible en annexe (@todo page claplist </w:t>
+      </w:r>
+      <w:proofErr w:type="spellStart"/>
+      <w:r>
+        <w:rPr>
+          <w:shd w:val="clear" w:color="auto" w:fill="FFFFFF"/>
+        </w:rPr>
+        <w:t>fb</w:t>
+      </w:r>
+      <w:proofErr w:type="spellEnd"/>
+      <w:r>
+        <w:rPr>
+          <w:shd w:val="clear" w:color="auto" w:fill="FFFFFF"/>
+        </w:rPr>
+        <w:t>),</w:t>
       </w:r>
       <w:r>
         <w:rPr>
@@ -11492,12 +13216,34 @@
         </w:rPr>
         <w:t xml:space="preserve"> (@todo ajouter annexe applifb clap en fonction de </w:t>
       </w:r>
+      <w:proofErr w:type="spellStart"/>
       <w:r>
         <w:rPr>
           <w:shd w:val="clear" w:color="auto" w:fill="FFFFFF"/>
         </w:rPr>
         <w:lastRenderedPageBreak/>
-        <w:t>christophe ebro)</w:t>
+        <w:t>christophe</w:t>
+      </w:r>
+      <w:proofErr w:type="spellEnd"/>
+      <w:r>
+        <w:rPr>
+          <w:shd w:val="clear" w:color="auto" w:fill="FFFFFF"/>
+        </w:rPr>
+        <w:t xml:space="preserve"> </w:t>
+      </w:r>
+      <w:proofErr w:type="spellStart"/>
+      <w:r>
+        <w:rPr>
+          <w:shd w:val="clear" w:color="auto" w:fill="FFFFFF"/>
+        </w:rPr>
+        <w:t>ebro</w:t>
+      </w:r>
+      <w:proofErr w:type="spellEnd"/>
+      <w:r>
+        <w:rPr>
+          <w:shd w:val="clear" w:color="auto" w:fill="FFFFFF"/>
+        </w:rPr>
+        <w:t>)</w:t>
       </w:r>
       <w:r>
         <w:rPr>
@@ -11819,7 +13565,21 @@
         <w:rPr>
           <w:shd w:val="clear" w:color="auto" w:fill="FFFFFF"/>
         </w:rPr>
-        <w:t>, la note du clap et une partie de son commentaire apparaissent quand on survole avec la souris le nom du clapeur. Toute</w:t>
+        <w:t xml:space="preserve">, la note du clap et une partie de son commentaire apparaissent quand on survole avec la souris le nom du </w:t>
+      </w:r>
+      <w:proofErr w:type="spellStart"/>
+      <w:r>
+        <w:rPr>
+          <w:shd w:val="clear" w:color="auto" w:fill="FFFFFF"/>
+        </w:rPr>
+        <w:t>clapeur</w:t>
+      </w:r>
+      <w:proofErr w:type="spellEnd"/>
+      <w:r>
+        <w:rPr>
+          <w:shd w:val="clear" w:color="auto" w:fill="FFFFFF"/>
+        </w:rPr>
+        <w:t>. Toute</w:t>
       </w:r>
       <w:r>
         <w:rPr>
@@ -11880,7 +13640,21 @@
         <w:rPr>
           <w:shd w:val="clear" w:color="auto" w:fill="FFFFFF"/>
         </w:rPr>
-        <w:t xml:space="preserve">(@todo page number) </w:t>
+        <w:t>(@todo page </w:t>
+      </w:r>
+      <w:proofErr w:type="spellStart"/>
+      <w:r>
+        <w:rPr>
+          <w:shd w:val="clear" w:color="auto" w:fill="FFFFFF"/>
+        </w:rPr>
+        <w:t>number</w:t>
+      </w:r>
+      <w:proofErr w:type="spellEnd"/>
+      <w:r>
+        <w:rPr>
+          <w:shd w:val="clear" w:color="auto" w:fill="FFFFFF"/>
+        </w:rPr>
+        <w:t xml:space="preserve">) </w:t>
       </w:r>
       <w:r>
         <w:rPr>
@@ -11924,7 +13698,21 @@
         <w:rPr>
           <w:shd w:val="clear" w:color="auto" w:fill="FFFFFF"/>
         </w:rPr>
-        <w:t>, dont vous pouvez voir un exemple en annexe page (@todo page number)</w:t>
+        <w:t xml:space="preserve">, dont vous pouvez voir un exemple en annexe page (@todo page </w:t>
+      </w:r>
+      <w:proofErr w:type="spellStart"/>
+      <w:r>
+        <w:rPr>
+          <w:shd w:val="clear" w:color="auto" w:fill="FFFFFF"/>
+        </w:rPr>
+        <w:t>number</w:t>
+      </w:r>
+      <w:proofErr w:type="spellEnd"/>
+      <w:r>
+        <w:rPr>
+          <w:shd w:val="clear" w:color="auto" w:fill="FFFFFF"/>
+        </w:rPr>
+        <w:t>)</w:t>
       </w:r>
       <w:r>
         <w:rPr>
@@ -11954,7 +13742,21 @@
         <w:rPr>
           <w:shd w:val="clear" w:color="auto" w:fill="FFFFFF"/>
         </w:rPr>
-        <w:t>. J’ai ajouté en annexe (@todo page number) la même présentation des catégories avec le texte en dessous de chaque image pour vous donner une idée de la différence.</w:t>
+        <w:t xml:space="preserve">. J’ai ajouté en annexe (@todo page </w:t>
+      </w:r>
+      <w:proofErr w:type="spellStart"/>
+      <w:r>
+        <w:rPr>
+          <w:shd w:val="clear" w:color="auto" w:fill="FFFFFF"/>
+        </w:rPr>
+        <w:t>number</w:t>
+      </w:r>
+      <w:proofErr w:type="spellEnd"/>
+      <w:r>
+        <w:rPr>
+          <w:shd w:val="clear" w:color="auto" w:fill="FFFFFF"/>
+        </w:rPr>
+        <w:t>) la même présentation des catégories avec le texte en dessous de chaque image pour vous donner une idée de la différence.</w:t>
       </w:r>
       <w:r>
         <w:rPr>
@@ -12246,31 +14048,7 @@
         <w:rPr>
           <w:shd w:val="clear" w:color="auto" w:fill="FFFFFF"/>
         </w:rPr>
-        <w:t>Cependant, expliquer le service verbalement à une personne demandait du temps, ce qui me faisait</w:t>
-      </w:r>
-      <w:r>
-        <w:rPr>
-          <w:shd w:val="clear" w:color="auto" w:fill="FFFFFF"/>
-        </w:rPr>
-        <w:t xml:space="preserve"> considér</w:t>
-      </w:r>
-      <w:r>
-        <w:rPr>
-          <w:shd w:val="clear" w:color="auto" w:fill="FFFFFF"/>
-        </w:rPr>
-        <w:t>er</w:t>
-      </w:r>
-      <w:r>
-        <w:rPr>
-          <w:shd w:val="clear" w:color="auto" w:fill="FFFFFF"/>
-        </w:rPr>
-        <w:t xml:space="preserve"> </w:t>
-      </w:r>
-      <w:r>
-        <w:rPr>
-          <w:shd w:val="clear" w:color="auto" w:fill="FFFFFF"/>
-        </w:rPr>
-        <w:t>cette aide toujours insuffisante. Une aide doit arriver d’elle-même les premières fois que l’on arrive sur le site, après avoir créé son compte, si ce site est suffisamment complexe. J’ai donc envisagé la création d’un tutoriel qui se lancerait à la première visite du site pour un nouvel utilisateur. Mais ce projet était trop ambitieux et nécessitait des vidéos ou des animations réclament trop de temps de création et d’intégration. Je me suis vu refusé ce projet mais l’idée d’améliorer encore l’aide à l’utilisateur était toujours appréciée.</w:t>
+        <w:t>Cependant, expliquer le service verbalement à une personne demandait du temps, ce qui me faisait considérer cette aide toujours insuffisante. Une aide doit arriver d’elle-même les premières fois que l’on arrive sur le site, après avoir créé son compte, si ce site est suffisamment complexe. J’ai donc envisagé la création d’un tutoriel qui se lancerait à la première visite du site pour un nouvel utilisateur. Mais ce projet était trop ambitieux et nécessitait des vidéos ou des animations réclament trop de temps de création et d’intégration. Je me suis vu refusé ce projet mais l’idée d’améliorer encore l’aide à l’utilisateur était toujours appréciée.</w:t>
       </w:r>
       <w:r>
         <w:rPr>
@@ -12424,1020 +14202,681 @@
         </w:rPr>
         <w:t xml:space="preserve">à </w:t>
       </w:r>
+      <w:r>
+        <w:rPr>
+          <w:shd w:val="clear" w:color="auto" w:fill="FFFFFF"/>
+        </w:rPr>
+        <w:t>des retours d’utilisateurs pointaient une incompréhension récurrente.</w:t>
+      </w:r>
+    </w:p>
+    <w:p>
+      <w:pPr>
+        <w:rPr>
+          <w:shd w:val="clear" w:color="auto" w:fill="FFFFFF"/>
+        </w:rPr>
+      </w:pPr>
+      <w:r>
+        <w:rPr>
+          <w:shd w:val="clear" w:color="auto" w:fill="FFFFFF"/>
+        </w:rPr>
+        <w:tab/>
+        <w:t xml:space="preserve">Concernant l’aide à l’utilisateur, il s’agissait d’une tâche en constante évolution. Nous étions conscients que notre service n’était pas très facile d’accès de par ses fonctionnalités </w:t>
+      </w:r>
+      <w:r>
+        <w:rPr>
+          <w:shd w:val="clear" w:color="auto" w:fill="FFFFFF"/>
+        </w:rPr>
+        <w:t>mais aussi</w:t>
+      </w:r>
+      <w:r>
+        <w:rPr>
+          <w:shd w:val="clear" w:color="auto" w:fill="FFFFFF"/>
+        </w:rPr>
+        <w:t xml:space="preserve"> par le fait qu’il s’agisse de VOD. La VOD est un service comprenant plusieurs éléments complexe</w:t>
+      </w:r>
+      <w:r>
+        <w:rPr>
+          <w:shd w:val="clear" w:color="auto" w:fill="FFFFFF"/>
+        </w:rPr>
+        <w:t>s</w:t>
+      </w:r>
+      <w:r>
+        <w:rPr>
+          <w:shd w:val="clear" w:color="auto" w:fill="FFFFFF"/>
+        </w:rPr>
+        <w:t xml:space="preserve"> qu’il faut </w:t>
+      </w:r>
+      <w:r>
+        <w:rPr>
+          <w:shd w:val="clear" w:color="auto" w:fill="FFFFFF"/>
+        </w:rPr>
+        <w:t>rendre simple</w:t>
+      </w:r>
+      <w:r>
+        <w:rPr>
+          <w:shd w:val="clear" w:color="auto" w:fill="FFFFFF"/>
+        </w:rPr>
+        <w:t xml:space="preserve"> à l’utilisateur, le streaming, la qualité de visionnage, </w:t>
+      </w:r>
+      <w:r>
+        <w:rPr>
+          <w:shd w:val="clear" w:color="auto" w:fill="FFFFFF"/>
+        </w:rPr>
+        <w:t>la recherche dans le catalogue</w:t>
+      </w:r>
+      <w:r>
+        <w:rPr>
+          <w:shd w:val="clear" w:color="auto" w:fill="FFFFFF"/>
+        </w:rPr>
+        <w:t xml:space="preserve"> …. Le pire pour un utilisateur est de se retrouver face à un problème qu’il ne comprend pas après avoir effectué un paiement, c’est-à-dire quand il regarde son film. Afin de guider les utilisateurs dans le choix de la qualité de leur film et surtout pour limiter au maximum les problèmes de lecture après l’achat, j’ai réalisé une page de test du matériel de l’utilisateur. Une petite application </w:t>
+      </w:r>
+      <w:proofErr w:type="spellStart"/>
+      <w:r>
+        <w:rPr>
+          <w:shd w:val="clear" w:color="auto" w:fill="FFFFFF"/>
+        </w:rPr>
+        <w:t>javascript</w:t>
+      </w:r>
+      <w:proofErr w:type="spellEnd"/>
+      <w:r>
+        <w:rPr>
+          <w:shd w:val="clear" w:color="auto" w:fill="FFFFFF"/>
+        </w:rPr>
+        <w:t xml:space="preserve"> lui permettait de lire un extrait d’un film selon les mêmes conditions que s’il l’avait acheté en termes de streaming, de lecteur vidéo, d’encodage, de débit internet …. Ce test était très simple d’utilisation et se terminait par un message conseillant la qualité qu’il devait sélectionner pour l’achat ou la location de son film pour être sûr d’être en mesure de le lire. Ceci nous permettait de réduire considérablement le temps passé à s’occuper des problèmes de lecture des utilisateurs, problèmes qui sont souvent très urgent étant donné que l’utilisateur a payé et que donc son insatisfaction </w:t>
+      </w:r>
+      <w:r>
+        <w:rPr>
+          <w:shd w:val="clear" w:color="auto" w:fill="FFFFFF"/>
+        </w:rPr>
+        <w:t xml:space="preserve">en cas de problème </w:t>
+      </w:r>
+      <w:r>
+        <w:rPr>
+          <w:shd w:val="clear" w:color="auto" w:fill="FFFFFF"/>
+        </w:rPr>
+        <w:t>peut augmenter très vite.</w:t>
+      </w:r>
+    </w:p>
+    <w:p>
+      <w:pPr>
+        <w:rPr>
+          <w:shd w:val="clear" w:color="auto" w:fill="FFFFFF"/>
+        </w:rPr>
+      </w:pPr>
+    </w:p>
+    <w:p>
+      <w:pPr>
+        <w:rPr>
+          <w:shd w:val="clear" w:color="auto" w:fill="FFFFFF"/>
+        </w:rPr>
+      </w:pPr>
+    </w:p>
+    <w:p>
+      <w:pPr>
+        <w:rPr>
+          <w:shd w:val="clear" w:color="auto" w:fill="FFFFFF"/>
+        </w:rPr>
+      </w:pPr>
+    </w:p>
+    <w:p>
+      <w:pPr>
+        <w:rPr>
+          <w:shd w:val="clear" w:color="auto" w:fill="FFFFFF"/>
+        </w:rPr>
+      </w:pPr>
+    </w:p>
+    <w:p>
+      <w:pPr>
+        <w:pStyle w:val="Titre2"/>
+        <w:rPr>
+          <w:shd w:val="clear" w:color="auto" w:fill="FFFFFF"/>
+        </w:rPr>
+      </w:pPr>
+      <w:r>
+        <w:rPr>
+          <w:shd w:val="clear" w:color="auto" w:fill="FFFFFF"/>
+        </w:rPr>
+        <w:lastRenderedPageBreak/>
+        <w:t xml:space="preserve">Expertise </w:t>
+      </w:r>
+      <w:proofErr w:type="spellStart"/>
+      <w:r>
+        <w:rPr>
+          <w:shd w:val="clear" w:color="auto" w:fill="FFFFFF"/>
+        </w:rPr>
+        <w:t>dev</w:t>
+      </w:r>
+      <w:proofErr w:type="spellEnd"/>
+    </w:p>
+    <w:p>
+      <w:pPr>
+        <w:pStyle w:val="Sous-titre"/>
+        <w:rPr>
+          <w:lang w:eastAsia="fr-FR"/>
+        </w:rPr>
+      </w:pPr>
+    </w:p>
+    <w:p>
+      <w:pPr>
+        <w:rPr>
+          <w:lang w:eastAsia="fr-FR"/>
+        </w:rPr>
+      </w:pPr>
+      <w:r>
+        <w:rPr>
+          <w:lang w:eastAsia="fr-FR"/>
+        </w:rPr>
+        <w:tab/>
+      </w:r>
+      <w:r>
+        <w:rPr>
+          <w:lang w:eastAsia="fr-FR"/>
+        </w:rPr>
+        <w:t>Bien qu</w:t>
+      </w:r>
+      <w:r>
+        <w:rPr>
+          <w:lang w:eastAsia="fr-FR"/>
+        </w:rPr>
+        <w:t>’</w:t>
+      </w:r>
+      <w:r>
+        <w:rPr>
+          <w:lang w:eastAsia="fr-FR"/>
+        </w:rPr>
+        <w:t>une grande partie de mon travail était lié aux graphismes et à la refonte de pages et faisait appel à une expertise plus orienté</w:t>
+      </w:r>
+      <w:r>
+        <w:rPr>
+          <w:lang w:eastAsia="fr-FR"/>
+        </w:rPr>
+        <w:t>e</w:t>
+      </w:r>
+      <w:r>
+        <w:rPr>
+          <w:lang w:eastAsia="fr-FR"/>
+        </w:rPr>
+        <w:t xml:space="preserve"> frontend, j’ai également pris part à </w:t>
+      </w:r>
+      <w:r>
+        <w:rPr>
+          <w:lang w:eastAsia="fr-FR"/>
+        </w:rPr>
+        <w:t xml:space="preserve">certain aspects orienté </w:t>
+      </w:r>
+      <w:proofErr w:type="spellStart"/>
+      <w:r>
+        <w:rPr>
+          <w:lang w:eastAsia="fr-FR"/>
+        </w:rPr>
+        <w:t>backend</w:t>
+      </w:r>
+      <w:proofErr w:type="spellEnd"/>
+      <w:r>
+        <w:rPr>
+          <w:lang w:eastAsia="fr-FR"/>
+        </w:rPr>
+        <w:t>.</w:t>
+      </w:r>
+      <w:r>
+        <w:rPr>
+          <w:lang w:eastAsia="fr-FR"/>
+        </w:rPr>
+        <w:t xml:space="preserve"> Brièvement, cela </w:t>
+      </w:r>
+      <w:r>
+        <w:rPr>
+          <w:lang w:eastAsia="fr-FR"/>
+        </w:rPr>
+        <w:t>concerne</w:t>
+      </w:r>
+      <w:r>
+        <w:rPr>
+          <w:lang w:eastAsia="fr-FR"/>
+        </w:rPr>
+        <w:t xml:space="preserve"> des tâches où le graphisme n’a aucune place car ce sont des processus invisible pour l’utilisateur. L’important pour ces tâches </w:t>
+      </w:r>
+      <w:proofErr w:type="gramStart"/>
+      <w:r>
+        <w:rPr>
+          <w:lang w:eastAsia="fr-FR"/>
+        </w:rPr>
+        <w:t>sont</w:t>
+      </w:r>
+      <w:proofErr w:type="gramEnd"/>
+      <w:r>
+        <w:rPr>
+          <w:lang w:eastAsia="fr-FR"/>
+        </w:rPr>
+        <w:t xml:space="preserve"> la vitesse d’exécution, la quantité de mémoire nécessaire et la fiabilité du résultat des processus. Cette partie du travail d’un expert informatique est tout autant importante que sa capacité à présenter des informations de manière lisible et agréable. Il s’agit plus de la qualité des résultats d’une requête faite par un utilisateur que de la manière de les lui présenter. Cette qualité ne passe pas que</w:t>
+      </w:r>
+      <w:r>
+        <w:rPr>
+          <w:lang w:eastAsia="fr-FR"/>
+        </w:rPr>
+        <w:t xml:space="preserve"> par</w:t>
+      </w:r>
+      <w:r>
+        <w:rPr>
+          <w:lang w:eastAsia="fr-FR"/>
+        </w:rPr>
+        <w:t xml:space="preserve"> la véracité ou la justesse d’une réponse mais aussi par sa vitesse voir sa pertinence pour certaines requêtes complexes telles que les recherches avancées ou les suggestions de films.</w:t>
+      </w:r>
+      <w:r>
+        <w:rPr>
+          <w:lang w:eastAsia="fr-FR"/>
+        </w:rPr>
+        <w:t xml:space="preserve"> Or, lors du développement d’un projet, ceci est parfois mit de côté au profit des aspects graphiques car il est plus facile d’impressionner un utilisateur, et donc de le convaincre, avec un beau design qu’avec des résultats rapide et juste. Cela signifie que pour un gestionnaire de projet, l’important est qu’une fonctionnalité soit visible et qu’elle marche. Seulement, faire en sorte qu’une fonctionnalité marche est souvent une chose</w:t>
+      </w:r>
+      <w:r>
+        <w:rPr>
+          <w:lang w:eastAsia="fr-FR"/>
+        </w:rPr>
+        <w:t xml:space="preserve"> relativement</w:t>
+      </w:r>
+      <w:r>
+        <w:rPr>
+          <w:lang w:eastAsia="fr-FR"/>
+        </w:rPr>
+        <w:t xml:space="preserve"> aisée. Ce qui l’est moins voir qui peut</w:t>
+      </w:r>
+      <w:r>
+        <w:rPr>
+          <w:lang w:eastAsia="fr-FR"/>
+        </w:rPr>
+        <w:t xml:space="preserve"> même</w:t>
+      </w:r>
+      <w:r>
+        <w:rPr>
+          <w:lang w:eastAsia="fr-FR"/>
+        </w:rPr>
+        <w:t xml:space="preserve"> devenir très compliqué est qu’elle marche bien voir très bien. Une fonctionnalité qui marche sera par exemple, lorsqu’un utilisateur clique sur le lien de la page des derniers claps, le site doit lui charger la page demandée. Si cette fonctionnalité marche très bien, la page demandée</w:t>
+      </w:r>
+      <w:r>
+        <w:rPr>
+          <w:lang w:eastAsia="fr-FR"/>
+        </w:rPr>
+        <w:t xml:space="preserve"> sera la même mais elle</w:t>
+      </w:r>
+      <w:r>
+        <w:rPr>
+          <w:lang w:eastAsia="fr-FR"/>
+        </w:rPr>
+        <w:t xml:space="preserve"> s’affichera beaucoup plus rapidement. L’importance de la vitesse de chargement d’une page ou d’une réponse du site est parfois difficile à faire saisir aux gestionnaires de projets d’une société par ce que ce sont des problématiques dont les développeurs ont conscience mais qui n’impacte que peu la qualité du site au moment où les développeurs en prennent conscience, généralement par ce qu’il faut du temps et un grand nombre d’utilisateurs avant que les problèmes de lenteurs</w:t>
+      </w:r>
+      <w:r>
+        <w:rPr>
+          <w:lang w:eastAsia="fr-FR"/>
+        </w:rPr>
+        <w:t xml:space="preserve"> ne</w:t>
+      </w:r>
+      <w:r>
+        <w:rPr>
+          <w:lang w:eastAsia="fr-FR"/>
+        </w:rPr>
+        <w:t xml:space="preserve"> deviennent gênant</w:t>
+      </w:r>
+      <w:r>
+        <w:rPr>
+          <w:lang w:eastAsia="fr-FR"/>
+        </w:rPr>
+        <w:t xml:space="preserve"> voir bloquant</w:t>
+      </w:r>
+      <w:r>
+        <w:rPr>
+          <w:lang w:eastAsia="fr-FR"/>
+        </w:rPr>
+        <w:t>. De plus, il a toujours, dans un gros projet, des tâches plus urgente</w:t>
+      </w:r>
+      <w:r>
+        <w:rPr>
+          <w:lang w:eastAsia="fr-FR"/>
+        </w:rPr>
+        <w:t>s</w:t>
+      </w:r>
+      <w:r>
+        <w:rPr>
+          <w:lang w:eastAsia="fr-FR"/>
+        </w:rPr>
+        <w:t xml:space="preserve"> qu’</w:t>
+      </w:r>
+      <w:r>
+        <w:rPr>
+          <w:lang w:eastAsia="fr-FR"/>
+        </w:rPr>
+        <w:t>un problème dont on pourra</w:t>
+      </w:r>
+      <w:r>
+        <w:rPr>
+          <w:lang w:eastAsia="fr-FR"/>
+        </w:rPr>
+        <w:t xml:space="preserve"> se soucier plus tard.</w:t>
+      </w:r>
+    </w:p>
+    <w:p>
+      <w:pPr>
+        <w:rPr>
+          <w:lang w:eastAsia="fr-FR"/>
+        </w:rPr>
+      </w:pPr>
+      <w:r>
+        <w:rPr>
+          <w:lang w:eastAsia="fr-FR"/>
+        </w:rPr>
+        <w:tab/>
+        <w:t>Suite à plusieurs études de la part de nos développeurs et architecte réseau, nous avions vite constaté que plusieurs éléments du site étaient très lents ou consommaient une charge serveur anormalement élevée. Nos premiers signaux d’alerte sur ce problème avaient été entendus par la direction mais il était difficile de nous dégager du temps pour y remédier pour les raisons que j’ai expliqué précédemment. Cependant, nos tests montraient que l’importance du problème augmentait de manière très rapide. A tel point que</w:t>
+      </w:r>
+      <w:r>
+        <w:rPr>
+          <w:lang w:eastAsia="fr-FR"/>
+        </w:rPr>
+        <w:t xml:space="preserve"> si le site se </w:t>
+      </w:r>
+      <w:r>
+        <w:rPr>
+          <w:lang w:eastAsia="fr-FR"/>
+        </w:rPr>
+        <w:lastRenderedPageBreak/>
+        <w:t>mettait à marcher d’un coup, tout risquait de tomber en  panne avec une simple montée de quelques milliers d’utilisateurs. Avec deux de mes collègues, nous avons alors imposé à la direction d’y remédier afin d’éviter d’énormes problèmes que nous voyions approcher rapidement.</w:t>
+      </w:r>
+    </w:p>
+    <w:p>
+      <w:pPr>
+        <w:rPr>
+          <w:lang w:eastAsia="fr-FR"/>
+        </w:rPr>
+      </w:pPr>
+      <w:r>
+        <w:rPr>
+          <w:lang w:eastAsia="fr-FR"/>
+        </w:rPr>
+        <w:tab/>
+        <w:t>Pour ma part, je me suis occupé d’améliorer la vitesse de chargement de toutes les pages du site. En effet, toutes étaient anormalement lentes malgré la présence de serveurs de</w:t>
+      </w:r>
+      <w:r>
+        <w:rPr>
+          <w:lang w:eastAsia="fr-FR"/>
+        </w:rPr>
+        <w:t xml:space="preserve"> serveurs</w:t>
+      </w:r>
+      <w:r>
+        <w:rPr>
+          <w:lang w:eastAsia="fr-FR"/>
+        </w:rPr>
+        <w:t xml:space="preserve"> cache et </w:t>
+      </w:r>
+      <w:r>
+        <w:rPr>
+          <w:lang w:eastAsia="fr-FR"/>
+        </w:rPr>
+        <w:t>de CDN qui sont des technologies servant à augmenter la vitesse de réponse d’un site</w:t>
+      </w:r>
+      <w:r>
+        <w:rPr>
+          <w:lang w:eastAsia="fr-FR"/>
+        </w:rPr>
+        <w:t>. Cela s’expliquait principalement par l’énorme taille du header de nos pages.</w:t>
+      </w:r>
+      <w:r>
+        <w:rPr>
+          <w:lang w:eastAsia="fr-FR"/>
+        </w:rPr>
+        <w:t xml:space="preserve"> Le header sert à charger de nombreux éléments invisibles à l’utilisateur qui vont servir à ce que la page s’affiche et fonctionne correctement.</w:t>
+      </w:r>
+      <w:r>
+        <w:rPr>
+          <w:lang w:eastAsia="fr-FR"/>
+        </w:rPr>
+        <w:t xml:space="preserve"> Celui-ci chargeait</w:t>
+      </w:r>
+      <w:r>
+        <w:rPr>
+          <w:lang w:eastAsia="fr-FR"/>
+        </w:rPr>
+        <w:t xml:space="preserve"> de trop nombreuses librairies </w:t>
+      </w:r>
+      <w:proofErr w:type="spellStart"/>
+      <w:r>
+        <w:rPr>
+          <w:lang w:eastAsia="fr-FR"/>
+        </w:rPr>
+        <w:t>javascript</w:t>
+      </w:r>
+      <w:proofErr w:type="spellEnd"/>
+      <w:r>
+        <w:rPr>
+          <w:lang w:eastAsia="fr-FR"/>
+        </w:rPr>
+        <w:t xml:space="preserve">, pages CSS et autre scripts </w:t>
+      </w:r>
+      <w:proofErr w:type="spellStart"/>
+      <w:r>
+        <w:rPr>
+          <w:lang w:eastAsia="fr-FR"/>
+        </w:rPr>
+        <w:t>javascript</w:t>
+      </w:r>
+      <w:proofErr w:type="spellEnd"/>
+      <w:r>
+        <w:rPr>
+          <w:lang w:eastAsia="fr-FR"/>
+        </w:rPr>
+        <w:t>. L’autre problème principal était la lenteur de nombreuses requêtes complexes vers la base de données exécutées via les outils de Magento. Il y avait là deux tâches bien distinctes et pendant qu’un de mes collègues s’occupait de recréer les requêtes complexes de manière beaucoup plus rapide sans utiliser les outils de Magento, j’ai travaillé à réduire au maximum la taille du header de nos pages.</w:t>
+      </w:r>
+    </w:p>
+    <w:p>
+      <w:pPr>
+        <w:rPr>
+          <w:lang w:eastAsia="fr-FR"/>
+        </w:rPr>
+      </w:pPr>
+      <w:r>
+        <w:rPr>
+          <w:lang w:eastAsia="fr-FR"/>
+        </w:rPr>
+        <w:tab/>
+        <w:t xml:space="preserve">Si ce header était aussi lourd c’est par ce que Magento utilise un très grand nombre de librairies notamment </w:t>
+      </w:r>
+      <w:proofErr w:type="spellStart"/>
+      <w:r>
+        <w:rPr>
+          <w:lang w:eastAsia="fr-FR"/>
+        </w:rPr>
+        <w:t>javascript</w:t>
+      </w:r>
+      <w:proofErr w:type="spellEnd"/>
+      <w:r>
+        <w:rPr>
+          <w:lang w:eastAsia="fr-FR"/>
+        </w:rPr>
+        <w:t xml:space="preserve"> et que les premiers travaux de notre prestataire n’était pas du orienté vers l’optimisation et, pour réduire les risques de bugs, chargeaient </w:t>
+      </w:r>
+      <w:r>
+        <w:rPr>
+          <w:lang w:eastAsia="fr-FR"/>
+        </w:rPr>
+        <w:t>tout dans toutes les pages</w:t>
+      </w:r>
+      <w:r>
+        <w:rPr>
+          <w:lang w:eastAsia="fr-FR"/>
+        </w:rPr>
+        <w:t xml:space="preserve"> même si ces librairies n</w:t>
+      </w:r>
+      <w:r>
+        <w:rPr>
+          <w:lang w:eastAsia="fr-FR"/>
+        </w:rPr>
+        <w:t>’y</w:t>
+      </w:r>
+      <w:r>
+        <w:rPr>
+          <w:lang w:eastAsia="fr-FR"/>
+        </w:rPr>
+        <w:t xml:space="preserve"> servaient à rien. Idem pour de nombreux scripts </w:t>
+      </w:r>
+      <w:proofErr w:type="spellStart"/>
+      <w:r>
+        <w:rPr>
+          <w:lang w:eastAsia="fr-FR"/>
+        </w:rPr>
+        <w:t>javascript</w:t>
+      </w:r>
+      <w:proofErr w:type="spellEnd"/>
+      <w:r>
+        <w:rPr>
+          <w:lang w:eastAsia="fr-FR"/>
+        </w:rPr>
+        <w:t xml:space="preserve"> insérés directement dans le header. J’ai donc réalisé un travail important de test de chaque librairies, de chaque scripts, de chaque éléments du header pour ne garder que ce qui était vraiment nécessaire et de combiner toute ces librairies pour ne plus avoir qu’un m</w:t>
+      </w:r>
+      <w:r>
+        <w:rPr>
+          <w:lang w:eastAsia="fr-FR"/>
+        </w:rPr>
+        <w:t>inimum de fichier à télécharger le plus léger possible.</w:t>
+      </w:r>
+    </w:p>
+    <w:p>
+      <w:pPr>
+        <w:rPr>
+          <w:lang w:eastAsia="fr-FR"/>
+        </w:rPr>
+      </w:pPr>
+      <w:r>
+        <w:rPr>
+          <w:lang w:eastAsia="fr-FR"/>
+        </w:rPr>
+        <w:tab/>
+      </w:r>
+      <w:r>
+        <w:rPr>
+          <w:lang w:eastAsia="fr-FR"/>
+        </w:rPr>
+        <w:t xml:space="preserve">Les résultats de mes travaux combinés avec celui de mon collaborateur nous ont permis une grande optimisation de la vitesse du site. Le TTFB (Time To First Byte), c’est-à-dire le temps avant que l’utilisateur commence à télécharger une réponse du serveur a été divisé par quatre et le temps total de chargement de la page a été divisé par deux </w:t>
+      </w:r>
+      <w:r>
+        <w:rPr>
+          <w:lang w:eastAsia="fr-FR"/>
+        </w:rPr>
+        <w:t>pour la première page qu’un utilisateur charge</w:t>
+      </w:r>
+      <w:r>
+        <w:rPr>
+          <w:lang w:eastAsia="fr-FR"/>
+        </w:rPr>
+        <w:t xml:space="preserve">, en effet, il faut savoir que lorsqu’un utilisateur charge une page du site pour la première fois, le temps de chargement du site est beaucoup plus long car les serveurs de cache ne peuvent pas être réellement </w:t>
+      </w:r>
+      <w:proofErr w:type="spellStart"/>
+      <w:r>
+        <w:rPr>
+          <w:lang w:eastAsia="fr-FR"/>
+        </w:rPr>
+        <w:t>efficasse</w:t>
+      </w:r>
+      <w:proofErr w:type="spellEnd"/>
+      <w:r>
+        <w:rPr>
+          <w:lang w:eastAsia="fr-FR"/>
+        </w:rPr>
+        <w:t>.</w:t>
+      </w:r>
+    </w:p>
+    <w:p>
+      <w:pPr>
+        <w:ind w:firstLine="708"/>
+        <w:rPr>
+          <w:lang w:eastAsia="fr-FR"/>
+        </w:rPr>
+      </w:pPr>
+      <w:r>
+        <w:rPr>
+          <w:lang w:eastAsia="fr-FR"/>
+        </w:rPr>
+        <w:t xml:space="preserve">Si nos travaux d’optimisation ont été très bénéfiques, il faut savoir qu’il existe une pratique beaucoup, certes moins efficace mais plus rapide à mettre en place. Il s’agit  </w:t>
+      </w:r>
+      <w:r>
+        <w:rPr>
+          <w:lang w:eastAsia="fr-FR"/>
+        </w:rPr>
+        <w:lastRenderedPageBreak/>
+        <w:t xml:space="preserve">d’utiliser des services web qui se chargent de faire une optimisation automatique d’un site. </w:t>
+      </w:r>
+      <w:r>
+        <w:rPr>
+          <w:lang w:eastAsia="fr-FR"/>
+        </w:rPr>
+        <w:t>L</w:t>
+      </w:r>
+      <w:r>
+        <w:rPr>
+          <w:lang w:eastAsia="fr-FR"/>
+        </w:rPr>
+        <w:t>eur efficacité est immédiate</w:t>
+      </w:r>
+      <w:r>
+        <w:rPr>
+          <w:lang w:eastAsia="fr-FR"/>
+        </w:rPr>
+        <w:t>, il suffit de</w:t>
+      </w:r>
+      <w:r>
+        <w:rPr>
+          <w:lang w:eastAsia="fr-FR"/>
+        </w:rPr>
+        <w:t xml:space="preserve"> placer ce service entre notre site et l’utilisateur afin qu’il puisse récupérer tout ce que nous envoyons à l’utilisateur afin d’en optimiser le contenu. J’ai passé une phase de test de ce genre de service, il s’agissait de </w:t>
+      </w:r>
+      <w:proofErr w:type="spellStart"/>
+      <w:r>
+        <w:rPr>
+          <w:lang w:eastAsia="fr-FR"/>
+        </w:rPr>
+        <w:t>CloudFlare</w:t>
+      </w:r>
+      <w:proofErr w:type="spellEnd"/>
+      <w:r>
+        <w:rPr>
+          <w:lang w:eastAsia="fr-FR"/>
+        </w:rPr>
+        <w:t xml:space="preserve">, et les premiers résultats étaient très encourageants. Seulement un souci de redirection entre nos serveurs de streaming </w:t>
+      </w:r>
+      <w:r>
+        <w:rPr>
+          <w:lang w:eastAsia="fr-FR"/>
+        </w:rPr>
+        <w:t>pour</w:t>
+      </w:r>
+      <w:r>
+        <w:rPr>
+          <w:lang w:eastAsia="fr-FR"/>
+        </w:rPr>
+        <w:t xml:space="preserve"> nos films nous </w:t>
+      </w:r>
+      <w:r>
+        <w:rPr>
+          <w:lang w:eastAsia="fr-FR"/>
+        </w:rPr>
+        <w:t>a</w:t>
+      </w:r>
+      <w:r>
+        <w:rPr>
+          <w:lang w:eastAsia="fr-FR"/>
+        </w:rPr>
+        <w:t xml:space="preserve"> tout simplement </w:t>
+      </w:r>
+      <w:r>
+        <w:rPr>
+          <w:lang w:eastAsia="fr-FR"/>
+        </w:rPr>
+        <w:t>empêchés</w:t>
+      </w:r>
+      <w:r>
+        <w:rPr>
+          <w:lang w:eastAsia="fr-FR"/>
+        </w:rPr>
+        <w:t xml:space="preserve"> de pouvoir utiliser ce genre de service.</w:t>
+      </w:r>
       <w:bookmarkStart w:id="22" w:name="_GoBack"/>
       <w:bookmarkEnd w:id="22"/>
-      <w:r>
-        <w:rPr>
-          <w:shd w:val="clear" w:color="auto" w:fill="FFFFFF"/>
-        </w:rPr>
-        <w:t>des retours d’utilisateurs pointaient une incompréhension récurrente.</w:t>
-      </w:r>
-    </w:p>
-    <w:p>
-      <w:pPr>
-        <w:rPr>
-          <w:shd w:val="clear" w:color="auto" w:fill="FFFFFF"/>
-        </w:rPr>
-      </w:pPr>
-    </w:p>
-    <w:p>
-      <w:pPr>
-        <w:rPr>
-          <w:shd w:val="clear" w:color="auto" w:fill="FFFFFF"/>
-        </w:rPr>
-      </w:pPr>
-    </w:p>
-    <w:p>
-      <w:pPr>
-        <w:jc w:val="left"/>
-        <w:rPr>
-          <w:shd w:val="clear" w:color="auto" w:fill="FFFFFF"/>
-        </w:rPr>
-      </w:pPr>
-      <w:r>
-        <w:rPr>
-          <w:shd w:val="clear" w:color="auto" w:fill="FFFFFF"/>
-        </w:rPr>
-        <w:t>Info (temp) :</w:t>
-      </w:r>
-      <w:r>
-        <w:br/>
-      </w:r>
-      <w:r>
-        <w:rPr>
-          <w:shd w:val="clear" w:color="auto" w:fill="FFFFFF"/>
-        </w:rPr>
-        <w:t>- X API</w:t>
-      </w:r>
-      <w:r>
-        <w:br/>
-      </w:r>
-      <w:r>
-        <w:rPr>
-          <w:shd w:val="clear" w:color="auto" w:fill="FFFFFF"/>
-        </w:rPr>
-        <w:t xml:space="preserve">- </w:t>
-      </w:r>
-      <w:r>
-        <w:rPr>
-          <w:shd w:val="clear" w:color="auto" w:fill="FFFFFF"/>
-        </w:rPr>
-        <w:t xml:space="preserve">X </w:t>
-      </w:r>
-      <w:r>
-        <w:rPr>
-          <w:shd w:val="clear" w:color="auto" w:fill="FFFFFF"/>
-        </w:rPr>
-        <w:t>refonte wishlist / claplist</w:t>
-      </w:r>
-      <w:r>
-        <w:br/>
-      </w:r>
-      <w:r>
-        <w:rPr>
-          <w:shd w:val="clear" w:color="auto" w:fill="FFFFFF"/>
-        </w:rPr>
-        <w:t xml:space="preserve">- </w:t>
-      </w:r>
-      <w:r>
-        <w:rPr>
-          <w:shd w:val="clear" w:color="auto" w:fill="FFFFFF"/>
-        </w:rPr>
-        <w:t xml:space="preserve">X </w:t>
-      </w:r>
-      <w:r>
-        <w:rPr>
-          <w:shd w:val="clear" w:color="auto" w:fill="FFFFFF"/>
-        </w:rPr>
-        <w:t xml:space="preserve">my friends / bestclappeurs / soulmates-&gt;base algo (worker gearman) </w:t>
-      </w:r>
-      <w:r>
-        <w:rPr>
-          <w:shd w:val="clear" w:color="auto" w:fill="FFFFFF"/>
-        </w:rPr>
-        <w:br/>
-        <w:t>- optimisation site (js, css, code des pages, test cloudflare (gain 3s sur preprod) )</w:t>
-      </w:r>
-      <w:r>
-        <w:t xml:space="preserve"> </w:t>
-      </w:r>
-      <w:r>
-        <w:t xml:space="preserve"> / !\ très insistant sur importance</w:t>
-      </w:r>
-      <w:r>
-        <w:t xml:space="preserve"> de la refonte</w:t>
-      </w:r>
-      <w:r>
-        <w:br/>
-      </w:r>
-      <w:r>
-        <w:rPr>
-          <w:shd w:val="clear" w:color="auto" w:fill="FFFFFF"/>
-        </w:rPr>
-        <w:t xml:space="preserve">- mode offline (choix adobe air car ... pros/cons) </w:t>
-      </w:r>
-      <w:r>
-        <w:rPr>
-          <w:shd w:val="clear" w:color="auto" w:fill="FFFFFF"/>
-        </w:rPr>
-        <w:t>= mettre l’accent sur mon expertise js</w:t>
-      </w:r>
-      <w:r>
-        <w:rPr>
-          <w:shd w:val="clear" w:color="auto" w:fill="FFFFFF"/>
-        </w:rPr>
-        <w:br/>
-        <w:t xml:space="preserve">- </w:t>
-      </w:r>
-      <w:r>
-        <w:rPr>
-          <w:shd w:val="clear" w:color="auto" w:fill="FFFFFF"/>
-        </w:rPr>
-        <w:t xml:space="preserve">X </w:t>
-      </w:r>
-      <w:r>
-        <w:rPr>
-          <w:shd w:val="clear" w:color="auto" w:fill="FFFFFF"/>
-        </w:rPr>
-        <w:t>bulles d’aides / page tuto / page test compatibilité</w:t>
-      </w:r>
-      <w:r>
-        <w:rPr>
-          <w:shd w:val="clear" w:color="auto" w:fill="FFFFFF"/>
-        </w:rPr>
-        <w:br/>
-        <w:t>- up skill gestion serveur</w:t>
-      </w:r>
-      <w:r>
-        <w:rPr>
-          <w:shd w:val="clear" w:color="auto" w:fill="FFFFFF"/>
-        </w:rPr>
-        <w:br/>
-        <w:t xml:space="preserve">- </w:t>
-      </w:r>
-      <w:r>
-        <w:rPr>
-          <w:shd w:val="clear" w:color="auto" w:fill="FFFFFF"/>
-        </w:rPr>
-        <w:t xml:space="preserve">X </w:t>
-      </w:r>
-      <w:r>
-        <w:rPr>
-          <w:shd w:val="clear" w:color="auto" w:fill="FFFFFF"/>
-        </w:rPr>
-        <w:t>refonte appli fb</w:t>
-      </w:r>
-      <w:r>
-        <w:br/>
-      </w:r>
-      <w:r>
-        <w:rPr>
-          <w:shd w:val="clear" w:color="auto" w:fill="FFFFFF"/>
-        </w:rPr>
-        <w:t xml:space="preserve">- </w:t>
-      </w:r>
-      <w:r>
-        <w:rPr>
-          <w:shd w:val="clear" w:color="auto" w:fill="FFFFFF"/>
-        </w:rPr>
-        <w:t xml:space="preserve">X </w:t>
-      </w:r>
-      <w:r>
-        <w:rPr>
-          <w:shd w:val="clear" w:color="auto" w:fill="FFFFFF"/>
-        </w:rPr>
-        <w:t>refonte page marketing / page d'accueil</w:t>
-      </w:r>
-      <w:r>
-        <w:rPr>
-          <w:shd w:val="clear" w:color="auto" w:fill="FFFFFF"/>
-        </w:rPr>
-        <w:t xml:space="preserve"> </w:t>
-      </w:r>
-      <w:r>
-        <w:rPr>
-          <w:shd w:val="clear" w:color="auto" w:fill="FFFFFF"/>
-        </w:rPr>
-        <w:br/>
-        <w:t xml:space="preserve">- </w:t>
-      </w:r>
-      <w:r>
-        <w:rPr>
-          <w:shd w:val="clear" w:color="auto" w:fill="FFFFFF"/>
-        </w:rPr>
-        <w:t xml:space="preserve">~ </w:t>
-      </w:r>
-      <w:r>
-        <w:rPr>
-          <w:shd w:val="clear" w:color="auto" w:fill="FFFFFF"/>
-        </w:rPr>
-        <w:t>refonte page dernier claps (une premiere modif graphique longtemps avant grosse refonte)</w:t>
-      </w:r>
-      <w:r>
-        <w:rPr>
-          <w:shd w:val="clear" w:color="auto" w:fill="FFFFFF"/>
-        </w:rPr>
-        <w:br/>
-        <w:t xml:space="preserve">- </w:t>
-      </w:r>
-      <w:r>
-        <w:rPr>
-          <w:shd w:val="clear" w:color="auto" w:fill="FFFFFF"/>
-        </w:rPr>
-        <w:t xml:space="preserve">X </w:t>
-      </w:r>
-      <w:r>
-        <w:rPr>
-          <w:shd w:val="clear" w:color="auto" w:fill="FFFFFF"/>
-        </w:rPr>
-        <w:t>refonte catégories de films</w:t>
-      </w:r>
-      <w:r>
-        <w:rPr>
-          <w:shd w:val="clear" w:color="auto" w:fill="FFFFFF"/>
-        </w:rPr>
-        <w:t xml:space="preserve"> </w:t>
-      </w:r>
-      <w:r>
-        <w:rPr>
-          <w:shd w:val="clear" w:color="auto" w:fill="FFFFFF"/>
-        </w:rPr>
-        <w:br/>
-        <w:t>- optimisation tunnel achat (bouton d’achat)</w:t>
-      </w:r>
-      <w:r>
-        <w:rPr>
-          <w:shd w:val="clear" w:color="auto" w:fill="FFFFFF"/>
-        </w:rPr>
-        <w:t xml:space="preserve"> </w:t>
-      </w:r>
-      <w:r>
-        <w:rPr>
-          <w:shd w:val="clear" w:color="auto" w:fill="FFFFFF"/>
-        </w:rPr>
-        <w:br/>
-        <w:t>- claper depuis page séance auto fin film</w:t>
-      </w:r>
-      <w:r>
-        <w:rPr>
-          <w:shd w:val="clear" w:color="auto" w:fill="FFFFFF"/>
-        </w:rPr>
-        <w:br/>
-        <w:t xml:space="preserve">- </w:t>
-      </w:r>
-      <w:r>
-        <w:rPr>
-          <w:shd w:val="clear" w:color="auto" w:fill="FFFFFF"/>
-        </w:rPr>
-        <w:t xml:space="preserve">X </w:t>
-      </w:r>
-      <w:r>
-        <w:rPr>
-          <w:shd w:val="clear" w:color="auto" w:fill="FFFFFF"/>
-        </w:rPr>
-        <w:t>refonte pages avec techno underscore</w:t>
-      </w:r>
-      <w:r>
-        <w:rPr>
-          <w:shd w:val="clear" w:color="auto" w:fill="FFFFFF"/>
-        </w:rPr>
-        <w:t xml:space="preserve"> (par ce que backbone mais pas used au final)</w:t>
-      </w:r>
-      <w:r>
-        <w:rPr>
-          <w:shd w:val="clear" w:color="auto" w:fill="FFFFFF"/>
-        </w:rPr>
-        <w:t xml:space="preserve"> de templating =&gt; dégager magento</w:t>
-      </w:r>
-      <w:r>
-        <w:rPr>
-          <w:shd w:val="clear" w:color="auto" w:fill="FFFFFF"/>
-        </w:rPr>
-        <w:br/>
-        <w:t>- page mon compte (3 onglets : mes infos, mes claps, mes badges)</w:t>
-      </w:r>
-      <w:r>
-        <w:rPr>
-          <w:shd w:val="clear" w:color="auto" w:fill="FFFFFF"/>
-        </w:rPr>
-        <w:br/>
-        <w:t xml:space="preserve">- bootstrap : FP avait imposé de l’utiliser, apres son départ osef car trop de refonte et déjà </w:t>
-      </w:r>
-      <w:r>
-        <w:rPr>
-          <w:shd w:val="clear" w:color="auto" w:fill="FFFFFF"/>
-        </w:rPr>
-        <w:lastRenderedPageBreak/>
-        <w:t>underscore pour template (en gros)</w:t>
-      </w:r>
-      <w:r>
-        <w:rPr>
-          <w:shd w:val="clear" w:color="auto" w:fill="FFFFFF"/>
-        </w:rPr>
-        <w:br/>
-        <w:t>- notif : newsletter code html (imposage de technique et de possibilité puis ecriture code)</w:t>
-      </w:r>
-      <w:r>
-        <w:rPr>
-          <w:shd w:val="clear" w:color="auto" w:fill="FFFFFF"/>
-        </w:rPr>
-        <w:br/>
-        <w:t>- montée compétences FP : mise en prod / DRM / heartbeat / paybox / API / hack (apple, lg, samsung, geoloc), gestion mercurial, organisation plus précise (agenda à la demi journée), lecture log preprod et prod</w:t>
-      </w:r>
-      <w:r>
-        <w:rPr>
-          <w:shd w:val="clear" w:color="auto" w:fill="FFFFFF"/>
-        </w:rPr>
-        <w:br/>
-        <w:t xml:space="preserve">- </w:t>
-      </w:r>
-      <w:r>
-        <w:rPr>
-          <w:shd w:val="clear" w:color="auto" w:fill="FFFFFF"/>
-        </w:rPr>
-        <w:t xml:space="preserve">X </w:t>
-      </w:r>
-      <w:r>
-        <w:rPr>
-          <w:shd w:val="clear" w:color="auto" w:fill="FFFFFF"/>
-        </w:rPr>
-        <w:t xml:space="preserve">dire que choix de virer magento au fur et </w:t>
-      </w:r>
-      <w:r>
-        <w:rPr>
-          <w:shd w:val="clear" w:color="auto" w:fill="FFFFFF"/>
-        </w:rPr>
-        <w:t>à</w:t>
-      </w:r>
-      <w:r>
-        <w:rPr>
-          <w:shd w:val="clear" w:color="auto" w:fill="FFFFFF"/>
-        </w:rPr>
-        <w:t xml:space="preserve"> mesure</w:t>
-      </w:r>
-      <w:r>
-        <w:rPr>
-          <w:shd w:val="clear" w:color="auto" w:fill="FFFFFF"/>
-        </w:rPr>
-        <w:t xml:space="preserve"> =&gt; underscore</w:t>
-      </w:r>
-      <w:r>
-        <w:rPr>
-          <w:shd w:val="clear" w:color="auto" w:fill="FFFFFF"/>
-        </w:rPr>
-        <w:br/>
-      </w:r>
-      <w:r>
-        <w:rPr>
-          <w:shd w:val="clear" w:color="auto" w:fill="FFFFFF"/>
-        </w:rPr>
-        <w:br/>
-        <w:t>- up en responsive frontend</w:t>
-      </w:r>
-      <w:r>
-        <w:rPr>
-          <w:shd w:val="clear" w:color="auto" w:fill="FFFFFF"/>
-        </w:rPr>
-        <w:br/>
-        <w:t>- gestion serveur pre prod / assist gestion prod</w:t>
-      </w:r>
-      <w:r>
-        <w:rPr>
-          <w:shd w:val="clear" w:color="auto" w:fill="FFFFFF"/>
-        </w:rPr>
-        <w:br/>
-      </w:r>
-      <w:r>
-        <w:rPr>
-          <w:shd w:val="clear" w:color="auto" w:fill="FFFFFF"/>
-        </w:rPr>
-        <w:br/>
-        <w:t xml:space="preserve">- ultraviolet </w:t>
-      </w:r>
-      <w:r>
-        <w:rPr>
-          <w:shd w:val="clear" w:color="auto" w:fill="FFFFFF"/>
-        </w:rPr>
-        <w:br/>
-        <w:t>- homogénéisation du design du site en mode fil rouge (trop d’éléments dev par trop de gens)</w:t>
-      </w:r>
-      <w:r>
-        <w:rPr>
-          <w:shd w:val="clear" w:color="auto" w:fill="FFFFFF"/>
-        </w:rPr>
-        <w:br/>
-        <w:t xml:space="preserve">- avis sur toute les fonctionnalités prévues (émoticons, achievements, </w:t>
-      </w:r>
-      <w:r>
-        <w:rPr>
-          <w:shd w:val="clear" w:color="auto" w:fill="FFFFFF"/>
-        </w:rPr>
-        <w:br/>
-        <w:t xml:space="preserve">- taff op partenaire sncf, warner, </w:t>
-      </w:r>
-      <w:r>
-        <w:rPr>
-          <w:shd w:val="clear" w:color="auto" w:fill="FFFFFF"/>
-        </w:rPr>
-        <w:br/>
-      </w:r>
-      <w:r>
-        <w:br/>
-        <w:t>- maj JW player 6 (meilleurs features, moins de bugs, possibilité de design perso)</w:t>
-      </w:r>
-      <w:r>
-        <w:br/>
-        <w:t>- projet : notifs (sociales, perso, service) (jamais dev, en projet)</w:t>
-      </w:r>
-      <w:r>
-        <w:br/>
-      </w:r>
-      <w:r>
-        <w:rPr>
-          <w:shd w:val="clear" w:color="auto" w:fill="FFFFFF"/>
-        </w:rPr>
-        <w:t>- formation magento au début stage (utile car dev web)</w:t>
-      </w:r>
-      <w:r>
-        <w:rPr>
-          <w:shd w:val="clear" w:color="auto" w:fill="FFFFFF"/>
-        </w:rPr>
-        <w:br/>
-        <w:t>- popup choisir son clapeur début tunnel d’achat</w:t>
-      </w:r>
-      <w:r>
-        <w:rPr>
-          <w:shd w:val="clear" w:color="auto" w:fill="FFFFFF"/>
-        </w:rPr>
-        <w:br/>
-        <w:t>- block « pourquoi s’inscrire »</w:t>
-      </w:r>
-      <w:r>
-        <w:rPr>
-          <w:shd w:val="clear" w:color="auto" w:fill="FFFFFF"/>
-        </w:rPr>
-        <w:br/>
-        <w:t xml:space="preserve">- refus coder auto cocher checkbox recevoir newsletter </w:t>
-      </w:r>
-      <w:r>
-        <w:br/>
-      </w:r>
-      <w:r>
-        <w:rPr>
-          <w:shd w:val="clear" w:color="auto" w:fill="FFFFFF"/>
-        </w:rPr>
-        <w:t>- module admin pub/film CFFI</w:t>
-      </w:r>
-      <w:r>
-        <w:br/>
-      </w:r>
-      <w:r>
-        <w:rPr>
-          <w:shd w:val="clear" w:color="auto" w:fill="FFFFFF"/>
-        </w:rPr>
-        <w:t>- réunion avec dredd</w:t>
-      </w:r>
-      <w:r>
-        <w:br/>
-      </w:r>
-      <w:r>
-        <w:rPr>
-          <w:shd w:val="clear" w:color="auto" w:fill="FFFFFF"/>
-        </w:rPr>
-        <w:t>- fonctionnement magento (shema lien class/xml)</w:t>
-      </w:r>
-      <w:r>
-        <w:t xml:space="preserve"> </w:t>
-      </w:r>
-      <w:r>
-        <w:br/>
-      </w:r>
-      <w:r>
-        <w:rPr>
-          <w:shd w:val="clear" w:color="auto" w:fill="FFFFFF"/>
-        </w:rPr>
-        <w:t>- test de films</w:t>
-      </w:r>
-      <w:r>
-        <w:rPr>
-          <w:shd w:val="clear" w:color="auto" w:fill="FFFFFF"/>
-        </w:rPr>
-        <w:br/>
-        <w:t>- notif</w:t>
-      </w:r>
-      <w:r>
-        <w:rPr>
-          <w:shd w:val="clear" w:color="auto" w:fill="FFFFFF"/>
-        </w:rPr>
-        <w:br/>
-      </w:r>
-    </w:p>
-    <w:p>
-      <w:pPr>
-        <w:jc w:val="left"/>
-        <w:rPr>
-          <w:shd w:val="clear" w:color="auto" w:fill="FFFFFF"/>
-        </w:rPr>
-      </w:pPr>
-      <w:r>
-        <w:rPr>
-          <w:shd w:val="clear" w:color="auto" w:fill="FFFFFF"/>
-        </w:rPr>
-        <w:t xml:space="preserve">@TODO : faire pages </w:t>
-      </w:r>
-      <w:r>
-        <w:rPr>
-          <w:shd w:val="clear" w:color="auto" w:fill="FFFFFF"/>
-        </w:rPr>
-        <w:t>représentation</w:t>
-      </w:r>
-      <w:r>
-        <w:rPr>
-          <w:shd w:val="clear" w:color="auto" w:fill="FFFFFF"/>
-        </w:rPr>
-        <w:t xml:space="preserve"> claplist</w:t>
-      </w:r>
-      <w:r>
-        <w:rPr>
-          <w:shd w:val="clear" w:color="auto" w:fill="FFFFFF"/>
-        </w:rPr>
-        <w:t xml:space="preserve"> (avant / apres)</w:t>
-      </w:r>
-      <w:r>
-        <w:rPr>
-          <w:shd w:val="clear" w:color="auto" w:fill="FFFFFF"/>
-        </w:rPr>
-        <w:t xml:space="preserve"> </w:t>
-      </w:r>
-      <w:r>
-        <w:rPr>
-          <w:shd w:val="clear" w:color="auto" w:fill="FFFFFF"/>
-        </w:rPr>
-        <w:br/>
-        <w:t>@TODO : page catégorie avec texte en dessous et pas dans l’image</w:t>
-      </w:r>
-    </w:p>
-    <w:p>
-      <w:pPr>
-        <w:rPr>
-          <w:lang w:eastAsia="fr-FR"/>
-        </w:rPr>
-      </w:pPr>
-    </w:p>
-    <w:p>
-      <w:pPr>
-        <w:rPr>
-          <w:lang w:eastAsia="fr-FR"/>
-        </w:rPr>
-      </w:pPr>
-      <w:r>
-        <w:rPr>
-          <w:lang w:eastAsia="fr-FR"/>
-        </w:rPr>
-        <w:t xml:space="preserve">Comment améliorer la réputation de la VOD en France afin d’augmenter sa part de marché </w:t>
-      </w:r>
-    </w:p>
-    <w:p>
-      <w:pPr>
-        <w:pStyle w:val="Paragraphedeliste"/>
-        <w:numPr>
-          <w:ilvl w:val="0"/>
-          <w:numId w:val="4"/>
-        </w:numPr>
-        <w:rPr>
-          <w:lang w:eastAsia="fr-FR"/>
-        </w:rPr>
-      </w:pPr>
-      <w:r>
-        <w:rPr>
-          <w:lang w:eastAsia="fr-FR"/>
-        </w:rPr>
-        <w:lastRenderedPageBreak/>
-        <w:t>X But de CF : une nouvelle manière de consommer des films (+étude sur utilisation pub, avant séance)</w:t>
-      </w:r>
-    </w:p>
-    <w:p>
-      <w:pPr>
-        <w:pStyle w:val="Paragraphedeliste"/>
-        <w:numPr>
-          <w:ilvl w:val="0"/>
-          <w:numId w:val="4"/>
-        </w:numPr>
-        <w:rPr>
-          <w:lang w:eastAsia="fr-FR"/>
-        </w:rPr>
-      </w:pPr>
-      <w:r>
-        <w:rPr>
-          <w:lang w:eastAsia="fr-FR"/>
-        </w:rPr>
-        <w:t>Model adaptable a tous produit (empaquetage du produit)</w:t>
-      </w:r>
-    </w:p>
-    <w:p>
-      <w:pPr>
-        <w:pStyle w:val="Paragraphedeliste"/>
-        <w:numPr>
-          <w:ilvl w:val="0"/>
-          <w:numId w:val="4"/>
-        </w:numPr>
-        <w:rPr>
-          <w:lang w:eastAsia="fr-FR"/>
-        </w:rPr>
-      </w:pPr>
-      <w:r>
-        <w:rPr>
-          <w:lang w:eastAsia="fr-FR"/>
-        </w:rPr>
-        <w:t>X Meilleur qualité de films (720p =&gt; 1080p)</w:t>
-      </w:r>
-    </w:p>
-    <w:p>
-      <w:pPr>
-        <w:pStyle w:val="Paragraphedeliste"/>
-        <w:numPr>
-          <w:ilvl w:val="0"/>
-          <w:numId w:val="4"/>
-        </w:numPr>
-        <w:rPr>
-          <w:lang w:eastAsia="fr-FR"/>
-        </w:rPr>
-      </w:pPr>
-      <w:r>
-        <w:rPr>
-          <w:lang w:eastAsia="fr-FR"/>
-        </w:rPr>
-        <w:t>X Recommandation basé sur utilisation service ET liens d’amitiés</w:t>
-      </w:r>
-    </w:p>
-    <w:p>
-      <w:pPr>
-        <w:pStyle w:val="Paragraphedeliste"/>
-        <w:numPr>
-          <w:ilvl w:val="0"/>
-          <w:numId w:val="4"/>
-        </w:numPr>
-        <w:rPr>
-          <w:lang w:eastAsia="fr-FR"/>
-        </w:rPr>
-      </w:pPr>
-      <w:r>
-        <w:rPr>
-          <w:lang w:eastAsia="fr-FR"/>
-        </w:rPr>
-        <w:t>X Beaucoup d’aide à l’user : choix films, test service, tuto, présentation page market</w:t>
-      </w:r>
-    </w:p>
-    <w:p>
-      <w:pPr>
-        <w:pStyle w:val="Paragraphedeliste"/>
-        <w:numPr>
-          <w:ilvl w:val="0"/>
-          <w:numId w:val="4"/>
-        </w:numPr>
-        <w:rPr>
-          <w:lang w:eastAsia="fr-FR"/>
-        </w:rPr>
-      </w:pPr>
-      <w:r>
-        <w:rPr>
-          <w:lang w:eastAsia="fr-FR"/>
-        </w:rPr>
-        <w:t>X Design page accueil page market</w:t>
-      </w:r>
-    </w:p>
-    <w:p>
-      <w:pPr>
-        <w:pStyle w:val="Paragraphedeliste"/>
-        <w:numPr>
-          <w:ilvl w:val="0"/>
-          <w:numId w:val="4"/>
-        </w:numPr>
-        <w:rPr>
-          <w:lang w:eastAsia="fr-FR"/>
-        </w:rPr>
-      </w:pPr>
-      <w:r>
-        <w:rPr>
-          <w:lang w:eastAsia="fr-FR"/>
-        </w:rPr>
-        <w:t>X Dispo multi écrans</w:t>
-      </w:r>
-    </w:p>
-    <w:p>
-      <w:pPr>
-        <w:rPr>
-          <w:lang w:eastAsia="fr-FR"/>
-        </w:rPr>
-      </w:pPr>
-      <w:r>
-        <w:rPr>
-          <w:lang w:eastAsia="fr-FR"/>
-        </w:rPr>
-        <w:t>Connaissances spécifiques :</w:t>
-      </w:r>
-    </w:p>
-    <w:p>
-      <w:pPr>
-        <w:pStyle w:val="Paragraphedeliste"/>
-        <w:numPr>
-          <w:ilvl w:val="0"/>
-          <w:numId w:val="4"/>
-        </w:numPr>
-        <w:rPr>
-          <w:lang w:eastAsia="fr-FR"/>
-        </w:rPr>
-      </w:pPr>
-      <w:r>
-        <w:rPr>
-          <w:lang w:eastAsia="fr-FR"/>
-        </w:rPr>
-        <w:t xml:space="preserve">Rôle et importance d’un réseau social </w:t>
-      </w:r>
-    </w:p>
-    <w:p>
-      <w:pPr>
-        <w:pStyle w:val="Paragraphedeliste"/>
-        <w:numPr>
-          <w:ilvl w:val="0"/>
-          <w:numId w:val="4"/>
-        </w:numPr>
-        <w:rPr>
-          <w:lang w:eastAsia="fr-FR"/>
-        </w:rPr>
-      </w:pPr>
-      <w:r>
-        <w:rPr>
-          <w:lang w:eastAsia="fr-FR"/>
-        </w:rPr>
-        <w:t>Guidage de l’utilisateur (page d’aide, outil test compatibilité, bulles aides)</w:t>
-      </w:r>
-    </w:p>
-    <w:p>
-      <w:pPr>
-        <w:pStyle w:val="Paragraphedeliste"/>
-        <w:numPr>
-          <w:ilvl w:val="0"/>
-          <w:numId w:val="4"/>
-        </w:numPr>
-        <w:rPr>
-          <w:lang w:eastAsia="fr-FR"/>
-        </w:rPr>
-      </w:pPr>
-      <w:r>
-        <w:rPr>
-          <w:lang w:eastAsia="fr-FR"/>
-        </w:rPr>
-        <w:t>Fonctionnalité d’aide et de tuto pour l’utilisateur (stream, drm …)</w:t>
-      </w:r>
-    </w:p>
-    <w:p>
-      <w:pPr>
-        <w:pStyle w:val="Paragraphedeliste"/>
-        <w:numPr>
-          <w:ilvl w:val="0"/>
-          <w:numId w:val="4"/>
-        </w:numPr>
-        <w:rPr>
-          <w:lang w:eastAsia="fr-FR"/>
-        </w:rPr>
-      </w:pPr>
-      <w:r>
-        <w:rPr>
-          <w:lang w:eastAsia="fr-FR"/>
-        </w:rPr>
-        <w:t>Déclinaison du service en fonction des écrans =&gt; Adapter design</w:t>
-      </w:r>
-    </w:p>
-    <w:p>
-      <w:pPr>
-        <w:pStyle w:val="Paragraphedeliste"/>
-        <w:numPr>
-          <w:ilvl w:val="0"/>
-          <w:numId w:val="4"/>
-        </w:numPr>
-        <w:rPr>
-          <w:lang w:eastAsia="fr-FR"/>
-        </w:rPr>
-      </w:pPr>
-      <w:r>
-        <w:rPr>
-          <w:lang w:eastAsia="fr-FR"/>
-        </w:rPr>
-        <w:t>Api performante</w:t>
-      </w:r>
-    </w:p>
-    <w:p>
-      <w:pPr>
-        <w:rPr>
-          <w:lang w:eastAsia="fr-FR"/>
-        </w:rPr>
-      </w:pPr>
-      <w:r>
-        <w:rPr>
-          <w:lang w:eastAsia="fr-FR"/>
-        </w:rPr>
-        <w:t>Méthodes habituellement utilisées</w:t>
-      </w:r>
-    </w:p>
-    <w:p>
-      <w:pPr>
-        <w:pStyle w:val="Paragraphedeliste"/>
-        <w:numPr>
-          <w:ilvl w:val="0"/>
-          <w:numId w:val="4"/>
-        </w:numPr>
-        <w:rPr>
-          <w:lang w:eastAsia="fr-FR"/>
-        </w:rPr>
-      </w:pPr>
-      <w:r>
-        <w:rPr>
-          <w:lang w:eastAsia="fr-FR"/>
-        </w:rPr>
-        <w:t>X Pas d’innovations entre chaque service existant</w:t>
-      </w:r>
-      <w:r>
-        <w:rPr>
-          <w:lang w:eastAsia="fr-FR"/>
-        </w:rPr>
-        <w:t xml:space="preserve"> </w:t>
-      </w:r>
-    </w:p>
-    <w:p>
-      <w:pPr>
-        <w:pStyle w:val="Paragraphedeliste"/>
-        <w:numPr>
-          <w:ilvl w:val="0"/>
-          <w:numId w:val="4"/>
-        </w:numPr>
-        <w:rPr>
-          <w:lang w:eastAsia="fr-FR"/>
-        </w:rPr>
-      </w:pPr>
-      <w:r>
-        <w:rPr>
-          <w:lang w:eastAsia="fr-FR"/>
-        </w:rPr>
-        <w:t>X Design liste films avec info notes d’users sans mise en avant de films vus par amis</w:t>
-      </w:r>
-    </w:p>
-    <w:p>
-      <w:pPr>
-        <w:pStyle w:val="Paragraphedeliste"/>
-        <w:numPr>
-          <w:ilvl w:val="0"/>
-          <w:numId w:val="4"/>
-        </w:numPr>
-        <w:rPr>
-          <w:lang w:eastAsia="fr-FR"/>
-        </w:rPr>
-      </w:pPr>
-      <w:r>
-        <w:rPr>
-          <w:lang w:eastAsia="fr-FR"/>
-        </w:rPr>
-        <w:t>Dispo sur plusieurs écrans : même site avec navigation non adapté (zoom) ou interfaces non responsives</w:t>
-      </w:r>
-    </w:p>
-    <w:p>
-      <w:pPr>
-        <w:pStyle w:val="Paragraphedeliste"/>
-        <w:numPr>
-          <w:ilvl w:val="0"/>
-          <w:numId w:val="4"/>
-        </w:numPr>
-        <w:rPr>
-          <w:lang w:eastAsia="fr-FR"/>
-        </w:rPr>
-      </w:pPr>
-      <w:r>
-        <w:rPr>
-          <w:lang w:eastAsia="fr-FR"/>
-        </w:rPr>
-        <w:t>Peu de dispo sur smartphone / tablette ou non adapté (qualité écran donc dl 1080 sur smartphone)</w:t>
-      </w:r>
-    </w:p>
-    <w:p>
-      <w:pPr>
-        <w:pStyle w:val="Paragraphedeliste"/>
-        <w:numPr>
-          <w:ilvl w:val="0"/>
-          <w:numId w:val="4"/>
-        </w:numPr>
-        <w:rPr>
-          <w:lang w:eastAsia="fr-FR"/>
-        </w:rPr>
-      </w:pPr>
-      <w:r>
-        <w:rPr>
-          <w:lang w:eastAsia="fr-FR"/>
-        </w:rPr>
-        <w:t>X Qualité / stockage / streaming : downscale de qualité (tf1vod, 1080 = 720p)</w:t>
-      </w:r>
-      <w:r>
-        <w:rPr>
-          <w:lang w:eastAsia="fr-FR"/>
-        </w:rPr>
-        <w:t xml:space="preserve"> </w:t>
-      </w:r>
-    </w:p>
-    <w:p>
-      <w:pPr>
-        <w:pStyle w:val="Paragraphedeliste"/>
-        <w:numPr>
-          <w:ilvl w:val="0"/>
-          <w:numId w:val="4"/>
-        </w:numPr>
-        <w:rPr>
-          <w:lang w:eastAsia="fr-FR"/>
-        </w:rPr>
-      </w:pPr>
-      <w:r>
-        <w:rPr>
-          <w:lang w:eastAsia="fr-FR"/>
-        </w:rPr>
-        <w:t xml:space="preserve">X Use réseaux sociaux juste pour des partages (pas d’appli fb) </w:t>
-      </w:r>
-    </w:p>
-    <w:p>
-      <w:pPr>
-        <w:pStyle w:val="Paragraphedeliste"/>
-        <w:numPr>
-          <w:ilvl w:val="0"/>
-          <w:numId w:val="4"/>
-        </w:numPr>
-        <w:rPr>
-          <w:lang w:eastAsia="fr-FR"/>
-        </w:rPr>
-      </w:pPr>
-      <w:r>
-        <w:rPr>
-          <w:lang w:eastAsia="fr-FR"/>
-        </w:rPr>
-        <w:t>X Recommandation basé sur utilisation service SANS liens d’amitiés</w:t>
-      </w:r>
-    </w:p>
-    <w:p>
-      <w:pPr>
-        <w:pStyle w:val="Paragraphedeliste"/>
-        <w:numPr>
-          <w:ilvl w:val="0"/>
-          <w:numId w:val="4"/>
-        </w:numPr>
-        <w:rPr>
-          <w:lang w:eastAsia="fr-FR"/>
-        </w:rPr>
-      </w:pPr>
-      <w:r>
-        <w:rPr>
-          <w:lang w:eastAsia="fr-FR"/>
-        </w:rPr>
-        <w:t>Aide user : page de tuto uniquement, beaucoup d’options</w:t>
-      </w:r>
-    </w:p>
-    <w:p>
-      <w:pPr>
-        <w:pStyle w:val="Paragraphedeliste"/>
-        <w:numPr>
-          <w:ilvl w:val="0"/>
-          <w:numId w:val="4"/>
-        </w:numPr>
-        <w:rPr>
-          <w:lang w:eastAsia="fr-FR"/>
-        </w:rPr>
-      </w:pPr>
-      <w:r>
-        <w:rPr>
-          <w:lang w:eastAsia="fr-FR"/>
-        </w:rPr>
-        <w:t>Pas d’api =&gt; partenariat difficile, site fermé (au dev publics)</w:t>
-      </w:r>
-    </w:p>
-    <w:p>
-      <w:pPr>
-        <w:pStyle w:val="Paragraphedeliste"/>
-        <w:numPr>
-          <w:ilvl w:val="0"/>
-          <w:numId w:val="4"/>
-        </w:numPr>
-        <w:rPr>
-          <w:lang w:eastAsia="fr-FR"/>
-        </w:rPr>
-      </w:pPr>
-      <w:r>
-        <w:rPr>
-          <w:lang w:eastAsia="fr-FR"/>
-        </w:rPr>
-        <w:t>Parler site vod de niche, pas concurrents direct de clapfeeder</w:t>
-      </w:r>
-    </w:p>
-    <w:p>
-      <w:pPr>
-        <w:rPr>
-          <w:shd w:val="clear" w:color="auto" w:fill="FFFFFF"/>
-        </w:rPr>
-      </w:pPr>
     </w:p>
     <w:sectPr>
       <w:footerReference w:type="default" r:id="rId15"/>
@@ -13504,7 +14943,7 @@
           <w:rPr>
             <w:noProof/>
           </w:rPr>
-          <w:t>43</w:t>
+          <w:t>46</w:t>
         </w:r>
         <w:r>
           <w:fldChar w:fldCharType="end"/>
@@ -15578,7 +17017,7 @@
 </file>
 
 <file path=customXml/itemProps1.xml><?xml version="1.0" encoding="utf-8"?>
-<ds:datastoreItem xmlns:ds="http://schemas.openxmlformats.org/officeDocument/2006/customXml" ds:itemID="{3CF3807E-97D6-4D1E-85F0-ACBE958E62AD}">
+<ds:datastoreItem xmlns:ds="http://schemas.openxmlformats.org/officeDocument/2006/customXml" ds:itemID="{20E3EE10-E0DB-4406-AF70-FCB70DCAC331}">
   <ds:schemaRefs>
     <ds:schemaRef ds:uri="http://schemas.openxmlformats.org/officeDocument/2006/bibliography"/>
   </ds:schemaRefs>

</xml_diff>

<commit_message>
update part demo originalite 2.5p
</commit_message>
<xml_diff>
--- a/memoire_de_bois.docx
+++ b/memoire_de_bois.docx
@@ -541,6 +541,7 @@
           <w:docPartUnique/>
         </w:docPartObj>
       </w:sdtPr>
+      <w:sdtEndPr/>
       <w:sdtContent>
         <w:p>
           <w:pPr>
@@ -5851,38 +5852,32 @@
         <w:rPr>
           <w:lang w:eastAsia="fr-FR"/>
         </w:rPr>
-        <w:t>Le fonctionnement de l’entreprise a lui aussi évolué suite à ces départs. Initialement, les juniors faisaient le travail que leur donnait</w:t>
-      </w:r>
-      <w:r>
-        <w:rPr>
-          <w:lang w:eastAsia="fr-FR"/>
-        </w:rPr>
-        <w:t xml:space="preserve"> la direction et</w:t>
-      </w:r>
-      <w:r>
-        <w:rPr>
-          <w:lang w:eastAsia="fr-FR"/>
-        </w:rPr>
-        <w:t xml:space="preserve"> les seniors</w:t>
-      </w:r>
-      <w:r>
-        <w:rPr>
-          <w:lang w:eastAsia="fr-FR"/>
-        </w:rPr>
-        <w:t xml:space="preserve"> d’un commun accord</w:t>
-      </w:r>
-      <w:r>
-        <w:rPr>
-          <w:lang w:eastAsia="fr-FR"/>
-        </w:rPr>
-        <w:t xml:space="preserve"> alternant des phases de développement de fonctionnalités ou d’amélioration de parties existantes et des phases de correction de bugs. Les seniors s’occupaient des parties plus </w:t>
+        <w:t xml:space="preserve">Le fonctionnement de l’entreprise a lui aussi évolué suite à ces départs. Initialement, les juniors faisaient le travail </w:t>
+      </w:r>
+      <w:r>
+        <w:rPr>
+          <w:lang w:eastAsia="fr-FR"/>
+        </w:rPr>
+        <w:t>qui leur été donné</w:t>
+      </w:r>
+      <w:r>
+        <w:rPr>
+          <w:lang w:eastAsia="fr-FR"/>
+        </w:rPr>
+        <w:t xml:space="preserve"> </w:t>
+      </w:r>
+      <w:r>
+        <w:rPr>
+          <w:lang w:eastAsia="fr-FR"/>
+        </w:rPr>
+        <w:t xml:space="preserve">alternant des phases de développement de fonctionnalités ou d’amélioration de parties existantes et des phases de correction de bugs. Les seniors s’occupaient des parties plus importantes du site où la qualité du travail était </w:t>
       </w:r>
       <w:r>
         <w:rPr>
           <w:lang w:eastAsia="fr-FR"/>
         </w:rPr>
         <w:lastRenderedPageBreak/>
-        <w:t xml:space="preserve">importantes du site où la qualité du travail était primordiale, tel que les interfaces de paiement ou la gestion des DRM. Le travail de chacun se faisait de manière autonome pendant la semaine et </w:t>
+        <w:t xml:space="preserve">primordiale, tel que les interfaces de paiement ou la gestion des DRM. Le travail de chacun se faisait de manière autonome pendant la semaine et </w:t>
       </w:r>
       <w:r>
         <w:rPr>
@@ -6006,20 +6001,12 @@
         </w:rPr>
         <w:t xml:space="preserve"> </w:t>
       </w:r>
-      <w:proofErr w:type="gramStart"/>
-      <w:r>
-        <w:rPr>
-          <w:lang w:eastAsia="fr-FR"/>
-        </w:rPr>
-        <w:t xml:space="preserve">développeur </w:t>
-      </w:r>
-      <w:r>
-        <w:rPr>
-          <w:lang w:eastAsia="fr-FR"/>
-        </w:rPr>
-        <w:t>senior</w:t>
-      </w:r>
-      <w:proofErr w:type="gramEnd"/>
+      <w:r>
+        <w:rPr>
+          <w:lang w:eastAsia="fr-FR"/>
+        </w:rPr>
+        <w:t>développeurs seniors</w:t>
+      </w:r>
       <w:r>
         <w:rPr>
           <w:lang w:eastAsia="fr-FR"/>
@@ -6180,14 +6167,14 @@
         <w:rPr>
           <w:lang w:eastAsia="fr-FR"/>
         </w:rPr>
-        <w:t xml:space="preserve">je me rends compte que cela peut engendrer des défauts dans le passage d’informations et les problèmes ne sont plus résolus collectivement. </w:t>
+        <w:t xml:space="preserve">je me rends compte que cela peut engendrer des défauts dans le passage d’informations et les problèmes ne sont plus résolus collectivement. Si la communication a l’air plus simple du point de vue de chaque employé, </w:t>
       </w:r>
       <w:r>
         <w:rPr>
           <w:lang w:eastAsia="fr-FR"/>
         </w:rPr>
         <w:lastRenderedPageBreak/>
-        <w:t xml:space="preserve">Si la communication a l’air plus simple du point de vue de chaque employé, car on rend des comptes à moins de personnes, elle devient en fait plus complexe au niveau de l’entreprise générale du fait d’informations qui se perdent. Un tel fonctionnement devient, bien sûr, rapidement obligatoire dès que les effectifs de l’entreprise grandissent, cela prendrait trop de temps à tout le monde d’écouter et de tenter de résoudre les problèmes </w:t>
+        <w:t xml:space="preserve">car on rend des comptes à moins de personnes, elle devient en fait plus complexe au niveau de l’entreprise générale du fait d’informations qui se perdent. Un tel fonctionnement devient, bien sûr, rapidement obligatoire dès que les effectifs de l’entreprise grandissent, cela prendrait trop de temps à tout le monde d’écouter et de tenter de résoudre les problèmes </w:t>
       </w:r>
       <w:r>
         <w:rPr>
@@ -14435,8 +14422,508 @@
         <w:lastRenderedPageBreak/>
         <w:t>Démonstration d’une originalité dans la solution et critique de l’approche choisie</w:t>
       </w:r>
+    </w:p>
+    <w:p>
+      <w:pPr>
+        <w:rPr>
+          <w:lang w:eastAsia="fr-FR"/>
+        </w:rPr>
+      </w:pPr>
+    </w:p>
+    <w:p>
+      <w:pPr>
+        <w:pStyle w:val="Titre2"/>
+        <w:ind w:firstLine="708"/>
+      </w:pPr>
+      <w:r>
+        <w:t>Organisation générale</w:t>
+      </w:r>
+    </w:p>
+    <w:p>
+      <w:pPr>
+        <w:rPr>
+          <w:lang w:eastAsia="fr-FR"/>
+        </w:rPr>
+      </w:pPr>
+      <w:r>
+        <w:rPr>
+          <w:lang w:eastAsia="fr-FR"/>
+        </w:rPr>
+        <w:br/>
+      </w:r>
+      <w:r>
+        <w:rPr>
+          <w:lang w:eastAsia="fr-FR"/>
+        </w:rPr>
+        <w:tab/>
+        <w:t>Quand j’ai rejoint l’entreprise, l’équipe était en cours de construction, le projet n’était pas encore en production et nous arrivions juste dans les locaux</w:t>
+      </w:r>
+      <w:r>
+        <w:rPr>
+          <w:lang w:eastAsia="fr-FR"/>
+        </w:rPr>
+        <w:t xml:space="preserve"> où nous n’avions pas encore toute</w:t>
+      </w:r>
+      <w:r>
+        <w:rPr>
+          <w:lang w:eastAsia="fr-FR"/>
+        </w:rPr>
+        <w:t>s</w:t>
+      </w:r>
+      <w:r>
+        <w:rPr>
+          <w:lang w:eastAsia="fr-FR"/>
+        </w:rPr>
+        <w:t xml:space="preserve"> les machines</w:t>
+      </w:r>
+      <w:r>
+        <w:rPr>
+          <w:lang w:eastAsia="fr-FR"/>
+        </w:rPr>
+        <w:t>. Tout a été décidé</w:t>
+      </w:r>
+      <w:r>
+        <w:rPr>
+          <w:lang w:eastAsia="fr-FR"/>
+        </w:rPr>
+        <w:t xml:space="preserve"> en groupe </w:t>
+      </w:r>
+      <w:r>
+        <w:rPr>
+          <w:lang w:eastAsia="fr-FR"/>
+        </w:rPr>
+        <w:t xml:space="preserve">à partir du jour où nous avons pris possession des lieux. Tout le monde ne prenait bien entendu pas part à chacune des décisions mais tout le monde était amené à donner son avis. Cette manière de fonctionner ne définissait pas </w:t>
+      </w:r>
+      <w:r>
+        <w:rPr>
+          <w:lang w:eastAsia="fr-FR"/>
+        </w:rPr>
+        <w:t xml:space="preserve">de </w:t>
+      </w:r>
+      <w:r>
+        <w:rPr>
+          <w:lang w:eastAsia="fr-FR"/>
+        </w:rPr>
+        <w:t>véritables différences hiérarchique</w:t>
+      </w:r>
+      <w:r>
+        <w:rPr>
+          <w:lang w:eastAsia="fr-FR"/>
+        </w:rPr>
+        <w:t>s</w:t>
+      </w:r>
+      <w:r>
+        <w:rPr>
+          <w:lang w:eastAsia="fr-FR"/>
+        </w:rPr>
+        <w:t xml:space="preserve"> et m</w:t>
+      </w:r>
+      <w:r>
+        <w:rPr>
+          <w:lang w:eastAsia="fr-FR"/>
+        </w:rPr>
+        <w:t>ême en tant que stagiaire</w:t>
+      </w:r>
+      <w:r>
+        <w:rPr>
+          <w:lang w:eastAsia="fr-FR"/>
+        </w:rPr>
+        <w:t xml:space="preserve"> mon avis d’informaticien</w:t>
+      </w:r>
+      <w:r>
+        <w:rPr>
+          <w:lang w:eastAsia="fr-FR"/>
+        </w:rPr>
+        <w:t xml:space="preserve"> et de personne</w:t>
+      </w:r>
+      <w:r>
+        <w:rPr>
+          <w:lang w:eastAsia="fr-FR"/>
+        </w:rPr>
+        <w:t xml:space="preserve"> était consulté.</w:t>
+      </w:r>
+      <w:r>
+        <w:rPr>
+          <w:lang w:eastAsia="fr-FR"/>
+        </w:rPr>
+        <w:t xml:space="preserve"> Cette organisation, qui n’est</w:t>
+      </w:r>
+      <w:r>
+        <w:rPr>
+          <w:lang w:eastAsia="fr-FR"/>
+        </w:rPr>
+        <w:t xml:space="preserve"> possible que sur des structures de petite taille, ét</w:t>
+      </w:r>
+      <w:r>
+        <w:rPr>
+          <w:lang w:eastAsia="fr-FR"/>
+        </w:rPr>
+        <w:t>ait une découverte pour moi et a été un peu difficile au début car j’ai été forcé de m’affirmer rapidement pour montrer que j’avais ma place au sein de l’entreprise</w:t>
+      </w:r>
+      <w:r>
+        <w:rPr>
+          <w:lang w:eastAsia="fr-FR"/>
+        </w:rPr>
+        <w:t xml:space="preserve"> </w:t>
+      </w:r>
       <w:bookmarkStart w:id="23" w:name="_GoBack"/>
       <w:bookmarkEnd w:id="23"/>
+      <w:r>
+        <w:rPr>
+          <w:lang w:eastAsia="fr-FR"/>
+        </w:rPr>
+        <w:t>et il en allait de même pour tous les employés.</w:t>
+      </w:r>
+    </w:p>
+    <w:p>
+      <w:pPr>
+        <w:ind w:firstLine="708"/>
+        <w:rPr>
+          <w:lang w:eastAsia="fr-FR"/>
+        </w:rPr>
+      </w:pPr>
+      <w:r>
+        <w:rPr>
+          <w:lang w:eastAsia="fr-FR"/>
+        </w:rPr>
+        <w:t xml:space="preserve">Notre service était le couple de deux services, la </w:t>
+      </w:r>
+      <w:proofErr w:type="spellStart"/>
+      <w:r>
+        <w:rPr>
+          <w:lang w:eastAsia="fr-FR"/>
+        </w:rPr>
+        <w:t>VoD</w:t>
+      </w:r>
+      <w:proofErr w:type="spellEnd"/>
+      <w:r>
+        <w:rPr>
+          <w:lang w:eastAsia="fr-FR"/>
+        </w:rPr>
+        <w:t xml:space="preserve"> et le réseau social. Ces deux serv</w:t>
+      </w:r>
+      <w:r>
+        <w:rPr>
+          <w:lang w:eastAsia="fr-FR"/>
+        </w:rPr>
+        <w:t xml:space="preserve">ices séparément sont bien connus mais l’originalité était de les mettre en relation. Pour cela, il fallait au préalable bien connaître chacun des deux et c’est là que le choix d’aplanir les niveaux hiérarchique a eu un rôle important. Le fait de pousser chaque employé à être une force de proposition a permis de confronter différents niveaux techniques, différentes tranches d’âges et différentes approches de chacun des deux services. En effet, la consommation de films sur internet n’est pas la même en fonction de l’âge, de nombreuses études en font état, et la manière d’utiliser un réseau social varie aussi beaucoup en fonction </w:t>
+      </w:r>
+      <w:r>
+        <w:rPr>
+          <w:lang w:eastAsia="fr-FR"/>
+        </w:rPr>
+        <w:t>des générations.</w:t>
+      </w:r>
+    </w:p>
+    <w:p>
+      <w:pPr>
+        <w:ind w:firstLine="708"/>
+        <w:rPr>
+          <w:lang w:eastAsia="fr-FR"/>
+        </w:rPr>
+      </w:pPr>
+      <w:r>
+        <w:rPr>
+          <w:lang w:eastAsia="fr-FR"/>
+        </w:rPr>
+        <w:t>Pour un projet comme le nôtre, il n’existait pas d’équivalent dont on pouvait s’inspirer car les sites de nos concurrents directs, à savoir les autre</w:t>
+      </w:r>
+      <w:r>
+        <w:rPr>
+          <w:lang w:eastAsia="fr-FR"/>
+        </w:rPr>
+        <w:t>s</w:t>
+      </w:r>
+      <w:r>
+        <w:rPr>
+          <w:lang w:eastAsia="fr-FR"/>
+        </w:rPr>
+        <w:t xml:space="preserve"> services de </w:t>
+      </w:r>
+      <w:proofErr w:type="spellStart"/>
+      <w:r>
+        <w:rPr>
+          <w:lang w:eastAsia="fr-FR"/>
+        </w:rPr>
+        <w:t>VoD</w:t>
+      </w:r>
+      <w:proofErr w:type="spellEnd"/>
+      <w:r>
+        <w:rPr>
+          <w:lang w:eastAsia="fr-FR"/>
+        </w:rPr>
+        <w:t>, n’avaient pour point commun avec nous que le marcher, le service était différent et donc les informations à afficher sur chaque page du site ainsi que la manière de les présenter devaient être différentes. De ce fait, on ne pouvait pas garantir que nos choix stratégiques étaient les bons</w:t>
+      </w:r>
+      <w:r>
+        <w:rPr>
+          <w:lang w:eastAsia="fr-FR"/>
+        </w:rPr>
+        <w:t>, d’où l’importance d’avoir plusieurs opinions sur chacun d’eux</w:t>
+      </w:r>
+      <w:r>
+        <w:rPr>
+          <w:lang w:eastAsia="fr-FR"/>
+        </w:rPr>
+        <w:t xml:space="preserve">. </w:t>
+      </w:r>
+    </w:p>
+    <w:p>
+      <w:pPr>
+        <w:ind w:firstLine="708"/>
+        <w:rPr>
+          <w:lang w:eastAsia="fr-FR"/>
+        </w:rPr>
+      </w:pPr>
+      <w:r>
+        <w:rPr>
+          <w:lang w:eastAsia="fr-FR"/>
+        </w:rPr>
+        <w:t xml:space="preserve">L’avantage de ce mode de fonctionnement est que le projet n’en devient </w:t>
+      </w:r>
+      <w:r>
+        <w:rPr>
+          <w:lang w:eastAsia="fr-FR"/>
+        </w:rPr>
+        <w:t xml:space="preserve">que </w:t>
+      </w:r>
+      <w:r>
+        <w:rPr>
+          <w:lang w:eastAsia="fr-FR"/>
+        </w:rPr>
+        <w:t xml:space="preserve">plus intéressant, </w:t>
+      </w:r>
+      <w:r>
+        <w:rPr>
+          <w:lang w:eastAsia="fr-FR"/>
+        </w:rPr>
+        <w:t xml:space="preserve">l’implication qu’on y met nous motive et nous pousse à chercher et à en </w:t>
+      </w:r>
+      <w:r>
+        <w:rPr>
+          <w:lang w:eastAsia="fr-FR"/>
+        </w:rPr>
+        <w:lastRenderedPageBreak/>
+        <w:t>apprendre plus sur le domaine pour essayer de trouver les idées qui vont faire avancer le projet. Un autre avantage est de pousser les employés à échanger sur chaque partie du projet ce qui améliore les relations au sein de l’entreprise permettant une critique plus facile d’une éventuelle décision.</w:t>
+      </w:r>
+    </w:p>
+    <w:p>
+      <w:pPr>
+        <w:ind w:firstLine="708"/>
+        <w:rPr>
+          <w:lang w:eastAsia="fr-FR"/>
+        </w:rPr>
+      </w:pPr>
+      <w:r>
+        <w:rPr>
+          <w:lang w:eastAsia="fr-FR"/>
+        </w:rPr>
+        <w:t xml:space="preserve">Cependant, malgré les efforts de chacun, il est rarement possible de garantir que tel ou tel choix est le bon ce qui pose le problème de la pérennité de l’entreprise. L’investissement personnel qu’on donne </w:t>
+      </w:r>
+      <w:r>
+        <w:rPr>
+          <w:lang w:eastAsia="fr-FR"/>
+        </w:rPr>
+        <w:t xml:space="preserve">ne sera peut-être pas payant et il n’y pas de réelle sécurité de l’emploi. On est face à un choix quelque peu </w:t>
+      </w:r>
+      <w:r>
+        <w:rPr>
+          <w:lang w:eastAsia="fr-FR"/>
+        </w:rPr>
+        <w:t>paradoxal</w:t>
+      </w:r>
+      <w:r>
+        <w:rPr>
+          <w:lang w:eastAsia="fr-FR"/>
+        </w:rPr>
+        <w:t xml:space="preserve"> où, théoriquement, plus on s’</w:t>
+      </w:r>
+      <w:r>
+        <w:rPr>
+          <w:lang w:eastAsia="fr-FR"/>
+        </w:rPr>
+        <w:t>investi</w:t>
+      </w:r>
+      <w:r>
+        <w:rPr>
+          <w:lang w:eastAsia="fr-FR"/>
+        </w:rPr>
+        <w:t xml:space="preserve"> plus l’entreprise aura de chance de réussir mais dans le cas contraire, l’échec sera d’autant plus dur.</w:t>
+      </w:r>
+    </w:p>
+    <w:p>
+      <w:pPr>
+        <w:ind w:firstLine="708"/>
+        <w:rPr>
+          <w:lang w:eastAsia="fr-FR"/>
+        </w:rPr>
+      </w:pPr>
+    </w:p>
+    <w:p>
+      <w:pPr>
+        <w:pStyle w:val="Titre2"/>
+        <w:ind w:firstLine="708"/>
+      </w:pPr>
+      <w:r>
+        <w:t>L’optimisation</w:t>
+      </w:r>
+    </w:p>
+    <w:p>
+      <w:pPr>
+        <w:pStyle w:val="Sous-titre"/>
+        <w:rPr>
+          <w:lang w:eastAsia="fr-FR"/>
+        </w:rPr>
+      </w:pPr>
+    </w:p>
+    <w:p>
+      <w:r>
+        <w:t>La partie sur l’optimisation du site a été un évènement important pour moi car cela a été le premier projet d’une durée importante et d’une grande importance</w:t>
+      </w:r>
+      <w:r>
+        <w:t xml:space="preserve"> que je soumettais</w:t>
+      </w:r>
+      <w:r>
+        <w:t xml:space="preserve">. Tout d’abords car c’est mon expérience technique qui m’a permis de juger de son importance et aussi par ce que, au départ, il avait été décidé de ne pas s’en occuper immédiatement. C’est suite à un travail personnel que son caractère critique est apparu et il m’a fallu, avec l’aide de mon collègue développeur junior, bien définir les éléments à modifier et la durée de travail estimé avant d’aller présenter ce projet à mes supérieurs. De plus il fallait prouver que le risque lié aux reports répétés de ce projet augmentait très rapidement </w:t>
+      </w:r>
+      <w:r>
+        <w:t>et que le jour où les problèmes arriveraient, il serait trop tard pour les régler rapidement. Une fausse solution existait cependant, étant donné que le problème était la consommation anormale de ressource serveur pour certaines tâches du site, une analyse rapide montrait que les serveurs semblait ne pas être assez puissant pour faire tourner le site correctement. De ce fait, la solution la plus évidente est d’augmenter la puissance de ces serveurs, en augmentant leur nombre ou leurs puissance, mais il était clair qu’il s’agissait d’un très mauvais choix car cela coûterai de l’argent et ne ferait que reporter le problème à une date ultérieure où cette nouvelle capacité de serveurs ne sera à son tour plus suffisante.</w:t>
+      </w:r>
+    </w:p>
+    <w:p>
+      <w:pPr>
+        <w:ind w:firstLine="708"/>
+        <w:rPr>
+          <w:lang w:eastAsia="fr-FR"/>
+        </w:rPr>
+      </w:pPr>
+      <w:r>
+        <w:rPr>
+          <w:lang w:eastAsia="fr-FR"/>
+        </w:rPr>
+        <w:t xml:space="preserve">Quand moi et mes collègues avons soumis ce projet, le planning était déjà plein pour plusieurs mois et aucune ressource n’était disponible. Cependant, face à l’exigence de notre demande, il a été décidé de retarder plusieurs tâches pour commencer le travail d’optimisation le plus vite possible. Réaliser cette optimisation permettait de nous soulager </w:t>
+      </w:r>
+      <w:r>
+        <w:rPr>
+          <w:lang w:eastAsia="fr-FR"/>
+        </w:rPr>
+        <w:lastRenderedPageBreak/>
+        <w:t>d’un grand problème dont on était persuadé qu’il se poserai</w:t>
+      </w:r>
+      <w:r>
+        <w:rPr>
+          <w:lang w:eastAsia="fr-FR"/>
+        </w:rPr>
+        <w:t>t</w:t>
+      </w:r>
+      <w:r>
+        <w:rPr>
+          <w:lang w:eastAsia="fr-FR"/>
+        </w:rPr>
+        <w:t xml:space="preserve"> sans pouvoir savoir précisément quand. </w:t>
+      </w:r>
+      <w:r>
+        <w:rPr>
+          <w:lang w:eastAsia="fr-FR"/>
+        </w:rPr>
+        <w:t>Ce danger est principalement ce qui nous a convaincu de devoir y remédier dans les plus brefs délais afin de le régler tant que le service était stable et de nous évider de se retrouver trop tard face au problème et de devoir le régler en urgence avec un service en maintenance.</w:t>
+      </w:r>
+    </w:p>
+    <w:p>
+      <w:pPr>
+        <w:ind w:firstLine="708"/>
+        <w:rPr>
+          <w:lang w:eastAsia="fr-FR"/>
+        </w:rPr>
+      </w:pPr>
+      <w:r>
+        <w:rPr>
+          <w:lang w:eastAsia="fr-FR"/>
+        </w:rPr>
+        <w:t xml:space="preserve">Bien évidemment, il est regrettable d’avoir dû modifier fortement le planning car certaines tâches préparaient l’ajout de fonctionnalités pouvant être présentées à des investisseurs ce qui est toujours un plus mais c’était toujours préférable </w:t>
+      </w:r>
+      <w:r>
+        <w:rPr>
+          <w:lang w:eastAsia="fr-FR"/>
+        </w:rPr>
+        <w:t>que de</w:t>
+      </w:r>
+      <w:r>
+        <w:rPr>
+          <w:lang w:eastAsia="fr-FR"/>
+        </w:rPr>
+        <w:t xml:space="preserve"> se retrouver avec un site fermé pour maintenance pendant probablement une à deux semaines</w:t>
+      </w:r>
+      <w:r>
+        <w:rPr>
+          <w:lang w:eastAsia="fr-FR"/>
+        </w:rPr>
+        <w:t xml:space="preserve"> peu de temps après la grande campagne de communication générant de nombreux nouveaux utilisateurs</w:t>
+      </w:r>
+      <w:r>
+        <w:rPr>
+          <w:lang w:eastAsia="fr-FR"/>
+        </w:rPr>
+        <w:t xml:space="preserve">. L’idéal aurait été de construire le site sur des bases saines où ce genre de problème ne serait pas apparu </w:t>
+      </w:r>
+      <w:r>
+        <w:rPr>
+          <w:lang w:eastAsia="fr-FR"/>
+        </w:rPr>
+        <w:t xml:space="preserve">mais il est très difficile d’anticiper un problème si longtemps à l’avance car le site web était en création pendant deux ans avant que </w:t>
+      </w:r>
+      <w:proofErr w:type="spellStart"/>
+      <w:r>
+        <w:rPr>
+          <w:lang w:eastAsia="fr-FR"/>
+        </w:rPr>
+        <w:t>Clapfeeder</w:t>
+      </w:r>
+      <w:proofErr w:type="spellEnd"/>
+      <w:r>
+        <w:rPr>
+          <w:lang w:eastAsia="fr-FR"/>
+        </w:rPr>
+        <w:t xml:space="preserve"> ai recruté ses propres développeurs.</w:t>
+      </w:r>
+    </w:p>
+    <w:p>
+      <w:pPr>
+        <w:ind w:firstLine="708"/>
+        <w:rPr>
+          <w:lang w:eastAsia="fr-FR"/>
+        </w:rPr>
+      </w:pPr>
+    </w:p>
+    <w:p>
+      <w:pPr>
+        <w:pStyle w:val="Titre2"/>
+        <w:ind w:firstLine="708"/>
+      </w:pPr>
+      <w:r>
+        <w:t>Réorganisation suite aux départs</w:t>
+      </w:r>
+    </w:p>
+    <w:p>
+      <w:pPr>
+        <w:pStyle w:val="Sous-titre"/>
+        <w:rPr>
+          <w:lang w:eastAsia="fr-FR"/>
+        </w:rPr>
+      </w:pPr>
+    </w:p>
+    <w:p>
+      <w:pPr>
+        <w:rPr>
+          <w:lang w:eastAsia="fr-FR"/>
+        </w:rPr>
+      </w:pPr>
+      <w:r>
+        <w:rPr>
+          <w:lang w:eastAsia="fr-FR"/>
+        </w:rPr>
+        <w:tab/>
+        <w:t>Les départs des deux développeurs seniors ont également été des évènements marquants pour l’entreprise et pour moi.</w:t>
+      </w:r>
     </w:p>
     <w:sectPr>
       <w:footerReference w:type="default" r:id="rId15"/>
@@ -14484,6 +14971,7 @@
         <w:docPartUnique/>
       </w:docPartObj>
     </w:sdtPr>
+    <w:sdtEndPr/>
     <w:sdtContent>
       <w:p>
         <w:pPr>
@@ -14503,7 +14991,7 @@
           <w:rPr>
             <w:noProof/>
           </w:rPr>
-          <w:t>47</w:t>
+          <w:t>49</w:t>
         </w:r>
         <w:r>
           <w:fldChar w:fldCharType="end"/>
@@ -16577,7 +17065,7 @@
 </file>
 
 <file path=customXml/itemProps1.xml><?xml version="1.0" encoding="utf-8"?>
-<ds:datastoreItem xmlns:ds="http://schemas.openxmlformats.org/officeDocument/2006/customXml" ds:itemID="{AAAE998E-FCB5-4DAD-B0D1-E9D4C78CCA9C}">
+<ds:datastoreItem xmlns:ds="http://schemas.openxmlformats.org/officeDocument/2006/customXml" ds:itemID="{1C92545E-AC20-46D2-95C3-9176CDDB85BF}">
   <ds:schemaRefs>
     <ds:schemaRef ds:uri="http://schemas.openxmlformats.org/officeDocument/2006/bibliography"/>
   </ds:schemaRefs>

</xml_diff>

<commit_message>
end part demo originalite
</commit_message>
<xml_diff>
--- a/memoire_de_bois.docx
+++ b/memoire_de_bois.docx
@@ -196,7 +196,6 @@
           <w:lang w:eastAsia="fr-FR"/>
         </w:rPr>
       </w:pPr>
-      <w:proofErr w:type="gramStart"/>
       <w:r>
         <w:rPr>
           <w:rFonts w:eastAsia="Times New Roman" w:cs="Arial"/>
@@ -217,7 +216,6 @@
         </w:rPr>
         <w:t>ue</w:t>
       </w:r>
-      <w:proofErr w:type="gramEnd"/>
       <w:r>
         <w:rPr>
           <w:rFonts w:eastAsia="Times New Roman" w:cs="Arial"/>
@@ -476,20 +474,8 @@
           <w:szCs w:val="32"/>
           <w:lang w:eastAsia="fr-FR"/>
         </w:rPr>
-        <w:t xml:space="preserve">Réalisation : Côme </w:t>
-      </w:r>
-      <w:proofErr w:type="spellStart"/>
-      <w:r>
-        <w:rPr>
-          <w:rFonts w:eastAsia="Times New Roman" w:cs="Arial"/>
-          <w:color w:val="000000"/>
-          <w:sz w:val="32"/>
-          <w:szCs w:val="32"/>
-          <w:lang w:eastAsia="fr-FR"/>
-        </w:rPr>
-        <w:t>Huguiès</w:t>
-      </w:r>
-      <w:proofErr w:type="spellEnd"/>
+        <w:t>Réalisation : Côme Huguiès</w:t>
+      </w:r>
     </w:p>
     <w:p>
       <w:pPr>
@@ -541,7 +527,6 @@
           <w:docPartUnique/>
         </w:docPartObj>
       </w:sdtPr>
-      <w:sdtEndPr/>
       <w:sdtContent>
         <w:p>
           <w:pPr>
@@ -2294,35 +2279,7 @@
         <w:rPr>
           <w:lang w:eastAsia="fr-FR"/>
         </w:rPr>
-        <w:t xml:space="preserve">Master </w:t>
-      </w:r>
-      <w:proofErr w:type="spellStart"/>
-      <w:r>
-        <w:rPr>
-          <w:lang w:eastAsia="fr-FR"/>
-        </w:rPr>
-        <w:t>Degree</w:t>
-      </w:r>
-      <w:proofErr w:type="spellEnd"/>
-      <w:r>
-        <w:rPr>
-          <w:lang w:eastAsia="fr-FR"/>
-        </w:rPr>
-        <w:t xml:space="preserve"> Dissertation - </w:t>
-      </w:r>
-      <w:proofErr w:type="spellStart"/>
-      <w:r>
-        <w:rPr>
-          <w:lang w:eastAsia="fr-FR"/>
-        </w:rPr>
-        <w:t>Nov-Dec</w:t>
-      </w:r>
-      <w:proofErr w:type="spellEnd"/>
-      <w:r>
-        <w:rPr>
-          <w:lang w:eastAsia="fr-FR"/>
-        </w:rPr>
-        <w:t xml:space="preserve"> 2014</w:t>
+        <w:t>Master Degree Dissertation - Nov-Dec 2014</w:t>
       </w:r>
       <w:r>
         <w:rPr>
@@ -2496,14 +2453,7 @@
         <w:rPr>
           <w:lang w:eastAsia="fr-FR"/>
         </w:rPr>
-        <w:t xml:space="preserve">La </w:t>
-      </w:r>
-      <w:proofErr w:type="spellStart"/>
-      <w:r>
-        <w:rPr>
-          <w:lang w:eastAsia="fr-FR"/>
-        </w:rPr>
-        <w:t>V</w:t>
+        <w:t>La V</w:t>
       </w:r>
       <w:r>
         <w:rPr>
@@ -2515,56 +2465,13 @@
         <w:rPr>
           <w:lang w:eastAsia="fr-FR"/>
         </w:rPr>
-        <w:t>D</w:t>
-      </w:r>
-      <w:proofErr w:type="spellEnd"/>
-      <w:r>
-        <w:rPr>
-          <w:lang w:eastAsia="fr-FR"/>
-        </w:rPr>
-        <w:t xml:space="preserve"> (</w:t>
-      </w:r>
-      <w:proofErr w:type="spellStart"/>
-      <w:r>
-        <w:rPr>
-          <w:lang w:eastAsia="fr-FR"/>
-        </w:rPr>
-        <w:t>Video</w:t>
-      </w:r>
-      <w:proofErr w:type="spellEnd"/>
-      <w:r>
-        <w:rPr>
-          <w:lang w:eastAsia="fr-FR"/>
-        </w:rPr>
-        <w:t xml:space="preserve"> On </w:t>
-      </w:r>
-      <w:proofErr w:type="spellStart"/>
-      <w:r>
-        <w:rPr>
-          <w:lang w:eastAsia="fr-FR"/>
-        </w:rPr>
-        <w:t>Demand</w:t>
-      </w:r>
-      <w:proofErr w:type="spellEnd"/>
-      <w:r>
-        <w:rPr>
-          <w:lang w:eastAsia="fr-FR"/>
-        </w:rPr>
-        <w:t xml:space="preserve">) ou </w:t>
-      </w:r>
-      <w:proofErr w:type="spellStart"/>
-      <w:r>
-        <w:rPr>
-          <w:lang w:eastAsia="fr-FR"/>
-        </w:rPr>
-        <w:t>VàD</w:t>
-      </w:r>
-      <w:proofErr w:type="spellEnd"/>
-      <w:r>
-        <w:rPr>
-          <w:lang w:eastAsia="fr-FR"/>
-        </w:rPr>
-        <w:t xml:space="preserve"> (Vidéo A la Demande) en français est le fait de louer ou d’acheter des films sur internet. C’est à dire sans support physique (</w:t>
+        <w:t>D (Video On Demand</w:t>
+      </w:r>
+      <w:r>
+        <w:rPr>
+          <w:lang w:eastAsia="fr-FR"/>
+        </w:rPr>
+        <w:t>) ou VàD (Vidéo A la Demande) en français est le fait de louer ou d’acheter des films sur internet. C’est à dire sans support physique (</w:t>
       </w:r>
       <w:r>
         <w:rPr>
@@ -3077,33 +2984,197 @@
           <w:rFonts w:cs="Arial"/>
           <w:color w:val="000000"/>
         </w:rPr>
-        <w:t>Il faut bien différencier la VoD et la S-VoD. La S-</w:t>
-      </w:r>
-      <w:proofErr w:type="spellStart"/>
-      <w:r>
-        <w:rPr>
-          <w:rFonts w:cs="Arial"/>
-          <w:color w:val="000000"/>
-        </w:rPr>
-        <w:t>VoD</w:t>
-      </w:r>
-      <w:proofErr w:type="spellEnd"/>
-      <w:r>
-        <w:rPr>
-          <w:rFonts w:cs="Arial"/>
-          <w:color w:val="000000"/>
-        </w:rPr>
-        <w:t xml:space="preserve"> (</w:t>
-      </w:r>
-      <w:proofErr w:type="spellStart"/>
-      <w:r>
-        <w:rPr>
-          <w:rFonts w:cs="Arial"/>
-          <w:color w:val="000000"/>
-        </w:rPr>
-        <w:t>Subscription</w:t>
-      </w:r>
-      <w:proofErr w:type="spellEnd"/>
+        <w:t xml:space="preserve">Il faut bien différencier la VoD et la S-VoD. La S-VoD (Subscription Video On Demand) ou VàDA (Vidéo A la Demande avec Abonnement) est une offre par abonnement, généralement </w:t>
+      </w:r>
+      <w:r>
+        <w:rPr>
+          <w:rFonts w:cs="Arial"/>
+          <w:color w:val="000000"/>
+        </w:rPr>
+        <w:t>de l’ordre de 8€ par mois</w:t>
+      </w:r>
+      <w:r>
+        <w:rPr>
+          <w:rFonts w:cs="Arial"/>
+          <w:color w:val="000000"/>
+        </w:rPr>
+        <w:t>, où les abonnés ont un accès illimité au catalogue du service. Il n’y a aucune limitation de durée ou de nombre de visionnage d’un film ou d’une série tant que l’on paye l’</w:t>
+      </w:r>
+      <w:r>
+        <w:rPr>
+          <w:rFonts w:cs="Arial"/>
+          <w:color w:val="000000"/>
+        </w:rPr>
+        <w:t>abonnement. La législation et les modèles économiques de ce type de service</w:t>
+      </w:r>
+      <w:r>
+        <w:rPr>
+          <w:rFonts w:cs="Arial"/>
+          <w:color w:val="000000"/>
+        </w:rPr>
+        <w:t>s</w:t>
+      </w:r>
+      <w:r>
+        <w:rPr>
+          <w:rFonts w:cs="Arial"/>
+          <w:color w:val="000000"/>
+        </w:rPr>
+        <w:t xml:space="preserve"> sont cependant très différents de la VoD. Les films sont disponibles bien plus t</w:t>
+      </w:r>
+      <w:r>
+        <w:rPr>
+          <w:rFonts w:cs="Arial"/>
+          <w:color w:val="000000"/>
+        </w:rPr>
+        <w:t>ard après leur sortie en salle ce qui fait que les offres de S-VoD s’orientent beaucoup sur les séries. L</w:t>
+      </w:r>
+      <w:r>
+        <w:rPr>
+          <w:rFonts w:cs="Arial"/>
+          <w:color w:val="000000"/>
+        </w:rPr>
+        <w:t xml:space="preserve">a rémunération des ayants </w:t>
+      </w:r>
+      <w:r>
+        <w:rPr>
+          <w:rFonts w:cs="Arial"/>
+          <w:color w:val="000000"/>
+        </w:rPr>
+        <w:t xml:space="preserve">droits </w:t>
+      </w:r>
+      <w:r>
+        <w:rPr>
+          <w:rFonts w:cs="Arial"/>
+          <w:color w:val="000000"/>
+        </w:rPr>
+        <w:t>par le service n’a</w:t>
+      </w:r>
+      <w:r>
+        <w:rPr>
+          <w:rFonts w:cs="Arial"/>
+          <w:color w:val="000000"/>
+        </w:rPr>
+        <w:t xml:space="preserve"> également</w:t>
+      </w:r>
+      <w:r>
+        <w:rPr>
+          <w:rFonts w:cs="Arial"/>
+          <w:color w:val="000000"/>
+        </w:rPr>
+        <w:t xml:space="preserve"> rien à voir</w:t>
+      </w:r>
+      <w:r>
+        <w:rPr>
+          <w:rFonts w:cs="Arial"/>
+          <w:color w:val="000000"/>
+        </w:rPr>
+        <w:t>, en</w:t>
+      </w:r>
+      <w:r>
+        <w:rPr>
+          <w:rFonts w:cs="Arial"/>
+          <w:color w:val="000000"/>
+        </w:rPr>
+        <w:t xml:space="preserve"> effet, </w:t>
+      </w:r>
+      <w:r>
+        <w:rPr>
+          <w:rFonts w:cs="Arial"/>
+          <w:color w:val="000000"/>
+        </w:rPr>
+        <w:t>s’il</w:t>
+      </w:r>
+      <w:r>
+        <w:rPr>
+          <w:rFonts w:cs="Arial"/>
+          <w:color w:val="000000"/>
+        </w:rPr>
+        <w:t xml:space="preserve"> est facile de mesurer la rentabilité d’un film dans une offre de VoD en comptant le nombre de fois où il a été acheté</w:t>
+      </w:r>
+      <w:r>
+        <w:rPr>
+          <w:rFonts w:cs="Arial"/>
+          <w:color w:val="000000"/>
+        </w:rPr>
+        <w:t xml:space="preserve"> ou loué</w:t>
+      </w:r>
+      <w:r>
+        <w:rPr>
+          <w:rFonts w:cs="Arial"/>
+          <w:color w:val="000000"/>
+        </w:rPr>
+        <w:t xml:space="preserve">, </w:t>
+      </w:r>
+      <w:r>
+        <w:rPr>
+          <w:rFonts w:cs="Arial"/>
+          <w:color w:val="000000"/>
+        </w:rPr>
+        <w:t xml:space="preserve">cela </w:t>
+      </w:r>
+      <w:r>
+        <w:rPr>
+          <w:rFonts w:cs="Arial"/>
+          <w:color w:val="000000"/>
+        </w:rPr>
+        <w:t xml:space="preserve">est beaucoup </w:t>
+      </w:r>
+      <w:r>
+        <w:rPr>
+          <w:rFonts w:cs="Arial"/>
+          <w:color w:val="000000"/>
+        </w:rPr>
+        <w:t xml:space="preserve">plus </w:t>
+      </w:r>
+      <w:r>
+        <w:rPr>
+          <w:rFonts w:cs="Arial"/>
+          <w:color w:val="000000"/>
+        </w:rPr>
+        <w:t xml:space="preserve">compliqué </w:t>
+      </w:r>
+      <w:r>
+        <w:rPr>
+          <w:rFonts w:cs="Arial"/>
+          <w:color w:val="000000"/>
+        </w:rPr>
+        <w:t>dans une offre où les films sont disponible</w:t>
+      </w:r>
+      <w:r>
+        <w:rPr>
+          <w:rFonts w:cs="Arial"/>
+          <w:color w:val="000000"/>
+        </w:rPr>
+        <w:t>s</w:t>
+      </w:r>
+      <w:r>
+        <w:rPr>
+          <w:rFonts w:cs="Arial"/>
+          <w:color w:val="000000"/>
+        </w:rPr>
+        <w:t xml:space="preserve"> en illimité. Par exemple, pour un abonnement à 8€ par mois, qu’elle part de cette somme doit revenir à un ayant droit par rapport à un autre ? </w:t>
+      </w:r>
+      <w:r>
+        <w:rPr>
+          <w:rFonts w:cs="Arial"/>
+          <w:color w:val="000000"/>
+        </w:rPr>
+        <w:t xml:space="preserve">Un petit ayant droit proposant une centaine de film dont la plupart sont très connu et </w:t>
+      </w:r>
+      <w:r>
+        <w:rPr>
+          <w:rFonts w:cs="Arial"/>
+          <w:color w:val="000000"/>
+        </w:rPr>
+        <w:t>appréciés</w:t>
+      </w:r>
+      <w:r>
+        <w:rPr>
+          <w:rFonts w:cs="Arial"/>
+          <w:color w:val="000000"/>
+        </w:rPr>
+        <w:t xml:space="preserve"> doit-il être moins rémunéré qu’un proposant 2000 films dont la plupart sont mauvais</w:t>
+      </w:r>
       <w:r>
         <w:rPr>
           <w:rFonts w:cs="Arial"/>
@@ -3111,258 +3182,75 @@
         </w:rPr>
         <w:t xml:space="preserve"> </w:t>
       </w:r>
-      <w:proofErr w:type="spellStart"/>
-      <w:r>
-        <w:rPr>
-          <w:rFonts w:cs="Arial"/>
-          <w:color w:val="000000"/>
-        </w:rPr>
-        <w:t>Video</w:t>
-      </w:r>
-      <w:proofErr w:type="spellEnd"/>
-      <w:r>
-        <w:rPr>
-          <w:rFonts w:cs="Arial"/>
-          <w:color w:val="000000"/>
-        </w:rPr>
-        <w:t xml:space="preserve"> On </w:t>
-      </w:r>
-      <w:proofErr w:type="spellStart"/>
-      <w:r>
-        <w:rPr>
-          <w:rFonts w:cs="Arial"/>
-          <w:color w:val="000000"/>
-        </w:rPr>
-        <w:t>Demand</w:t>
-      </w:r>
-      <w:proofErr w:type="spellEnd"/>
-      <w:r>
-        <w:rPr>
-          <w:rFonts w:cs="Arial"/>
-          <w:color w:val="000000"/>
-        </w:rPr>
-        <w:t xml:space="preserve">) ou </w:t>
-      </w:r>
-      <w:proofErr w:type="spellStart"/>
-      <w:r>
-        <w:rPr>
-          <w:rFonts w:cs="Arial"/>
-          <w:color w:val="000000"/>
-        </w:rPr>
-        <w:t>VàDA</w:t>
-      </w:r>
-      <w:proofErr w:type="spellEnd"/>
-      <w:r>
-        <w:rPr>
-          <w:rFonts w:cs="Arial"/>
-          <w:color w:val="000000"/>
-        </w:rPr>
-        <w:t xml:space="preserve"> (Vidéo A la Demande avec Abonnement) est une offre par abonnement, généralement </w:t>
-      </w:r>
-      <w:r>
-        <w:rPr>
-          <w:rFonts w:cs="Arial"/>
-          <w:color w:val="000000"/>
-        </w:rPr>
-        <w:t>de l’ordre de 8€ par mois</w:t>
-      </w:r>
-      <w:r>
-        <w:rPr>
-          <w:rFonts w:cs="Arial"/>
-          <w:color w:val="000000"/>
-        </w:rPr>
-        <w:t>, où les abonnés ont un accès illimité au catalogue du service. Il n’y a aucune limitation de durée ou de nombre de visionnage d’un film ou d’une série tant que l’on paye l’</w:t>
-      </w:r>
-      <w:r>
-        <w:rPr>
-          <w:rFonts w:cs="Arial"/>
-          <w:color w:val="000000"/>
-        </w:rPr>
-        <w:t>abonnement. La législation et les modèles économiques de ce type de service</w:t>
-      </w:r>
-      <w:r>
-        <w:rPr>
-          <w:rFonts w:cs="Arial"/>
-          <w:color w:val="000000"/>
-        </w:rPr>
-        <w:t>s</w:t>
-      </w:r>
-      <w:r>
-        <w:rPr>
-          <w:rFonts w:cs="Arial"/>
-          <w:color w:val="000000"/>
-        </w:rPr>
-        <w:t xml:space="preserve"> sont cependant très différents de la VoD. Les films sont disponibles bien plus t</w:t>
-      </w:r>
-      <w:r>
-        <w:rPr>
-          <w:rFonts w:cs="Arial"/>
-          <w:color w:val="000000"/>
-        </w:rPr>
-        <w:t>ard après leur sortie en salle ce qui fait que les offres de S-VoD s’orientent beaucoup sur les séries. L</w:t>
-      </w:r>
-      <w:r>
-        <w:rPr>
-          <w:rFonts w:cs="Arial"/>
-          <w:color w:val="000000"/>
-        </w:rPr>
-        <w:t xml:space="preserve">a rémunération des ayants </w:t>
-      </w:r>
-      <w:r>
-        <w:rPr>
-          <w:rFonts w:cs="Arial"/>
-          <w:color w:val="000000"/>
-        </w:rPr>
-        <w:t xml:space="preserve">droits </w:t>
-      </w:r>
-      <w:r>
-        <w:rPr>
-          <w:rFonts w:cs="Arial"/>
-          <w:color w:val="000000"/>
-        </w:rPr>
-        <w:t>par le service n’a</w:t>
-      </w:r>
-      <w:r>
-        <w:rPr>
-          <w:rFonts w:cs="Arial"/>
-          <w:color w:val="000000"/>
-        </w:rPr>
-        <w:t xml:space="preserve"> également</w:t>
-      </w:r>
-      <w:r>
-        <w:rPr>
-          <w:rFonts w:cs="Arial"/>
-          <w:color w:val="000000"/>
-        </w:rPr>
-        <w:t xml:space="preserve"> rien à voir</w:t>
-      </w:r>
-      <w:r>
-        <w:rPr>
-          <w:rFonts w:cs="Arial"/>
-          <w:color w:val="000000"/>
-        </w:rPr>
-        <w:t>, en</w:t>
-      </w:r>
-      <w:r>
-        <w:rPr>
-          <w:rFonts w:cs="Arial"/>
-          <w:color w:val="000000"/>
-        </w:rPr>
-        <w:t xml:space="preserve"> effet, </w:t>
-      </w:r>
-      <w:r>
-        <w:rPr>
-          <w:rFonts w:cs="Arial"/>
-          <w:color w:val="000000"/>
-        </w:rPr>
-        <w:t>s’il</w:t>
-      </w:r>
-      <w:r>
-        <w:rPr>
-          <w:rFonts w:cs="Arial"/>
-          <w:color w:val="000000"/>
-        </w:rPr>
-        <w:t xml:space="preserve"> est facile de mesurer la rentabilité d’un film dans une offre de VoD en comptant le nombre de fois où il a été acheté</w:t>
-      </w:r>
-      <w:r>
-        <w:rPr>
-          <w:rFonts w:cs="Arial"/>
-          <w:color w:val="000000"/>
-        </w:rPr>
-        <w:t xml:space="preserve"> ou loué</w:t>
-      </w:r>
-      <w:r>
-        <w:rPr>
-          <w:rFonts w:cs="Arial"/>
-          <w:color w:val="000000"/>
-        </w:rPr>
-        <w:t xml:space="preserve">, </w:t>
-      </w:r>
-      <w:r>
-        <w:rPr>
-          <w:rFonts w:cs="Arial"/>
-          <w:color w:val="000000"/>
-        </w:rPr>
-        <w:t xml:space="preserve">cela </w:t>
-      </w:r>
-      <w:r>
-        <w:rPr>
-          <w:rFonts w:cs="Arial"/>
-          <w:color w:val="000000"/>
-        </w:rPr>
-        <w:t xml:space="preserve">est beaucoup </w:t>
-      </w:r>
-      <w:r>
-        <w:rPr>
-          <w:rFonts w:cs="Arial"/>
-          <w:color w:val="000000"/>
-        </w:rPr>
-        <w:t xml:space="preserve">plus </w:t>
-      </w:r>
-      <w:r>
-        <w:rPr>
-          <w:rFonts w:cs="Arial"/>
-          <w:color w:val="000000"/>
-        </w:rPr>
-        <w:t xml:space="preserve">compliqué </w:t>
-      </w:r>
-      <w:r>
-        <w:rPr>
-          <w:rFonts w:cs="Arial"/>
-          <w:color w:val="000000"/>
-        </w:rPr>
-        <w:t>dans une offre où les films sont disponible</w:t>
-      </w:r>
-      <w:r>
-        <w:rPr>
-          <w:rFonts w:cs="Arial"/>
-          <w:color w:val="000000"/>
-        </w:rPr>
-        <w:t>s</w:t>
-      </w:r>
-      <w:r>
-        <w:rPr>
-          <w:rFonts w:cs="Arial"/>
-          <w:color w:val="000000"/>
-        </w:rPr>
-        <w:t xml:space="preserve"> en illimité. Par exemple, pour un abonnement à 8€ par mois, qu’elle part de cette somme doit revenir à un ayant droit par rapport à un autre ? </w:t>
-      </w:r>
-      <w:r>
-        <w:rPr>
-          <w:rFonts w:cs="Arial"/>
-          <w:color w:val="000000"/>
-        </w:rPr>
-        <w:t xml:space="preserve">Un petit ayant droit proposant une centaine de film dont la plupart sont très connu et </w:t>
-      </w:r>
-      <w:r>
-        <w:rPr>
-          <w:rFonts w:cs="Arial"/>
-          <w:color w:val="000000"/>
-        </w:rPr>
-        <w:t>appréciés</w:t>
-      </w:r>
-      <w:r>
-        <w:rPr>
-          <w:rFonts w:cs="Arial"/>
-          <w:color w:val="000000"/>
-        </w:rPr>
-        <w:t xml:space="preserve"> doit-il être moins rémunéré qu’un proposant 2000 </w:t>
-      </w:r>
-      <w:proofErr w:type="gramStart"/>
-      <w:r>
-        <w:rPr>
-          <w:rFonts w:cs="Arial"/>
-          <w:color w:val="000000"/>
-        </w:rPr>
-        <w:t>films</w:t>
-      </w:r>
-      <w:proofErr w:type="gramEnd"/>
-      <w:r>
-        <w:rPr>
-          <w:rFonts w:cs="Arial"/>
-          <w:color w:val="000000"/>
-        </w:rPr>
-        <w:t xml:space="preserve"> dont la plupart sont mauvais</w:t>
+      <w:r>
+        <w:rPr>
+          <w:rFonts w:cs="Arial"/>
+          <w:color w:val="000000"/>
+        </w:rPr>
+        <w:t xml:space="preserve">? </w:t>
+      </w:r>
+      <w:r>
+        <w:rPr>
+          <w:rFonts w:cs="Arial"/>
+          <w:color w:val="000000"/>
+        </w:rPr>
+        <w:t xml:space="preserve">On sait par exemple que les films du studio Walt Disney, visant un public très jeune, sont parfois regardé plusieurs dizaines de fois par un même foyer, </w:t>
+      </w:r>
+      <w:r>
+        <w:rPr>
+          <w:rFonts w:cs="Arial"/>
+          <w:color w:val="000000"/>
+        </w:rPr>
+        <w:t>cela génère un coût de diffusion</w:t>
+      </w:r>
+      <w:r>
+        <w:rPr>
+          <w:rFonts w:cs="Arial"/>
+          <w:color w:val="000000"/>
+        </w:rPr>
+        <w:t>, de streaming,</w:t>
+      </w:r>
+      <w:r>
+        <w:rPr>
+          <w:rFonts w:cs="Arial"/>
+          <w:color w:val="000000"/>
+        </w:rPr>
+        <w:t xml:space="preserve"> bien plus important pour le service de S-VoD, </w:t>
+      </w:r>
+      <w:r>
+        <w:rPr>
+          <w:rFonts w:cs="Arial"/>
+          <w:color w:val="000000"/>
+        </w:rPr>
+        <w:t xml:space="preserve">Walt Disney devraient-ils être </w:t>
+      </w:r>
+      <w:r>
+        <w:rPr>
+          <w:rFonts w:cs="Arial"/>
+          <w:color w:val="000000"/>
+        </w:rPr>
+        <w:t xml:space="preserve">moins </w:t>
+      </w:r>
+      <w:r>
+        <w:rPr>
+          <w:rFonts w:cs="Arial"/>
+          <w:color w:val="000000"/>
+        </w:rPr>
+        <w:t xml:space="preserve"> rémunéré </w:t>
+      </w:r>
+      <w:r>
+        <w:rPr>
+          <w:rFonts w:cs="Arial"/>
+          <w:color w:val="000000"/>
+        </w:rPr>
+        <w:t>pour cette raison ? Ces décisions de parts rémunération sont bien évidemment secrètes</w:t>
+      </w:r>
+      <w:r>
+        <w:rPr>
+          <w:rFonts w:cs="Arial"/>
+          <w:color w:val="000000"/>
+        </w:rPr>
+        <w:t xml:space="preserve"> et spécifiques à chaque service de S-VoD</w:t>
       </w:r>
       <w:r>
         <w:rPr>
@@ -3376,83 +3264,6 @@
           <w:rFonts w:cs="Arial"/>
           <w:color w:val="000000"/>
         </w:rPr>
-        <w:t xml:space="preserve">? </w:t>
-      </w:r>
-      <w:r>
-        <w:rPr>
-          <w:rFonts w:cs="Arial"/>
-          <w:color w:val="000000"/>
-        </w:rPr>
-        <w:t xml:space="preserve">On sait par exemple que les films du studio Walt Disney, visant un public très jeune, sont parfois regardé plusieurs dizaines de fois par un même foyer, </w:t>
-      </w:r>
-      <w:r>
-        <w:rPr>
-          <w:rFonts w:cs="Arial"/>
-          <w:color w:val="000000"/>
-        </w:rPr>
-        <w:t>cela génère un coût de diffusion</w:t>
-      </w:r>
-      <w:r>
-        <w:rPr>
-          <w:rFonts w:cs="Arial"/>
-          <w:color w:val="000000"/>
-        </w:rPr>
-        <w:t>, de streaming,</w:t>
-      </w:r>
-      <w:r>
-        <w:rPr>
-          <w:rFonts w:cs="Arial"/>
-          <w:color w:val="000000"/>
-        </w:rPr>
-        <w:t xml:space="preserve"> bien plus important pour le service de S-VoD, </w:t>
-      </w:r>
-      <w:r>
-        <w:rPr>
-          <w:rFonts w:cs="Arial"/>
-          <w:color w:val="000000"/>
-        </w:rPr>
-        <w:t xml:space="preserve">Walt Disney devraient-ils être </w:t>
-      </w:r>
-      <w:r>
-        <w:rPr>
-          <w:rFonts w:cs="Arial"/>
-          <w:color w:val="000000"/>
-        </w:rPr>
-        <w:t xml:space="preserve">moins </w:t>
-      </w:r>
-      <w:r>
-        <w:rPr>
-          <w:rFonts w:cs="Arial"/>
-          <w:color w:val="000000"/>
-        </w:rPr>
-        <w:t xml:space="preserve"> rémunéré </w:t>
-      </w:r>
-      <w:r>
-        <w:rPr>
-          <w:rFonts w:cs="Arial"/>
-          <w:color w:val="000000"/>
-        </w:rPr>
-        <w:t>pour cette raison ? Ces décisions de parts rémunération sont bien évidemment secrètes</w:t>
-      </w:r>
-      <w:r>
-        <w:rPr>
-          <w:rFonts w:cs="Arial"/>
-          <w:color w:val="000000"/>
-        </w:rPr>
-        <w:t xml:space="preserve"> et spécifiques à chaque service de S-VoD</w:t>
-      </w:r>
-      <w:r>
-        <w:rPr>
-          <w:rFonts w:cs="Arial"/>
-          <w:color w:val="000000"/>
-        </w:rPr>
-        <w:t xml:space="preserve"> </w:t>
-      </w:r>
-      <w:r>
-        <w:rPr>
-          <w:rFonts w:cs="Arial"/>
-          <w:color w:val="000000"/>
-        </w:rPr>
         <w:t xml:space="preserve">et à chaque ayant droit </w:t>
       </w:r>
       <w:r>
@@ -3490,39 +3301,7 @@
           <w:color w:val="000000"/>
         </w:rPr>
         <w:tab/>
-        <w:t xml:space="preserve">Enfin, il reste l’EST (Electronique </w:t>
-      </w:r>
-      <w:proofErr w:type="spellStart"/>
-      <w:r>
-        <w:rPr>
-          <w:rFonts w:cs="Arial"/>
-          <w:color w:val="000000"/>
-        </w:rPr>
-        <w:t>Sell</w:t>
-      </w:r>
-      <w:proofErr w:type="spellEnd"/>
-      <w:r>
-        <w:rPr>
-          <w:rFonts w:cs="Arial"/>
-          <w:color w:val="000000"/>
-        </w:rPr>
-        <w:t xml:space="preserve"> </w:t>
-      </w:r>
-      <w:proofErr w:type="spellStart"/>
-      <w:r>
-        <w:rPr>
-          <w:rFonts w:cs="Arial"/>
-          <w:color w:val="000000"/>
-        </w:rPr>
-        <w:t>Throught</w:t>
-      </w:r>
-      <w:proofErr w:type="spellEnd"/>
-      <w:r>
-        <w:rPr>
-          <w:rFonts w:cs="Arial"/>
-          <w:color w:val="000000"/>
-        </w:rPr>
-        <w:t>) qui est l’achat du film en version digitale. Ce mode d’achat est le même que celui de la VoD à la différence près que le film acheté ne sera pas soumis à une limitation de durée pour le visionner. Le prix est</w:t>
+        <w:t>Enfin, il reste l’EST (Electronique Sell Throught) qui est l’achat du film en version digitale. Ce mode d’achat est le même que celui de la VoD à la différence près que le film acheté ne sera pas soumis à une limitation de durée pour le visionner. Le prix est</w:t>
       </w:r>
       <w:r>
         <w:rPr>
@@ -3574,39 +3353,7 @@
         </w:rPr>
         <w:lastRenderedPageBreak/>
         <w:tab/>
-        <w:t xml:space="preserve">Il s’agit là des modes les plus classiques de consommation légales de films sur internet. Cependant, pour être exacte, le terme de « EST » est en réalité une sous-catégorie du premier modèle de VoD dit « transactionnel ». La VoD transactionnelle regroupe l’EST et le DRT signifiant </w:t>
-      </w:r>
-      <w:proofErr w:type="spellStart"/>
-      <w:r>
-        <w:rPr>
-          <w:rFonts w:cs="Arial"/>
-          <w:color w:val="000000"/>
-        </w:rPr>
-        <w:t>Download</w:t>
-      </w:r>
-      <w:proofErr w:type="spellEnd"/>
-      <w:r>
-        <w:rPr>
-          <w:rFonts w:cs="Arial"/>
-          <w:color w:val="000000"/>
-        </w:rPr>
-        <w:t xml:space="preserve"> To </w:t>
-      </w:r>
-      <w:proofErr w:type="spellStart"/>
-      <w:r>
-        <w:rPr>
-          <w:rFonts w:cs="Arial"/>
-          <w:color w:val="000000"/>
-        </w:rPr>
-        <w:t>Rent</w:t>
-      </w:r>
-      <w:proofErr w:type="spellEnd"/>
-      <w:r>
-        <w:rPr>
-          <w:rFonts w:cs="Arial"/>
-          <w:color w:val="000000"/>
-        </w:rPr>
-        <w:t xml:space="preserve">, </w:t>
+        <w:t xml:space="preserve">Il s’agit là des modes les plus classiques de consommation légales de films sur internet. Cependant, pour être exacte, le terme de « EST » est en réalité une sous-catégorie du premier modèle de VoD dit « transactionnel ». La VoD transactionnelle regroupe l’EST et le DRT signifiant Download To Rent, </w:t>
       </w:r>
       <w:r>
         <w:rPr>
@@ -3683,74 +3430,8 @@
           <w:rFonts w:cs="Arial"/>
           <w:color w:val="000000"/>
         </w:rPr>
-        <w:t xml:space="preserve"> long de ce mémoire pour plus de simplicité. La S-VoD, ou VoD par abonnement constitue le deuxième modèle et il existe un troisième modèle, </w:t>
-      </w:r>
-      <w:proofErr w:type="gramStart"/>
-      <w:r>
-        <w:rPr>
-          <w:rFonts w:cs="Arial"/>
-          <w:color w:val="000000"/>
-        </w:rPr>
-        <w:t xml:space="preserve">la </w:t>
-      </w:r>
-      <w:proofErr w:type="spellStart"/>
-      <w:r>
-        <w:rPr>
-          <w:rFonts w:cs="Arial"/>
-          <w:color w:val="000000"/>
-        </w:rPr>
-        <w:t>AVoD</w:t>
-      </w:r>
-      <w:proofErr w:type="spellEnd"/>
-      <w:proofErr w:type="gramEnd"/>
-      <w:r>
-        <w:rPr>
-          <w:rFonts w:cs="Arial"/>
-          <w:color w:val="000000"/>
-        </w:rPr>
-        <w:t xml:space="preserve">. Il signifie </w:t>
-      </w:r>
-      <w:proofErr w:type="spellStart"/>
-      <w:r>
-        <w:rPr>
-          <w:rFonts w:cs="Arial"/>
-          <w:color w:val="000000"/>
-        </w:rPr>
-        <w:t>Advert-supported</w:t>
-      </w:r>
-      <w:proofErr w:type="spellEnd"/>
-      <w:r>
-        <w:rPr>
-          <w:rFonts w:cs="Arial"/>
-          <w:color w:val="000000"/>
-        </w:rPr>
-        <w:t xml:space="preserve"> </w:t>
-      </w:r>
-      <w:proofErr w:type="spellStart"/>
-      <w:r>
-        <w:rPr>
-          <w:rFonts w:cs="Arial"/>
-          <w:color w:val="000000"/>
-        </w:rPr>
-        <w:t>Video</w:t>
-      </w:r>
-      <w:proofErr w:type="spellEnd"/>
-      <w:r>
-        <w:rPr>
-          <w:rFonts w:cs="Arial"/>
-          <w:color w:val="000000"/>
-        </w:rPr>
-        <w:t xml:space="preserve"> On </w:t>
-      </w:r>
-      <w:proofErr w:type="spellStart"/>
-      <w:r>
-        <w:rPr>
-          <w:rFonts w:cs="Arial"/>
-          <w:color w:val="000000"/>
-        </w:rPr>
-        <w:t>Demand</w:t>
-      </w:r>
-      <w:proofErr w:type="spellEnd"/>
+        <w:t xml:space="preserve"> long de ce mémoire pour plus de simplicité. La S-VoD, ou VoD par abonnement constitue le deuxième modèle et il existe un troisième modèle, la AVoD. Il signifie Advert-supported Video On Demand</w:t>
+      </w:r>
       <w:r>
         <w:rPr>
           <w:rFonts w:cs="Arial"/>
@@ -3770,23 +3451,7 @@
           <w:rFonts w:cs="Arial"/>
           <w:color w:val="000000"/>
         </w:rPr>
-        <w:t xml:space="preserve">, qui aujourd’hui n’existe presque plus, les utilisateurs peuvent visionner gratuitement leurs films entrecoupé de coupures publicitaires. La plateforme américaine </w:t>
-      </w:r>
-      <w:proofErr w:type="spellStart"/>
-      <w:r>
-        <w:rPr>
-          <w:rFonts w:cs="Arial"/>
-          <w:color w:val="000000"/>
-        </w:rPr>
-        <w:t>Hulu</w:t>
-      </w:r>
-      <w:proofErr w:type="spellEnd"/>
-      <w:r>
-        <w:rPr>
-          <w:rFonts w:cs="Arial"/>
-          <w:color w:val="000000"/>
-        </w:rPr>
-        <w:t xml:space="preserve"> utilise toujours en partie ce modèle bien que la version payante du service soit la seule à être vraiment intéressante car le catalogue de films gratuits financés par la publicité est relativement faible. Cependant, on peut considérer les plateformes comme YouTube ou </w:t>
+        <w:t xml:space="preserve">, qui aujourd’hui n’existe presque plus, les utilisateurs peuvent visionner gratuitement leurs films entrecoupé de coupures publicitaires. La plateforme américaine Hulu utilise toujours en partie ce modèle bien que la version payante du service soit la seule à être vraiment intéressante car le catalogue de films gratuits financés par la publicité est relativement faible. Cependant, on peut considérer les plateformes comme YouTube ou </w:t>
       </w:r>
       <w:r>
         <w:rPr>
@@ -3800,26 +3465,8 @@
           <w:rFonts w:cs="Arial"/>
           <w:color w:val="000000"/>
         </w:rPr>
-        <w:t xml:space="preserve"> comme des services </w:t>
-      </w:r>
-      <w:proofErr w:type="gramStart"/>
-      <w:r>
-        <w:rPr>
-          <w:rFonts w:cs="Arial"/>
-          <w:color w:val="000000"/>
-        </w:rPr>
-        <w:t xml:space="preserve">de </w:t>
-      </w:r>
-      <w:proofErr w:type="spellStart"/>
-      <w:r>
-        <w:rPr>
-          <w:rFonts w:cs="Arial"/>
-          <w:color w:val="000000"/>
-        </w:rPr>
-        <w:t>AVoD</w:t>
-      </w:r>
-      <w:proofErr w:type="spellEnd"/>
-      <w:proofErr w:type="gramEnd"/>
+        <w:t xml:space="preserve"> comme des services de AVoD</w:t>
+      </w:r>
       <w:r>
         <w:rPr>
           <w:rFonts w:cs="Arial"/>
@@ -4192,21 +3839,7 @@
         <w:rPr>
           <w:lang w:eastAsia="fr-FR"/>
         </w:rPr>
-        <w:t xml:space="preserve">nsi crée a été très favorable pour moi car j’ai pu participer aux choix des technologies que nous allions utiliser (serveurs, bug </w:t>
-      </w:r>
-      <w:proofErr w:type="spellStart"/>
-      <w:r>
-        <w:rPr>
-          <w:lang w:eastAsia="fr-FR"/>
-        </w:rPr>
-        <w:t>tracker</w:t>
-      </w:r>
-      <w:proofErr w:type="spellEnd"/>
-      <w:r>
-        <w:rPr>
-          <w:lang w:eastAsia="fr-FR"/>
-        </w:rPr>
-        <w:t xml:space="preserve">, </w:t>
+        <w:t xml:space="preserve">nsi crée a été très favorable pour moi car j’ai pu participer aux choix des technologies que nous allions utiliser (serveurs, bug tracker, </w:t>
       </w:r>
       <w:r>
         <w:rPr>
@@ -4268,42 +3901,14 @@
           <w:lang w:eastAsia="fr-FR"/>
         </w:rPr>
         <w:tab/>
-        <w:t xml:space="preserve">Le site web, point centrale de notre projet, était en préparation depuis 2 ans et nous a été livré rapidement après notre arrivé. Il avait été confié à </w:t>
-      </w:r>
-      <w:proofErr w:type="spellStart"/>
-      <w:r>
-        <w:rPr>
-          <w:lang w:eastAsia="fr-FR"/>
-        </w:rPr>
-        <w:t>Dredd</w:t>
-      </w:r>
-      <w:proofErr w:type="spellEnd"/>
-      <w:r>
-        <w:rPr>
-          <w:lang w:eastAsia="fr-FR"/>
-        </w:rPr>
-        <w:t>, une entreprise Grenobloise spécialisé dans la création de sites de vente en ligne et utilisant le framework Magento.</w:t>
+        <w:t>Le site web, point centrale de notre projet, était en préparation depuis 2 ans et nous a été livré rapidement après notre arrivé. Il avait été confié à Dredd, une entreprise Grenobloise spécialisé dans la création de sites de vente en ligne et utilisant le framework Magento.</w:t>
       </w:r>
       <w:r>
         <w:rPr>
           <w:lang w:eastAsia="fr-FR"/>
         </w:rPr>
         <w:br/>
-        <w:t xml:space="preserve">@todo : parler de </w:t>
-      </w:r>
-      <w:proofErr w:type="spellStart"/>
-      <w:r>
-        <w:rPr>
-          <w:lang w:eastAsia="fr-FR"/>
-        </w:rPr>
-        <w:t>magento</w:t>
-      </w:r>
-      <w:proofErr w:type="spellEnd"/>
-      <w:r>
-        <w:rPr>
-          <w:lang w:eastAsia="fr-FR"/>
-        </w:rPr>
-        <w:t xml:space="preserve"> </w:t>
+        <w:t xml:space="preserve">@todo : parler de magento </w:t>
       </w:r>
     </w:p>
     <w:p>
@@ -4949,30 +4554,8 @@
         <w:rPr>
           <w:lang w:eastAsia="fr-FR"/>
         </w:rPr>
-        <w:t xml:space="preserve"> de faire gagner des crédits </w:t>
-      </w:r>
-      <w:proofErr w:type="spellStart"/>
-      <w:r>
-        <w:rPr>
-          <w:lang w:eastAsia="fr-FR"/>
-        </w:rPr>
-        <w:t>Clapfeeder</w:t>
-      </w:r>
-      <w:proofErr w:type="spellEnd"/>
-      <w:r>
-        <w:rPr>
-          <w:lang w:eastAsia="fr-FR"/>
-        </w:rPr>
-        <w:t xml:space="preserve"> au </w:t>
-      </w:r>
-      <w:proofErr w:type="spellStart"/>
-      <w:r>
-        <w:rPr>
-          <w:lang w:eastAsia="fr-FR"/>
-        </w:rPr>
-        <w:t>clapeur</w:t>
-      </w:r>
-      <w:proofErr w:type="spellEnd"/>
+        <w:t xml:space="preserve"> de faire gagner des crédits Clapfeeder au clapeur</w:t>
+      </w:r>
       <w:r>
         <w:rPr>
           <w:lang w:eastAsia="fr-FR"/>
@@ -5024,21 +4607,7 @@
         <w:rPr>
           <w:lang w:eastAsia="fr-FR"/>
         </w:rPr>
-        <w:t xml:space="preserve"> un film à travers un clap, je fais gagner de l’argent à ce </w:t>
-      </w:r>
-      <w:proofErr w:type="spellStart"/>
-      <w:r>
-        <w:rPr>
-          <w:lang w:eastAsia="fr-FR"/>
-        </w:rPr>
-        <w:t>clapeur</w:t>
-      </w:r>
-      <w:proofErr w:type="spellEnd"/>
-      <w:r>
-        <w:rPr>
-          <w:lang w:eastAsia="fr-FR"/>
-        </w:rPr>
-        <w:t xml:space="preserve">, je visionne mon film puis je le clap à mon tour et, lorsqu’un autre membre achète via mon clap, je gagne à mon tour de l’argent. </w:t>
+        <w:t xml:space="preserve"> un film à travers un clap, je fais gagner de l’argent à ce clapeur, je visionne mon film puis je le clap à mon tour et, lorsqu’un autre membre achète via mon clap, je gagne à mon tour de l’argent. </w:t>
       </w:r>
       <w:r>
         <w:rPr>
@@ -5391,21 +4960,7 @@
           <w:lang w:eastAsia="fr-FR"/>
         </w:rPr>
         <w:tab/>
-        <w:t xml:space="preserve">Il était vraiment intéressant de pouvoir, au sein du stage et de l’emploi par la suite, </w:t>
-      </w:r>
-      <w:proofErr w:type="gramStart"/>
-      <w:r>
-        <w:rPr>
-          <w:lang w:eastAsia="fr-FR"/>
-        </w:rPr>
-        <w:t>donner</w:t>
-      </w:r>
-      <w:proofErr w:type="gramEnd"/>
-      <w:r>
-        <w:rPr>
-          <w:lang w:eastAsia="fr-FR"/>
-        </w:rPr>
-        <w:t xml:space="preserve"> plus à l’entreprise qu’un avis technique ; le fait de se dire que son expérience personnelle et sa connaissance générale de l’internet sont un atout pour l’entreprise est très valorisant. On se sent vraiment impliqué dans le projet et pas seulement sur les aspects technique. Bien </w:t>
+        <w:t xml:space="preserve">Il était vraiment intéressant de pouvoir, au sein du stage et de l’emploi par la suite, donner plus à l’entreprise qu’un avis technique ; le fait de se dire que son expérience personnelle et sa connaissance générale de l’internet sont un atout pour l’entreprise est très valorisant. On se sent vraiment impliqué dans le projet et pas seulement sur les aspects technique. Bien </w:t>
       </w:r>
       <w:r>
         <w:rPr>
@@ -5927,41 +5482,13 @@
         <w:rPr>
           <w:lang w:eastAsia="fr-FR"/>
         </w:rPr>
-        <w:t xml:space="preserve">Cette réunion était également un moment </w:t>
-      </w:r>
-      <w:proofErr w:type="gramStart"/>
-      <w:r>
-        <w:rPr>
-          <w:lang w:eastAsia="fr-FR"/>
-        </w:rPr>
-        <w:t>privilégié</w:t>
-      </w:r>
-      <w:proofErr w:type="gramEnd"/>
-      <w:r>
-        <w:rPr>
-          <w:lang w:eastAsia="fr-FR"/>
-        </w:rPr>
-        <w:t xml:space="preserve"> pour poser des questions générales et comprendre le travail de chacun. Pouvoir suivre l’avancement de chaque partie d’un projet, même celles qui n’impactent pas son propre travail, est, je trouve, une chose importante pour une structure comme la nôtre. Ecouter chacun expliquer ses problèmes rencontrés et leur manière de les résoudre ou de les contourner m’a permis de mieux comprendre le fonctionnement d’une telle entreprise, d’appréhender le fait que nous étions tous là pour faire avancer l’entreprise et qu’il était important de parler des problèmes auxquels je me trouvais confronté afin de, ensemble, trouver la solution la plus satisfaisante.</w:t>
-      </w:r>
-      <w:r>
-        <w:rPr>
-          <w:lang w:eastAsia="fr-FR"/>
-        </w:rPr>
-        <w:t xml:space="preserve"> Jamais un employé n’a été critiqué pour </w:t>
-      </w:r>
-      <w:proofErr w:type="gramStart"/>
-      <w:r>
-        <w:rPr>
-          <w:lang w:eastAsia="fr-FR"/>
-        </w:rPr>
-        <w:t>la</w:t>
-      </w:r>
-      <w:proofErr w:type="gramEnd"/>
-      <w:r>
-        <w:rPr>
-          <w:lang w:eastAsia="fr-FR"/>
-        </w:rPr>
-        <w:t xml:space="preserve"> non résolution d’un problème ou pour un retard de planning dans ces réunions, l’esprit était toujours vers la solution. Si il était difficile au début d’annoncer qu’une de mes tâche aura du retard, je me suis vite rendu compte que je n’aidais personne, pas même moi, à vouloir cacher un retard en espérant le rattraper en augmentant les heures de travail. C’est cet</w:t>
+        <w:t>Cette réunion était également un moment privilégié pour poser des questions générales et comprendre le travail de chacun. Pouvoir suivre l’avancement de chaque partie d’un projet, même celles qui n’impactent pas son propre travail, est, je trouve, une chose importante pour une structure comme la nôtre. Ecouter chacun expliquer ses problèmes rencontrés et leur manière de les résoudre ou de les contourner m’a permis de mieux comprendre le fonctionnement d’une telle entreprise, d’appréhender le fait que nous étions tous là pour faire avancer l’entreprise et qu’il était important de parler des problèmes auxquels je me trouvais confronté afin de, ensemble, trouver la solution la plus satisfaisante.</w:t>
+      </w:r>
+      <w:r>
+        <w:rPr>
+          <w:lang w:eastAsia="fr-FR"/>
+        </w:rPr>
+        <w:t xml:space="preserve"> Jamais un employé n’a été critiqué pour la non résolution d’un problème ou pour un retard de planning dans ces réunions, l’esprit était toujours vers la solution. Si il était difficile au début d’annoncer qu’une de mes tâche aura du retard, je me suis vite rendu compte que je n’aidais personne, pas même moi, à vouloir cacher un retard en espérant le rattraper en augmentant les heures de travail. C’est cet</w:t>
       </w:r>
       <w:r>
         <w:rPr>
@@ -6585,21 +6112,7 @@
         <w:rPr>
           <w:lang w:eastAsia="fr-FR"/>
         </w:rPr>
-        <w:t xml:space="preserve"> l’entreprise </w:t>
-      </w:r>
-      <w:proofErr w:type="spellStart"/>
-      <w:r>
-        <w:rPr>
-          <w:lang w:eastAsia="fr-FR"/>
-        </w:rPr>
-        <w:t>a</w:t>
-      </w:r>
-      <w:proofErr w:type="spellEnd"/>
-      <w:r>
-        <w:rPr>
-          <w:lang w:eastAsia="fr-FR"/>
-        </w:rPr>
-        <w:t xml:space="preserve"> </w:t>
+        <w:t xml:space="preserve"> l’entreprise a </w:t>
       </w:r>
       <w:r>
         <w:rPr>
@@ -6855,35 +6368,7 @@
         <w:rPr>
           <w:lang w:eastAsia="fr-FR"/>
         </w:rPr>
-        <w:t xml:space="preserve">, c’est-à-dire les films en </w:t>
-      </w:r>
-      <w:proofErr w:type="spellStart"/>
-      <w:r>
-        <w:rPr>
-          <w:lang w:eastAsia="fr-FR"/>
-        </w:rPr>
-        <w:t>VoD</w:t>
-      </w:r>
-      <w:proofErr w:type="spellEnd"/>
-      <w:r>
-        <w:rPr>
-          <w:lang w:eastAsia="fr-FR"/>
-        </w:rPr>
-        <w:t xml:space="preserve">, </w:t>
-      </w:r>
-      <w:proofErr w:type="spellStart"/>
-      <w:r>
-        <w:rPr>
-          <w:lang w:eastAsia="fr-FR"/>
-        </w:rPr>
-        <w:t>SVoD</w:t>
-      </w:r>
-      <w:proofErr w:type="spellEnd"/>
-      <w:r>
-        <w:rPr>
-          <w:lang w:eastAsia="fr-FR"/>
-        </w:rPr>
-        <w:t xml:space="preserve"> et EST,</w:t>
+        <w:t>, c’est-à-dire les films en VoD, SVoD et EST,</w:t>
       </w:r>
       <w:r>
         <w:rPr>
@@ -6993,21 +6478,7 @@
         <w:rPr>
           <w:lang w:eastAsia="fr-FR"/>
         </w:rPr>
-        <w:t xml:space="preserve"> approuvé par tous les grands majors en relation avec le cinéma, producteurs, distributeurs, matériel d’enregistrement, de visionnage … tel que Apple, Microsoft, Google, Warner </w:t>
-      </w:r>
-      <w:proofErr w:type="spellStart"/>
-      <w:r>
-        <w:rPr>
-          <w:lang w:eastAsia="fr-FR"/>
-        </w:rPr>
-        <w:t>Bros</w:t>
-      </w:r>
-      <w:proofErr w:type="spellEnd"/>
-      <w:r>
-        <w:rPr>
-          <w:lang w:eastAsia="fr-FR"/>
-        </w:rPr>
-        <w:t xml:space="preserve">, la Fox, Dolby, DTS, Paramount, Universal, </w:t>
+        <w:t xml:space="preserve"> approuvé par tous les grands majors en relation avec le cinéma, producteurs, distributeurs, matériel d’enregistrement, de visionnage … tel que Apple, Microsoft, Google, Warner Bros, la Fox, Dolby, DTS, Paramount, Universal, </w:t>
       </w:r>
       <w:r>
         <w:rPr>
@@ -7418,43 +6889,7 @@
         <w:rPr>
           <w:lang w:eastAsia="fr-FR"/>
         </w:rPr>
-        <w:t xml:space="preserve">tels </w:t>
-      </w:r>
-      <w:proofErr w:type="gramStart"/>
-      <w:r>
-        <w:rPr>
-          <w:lang w:eastAsia="fr-FR"/>
-        </w:rPr>
-        <w:t xml:space="preserve">que </w:t>
-      </w:r>
-      <w:proofErr w:type="spellStart"/>
-      <w:r>
-        <w:rPr>
-          <w:lang w:eastAsia="fr-FR"/>
-        </w:rPr>
-        <w:t>allocine</w:t>
-      </w:r>
-      <w:proofErr w:type="spellEnd"/>
-      <w:proofErr w:type="gramEnd"/>
-      <w:r>
-        <w:rPr>
-          <w:lang w:eastAsia="fr-FR"/>
-        </w:rPr>
-        <w:t xml:space="preserve">, </w:t>
-      </w:r>
-      <w:proofErr w:type="spellStart"/>
-      <w:r>
-        <w:rPr>
-          <w:lang w:eastAsia="fr-FR"/>
-        </w:rPr>
-        <w:t>facebook</w:t>
-      </w:r>
-      <w:proofErr w:type="spellEnd"/>
-      <w:r>
-        <w:rPr>
-          <w:lang w:eastAsia="fr-FR"/>
-        </w:rPr>
-        <w:t xml:space="preserve"> ou même les forums respectifs de chacun de ce</w:t>
+        <w:t>tels que allocine, facebook ou même les forums respectifs de chacun de ce</w:t>
       </w:r>
       <w:r>
         <w:rPr>
@@ -7466,21 +6901,7 @@
         <w:rPr>
           <w:lang w:eastAsia="fr-FR"/>
         </w:rPr>
-        <w:t xml:space="preserve">mes sont très riche en messages. Ainsi </w:t>
-      </w:r>
-      <w:proofErr w:type="gramStart"/>
-      <w:r>
-        <w:rPr>
-          <w:lang w:eastAsia="fr-FR"/>
-        </w:rPr>
-        <w:t>leurs</w:t>
-      </w:r>
-      <w:proofErr w:type="gramEnd"/>
-      <w:r>
-        <w:rPr>
-          <w:lang w:eastAsia="fr-FR"/>
-        </w:rPr>
-        <w:t xml:space="preserve"> </w:t>
+        <w:t xml:space="preserve">mes sont très riche en messages. Ainsi leurs </w:t>
       </w:r>
       <w:r>
         <w:rPr>
@@ -7892,23 +7313,7 @@
           <w:rFonts w:cs="Arial"/>
           <w:color w:val="000000"/>
         </w:rPr>
-        <w:t xml:space="preserve">s (GND) plus communément appelé DRM (Digital </w:t>
-      </w:r>
-      <w:proofErr w:type="spellStart"/>
-      <w:r>
-        <w:rPr>
-          <w:rFonts w:cs="Arial"/>
-          <w:color w:val="000000"/>
-        </w:rPr>
-        <w:t>Rights</w:t>
-      </w:r>
-      <w:proofErr w:type="spellEnd"/>
-      <w:r>
-        <w:rPr>
-          <w:rFonts w:cs="Arial"/>
-          <w:color w:val="000000"/>
-        </w:rPr>
-        <w:t xml:space="preserve"> Management). Ce sont des mécanismes de cryptage des données du film afin de ne le rendre lisible que sous certaines conditions. Cette DRM est sensé empêcher de pouvoir lire le fichier</w:t>
+        <w:t>s (GND) plus communément appelé DRM (Digital Rights Management). Ce sont des mécanismes de cryptage des données du film afin de ne le rendre lisible que sous certaines conditions. Cette DRM est sensé empêcher de pouvoir lire le fichier</w:t>
       </w:r>
       <w:r>
         <w:rPr>
@@ -8131,17 +7536,8 @@
           <w:rFonts w:cs="Arial"/>
           <w:color w:val="000000"/>
         </w:rPr>
-        <w:t xml:space="preserve">ment tel que les magnétoscopes, les </w:t>
-      </w:r>
-      <w:proofErr w:type="spellStart"/>
-      <w:r>
-        <w:rPr>
-          <w:rFonts w:cs="Arial"/>
-          <w:color w:val="000000"/>
-        </w:rPr>
-        <w:t>DVDscopes</w:t>
-      </w:r>
-      <w:proofErr w:type="spellEnd"/>
+        <w:t>ment tel que les magnétoscopes, les DVDscopes</w:t>
+      </w:r>
       <w:r>
         <w:rPr>
           <w:rFonts w:cs="Arial"/>
@@ -8507,21 +7903,7 @@
         <w:rPr>
           <w:lang w:eastAsia="fr-FR"/>
         </w:rPr>
-        <w:t xml:space="preserve">s pas toujours bien référencés car les majors ont le droit de demander à Google de déréférencer des sites proposant du contenu piraté. Droit qu’ils usent jusqu’à en abuser suite à une demande de la MPAA (Motion Picture Association of </w:t>
-      </w:r>
-      <w:proofErr w:type="spellStart"/>
-      <w:r>
-        <w:rPr>
-          <w:lang w:eastAsia="fr-FR"/>
-        </w:rPr>
-        <w:t>America</w:t>
-      </w:r>
-      <w:proofErr w:type="spellEnd"/>
-      <w:r>
-        <w:rPr>
-          <w:lang w:eastAsia="fr-FR"/>
-        </w:rPr>
-        <w:t>, le puissant lobby des studios hollywoodiens) de fin Janvier 2015 demandant le blocage de l’accès à certains films du domaine publique</w:t>
+        <w:t>s pas toujours bien référencés car les majors ont le droit de demander à Google de déréférencer des sites proposant du contenu piraté. Droit qu’ils usent jusqu’à en abuser suite à une demande de la MPAA (Motion Picture Association of America, le puissant lobby des studios hollywoodiens) de fin Janvier 2015 demandant le blocage de l’accès à certains films du domaine publique</w:t>
       </w:r>
       <w:r>
         <w:rPr>
@@ -8672,21 +8054,7 @@
         <w:rPr>
           <w:lang w:eastAsia="fr-FR"/>
         </w:rPr>
-        <w:t xml:space="preserve">@todo : certaines licences autorisent la copie privée, prix plus élevé, mais on paye quand </w:t>
-      </w:r>
-      <w:proofErr w:type="spellStart"/>
-      <w:r>
-        <w:rPr>
-          <w:lang w:eastAsia="fr-FR"/>
-        </w:rPr>
-        <w:t>meme</w:t>
-      </w:r>
-      <w:proofErr w:type="spellEnd"/>
-      <w:r>
-        <w:rPr>
-          <w:lang w:eastAsia="fr-FR"/>
-        </w:rPr>
-        <w:t xml:space="preserve"> taxe copie privée</w:t>
+        <w:t>@todo : certaines licences autorisent la copie privée, prix plus élevé, mais on paye quand meme taxe copie privée</w:t>
       </w:r>
     </w:p>
     <w:p>
@@ -8986,21 +8354,7 @@
         <w:rPr>
           <w:lang w:eastAsia="fr-FR"/>
         </w:rPr>
-        <w:t xml:space="preserve">. Cette interaction entre utilisateurs peut aller encore plus loin avec des sites comme </w:t>
-      </w:r>
-      <w:proofErr w:type="spellStart"/>
-      <w:r>
-        <w:rPr>
-          <w:lang w:eastAsia="fr-FR"/>
-        </w:rPr>
-        <w:t>Reddit</w:t>
-      </w:r>
-      <w:proofErr w:type="spellEnd"/>
-      <w:r>
-        <w:rPr>
-          <w:lang w:eastAsia="fr-FR"/>
-        </w:rPr>
-        <w:t xml:space="preserve"> où les utilisateurs créent l’intégralité du contenu du site. Ce sont ses membres qui écrivent toutes les histoires, les commentaires, les questions, les réponses et sont également la source de toutes les informations sur les sujets extrêmement variés que possède le site.</w:t>
+        <w:t>. Cette interaction entre utilisateurs peut aller encore plus loin avec des sites comme Reddit où les utilisateurs créent l’intégralité du contenu du site. Ce sont ses membres qui écrivent toutes les histoires, les commentaires, les questions, les réponses et sont également la source de toutes les informations sur les sujets extrêmement variés que possède le site.</w:t>
       </w:r>
       <w:r>
         <w:rPr>
@@ -9042,21 +8396,7 @@
         <w:rPr>
           <w:lang w:eastAsia="fr-FR"/>
         </w:rPr>
-        <w:t xml:space="preserve">recherche d’emploi, Instagram pour le partage d’images et de photos, </w:t>
-      </w:r>
-      <w:proofErr w:type="spellStart"/>
-      <w:r>
-        <w:rPr>
-          <w:lang w:eastAsia="fr-FR"/>
-        </w:rPr>
-        <w:t>Soundcloud</w:t>
-      </w:r>
-      <w:proofErr w:type="spellEnd"/>
-      <w:r>
-        <w:rPr>
-          <w:lang w:eastAsia="fr-FR"/>
-        </w:rPr>
-        <w:t xml:space="preserve"> pour l’écoute de musique ….</w:t>
+        <w:t>recherche d’emploi, Instagram pour le partage d’images et de photos, Soundcloud pour l’écoute de musique ….</w:t>
       </w:r>
     </w:p>
     <w:p>
@@ -9197,21 +8537,7 @@
         <w:rPr>
           <w:lang w:eastAsia="fr-FR"/>
         </w:rPr>
-        <w:t xml:space="preserve">utilisation des réseaux sociaux, il ne s’agit donc que des raisons qui pourront expliquer une baisse de </w:t>
-      </w:r>
-      <w:proofErr w:type="gramStart"/>
-      <w:r>
-        <w:rPr>
-          <w:lang w:eastAsia="fr-FR"/>
-        </w:rPr>
-        <w:t>leurs utilisation</w:t>
-      </w:r>
-      <w:proofErr w:type="gramEnd"/>
-      <w:r>
-        <w:rPr>
-          <w:lang w:eastAsia="fr-FR"/>
-        </w:rPr>
-        <w:t xml:space="preserve"> le jour où on en constatera une.</w:t>
+        <w:t>utilisation des réseaux sociaux, il ne s’agit donc que des raisons qui pourront expliquer une baisse de leurs utilisation le jour où on en constatera une.</w:t>
       </w:r>
     </w:p>
     <w:p>
@@ -9528,41 +8854,13 @@
         <w:rPr>
           <w:lang w:eastAsia="fr-FR"/>
         </w:rPr>
-        <w:t xml:space="preserve">s. Ces informations sont leurs fonds de commerce et si aujourd’hui presque tout le monde utilise ou à déjà utilisé un des services de Google (moteur de recherche, Google </w:t>
-      </w:r>
-      <w:proofErr w:type="spellStart"/>
-      <w:r>
-        <w:rPr>
-          <w:lang w:eastAsia="fr-FR"/>
-        </w:rPr>
-        <w:t>Maps</w:t>
-      </w:r>
-      <w:proofErr w:type="spellEnd"/>
-      <w:r>
-        <w:rPr>
-          <w:lang w:eastAsia="fr-FR"/>
-        </w:rPr>
-        <w:t>, Google Agenda, Google Translate, Google Drive, YouTube …) gratuitement, i</w:t>
-      </w:r>
-      <w:r>
-        <w:rPr>
-          <w:lang w:eastAsia="fr-FR"/>
-        </w:rPr>
-        <w:t xml:space="preserve">l ne faut pas oublier la phrase de l’agence de communication audiovisuelle </w:t>
-      </w:r>
-      <w:proofErr w:type="spellStart"/>
-      <w:r>
-        <w:rPr>
-          <w:lang w:eastAsia="fr-FR"/>
-        </w:rPr>
-        <w:t>adesias</w:t>
-      </w:r>
-      <w:proofErr w:type="spellEnd"/>
-      <w:r>
-        <w:rPr>
-          <w:lang w:eastAsia="fr-FR"/>
-        </w:rPr>
-        <w:t> : « Si c’est gratuit, c’est que vous êtes le produit »</w:t>
+        <w:t>s. Ces informations sont leurs fonds de commerce et si aujourd’hui presque tout le monde utilise ou à déjà utilisé un des services de Google (moteur de recherche, Google Maps, Google Agenda, Google Translate, Google Drive, YouTube …) gratuitement, i</w:t>
+      </w:r>
+      <w:r>
+        <w:rPr>
+          <w:lang w:eastAsia="fr-FR"/>
+        </w:rPr>
+        <w:t>l ne faut pas oublier la phrase de l’agence de communication audiovisuelle adesias : « Si c’est gratuit, c’est que vous êtes le produit »</w:t>
       </w:r>
       <w:r>
         <w:rPr>
@@ -10283,21 +9581,7 @@
         <w:rPr>
           <w:lang w:eastAsia="fr-FR"/>
         </w:rPr>
-        <w:t xml:space="preserve"> la classification des films par genre, la lecture de bande annonce de bonne qualité intégré à la page du film, les films disponible dans le catalogue le jour de leurs sorti en </w:t>
-      </w:r>
-      <w:proofErr w:type="spellStart"/>
-      <w:r>
-        <w:rPr>
-          <w:lang w:eastAsia="fr-FR"/>
-        </w:rPr>
-        <w:t>DvD</w:t>
-      </w:r>
-      <w:proofErr w:type="spellEnd"/>
-      <w:r>
-        <w:rPr>
-          <w:lang w:eastAsia="fr-FR"/>
-        </w:rPr>
-        <w:t xml:space="preserve">, </w:t>
+        <w:t xml:space="preserve"> la classification des films par genre, la lecture de bande annonce de bonne qualité intégré à la page du film, les films disponible dans le catalogue le jour de leurs sorti en DvD, </w:t>
       </w:r>
       <w:r>
         <w:rPr>
@@ -10587,21 +9871,7 @@
           <w:lang w:eastAsia="fr-FR"/>
         </w:rPr>
         <w:br/>
-        <w:t xml:space="preserve">Exemple de </w:t>
-      </w:r>
-      <w:proofErr w:type="spellStart"/>
-      <w:r>
-        <w:rPr>
-          <w:lang w:eastAsia="fr-FR"/>
-        </w:rPr>
-        <w:t>slider</w:t>
-      </w:r>
-      <w:proofErr w:type="spellEnd"/>
-      <w:r>
-        <w:rPr>
-          <w:lang w:eastAsia="fr-FR"/>
-        </w:rPr>
-        <w:t xml:space="preserve"> de </w:t>
+        <w:t xml:space="preserve">Exemple de slider de </w:t>
       </w:r>
       <w:r>
         <w:rPr>
@@ -10845,39 +10115,7 @@
       </w:r>
       <w:r>
         <w:lastRenderedPageBreak/>
-        <w:t xml:space="preserve">est grande, plus le coût de stockage et de streaming du film sera élevé. Pour réduire ces coûts, certains service de VOD n’hésitent pas détourner des termes tels que 720p, 1080p, Standard </w:t>
-      </w:r>
-      <w:proofErr w:type="spellStart"/>
-      <w:r>
-        <w:t>Definition</w:t>
-      </w:r>
-      <w:proofErr w:type="spellEnd"/>
-      <w:r>
-        <w:t xml:space="preserve">, High </w:t>
-      </w:r>
-      <w:proofErr w:type="spellStart"/>
-      <w:r>
-        <w:t>Definition</w:t>
-      </w:r>
-      <w:proofErr w:type="spellEnd"/>
-      <w:r>
-        <w:t xml:space="preserve"> … qui sont souvent peu clair surtout pour un public non anglophone et non technophile. Suite à des études internes de nos concurrents, nous avons remarqué que certains utilisent par exemple le terme HD pour des films diffusés en définition standard. La différence de qualité n’est visible que sur des écrans de très bonne qualité ou avec une étude précise de l’image. Nous avons aussi remarqué des films diffusés en 1080p avec effectivement 1080 pixels en hauteur mais avec un </w:t>
-      </w:r>
-      <w:proofErr w:type="spellStart"/>
-      <w:r>
-        <w:t>bitrate</w:t>
-      </w:r>
-      <w:proofErr w:type="spellEnd"/>
-      <w:r>
-        <w:t xml:space="preserve">, c’est à dire la quantité d’informations téléchargées par secondes, bien faible par rapport à un </w:t>
-      </w:r>
-      <w:proofErr w:type="spellStart"/>
-      <w:r>
-        <w:t>bitrate</w:t>
-      </w:r>
-      <w:proofErr w:type="spellEnd"/>
-      <w:r>
-        <w:t xml:space="preserve"> classique pour cette qualité. Cela est possible en augmentant la compression de l’image, par exemple, et cela signifie que si le service de VOD ne ment pas sur les termes techniques, la qualité de sa Haute Définition n’est pas à la hauteur de ce que le client est en droit d’espérer pour le prix. </w:t>
+        <w:t xml:space="preserve">est grande, plus le coût de stockage et de streaming du film sera élevé. Pour réduire ces coûts, certains service de VOD n’hésitent pas détourner des termes tels que 720p, 1080p, Standard Definition, High Definition … qui sont souvent peu clair surtout pour un public non anglophone et non technophile. Suite à des études internes de nos concurrents, nous avons remarqué que certains utilisent par exemple le terme HD pour des films diffusés en définition standard. La différence de qualité n’est visible que sur des écrans de très bonne qualité ou avec une étude précise de l’image. Nous avons aussi remarqué des films diffusés en 1080p avec effectivement 1080 pixels en hauteur mais avec un bitrate, c’est à dire la quantité d’informations téléchargées par secondes, bien faible par rapport à un bitrate classique pour cette qualité. Cela est possible en augmentant la compression de l’image, par exemple, et cela signifie que si le service de VOD ne ment pas sur les termes techniques, la qualité de sa Haute Définition n’est pas à la hauteur de ce que le client est en droit d’espérer pour le prix. </w:t>
       </w:r>
     </w:p>
     <w:p>
@@ -10885,15 +10123,7 @@
         <w:ind w:firstLine="708"/>
       </w:pPr>
       <w:r>
-        <w:t xml:space="preserve">Tout ceci n’est vraisemblablement pas dramatique car les qualités de visionnage restent bonnes et le client n’a pas l’impression de visionner une mauvaise qualité. Cependant, outre le fait que ces services ne sont pas honnête avec leurs termes, le vrai problème vient du fait que si leur haute définition est en fait de la définition standard, leurs définitions standard est elle aussi inférieur à ce qu’elle pourrait et devrait être. C’est à dire qu’un utilisateur remarquera que la haute définition est de meilleur qualité et sera donc incité à payer le supplément pour l’obtenir alors que la qualité de son écran n’est pas suffisante pour afficher une vrai haute définition correctement. Concrètement, en mentant sur la qualité de leurs images, ces services poussent les utilisateurs à payer pour de la haute définition alors que, avec leur équipement (télévision, écran d’ordinateur …) la qualité standard leur est normalement bien suffisante. De plus, les clients possédant des équipements de bonne qualité souhaitant réellement obtenir de la vrai haute définition se retrouvent avec une qualité d’image décevante tout en ayant payé le supplément. Le problème s’applique également au son qui prend part dans le </w:t>
-      </w:r>
-      <w:proofErr w:type="spellStart"/>
-      <w:r>
-        <w:t>bitrate</w:t>
-      </w:r>
-      <w:proofErr w:type="spellEnd"/>
-      <w:r>
-        <w:t xml:space="preserve"> total du film diffusé.</w:t>
+        <w:t>Tout ceci n’est vraisemblablement pas dramatique car les qualités de visionnage restent bonnes et le client n’a pas l’impression de visionner une mauvaise qualité. Cependant, outre le fait que ces services ne sont pas honnête avec leurs termes, le vrai problème vient du fait que si leur haute définition est en fait de la définition standard, leurs définitions standard est elle aussi inférieur à ce qu’elle pourrait et devrait être. C’est à dire qu’un utilisateur remarquera que la haute définition est de meilleur qualité et sera donc incité à payer le supplément pour l’obtenir alors que la qualité de son écran n’est pas suffisante pour afficher une vrai haute définition correctement. Concrètement, en mentant sur la qualité de leurs images, ces services poussent les utilisateurs à payer pour de la haute définition alors que, avec leur équipement (télévision, écran d’ordinateur …) la qualité standard leur est normalement bien suffisante. De plus, les clients possédant des équipements de bonne qualité souhaitant réellement obtenir de la vrai haute définition se retrouvent avec une qualité d’image décevante tout en ayant payé le supplément. Le problème s’applique également au son qui prend part dans le bitrate total du film diffusé.</w:t>
       </w:r>
     </w:p>
     <w:p>
@@ -10989,15 +10219,7 @@
         <w:ind w:firstLine="708"/>
       </w:pPr>
       <w:r>
-        <w:t xml:space="preserve">L’utilisation des réseaux sociaux est assez </w:t>
-      </w:r>
-      <w:proofErr w:type="gramStart"/>
-      <w:r>
-        <w:t>limité</w:t>
-      </w:r>
-      <w:proofErr w:type="gramEnd"/>
-      <w:r>
-        <w:t xml:space="preserve"> par les acteurs de la VOD, presque tous utilisent </w:t>
+        <w:t xml:space="preserve">L’utilisation des réseaux sociaux est assez limité par les acteurs de la VOD, presque tous utilisent </w:t>
       </w:r>
       <w:r>
         <w:t>F</w:t>
@@ -11021,15 +10243,7 @@
         <w:t>ceux-ci</w:t>
       </w:r>
       <w:r>
-        <w:t xml:space="preserve">, notamment Facebook offre des possibilité bien plus performante pour partager du contenu qu’il faut </w:t>
-      </w:r>
-      <w:proofErr w:type="gramStart"/>
-      <w:r>
-        <w:t>exploiter</w:t>
-      </w:r>
-      <w:proofErr w:type="gramEnd"/>
-      <w:r>
-        <w:t xml:space="preserve"> pour donner envie aux utilisateurs de parler du service.</w:t>
+        <w:t>, notamment Facebook offre des possibilité bien plus performante pour partager du contenu qu’il faut exploiter pour donner envie aux utilisateurs de parler du service.</w:t>
       </w:r>
     </w:p>
     <w:p>
@@ -11151,35 +10365,7 @@
         <w:rPr>
           <w:shd w:val="clear" w:color="auto" w:fill="FFFFFF"/>
         </w:rPr>
-        <w:t xml:space="preserve"> C’était la tâche la plus urgente et j’avais déjà travaillé sur des API lors de mes précédents stages et travail à temps partiel dans l’entreprise </w:t>
-      </w:r>
-      <w:proofErr w:type="spellStart"/>
-      <w:r>
-        <w:rPr>
-          <w:shd w:val="clear" w:color="auto" w:fill="FFFFFF"/>
-        </w:rPr>
-        <w:t>Bsoft</w:t>
-      </w:r>
-      <w:proofErr w:type="spellEnd"/>
-      <w:r>
-        <w:rPr>
-          <w:shd w:val="clear" w:color="auto" w:fill="FFFFFF"/>
-        </w:rPr>
-        <w:t xml:space="preserve"> pendant </w:t>
-      </w:r>
-      <w:proofErr w:type="spellStart"/>
-      <w:r>
-        <w:rPr>
-          <w:shd w:val="clear" w:color="auto" w:fill="FFFFFF"/>
-        </w:rPr>
-        <w:t>Supinfo</w:t>
-      </w:r>
-      <w:proofErr w:type="spellEnd"/>
-      <w:r>
-        <w:rPr>
-          <w:shd w:val="clear" w:color="auto" w:fill="FFFFFF"/>
-        </w:rPr>
-        <w:t>, ce qui a été une des raisons pour laquelle Mr Ebro, patron de Clapfeeder, m’avait choisi comme stagiaire.</w:t>
+        <w:t xml:space="preserve"> C’était la tâche la plus urgente et j’avais déjà travaillé sur des API lors de mes précédents stages et travail à temps partiel dans l’entreprise Bsoft pendant Supinfo, ce qui a été une des raisons pour laquelle Mr Ebro, patron de Clapfeeder, m’avait choisi comme stagiaire.</w:t>
       </w:r>
     </w:p>
     <w:p>
@@ -11475,35 +10661,7 @@
         <w:rPr>
           <w:shd w:val="clear" w:color="auto" w:fill="FFFFFF"/>
         </w:rPr>
-        <w:t>. La base de données utilise le modèle EAV (</w:t>
-      </w:r>
-      <w:proofErr w:type="spellStart"/>
-      <w:r>
-        <w:rPr>
-          <w:shd w:val="clear" w:color="auto" w:fill="FFFFFF"/>
-        </w:rPr>
-        <w:t>Entity</w:t>
-      </w:r>
-      <w:proofErr w:type="spellEnd"/>
-      <w:r>
-        <w:rPr>
-          <w:shd w:val="clear" w:color="auto" w:fill="FFFFFF"/>
-        </w:rPr>
-        <w:t>-</w:t>
-      </w:r>
-      <w:proofErr w:type="spellStart"/>
-      <w:r>
-        <w:rPr>
-          <w:shd w:val="clear" w:color="auto" w:fill="FFFFFF"/>
-        </w:rPr>
-        <w:t>Attribute</w:t>
-      </w:r>
-      <w:proofErr w:type="spellEnd"/>
-      <w:r>
-        <w:rPr>
-          <w:shd w:val="clear" w:color="auto" w:fill="FFFFFF"/>
-        </w:rPr>
-        <w:t>-Value) qui est un modèle de base donnée</w:t>
+        <w:t>. La base de données utilise le modèle EAV (Entity-Attribute-Value) qui est un modèle de base donnée</w:t>
       </w:r>
       <w:r>
         <w:rPr>
@@ -12423,49 +11581,7 @@
         <w:rPr>
           <w:shd w:val="clear" w:color="auto" w:fill="FFFFFF"/>
         </w:rPr>
-        <w:t>, disponible en annexe (@</w:t>
-      </w:r>
-      <w:proofErr w:type="spellStart"/>
-      <w:r>
-        <w:rPr>
-          <w:shd w:val="clear" w:color="auto" w:fill="FFFFFF"/>
-        </w:rPr>
-        <w:t>todo</w:t>
-      </w:r>
-      <w:proofErr w:type="spellEnd"/>
-      <w:r>
-        <w:rPr>
-          <w:shd w:val="clear" w:color="auto" w:fill="FFFFFF"/>
-        </w:rPr>
-        <w:t xml:space="preserve"> page </w:t>
-      </w:r>
-      <w:proofErr w:type="spellStart"/>
-      <w:r>
-        <w:rPr>
-          <w:shd w:val="clear" w:color="auto" w:fill="FFFFFF"/>
-        </w:rPr>
-        <w:t>claplist</w:t>
-      </w:r>
-      <w:proofErr w:type="spellEnd"/>
-      <w:r>
-        <w:rPr>
-          <w:shd w:val="clear" w:color="auto" w:fill="FFFFFF"/>
-        </w:rPr>
-        <w:t xml:space="preserve"> </w:t>
-      </w:r>
-      <w:proofErr w:type="spellStart"/>
-      <w:r>
-        <w:rPr>
-          <w:shd w:val="clear" w:color="auto" w:fill="FFFFFF"/>
-        </w:rPr>
-        <w:t>fb</w:t>
-      </w:r>
-      <w:proofErr w:type="spellEnd"/>
-      <w:r>
-        <w:rPr>
-          <w:shd w:val="clear" w:color="auto" w:fill="FFFFFF"/>
-        </w:rPr>
-        <w:t>),</w:t>
+        <w:t>, disponible en annexe (@todo page claplist fb),</w:t>
       </w:r>
       <w:r>
         <w:rPr>
@@ -12485,34 +11601,12 @@
         </w:rPr>
         <w:t xml:space="preserve"> (@todo ajouter annexe applifb clap en fonction de </w:t>
       </w:r>
-      <w:proofErr w:type="spellStart"/>
       <w:r>
         <w:rPr>
           <w:shd w:val="clear" w:color="auto" w:fill="FFFFFF"/>
         </w:rPr>
         <w:lastRenderedPageBreak/>
-        <w:t>christophe</w:t>
-      </w:r>
-      <w:proofErr w:type="spellEnd"/>
-      <w:r>
-        <w:rPr>
-          <w:shd w:val="clear" w:color="auto" w:fill="FFFFFF"/>
-        </w:rPr>
-        <w:t xml:space="preserve"> </w:t>
-      </w:r>
-      <w:proofErr w:type="spellStart"/>
-      <w:r>
-        <w:rPr>
-          <w:shd w:val="clear" w:color="auto" w:fill="FFFFFF"/>
-        </w:rPr>
-        <w:t>ebro</w:t>
-      </w:r>
-      <w:proofErr w:type="spellEnd"/>
-      <w:r>
-        <w:rPr>
-          <w:shd w:val="clear" w:color="auto" w:fill="FFFFFF"/>
-        </w:rPr>
-        <w:t>)</w:t>
+        <w:t>christophe ebro)</w:t>
       </w:r>
       <w:r>
         <w:rPr>
@@ -12834,21 +11928,7 @@
         <w:rPr>
           <w:shd w:val="clear" w:color="auto" w:fill="FFFFFF"/>
         </w:rPr>
-        <w:t xml:space="preserve">, la note du clap et une partie de son commentaire apparaissent quand on survole avec la souris le nom du </w:t>
-      </w:r>
-      <w:proofErr w:type="spellStart"/>
-      <w:r>
-        <w:rPr>
-          <w:shd w:val="clear" w:color="auto" w:fill="FFFFFF"/>
-        </w:rPr>
-        <w:t>clapeur</w:t>
-      </w:r>
-      <w:proofErr w:type="spellEnd"/>
-      <w:r>
-        <w:rPr>
-          <w:shd w:val="clear" w:color="auto" w:fill="FFFFFF"/>
-        </w:rPr>
-        <w:t>. Toute</w:t>
+        <w:t>, la note du clap et une partie de son commentaire apparaissent quand on survole avec la souris le nom du clapeur. Toute</w:t>
       </w:r>
       <w:r>
         <w:rPr>
@@ -12909,35 +11989,7 @@
         <w:rPr>
           <w:shd w:val="clear" w:color="auto" w:fill="FFFFFF"/>
         </w:rPr>
-        <w:t>(@</w:t>
-      </w:r>
-      <w:proofErr w:type="spellStart"/>
-      <w:r>
-        <w:rPr>
-          <w:shd w:val="clear" w:color="auto" w:fill="FFFFFF"/>
-        </w:rPr>
-        <w:t>todo</w:t>
-      </w:r>
-      <w:proofErr w:type="spellEnd"/>
-      <w:r>
-        <w:rPr>
-          <w:shd w:val="clear" w:color="auto" w:fill="FFFFFF"/>
-        </w:rPr>
-        <w:t xml:space="preserve"> page </w:t>
-      </w:r>
-      <w:proofErr w:type="spellStart"/>
-      <w:r>
-        <w:rPr>
-          <w:shd w:val="clear" w:color="auto" w:fill="FFFFFF"/>
-        </w:rPr>
-        <w:t>number</w:t>
-      </w:r>
-      <w:proofErr w:type="spellEnd"/>
-      <w:r>
-        <w:rPr>
-          <w:shd w:val="clear" w:color="auto" w:fill="FFFFFF"/>
-        </w:rPr>
-        <w:t xml:space="preserve">) </w:t>
+        <w:t xml:space="preserve">(@todo page number) </w:t>
       </w:r>
       <w:r>
         <w:rPr>
@@ -12981,35 +12033,7 @@
         <w:rPr>
           <w:shd w:val="clear" w:color="auto" w:fill="FFFFFF"/>
         </w:rPr>
-        <w:t>, dont vous pouvez voir un exemple en annexe page (@</w:t>
-      </w:r>
-      <w:proofErr w:type="spellStart"/>
-      <w:r>
-        <w:rPr>
-          <w:shd w:val="clear" w:color="auto" w:fill="FFFFFF"/>
-        </w:rPr>
-        <w:t>todo</w:t>
-      </w:r>
-      <w:proofErr w:type="spellEnd"/>
-      <w:r>
-        <w:rPr>
-          <w:shd w:val="clear" w:color="auto" w:fill="FFFFFF"/>
-        </w:rPr>
-        <w:t xml:space="preserve"> page </w:t>
-      </w:r>
-      <w:proofErr w:type="spellStart"/>
-      <w:r>
-        <w:rPr>
-          <w:shd w:val="clear" w:color="auto" w:fill="FFFFFF"/>
-        </w:rPr>
-        <w:t>number</w:t>
-      </w:r>
-      <w:proofErr w:type="spellEnd"/>
-      <w:r>
-        <w:rPr>
-          <w:shd w:val="clear" w:color="auto" w:fill="FFFFFF"/>
-        </w:rPr>
-        <w:t>)</w:t>
+        <w:t>, dont vous pouvez voir un exemple en annexe page (@todo page number)</w:t>
       </w:r>
       <w:r>
         <w:rPr>
@@ -13039,35 +12063,7 @@
         <w:rPr>
           <w:shd w:val="clear" w:color="auto" w:fill="FFFFFF"/>
         </w:rPr>
-        <w:t>. J’ai ajouté en annexe (@</w:t>
-      </w:r>
-      <w:proofErr w:type="spellStart"/>
-      <w:r>
-        <w:rPr>
-          <w:shd w:val="clear" w:color="auto" w:fill="FFFFFF"/>
-        </w:rPr>
-        <w:t>todo</w:t>
-      </w:r>
-      <w:proofErr w:type="spellEnd"/>
-      <w:r>
-        <w:rPr>
-          <w:shd w:val="clear" w:color="auto" w:fill="FFFFFF"/>
-        </w:rPr>
-        <w:t xml:space="preserve"> page </w:t>
-      </w:r>
-      <w:proofErr w:type="spellStart"/>
-      <w:r>
-        <w:rPr>
-          <w:shd w:val="clear" w:color="auto" w:fill="FFFFFF"/>
-        </w:rPr>
-        <w:t>number</w:t>
-      </w:r>
-      <w:proofErr w:type="spellEnd"/>
-      <w:r>
-        <w:rPr>
-          <w:shd w:val="clear" w:color="auto" w:fill="FFFFFF"/>
-        </w:rPr>
-        <w:t>) la même présentation des catégories avec le texte en dessous de chaque image pour vous donner une idée de la différence.</w:t>
+        <w:t>. J’ai ajouté en annexe (@todo page number) la même présentation des catégories avec le texte en dessous de chaque image pour vous donner une idée de la différence.</w:t>
       </w:r>
       <w:r>
         <w:rPr>
@@ -13647,17 +12643,9 @@
           <w:shd w:val="clear" w:color="auto" w:fill="FFFFFF"/>
         </w:rPr>
         <w:lastRenderedPageBreak/>
-        <w:t xml:space="preserve">Expertise </w:t>
-      </w:r>
-      <w:proofErr w:type="spellStart"/>
-      <w:r>
-        <w:rPr>
-          <w:shd w:val="clear" w:color="auto" w:fill="FFFFFF"/>
-        </w:rPr>
-        <w:t>dev</w:t>
+        <w:t>Expertise dev</w:t>
       </w:r>
       <w:bookmarkEnd w:id="22"/>
-      <w:proofErr w:type="spellEnd"/>
     </w:p>
     <w:p>
       <w:pPr>
@@ -13713,21 +12701,7 @@
         <w:rPr>
           <w:lang w:eastAsia="fr-FR"/>
         </w:rPr>
-        <w:t xml:space="preserve">certain aspects orienté </w:t>
-      </w:r>
-      <w:proofErr w:type="spellStart"/>
-      <w:r>
-        <w:rPr>
-          <w:lang w:eastAsia="fr-FR"/>
-        </w:rPr>
-        <w:t>backend</w:t>
-      </w:r>
-      <w:proofErr w:type="spellEnd"/>
-      <w:r>
-        <w:rPr>
-          <w:lang w:eastAsia="fr-FR"/>
-        </w:rPr>
-        <w:t>.</w:t>
+        <w:t>certain aspects orienté backend.</w:t>
       </w:r>
       <w:r>
         <w:rPr>
@@ -14218,21 +13192,7 @@
         <w:rPr>
           <w:lang w:eastAsia="fr-FR"/>
         </w:rPr>
-        <w:t xml:space="preserve"> ce genre de service, il s’agissait de </w:t>
-      </w:r>
-      <w:proofErr w:type="spellStart"/>
-      <w:r>
-        <w:rPr>
-          <w:lang w:eastAsia="fr-FR"/>
-        </w:rPr>
-        <w:t>CloudFlare</w:t>
-      </w:r>
-      <w:proofErr w:type="spellEnd"/>
-      <w:r>
-        <w:rPr>
-          <w:lang w:eastAsia="fr-FR"/>
-        </w:rPr>
-        <w:t xml:space="preserve">, et les premiers résultats étaient très encourageants. Seulement un souci de redirection entre nos serveurs de streaming </w:t>
+        <w:t xml:space="preserve"> ce genre de service, il s’agissait de CloudFlare, et les premiers résultats étaient très encourageants. Seulement un souci de redirection entre nos serveurs de streaming </w:t>
       </w:r>
       <w:r>
         <w:rPr>
@@ -14312,21 +13272,7 @@
         <w:rPr>
           <w:lang w:eastAsia="fr-FR"/>
         </w:rPr>
-        <w:t xml:space="preserve">. C’est suite à son départ que j’ai endossé le rôle de responsable </w:t>
-      </w:r>
-      <w:proofErr w:type="spellStart"/>
-      <w:r>
-        <w:rPr>
-          <w:lang w:eastAsia="fr-FR"/>
-        </w:rPr>
-        <w:t>frontend</w:t>
-      </w:r>
-      <w:proofErr w:type="spellEnd"/>
-      <w:r>
-        <w:rPr>
-          <w:lang w:eastAsia="fr-FR"/>
-        </w:rPr>
-        <w:t xml:space="preserve">. J’ai également participé de manière croissante à la gestion des serveurs de pré production, au nombre de quatre, que j’ai finis par administrer et maintenir entièrement. Mes connaissances ont également été très </w:t>
+        <w:t xml:space="preserve">. C’est suite à son départ que j’ai endossé le rôle de responsable frontend. J’ai également participé de manière croissante à la gestion des serveurs de pré production, au nombre de quatre, que j’ai finis par administrer et maintenir entièrement. Mes connaissances ont également été très </w:t>
       </w:r>
       <w:r>
         <w:rPr>
@@ -14566,341 +13512,326 @@
         </w:rPr>
         <w:t xml:space="preserve"> </w:t>
       </w:r>
+      <w:r>
+        <w:rPr>
+          <w:lang w:eastAsia="fr-FR"/>
+        </w:rPr>
+        <w:t>et il en allait de même pour tous les employés.</w:t>
+      </w:r>
+    </w:p>
+    <w:p>
+      <w:pPr>
+        <w:ind w:firstLine="708"/>
+        <w:rPr>
+          <w:lang w:eastAsia="fr-FR"/>
+        </w:rPr>
+      </w:pPr>
+      <w:r>
+        <w:rPr>
+          <w:lang w:eastAsia="fr-FR"/>
+        </w:rPr>
+        <w:t>Notre service était le couple de deux services, la VoD et le réseau social. Ces deux serv</w:t>
+      </w:r>
+      <w:r>
+        <w:rPr>
+          <w:lang w:eastAsia="fr-FR"/>
+        </w:rPr>
+        <w:t xml:space="preserve">ices séparément sont bien connus mais l’originalité était de les mettre en relation. Pour cela, il fallait au préalable bien connaître chacun des deux et c’est là que le choix d’aplanir les niveaux hiérarchique a eu un rôle important. Le fait de pousser chaque employé à être une force de proposition a permis de confronter différents niveaux techniques, différentes tranches d’âges et différentes approches de chacun des deux services. En effet, la consommation de films sur internet n’est pas la même en fonction de l’âge, de nombreuses études en font état, et la manière d’utiliser un réseau social varie aussi beaucoup en fonction </w:t>
+      </w:r>
+      <w:r>
+        <w:rPr>
+          <w:lang w:eastAsia="fr-FR"/>
+        </w:rPr>
+        <w:t>des générations.</w:t>
+      </w:r>
+    </w:p>
+    <w:p>
+      <w:pPr>
+        <w:ind w:firstLine="708"/>
+        <w:rPr>
+          <w:lang w:eastAsia="fr-FR"/>
+        </w:rPr>
+      </w:pPr>
+      <w:r>
+        <w:rPr>
+          <w:lang w:eastAsia="fr-FR"/>
+        </w:rPr>
+        <w:t>Pour un projet comme le nôtre, il n’existait pas d’équivalent dont on pouvait s’inspirer car les sites de nos concurrents directs, à savoir les autre</w:t>
+      </w:r>
+      <w:r>
+        <w:rPr>
+          <w:lang w:eastAsia="fr-FR"/>
+        </w:rPr>
+        <w:t>s</w:t>
+      </w:r>
+      <w:r>
+        <w:rPr>
+          <w:lang w:eastAsia="fr-FR"/>
+        </w:rPr>
+        <w:t xml:space="preserve"> services de VoD, n’avaient pour point commun avec nous que le marcher, le service était différent et donc les informations à afficher sur chaque page du site ainsi que la manière de les présenter devaient être différentes. De ce fait, on ne pouvait pas garantir que nos choix stratégiques étaient les bons</w:t>
+      </w:r>
+      <w:r>
+        <w:rPr>
+          <w:lang w:eastAsia="fr-FR"/>
+        </w:rPr>
+        <w:t>, d’où l’importance d’avoir plusieurs opinions sur chacun d’eux</w:t>
+      </w:r>
+      <w:r>
+        <w:rPr>
+          <w:lang w:eastAsia="fr-FR"/>
+        </w:rPr>
+        <w:t xml:space="preserve">. </w:t>
+      </w:r>
+    </w:p>
+    <w:p>
+      <w:pPr>
+        <w:ind w:firstLine="708"/>
+        <w:rPr>
+          <w:lang w:eastAsia="fr-FR"/>
+        </w:rPr>
+      </w:pPr>
+      <w:r>
+        <w:rPr>
+          <w:lang w:eastAsia="fr-FR"/>
+        </w:rPr>
+        <w:t xml:space="preserve">L’avantage de ce mode de fonctionnement est que le projet n’en devient </w:t>
+      </w:r>
+      <w:r>
+        <w:rPr>
+          <w:lang w:eastAsia="fr-FR"/>
+        </w:rPr>
+        <w:t xml:space="preserve">que </w:t>
+      </w:r>
+      <w:r>
+        <w:rPr>
+          <w:lang w:eastAsia="fr-FR"/>
+        </w:rPr>
+        <w:t xml:space="preserve">plus intéressant, </w:t>
+      </w:r>
+      <w:r>
+        <w:rPr>
+          <w:lang w:eastAsia="fr-FR"/>
+        </w:rPr>
+        <w:t xml:space="preserve">l’implication qu’on y met nous motive et nous pousse à chercher et à en </w:t>
+      </w:r>
+      <w:r>
+        <w:rPr>
+          <w:lang w:eastAsia="fr-FR"/>
+        </w:rPr>
+        <w:lastRenderedPageBreak/>
+        <w:t>apprendre plus sur le domaine pour essayer de trouver les idées qui vont faire avancer le projet. Un autre avantage est de pousser les employés à échanger sur chaque partie du projet ce qui améliore les relations au sein de l’entreprise permettant une critique plus facile d’une éventuelle décision.</w:t>
+      </w:r>
+    </w:p>
+    <w:p>
+      <w:pPr>
+        <w:ind w:firstLine="708"/>
+        <w:rPr>
+          <w:lang w:eastAsia="fr-FR"/>
+        </w:rPr>
+      </w:pPr>
+      <w:r>
+        <w:rPr>
+          <w:lang w:eastAsia="fr-FR"/>
+        </w:rPr>
+        <w:t xml:space="preserve">Cependant, malgré les efforts de chacun, il est rarement possible de garantir que tel ou tel choix est le bon ce qui pose le problème de la pérennité de l’entreprise. L’investissement personnel qu’on donne </w:t>
+      </w:r>
+      <w:r>
+        <w:rPr>
+          <w:lang w:eastAsia="fr-FR"/>
+        </w:rPr>
+        <w:t>ne sera peut-être pas payant</w:t>
+      </w:r>
+      <w:r>
+        <w:rPr>
+          <w:lang w:eastAsia="fr-FR"/>
+        </w:rPr>
+        <w:t>, en dehors de l’expérience gagné,</w:t>
+      </w:r>
+      <w:r>
+        <w:rPr>
+          <w:lang w:eastAsia="fr-FR"/>
+        </w:rPr>
+        <w:t xml:space="preserve"> et il n’y pas de réelle sécurité de l’emploi. On est face à un choix quelque peu </w:t>
+      </w:r>
+      <w:r>
+        <w:rPr>
+          <w:lang w:eastAsia="fr-FR"/>
+        </w:rPr>
+        <w:t>paradoxal</w:t>
+      </w:r>
+      <w:r>
+        <w:rPr>
+          <w:lang w:eastAsia="fr-FR"/>
+        </w:rPr>
+        <w:t xml:space="preserve"> où, théoriquement, plus on s’</w:t>
+      </w:r>
+      <w:r>
+        <w:rPr>
+          <w:lang w:eastAsia="fr-FR"/>
+        </w:rPr>
+        <w:t>investi</w:t>
+      </w:r>
+      <w:r>
+        <w:rPr>
+          <w:lang w:eastAsia="fr-FR"/>
+        </w:rPr>
+        <w:t xml:space="preserve"> plus l’entreprise aura de chance de réussir mais dans le cas contraire, l’échec sera d’autant plus dur.</w:t>
+      </w:r>
+    </w:p>
+    <w:p>
+      <w:pPr>
+        <w:ind w:firstLine="708"/>
+        <w:rPr>
+          <w:lang w:eastAsia="fr-FR"/>
+        </w:rPr>
+      </w:pPr>
+    </w:p>
+    <w:p>
+      <w:pPr>
+        <w:pStyle w:val="Titre2"/>
+        <w:ind w:firstLine="708"/>
+      </w:pPr>
+      <w:r>
+        <w:t>L’optimisation</w:t>
+      </w:r>
+    </w:p>
+    <w:p>
+      <w:pPr>
+        <w:pStyle w:val="Sous-titre"/>
+        <w:rPr>
+          <w:lang w:eastAsia="fr-FR"/>
+        </w:rPr>
+      </w:pPr>
+    </w:p>
+    <w:p>
+      <w:pPr>
+        <w:ind w:firstLine="708"/>
+      </w:pPr>
+      <w:r>
+        <w:t>La partie sur l’optimisation du site a été un évènement important pour moi car cela a été le premier projet d’une durée importante et d’une grande importance</w:t>
+      </w:r>
+      <w:r>
+        <w:t xml:space="preserve"> que je soumettais</w:t>
+      </w:r>
+      <w:r>
+        <w:t xml:space="preserve">. Tout d’abords car c’est mon expérience technique qui m’a permis de juger de son importance et aussi par ce que, au départ, il avait été décidé de ne pas s’en occuper immédiatement. C’est suite à un travail personnel que son caractère critique est apparu et il m’a fallu, avec l’aide de mon collègue développeur junior, bien définir les éléments à modifier et la durée de travail estimé avant d’aller présenter ce projet à mes supérieurs. De plus il fallait prouver que le risque lié aux reports répétés de ce projet augmentait très rapidement </w:t>
+      </w:r>
+      <w:r>
+        <w:t>et que le jour où les problèmes arriveraient, il serait trop tard pour les régler rapidement. Une fausse solution existait cependant, étant donné que le problème était la consommation anormale de ressource serveur pour certaines tâches du site, une analyse rapide montrait que les serveurs semblait ne pas être assez puissant pour faire tourner le site correctement. De ce fait, la solution la plus évidente est d’augmenter la puissance de ces serveurs, en augmentant leur nombre ou leurs puissance, mais il était clair qu’il s’agissait d’un très mauvais choix car cela coûterai de l’argent et ne ferait que reporter le problème à une date ultérieure où cette nouvelle capacité de serveurs ne sera à son tour plus suffisante.</w:t>
+      </w:r>
+    </w:p>
+    <w:p>
+      <w:pPr>
+        <w:ind w:firstLine="708"/>
+        <w:rPr>
+          <w:lang w:eastAsia="fr-FR"/>
+        </w:rPr>
+      </w:pPr>
+      <w:r>
+        <w:rPr>
+          <w:lang w:eastAsia="fr-FR"/>
+        </w:rPr>
+        <w:t xml:space="preserve">Quand moi et mes collègues avons soumis ce projet, le planning était déjà plein pour plusieurs mois et aucune ressource n’était disponible. Cependant, face à l’exigence de notre demande, il a été décidé de retarder plusieurs tâches pour commencer le travail d’optimisation le plus vite possible. Réaliser cette optimisation permettait de nous soulager </w:t>
+      </w:r>
+      <w:r>
+        <w:rPr>
+          <w:lang w:eastAsia="fr-FR"/>
+        </w:rPr>
+        <w:lastRenderedPageBreak/>
+        <w:t>d’un grand problème dont on était persuadé qu’il se poserai</w:t>
+      </w:r>
+      <w:r>
+        <w:rPr>
+          <w:lang w:eastAsia="fr-FR"/>
+        </w:rPr>
+        <w:t>t</w:t>
+      </w:r>
+      <w:r>
+        <w:rPr>
+          <w:lang w:eastAsia="fr-FR"/>
+        </w:rPr>
+        <w:t xml:space="preserve"> sans pouvoir savoir précisément quand. </w:t>
+      </w:r>
+      <w:r>
+        <w:rPr>
+          <w:lang w:eastAsia="fr-FR"/>
+        </w:rPr>
+        <w:t>Ce danger est principalement ce qui nous a convaincu de devoir y remédier dans les plus brefs délais afin de le régler tant que le service était stable et de nous évider de se retrouver trop tard face au problème et de devoir le régler en urgence avec un service en maintenance.</w:t>
+      </w:r>
+    </w:p>
+    <w:p>
+      <w:pPr>
+        <w:ind w:firstLine="708"/>
+        <w:rPr>
+          <w:lang w:eastAsia="fr-FR"/>
+        </w:rPr>
+      </w:pPr>
+      <w:r>
+        <w:rPr>
+          <w:lang w:eastAsia="fr-FR"/>
+        </w:rPr>
+        <w:t xml:space="preserve">Bien évidemment, il est regrettable d’avoir dû modifier fortement le planning car certaines tâches préparaient l’ajout de fonctionnalités pouvant être présentées à des investisseurs ce qui est toujours un plus mais c’était toujours préférable </w:t>
+      </w:r>
+      <w:r>
+        <w:rPr>
+          <w:lang w:eastAsia="fr-FR"/>
+        </w:rPr>
+        <w:t>que de</w:t>
+      </w:r>
+      <w:r>
+        <w:rPr>
+          <w:lang w:eastAsia="fr-FR"/>
+        </w:rPr>
+        <w:t xml:space="preserve"> se retrouver avec un site fermé pour maintenance pendant probablement une à deux semaines</w:t>
+      </w:r>
+      <w:r>
+        <w:rPr>
+          <w:lang w:eastAsia="fr-FR"/>
+        </w:rPr>
+        <w:t xml:space="preserve"> peu de temps après la grande campagne de communication générant de nombreux nouveaux utilisateurs</w:t>
+      </w:r>
+      <w:r>
+        <w:rPr>
+          <w:lang w:eastAsia="fr-FR"/>
+        </w:rPr>
+        <w:t xml:space="preserve"> et donc une charge serveur plus importante</w:t>
+      </w:r>
+      <w:r>
+        <w:rPr>
+          <w:lang w:eastAsia="fr-FR"/>
+        </w:rPr>
+        <w:t xml:space="preserve">. L’idéal aurait été de construire le site sur des bases saines où ce genre de problème ne serait pas apparu </w:t>
+      </w:r>
+      <w:r>
+        <w:rPr>
+          <w:lang w:eastAsia="fr-FR"/>
+        </w:rPr>
+        <w:t>mais il est très difficile d’anticiper un problème si longtemps à l’avance car le site web était en création pendant deux ans avant que Clapfeeder ai recruté ses propres développeurs.</w:t>
+      </w:r>
+    </w:p>
+    <w:p>
+      <w:pPr>
+        <w:ind w:firstLine="708"/>
+        <w:rPr>
+          <w:lang w:eastAsia="fr-FR"/>
+        </w:rPr>
+      </w:pPr>
+    </w:p>
+    <w:p>
+      <w:pPr>
+        <w:pStyle w:val="Titre2"/>
+        <w:ind w:firstLine="708"/>
+      </w:pPr>
+      <w:r>
+        <w:t>Réorganisation</w:t>
+      </w:r>
+      <w:r>
+        <w:t>s</w:t>
+      </w:r>
       <w:bookmarkStart w:id="23" w:name="_GoBack"/>
       <w:bookmarkEnd w:id="23"/>
       <w:r>
-        <w:rPr>
-          <w:lang w:eastAsia="fr-FR"/>
-        </w:rPr>
-        <w:t>et il en allait de même pour tous les employés.</w:t>
-      </w:r>
-    </w:p>
-    <w:p>
-      <w:pPr>
-        <w:ind w:firstLine="708"/>
-        <w:rPr>
-          <w:lang w:eastAsia="fr-FR"/>
-        </w:rPr>
-      </w:pPr>
-      <w:r>
-        <w:rPr>
-          <w:lang w:eastAsia="fr-FR"/>
-        </w:rPr>
-        <w:t xml:space="preserve">Notre service était le couple de deux services, la </w:t>
-      </w:r>
-      <w:proofErr w:type="spellStart"/>
-      <w:r>
-        <w:rPr>
-          <w:lang w:eastAsia="fr-FR"/>
-        </w:rPr>
-        <w:t>VoD</w:t>
-      </w:r>
-      <w:proofErr w:type="spellEnd"/>
-      <w:r>
-        <w:rPr>
-          <w:lang w:eastAsia="fr-FR"/>
-        </w:rPr>
-        <w:t xml:space="preserve"> et le réseau social. Ces deux serv</w:t>
-      </w:r>
-      <w:r>
-        <w:rPr>
-          <w:lang w:eastAsia="fr-FR"/>
-        </w:rPr>
-        <w:t xml:space="preserve">ices séparément sont bien connus mais l’originalité était de les mettre en relation. Pour cela, il fallait au préalable bien connaître chacun des deux et c’est là que le choix d’aplanir les niveaux hiérarchique a eu un rôle important. Le fait de pousser chaque employé à être une force de proposition a permis de confronter différents niveaux techniques, différentes tranches d’âges et différentes approches de chacun des deux services. En effet, la consommation de films sur internet n’est pas la même en fonction de l’âge, de nombreuses études en font état, et la manière d’utiliser un réseau social varie aussi beaucoup en fonction </w:t>
-      </w:r>
-      <w:r>
-        <w:rPr>
-          <w:lang w:eastAsia="fr-FR"/>
-        </w:rPr>
-        <w:t>des générations.</w:t>
-      </w:r>
-    </w:p>
-    <w:p>
-      <w:pPr>
-        <w:ind w:firstLine="708"/>
-        <w:rPr>
-          <w:lang w:eastAsia="fr-FR"/>
-        </w:rPr>
-      </w:pPr>
-      <w:r>
-        <w:rPr>
-          <w:lang w:eastAsia="fr-FR"/>
-        </w:rPr>
-        <w:t>Pour un projet comme le nôtre, il n’existait pas d’équivalent dont on pouvait s’inspirer car les sites de nos concurrents directs, à savoir les autre</w:t>
-      </w:r>
-      <w:r>
-        <w:rPr>
-          <w:lang w:eastAsia="fr-FR"/>
-        </w:rPr>
-        <w:t>s</w:t>
-      </w:r>
-      <w:r>
-        <w:rPr>
-          <w:lang w:eastAsia="fr-FR"/>
-        </w:rPr>
-        <w:t xml:space="preserve"> services de </w:t>
-      </w:r>
-      <w:proofErr w:type="spellStart"/>
-      <w:r>
-        <w:rPr>
-          <w:lang w:eastAsia="fr-FR"/>
-        </w:rPr>
-        <w:t>VoD</w:t>
-      </w:r>
-      <w:proofErr w:type="spellEnd"/>
-      <w:r>
-        <w:rPr>
-          <w:lang w:eastAsia="fr-FR"/>
-        </w:rPr>
-        <w:t>, n’avaient pour point commun avec nous que le marcher, le service était différent et donc les informations à afficher sur chaque page du site ainsi que la manière de les présenter devaient être différentes. De ce fait, on ne pouvait pas garantir que nos choix stratégiques étaient les bons</w:t>
-      </w:r>
-      <w:r>
-        <w:rPr>
-          <w:lang w:eastAsia="fr-FR"/>
-        </w:rPr>
-        <w:t>, d’où l’importance d’avoir plusieurs opinions sur chacun d’eux</w:t>
-      </w:r>
-      <w:r>
-        <w:rPr>
-          <w:lang w:eastAsia="fr-FR"/>
-        </w:rPr>
-        <w:t xml:space="preserve">. </w:t>
-      </w:r>
-    </w:p>
-    <w:p>
-      <w:pPr>
-        <w:ind w:firstLine="708"/>
-        <w:rPr>
-          <w:lang w:eastAsia="fr-FR"/>
-        </w:rPr>
-      </w:pPr>
-      <w:r>
-        <w:rPr>
-          <w:lang w:eastAsia="fr-FR"/>
-        </w:rPr>
-        <w:t xml:space="preserve">L’avantage de ce mode de fonctionnement est que le projet n’en devient </w:t>
-      </w:r>
-      <w:r>
-        <w:rPr>
-          <w:lang w:eastAsia="fr-FR"/>
-        </w:rPr>
-        <w:t xml:space="preserve">que </w:t>
-      </w:r>
-      <w:r>
-        <w:rPr>
-          <w:lang w:eastAsia="fr-FR"/>
-        </w:rPr>
-        <w:t xml:space="preserve">plus intéressant, </w:t>
-      </w:r>
-      <w:r>
-        <w:rPr>
-          <w:lang w:eastAsia="fr-FR"/>
-        </w:rPr>
-        <w:t xml:space="preserve">l’implication qu’on y met nous motive et nous pousse à chercher et à en </w:t>
-      </w:r>
-      <w:r>
-        <w:rPr>
-          <w:lang w:eastAsia="fr-FR"/>
-        </w:rPr>
-        <w:lastRenderedPageBreak/>
-        <w:t>apprendre plus sur le domaine pour essayer de trouver les idées qui vont faire avancer le projet. Un autre avantage est de pousser les employés à échanger sur chaque partie du projet ce qui améliore les relations au sein de l’entreprise permettant une critique plus facile d’une éventuelle décision.</w:t>
-      </w:r>
-    </w:p>
-    <w:p>
-      <w:pPr>
-        <w:ind w:firstLine="708"/>
-        <w:rPr>
-          <w:lang w:eastAsia="fr-FR"/>
-        </w:rPr>
-      </w:pPr>
-      <w:r>
-        <w:rPr>
-          <w:lang w:eastAsia="fr-FR"/>
-        </w:rPr>
-        <w:t xml:space="preserve">Cependant, malgré les efforts de chacun, il est rarement possible de garantir que tel ou tel choix est le bon ce qui pose le problème de la pérennité de l’entreprise. L’investissement personnel qu’on donne </w:t>
-      </w:r>
-      <w:r>
-        <w:rPr>
-          <w:lang w:eastAsia="fr-FR"/>
-        </w:rPr>
-        <w:t xml:space="preserve">ne sera peut-être pas payant et il n’y pas de réelle sécurité de l’emploi. On est face à un choix quelque peu </w:t>
-      </w:r>
-      <w:r>
-        <w:rPr>
-          <w:lang w:eastAsia="fr-FR"/>
-        </w:rPr>
-        <w:t>paradoxal</w:t>
-      </w:r>
-      <w:r>
-        <w:rPr>
-          <w:lang w:eastAsia="fr-FR"/>
-        </w:rPr>
-        <w:t xml:space="preserve"> où, théoriquement, plus on s’</w:t>
-      </w:r>
-      <w:r>
-        <w:rPr>
-          <w:lang w:eastAsia="fr-FR"/>
-        </w:rPr>
-        <w:t>investi</w:t>
-      </w:r>
-      <w:r>
-        <w:rPr>
-          <w:lang w:eastAsia="fr-FR"/>
-        </w:rPr>
-        <w:t xml:space="preserve"> plus l’entreprise aura de chance de réussir mais dans le cas contraire, l’échec sera d’autant plus dur.</w:t>
-      </w:r>
-    </w:p>
-    <w:p>
-      <w:pPr>
-        <w:ind w:firstLine="708"/>
-        <w:rPr>
-          <w:lang w:eastAsia="fr-FR"/>
-        </w:rPr>
-      </w:pPr>
-    </w:p>
-    <w:p>
-      <w:pPr>
-        <w:pStyle w:val="Titre2"/>
-        <w:ind w:firstLine="708"/>
-      </w:pPr>
-      <w:r>
-        <w:t>L’optimisation</w:t>
-      </w:r>
-    </w:p>
-    <w:p>
-      <w:pPr>
-        <w:pStyle w:val="Sous-titre"/>
-        <w:rPr>
-          <w:lang w:eastAsia="fr-FR"/>
-        </w:rPr>
-      </w:pPr>
-    </w:p>
-    <w:p>
-      <w:r>
-        <w:t>La partie sur l’optimisation du site a été un évènement important pour moi car cela a été le premier projet d’une durée importante et d’une grande importance</w:t>
-      </w:r>
-      <w:r>
-        <w:t xml:space="preserve"> que je soumettais</w:t>
-      </w:r>
-      <w:r>
-        <w:t xml:space="preserve">. Tout d’abords car c’est mon expérience technique qui m’a permis de juger de son importance et aussi par ce que, au départ, il avait été décidé de ne pas s’en occuper immédiatement. C’est suite à un travail personnel que son caractère critique est apparu et il m’a fallu, avec l’aide de mon collègue développeur junior, bien définir les éléments à modifier et la durée de travail estimé avant d’aller présenter ce projet à mes supérieurs. De plus il fallait prouver que le risque lié aux reports répétés de ce projet augmentait très rapidement </w:t>
-      </w:r>
-      <w:r>
-        <w:t>et que le jour où les problèmes arriveraient, il serait trop tard pour les régler rapidement. Une fausse solution existait cependant, étant donné que le problème était la consommation anormale de ressource serveur pour certaines tâches du site, une analyse rapide montrait que les serveurs semblait ne pas être assez puissant pour faire tourner le site correctement. De ce fait, la solution la plus évidente est d’augmenter la puissance de ces serveurs, en augmentant leur nombre ou leurs puissance, mais il était clair qu’il s’agissait d’un très mauvais choix car cela coûterai de l’argent et ne ferait que reporter le problème à une date ultérieure où cette nouvelle capacité de serveurs ne sera à son tour plus suffisante.</w:t>
-      </w:r>
-    </w:p>
-    <w:p>
-      <w:pPr>
-        <w:ind w:firstLine="708"/>
-        <w:rPr>
-          <w:lang w:eastAsia="fr-FR"/>
-        </w:rPr>
-      </w:pPr>
-      <w:r>
-        <w:rPr>
-          <w:lang w:eastAsia="fr-FR"/>
-        </w:rPr>
-        <w:t xml:space="preserve">Quand moi et mes collègues avons soumis ce projet, le planning était déjà plein pour plusieurs mois et aucune ressource n’était disponible. Cependant, face à l’exigence de notre demande, il a été décidé de retarder plusieurs tâches pour commencer le travail d’optimisation le plus vite possible. Réaliser cette optimisation permettait de nous soulager </w:t>
-      </w:r>
-      <w:r>
-        <w:rPr>
-          <w:lang w:eastAsia="fr-FR"/>
-        </w:rPr>
-        <w:lastRenderedPageBreak/>
-        <w:t>d’un grand problème dont on était persuadé qu’il se poserai</w:t>
-      </w:r>
-      <w:r>
-        <w:rPr>
-          <w:lang w:eastAsia="fr-FR"/>
-        </w:rPr>
-        <w:t>t</w:t>
-      </w:r>
-      <w:r>
-        <w:rPr>
-          <w:lang w:eastAsia="fr-FR"/>
-        </w:rPr>
-        <w:t xml:space="preserve"> sans pouvoir savoir précisément quand. </w:t>
-      </w:r>
-      <w:r>
-        <w:rPr>
-          <w:lang w:eastAsia="fr-FR"/>
-        </w:rPr>
-        <w:t>Ce danger est principalement ce qui nous a convaincu de devoir y remédier dans les plus brefs délais afin de le régler tant que le service était stable et de nous évider de se retrouver trop tard face au problème et de devoir le régler en urgence avec un service en maintenance.</w:t>
-      </w:r>
-    </w:p>
-    <w:p>
-      <w:pPr>
-        <w:ind w:firstLine="708"/>
-        <w:rPr>
-          <w:lang w:eastAsia="fr-FR"/>
-        </w:rPr>
-      </w:pPr>
-      <w:r>
-        <w:rPr>
-          <w:lang w:eastAsia="fr-FR"/>
-        </w:rPr>
-        <w:t xml:space="preserve">Bien évidemment, il est regrettable d’avoir dû modifier fortement le planning car certaines tâches préparaient l’ajout de fonctionnalités pouvant être présentées à des investisseurs ce qui est toujours un plus mais c’était toujours préférable </w:t>
-      </w:r>
-      <w:r>
-        <w:rPr>
-          <w:lang w:eastAsia="fr-FR"/>
-        </w:rPr>
-        <w:t>que de</w:t>
-      </w:r>
-      <w:r>
-        <w:rPr>
-          <w:lang w:eastAsia="fr-FR"/>
-        </w:rPr>
-        <w:t xml:space="preserve"> se retrouver avec un site fermé pour maintenance pendant probablement une à deux semaines</w:t>
-      </w:r>
-      <w:r>
-        <w:rPr>
-          <w:lang w:eastAsia="fr-FR"/>
-        </w:rPr>
-        <w:t xml:space="preserve"> peu de temps après la grande campagne de communication générant de nombreux nouveaux utilisateurs</w:t>
-      </w:r>
-      <w:r>
-        <w:rPr>
-          <w:lang w:eastAsia="fr-FR"/>
-        </w:rPr>
-        <w:t xml:space="preserve">. L’idéal aurait été de construire le site sur des bases saines où ce genre de problème ne serait pas apparu </w:t>
-      </w:r>
-      <w:r>
-        <w:rPr>
-          <w:lang w:eastAsia="fr-FR"/>
-        </w:rPr>
-        <w:t xml:space="preserve">mais il est très difficile d’anticiper un problème si longtemps à l’avance car le site web était en création pendant deux ans avant que </w:t>
-      </w:r>
-      <w:proofErr w:type="spellStart"/>
-      <w:r>
-        <w:rPr>
-          <w:lang w:eastAsia="fr-FR"/>
-        </w:rPr>
-        <w:t>Clapfeeder</w:t>
-      </w:r>
-      <w:proofErr w:type="spellEnd"/>
-      <w:r>
-        <w:rPr>
-          <w:lang w:eastAsia="fr-FR"/>
-        </w:rPr>
-        <w:t xml:space="preserve"> ai recruté ses propres développeurs.</w:t>
-      </w:r>
-    </w:p>
-    <w:p>
-      <w:pPr>
-        <w:ind w:firstLine="708"/>
-        <w:rPr>
-          <w:lang w:eastAsia="fr-FR"/>
-        </w:rPr>
-      </w:pPr>
-    </w:p>
-    <w:p>
-      <w:pPr>
-        <w:pStyle w:val="Titre2"/>
-        <w:ind w:firstLine="708"/>
-      </w:pPr>
-      <w:r>
-        <w:t>Réorganisation suite aux départs</w:t>
+        <w:t xml:space="preserve"> suite aux départs</w:t>
       </w:r>
     </w:p>
     <w:p>
@@ -14924,6 +13855,184 @@
         <w:tab/>
         <w:t>Les départs des deux développeurs seniors ont également été des évènements marquants pour l’entreprise et pour moi.</w:t>
       </w:r>
+      <w:r>
+        <w:rPr>
+          <w:lang w:eastAsia="fr-FR"/>
+        </w:rPr>
+        <w:t xml:space="preserve"> Leurs départs ont signifiés une perte importante de compétences pour l’entreprise et</w:t>
+      </w:r>
+      <w:r>
+        <w:rPr>
+          <w:lang w:eastAsia="fr-FR"/>
+        </w:rPr>
+        <w:t>,</w:t>
+      </w:r>
+      <w:r>
+        <w:rPr>
+          <w:lang w:eastAsia="fr-FR"/>
+        </w:rPr>
+        <w:t xml:space="preserve"> pour moi, une perte de sécurité dans mon travail puisque je n’avais plus de séniors qui pouvaient garantir la qualité de mes productions de code. De plus, ils étaient également responsables de toute l’architecture des serveurs de production et de pré-production. Pourtant, suite à leurs départs, il a été décidé de ne pas les remplacer immédiatement.</w:t>
+      </w:r>
+    </w:p>
+    <w:p>
+      <w:pPr>
+        <w:rPr>
+          <w:lang w:eastAsia="fr-FR"/>
+        </w:rPr>
+      </w:pPr>
+      <w:r>
+        <w:rPr>
+          <w:lang w:eastAsia="fr-FR"/>
+        </w:rPr>
+        <w:tab/>
+        <w:t>La raison principale liée à ce choix était l’économie des salaires que leurs départs allaient générer. L’entreprise avait commencé sa deuxième levée de fonds à ce moment-là et il était important de garantir une trésorerie suffisante pour maintenir l’entrepr</w:t>
+      </w:r>
+      <w:r>
+        <w:rPr>
+          <w:lang w:eastAsia="fr-FR"/>
+        </w:rPr>
+        <w:t>ise jusqu’à la conclusion de cette</w:t>
+      </w:r>
+      <w:r>
+        <w:rPr>
+          <w:lang w:eastAsia="fr-FR"/>
+        </w:rPr>
+        <w:t xml:space="preserve"> levée de fonds. De plus, la charge de travail pour tout le monde était importante, notamment pour le patron qui ne s’occupait presque plus que de trouver des investisseurs et lancer une campagne de recrutement </w:t>
+      </w:r>
+      <w:r>
+        <w:rPr>
+          <w:lang w:eastAsia="fr-FR"/>
+        </w:rPr>
+        <w:t>était alors difficilement envisageable.</w:t>
+      </w:r>
+    </w:p>
+    <w:p>
+      <w:pPr>
+        <w:rPr>
+          <w:lang w:eastAsia="fr-FR"/>
+        </w:rPr>
+      </w:pPr>
+      <w:r>
+        <w:rPr>
+          <w:lang w:eastAsia="fr-FR"/>
+        </w:rPr>
+        <w:tab/>
+        <w:t>Il a donc été décidé de reporter les</w:t>
+      </w:r>
+      <w:r>
+        <w:rPr>
+          <w:lang w:eastAsia="fr-FR"/>
+        </w:rPr>
+        <w:t xml:space="preserve"> recrutements à plus tard et donc les</w:t>
+      </w:r>
+      <w:r>
+        <w:rPr>
+          <w:lang w:eastAsia="fr-FR"/>
+        </w:rPr>
+        <w:t xml:space="preserve"> responsabilités des seniors sur les juniors, c’est-à-dire mon collègue et moi. Nous étions à </w:t>
+      </w:r>
+      <w:r>
+        <w:rPr>
+          <w:lang w:eastAsia="fr-FR"/>
+        </w:rPr>
+        <w:lastRenderedPageBreak/>
+        <w:t xml:space="preserve">Clapfeeder depuis environ un an à ce moment-là et nous avions eu le temps de gagner beaucoup d’expérience. Quant à savoir si nous étions capables de maintenir le site en production ainsi que les quatre serveurs de pré production, personnellement, j’avais des réserves mais la confiance que l’on m’a accordée m’a donné de l’assurance. En pratique, mon collègue était devenu responsable de toute la partie backend du site, des bases de données ainsi que du maintien des serveurs de production et j’étais responsable du frontend du site et des applications mobiles et Facebook ainsi que des serveurs de pré production. Il y a tout de même eu l’ajout d’un prestataire suite à ces départs, une personne travaillant pour l’entreprise qui hébergeait notre site </w:t>
+      </w:r>
+      <w:r>
+        <w:rPr>
+          <w:lang w:eastAsia="fr-FR"/>
+        </w:rPr>
+        <w:t xml:space="preserve">s’occupait des mises en production du service car cela demandait du temps et était une tâche </w:t>
+      </w:r>
+      <w:r>
+        <w:rPr>
+          <w:lang w:eastAsia="fr-FR"/>
+        </w:rPr>
+        <w:t xml:space="preserve">critique et </w:t>
+      </w:r>
+      <w:r>
+        <w:rPr>
+          <w:lang w:eastAsia="fr-FR"/>
+        </w:rPr>
+        <w:t>complexe. De plus, cette personne travaillait en interne chez notre hébergeur ce qui lui permettait d’avoir une connaissance très poussée de l’architecture en plus d’un accès presque immédiat aux machines physique en cas de problèmes.</w:t>
+      </w:r>
+    </w:p>
+    <w:p>
+      <w:pPr>
+        <w:rPr>
+          <w:lang w:eastAsia="fr-FR"/>
+        </w:rPr>
+      </w:pPr>
+      <w:r>
+        <w:rPr>
+          <w:lang w:eastAsia="fr-FR"/>
+        </w:rPr>
+        <w:tab/>
+        <w:t>Les responsabilités du maintien du site et des serveurs n’étaient pas les seuls changements, un autre important a été la gestion des projets. Au préalable, même si tout était discuté et déterminé en groupe, c’était les seniors qui nous indiquaient l’ordre et la répartition des tâches en plus de s’occuper du versionning du code, c’est-à-dire le logiciel de gestion de versions qui sert à stocker l’ensemble des fichiers du site et à garder la chronologie de toute les modifications qui ont été effectuées. Ce logiciel était Mercurial et son utilisation nécessite une grande rigueur qu’il m’a fallu comprendre et appréhender durant tout mon temps en tant que junior et appliquer correctement par la suite. Une bonne utilisation de ce genre de logiciel dans une entreprise est aujourd’hui vitale pour la bonne conduite d’un projet de développement en équipe.</w:t>
+      </w:r>
+    </w:p>
+    <w:p>
+      <w:pPr>
+        <w:rPr>
+          <w:lang w:eastAsia="fr-FR"/>
+        </w:rPr>
+      </w:pPr>
+      <w:r>
+        <w:rPr>
+          <w:lang w:eastAsia="fr-FR"/>
+        </w:rPr>
+        <w:tab/>
+      </w:r>
+      <w:r>
+        <w:rPr>
+          <w:lang w:eastAsia="fr-FR"/>
+        </w:rPr>
+        <w:t>Ces départs m’ont donc beaucoup impacté en tant que développeur car cela m’a permis d’apprendre un grand nombre de chose mais aussi en tant que personne car outre le gain en confiance personnelle que j’ai obtenu, j’ai aussi suivi leur période de préavis ainsi que les transferts de connaissances. Cependant, sur un plan plus personnel, j’avais de bonne relations avec ces seniors et malgré les bénéfices que j’ai retiré de leurs départs, je l’ai toujours regretté.</w:t>
+      </w:r>
+    </w:p>
+    <w:p>
+      <w:pPr>
+        <w:rPr>
+          <w:lang w:eastAsia="fr-FR"/>
+        </w:rPr>
+      </w:pPr>
+    </w:p>
+    <w:p>
+      <w:pPr>
+        <w:rPr>
+          <w:lang w:eastAsia="fr-FR"/>
+        </w:rPr>
+      </w:pPr>
+    </w:p>
+    <w:p>
+      <w:pPr>
+        <w:rPr>
+          <w:lang w:eastAsia="fr-FR"/>
+        </w:rPr>
+      </w:pPr>
+    </w:p>
+    <w:p>
+      <w:pPr>
+        <w:pStyle w:val="Titre1"/>
+        <w:ind w:firstLine="708"/>
+        <w:rPr>
+          <w:lang w:eastAsia="fr-FR"/>
+        </w:rPr>
+      </w:pPr>
+      <w:r>
+        <w:rPr>
+          <w:lang w:eastAsia="fr-FR"/>
+        </w:rPr>
+        <w:lastRenderedPageBreak/>
+        <w:t>Analyse de l’approche choisie</w:t>
+      </w:r>
+    </w:p>
+    <w:p>
+      <w:pPr>
+        <w:rPr>
+          <w:lang w:eastAsia="fr-FR"/>
+        </w:rPr>
+      </w:pPr>
     </w:p>
     <w:sectPr>
       <w:footerReference w:type="default" r:id="rId15"/>
@@ -14971,7 +14080,6 @@
         <w:docPartUnique/>
       </w:docPartObj>
     </w:sdtPr>
-    <w:sdtEndPr/>
     <w:sdtContent>
       <w:p>
         <w:pPr>
@@ -17065,7 +16173,7 @@
 </file>
 
 <file path=customXml/itemProps1.xml><?xml version="1.0" encoding="utf-8"?>
-<ds:datastoreItem xmlns:ds="http://schemas.openxmlformats.org/officeDocument/2006/customXml" ds:itemID="{1C92545E-AC20-46D2-95C3-9176CDDB85BF}">
+<ds:datastoreItem xmlns:ds="http://schemas.openxmlformats.org/officeDocument/2006/customXml" ds:itemID="{D82B63D6-1A10-491F-AAA1-A45A61253532}">
   <ds:schemaRefs>
     <ds:schemaRef ds:uri="http://schemas.openxmlformats.org/officeDocument/2006/bibliography"/>
   </ds:schemaRefs>

</xml_diff>

<commit_message>
end part analyse approche choisis + images for this part
</commit_message>
<xml_diff>
--- a/memoire_de_bois.docx
+++ b/memoire_de_bois.docx
@@ -196,6 +196,7 @@
           <w:lang w:eastAsia="fr-FR"/>
         </w:rPr>
       </w:pPr>
+      <w:proofErr w:type="gramStart"/>
       <w:r>
         <w:rPr>
           <w:rFonts w:eastAsia="Times New Roman" w:cs="Arial"/>
@@ -216,6 +217,7 @@
         </w:rPr>
         <w:t>ue</w:t>
       </w:r>
+      <w:proofErr w:type="gramEnd"/>
       <w:r>
         <w:rPr>
           <w:rFonts w:eastAsia="Times New Roman" w:cs="Arial"/>
@@ -474,8 +476,20 @@
           <w:szCs w:val="32"/>
           <w:lang w:eastAsia="fr-FR"/>
         </w:rPr>
-        <w:t>Réalisation : Côme Huguiès</w:t>
-      </w:r>
+        <w:t xml:space="preserve">Réalisation : Côme </w:t>
+      </w:r>
+      <w:proofErr w:type="spellStart"/>
+      <w:r>
+        <w:rPr>
+          <w:rFonts w:eastAsia="Times New Roman" w:cs="Arial"/>
+          <w:color w:val="000000"/>
+          <w:sz w:val="32"/>
+          <w:szCs w:val="32"/>
+          <w:lang w:eastAsia="fr-FR"/>
+        </w:rPr>
+        <w:t>Huguiès</w:t>
+      </w:r>
+      <w:proofErr w:type="spellEnd"/>
     </w:p>
     <w:p>
       <w:pPr>
@@ -2279,7 +2293,35 @@
         <w:rPr>
           <w:lang w:eastAsia="fr-FR"/>
         </w:rPr>
-        <w:t>Master Degree Dissertation - Nov-Dec 2014</w:t>
+        <w:t xml:space="preserve">Master </w:t>
+      </w:r>
+      <w:proofErr w:type="spellStart"/>
+      <w:r>
+        <w:rPr>
+          <w:lang w:eastAsia="fr-FR"/>
+        </w:rPr>
+        <w:t>Degree</w:t>
+      </w:r>
+      <w:proofErr w:type="spellEnd"/>
+      <w:r>
+        <w:rPr>
+          <w:lang w:eastAsia="fr-FR"/>
+        </w:rPr>
+        <w:t xml:space="preserve"> Dissertation - </w:t>
+      </w:r>
+      <w:proofErr w:type="spellStart"/>
+      <w:r>
+        <w:rPr>
+          <w:lang w:eastAsia="fr-FR"/>
+        </w:rPr>
+        <w:t>Nov-Dec</w:t>
+      </w:r>
+      <w:proofErr w:type="spellEnd"/>
+      <w:r>
+        <w:rPr>
+          <w:lang w:eastAsia="fr-FR"/>
+        </w:rPr>
+        <w:t xml:space="preserve"> 2014</w:t>
       </w:r>
       <w:r>
         <w:rPr>
@@ -2453,7 +2495,14 @@
         <w:rPr>
           <w:lang w:eastAsia="fr-FR"/>
         </w:rPr>
-        <w:t>La V</w:t>
+        <w:t xml:space="preserve">La </w:t>
+      </w:r>
+      <w:proofErr w:type="spellStart"/>
+      <w:r>
+        <w:rPr>
+          <w:lang w:eastAsia="fr-FR"/>
+        </w:rPr>
+        <w:t>V</w:t>
       </w:r>
       <w:r>
         <w:rPr>
@@ -2465,13 +2514,56 @@
         <w:rPr>
           <w:lang w:eastAsia="fr-FR"/>
         </w:rPr>
-        <w:t>D (Video On Demand</w:t>
-      </w:r>
-      <w:r>
-        <w:rPr>
-          <w:lang w:eastAsia="fr-FR"/>
-        </w:rPr>
-        <w:t>) ou VàD (Vidéo A la Demande) en français est le fait de louer ou d’acheter des films sur internet. C’est à dire sans support physique (</w:t>
+        <w:t>D</w:t>
+      </w:r>
+      <w:proofErr w:type="spellEnd"/>
+      <w:r>
+        <w:rPr>
+          <w:lang w:eastAsia="fr-FR"/>
+        </w:rPr>
+        <w:t xml:space="preserve"> (</w:t>
+      </w:r>
+      <w:proofErr w:type="spellStart"/>
+      <w:r>
+        <w:rPr>
+          <w:lang w:eastAsia="fr-FR"/>
+        </w:rPr>
+        <w:t>Video</w:t>
+      </w:r>
+      <w:proofErr w:type="spellEnd"/>
+      <w:r>
+        <w:rPr>
+          <w:lang w:eastAsia="fr-FR"/>
+        </w:rPr>
+        <w:t xml:space="preserve"> On </w:t>
+      </w:r>
+      <w:proofErr w:type="spellStart"/>
+      <w:r>
+        <w:rPr>
+          <w:lang w:eastAsia="fr-FR"/>
+        </w:rPr>
+        <w:t>Demand</w:t>
+      </w:r>
+      <w:proofErr w:type="spellEnd"/>
+      <w:r>
+        <w:rPr>
+          <w:lang w:eastAsia="fr-FR"/>
+        </w:rPr>
+        <w:t xml:space="preserve">) ou </w:t>
+      </w:r>
+      <w:proofErr w:type="spellStart"/>
+      <w:r>
+        <w:rPr>
+          <w:lang w:eastAsia="fr-FR"/>
+        </w:rPr>
+        <w:t>VàD</w:t>
+      </w:r>
+      <w:proofErr w:type="spellEnd"/>
+      <w:r>
+        <w:rPr>
+          <w:lang w:eastAsia="fr-FR"/>
+        </w:rPr>
+        <w:t xml:space="preserve"> (Vidéo A la Demande) en français est le fait de louer ou d’acheter des films sur internet. C’est à dire sans support physique (</w:t>
       </w:r>
       <w:r>
         <w:rPr>
@@ -2984,7 +3076,87 @@
           <w:rFonts w:cs="Arial"/>
           <w:color w:val="000000"/>
         </w:rPr>
-        <w:t xml:space="preserve">Il faut bien différencier la VoD et la S-VoD. La S-VoD (Subscription Video On Demand) ou VàDA (Vidéo A la Demande avec Abonnement) est une offre par abonnement, généralement </w:t>
+        <w:t>Il faut bien différencier la VoD et la S-VoD. La S-</w:t>
+      </w:r>
+      <w:proofErr w:type="spellStart"/>
+      <w:r>
+        <w:rPr>
+          <w:rFonts w:cs="Arial"/>
+          <w:color w:val="000000"/>
+        </w:rPr>
+        <w:t>VoD</w:t>
+      </w:r>
+      <w:proofErr w:type="spellEnd"/>
+      <w:r>
+        <w:rPr>
+          <w:rFonts w:cs="Arial"/>
+          <w:color w:val="000000"/>
+        </w:rPr>
+        <w:t xml:space="preserve"> (</w:t>
+      </w:r>
+      <w:proofErr w:type="spellStart"/>
+      <w:r>
+        <w:rPr>
+          <w:rFonts w:cs="Arial"/>
+          <w:color w:val="000000"/>
+        </w:rPr>
+        <w:t>Subscription</w:t>
+      </w:r>
+      <w:proofErr w:type="spellEnd"/>
+      <w:r>
+        <w:rPr>
+          <w:rFonts w:cs="Arial"/>
+          <w:color w:val="000000"/>
+        </w:rPr>
+        <w:t xml:space="preserve"> </w:t>
+      </w:r>
+      <w:proofErr w:type="spellStart"/>
+      <w:r>
+        <w:rPr>
+          <w:rFonts w:cs="Arial"/>
+          <w:color w:val="000000"/>
+        </w:rPr>
+        <w:t>Video</w:t>
+      </w:r>
+      <w:proofErr w:type="spellEnd"/>
+      <w:r>
+        <w:rPr>
+          <w:rFonts w:cs="Arial"/>
+          <w:color w:val="000000"/>
+        </w:rPr>
+        <w:t xml:space="preserve"> On </w:t>
+      </w:r>
+      <w:proofErr w:type="spellStart"/>
+      <w:r>
+        <w:rPr>
+          <w:rFonts w:cs="Arial"/>
+          <w:color w:val="000000"/>
+        </w:rPr>
+        <w:t>Demand</w:t>
+      </w:r>
+      <w:proofErr w:type="spellEnd"/>
+      <w:r>
+        <w:rPr>
+          <w:rFonts w:cs="Arial"/>
+          <w:color w:val="000000"/>
+        </w:rPr>
+        <w:t xml:space="preserve">) ou </w:t>
+      </w:r>
+      <w:proofErr w:type="spellStart"/>
+      <w:r>
+        <w:rPr>
+          <w:rFonts w:cs="Arial"/>
+          <w:color w:val="000000"/>
+        </w:rPr>
+        <w:t>VàDA</w:t>
+      </w:r>
+      <w:proofErr w:type="spellEnd"/>
+      <w:r>
+        <w:rPr>
+          <w:rFonts w:cs="Arial"/>
+          <w:color w:val="000000"/>
+        </w:rPr>
+        <w:t xml:space="preserve"> (Vidéo A la Demande avec Abonnement) est une offre par abonnement, généralement </w:t>
       </w:r>
       <w:r>
         <w:rPr>
@@ -3173,7 +3345,23 @@
           <w:rFonts w:cs="Arial"/>
           <w:color w:val="000000"/>
         </w:rPr>
-        <w:t xml:space="preserve"> doit-il être moins rémunéré qu’un proposant 2000 films dont la plupart sont mauvais</w:t>
+        <w:t xml:space="preserve"> doit-il être moins rémunéré qu’un proposant 2000 </w:t>
+      </w:r>
+      <w:proofErr w:type="gramStart"/>
+      <w:r>
+        <w:rPr>
+          <w:rFonts w:cs="Arial"/>
+          <w:color w:val="000000"/>
+        </w:rPr>
+        <w:t>films</w:t>
+      </w:r>
+      <w:proofErr w:type="gramEnd"/>
+      <w:r>
+        <w:rPr>
+          <w:rFonts w:cs="Arial"/>
+          <w:color w:val="000000"/>
+        </w:rPr>
+        <w:t xml:space="preserve"> dont la plupart sont mauvais</w:t>
       </w:r>
       <w:r>
         <w:rPr>
@@ -3301,7 +3489,39 @@
           <w:color w:val="000000"/>
         </w:rPr>
         <w:tab/>
-        <w:t>Enfin, il reste l’EST (Electronique Sell Throught) qui est l’achat du film en version digitale. Ce mode d’achat est le même que celui de la VoD à la différence près que le film acheté ne sera pas soumis à une limitation de durée pour le visionner. Le prix est</w:t>
+        <w:t xml:space="preserve">Enfin, il reste l’EST (Electronique </w:t>
+      </w:r>
+      <w:proofErr w:type="spellStart"/>
+      <w:r>
+        <w:rPr>
+          <w:rFonts w:cs="Arial"/>
+          <w:color w:val="000000"/>
+        </w:rPr>
+        <w:t>Sell</w:t>
+      </w:r>
+      <w:proofErr w:type="spellEnd"/>
+      <w:r>
+        <w:rPr>
+          <w:rFonts w:cs="Arial"/>
+          <w:color w:val="000000"/>
+        </w:rPr>
+        <w:t xml:space="preserve"> </w:t>
+      </w:r>
+      <w:proofErr w:type="spellStart"/>
+      <w:r>
+        <w:rPr>
+          <w:rFonts w:cs="Arial"/>
+          <w:color w:val="000000"/>
+        </w:rPr>
+        <w:t>Throught</w:t>
+      </w:r>
+      <w:proofErr w:type="spellEnd"/>
+      <w:r>
+        <w:rPr>
+          <w:rFonts w:cs="Arial"/>
+          <w:color w:val="000000"/>
+        </w:rPr>
+        <w:t>) qui est l’achat du film en version digitale. Ce mode d’achat est le même que celui de la VoD à la différence près que le film acheté ne sera pas soumis à une limitation de durée pour le visionner. Le prix est</w:t>
       </w:r>
       <w:r>
         <w:rPr>
@@ -3353,7 +3573,39 @@
         </w:rPr>
         <w:lastRenderedPageBreak/>
         <w:tab/>
-        <w:t xml:space="preserve">Il s’agit là des modes les plus classiques de consommation légales de films sur internet. Cependant, pour être exacte, le terme de « EST » est en réalité une sous-catégorie du premier modèle de VoD dit « transactionnel ». La VoD transactionnelle regroupe l’EST et le DRT signifiant Download To Rent, </w:t>
+        <w:t xml:space="preserve">Il s’agit là des modes les plus classiques de consommation légales de films sur internet. Cependant, pour être exacte, le terme de « EST » est en réalité une sous-catégorie du premier modèle de VoD dit « transactionnel ». La VoD transactionnelle regroupe l’EST et le DRT signifiant </w:t>
+      </w:r>
+      <w:proofErr w:type="spellStart"/>
+      <w:r>
+        <w:rPr>
+          <w:rFonts w:cs="Arial"/>
+          <w:color w:val="000000"/>
+        </w:rPr>
+        <w:t>Download</w:t>
+      </w:r>
+      <w:proofErr w:type="spellEnd"/>
+      <w:r>
+        <w:rPr>
+          <w:rFonts w:cs="Arial"/>
+          <w:color w:val="000000"/>
+        </w:rPr>
+        <w:t xml:space="preserve"> To </w:t>
+      </w:r>
+      <w:proofErr w:type="spellStart"/>
+      <w:r>
+        <w:rPr>
+          <w:rFonts w:cs="Arial"/>
+          <w:color w:val="000000"/>
+        </w:rPr>
+        <w:t>Rent</w:t>
+      </w:r>
+      <w:proofErr w:type="spellEnd"/>
+      <w:r>
+        <w:rPr>
+          <w:rFonts w:cs="Arial"/>
+          <w:color w:val="000000"/>
+        </w:rPr>
+        <w:t xml:space="preserve">, </w:t>
       </w:r>
       <w:r>
         <w:rPr>
@@ -3430,8 +3682,74 @@
           <w:rFonts w:cs="Arial"/>
           <w:color w:val="000000"/>
         </w:rPr>
-        <w:t xml:space="preserve"> long de ce mémoire pour plus de simplicité. La S-VoD, ou VoD par abonnement constitue le deuxième modèle et il existe un troisième modèle, la AVoD. Il signifie Advert-supported Video On Demand</w:t>
-      </w:r>
+        <w:t xml:space="preserve"> long de ce mémoire pour plus de simplicité. La S-VoD, ou VoD par abonnement constitue le deuxième modèle et il existe un troisième modèle, </w:t>
+      </w:r>
+      <w:proofErr w:type="gramStart"/>
+      <w:r>
+        <w:rPr>
+          <w:rFonts w:cs="Arial"/>
+          <w:color w:val="000000"/>
+        </w:rPr>
+        <w:t xml:space="preserve">la </w:t>
+      </w:r>
+      <w:proofErr w:type="spellStart"/>
+      <w:r>
+        <w:rPr>
+          <w:rFonts w:cs="Arial"/>
+          <w:color w:val="000000"/>
+        </w:rPr>
+        <w:t>AVoD</w:t>
+      </w:r>
+      <w:proofErr w:type="spellEnd"/>
+      <w:proofErr w:type="gramEnd"/>
+      <w:r>
+        <w:rPr>
+          <w:rFonts w:cs="Arial"/>
+          <w:color w:val="000000"/>
+        </w:rPr>
+        <w:t xml:space="preserve">. Il signifie </w:t>
+      </w:r>
+      <w:proofErr w:type="spellStart"/>
+      <w:r>
+        <w:rPr>
+          <w:rFonts w:cs="Arial"/>
+          <w:color w:val="000000"/>
+        </w:rPr>
+        <w:t>Advert-supported</w:t>
+      </w:r>
+      <w:proofErr w:type="spellEnd"/>
+      <w:r>
+        <w:rPr>
+          <w:rFonts w:cs="Arial"/>
+          <w:color w:val="000000"/>
+        </w:rPr>
+        <w:t xml:space="preserve"> </w:t>
+      </w:r>
+      <w:proofErr w:type="spellStart"/>
+      <w:r>
+        <w:rPr>
+          <w:rFonts w:cs="Arial"/>
+          <w:color w:val="000000"/>
+        </w:rPr>
+        <w:t>Video</w:t>
+      </w:r>
+      <w:proofErr w:type="spellEnd"/>
+      <w:r>
+        <w:rPr>
+          <w:rFonts w:cs="Arial"/>
+          <w:color w:val="000000"/>
+        </w:rPr>
+        <w:t xml:space="preserve"> On </w:t>
+      </w:r>
+      <w:proofErr w:type="spellStart"/>
+      <w:r>
+        <w:rPr>
+          <w:rFonts w:cs="Arial"/>
+          <w:color w:val="000000"/>
+        </w:rPr>
+        <w:t>Demand</w:t>
+      </w:r>
+      <w:proofErr w:type="spellEnd"/>
       <w:r>
         <w:rPr>
           <w:rFonts w:cs="Arial"/>
@@ -3451,7 +3769,23 @@
           <w:rFonts w:cs="Arial"/>
           <w:color w:val="000000"/>
         </w:rPr>
-        <w:t xml:space="preserve">, qui aujourd’hui n’existe presque plus, les utilisateurs peuvent visionner gratuitement leurs films entrecoupé de coupures publicitaires. La plateforme américaine Hulu utilise toujours en partie ce modèle bien que la version payante du service soit la seule à être vraiment intéressante car le catalogue de films gratuits financés par la publicité est relativement faible. Cependant, on peut considérer les plateformes comme YouTube ou </w:t>
+        <w:t xml:space="preserve">, qui aujourd’hui n’existe presque plus, les utilisateurs peuvent visionner gratuitement leurs films entrecoupé de coupures publicitaires. La plateforme américaine </w:t>
+      </w:r>
+      <w:proofErr w:type="spellStart"/>
+      <w:r>
+        <w:rPr>
+          <w:rFonts w:cs="Arial"/>
+          <w:color w:val="000000"/>
+        </w:rPr>
+        <w:t>Hulu</w:t>
+      </w:r>
+      <w:proofErr w:type="spellEnd"/>
+      <w:r>
+        <w:rPr>
+          <w:rFonts w:cs="Arial"/>
+          <w:color w:val="000000"/>
+        </w:rPr>
+        <w:t xml:space="preserve"> utilise toujours en partie ce modèle bien que la version payante du service soit la seule à être vraiment intéressante car le catalogue de films gratuits financés par la publicité est relativement faible. Cependant, on peut considérer les plateformes comme YouTube ou </w:t>
       </w:r>
       <w:r>
         <w:rPr>
@@ -3465,8 +3799,26 @@
           <w:rFonts w:cs="Arial"/>
           <w:color w:val="000000"/>
         </w:rPr>
-        <w:t xml:space="preserve"> comme des services de AVoD</w:t>
-      </w:r>
+        <w:t xml:space="preserve"> comme des services </w:t>
+      </w:r>
+      <w:proofErr w:type="gramStart"/>
+      <w:r>
+        <w:rPr>
+          <w:rFonts w:cs="Arial"/>
+          <w:color w:val="000000"/>
+        </w:rPr>
+        <w:t xml:space="preserve">de </w:t>
+      </w:r>
+      <w:proofErr w:type="spellStart"/>
+      <w:r>
+        <w:rPr>
+          <w:rFonts w:cs="Arial"/>
+          <w:color w:val="000000"/>
+        </w:rPr>
+        <w:t>AVoD</w:t>
+      </w:r>
+      <w:proofErr w:type="spellEnd"/>
+      <w:proofErr w:type="gramEnd"/>
       <w:r>
         <w:rPr>
           <w:rFonts w:cs="Arial"/>
@@ -3839,7 +4191,21 @@
         <w:rPr>
           <w:lang w:eastAsia="fr-FR"/>
         </w:rPr>
-        <w:t xml:space="preserve">nsi crée a été très favorable pour moi car j’ai pu participer aux choix des technologies que nous allions utiliser (serveurs, bug tracker, </w:t>
+        <w:t xml:space="preserve">nsi crée a été très favorable pour moi car j’ai pu participer aux choix des technologies que nous allions utiliser (serveurs, bug </w:t>
+      </w:r>
+      <w:proofErr w:type="spellStart"/>
+      <w:r>
+        <w:rPr>
+          <w:lang w:eastAsia="fr-FR"/>
+        </w:rPr>
+        <w:t>tracker</w:t>
+      </w:r>
+      <w:proofErr w:type="spellEnd"/>
+      <w:r>
+        <w:rPr>
+          <w:lang w:eastAsia="fr-FR"/>
+        </w:rPr>
+        <w:t xml:space="preserve">, </w:t>
       </w:r>
       <w:r>
         <w:rPr>
@@ -3901,14 +4267,42 @@
           <w:lang w:eastAsia="fr-FR"/>
         </w:rPr>
         <w:tab/>
-        <w:t>Le site web, point centrale de notre projet, était en préparation depuis 2 ans et nous a été livré rapidement après notre arrivé. Il avait été confié à Dredd, une entreprise Grenobloise spécialisé dans la création de sites de vente en ligne et utilisant le framework Magento.</w:t>
+        <w:t xml:space="preserve">Le site web, point centrale de notre projet, était en préparation depuis 2 ans et nous a été livré rapidement après notre arrivé. Il avait été confié à </w:t>
+      </w:r>
+      <w:proofErr w:type="spellStart"/>
+      <w:r>
+        <w:rPr>
+          <w:lang w:eastAsia="fr-FR"/>
+        </w:rPr>
+        <w:t>Dredd</w:t>
+      </w:r>
+      <w:proofErr w:type="spellEnd"/>
+      <w:r>
+        <w:rPr>
+          <w:lang w:eastAsia="fr-FR"/>
+        </w:rPr>
+        <w:t>, une entreprise Grenobloise spécialisé dans la création de sites de vente en ligne et utilisant le framework Magento.</w:t>
       </w:r>
       <w:r>
         <w:rPr>
           <w:lang w:eastAsia="fr-FR"/>
         </w:rPr>
         <w:br/>
-        <w:t xml:space="preserve">@todo : parler de magento </w:t>
+        <w:t xml:space="preserve">@todo : parler de </w:t>
+      </w:r>
+      <w:proofErr w:type="spellStart"/>
+      <w:r>
+        <w:rPr>
+          <w:lang w:eastAsia="fr-FR"/>
+        </w:rPr>
+        <w:t>magento</w:t>
+      </w:r>
+      <w:proofErr w:type="spellEnd"/>
+      <w:r>
+        <w:rPr>
+          <w:lang w:eastAsia="fr-FR"/>
+        </w:rPr>
+        <w:t xml:space="preserve"> </w:t>
       </w:r>
     </w:p>
     <w:p>
@@ -4554,8 +4948,30 @@
         <w:rPr>
           <w:lang w:eastAsia="fr-FR"/>
         </w:rPr>
-        <w:t xml:space="preserve"> de faire gagner des crédits Clapfeeder au clapeur</w:t>
-      </w:r>
+        <w:t xml:space="preserve"> de faire gagner des crédits </w:t>
+      </w:r>
+      <w:proofErr w:type="spellStart"/>
+      <w:r>
+        <w:rPr>
+          <w:lang w:eastAsia="fr-FR"/>
+        </w:rPr>
+        <w:t>Clapfeeder</w:t>
+      </w:r>
+      <w:proofErr w:type="spellEnd"/>
+      <w:r>
+        <w:rPr>
+          <w:lang w:eastAsia="fr-FR"/>
+        </w:rPr>
+        <w:t xml:space="preserve"> au </w:t>
+      </w:r>
+      <w:proofErr w:type="spellStart"/>
+      <w:r>
+        <w:rPr>
+          <w:lang w:eastAsia="fr-FR"/>
+        </w:rPr>
+        <w:t>clapeur</w:t>
+      </w:r>
+      <w:proofErr w:type="spellEnd"/>
       <w:r>
         <w:rPr>
           <w:lang w:eastAsia="fr-FR"/>
@@ -4607,7 +5023,21 @@
         <w:rPr>
           <w:lang w:eastAsia="fr-FR"/>
         </w:rPr>
-        <w:t xml:space="preserve"> un film à travers un clap, je fais gagner de l’argent à ce clapeur, je visionne mon film puis je le clap à mon tour et, lorsqu’un autre membre achète via mon clap, je gagne à mon tour de l’argent. </w:t>
+        <w:t xml:space="preserve"> un film à travers un clap, je fais gagner de l’argent à ce </w:t>
+      </w:r>
+      <w:proofErr w:type="spellStart"/>
+      <w:r>
+        <w:rPr>
+          <w:lang w:eastAsia="fr-FR"/>
+        </w:rPr>
+        <w:t>clapeur</w:t>
+      </w:r>
+      <w:proofErr w:type="spellEnd"/>
+      <w:r>
+        <w:rPr>
+          <w:lang w:eastAsia="fr-FR"/>
+        </w:rPr>
+        <w:t xml:space="preserve">, je visionne mon film puis je le clap à mon tour et, lorsqu’un autre membre achète via mon clap, je gagne à mon tour de l’argent. </w:t>
       </w:r>
       <w:r>
         <w:rPr>
@@ -4960,7 +5390,21 @@
           <w:lang w:eastAsia="fr-FR"/>
         </w:rPr>
         <w:tab/>
-        <w:t xml:space="preserve">Il était vraiment intéressant de pouvoir, au sein du stage et de l’emploi par la suite, donner plus à l’entreprise qu’un avis technique ; le fait de se dire que son expérience personnelle et sa connaissance générale de l’internet sont un atout pour l’entreprise est très valorisant. On se sent vraiment impliqué dans le projet et pas seulement sur les aspects technique. Bien </w:t>
+        <w:t xml:space="preserve">Il était vraiment intéressant de pouvoir, au sein du stage et de l’emploi par la suite, </w:t>
+      </w:r>
+      <w:proofErr w:type="gramStart"/>
+      <w:r>
+        <w:rPr>
+          <w:lang w:eastAsia="fr-FR"/>
+        </w:rPr>
+        <w:t>donner</w:t>
+      </w:r>
+      <w:proofErr w:type="gramEnd"/>
+      <w:r>
+        <w:rPr>
+          <w:lang w:eastAsia="fr-FR"/>
+        </w:rPr>
+        <w:t xml:space="preserve"> plus à l’entreprise qu’un avis technique ; le fait de se dire que son expérience personnelle et sa connaissance générale de l’internet sont un atout pour l’entreprise est très valorisant. On se sent vraiment impliqué dans le projet et pas seulement sur les aspects technique. Bien </w:t>
       </w:r>
       <w:r>
         <w:rPr>
@@ -5482,13 +5926,41 @@
         <w:rPr>
           <w:lang w:eastAsia="fr-FR"/>
         </w:rPr>
-        <w:t>Cette réunion était également un moment privilégié pour poser des questions générales et comprendre le travail de chacun. Pouvoir suivre l’avancement de chaque partie d’un projet, même celles qui n’impactent pas son propre travail, est, je trouve, une chose importante pour une structure comme la nôtre. Ecouter chacun expliquer ses problèmes rencontrés et leur manière de les résoudre ou de les contourner m’a permis de mieux comprendre le fonctionnement d’une telle entreprise, d’appréhender le fait que nous étions tous là pour faire avancer l’entreprise et qu’il était important de parler des problèmes auxquels je me trouvais confronté afin de, ensemble, trouver la solution la plus satisfaisante.</w:t>
-      </w:r>
-      <w:r>
-        <w:rPr>
-          <w:lang w:eastAsia="fr-FR"/>
-        </w:rPr>
-        <w:t xml:space="preserve"> Jamais un employé n’a été critiqué pour la non résolution d’un problème ou pour un retard de planning dans ces réunions, l’esprit était toujours vers la solution. Si il était difficile au début d’annoncer qu’une de mes tâche aura du retard, je me suis vite rendu compte que je n’aidais personne, pas même moi, à vouloir cacher un retard en espérant le rattraper en augmentant les heures de travail. C’est cet</w:t>
+        <w:t xml:space="preserve">Cette réunion était également un moment </w:t>
+      </w:r>
+      <w:proofErr w:type="gramStart"/>
+      <w:r>
+        <w:rPr>
+          <w:lang w:eastAsia="fr-FR"/>
+        </w:rPr>
+        <w:t>privilégié</w:t>
+      </w:r>
+      <w:proofErr w:type="gramEnd"/>
+      <w:r>
+        <w:rPr>
+          <w:lang w:eastAsia="fr-FR"/>
+        </w:rPr>
+        <w:t xml:space="preserve"> pour poser des questions générales et comprendre le travail de chacun. Pouvoir suivre l’avancement de chaque partie d’un projet, même celles qui n’impactent pas son propre travail, est, je trouve, une chose importante pour une structure comme la nôtre. Ecouter chacun expliquer ses problèmes rencontrés et leur manière de les résoudre ou de les contourner m’a permis de mieux comprendre le fonctionnement d’une telle entreprise, d’appréhender le fait que nous étions tous là pour faire avancer l’entreprise et qu’il était important de parler des problèmes auxquels je me trouvais confronté afin de, ensemble, trouver la solution la plus satisfaisante.</w:t>
+      </w:r>
+      <w:r>
+        <w:rPr>
+          <w:lang w:eastAsia="fr-FR"/>
+        </w:rPr>
+        <w:t xml:space="preserve"> Jamais un employé n’a été critiqué pour </w:t>
+      </w:r>
+      <w:proofErr w:type="gramStart"/>
+      <w:r>
+        <w:rPr>
+          <w:lang w:eastAsia="fr-FR"/>
+        </w:rPr>
+        <w:t>la</w:t>
+      </w:r>
+      <w:proofErr w:type="gramEnd"/>
+      <w:r>
+        <w:rPr>
+          <w:lang w:eastAsia="fr-FR"/>
+        </w:rPr>
+        <w:t xml:space="preserve"> non résolution d’un problème ou pour un retard de planning dans ces réunions, l’esprit était toujours vers la solution. Si il était difficile au début d’annoncer qu’une de mes tâche aura du retard, je me suis vite rendu compte que je n’aidais personne, pas même moi, à vouloir cacher un retard en espérant le rattraper en augmentant les heures de travail. C’est cet</w:t>
       </w:r>
       <w:r>
         <w:rPr>
@@ -5890,7 +6362,13 @@
         <w:t xml:space="preserve">L’entreprise a eu un parcours assez difficile pendant sa durée de vie. </w:t>
       </w:r>
       <w:r>
-        <w:t xml:space="preserve">Comme toute les entreprises de ce type, petite start-up dynamique et ambitieuse, le problème permanant et le plus important est de trouver du financement. Et c’est justement ce financement qui nous a manqué. L’entreprise avait démarrée suite à première une levée de fonds importante permettant d’obtenir une première version du site, des </w:t>
+        <w:t xml:space="preserve">Comme toute les entreprises de ce type, petite start-up dynamique et ambitieuse, le problème permanant et le plus important est de trouver du financement. Et c’est justement ce financement qui nous a manqué. L’entreprise avait démarrée suite à </w:t>
+      </w:r>
+      <w:r>
+        <w:t xml:space="preserve">une </w:t>
+      </w:r>
+      <w:r>
+        <w:t xml:space="preserve">première une levée de fonds importante permettant d’obtenir une première version du site, des </w:t>
       </w:r>
       <w:r>
         <w:t>locaux, l’embauche des employés et</w:t>
@@ -5916,7 +6394,19 @@
           <w:lang w:eastAsia="fr-FR"/>
         </w:rPr>
         <w:tab/>
-        <w:t>Les premiers problèmes sont apparus lorsque nous avons réalisé que la mise en place du service était bien plus complexe que prévue. Le site web nécessitait une lourde phase de correction de bugs et quelques changements graphiques étaient prévus. L’encodage des films a également pris du retard suite à des complications de la part du prestataire gérant cette partie, il a fallu revoir à la baisse la taille du catalogue prévue au lancement</w:t>
+        <w:t>Les premiers problèmes sont apparus lorsque nous avons réalisé que la mise en place du service était bien plus complexe que prévue. Le site web nécessitait une lourde phase de correction de bugs et quelques changements graphiques étaient prévus. L’encodage des films a également pris du retard suite à des complications de la part du prestataire gérant cette partie</w:t>
+      </w:r>
+      <w:r>
+        <w:rPr>
+          <w:lang w:eastAsia="fr-FR"/>
+        </w:rPr>
+        <w:t xml:space="preserve"> et a généré un coût plus important que prévu</w:t>
+      </w:r>
+      <w:r>
+        <w:rPr>
+          <w:lang w:eastAsia="fr-FR"/>
+        </w:rPr>
+        <w:t>, il a fallu revoir à la baisse la taille du catalogue prévue au lancement</w:t>
       </w:r>
       <w:r>
         <w:rPr>
@@ -6014,7 +6504,19 @@
         <w:rPr>
           <w:lang w:eastAsia="fr-FR"/>
         </w:rPr>
-        <w:t>de petites levée de fond rapide afin de maintenir l’entreprise en vie le temps de finaliser la grande levée de fond.</w:t>
+        <w:t xml:space="preserve">de petites levée de fond </w:t>
+      </w:r>
+      <w:r>
+        <w:rPr>
+          <w:lang w:eastAsia="fr-FR"/>
+        </w:rPr>
+        <w:t>de pont</w:t>
+      </w:r>
+      <w:r>
+        <w:rPr>
+          <w:lang w:eastAsia="fr-FR"/>
+        </w:rPr>
+        <w:t xml:space="preserve"> afin de maintenir l’entreprise en vie le temps de finaliser la grande levée de fond.</w:t>
       </w:r>
     </w:p>
     <w:p>
@@ -6052,7 +6554,13 @@
         <w:rPr>
           <w:lang w:eastAsia="fr-FR"/>
         </w:rPr>
-        <w:t xml:space="preserve"> en attente dans un second le temps d’obtenir le financement afin d’économiser les coûts au maximum. Malheureusement, un partenaire capital </w:t>
+        <w:t xml:space="preserve"> en attente dans un second le temps d’obtenir le financement afin d’économiser les coûts au maximum. Malheureusement, </w:t>
+      </w:r>
+      <w:r>
+        <w:rPr>
+          <w:lang w:eastAsia="fr-FR"/>
+        </w:rPr>
+        <w:t xml:space="preserve">notre partenaire bancaire </w:t>
       </w:r>
       <w:r>
         <w:rPr>
@@ -6064,7 +6572,19 @@
         <w:rPr>
           <w:lang w:eastAsia="fr-FR"/>
         </w:rPr>
-        <w:t xml:space="preserve"> la levée de fond nous a abandonné au dernier moment suite à une grave erreur </w:t>
+        <w:t xml:space="preserve"> la levée de fond nous a abandonné au dernier moment suite à une grave </w:t>
+      </w:r>
+      <w:r>
+        <w:rPr>
+          <w:lang w:eastAsia="fr-FR"/>
+        </w:rPr>
+        <w:t>incompétence</w:t>
+      </w:r>
+      <w:r>
+        <w:rPr>
+          <w:lang w:eastAsia="fr-FR"/>
+        </w:rPr>
+        <w:t xml:space="preserve"> </w:t>
       </w:r>
       <w:r>
         <w:rPr>
@@ -6094,13 +6614,26 @@
         <w:rPr>
           <w:lang w:eastAsia="fr-FR"/>
         </w:rPr>
-        <w:t>Ce partenaire était si important que s</w:t>
-      </w:r>
-      <w:r>
-        <w:rPr>
-          <w:lang w:eastAsia="fr-FR"/>
-        </w:rPr>
-        <w:t>a perte a engendré une réaction en chaine nous faisant perdre la totalité</w:t>
+        <w:t>Cette erreur nous a fait perdre le partenaire principal de la levée de fonds et</w:t>
+      </w:r>
+      <w:r>
+        <w:rPr>
+          <w:lang w:eastAsia="fr-FR"/>
+        </w:rPr>
+        <w:t xml:space="preserve"> s</w:t>
+      </w:r>
+      <w:r>
+        <w:rPr>
+          <w:lang w:eastAsia="fr-FR"/>
+        </w:rPr>
+        <w:t xml:space="preserve">a perte a engendré une réaction en chaine nous faisant </w:t>
+      </w:r>
+      <w:r>
+        <w:rPr>
+          <w:lang w:eastAsia="fr-FR"/>
+        </w:rPr>
+        <w:lastRenderedPageBreak/>
+        <w:t>perdre la totalité</w:t>
       </w:r>
       <w:r>
         <w:rPr>
@@ -6112,7 +6645,19 @@
         <w:rPr>
           <w:lang w:eastAsia="fr-FR"/>
         </w:rPr>
-        <w:t xml:space="preserve"> l’entreprise a </w:t>
+        <w:t xml:space="preserve"> l’entreprise </w:t>
+      </w:r>
+      <w:r>
+        <w:rPr>
+          <w:lang w:eastAsia="fr-FR"/>
+        </w:rPr>
+        <w:t>à</w:t>
+      </w:r>
+      <w:r>
+        <w:rPr>
+          <w:lang w:eastAsia="fr-FR"/>
+        </w:rPr>
+        <w:t xml:space="preserve"> </w:t>
       </w:r>
       <w:r>
         <w:rPr>
@@ -6126,6 +6671,19 @@
         </w:rPr>
         <w:t xml:space="preserve"> placée en liquidation judiciaire, puis en faillite.</w:t>
       </w:r>
+      <w:r>
+        <w:rPr>
+          <w:lang w:eastAsia="fr-FR"/>
+        </w:rPr>
+        <w:t xml:space="preserve"> En effet, lors d’une levée de fonds, surtout si celle-ci est importante, il faut très souvent un partenaire principal qui va prêter une grande partie de l’argent nécessaire et une série de partenaire secondaire qui ne suivent qu’à condition d’avoir un partenaire principal.</w:t>
+      </w:r>
+    </w:p>
+    <w:p>
+      <w:pPr>
+        <w:rPr>
+          <w:lang w:eastAsia="fr-FR"/>
+        </w:rPr>
+      </w:pPr>
     </w:p>
     <w:p>
       <w:pPr>
@@ -6134,7 +6692,6 @@
       </w:pPr>
       <w:bookmarkStart w:id="9" w:name="_Toc419804892"/>
       <w:r>
-        <w:lastRenderedPageBreak/>
         <w:t>Et si l’entreprise avait perdurée ?</w:t>
       </w:r>
       <w:bookmarkEnd w:id="9"/>
@@ -6368,7 +6925,35 @@
         <w:rPr>
           <w:lang w:eastAsia="fr-FR"/>
         </w:rPr>
-        <w:t>, c’est-à-dire les films en VoD, SVoD et EST,</w:t>
+        <w:t xml:space="preserve">, c’est-à-dire les films en </w:t>
+      </w:r>
+      <w:proofErr w:type="spellStart"/>
+      <w:r>
+        <w:rPr>
+          <w:lang w:eastAsia="fr-FR"/>
+        </w:rPr>
+        <w:t>VoD</w:t>
+      </w:r>
+      <w:proofErr w:type="spellEnd"/>
+      <w:r>
+        <w:rPr>
+          <w:lang w:eastAsia="fr-FR"/>
+        </w:rPr>
+        <w:t xml:space="preserve">, </w:t>
+      </w:r>
+      <w:proofErr w:type="spellStart"/>
+      <w:r>
+        <w:rPr>
+          <w:lang w:eastAsia="fr-FR"/>
+        </w:rPr>
+        <w:t>SVoD</w:t>
+      </w:r>
+      <w:proofErr w:type="spellEnd"/>
+      <w:r>
+        <w:rPr>
+          <w:lang w:eastAsia="fr-FR"/>
+        </w:rPr>
+        <w:t xml:space="preserve"> et EST,</w:t>
       </w:r>
       <w:r>
         <w:rPr>
@@ -6478,7 +7063,28 @@
         <w:rPr>
           <w:lang w:eastAsia="fr-FR"/>
         </w:rPr>
-        <w:t xml:space="preserve"> approuvé par tous les grands majors en relation avec le cinéma, producteurs, distributeurs, matériel d’enregistrement, de visionnage … tel que Apple, Microsoft, Google, Warner Bros, la Fox, Dolby, DTS, Paramount, Universal, </w:t>
+        <w:t xml:space="preserve"> approuvé par </w:t>
+      </w:r>
+      <w:r>
+        <w:rPr>
+          <w:lang w:eastAsia="fr-FR"/>
+        </w:rPr>
+        <w:lastRenderedPageBreak/>
+        <w:t xml:space="preserve">tous les grands majors en relation avec le cinéma, producteurs, distributeurs, matériel d’enregistrement, de visionnage … tel que Apple, Microsoft, Google, Warner </w:t>
+      </w:r>
+      <w:proofErr w:type="spellStart"/>
+      <w:r>
+        <w:rPr>
+          <w:lang w:eastAsia="fr-FR"/>
+        </w:rPr>
+        <w:t>Bros</w:t>
+      </w:r>
+      <w:proofErr w:type="spellEnd"/>
+      <w:r>
+        <w:rPr>
+          <w:lang w:eastAsia="fr-FR"/>
+        </w:rPr>
+        <w:t xml:space="preserve">, la Fox, Dolby, DTS, Paramount, Universal, </w:t>
       </w:r>
       <w:r>
         <w:rPr>
@@ -6574,14 +7180,7 @@
         <w:rPr>
           <w:lang w:eastAsia="fr-FR"/>
         </w:rPr>
-        <w:t xml:space="preserve">Clapfeeder </w:t>
-      </w:r>
-      <w:r>
-        <w:rPr>
-          <w:lang w:eastAsia="fr-FR"/>
-        </w:rPr>
-        <w:lastRenderedPageBreak/>
-        <w:t>étudiait de</w:t>
+        <w:t>Clapfeeder étudiait de</w:t>
       </w:r>
       <w:r>
         <w:rPr>
@@ -6713,27 +7312,6 @@
         </w:rPr>
         <w:t>. De plus, Clapfeeder misait principalement sur son modèle économique pour réussir. Celui-ci n’a malheureusement pas pu être testé dans de véritables conditions étant donné que la grande campagne marketing n’a pu avoir lieu. Ce que l’on sait, c’est que les personnes ayants testé ce modèle l’ont trouvé prometteur, notamment au sein du milieu du cinéma. Plusieurs bloggeur et magazines spécialisés ont annoncés Clapfeeder comme « une entreprise à surveiller de près » signifiant que son avenir, bien que incertain, pouvait réussir à faire beaucoup parler d’elle.</w:t>
       </w:r>
-    </w:p>
-    <w:p>
-      <w:pPr>
-        <w:rPr>
-          <w:lang w:eastAsia="fr-FR"/>
-        </w:rPr>
-      </w:pPr>
-    </w:p>
-    <w:p>
-      <w:pPr>
-        <w:rPr>
-          <w:lang w:eastAsia="fr-FR"/>
-        </w:rPr>
-      </w:pPr>
-    </w:p>
-    <w:p>
-      <w:pPr>
-        <w:rPr>
-          <w:lang w:eastAsia="fr-FR"/>
-        </w:rPr>
-      </w:pPr>
     </w:p>
     <w:p>
       <w:pPr>
@@ -6889,7 +7467,43 @@
         <w:rPr>
           <w:lang w:eastAsia="fr-FR"/>
         </w:rPr>
-        <w:t>tels que allocine, facebook ou même les forums respectifs de chacun de ce</w:t>
+        <w:t xml:space="preserve">tels </w:t>
+      </w:r>
+      <w:proofErr w:type="gramStart"/>
+      <w:r>
+        <w:rPr>
+          <w:lang w:eastAsia="fr-FR"/>
+        </w:rPr>
+        <w:t xml:space="preserve">que </w:t>
+      </w:r>
+      <w:proofErr w:type="spellStart"/>
+      <w:r>
+        <w:rPr>
+          <w:lang w:eastAsia="fr-FR"/>
+        </w:rPr>
+        <w:t>allocine</w:t>
+      </w:r>
+      <w:proofErr w:type="spellEnd"/>
+      <w:proofErr w:type="gramEnd"/>
+      <w:r>
+        <w:rPr>
+          <w:lang w:eastAsia="fr-FR"/>
+        </w:rPr>
+        <w:t xml:space="preserve">, </w:t>
+      </w:r>
+      <w:proofErr w:type="spellStart"/>
+      <w:r>
+        <w:rPr>
+          <w:lang w:eastAsia="fr-FR"/>
+        </w:rPr>
+        <w:t>facebook</w:t>
+      </w:r>
+      <w:proofErr w:type="spellEnd"/>
+      <w:r>
+        <w:rPr>
+          <w:lang w:eastAsia="fr-FR"/>
+        </w:rPr>
+        <w:t xml:space="preserve"> ou même les forums respectifs de chacun de ce</w:t>
       </w:r>
       <w:r>
         <w:rPr>
@@ -6901,7 +7515,21 @@
         <w:rPr>
           <w:lang w:eastAsia="fr-FR"/>
         </w:rPr>
-        <w:t xml:space="preserve">mes sont très riche en messages. Ainsi leurs </w:t>
+        <w:t xml:space="preserve">mes sont très riche en messages. Ainsi </w:t>
+      </w:r>
+      <w:proofErr w:type="gramStart"/>
+      <w:r>
+        <w:rPr>
+          <w:lang w:eastAsia="fr-FR"/>
+        </w:rPr>
+        <w:t>leurs</w:t>
+      </w:r>
+      <w:proofErr w:type="gramEnd"/>
+      <w:r>
+        <w:rPr>
+          <w:lang w:eastAsia="fr-FR"/>
+        </w:rPr>
+        <w:t xml:space="preserve"> </w:t>
       </w:r>
       <w:r>
         <w:rPr>
@@ -7313,7 +7941,23 @@
           <w:rFonts w:cs="Arial"/>
           <w:color w:val="000000"/>
         </w:rPr>
-        <w:t>s (GND) plus communément appelé DRM (Digital Rights Management). Ce sont des mécanismes de cryptage des données du film afin de ne le rendre lisible que sous certaines conditions. Cette DRM est sensé empêcher de pouvoir lire le fichier</w:t>
+        <w:t xml:space="preserve">s (GND) plus communément appelé DRM (Digital </w:t>
+      </w:r>
+      <w:proofErr w:type="spellStart"/>
+      <w:r>
+        <w:rPr>
+          <w:rFonts w:cs="Arial"/>
+          <w:color w:val="000000"/>
+        </w:rPr>
+        <w:t>Rights</w:t>
+      </w:r>
+      <w:proofErr w:type="spellEnd"/>
+      <w:r>
+        <w:rPr>
+          <w:rFonts w:cs="Arial"/>
+          <w:color w:val="000000"/>
+        </w:rPr>
+        <w:t xml:space="preserve"> Management). Ce sont des mécanismes de cryptage des données du film afin de ne le rendre lisible que sous certaines conditions. Cette DRM est sensé empêcher de pouvoir lire le fichier</w:t>
       </w:r>
       <w:r>
         <w:rPr>
@@ -7536,8 +8180,17 @@
           <w:rFonts w:cs="Arial"/>
           <w:color w:val="000000"/>
         </w:rPr>
-        <w:t>ment tel que les magnétoscopes, les DVDscopes</w:t>
-      </w:r>
+        <w:t xml:space="preserve">ment tel que les magnétoscopes, les </w:t>
+      </w:r>
+      <w:proofErr w:type="spellStart"/>
+      <w:r>
+        <w:rPr>
+          <w:rFonts w:cs="Arial"/>
+          <w:color w:val="000000"/>
+        </w:rPr>
+        <w:t>DVDscopes</w:t>
+      </w:r>
+      <w:proofErr w:type="spellEnd"/>
       <w:r>
         <w:rPr>
           <w:rFonts w:cs="Arial"/>
@@ -7903,7 +8556,21 @@
         <w:rPr>
           <w:lang w:eastAsia="fr-FR"/>
         </w:rPr>
-        <w:t>s pas toujours bien référencés car les majors ont le droit de demander à Google de déréférencer des sites proposant du contenu piraté. Droit qu’ils usent jusqu’à en abuser suite à une demande de la MPAA (Motion Picture Association of America, le puissant lobby des studios hollywoodiens) de fin Janvier 2015 demandant le blocage de l’accès à certains films du domaine publique</w:t>
+        <w:t xml:space="preserve">s pas toujours bien référencés car les majors ont le droit de demander à Google de déréférencer des sites proposant du contenu piraté. Droit qu’ils usent jusqu’à en abuser suite à une demande de la MPAA (Motion Picture Association of </w:t>
+      </w:r>
+      <w:proofErr w:type="spellStart"/>
+      <w:r>
+        <w:rPr>
+          <w:lang w:eastAsia="fr-FR"/>
+        </w:rPr>
+        <w:t>America</w:t>
+      </w:r>
+      <w:proofErr w:type="spellEnd"/>
+      <w:r>
+        <w:rPr>
+          <w:lang w:eastAsia="fr-FR"/>
+        </w:rPr>
+        <w:t>, le puissant lobby des studios hollywoodiens) de fin Janvier 2015 demandant le blocage de l’accès à certains films du domaine publique</w:t>
       </w:r>
       <w:r>
         <w:rPr>
@@ -8054,7 +8721,21 @@
         <w:rPr>
           <w:lang w:eastAsia="fr-FR"/>
         </w:rPr>
-        <w:t>@todo : certaines licences autorisent la copie privée, prix plus élevé, mais on paye quand meme taxe copie privée</w:t>
+        <w:t xml:space="preserve">@todo : certaines licences autorisent la copie privée, prix plus élevé, mais on paye quand </w:t>
+      </w:r>
+      <w:proofErr w:type="spellStart"/>
+      <w:r>
+        <w:rPr>
+          <w:lang w:eastAsia="fr-FR"/>
+        </w:rPr>
+        <w:t>meme</w:t>
+      </w:r>
+      <w:proofErr w:type="spellEnd"/>
+      <w:r>
+        <w:rPr>
+          <w:lang w:eastAsia="fr-FR"/>
+        </w:rPr>
+        <w:t xml:space="preserve"> taxe copie privée</w:t>
       </w:r>
     </w:p>
     <w:p>
@@ -8354,7 +9035,21 @@
         <w:rPr>
           <w:lang w:eastAsia="fr-FR"/>
         </w:rPr>
-        <w:t>. Cette interaction entre utilisateurs peut aller encore plus loin avec des sites comme Reddit où les utilisateurs créent l’intégralité du contenu du site. Ce sont ses membres qui écrivent toutes les histoires, les commentaires, les questions, les réponses et sont également la source de toutes les informations sur les sujets extrêmement variés que possède le site.</w:t>
+        <w:t xml:space="preserve">. Cette interaction entre utilisateurs peut aller encore plus loin avec des sites comme </w:t>
+      </w:r>
+      <w:proofErr w:type="spellStart"/>
+      <w:r>
+        <w:rPr>
+          <w:lang w:eastAsia="fr-FR"/>
+        </w:rPr>
+        <w:t>Reddit</w:t>
+      </w:r>
+      <w:proofErr w:type="spellEnd"/>
+      <w:r>
+        <w:rPr>
+          <w:lang w:eastAsia="fr-FR"/>
+        </w:rPr>
+        <w:t xml:space="preserve"> où les utilisateurs créent l’intégralité du contenu du site. Ce sont ses membres qui écrivent toutes les histoires, les commentaires, les questions, les réponses et sont également la source de toutes les informations sur les sujets extrêmement variés que possède le site.</w:t>
       </w:r>
       <w:r>
         <w:rPr>
@@ -8396,7 +9091,21 @@
         <w:rPr>
           <w:lang w:eastAsia="fr-FR"/>
         </w:rPr>
-        <w:t>recherche d’emploi, Instagram pour le partage d’images et de photos, Soundcloud pour l’écoute de musique ….</w:t>
+        <w:t xml:space="preserve">recherche d’emploi, Instagram pour le partage d’images et de photos, </w:t>
+      </w:r>
+      <w:proofErr w:type="spellStart"/>
+      <w:r>
+        <w:rPr>
+          <w:lang w:eastAsia="fr-FR"/>
+        </w:rPr>
+        <w:t>Soundcloud</w:t>
+      </w:r>
+      <w:proofErr w:type="spellEnd"/>
+      <w:r>
+        <w:rPr>
+          <w:lang w:eastAsia="fr-FR"/>
+        </w:rPr>
+        <w:t xml:space="preserve"> pour l’écoute de musique ….</w:t>
       </w:r>
     </w:p>
     <w:p>
@@ -8537,7 +9246,21 @@
         <w:rPr>
           <w:lang w:eastAsia="fr-FR"/>
         </w:rPr>
-        <w:t>utilisation des réseaux sociaux, il ne s’agit donc que des raisons qui pourront expliquer une baisse de leurs utilisation le jour où on en constatera une.</w:t>
+        <w:t xml:space="preserve">utilisation des réseaux sociaux, il ne s’agit donc que des raisons qui pourront expliquer une baisse de </w:t>
+      </w:r>
+      <w:proofErr w:type="gramStart"/>
+      <w:r>
+        <w:rPr>
+          <w:lang w:eastAsia="fr-FR"/>
+        </w:rPr>
+        <w:t>leurs utilisation</w:t>
+      </w:r>
+      <w:proofErr w:type="gramEnd"/>
+      <w:r>
+        <w:rPr>
+          <w:lang w:eastAsia="fr-FR"/>
+        </w:rPr>
+        <w:t xml:space="preserve"> le jour où on en constatera une.</w:t>
       </w:r>
     </w:p>
     <w:p>
@@ -8854,13 +9577,41 @@
         <w:rPr>
           <w:lang w:eastAsia="fr-FR"/>
         </w:rPr>
-        <w:t>s. Ces informations sont leurs fonds de commerce et si aujourd’hui presque tout le monde utilise ou à déjà utilisé un des services de Google (moteur de recherche, Google Maps, Google Agenda, Google Translate, Google Drive, YouTube …) gratuitement, i</w:t>
-      </w:r>
-      <w:r>
-        <w:rPr>
-          <w:lang w:eastAsia="fr-FR"/>
-        </w:rPr>
-        <w:t>l ne faut pas oublier la phrase de l’agence de communication audiovisuelle adesias : « Si c’est gratuit, c’est que vous êtes le produit »</w:t>
+        <w:t xml:space="preserve">s. Ces informations sont leurs fonds de commerce et si aujourd’hui presque tout le monde utilise ou à déjà utilisé un des services de Google (moteur de recherche, Google </w:t>
+      </w:r>
+      <w:proofErr w:type="spellStart"/>
+      <w:r>
+        <w:rPr>
+          <w:lang w:eastAsia="fr-FR"/>
+        </w:rPr>
+        <w:t>Maps</w:t>
+      </w:r>
+      <w:proofErr w:type="spellEnd"/>
+      <w:r>
+        <w:rPr>
+          <w:lang w:eastAsia="fr-FR"/>
+        </w:rPr>
+        <w:t>, Google Agenda, Google Translate, Google Drive, YouTube …) gratuitement, i</w:t>
+      </w:r>
+      <w:r>
+        <w:rPr>
+          <w:lang w:eastAsia="fr-FR"/>
+        </w:rPr>
+        <w:t xml:space="preserve">l ne faut pas oublier la phrase de l’agence de communication audiovisuelle </w:t>
+      </w:r>
+      <w:proofErr w:type="spellStart"/>
+      <w:r>
+        <w:rPr>
+          <w:lang w:eastAsia="fr-FR"/>
+        </w:rPr>
+        <w:t>adesias</w:t>
+      </w:r>
+      <w:proofErr w:type="spellEnd"/>
+      <w:r>
+        <w:rPr>
+          <w:lang w:eastAsia="fr-FR"/>
+        </w:rPr>
+        <w:t> : « Si c’est gratuit, c’est que vous êtes le produit »</w:t>
       </w:r>
       <w:r>
         <w:rPr>
@@ -9581,7 +10332,21 @@
         <w:rPr>
           <w:lang w:eastAsia="fr-FR"/>
         </w:rPr>
-        <w:t xml:space="preserve"> la classification des films par genre, la lecture de bande annonce de bonne qualité intégré à la page du film, les films disponible dans le catalogue le jour de leurs sorti en DvD, </w:t>
+        <w:t xml:space="preserve"> la classification des films par genre, la lecture de bande annonce de bonne qualité intégré à la page du film, les films disponible dans le catalogue le jour de leurs sorti en </w:t>
+      </w:r>
+      <w:proofErr w:type="spellStart"/>
+      <w:r>
+        <w:rPr>
+          <w:lang w:eastAsia="fr-FR"/>
+        </w:rPr>
+        <w:t>DvD</w:t>
+      </w:r>
+      <w:proofErr w:type="spellEnd"/>
+      <w:r>
+        <w:rPr>
+          <w:lang w:eastAsia="fr-FR"/>
+        </w:rPr>
+        <w:t xml:space="preserve">, </w:t>
       </w:r>
       <w:r>
         <w:rPr>
@@ -9871,7 +10636,21 @@
           <w:lang w:eastAsia="fr-FR"/>
         </w:rPr>
         <w:br/>
-        <w:t xml:space="preserve">Exemple de slider de </w:t>
+        <w:t xml:space="preserve">Exemple de </w:t>
+      </w:r>
+      <w:proofErr w:type="spellStart"/>
+      <w:r>
+        <w:rPr>
+          <w:lang w:eastAsia="fr-FR"/>
+        </w:rPr>
+        <w:t>slider</w:t>
+      </w:r>
+      <w:proofErr w:type="spellEnd"/>
+      <w:r>
+        <w:rPr>
+          <w:lang w:eastAsia="fr-FR"/>
+        </w:rPr>
+        <w:t xml:space="preserve"> de </w:t>
       </w:r>
       <w:r>
         <w:rPr>
@@ -10115,7 +10894,39 @@
       </w:r>
       <w:r>
         <w:lastRenderedPageBreak/>
-        <w:t xml:space="preserve">est grande, plus le coût de stockage et de streaming du film sera élevé. Pour réduire ces coûts, certains service de VOD n’hésitent pas détourner des termes tels que 720p, 1080p, Standard Definition, High Definition … qui sont souvent peu clair surtout pour un public non anglophone et non technophile. Suite à des études internes de nos concurrents, nous avons remarqué que certains utilisent par exemple le terme HD pour des films diffusés en définition standard. La différence de qualité n’est visible que sur des écrans de très bonne qualité ou avec une étude précise de l’image. Nous avons aussi remarqué des films diffusés en 1080p avec effectivement 1080 pixels en hauteur mais avec un bitrate, c’est à dire la quantité d’informations téléchargées par secondes, bien faible par rapport à un bitrate classique pour cette qualité. Cela est possible en augmentant la compression de l’image, par exemple, et cela signifie que si le service de VOD ne ment pas sur les termes techniques, la qualité de sa Haute Définition n’est pas à la hauteur de ce que le client est en droit d’espérer pour le prix. </w:t>
+        <w:t xml:space="preserve">est grande, plus le coût de stockage et de streaming du film sera élevé. Pour réduire ces coûts, certains service de VOD n’hésitent pas détourner des termes tels que 720p, 1080p, Standard </w:t>
+      </w:r>
+      <w:proofErr w:type="spellStart"/>
+      <w:r>
+        <w:t>Definition</w:t>
+      </w:r>
+      <w:proofErr w:type="spellEnd"/>
+      <w:r>
+        <w:t xml:space="preserve">, High </w:t>
+      </w:r>
+      <w:proofErr w:type="spellStart"/>
+      <w:r>
+        <w:t>Definition</w:t>
+      </w:r>
+      <w:proofErr w:type="spellEnd"/>
+      <w:r>
+        <w:t xml:space="preserve"> … qui sont souvent peu clair surtout pour un public non anglophone et non technophile. Suite à des études internes de nos concurrents, nous avons remarqué que certains utilisent par exemple le terme HD pour des films diffusés en définition standard. La différence de qualité n’est visible que sur des écrans de très bonne qualité ou avec une étude précise de l’image. Nous avons aussi remarqué des films diffusés en 1080p avec effectivement 1080 pixels en hauteur mais avec un </w:t>
+      </w:r>
+      <w:proofErr w:type="spellStart"/>
+      <w:r>
+        <w:t>bitrate</w:t>
+      </w:r>
+      <w:proofErr w:type="spellEnd"/>
+      <w:r>
+        <w:t xml:space="preserve">, c’est à dire la quantité d’informations téléchargées par secondes, bien faible par rapport à un </w:t>
+      </w:r>
+      <w:proofErr w:type="spellStart"/>
+      <w:r>
+        <w:t>bitrate</w:t>
+      </w:r>
+      <w:proofErr w:type="spellEnd"/>
+      <w:r>
+        <w:t xml:space="preserve"> classique pour cette qualité. Cela est possible en augmentant la compression de l’image, par exemple, et cela signifie que si le service de VOD ne ment pas sur les termes techniques, la qualité de sa Haute Définition n’est pas à la hauteur de ce que le client est en droit d’espérer pour le prix. </w:t>
       </w:r>
     </w:p>
     <w:p>
@@ -10123,7 +10934,15 @@
         <w:ind w:firstLine="708"/>
       </w:pPr>
       <w:r>
-        <w:t>Tout ceci n’est vraisemblablement pas dramatique car les qualités de visionnage restent bonnes et le client n’a pas l’impression de visionner une mauvaise qualité. Cependant, outre le fait que ces services ne sont pas honnête avec leurs termes, le vrai problème vient du fait que si leur haute définition est en fait de la définition standard, leurs définitions standard est elle aussi inférieur à ce qu’elle pourrait et devrait être. C’est à dire qu’un utilisateur remarquera que la haute définition est de meilleur qualité et sera donc incité à payer le supplément pour l’obtenir alors que la qualité de son écran n’est pas suffisante pour afficher une vrai haute définition correctement. Concrètement, en mentant sur la qualité de leurs images, ces services poussent les utilisateurs à payer pour de la haute définition alors que, avec leur équipement (télévision, écran d’ordinateur …) la qualité standard leur est normalement bien suffisante. De plus, les clients possédant des équipements de bonne qualité souhaitant réellement obtenir de la vrai haute définition se retrouvent avec une qualité d’image décevante tout en ayant payé le supplément. Le problème s’applique également au son qui prend part dans le bitrate total du film diffusé.</w:t>
+        <w:t xml:space="preserve">Tout ceci n’est vraisemblablement pas dramatique car les qualités de visionnage restent bonnes et le client n’a pas l’impression de visionner une mauvaise qualité. Cependant, outre le fait que ces services ne sont pas honnête avec leurs termes, le vrai problème vient du fait que si leur haute définition est en fait de la définition standard, leurs définitions standard est elle aussi inférieur à ce qu’elle pourrait et devrait être. C’est à dire qu’un utilisateur remarquera que la haute définition est de meilleur qualité et sera donc incité à payer le supplément pour l’obtenir alors que la qualité de son écran n’est pas suffisante pour afficher une vrai haute définition correctement. Concrètement, en mentant sur la qualité de leurs images, ces services poussent les utilisateurs à payer pour de la haute définition alors que, avec leur équipement (télévision, écran d’ordinateur …) la qualité standard leur est normalement bien suffisante. De plus, les clients possédant des équipements de bonne qualité souhaitant réellement obtenir de la vrai haute définition se retrouvent avec une qualité d’image décevante tout en ayant payé le supplément. Le problème s’applique également au son qui prend part dans le </w:t>
+      </w:r>
+      <w:proofErr w:type="spellStart"/>
+      <w:r>
+        <w:t>bitrate</w:t>
+      </w:r>
+      <w:proofErr w:type="spellEnd"/>
+      <w:r>
+        <w:t xml:space="preserve"> total du film diffusé.</w:t>
       </w:r>
     </w:p>
     <w:p>
@@ -10219,7 +11038,15 @@
         <w:ind w:firstLine="708"/>
       </w:pPr>
       <w:r>
-        <w:t xml:space="preserve">L’utilisation des réseaux sociaux est assez limité par les acteurs de la VOD, presque tous utilisent </w:t>
+        <w:t xml:space="preserve">L’utilisation des réseaux sociaux est assez </w:t>
+      </w:r>
+      <w:proofErr w:type="gramStart"/>
+      <w:r>
+        <w:t>limité</w:t>
+      </w:r>
+      <w:proofErr w:type="gramEnd"/>
+      <w:r>
+        <w:t xml:space="preserve"> par les acteurs de la VOD, presque tous utilisent </w:t>
       </w:r>
       <w:r>
         <w:t>F</w:t>
@@ -10243,7 +11070,15 @@
         <w:t>ceux-ci</w:t>
       </w:r>
       <w:r>
-        <w:t>, notamment Facebook offre des possibilité bien plus performante pour partager du contenu qu’il faut exploiter pour donner envie aux utilisateurs de parler du service.</w:t>
+        <w:t xml:space="preserve">, notamment Facebook offre des possibilité bien plus performante pour partager du contenu qu’il faut </w:t>
+      </w:r>
+      <w:proofErr w:type="gramStart"/>
+      <w:r>
+        <w:t>exploiter</w:t>
+      </w:r>
+      <w:proofErr w:type="gramEnd"/>
+      <w:r>
+        <w:t xml:space="preserve"> pour donner envie aux utilisateurs de parler du service.</w:t>
       </w:r>
     </w:p>
     <w:p>
@@ -10365,7 +11200,35 @@
         <w:rPr>
           <w:shd w:val="clear" w:color="auto" w:fill="FFFFFF"/>
         </w:rPr>
-        <w:t xml:space="preserve"> C’était la tâche la plus urgente et j’avais déjà travaillé sur des API lors de mes précédents stages et travail à temps partiel dans l’entreprise Bsoft pendant Supinfo, ce qui a été une des raisons pour laquelle Mr Ebro, patron de Clapfeeder, m’avait choisi comme stagiaire.</w:t>
+        <w:t xml:space="preserve"> C’était la tâche la plus urgente et j’avais déjà travaillé sur des API lors de mes précédents stages et travail à temps partiel dans l’entreprise </w:t>
+      </w:r>
+      <w:proofErr w:type="spellStart"/>
+      <w:r>
+        <w:rPr>
+          <w:shd w:val="clear" w:color="auto" w:fill="FFFFFF"/>
+        </w:rPr>
+        <w:t>Bsoft</w:t>
+      </w:r>
+      <w:proofErr w:type="spellEnd"/>
+      <w:r>
+        <w:rPr>
+          <w:shd w:val="clear" w:color="auto" w:fill="FFFFFF"/>
+        </w:rPr>
+        <w:t xml:space="preserve"> pendant </w:t>
+      </w:r>
+      <w:proofErr w:type="spellStart"/>
+      <w:r>
+        <w:rPr>
+          <w:shd w:val="clear" w:color="auto" w:fill="FFFFFF"/>
+        </w:rPr>
+        <w:t>Supinfo</w:t>
+      </w:r>
+      <w:proofErr w:type="spellEnd"/>
+      <w:r>
+        <w:rPr>
+          <w:shd w:val="clear" w:color="auto" w:fill="FFFFFF"/>
+        </w:rPr>
+        <w:t>, ce qui a été une des raisons pour laquelle Mr Ebro, patron de Clapfeeder, m’avait choisi comme stagiaire.</w:t>
       </w:r>
     </w:p>
     <w:p>
@@ -10661,7 +11524,35 @@
         <w:rPr>
           <w:shd w:val="clear" w:color="auto" w:fill="FFFFFF"/>
         </w:rPr>
-        <w:t>. La base de données utilise le modèle EAV (Entity-Attribute-Value) qui est un modèle de base donnée</w:t>
+        <w:t>. La base de données utilise le modèle EAV (</w:t>
+      </w:r>
+      <w:proofErr w:type="spellStart"/>
+      <w:r>
+        <w:rPr>
+          <w:shd w:val="clear" w:color="auto" w:fill="FFFFFF"/>
+        </w:rPr>
+        <w:t>Entity</w:t>
+      </w:r>
+      <w:proofErr w:type="spellEnd"/>
+      <w:r>
+        <w:rPr>
+          <w:shd w:val="clear" w:color="auto" w:fill="FFFFFF"/>
+        </w:rPr>
+        <w:t>-</w:t>
+      </w:r>
+      <w:proofErr w:type="spellStart"/>
+      <w:r>
+        <w:rPr>
+          <w:shd w:val="clear" w:color="auto" w:fill="FFFFFF"/>
+        </w:rPr>
+        <w:t>Attribute</w:t>
+      </w:r>
+      <w:proofErr w:type="spellEnd"/>
+      <w:r>
+        <w:rPr>
+          <w:shd w:val="clear" w:color="auto" w:fill="FFFFFF"/>
+        </w:rPr>
+        <w:t>-Value) qui est un modèle de base donnée</w:t>
       </w:r>
       <w:r>
         <w:rPr>
@@ -11381,6 +12272,62 @@
     </w:p>
     <w:p>
       <w:pPr>
+        <w:rPr>
+          <w:shd w:val="clear" w:color="auto" w:fill="FFFFFF"/>
+        </w:rPr>
+      </w:pPr>
+    </w:p>
+    <w:p>
+      <w:pPr>
+        <w:rPr>
+          <w:shd w:val="clear" w:color="auto" w:fill="FFFFFF"/>
+        </w:rPr>
+      </w:pPr>
+    </w:p>
+    <w:p>
+      <w:pPr>
+        <w:rPr>
+          <w:shd w:val="clear" w:color="auto" w:fill="FFFFFF"/>
+        </w:rPr>
+      </w:pPr>
+    </w:p>
+    <w:p>
+      <w:pPr>
+        <w:rPr>
+          <w:shd w:val="clear" w:color="auto" w:fill="FFFFFF"/>
+        </w:rPr>
+      </w:pPr>
+    </w:p>
+    <w:p>
+      <w:pPr>
+        <w:rPr>
+          <w:shd w:val="clear" w:color="auto" w:fill="FFFFFF"/>
+        </w:rPr>
+      </w:pPr>
+    </w:p>
+    <w:p>
+      <w:pPr>
+        <w:rPr>
+          <w:shd w:val="clear" w:color="auto" w:fill="FFFFFF"/>
+        </w:rPr>
+      </w:pPr>
+    </w:p>
+    <w:p>
+      <w:pPr>
+        <w:rPr>
+          <w:shd w:val="clear" w:color="auto" w:fill="FFFFFF"/>
+        </w:rPr>
+      </w:pPr>
+    </w:p>
+    <w:p>
+      <w:pPr>
+        <w:rPr>
+          <w:shd w:val="clear" w:color="auto" w:fill="FFFFFF"/>
+        </w:rPr>
+      </w:pPr>
+    </w:p>
+    <w:p>
+      <w:pPr>
         <w:pStyle w:val="Titre2"/>
         <w:rPr>
           <w:shd w:val="clear" w:color="auto" w:fill="FFFFFF"/>
@@ -11391,6 +12338,7 @@
         <w:rPr>
           <w:shd w:val="clear" w:color="auto" w:fill="FFFFFF"/>
         </w:rPr>
+        <w:lastRenderedPageBreak/>
         <w:t xml:space="preserve">Les refontes </w:t>
       </w:r>
       <w:r>
@@ -11444,14 +12392,7 @@
         <w:rPr>
           <w:shd w:val="clear" w:color="auto" w:fill="FFFFFF"/>
         </w:rPr>
-        <w:t xml:space="preserve">. Le partage d’un clap sur Facebook générait un post dont le lien pointait sur l’application Facebook dans le but de permettre à l’utilisateur d’utiliser le </w:t>
-      </w:r>
-      <w:r>
-        <w:rPr>
-          <w:shd w:val="clear" w:color="auto" w:fill="FFFFFF"/>
-        </w:rPr>
-        <w:lastRenderedPageBreak/>
-        <w:t>service Clapfeeder de manière associé à Facebook. Ainsi, une page permettant d’afficher un film, un clap et la claplist d’un utilisateur existait dans l’application Facebook de Clapfeeder.</w:t>
+        <w:t>. Le partage d’un clap sur Facebook générait un post dont le lien pointait sur l’application Facebook dans le but de permettre à l’utilisateur d’utiliser le service Clapfeeder de manière associé à Facebook. Ainsi, une page permettant d’afficher un film, un clap et la claplist d’un utilisateur existait dans l’application Facebook de Clapfeeder.</w:t>
       </w:r>
     </w:p>
     <w:p>
@@ -11551,7 +12492,14 @@
         <w:rPr>
           <w:shd w:val="clear" w:color="auto" w:fill="FFFFFF"/>
         </w:rPr>
-        <w:t>pour que les utilisateurs ne s’y perdent pas, nous n’avions aucune restrictions à nous imposer dans l’application Facebook. Mieux, il était important d’apporter une interface spécifique aux pages de l’application Facebook dans un but de permettre aux utilisateurs d’associer l’application Facebook à une réelle zone personnelle.</w:t>
+        <w:t xml:space="preserve">pour que les utilisateurs ne s’y perdent pas, nous n’avions aucune restrictions à nous imposer dans l’application Facebook. Mieux, il était important d’apporter une interface spécifique aux pages de l’application Facebook dans un but de </w:t>
+      </w:r>
+      <w:r>
+        <w:rPr>
+          <w:shd w:val="clear" w:color="auto" w:fill="FFFFFF"/>
+        </w:rPr>
+        <w:lastRenderedPageBreak/>
+        <w:t>permettre aux utilisateurs d’associer l’application Facebook à une réelle zone personnelle.</w:t>
       </w:r>
       <w:r>
         <w:rPr>
@@ -11581,7 +12529,49 @@
         <w:rPr>
           <w:shd w:val="clear" w:color="auto" w:fill="FFFFFF"/>
         </w:rPr>
-        <w:t>, disponible en annexe (@todo page claplist fb),</w:t>
+        <w:t>, disponible en annexe (@</w:t>
+      </w:r>
+      <w:proofErr w:type="spellStart"/>
+      <w:r>
+        <w:rPr>
+          <w:shd w:val="clear" w:color="auto" w:fill="FFFFFF"/>
+        </w:rPr>
+        <w:t>todo</w:t>
+      </w:r>
+      <w:proofErr w:type="spellEnd"/>
+      <w:r>
+        <w:rPr>
+          <w:shd w:val="clear" w:color="auto" w:fill="FFFFFF"/>
+        </w:rPr>
+        <w:t xml:space="preserve"> page </w:t>
+      </w:r>
+      <w:proofErr w:type="spellStart"/>
+      <w:r>
+        <w:rPr>
+          <w:shd w:val="clear" w:color="auto" w:fill="FFFFFF"/>
+        </w:rPr>
+        <w:t>claplist</w:t>
+      </w:r>
+      <w:proofErr w:type="spellEnd"/>
+      <w:r>
+        <w:rPr>
+          <w:shd w:val="clear" w:color="auto" w:fill="FFFFFF"/>
+        </w:rPr>
+        <w:t xml:space="preserve"> </w:t>
+      </w:r>
+      <w:proofErr w:type="spellStart"/>
+      <w:r>
+        <w:rPr>
+          <w:shd w:val="clear" w:color="auto" w:fill="FFFFFF"/>
+        </w:rPr>
+        <w:t>fb</w:t>
+      </w:r>
+      <w:proofErr w:type="spellEnd"/>
+      <w:r>
+        <w:rPr>
+          <w:shd w:val="clear" w:color="auto" w:fill="FFFFFF"/>
+        </w:rPr>
+        <w:t>),</w:t>
       </w:r>
       <w:r>
         <w:rPr>
@@ -11601,12 +12591,33 @@
         </w:rPr>
         <w:t xml:space="preserve"> (@todo ajouter annexe applifb clap en fonction de </w:t>
       </w:r>
-      <w:r>
-        <w:rPr>
-          <w:shd w:val="clear" w:color="auto" w:fill="FFFFFF"/>
-        </w:rPr>
-        <w:lastRenderedPageBreak/>
-        <w:t>christophe ebro)</w:t>
+      <w:proofErr w:type="spellStart"/>
+      <w:r>
+        <w:rPr>
+          <w:shd w:val="clear" w:color="auto" w:fill="FFFFFF"/>
+        </w:rPr>
+        <w:t>christophe</w:t>
+      </w:r>
+      <w:proofErr w:type="spellEnd"/>
+      <w:r>
+        <w:rPr>
+          <w:shd w:val="clear" w:color="auto" w:fill="FFFFFF"/>
+        </w:rPr>
+        <w:t xml:space="preserve"> </w:t>
+      </w:r>
+      <w:proofErr w:type="spellStart"/>
+      <w:r>
+        <w:rPr>
+          <w:shd w:val="clear" w:color="auto" w:fill="FFFFFF"/>
+        </w:rPr>
+        <w:t>ebro</w:t>
+      </w:r>
+      <w:proofErr w:type="spellEnd"/>
+      <w:r>
+        <w:rPr>
+          <w:shd w:val="clear" w:color="auto" w:fill="FFFFFF"/>
+        </w:rPr>
+        <w:t>)</w:t>
       </w:r>
       <w:r>
         <w:rPr>
@@ -11740,7 +12751,14 @@
         <w:rPr>
           <w:shd w:val="clear" w:color="auto" w:fill="FFFFFF"/>
         </w:rPr>
-        <w:t xml:space="preserve"> chez nos concurrents, j’ai proposé de la séparer en deux parties</w:t>
+        <w:t xml:space="preserve"> chez nos concurrents, j’ai proposé de </w:t>
+      </w:r>
+      <w:r>
+        <w:rPr>
+          <w:shd w:val="clear" w:color="auto" w:fill="FFFFFF"/>
+        </w:rPr>
+        <w:lastRenderedPageBreak/>
+        <w:t>la séparer en deux parties</w:t>
       </w:r>
       <w:r>
         <w:rPr>
@@ -11928,7 +12946,21 @@
         <w:rPr>
           <w:shd w:val="clear" w:color="auto" w:fill="FFFFFF"/>
         </w:rPr>
-        <w:t>, la note du clap et une partie de son commentaire apparaissent quand on survole avec la souris le nom du clapeur. Toute</w:t>
+        <w:t xml:space="preserve">, la note du clap et une partie de son commentaire apparaissent quand on survole avec la souris le nom du </w:t>
+      </w:r>
+      <w:proofErr w:type="spellStart"/>
+      <w:r>
+        <w:rPr>
+          <w:shd w:val="clear" w:color="auto" w:fill="FFFFFF"/>
+        </w:rPr>
+        <w:t>clapeur</w:t>
+      </w:r>
+      <w:proofErr w:type="spellEnd"/>
+      <w:r>
+        <w:rPr>
+          <w:shd w:val="clear" w:color="auto" w:fill="FFFFFF"/>
+        </w:rPr>
+        <w:t>. Toute</w:t>
       </w:r>
       <w:r>
         <w:rPr>
@@ -11952,14 +12984,7 @@
         <w:rPr>
           <w:shd w:val="clear" w:color="auto" w:fill="FFFFFF"/>
         </w:rPr>
-        <w:t xml:space="preserve"> pour donner envie à un utilisateur </w:t>
-      </w:r>
-      <w:r>
-        <w:rPr>
-          <w:shd w:val="clear" w:color="auto" w:fill="FFFFFF"/>
-        </w:rPr>
-        <w:lastRenderedPageBreak/>
-        <w:t xml:space="preserve">de voir un film et </w:t>
+        <w:t xml:space="preserve"> pour donner envie à un utilisateur de voir un film et </w:t>
       </w:r>
       <w:r>
         <w:rPr>
@@ -11989,7 +13014,35 @@
         <w:rPr>
           <w:shd w:val="clear" w:color="auto" w:fill="FFFFFF"/>
         </w:rPr>
-        <w:t xml:space="preserve">(@todo page number) </w:t>
+        <w:t>(@</w:t>
+      </w:r>
+      <w:proofErr w:type="spellStart"/>
+      <w:r>
+        <w:rPr>
+          <w:shd w:val="clear" w:color="auto" w:fill="FFFFFF"/>
+        </w:rPr>
+        <w:t>todo</w:t>
+      </w:r>
+      <w:proofErr w:type="spellEnd"/>
+      <w:r>
+        <w:rPr>
+          <w:shd w:val="clear" w:color="auto" w:fill="FFFFFF"/>
+        </w:rPr>
+        <w:t xml:space="preserve"> page </w:t>
+      </w:r>
+      <w:proofErr w:type="spellStart"/>
+      <w:r>
+        <w:rPr>
+          <w:shd w:val="clear" w:color="auto" w:fill="FFFFFF"/>
+        </w:rPr>
+        <w:t>number</w:t>
+      </w:r>
+      <w:proofErr w:type="spellEnd"/>
+      <w:r>
+        <w:rPr>
+          <w:shd w:val="clear" w:color="auto" w:fill="FFFFFF"/>
+        </w:rPr>
+        <w:t xml:space="preserve">) </w:t>
       </w:r>
       <w:r>
         <w:rPr>
@@ -12033,7 +13086,35 @@
         <w:rPr>
           <w:shd w:val="clear" w:color="auto" w:fill="FFFFFF"/>
         </w:rPr>
-        <w:t>, dont vous pouvez voir un exemple en annexe page (@todo page number)</w:t>
+        <w:t>, dont vous pouvez voir un exemple en annexe page (@</w:t>
+      </w:r>
+      <w:proofErr w:type="spellStart"/>
+      <w:r>
+        <w:rPr>
+          <w:shd w:val="clear" w:color="auto" w:fill="FFFFFF"/>
+        </w:rPr>
+        <w:t>todo</w:t>
+      </w:r>
+      <w:proofErr w:type="spellEnd"/>
+      <w:r>
+        <w:rPr>
+          <w:shd w:val="clear" w:color="auto" w:fill="FFFFFF"/>
+        </w:rPr>
+        <w:t xml:space="preserve"> page </w:t>
+      </w:r>
+      <w:proofErr w:type="spellStart"/>
+      <w:r>
+        <w:rPr>
+          <w:shd w:val="clear" w:color="auto" w:fill="FFFFFF"/>
+        </w:rPr>
+        <w:t>number</w:t>
+      </w:r>
+      <w:proofErr w:type="spellEnd"/>
+      <w:r>
+        <w:rPr>
+          <w:shd w:val="clear" w:color="auto" w:fill="FFFFFF"/>
+        </w:rPr>
+        <w:t>)</w:t>
       </w:r>
       <w:r>
         <w:rPr>
@@ -12051,7 +13132,14 @@
         <w:rPr>
           <w:shd w:val="clear" w:color="auto" w:fill="FFFFFF"/>
         </w:rPr>
-        <w:t xml:space="preserve"> est souvent utilisée pour présenter du contenu important sur une page, ce qui doit attirer l’œil de l’utilisateur. Un humain est plus attiré par une image que par un texte et mettre ce court texte dans l’image lui permet de le lire après s’être intéressé à l’image. De plus, cela permet de structurer la page de manière plus géométrique donc plus agréable car cela supprime les zones vides générées par des textes plus ou moins long</w:t>
+        <w:t xml:space="preserve"> est souvent utilisée pour présenter du contenu important sur une page, ce qui doit attirer l’œil de l’utilisateur. Un humain est plus attiré par une image que par un texte et mettre ce court texte dans l’image lui permet de le lire après s’être intéressé à l’image. De plus, cela permet de structurer la page de manière plus géométrique donc plus agréable car cela supprime les zones vides générées par des textes </w:t>
+      </w:r>
+      <w:r>
+        <w:rPr>
+          <w:shd w:val="clear" w:color="auto" w:fill="FFFFFF"/>
+        </w:rPr>
+        <w:lastRenderedPageBreak/>
+        <w:t>plus ou moins long</w:t>
       </w:r>
       <w:r>
         <w:rPr>
@@ -12063,7 +13151,35 @@
         <w:rPr>
           <w:shd w:val="clear" w:color="auto" w:fill="FFFFFF"/>
         </w:rPr>
-        <w:t>. J’ai ajouté en annexe (@todo page number) la même présentation des catégories avec le texte en dessous de chaque image pour vous donner une idée de la différence.</w:t>
+        <w:t>. J’ai ajouté en annexe (@</w:t>
+      </w:r>
+      <w:proofErr w:type="spellStart"/>
+      <w:r>
+        <w:rPr>
+          <w:shd w:val="clear" w:color="auto" w:fill="FFFFFF"/>
+        </w:rPr>
+        <w:t>todo</w:t>
+      </w:r>
+      <w:proofErr w:type="spellEnd"/>
+      <w:r>
+        <w:rPr>
+          <w:shd w:val="clear" w:color="auto" w:fill="FFFFFF"/>
+        </w:rPr>
+        <w:t xml:space="preserve"> page </w:t>
+      </w:r>
+      <w:proofErr w:type="spellStart"/>
+      <w:r>
+        <w:rPr>
+          <w:shd w:val="clear" w:color="auto" w:fill="FFFFFF"/>
+        </w:rPr>
+        <w:t>number</w:t>
+      </w:r>
+      <w:proofErr w:type="spellEnd"/>
+      <w:r>
+        <w:rPr>
+          <w:shd w:val="clear" w:color="auto" w:fill="FFFFFF"/>
+        </w:rPr>
+        <w:t>) la même présentation des catégories avec le texte en dessous de chaque image pour vous donner une idée de la différence.</w:t>
       </w:r>
       <w:r>
         <w:rPr>
@@ -12159,14 +13275,7 @@
         <w:rPr>
           <w:shd w:val="clear" w:color="auto" w:fill="FFFFFF"/>
         </w:rPr>
-        <w:t xml:space="preserve"> Une fois les films les plus populaires par catégories sélectionnés, il suffit d’en choisir un aléatoirement et faire </w:t>
-      </w:r>
-      <w:r>
-        <w:rPr>
-          <w:shd w:val="clear" w:color="auto" w:fill="FFFFFF"/>
-        </w:rPr>
-        <w:lastRenderedPageBreak/>
-        <w:t xml:space="preserve">attention aux doublons car un film peut appartenir à plusieurs catégories et s’il est populaire au sein de l’une d’elle, il y a de forte chance qu’il le soit dans l’autre. De plus, et c’est là un avantage important de cet algorithme, les films les plus populaire changent automatiquement sans </w:t>
+        <w:t xml:space="preserve"> Une fois les films les plus populaires par catégories sélectionnés, il suffit d’en choisir un aléatoirement et faire attention aux doublons car un film peut appartenir à plusieurs catégories et s’il est populaire au sein de l’une d’elle, il y a de forte chance qu’il le soit dans l’autre. De plus, et c’est là un avantage important de cet algorithme, les films les plus populaire changent automatiquement sans </w:t>
       </w:r>
       <w:r>
         <w:rPr>
@@ -12228,7 +13337,14 @@
         <w:rPr>
           <w:shd w:val="clear" w:color="auto" w:fill="FFFFFF"/>
         </w:rPr>
-        <w:t xml:space="preserve">nous faisait apparaitre Magento comme un outil lourd et peu adapté. Je ne dis pas que Magento est mauvais en soit, le choix de ce CMS au tout début avait ses justifications mais pour les développeurs de Clapfeeder, il fallait être capable de comprendre dans les moindre détails le fonctionnement des fonctionnalités du site pour être capable de les faire évoluer ou de les réparer si besoin. Or, le rôle d’un CMS est justement de cacher ce genre de complexités pour permettre à des utilisateurs de réaliser des modifications sur leur site sans avoir besoin de grandes connaissances en développement. Pour pouvoir garder une maitrise très précise de ce que nous développions, nous avons décidé de s’éloigner au fur et à mesure des outils de Magento et c’est pourquoi nous avons choisis un moteur de template différent. Underscore a été choisi car elle s’intègre très bien avec une autre librairie Backbone. Backbone sert à gérer les échanges de données entre le client et le serveur par le biais de l’AJAX. Il peut, par exemple, détecter </w:t>
+        <w:t xml:space="preserve">nous faisait apparaitre Magento comme un outil lourd et peu adapté. Je ne dis pas que Magento est mauvais en soit, le choix de ce CMS au tout début avait ses justifications mais pour les développeurs de Clapfeeder, il fallait être capable de comprendre dans les moindre détails le fonctionnement des fonctionnalités du site pour être capable de les faire évoluer ou de les réparer si besoin. Or, le rôle d’un CMS est justement de cacher ce genre de complexités pour permettre à des utilisateurs de </w:t>
+      </w:r>
+      <w:r>
+        <w:rPr>
+          <w:shd w:val="clear" w:color="auto" w:fill="FFFFFF"/>
+        </w:rPr>
+        <w:lastRenderedPageBreak/>
+        <w:t xml:space="preserve">réaliser des modifications sur leur site sans avoir besoin de grandes connaissances en développement. Pour pouvoir garder une maitrise très précise de ce que nous développions, nous avons décidé de s’éloigner au fur et à mesure des outils de Magento et c’est pourquoi nous avons choisis un moteur de template différent. Underscore a été choisi car elle s’intègre très bien avec une autre librairie Backbone. Backbone sert à gérer les échanges de données entre le client et le serveur par le biais de l’AJAX. Il peut, par exemple, détecter </w:t>
       </w:r>
       <w:r>
         <w:rPr>
@@ -12291,6 +13407,83 @@
         </w:rPr>
         <w:tab/>
       </w:r>
+    </w:p>
+    <w:p>
+      <w:pPr>
+        <w:rPr>
+          <w:shd w:val="clear" w:color="auto" w:fill="FFFFFF"/>
+        </w:rPr>
+      </w:pPr>
+    </w:p>
+    <w:p>
+      <w:pPr>
+        <w:rPr>
+          <w:shd w:val="clear" w:color="auto" w:fill="FFFFFF"/>
+        </w:rPr>
+      </w:pPr>
+    </w:p>
+    <w:p>
+      <w:pPr>
+        <w:rPr>
+          <w:shd w:val="clear" w:color="auto" w:fill="FFFFFF"/>
+        </w:rPr>
+      </w:pPr>
+    </w:p>
+    <w:p>
+      <w:pPr>
+        <w:rPr>
+          <w:shd w:val="clear" w:color="auto" w:fill="FFFFFF"/>
+        </w:rPr>
+      </w:pPr>
+    </w:p>
+    <w:p>
+      <w:pPr>
+        <w:rPr>
+          <w:shd w:val="clear" w:color="auto" w:fill="FFFFFF"/>
+        </w:rPr>
+      </w:pPr>
+    </w:p>
+    <w:p>
+      <w:pPr>
+        <w:rPr>
+          <w:shd w:val="clear" w:color="auto" w:fill="FFFFFF"/>
+        </w:rPr>
+      </w:pPr>
+    </w:p>
+    <w:p>
+      <w:pPr>
+        <w:rPr>
+          <w:shd w:val="clear" w:color="auto" w:fill="FFFFFF"/>
+        </w:rPr>
+      </w:pPr>
+    </w:p>
+    <w:p>
+      <w:pPr>
+        <w:rPr>
+          <w:shd w:val="clear" w:color="auto" w:fill="FFFFFF"/>
+        </w:rPr>
+      </w:pPr>
+    </w:p>
+    <w:p>
+      <w:pPr>
+        <w:rPr>
+          <w:shd w:val="clear" w:color="auto" w:fill="FFFFFF"/>
+        </w:rPr>
+      </w:pPr>
+    </w:p>
+    <w:p>
+      <w:pPr>
+        <w:rPr>
+          <w:shd w:val="clear" w:color="auto" w:fill="FFFFFF"/>
+        </w:rPr>
+      </w:pPr>
+    </w:p>
+    <w:p>
+      <w:pPr>
+        <w:rPr>
+          <w:shd w:val="clear" w:color="auto" w:fill="FFFFFF"/>
+        </w:rPr>
+      </w:pPr>
     </w:p>
     <w:p>
       <w:pPr>
@@ -12643,9 +13836,17 @@
           <w:shd w:val="clear" w:color="auto" w:fill="FFFFFF"/>
         </w:rPr>
         <w:lastRenderedPageBreak/>
-        <w:t>Expertise dev</w:t>
+        <w:t xml:space="preserve">Expertise </w:t>
+      </w:r>
+      <w:proofErr w:type="spellStart"/>
+      <w:r>
+        <w:rPr>
+          <w:shd w:val="clear" w:color="auto" w:fill="FFFFFF"/>
+        </w:rPr>
+        <w:t>dev</w:t>
       </w:r>
       <w:bookmarkEnd w:id="22"/>
+      <w:proofErr w:type="spellEnd"/>
     </w:p>
     <w:p>
       <w:pPr>
@@ -12701,7 +13902,21 @@
         <w:rPr>
           <w:lang w:eastAsia="fr-FR"/>
         </w:rPr>
-        <w:t>certain aspects orienté backend.</w:t>
+        <w:t xml:space="preserve">certain aspects orienté </w:t>
+      </w:r>
+      <w:proofErr w:type="spellStart"/>
+      <w:r>
+        <w:rPr>
+          <w:lang w:eastAsia="fr-FR"/>
+        </w:rPr>
+        <w:t>backend</w:t>
+      </w:r>
+      <w:proofErr w:type="spellEnd"/>
+      <w:r>
+        <w:rPr>
+          <w:lang w:eastAsia="fr-FR"/>
+        </w:rPr>
+        <w:t>.</w:t>
       </w:r>
       <w:r>
         <w:rPr>
@@ -13192,7 +14407,21 @@
         <w:rPr>
           <w:lang w:eastAsia="fr-FR"/>
         </w:rPr>
-        <w:t xml:space="preserve"> ce genre de service, il s’agissait de CloudFlare, et les premiers résultats étaient très encourageants. Seulement un souci de redirection entre nos serveurs de streaming </w:t>
+        <w:t xml:space="preserve"> ce genre de service, il s’agissait de </w:t>
+      </w:r>
+      <w:proofErr w:type="spellStart"/>
+      <w:r>
+        <w:rPr>
+          <w:lang w:eastAsia="fr-FR"/>
+        </w:rPr>
+        <w:t>CloudFlare</w:t>
+      </w:r>
+      <w:proofErr w:type="spellEnd"/>
+      <w:r>
+        <w:rPr>
+          <w:lang w:eastAsia="fr-FR"/>
+        </w:rPr>
+        <w:t xml:space="preserve">, et les premiers résultats étaient très encourageants. Seulement un souci de redirection entre nos serveurs de streaming </w:t>
       </w:r>
       <w:r>
         <w:rPr>
@@ -13272,7 +14501,21 @@
         <w:rPr>
           <w:lang w:eastAsia="fr-FR"/>
         </w:rPr>
-        <w:t xml:space="preserve">. C’est suite à son départ que j’ai endossé le rôle de responsable frontend. J’ai également participé de manière croissante à la gestion des serveurs de pré production, au nombre de quatre, que j’ai finis par administrer et maintenir entièrement. Mes connaissances ont également été très </w:t>
+        <w:t xml:space="preserve">. C’est suite à son départ que j’ai endossé le rôle de responsable </w:t>
+      </w:r>
+      <w:proofErr w:type="spellStart"/>
+      <w:r>
+        <w:rPr>
+          <w:lang w:eastAsia="fr-FR"/>
+        </w:rPr>
+        <w:t>frontend</w:t>
+      </w:r>
+      <w:proofErr w:type="spellEnd"/>
+      <w:r>
+        <w:rPr>
+          <w:lang w:eastAsia="fr-FR"/>
+        </w:rPr>
+        <w:t xml:space="preserve">. J’ai également participé de manière croissante à la gestion des serveurs de pré production, au nombre de quatre, que j’ai finis par administrer et maintenir entièrement. Mes connaissances ont également été très </w:t>
       </w:r>
       <w:r>
         <w:rPr>
@@ -13530,7 +14773,21 @@
         <w:rPr>
           <w:lang w:eastAsia="fr-FR"/>
         </w:rPr>
-        <w:t>Notre service était le couple de deux services, la VoD et le réseau social. Ces deux serv</w:t>
+        <w:t xml:space="preserve">Notre service était le couple de deux services, la </w:t>
+      </w:r>
+      <w:proofErr w:type="spellStart"/>
+      <w:r>
+        <w:rPr>
+          <w:lang w:eastAsia="fr-FR"/>
+        </w:rPr>
+        <w:t>VoD</w:t>
+      </w:r>
+      <w:proofErr w:type="spellEnd"/>
+      <w:r>
+        <w:rPr>
+          <w:lang w:eastAsia="fr-FR"/>
+        </w:rPr>
+        <w:t xml:space="preserve"> et le réseau social. Ces deux serv</w:t>
       </w:r>
       <w:r>
         <w:rPr>
@@ -13568,7 +14825,21 @@
         <w:rPr>
           <w:lang w:eastAsia="fr-FR"/>
         </w:rPr>
-        <w:t xml:space="preserve"> services de VoD, n’avaient pour point commun avec nous que le marcher, le service était différent et donc les informations à afficher sur chaque page du site ainsi que la manière de les présenter devaient être différentes. De ce fait, on ne pouvait pas garantir que nos choix stratégiques étaient les bons</w:t>
+        <w:t xml:space="preserve"> services de </w:t>
+      </w:r>
+      <w:proofErr w:type="spellStart"/>
+      <w:r>
+        <w:rPr>
+          <w:lang w:eastAsia="fr-FR"/>
+        </w:rPr>
+        <w:t>VoD</w:t>
+      </w:r>
+      <w:proofErr w:type="spellEnd"/>
+      <w:r>
+        <w:rPr>
+          <w:lang w:eastAsia="fr-FR"/>
+        </w:rPr>
+        <w:t>, n’avaient pour point commun avec nous que le marcher, le service était différent et donc les informations à afficher sur chaque page du site ainsi que la manière de les présenter devaient être différentes. De ce fait, on ne pouvait pas garantir que nos choix stratégiques étaient les bons</w:t>
       </w:r>
       <w:r>
         <w:rPr>
@@ -13688,10 +14959,107 @@
     </w:p>
     <w:p>
       <w:pPr>
+        <w:ind w:firstLine="708"/>
+        <w:rPr>
+          <w:lang w:eastAsia="fr-FR"/>
+        </w:rPr>
+      </w:pPr>
+    </w:p>
+    <w:p>
+      <w:pPr>
+        <w:ind w:firstLine="708"/>
+        <w:rPr>
+          <w:lang w:eastAsia="fr-FR"/>
+        </w:rPr>
+      </w:pPr>
+    </w:p>
+    <w:p>
+      <w:pPr>
+        <w:ind w:firstLine="708"/>
+        <w:rPr>
+          <w:lang w:eastAsia="fr-FR"/>
+        </w:rPr>
+      </w:pPr>
+    </w:p>
+    <w:p>
+      <w:pPr>
+        <w:ind w:firstLine="708"/>
+        <w:rPr>
+          <w:lang w:eastAsia="fr-FR"/>
+        </w:rPr>
+      </w:pPr>
+    </w:p>
+    <w:p>
+      <w:pPr>
+        <w:ind w:firstLine="708"/>
+        <w:rPr>
+          <w:lang w:eastAsia="fr-FR"/>
+        </w:rPr>
+      </w:pPr>
+    </w:p>
+    <w:p>
+      <w:pPr>
+        <w:ind w:firstLine="708"/>
+        <w:rPr>
+          <w:lang w:eastAsia="fr-FR"/>
+        </w:rPr>
+      </w:pPr>
+    </w:p>
+    <w:p>
+      <w:pPr>
+        <w:ind w:firstLine="708"/>
+        <w:rPr>
+          <w:lang w:eastAsia="fr-FR"/>
+        </w:rPr>
+      </w:pPr>
+    </w:p>
+    <w:p>
+      <w:pPr>
+        <w:ind w:firstLine="708"/>
+        <w:rPr>
+          <w:lang w:eastAsia="fr-FR"/>
+        </w:rPr>
+      </w:pPr>
+    </w:p>
+    <w:p>
+      <w:pPr>
+        <w:ind w:firstLine="708"/>
+        <w:rPr>
+          <w:lang w:eastAsia="fr-FR"/>
+        </w:rPr>
+      </w:pPr>
+    </w:p>
+    <w:p>
+      <w:pPr>
+        <w:ind w:firstLine="708"/>
+        <w:rPr>
+          <w:lang w:eastAsia="fr-FR"/>
+        </w:rPr>
+      </w:pPr>
+    </w:p>
+    <w:p>
+      <w:pPr>
+        <w:ind w:firstLine="708"/>
+        <w:rPr>
+          <w:lang w:eastAsia="fr-FR"/>
+        </w:rPr>
+      </w:pPr>
+    </w:p>
+    <w:p>
+      <w:pPr>
+        <w:ind w:firstLine="708"/>
+        <w:rPr>
+          <w:lang w:eastAsia="fr-FR"/>
+        </w:rPr>
+      </w:pPr>
+    </w:p>
+    <w:p>
+      <w:pPr>
         <w:pStyle w:val="Titre2"/>
         <w:ind w:firstLine="708"/>
       </w:pPr>
       <w:r>
+        <w:lastRenderedPageBreak/>
         <w:t>L’optimisation</w:t>
       </w:r>
     </w:p>
@@ -13731,82 +15099,96 @@
         <w:rPr>
           <w:lang w:eastAsia="fr-FR"/>
         </w:rPr>
-        <w:t xml:space="preserve">Quand moi et mes collègues avons soumis ce projet, le planning était déjà plein pour plusieurs mois et aucune ressource n’était disponible. Cependant, face à l’exigence de notre demande, il a été décidé de retarder plusieurs tâches pour commencer le travail d’optimisation le plus vite possible. Réaliser cette optimisation permettait de nous soulager </w:t>
+        <w:t>Quand moi et mes collègues avons soumis ce projet, le planning était déjà plein pour plusieurs mois et aucune ressource n’était disponible. Cependant, face à l’exigence de notre demande, il a été décidé de retarder plusieurs tâches pour commencer le travail d’optimisation le plus vite possible. Réaliser cette optimisation permettait de nous soulager d’un grand problème dont on était persuadé qu’il se poserai</w:t>
+      </w:r>
+      <w:r>
+        <w:rPr>
+          <w:lang w:eastAsia="fr-FR"/>
+        </w:rPr>
+        <w:t>t</w:t>
+      </w:r>
+      <w:r>
+        <w:rPr>
+          <w:lang w:eastAsia="fr-FR"/>
+        </w:rPr>
+        <w:t xml:space="preserve"> sans pouvoir savoir précisément quand. </w:t>
+      </w:r>
+      <w:r>
+        <w:rPr>
+          <w:lang w:eastAsia="fr-FR"/>
+        </w:rPr>
+        <w:t>Ce danger est principalement ce qui nous a convaincu de devoir y remédier dans les plus brefs délais afin de le régler tant que le service était stable et de nous évider de se retrouver trop tard face au problème et de devoir le régler en urgence avec un service en maintenance.</w:t>
+      </w:r>
+    </w:p>
+    <w:p>
+      <w:pPr>
+        <w:ind w:firstLine="708"/>
+        <w:rPr>
+          <w:lang w:eastAsia="fr-FR"/>
+        </w:rPr>
+      </w:pPr>
+      <w:r>
+        <w:rPr>
+          <w:lang w:eastAsia="fr-FR"/>
+        </w:rPr>
+        <w:t xml:space="preserve">Bien évidemment, il est regrettable d’avoir dû modifier fortement le planning car certaines tâches préparaient l’ajout de fonctionnalités pouvant être présentées à des investisseurs ce qui est toujours un plus mais c’était toujours préférable </w:t>
+      </w:r>
+      <w:r>
+        <w:rPr>
+          <w:lang w:eastAsia="fr-FR"/>
+        </w:rPr>
+        <w:t>que de</w:t>
+      </w:r>
+      <w:r>
+        <w:rPr>
+          <w:lang w:eastAsia="fr-FR"/>
+        </w:rPr>
+        <w:t xml:space="preserve"> se retrouver avec un site fermé pour maintenance pendant probablement une à deux semaines</w:t>
+      </w:r>
+      <w:r>
+        <w:rPr>
+          <w:lang w:eastAsia="fr-FR"/>
+        </w:rPr>
+        <w:t xml:space="preserve"> peu de temps après la grande campagne de communication générant de nombreux nouveaux utilisateurs</w:t>
+      </w:r>
+      <w:r>
+        <w:rPr>
+          <w:lang w:eastAsia="fr-FR"/>
+        </w:rPr>
+        <w:t xml:space="preserve"> et donc une charge serveur plus importante</w:t>
+      </w:r>
+      <w:r>
+        <w:rPr>
+          <w:lang w:eastAsia="fr-FR"/>
+        </w:rPr>
+        <w:t xml:space="preserve">. L’idéal aurait été de construire le site sur des bases saines où ce genre de problème ne serait pas apparu </w:t>
+      </w:r>
+      <w:r>
+        <w:rPr>
+          <w:lang w:eastAsia="fr-FR"/>
+        </w:rPr>
+        <w:t xml:space="preserve">mais il est très difficile </w:t>
       </w:r>
       <w:r>
         <w:rPr>
           <w:lang w:eastAsia="fr-FR"/>
         </w:rPr>
         <w:lastRenderedPageBreak/>
-        <w:t>d’un grand problème dont on était persuadé qu’il se poserai</w:t>
-      </w:r>
-      <w:r>
-        <w:rPr>
-          <w:lang w:eastAsia="fr-FR"/>
-        </w:rPr>
-        <w:t>t</w:t>
-      </w:r>
-      <w:r>
-        <w:rPr>
-          <w:lang w:eastAsia="fr-FR"/>
-        </w:rPr>
-        <w:t xml:space="preserve"> sans pouvoir savoir précisément quand. </w:t>
-      </w:r>
-      <w:r>
-        <w:rPr>
-          <w:lang w:eastAsia="fr-FR"/>
-        </w:rPr>
-        <w:t>Ce danger est principalement ce qui nous a convaincu de devoir y remédier dans les plus brefs délais afin de le régler tant que le service était stable et de nous évider de se retrouver trop tard face au problème et de devoir le régler en urgence avec un service en maintenance.</w:t>
-      </w:r>
-    </w:p>
-    <w:p>
-      <w:pPr>
-        <w:ind w:firstLine="708"/>
-        <w:rPr>
-          <w:lang w:eastAsia="fr-FR"/>
-        </w:rPr>
-      </w:pPr>
-      <w:r>
-        <w:rPr>
-          <w:lang w:eastAsia="fr-FR"/>
-        </w:rPr>
-        <w:t xml:space="preserve">Bien évidemment, il est regrettable d’avoir dû modifier fortement le planning car certaines tâches préparaient l’ajout de fonctionnalités pouvant être présentées à des investisseurs ce qui est toujours un plus mais c’était toujours préférable </w:t>
-      </w:r>
-      <w:r>
-        <w:rPr>
-          <w:lang w:eastAsia="fr-FR"/>
-        </w:rPr>
-        <w:t>que de</w:t>
-      </w:r>
-      <w:r>
-        <w:rPr>
-          <w:lang w:eastAsia="fr-FR"/>
-        </w:rPr>
-        <w:t xml:space="preserve"> se retrouver avec un site fermé pour maintenance pendant probablement une à deux semaines</w:t>
-      </w:r>
-      <w:r>
-        <w:rPr>
-          <w:lang w:eastAsia="fr-FR"/>
-        </w:rPr>
-        <w:t xml:space="preserve"> peu de temps après la grande campagne de communication générant de nombreux nouveaux utilisateurs</w:t>
-      </w:r>
-      <w:r>
-        <w:rPr>
-          <w:lang w:eastAsia="fr-FR"/>
-        </w:rPr>
-        <w:t xml:space="preserve"> et donc une charge serveur plus importante</w:t>
-      </w:r>
-      <w:r>
-        <w:rPr>
-          <w:lang w:eastAsia="fr-FR"/>
-        </w:rPr>
-        <w:t xml:space="preserve">. L’idéal aurait été de construire le site sur des bases saines où ce genre de problème ne serait pas apparu </w:t>
-      </w:r>
-      <w:r>
-        <w:rPr>
-          <w:lang w:eastAsia="fr-FR"/>
-        </w:rPr>
-        <w:t>mais il est très difficile d’anticiper un problème si longtemps à l’avance car le site web était en création pendant deux ans avant que Clapfeeder ai recruté ses propres développeurs.</w:t>
+        <w:t xml:space="preserve">d’anticiper un problème si longtemps à l’avance car le site web était en création pendant deux ans avant que </w:t>
+      </w:r>
+      <w:proofErr w:type="spellStart"/>
+      <w:r>
+        <w:rPr>
+          <w:lang w:eastAsia="fr-FR"/>
+        </w:rPr>
+        <w:t>Clapfeeder</w:t>
+      </w:r>
+      <w:proofErr w:type="spellEnd"/>
+      <w:r>
+        <w:rPr>
+          <w:lang w:eastAsia="fr-FR"/>
+        </w:rPr>
+        <w:t xml:space="preserve"> ai recruté ses propres développeurs.</w:t>
       </w:r>
     </w:p>
     <w:p>
@@ -13828,19 +15210,529 @@
       <w:r>
         <w:t>s</w:t>
       </w:r>
+      <w:r>
+        <w:t xml:space="preserve"> suite aux départs</w:t>
+      </w:r>
+    </w:p>
+    <w:p>
+      <w:pPr>
+        <w:pStyle w:val="Sous-titre"/>
+        <w:rPr>
+          <w:lang w:eastAsia="fr-FR"/>
+        </w:rPr>
+      </w:pPr>
+    </w:p>
+    <w:p>
+      <w:pPr>
+        <w:rPr>
+          <w:lang w:eastAsia="fr-FR"/>
+        </w:rPr>
+      </w:pPr>
+      <w:r>
+        <w:rPr>
+          <w:lang w:eastAsia="fr-FR"/>
+        </w:rPr>
+        <w:tab/>
+        <w:t>Les départs des deux développeurs seniors ont également été des évènements marquants pour l’entreprise et pour moi.</w:t>
+      </w:r>
+      <w:r>
+        <w:rPr>
+          <w:lang w:eastAsia="fr-FR"/>
+        </w:rPr>
+        <w:t xml:space="preserve"> Leurs départs ont signifiés une perte importante de compétences pour l’entreprise et</w:t>
+      </w:r>
+      <w:r>
+        <w:rPr>
+          <w:lang w:eastAsia="fr-FR"/>
+        </w:rPr>
+        <w:t>,</w:t>
+      </w:r>
+      <w:r>
+        <w:rPr>
+          <w:lang w:eastAsia="fr-FR"/>
+        </w:rPr>
+        <w:t xml:space="preserve"> pour moi, une perte de sécurité dans mon travail puisque je n’avais plus de séniors qui pouvaient garantir la qualité de mes productions de code. De plus, ils étaient également responsables de toute l’architecture des serveurs de production et de pré-production. Pourtant, suite à leurs départs, il a été décidé de ne pas les remplacer immédiatement.</w:t>
+      </w:r>
+    </w:p>
+    <w:p>
+      <w:pPr>
+        <w:rPr>
+          <w:lang w:eastAsia="fr-FR"/>
+        </w:rPr>
+      </w:pPr>
+      <w:r>
+        <w:rPr>
+          <w:lang w:eastAsia="fr-FR"/>
+        </w:rPr>
+        <w:tab/>
+        <w:t>La raison principale liée à ce choix était l’économie des salaires que leurs départs allaient générer. L’entreprise avait commencé sa deuxième levée de fonds à ce moment-là et il était important de garantir une trésorerie suffisante pour maintenir l’entrepr</w:t>
+      </w:r>
+      <w:r>
+        <w:rPr>
+          <w:lang w:eastAsia="fr-FR"/>
+        </w:rPr>
+        <w:t>ise jusqu’à la conclusion de cette</w:t>
+      </w:r>
+      <w:r>
+        <w:rPr>
+          <w:lang w:eastAsia="fr-FR"/>
+        </w:rPr>
+        <w:t xml:space="preserve"> levée de fonds. De plus, la charge de travail pour tout le monde était importante, notamment pour le patron qui ne s’occupait presque plus que de trouver des investisseurs et lancer une campagne de recrutement </w:t>
+      </w:r>
+      <w:r>
+        <w:rPr>
+          <w:lang w:eastAsia="fr-FR"/>
+        </w:rPr>
+        <w:t>était alors difficilement envisageable.</w:t>
+      </w:r>
+    </w:p>
+    <w:p>
+      <w:pPr>
+        <w:rPr>
+          <w:lang w:eastAsia="fr-FR"/>
+        </w:rPr>
+      </w:pPr>
+      <w:r>
+        <w:rPr>
+          <w:lang w:eastAsia="fr-FR"/>
+        </w:rPr>
+        <w:tab/>
+        <w:t>Il a donc été décidé de reporter les</w:t>
+      </w:r>
+      <w:r>
+        <w:rPr>
+          <w:lang w:eastAsia="fr-FR"/>
+        </w:rPr>
+        <w:t xml:space="preserve"> recrutements à plus tard et donc les</w:t>
+      </w:r>
+      <w:r>
+        <w:rPr>
+          <w:lang w:eastAsia="fr-FR"/>
+        </w:rPr>
+        <w:t xml:space="preserve"> responsabilités des seniors sur les juniors, c’est-à-dire mon collègue et moi. Nous étions à </w:t>
+      </w:r>
+      <w:proofErr w:type="spellStart"/>
+      <w:r>
+        <w:rPr>
+          <w:lang w:eastAsia="fr-FR"/>
+        </w:rPr>
+        <w:t>Clapfeeder</w:t>
+      </w:r>
+      <w:proofErr w:type="spellEnd"/>
+      <w:r>
+        <w:rPr>
+          <w:lang w:eastAsia="fr-FR"/>
+        </w:rPr>
+        <w:t xml:space="preserve"> depuis environ un an à ce moment-là et nous avions eu le temps de gagner beaucoup d’expérience. Quant à savoir si nous étions capables de maintenir le site en production ainsi que les quatre serveurs de pré production, personnellement, j’avais des réserves mais la confiance que l’on m’a accordée m’a donné de l’assurance. En pratique, mon collègue était devenu responsable de toute la partie </w:t>
+      </w:r>
+      <w:proofErr w:type="spellStart"/>
+      <w:r>
+        <w:rPr>
+          <w:lang w:eastAsia="fr-FR"/>
+        </w:rPr>
+        <w:t>backend</w:t>
+      </w:r>
+      <w:proofErr w:type="spellEnd"/>
+      <w:r>
+        <w:rPr>
+          <w:lang w:eastAsia="fr-FR"/>
+        </w:rPr>
+        <w:t xml:space="preserve"> du site, des bases de données ainsi que du maintien des serveurs de production et j’étais responsable du </w:t>
+      </w:r>
+      <w:proofErr w:type="spellStart"/>
+      <w:r>
+        <w:rPr>
+          <w:lang w:eastAsia="fr-FR"/>
+        </w:rPr>
+        <w:t>frontend</w:t>
+      </w:r>
+      <w:proofErr w:type="spellEnd"/>
+      <w:r>
+        <w:rPr>
+          <w:lang w:eastAsia="fr-FR"/>
+        </w:rPr>
+        <w:t xml:space="preserve"> du site et des applications mobiles et Facebook ainsi que des serveurs de pré production. Il y a tout de même eu l’ajout d’un prestataire suite à ces départs, une personne travaillant pour l’entreprise qui hébergeait notre site </w:t>
+      </w:r>
+      <w:r>
+        <w:rPr>
+          <w:lang w:eastAsia="fr-FR"/>
+        </w:rPr>
+        <w:t xml:space="preserve">s’occupait des mises en production du service car cela demandait du temps et était une tâche </w:t>
+      </w:r>
+      <w:r>
+        <w:rPr>
+          <w:lang w:eastAsia="fr-FR"/>
+        </w:rPr>
+        <w:t xml:space="preserve">critique et </w:t>
+      </w:r>
+      <w:r>
+        <w:rPr>
+          <w:lang w:eastAsia="fr-FR"/>
+        </w:rPr>
+        <w:t>complexe. De plus, cette personne travaillait en interne chez notre hébergeur ce qui lui permettait d’avoir une connaissance très poussée de l’architecture en plus d’un accès presque immédiat aux machines physique en cas de problèmes.</w:t>
+      </w:r>
+    </w:p>
+    <w:p>
+      <w:pPr>
+        <w:rPr>
+          <w:lang w:eastAsia="fr-FR"/>
+        </w:rPr>
+      </w:pPr>
+      <w:r>
+        <w:rPr>
+          <w:lang w:eastAsia="fr-FR"/>
+        </w:rPr>
+        <w:lastRenderedPageBreak/>
+        <w:tab/>
+        <w:t xml:space="preserve">Les responsabilités du maintien du site et des serveurs n’étaient pas les seuls changements, un autre important a été la gestion des projets. Au préalable, même si tout était discuté et déterminé en groupe, c’était les seniors qui nous indiquaient l’ordre et la répartition des tâches en plus de s’occuper du </w:t>
+      </w:r>
+      <w:proofErr w:type="spellStart"/>
+      <w:r>
+        <w:rPr>
+          <w:lang w:eastAsia="fr-FR"/>
+        </w:rPr>
+        <w:t>versionning</w:t>
+      </w:r>
+      <w:proofErr w:type="spellEnd"/>
+      <w:r>
+        <w:rPr>
+          <w:lang w:eastAsia="fr-FR"/>
+        </w:rPr>
+        <w:t xml:space="preserve"> du code, c’est-à-dire le logiciel de gestion de versions qui sert à stocker l’ensemble des fichiers du site et à garder la chronologie de toute les modifications qui ont été effectuées. Ce logiciel était </w:t>
+      </w:r>
+      <w:proofErr w:type="spellStart"/>
+      <w:r>
+        <w:rPr>
+          <w:lang w:eastAsia="fr-FR"/>
+        </w:rPr>
+        <w:t>Mercurial</w:t>
+      </w:r>
+      <w:proofErr w:type="spellEnd"/>
+      <w:r>
+        <w:rPr>
+          <w:lang w:eastAsia="fr-FR"/>
+        </w:rPr>
+        <w:t xml:space="preserve"> et son utilisation nécessite une grande rigueur qu’il m’a fallu comprendre et appréhender durant tout mon temps en tant que junior et appliquer correctement par la suite. Une bonne utilisation de ce genre de logiciel dans une entreprise est aujourd’hui vitale pour la bonne conduite d’un projet de développement en équipe.</w:t>
+      </w:r>
+    </w:p>
+    <w:p>
+      <w:pPr>
+        <w:rPr>
+          <w:lang w:eastAsia="fr-FR"/>
+        </w:rPr>
+      </w:pPr>
+      <w:r>
+        <w:rPr>
+          <w:lang w:eastAsia="fr-FR"/>
+        </w:rPr>
+        <w:tab/>
+      </w:r>
+      <w:r>
+        <w:rPr>
+          <w:lang w:eastAsia="fr-FR"/>
+        </w:rPr>
+        <w:t>Ces départs m’ont donc beaucoup impacté en tant que développeur car cela m’a permis d’apprendre un grand nombre de chose mais aussi en tant que personne car outre le gain en confiance personnelle que j’ai obtenu, j’ai aussi suivi leur période de préavis ainsi que les transferts de connaissances. Cependant, sur un plan plus personnel, j’avais de bonne relations avec ces seniors et malgré les bénéfices que j’ai retiré de leurs départs, je l’ai toujours regretté.</w:t>
+      </w:r>
+    </w:p>
+    <w:p>
+      <w:pPr>
+        <w:rPr>
+          <w:lang w:eastAsia="fr-FR"/>
+        </w:rPr>
+      </w:pPr>
+    </w:p>
+    <w:p>
+      <w:pPr>
+        <w:rPr>
+          <w:lang w:eastAsia="fr-FR"/>
+        </w:rPr>
+      </w:pPr>
+    </w:p>
+    <w:p>
+      <w:pPr>
+        <w:rPr>
+          <w:lang w:eastAsia="fr-FR"/>
+        </w:rPr>
+      </w:pPr>
+    </w:p>
+    <w:p>
+      <w:pPr>
+        <w:rPr>
+          <w:lang w:eastAsia="fr-FR"/>
+        </w:rPr>
+      </w:pPr>
+    </w:p>
+    <w:p>
+      <w:pPr>
+        <w:rPr>
+          <w:lang w:eastAsia="fr-FR"/>
+        </w:rPr>
+      </w:pPr>
+    </w:p>
+    <w:p>
+      <w:pPr>
+        <w:rPr>
+          <w:lang w:eastAsia="fr-FR"/>
+        </w:rPr>
+      </w:pPr>
+    </w:p>
+    <w:p>
+      <w:pPr>
+        <w:rPr>
+          <w:lang w:eastAsia="fr-FR"/>
+        </w:rPr>
+      </w:pPr>
+    </w:p>
+    <w:p>
+      <w:pPr>
+        <w:rPr>
+          <w:lang w:eastAsia="fr-FR"/>
+        </w:rPr>
+      </w:pPr>
+    </w:p>
+    <w:p>
+      <w:pPr>
+        <w:rPr>
+          <w:lang w:eastAsia="fr-FR"/>
+        </w:rPr>
+      </w:pPr>
+    </w:p>
+    <w:p>
+      <w:pPr>
+        <w:rPr>
+          <w:lang w:eastAsia="fr-FR"/>
+        </w:rPr>
+      </w:pPr>
+    </w:p>
+    <w:p>
+      <w:pPr>
+        <w:pStyle w:val="Titre1"/>
+        <w:ind w:firstLine="708"/>
+        <w:rPr>
+          <w:lang w:eastAsia="fr-FR"/>
+        </w:rPr>
+      </w:pPr>
+      <w:r>
+        <w:rPr>
+          <w:lang w:eastAsia="fr-FR"/>
+        </w:rPr>
+        <w:lastRenderedPageBreak/>
+        <w:t>Analyse de l’approche choisie</w:t>
+      </w:r>
+    </w:p>
+    <w:p>
+      <w:pPr>
+        <w:rPr>
+          <w:lang w:eastAsia="fr-FR"/>
+        </w:rPr>
+      </w:pPr>
+    </w:p>
+    <w:p>
+      <w:pPr>
+        <w:rPr>
+          <w:lang w:eastAsia="fr-FR"/>
+        </w:rPr>
+      </w:pPr>
+      <w:r>
+        <w:rPr>
+          <w:lang w:eastAsia="fr-FR"/>
+        </w:rPr>
+        <w:tab/>
+      </w:r>
+      <w:r>
+        <w:rPr>
+          <w:lang w:eastAsia="fr-FR"/>
+        </w:rPr>
+        <w:t>Il est difficile de savoir si nos choix, tout au long de notre parcours, ont été les bons étant donné que l’entreprise a été mise en faillite avant la fin de la seconde levée de fonds qui aurait dû nous permettre de lancer la une grande campagne de communication à propos de notre service. Nous avions atteint environ 5 000 comptes sans faire de vraie communication. La stratégie était de tester plusieurs moyen de communications</w:t>
+      </w:r>
+      <w:r>
+        <w:rPr>
+          <w:lang w:eastAsia="fr-FR"/>
+        </w:rPr>
+        <w:t xml:space="preserve"> à petites échelles</w:t>
+      </w:r>
+      <w:r>
+        <w:rPr>
+          <w:lang w:eastAsia="fr-FR"/>
+        </w:rPr>
+        <w:t xml:space="preserve"> pour identifier le plus impactant pour notre </w:t>
+      </w:r>
+      <w:r>
+        <w:rPr>
+          <w:lang w:eastAsia="fr-FR"/>
+        </w:rPr>
+        <w:t>cible</w:t>
+      </w:r>
+      <w:r>
+        <w:rPr>
+          <w:lang w:eastAsia="fr-FR"/>
+        </w:rPr>
+        <w:t xml:space="preserve"> tel que des meetings avec des blogueurs de cinéma, publicité dans des revues spécialisées (les années laser)</w:t>
+      </w:r>
+      <w:r>
+        <w:rPr>
+          <w:lang w:eastAsia="fr-FR"/>
+        </w:rPr>
+        <w:t>,</w:t>
+      </w:r>
+      <w:r>
+        <w:rPr>
+          <w:lang w:eastAsia="fr-FR"/>
+        </w:rPr>
+        <w:t xml:space="preserve"> des messages sur des forums de cinéma, des campagnes de jeux Facebook, un compte Facebook et Twitter ou encore un blog parlant de cinéma invitant à voir les films sur notre service.</w:t>
+      </w:r>
+    </w:p>
+    <w:p>
+      <w:pPr>
+        <w:rPr>
+          <w:lang w:eastAsia="fr-FR"/>
+        </w:rPr>
+      </w:pPr>
+      <w:r>
+        <w:rPr>
+          <w:lang w:eastAsia="fr-FR"/>
+        </w:rPr>
+        <w:tab/>
+        <w:t xml:space="preserve">Ce que nous savions est que les gens ayant testé le service le trouvaient intéressant et que beaucoup d’articles de presse </w:t>
+      </w:r>
+      <w:r>
+        <w:rPr>
+          <w:lang w:eastAsia="fr-FR"/>
+        </w:rPr>
+        <w:t xml:space="preserve">spécialisée ont été très élogieux. La principale qualité qui ressortait était tout d’abords l’originalité mais aussi l’idée de permettre de réduire les coûts de la </w:t>
+      </w:r>
+      <w:proofErr w:type="spellStart"/>
+      <w:r>
+        <w:rPr>
+          <w:lang w:eastAsia="fr-FR"/>
+        </w:rPr>
+        <w:t>VoD</w:t>
+      </w:r>
+      <w:proofErr w:type="spellEnd"/>
+      <w:r>
+        <w:rPr>
+          <w:lang w:eastAsia="fr-FR"/>
+        </w:rPr>
+        <w:t>. Plusieurs personnes éminentes dans le monde</w:t>
+      </w:r>
       <w:bookmarkStart w:id="23" w:name="_GoBack"/>
       <w:bookmarkEnd w:id="23"/>
       <w:r>
-        <w:t xml:space="preserve"> suite aux départs</w:t>
-      </w:r>
-    </w:p>
-    <w:p>
-      <w:pPr>
-        <w:pStyle w:val="Sous-titre"/>
-        <w:rPr>
-          <w:lang w:eastAsia="fr-FR"/>
-        </w:rPr>
-      </w:pPr>
+        <w:rPr>
+          <w:lang w:eastAsia="fr-FR"/>
+        </w:rPr>
+        <w:t xml:space="preserve"> de la </w:t>
+      </w:r>
+      <w:proofErr w:type="spellStart"/>
+      <w:r>
+        <w:rPr>
+          <w:lang w:eastAsia="fr-FR"/>
+        </w:rPr>
+        <w:t>VoD</w:t>
+      </w:r>
+      <w:proofErr w:type="spellEnd"/>
+      <w:r>
+        <w:rPr>
+          <w:lang w:eastAsia="fr-FR"/>
+        </w:rPr>
+        <w:t xml:space="preserve"> ont également dit que </w:t>
+      </w:r>
+      <w:proofErr w:type="spellStart"/>
+      <w:r>
+        <w:rPr>
+          <w:lang w:eastAsia="fr-FR"/>
+        </w:rPr>
+        <w:t>Clapfeeder</w:t>
+      </w:r>
+      <w:proofErr w:type="spellEnd"/>
+      <w:r>
+        <w:rPr>
+          <w:lang w:eastAsia="fr-FR"/>
+        </w:rPr>
+        <w:t xml:space="preserve"> allait certainement devenir un concurrent à surveiller de près. On peut aussi noter que certains de nos choix graphique et marketing sont apparus peu de mois après chez nos concurrents, par exemple, les collections chez mytf1vod.fr </w:t>
+      </w:r>
+      <w:r>
+        <w:rPr>
+          <w:lang w:eastAsia="fr-FR"/>
+        </w:rPr>
+        <w:t>qui sont apparus sur leur site après que nous ayons mis en ligne nos sélection (@</w:t>
+      </w:r>
+      <w:proofErr w:type="spellStart"/>
+      <w:r>
+        <w:rPr>
+          <w:lang w:eastAsia="fr-FR"/>
+        </w:rPr>
+        <w:t>todo</w:t>
+      </w:r>
+      <w:proofErr w:type="spellEnd"/>
+      <w:r>
+        <w:rPr>
+          <w:lang w:eastAsia="fr-FR"/>
+        </w:rPr>
+        <w:t xml:space="preserve"> voir annexe page x). C’est également le cas avec le choix de présenter des films non pas avec leur affiche mais avec une image marketing ou une image tirée du film et de faire apparaitre des informations par-dessus l’image en blanc que nous avons utilisé pour afficher la liste des genres de nos films et que video-a-la-demande.orange.fr utilisent pour présenter les films de certaines </w:t>
+      </w:r>
+      <w:r>
+        <w:rPr>
+          <w:lang w:eastAsia="fr-FR"/>
+        </w:rPr>
+        <w:t>catégories</w:t>
+      </w:r>
+      <w:r>
+        <w:rPr>
+          <w:lang w:eastAsia="fr-FR"/>
+        </w:rPr>
+        <w:t xml:space="preserve"> (@</w:t>
+      </w:r>
+      <w:proofErr w:type="spellStart"/>
+      <w:r>
+        <w:rPr>
+          <w:lang w:eastAsia="fr-FR"/>
+        </w:rPr>
+        <w:t>todo</w:t>
+      </w:r>
+      <w:proofErr w:type="spellEnd"/>
+      <w:r>
+        <w:rPr>
+          <w:lang w:eastAsia="fr-FR"/>
+        </w:rPr>
+        <w:t xml:space="preserve"> voir annexe x). Encore une fois, ce choix graphique</w:t>
+      </w:r>
+      <w:r>
+        <w:rPr>
+          <w:lang w:eastAsia="fr-FR"/>
+        </w:rPr>
+        <w:t xml:space="preserve"> d’</w:t>
+      </w:r>
+      <w:r>
+        <w:rPr>
+          <w:lang w:eastAsia="fr-FR"/>
+        </w:rPr>
+        <w:t xml:space="preserve">orange est arrivé quelques mois après la mise en ligne de notre liste de genres. Bien entendu, tout cela </w:t>
+      </w:r>
+      <w:r>
+        <w:rPr>
+          <w:lang w:eastAsia="fr-FR"/>
+        </w:rPr>
+        <w:t>n’</w:t>
+      </w:r>
+      <w:r>
+        <w:rPr>
+          <w:lang w:eastAsia="fr-FR"/>
+        </w:rPr>
+        <w:t xml:space="preserve">est peut être </w:t>
+      </w:r>
+      <w:r>
+        <w:rPr>
+          <w:lang w:eastAsia="fr-FR"/>
+        </w:rPr>
+        <w:t>qu’</w:t>
+      </w:r>
+      <w:r>
+        <w:rPr>
+          <w:lang w:eastAsia="fr-FR"/>
+        </w:rPr>
+        <w:t>une coïncidence mais le timing et la ressemblance nous permettent d’en douter.</w:t>
+      </w:r>
     </w:p>
     <w:p>
       <w:pPr>
@@ -13853,25 +15745,44 @@
           <w:lang w:eastAsia="fr-FR"/>
         </w:rPr>
         <w:tab/>
-        <w:t>Les départs des deux développeurs seniors ont également été des évènements marquants pour l’entreprise et pour moi.</w:t>
-      </w:r>
-      <w:r>
-        <w:rPr>
-          <w:lang w:eastAsia="fr-FR"/>
-        </w:rPr>
-        <w:t xml:space="preserve"> Leurs départs ont signifiés une perte importante de compétences pour l’entreprise et</w:t>
-      </w:r>
-      <w:r>
-        <w:rPr>
-          <w:lang w:eastAsia="fr-FR"/>
-        </w:rPr>
-        <w:t>,</w:t>
-      </w:r>
-      <w:r>
-        <w:rPr>
-          <w:lang w:eastAsia="fr-FR"/>
-        </w:rPr>
-        <w:t xml:space="preserve"> pour moi, une perte de sécurité dans mon travail puisque je n’avais plus de séniors qui pouvaient garantir la qualité de mes productions de code. De plus, ils étaient également responsables de toute l’architecture des serveurs de production et de pré-production. Pourtant, suite à leurs départs, il a été décidé de ne pas les remplacer immédiatement.</w:t>
+        <w:t xml:space="preserve">Il est donc très regrettable de n’avoir pas pu tester le service dans des conditions réelles et de ne pas avoir pu obtenir des retours d’utilisateurs à grande échelle. Il était prévu au début de lancer une campagne marketing importante avec la première levée de fond. Elle aurait été certes bien moins importante que celle engendrée par la seconde mais nous aurait surement déjà permis d’avoir de nombreux retours sur les points forts et points faible de notre service mais surtout, et c’est là le plus important, de savoir si le projet avait une réelle chance de percer, savoir si les clients allaient adhérer au service. Malheureusement, suite à </w:t>
+      </w:r>
+      <w:r>
+        <w:rPr>
+          <w:lang w:eastAsia="fr-FR"/>
+        </w:rPr>
+        <w:lastRenderedPageBreak/>
+        <w:t>certains retards et à des dépenses plus importantes, notamment dans l’encodage des films du catalogue, cette campagne de communication, ayant pour but de lancer le site, a été repoussée puis finalement annulé pour s’assurer des fonds suffisant pour maintenir l’entreprise jusqu’à la seconde levée de fonds. Par conséquent, il est d’autant plus regrettable de ne pas avoir réussi à lancer cette grande campagne de communication, surtout que tout était prêt, que tout allait démarrer à deux semaines près</w:t>
+      </w:r>
+      <w:r>
+        <w:rPr>
+          <w:lang w:eastAsia="fr-FR"/>
+        </w:rPr>
+        <w:t xml:space="preserve"> si</w:t>
+      </w:r>
+      <w:r>
+        <w:rPr>
+          <w:lang w:eastAsia="fr-FR"/>
+        </w:rPr>
+        <w:t xml:space="preserve"> les raisons que j’ai </w:t>
+      </w:r>
+      <w:r>
+        <w:rPr>
+          <w:lang w:eastAsia="fr-FR"/>
+        </w:rPr>
+        <w:t>expliquées</w:t>
+      </w:r>
+      <w:r>
+        <w:rPr>
+          <w:lang w:eastAsia="fr-FR"/>
+        </w:rPr>
+        <w:t xml:space="preserve"> </w:t>
+      </w:r>
+      <w:r>
+        <w:rPr>
+          <w:lang w:eastAsia="fr-FR"/>
+        </w:rPr>
+        <w:t>dans la partie « Les raisons de la faillite » n’avaient pas eu lieu.</w:t>
       </w:r>
     </w:p>
     <w:p>
@@ -13885,25 +15796,37 @@
           <w:lang w:eastAsia="fr-FR"/>
         </w:rPr>
         <w:tab/>
-        <w:t>La raison principale liée à ce choix était l’économie des salaires que leurs départs allaient générer. L’entreprise avait commencé sa deuxième levée de fonds à ce moment-là et il était important de garantir une trésorerie suffisante pour maintenir l’entrepr</w:t>
-      </w:r>
-      <w:r>
-        <w:rPr>
-          <w:lang w:eastAsia="fr-FR"/>
-        </w:rPr>
-        <w:t>ise jusqu’à la conclusion de cette</w:t>
-      </w:r>
-      <w:r>
-        <w:rPr>
-          <w:lang w:eastAsia="fr-FR"/>
-        </w:rPr>
-        <w:t xml:space="preserve"> levée de fonds. De plus, la charge de travail pour tout le monde était importante, notamment pour le patron qui ne s’occupait presque plus que de trouver des investisseurs et lancer une campagne de recrutement </w:t>
-      </w:r>
-      <w:r>
-        <w:rPr>
-          <w:lang w:eastAsia="fr-FR"/>
-        </w:rPr>
-        <w:t>était alors difficilement envisageable.</w:t>
+        <w:t xml:space="preserve">De ce fait, l’échec de l’entreprise n’a pas été uniquement de notre ressort, il n’a pas été lié à une mauvaise gestion d’un projet, de l’argent, des ressources humaines ou toutes autres choses dont </w:t>
+      </w:r>
+      <w:r>
+        <w:rPr>
+          <w:lang w:eastAsia="fr-FR"/>
+        </w:rPr>
+        <w:t>nous aurions</w:t>
+      </w:r>
+      <w:r>
+        <w:rPr>
+          <w:lang w:eastAsia="fr-FR"/>
+        </w:rPr>
+        <w:t xml:space="preserve"> été les seuls fautifs. La question la plus importante qui reste est de savoir si nous aurions dû lancer la campagne de communication avec la première levée de fonds quitte à montrer un service encore imparfait plutôt que d’attendre et de ne montrer le service qu’une fois fin prêt. Il est possible que nous </w:t>
+      </w:r>
+      <w:r>
+        <w:rPr>
+          <w:lang w:eastAsia="fr-FR"/>
+        </w:rPr>
+        <w:t>ayons déjà pu</w:t>
+      </w:r>
+      <w:r>
+        <w:rPr>
+          <w:lang w:eastAsia="fr-FR"/>
+        </w:rPr>
+        <w:t xml:space="preserve"> savoir si le projet </w:t>
+      </w:r>
+      <w:r>
+        <w:rPr>
+          <w:lang w:eastAsia="fr-FR"/>
+        </w:rPr>
+        <w:t>aurait plu ou non ce qui nous aurait permis de soit rassurer les investisseurs et en trouver plus facilement soit mettre fin au projet immédiatement. D’un autre côté, cela aurait également pu nous desservir de montrer un service nécessitant encore beaucoup de correction et aurait également pu augmenter la difficulté à trouver du financement pour la seconde levée de fonds même si le service semblait être apprécié par les utilisateurs. La question de lancer ou non la campagne de communication avec la première levée de fonds ou d’attendre la seconde a probablement été la plus importante de notre parcours.</w:t>
       </w:r>
     </w:p>
     <w:p>
@@ -13917,44 +15840,27 @@
           <w:lang w:eastAsia="fr-FR"/>
         </w:rPr>
         <w:tab/>
-        <w:t>Il a donc été décidé de reporter les</w:t>
-      </w:r>
-      <w:r>
-        <w:rPr>
-          <w:lang w:eastAsia="fr-FR"/>
-        </w:rPr>
-        <w:t xml:space="preserve"> recrutements à plus tard et donc les</w:t>
-      </w:r>
-      <w:r>
-        <w:rPr>
-          <w:lang w:eastAsia="fr-FR"/>
-        </w:rPr>
-        <w:t xml:space="preserve"> responsabilités des seniors sur les juniors, c’est-à-dire mon collègue et moi. Nous étions à </w:t>
-      </w:r>
-      <w:r>
-        <w:rPr>
-          <w:lang w:eastAsia="fr-FR"/>
-        </w:rPr>
-        <w:lastRenderedPageBreak/>
-        <w:t xml:space="preserve">Clapfeeder depuis environ un an à ce moment-là et nous avions eu le temps de gagner beaucoup d’expérience. Quant à savoir si nous étions capables de maintenir le site en production ainsi que les quatre serveurs de pré production, personnellement, j’avais des réserves mais la confiance que l’on m’a accordée m’a donné de l’assurance. En pratique, mon collègue était devenu responsable de toute la partie backend du site, des bases de données ainsi que du maintien des serveurs de production et j’étais responsable du frontend du site et des applications mobiles et Facebook ainsi que des serveurs de pré production. Il y a tout de même eu l’ajout d’un prestataire suite à ces départs, une personne travaillant pour l’entreprise qui hébergeait notre site </w:t>
-      </w:r>
-      <w:r>
-        <w:rPr>
-          <w:lang w:eastAsia="fr-FR"/>
-        </w:rPr>
-        <w:t xml:space="preserve">s’occupait des mises en production du service car cela demandait du temps et était une tâche </w:t>
-      </w:r>
-      <w:r>
-        <w:rPr>
-          <w:lang w:eastAsia="fr-FR"/>
-        </w:rPr>
-        <w:t xml:space="preserve">critique et </w:t>
-      </w:r>
-      <w:r>
-        <w:rPr>
-          <w:lang w:eastAsia="fr-FR"/>
-        </w:rPr>
-        <w:t>complexe. De plus, cette personne travaillait en interne chez notre hébergeur ce qui lui permettait d’avoir une connaissance très poussée de l’architecture en plus d’un accès presque immédiat aux machines physique en cas de problèmes.</w:t>
+        <w:t xml:space="preserve">Concernant mon travail, tout ce que j’ai développé </w:t>
+      </w:r>
+      <w:r>
+        <w:rPr>
+          <w:lang w:eastAsia="fr-FR"/>
+        </w:rPr>
+        <w:t xml:space="preserve">a été validé et mis en ligne. A l’exception du </w:t>
+      </w:r>
+      <w:proofErr w:type="spellStart"/>
+      <w:r>
+        <w:rPr>
+          <w:lang w:eastAsia="fr-FR"/>
+        </w:rPr>
+        <w:t>player</w:t>
+      </w:r>
+      <w:proofErr w:type="spellEnd"/>
+      <w:r>
+        <w:rPr>
+          <w:lang w:eastAsia="fr-FR"/>
+        </w:rPr>
+        <w:t xml:space="preserve"> offline qui était l’outil permettant de télécharger entièrement les films sur sa machine personnelle et de les lire plus tard sans connexion internet. Ce projet n’a tout simplement pas été mis en ligne car son développement a été réalisé durant les deux derniers mois que j’ai passés dans l’entreprise mais il était prévu dans la prochaine mise à jour en production de notre site. Toute les refontes graphiques dont j’ai pris part ont toujours apporté une amélioration et les quelques retours que nous avions était encourageant à propos de ces changements.</w:t>
       </w:r>
     </w:p>
     <w:p>
@@ -13968,71 +15874,7 @@
           <w:lang w:eastAsia="fr-FR"/>
         </w:rPr>
         <w:tab/>
-        <w:t>Les responsabilités du maintien du site et des serveurs n’étaient pas les seuls changements, un autre important a été la gestion des projets. Au préalable, même si tout était discuté et déterminé en groupe, c’était les seniors qui nous indiquaient l’ordre et la répartition des tâches en plus de s’occuper du versionning du code, c’est-à-dire le logiciel de gestion de versions qui sert à stocker l’ensemble des fichiers du site et à garder la chronologie de toute les modifications qui ont été effectuées. Ce logiciel était Mercurial et son utilisation nécessite une grande rigueur qu’il m’a fallu comprendre et appréhender durant tout mon temps en tant que junior et appliquer correctement par la suite. Une bonne utilisation de ce genre de logiciel dans une entreprise est aujourd’hui vitale pour la bonne conduite d’un projet de développement en équipe.</w:t>
-      </w:r>
-    </w:p>
-    <w:p>
-      <w:pPr>
-        <w:rPr>
-          <w:lang w:eastAsia="fr-FR"/>
-        </w:rPr>
-      </w:pPr>
-      <w:r>
-        <w:rPr>
-          <w:lang w:eastAsia="fr-FR"/>
-        </w:rPr>
-        <w:tab/>
-      </w:r>
-      <w:r>
-        <w:rPr>
-          <w:lang w:eastAsia="fr-FR"/>
-        </w:rPr>
-        <w:t>Ces départs m’ont donc beaucoup impacté en tant que développeur car cela m’a permis d’apprendre un grand nombre de chose mais aussi en tant que personne car outre le gain en confiance personnelle que j’ai obtenu, j’ai aussi suivi leur période de préavis ainsi que les transferts de connaissances. Cependant, sur un plan plus personnel, j’avais de bonne relations avec ces seniors et malgré les bénéfices que j’ai retiré de leurs départs, je l’ai toujours regretté.</w:t>
-      </w:r>
-    </w:p>
-    <w:p>
-      <w:pPr>
-        <w:rPr>
-          <w:lang w:eastAsia="fr-FR"/>
-        </w:rPr>
-      </w:pPr>
-    </w:p>
-    <w:p>
-      <w:pPr>
-        <w:rPr>
-          <w:lang w:eastAsia="fr-FR"/>
-        </w:rPr>
-      </w:pPr>
-    </w:p>
-    <w:p>
-      <w:pPr>
-        <w:rPr>
-          <w:lang w:eastAsia="fr-FR"/>
-        </w:rPr>
-      </w:pPr>
-    </w:p>
-    <w:p>
-      <w:pPr>
-        <w:pStyle w:val="Titre1"/>
-        <w:ind w:firstLine="708"/>
-        <w:rPr>
-          <w:lang w:eastAsia="fr-FR"/>
-        </w:rPr>
-      </w:pPr>
-      <w:r>
-        <w:rPr>
-          <w:lang w:eastAsia="fr-FR"/>
-        </w:rPr>
-        <w:lastRenderedPageBreak/>
-        <w:t>Analyse de l’approche choisie</w:t>
-      </w:r>
-    </w:p>
-    <w:p>
-      <w:pPr>
-        <w:rPr>
-          <w:lang w:eastAsia="fr-FR"/>
-        </w:rPr>
-      </w:pPr>
+      </w:r>
     </w:p>
     <w:sectPr>
       <w:footerReference w:type="default" r:id="rId15"/>
@@ -14099,7 +15941,7 @@
           <w:rPr>
             <w:noProof/>
           </w:rPr>
-          <w:t>49</w:t>
+          <w:t>53</w:t>
         </w:r>
         <w:r>
           <w:fldChar w:fldCharType="end"/>
@@ -16173,7 +18015,7 @@
 </file>
 
 <file path=customXml/itemProps1.xml><?xml version="1.0" encoding="utf-8"?>
-<ds:datastoreItem xmlns:ds="http://schemas.openxmlformats.org/officeDocument/2006/customXml" ds:itemID="{D82B63D6-1A10-491F-AAA1-A45A61253532}">
+<ds:datastoreItem xmlns:ds="http://schemas.openxmlformats.org/officeDocument/2006/customXml" ds:itemID="{152AA0FF-8DC9-4D06-88E5-D5D033B23445}">
   <ds:schemaRefs>
     <ds:schemaRef ds:uri="http://schemas.openxmlformats.org/officeDocument/2006/bibliography"/>
   </ds:schemaRefs>

</xml_diff>

<commit_message>
end part reflexion stage et memoire
</commit_message>
<xml_diff>
--- a/memoire_de_bois.docx
+++ b/memoire_de_bois.docx
@@ -541,10 +541,12 @@
           <w:docPartUnique/>
         </w:docPartObj>
       </w:sdtPr>
+      <w:sdtEndPr/>
       <w:sdtContent>
         <w:p>
           <w:pPr>
             <w:pStyle w:val="En-ttedetabledesmatires"/>
+            <w:ind w:firstLine="708"/>
             <w:rPr>
               <w:rStyle w:val="Titre1Car"/>
               <w:rFonts w:cs="Arial"/>
@@ -563,7 +565,6 @@
         <w:p>
           <w:pPr>
             <w:rPr>
-              <w:rFonts w:cs="Arial"/>
               <w:lang w:eastAsia="fr-FR"/>
             </w:rPr>
           </w:pPr>
@@ -601,7 +602,7 @@
             </w:rPr>
             <w:fldChar w:fldCharType="separate"/>
           </w:r>
-          <w:hyperlink w:anchor="_Toc419804883" w:history="1">
+          <w:hyperlink w:anchor="_Toc421611868" w:history="1">
             <w:r>
               <w:rPr>
                 <w:rStyle w:val="Lienhypertexte"/>
@@ -630,7 +631,7 @@
                 <w:noProof/>
                 <w:webHidden/>
               </w:rPr>
-              <w:instrText xml:space="preserve"> PAGEREF _Toc419804883 \h </w:instrText>
+              <w:instrText xml:space="preserve"> PAGEREF _Toc421611868 \h </w:instrText>
             </w:r>
             <w:r>
               <w:rPr>
@@ -673,7 +674,7 @@
               <w:lang w:eastAsia="fr-FR"/>
             </w:rPr>
           </w:pPr>
-          <w:hyperlink w:anchor="_Toc419804884" w:history="1">
+          <w:hyperlink w:anchor="_Toc421611869" w:history="1">
             <w:r>
               <w:rPr>
                 <w:rStyle w:val="Lienhypertexte"/>
@@ -702,7 +703,7 @@
                 <w:noProof/>
                 <w:webHidden/>
               </w:rPr>
-              <w:instrText xml:space="preserve"> PAGEREF _Toc419804884 \h </w:instrText>
+              <w:instrText xml:space="preserve"> PAGEREF _Toc421611869 \h </w:instrText>
             </w:r>
             <w:r>
               <w:rPr>
@@ -743,7 +744,7 @@
               <w:noProof/>
             </w:rPr>
           </w:pPr>
-          <w:hyperlink w:anchor="_Toc419804885" w:history="1">
+          <w:hyperlink w:anchor="_Toc421611870" w:history="1">
             <w:r>
               <w:rPr>
                 <w:rStyle w:val="Lienhypertexte"/>
@@ -770,7 +771,7 @@
                 <w:noProof/>
                 <w:webHidden/>
               </w:rPr>
-              <w:instrText xml:space="preserve"> PAGEREF _Toc419804885 \h </w:instrText>
+              <w:instrText xml:space="preserve"> PAGEREF _Toc421611870 \h </w:instrText>
             </w:r>
             <w:r>
               <w:rPr>
@@ -811,7 +812,7 @@
               <w:noProof/>
             </w:rPr>
           </w:pPr>
-          <w:hyperlink w:anchor="_Toc419804886" w:history="1">
+          <w:hyperlink w:anchor="_Toc421611871" w:history="1">
             <w:r>
               <w:rPr>
                 <w:rStyle w:val="Lienhypertexte"/>
@@ -838,7 +839,7 @@
                 <w:noProof/>
                 <w:webHidden/>
               </w:rPr>
-              <w:instrText xml:space="preserve"> PAGEREF _Toc419804886 \h </w:instrText>
+              <w:instrText xml:space="preserve"> PAGEREF _Toc421611871 \h </w:instrText>
             </w:r>
             <w:r>
               <w:rPr>
@@ -879,7 +880,7 @@
               <w:noProof/>
             </w:rPr>
           </w:pPr>
-          <w:hyperlink w:anchor="_Toc419804887" w:history="1">
+          <w:hyperlink w:anchor="_Toc421611872" w:history="1">
             <w:r>
               <w:rPr>
                 <w:rStyle w:val="Lienhypertexte"/>
@@ -907,7 +908,7 @@
                 <w:noProof/>
                 <w:webHidden/>
               </w:rPr>
-              <w:instrText xml:space="preserve"> PAGEREF _Toc419804887 \h </w:instrText>
+              <w:instrText xml:space="preserve"> PAGEREF _Toc421611872 \h </w:instrText>
             </w:r>
             <w:r>
               <w:rPr>
@@ -948,7 +949,7 @@
               <w:noProof/>
             </w:rPr>
           </w:pPr>
-          <w:hyperlink w:anchor="_Toc419804888" w:history="1">
+          <w:hyperlink w:anchor="_Toc421611873" w:history="1">
             <w:r>
               <w:rPr>
                 <w:rStyle w:val="Lienhypertexte"/>
@@ -976,7 +977,7 @@
                 <w:noProof/>
                 <w:webHidden/>
               </w:rPr>
-              <w:instrText xml:space="preserve"> PAGEREF _Toc419804888 \h </w:instrText>
+              <w:instrText xml:space="preserve"> PAGEREF _Toc421611873 \h </w:instrText>
             </w:r>
             <w:r>
               <w:rPr>
@@ -1017,7 +1018,7 @@
               <w:noProof/>
             </w:rPr>
           </w:pPr>
-          <w:hyperlink w:anchor="_Toc419804889" w:history="1">
+          <w:hyperlink w:anchor="_Toc421611874" w:history="1">
             <w:r>
               <w:rPr>
                 <w:rStyle w:val="Lienhypertexte"/>
@@ -1045,7 +1046,7 @@
                 <w:noProof/>
                 <w:webHidden/>
               </w:rPr>
-              <w:instrText xml:space="preserve"> PAGEREF _Toc419804889 \h </w:instrText>
+              <w:instrText xml:space="preserve"> PAGEREF _Toc421611874 \h </w:instrText>
             </w:r>
             <w:r>
               <w:rPr>
@@ -1086,7 +1087,7 @@
               <w:noProof/>
             </w:rPr>
           </w:pPr>
-          <w:hyperlink w:anchor="_Toc419804890" w:history="1">
+          <w:hyperlink w:anchor="_Toc421611875" w:history="1">
             <w:r>
               <w:rPr>
                 <w:rStyle w:val="Lienhypertexte"/>
@@ -1114,7 +1115,7 @@
                 <w:noProof/>
                 <w:webHidden/>
               </w:rPr>
-              <w:instrText xml:space="preserve"> PAGEREF _Toc419804890 \h </w:instrText>
+              <w:instrText xml:space="preserve"> PAGEREF _Toc421611875 \h </w:instrText>
             </w:r>
             <w:r>
               <w:rPr>
@@ -1155,7 +1156,7 @@
               <w:noProof/>
             </w:rPr>
           </w:pPr>
-          <w:hyperlink w:anchor="_Toc419804891" w:history="1">
+          <w:hyperlink w:anchor="_Toc421611876" w:history="1">
             <w:r>
               <w:rPr>
                 <w:rStyle w:val="Lienhypertexte"/>
@@ -1182,7 +1183,7 @@
                 <w:noProof/>
                 <w:webHidden/>
               </w:rPr>
-              <w:instrText xml:space="preserve"> PAGEREF _Toc419804891 \h </w:instrText>
+              <w:instrText xml:space="preserve"> PAGEREF _Toc421611876 \h </w:instrText>
             </w:r>
             <w:r>
               <w:rPr>
@@ -1223,7 +1224,7 @@
               <w:noProof/>
             </w:rPr>
           </w:pPr>
-          <w:hyperlink w:anchor="_Toc419804892" w:history="1">
+          <w:hyperlink w:anchor="_Toc421611877" w:history="1">
             <w:r>
               <w:rPr>
                 <w:rStyle w:val="Lienhypertexte"/>
@@ -1250,7 +1251,7 @@
                 <w:noProof/>
                 <w:webHidden/>
               </w:rPr>
-              <w:instrText xml:space="preserve"> PAGEREF _Toc419804892 \h </w:instrText>
+              <w:instrText xml:space="preserve"> PAGEREF _Toc421611877 \h </w:instrText>
             </w:r>
             <w:r>
               <w:rPr>
@@ -1291,7 +1292,7 @@
               <w:noProof/>
             </w:rPr>
           </w:pPr>
-          <w:hyperlink w:anchor="_Toc419804893" w:history="1">
+          <w:hyperlink w:anchor="_Toc421611878" w:history="1">
             <w:r>
               <w:rPr>
                 <w:rStyle w:val="Lienhypertexte"/>
@@ -1318,7 +1319,7 @@
                 <w:noProof/>
                 <w:webHidden/>
               </w:rPr>
-              <w:instrText xml:space="preserve"> PAGEREF _Toc419804893 \h </w:instrText>
+              <w:instrText xml:space="preserve"> PAGEREF _Toc421611878 \h </w:instrText>
             </w:r>
             <w:r>
               <w:rPr>
@@ -1359,7 +1360,7 @@
               <w:noProof/>
             </w:rPr>
           </w:pPr>
-          <w:hyperlink w:anchor="_Toc419804894" w:history="1">
+          <w:hyperlink w:anchor="_Toc421611879" w:history="1">
             <w:r>
               <w:rPr>
                 <w:rStyle w:val="Lienhypertexte"/>
@@ -1394,7 +1395,7 @@
                 <w:noProof/>
                 <w:webHidden/>
               </w:rPr>
-              <w:instrText xml:space="preserve"> PAGEREF _Toc419804894 \h </w:instrText>
+              <w:instrText xml:space="preserve"> PAGEREF _Toc421611879 \h </w:instrText>
             </w:r>
             <w:r>
               <w:rPr>
@@ -1435,7 +1436,7 @@
               <w:noProof/>
             </w:rPr>
           </w:pPr>
-          <w:hyperlink w:anchor="_Toc419804895" w:history="1">
+          <w:hyperlink w:anchor="_Toc421611880" w:history="1">
             <w:r>
               <w:rPr>
                 <w:rStyle w:val="Lienhypertexte"/>
@@ -1462,7 +1463,7 @@
                 <w:noProof/>
                 <w:webHidden/>
               </w:rPr>
-              <w:instrText xml:space="preserve"> PAGEREF _Toc419804895 \h </w:instrText>
+              <w:instrText xml:space="preserve"> PAGEREF _Toc421611880 \h </w:instrText>
             </w:r>
             <w:r>
               <w:rPr>
@@ -1503,7 +1504,7 @@
               <w:noProof/>
             </w:rPr>
           </w:pPr>
-          <w:hyperlink w:anchor="_Toc419804896" w:history="1">
+          <w:hyperlink w:anchor="_Toc421611881" w:history="1">
             <w:r>
               <w:rPr>
                 <w:rStyle w:val="Lienhypertexte"/>
@@ -1530,7 +1531,7 @@
                 <w:noProof/>
                 <w:webHidden/>
               </w:rPr>
-              <w:instrText xml:space="preserve"> PAGEREF _Toc419804896 \h </w:instrText>
+              <w:instrText xml:space="preserve"> PAGEREF _Toc421611881 \h </w:instrText>
             </w:r>
             <w:r>
               <w:rPr>
@@ -1571,7 +1572,7 @@
               <w:noProof/>
             </w:rPr>
           </w:pPr>
-          <w:hyperlink w:anchor="_Toc419804897" w:history="1">
+          <w:hyperlink w:anchor="_Toc421611882" w:history="1">
             <w:r>
               <w:rPr>
                 <w:rStyle w:val="Lienhypertexte"/>
@@ -1598,7 +1599,7 @@
                 <w:noProof/>
                 <w:webHidden/>
               </w:rPr>
-              <w:instrText xml:space="preserve"> PAGEREF _Toc419804897 \h </w:instrText>
+              <w:instrText xml:space="preserve"> PAGEREF _Toc421611882 \h </w:instrText>
             </w:r>
             <w:r>
               <w:rPr>
@@ -1641,7 +1642,7 @@
               <w:lang w:eastAsia="fr-FR"/>
             </w:rPr>
           </w:pPr>
-          <w:hyperlink w:anchor="_Toc419804898" w:history="1">
+          <w:hyperlink w:anchor="_Toc421611883" w:history="1">
             <w:r>
               <w:rPr>
                 <w:rStyle w:val="Lienhypertexte"/>
@@ -1669,7 +1670,7 @@
                 <w:noProof/>
                 <w:webHidden/>
               </w:rPr>
-              <w:instrText xml:space="preserve"> PAGEREF _Toc419804898 \h </w:instrText>
+              <w:instrText xml:space="preserve"> PAGEREF _Toc421611883 \h </w:instrText>
             </w:r>
             <w:r>
               <w:rPr>
@@ -1712,7 +1713,7 @@
               <w:lang w:eastAsia="fr-FR"/>
             </w:rPr>
           </w:pPr>
-          <w:hyperlink w:anchor="_Toc419804899" w:history="1">
+          <w:hyperlink w:anchor="_Toc421611884" w:history="1">
             <w:r>
               <w:rPr>
                 <w:rStyle w:val="Lienhypertexte"/>
@@ -1740,7 +1741,7 @@
                 <w:noProof/>
                 <w:webHidden/>
               </w:rPr>
-              <w:instrText xml:space="preserve"> PAGEREF _Toc419804899 \h </w:instrText>
+              <w:instrText xml:space="preserve"> PAGEREF _Toc421611884 \h </w:instrText>
             </w:r>
             <w:r>
               <w:rPr>
@@ -1783,7 +1784,7 @@
               <w:lang w:eastAsia="fr-FR"/>
             </w:rPr>
           </w:pPr>
-          <w:hyperlink w:anchor="_Toc419804900" w:history="1">
+          <w:hyperlink w:anchor="_Toc421611885" w:history="1">
             <w:r>
               <w:rPr>
                 <w:rStyle w:val="Lienhypertexte"/>
@@ -1810,7 +1811,7 @@
                 <w:noProof/>
                 <w:webHidden/>
               </w:rPr>
-              <w:instrText xml:space="preserve"> PAGEREF _Toc419804900 \h </w:instrText>
+              <w:instrText xml:space="preserve"> PAGEREF _Toc421611885 \h </w:instrText>
             </w:r>
             <w:r>
               <w:rPr>
@@ -1851,7 +1852,7 @@
               <w:noProof/>
             </w:rPr>
           </w:pPr>
-          <w:hyperlink w:anchor="_Toc419804901" w:history="1">
+          <w:hyperlink w:anchor="_Toc421611886" w:history="1">
             <w:r>
               <w:rPr>
                 <w:rStyle w:val="Lienhypertexte"/>
@@ -1878,7 +1879,7 @@
                 <w:noProof/>
                 <w:webHidden/>
               </w:rPr>
-              <w:instrText xml:space="preserve"> PAGEREF _Toc419804901 \h </w:instrText>
+              <w:instrText xml:space="preserve"> PAGEREF _Toc421611886 \h </w:instrText>
             </w:r>
             <w:r>
               <w:rPr>
@@ -1919,7 +1920,7 @@
               <w:noProof/>
             </w:rPr>
           </w:pPr>
-          <w:hyperlink w:anchor="_Toc419804902" w:history="1">
+          <w:hyperlink w:anchor="_Toc421611887" w:history="1">
             <w:r>
               <w:rPr>
                 <w:rStyle w:val="Lienhypertexte"/>
@@ -1947,7 +1948,7 @@
                 <w:noProof/>
                 <w:webHidden/>
               </w:rPr>
-              <w:instrText xml:space="preserve"> PAGEREF _Toc419804902 \h </w:instrText>
+              <w:instrText xml:space="preserve"> PAGEREF _Toc421611887 \h </w:instrText>
             </w:r>
             <w:r>
               <w:rPr>
@@ -1988,7 +1989,7 @@
               <w:noProof/>
             </w:rPr>
           </w:pPr>
-          <w:hyperlink w:anchor="_Toc419804903" w:history="1">
+          <w:hyperlink w:anchor="_Toc421611888" w:history="1">
             <w:r>
               <w:rPr>
                 <w:rStyle w:val="Lienhypertexte"/>
@@ -2016,7 +2017,7 @@
                 <w:noProof/>
                 <w:webHidden/>
               </w:rPr>
-              <w:instrText xml:space="preserve"> PAGEREF _Toc419804903 \h </w:instrText>
+              <w:instrText xml:space="preserve"> PAGEREF _Toc421611888 \h </w:instrText>
             </w:r>
             <w:r>
               <w:rPr>
@@ -2036,7 +2037,7 @@
                 <w:noProof/>
                 <w:webHidden/>
               </w:rPr>
-              <w:t>37</w:t>
+              <w:t>38</w:t>
             </w:r>
             <w:r>
               <w:rPr>
@@ -2057,7 +2058,7 @@
               <w:noProof/>
             </w:rPr>
           </w:pPr>
-          <w:hyperlink w:anchor="_Toc419804904" w:history="1">
+          <w:hyperlink w:anchor="_Toc421611889" w:history="1">
             <w:r>
               <w:rPr>
                 <w:rStyle w:val="Lienhypertexte"/>
@@ -2085,7 +2086,7 @@
                 <w:noProof/>
                 <w:webHidden/>
               </w:rPr>
-              <w:instrText xml:space="preserve"> PAGEREF _Toc419804904 \h </w:instrText>
+              <w:instrText xml:space="preserve"> PAGEREF _Toc421611889 \h </w:instrText>
             </w:r>
             <w:r>
               <w:rPr>
@@ -2105,7 +2106,7 @@
                 <w:noProof/>
                 <w:webHidden/>
               </w:rPr>
-              <w:t>42</w:t>
+              <w:t>43</w:t>
             </w:r>
             <w:r>
               <w:rPr>
@@ -2126,7 +2127,7 @@
               <w:noProof/>
             </w:rPr>
           </w:pPr>
-          <w:hyperlink w:anchor="_Toc419804905" w:history="1">
+          <w:hyperlink w:anchor="_Toc421611890" w:history="1">
             <w:r>
               <w:rPr>
                 <w:rStyle w:val="Lienhypertexte"/>
@@ -2154,7 +2155,7 @@
                 <w:noProof/>
                 <w:webHidden/>
               </w:rPr>
-              <w:instrText xml:space="preserve"> PAGEREF _Toc419804905 \h </w:instrText>
+              <w:instrText xml:space="preserve"> PAGEREF _Toc421611890 \h </w:instrText>
             </w:r>
             <w:r>
               <w:rPr>
@@ -2174,7 +2175,495 @@
                 <w:noProof/>
                 <w:webHidden/>
               </w:rPr>
-              <w:t>44</w:t>
+              <w:t>45</w:t>
+            </w:r>
+            <w:r>
+              <w:rPr>
+                <w:noProof/>
+                <w:webHidden/>
+              </w:rPr>
+              <w:fldChar w:fldCharType="end"/>
+            </w:r>
+          </w:hyperlink>
+        </w:p>
+        <w:p>
+          <w:pPr>
+            <w:pStyle w:val="TM1"/>
+            <w:tabs>
+              <w:tab w:val="right" w:leader="dot" w:pos="9062"/>
+            </w:tabs>
+            <w:rPr>
+              <w:rFonts w:asciiTheme="minorHAnsi" w:eastAsiaTheme="minorEastAsia" w:hAnsiTheme="minorHAnsi"/>
+              <w:noProof/>
+              <w:lang w:eastAsia="fr-FR"/>
+            </w:rPr>
+          </w:pPr>
+          <w:hyperlink w:anchor="_Toc421611891" w:history="1">
+            <w:r>
+              <w:rPr>
+                <w:rStyle w:val="Lienhypertexte"/>
+                <w:noProof/>
+                <w:lang w:eastAsia="fr-FR"/>
+              </w:rPr>
+              <w:t>Démonstration d’une originalité dans la solution et critique de l’approche choisie</w:t>
+            </w:r>
+            <w:r>
+              <w:rPr>
+                <w:noProof/>
+                <w:webHidden/>
+              </w:rPr>
+              <w:tab/>
+            </w:r>
+            <w:r>
+              <w:rPr>
+                <w:noProof/>
+                <w:webHidden/>
+              </w:rPr>
+              <w:fldChar w:fldCharType="begin"/>
+            </w:r>
+            <w:r>
+              <w:rPr>
+                <w:noProof/>
+                <w:webHidden/>
+              </w:rPr>
+              <w:instrText xml:space="preserve"> PAGEREF _Toc421611891 \h </w:instrText>
+            </w:r>
+            <w:r>
+              <w:rPr>
+                <w:noProof/>
+                <w:webHidden/>
+              </w:rPr>
+            </w:r>
+            <w:r>
+              <w:rPr>
+                <w:noProof/>
+                <w:webHidden/>
+              </w:rPr>
+              <w:fldChar w:fldCharType="separate"/>
+            </w:r>
+            <w:r>
+              <w:rPr>
+                <w:noProof/>
+                <w:webHidden/>
+              </w:rPr>
+              <w:t>48</w:t>
+            </w:r>
+            <w:r>
+              <w:rPr>
+                <w:noProof/>
+                <w:webHidden/>
+              </w:rPr>
+              <w:fldChar w:fldCharType="end"/>
+            </w:r>
+          </w:hyperlink>
+        </w:p>
+        <w:p>
+          <w:pPr>
+            <w:pStyle w:val="TM2"/>
+            <w:tabs>
+              <w:tab w:val="right" w:leader="dot" w:pos="9062"/>
+            </w:tabs>
+            <w:rPr>
+              <w:noProof/>
+            </w:rPr>
+          </w:pPr>
+          <w:hyperlink w:anchor="_Toc421611892" w:history="1">
+            <w:r>
+              <w:rPr>
+                <w:rStyle w:val="Lienhypertexte"/>
+                <w:noProof/>
+              </w:rPr>
+              <w:t>Organisation générale</w:t>
+            </w:r>
+            <w:r>
+              <w:rPr>
+                <w:noProof/>
+                <w:webHidden/>
+              </w:rPr>
+              <w:tab/>
+            </w:r>
+            <w:r>
+              <w:rPr>
+                <w:noProof/>
+                <w:webHidden/>
+              </w:rPr>
+              <w:fldChar w:fldCharType="begin"/>
+            </w:r>
+            <w:r>
+              <w:rPr>
+                <w:noProof/>
+                <w:webHidden/>
+              </w:rPr>
+              <w:instrText xml:space="preserve"> PAGEREF _Toc421611892 \h </w:instrText>
+            </w:r>
+            <w:r>
+              <w:rPr>
+                <w:noProof/>
+                <w:webHidden/>
+              </w:rPr>
+            </w:r>
+            <w:r>
+              <w:rPr>
+                <w:noProof/>
+                <w:webHidden/>
+              </w:rPr>
+              <w:fldChar w:fldCharType="separate"/>
+            </w:r>
+            <w:r>
+              <w:rPr>
+                <w:noProof/>
+                <w:webHidden/>
+              </w:rPr>
+              <w:t>48</w:t>
+            </w:r>
+            <w:r>
+              <w:rPr>
+                <w:noProof/>
+                <w:webHidden/>
+              </w:rPr>
+              <w:fldChar w:fldCharType="end"/>
+            </w:r>
+          </w:hyperlink>
+        </w:p>
+        <w:p>
+          <w:pPr>
+            <w:pStyle w:val="TM2"/>
+            <w:tabs>
+              <w:tab w:val="right" w:leader="dot" w:pos="9062"/>
+            </w:tabs>
+            <w:rPr>
+              <w:noProof/>
+            </w:rPr>
+          </w:pPr>
+          <w:hyperlink w:anchor="_Toc421611893" w:history="1">
+            <w:r>
+              <w:rPr>
+                <w:rStyle w:val="Lienhypertexte"/>
+                <w:noProof/>
+              </w:rPr>
+              <w:t>L’optimisation</w:t>
+            </w:r>
+            <w:r>
+              <w:rPr>
+                <w:noProof/>
+                <w:webHidden/>
+              </w:rPr>
+              <w:tab/>
+            </w:r>
+            <w:r>
+              <w:rPr>
+                <w:noProof/>
+                <w:webHidden/>
+              </w:rPr>
+              <w:fldChar w:fldCharType="begin"/>
+            </w:r>
+            <w:r>
+              <w:rPr>
+                <w:noProof/>
+                <w:webHidden/>
+              </w:rPr>
+              <w:instrText xml:space="preserve"> PAGEREF _Toc421611893 \h </w:instrText>
+            </w:r>
+            <w:r>
+              <w:rPr>
+                <w:noProof/>
+                <w:webHidden/>
+              </w:rPr>
+            </w:r>
+            <w:r>
+              <w:rPr>
+                <w:noProof/>
+                <w:webHidden/>
+              </w:rPr>
+              <w:fldChar w:fldCharType="separate"/>
+            </w:r>
+            <w:r>
+              <w:rPr>
+                <w:noProof/>
+                <w:webHidden/>
+              </w:rPr>
+              <w:t>50</w:t>
+            </w:r>
+            <w:r>
+              <w:rPr>
+                <w:noProof/>
+                <w:webHidden/>
+              </w:rPr>
+              <w:fldChar w:fldCharType="end"/>
+            </w:r>
+          </w:hyperlink>
+        </w:p>
+        <w:p>
+          <w:pPr>
+            <w:pStyle w:val="TM2"/>
+            <w:tabs>
+              <w:tab w:val="right" w:leader="dot" w:pos="9062"/>
+            </w:tabs>
+            <w:rPr>
+              <w:noProof/>
+            </w:rPr>
+          </w:pPr>
+          <w:hyperlink w:anchor="_Toc421611894" w:history="1">
+            <w:r>
+              <w:rPr>
+                <w:rStyle w:val="Lienhypertexte"/>
+                <w:noProof/>
+              </w:rPr>
+              <w:t>Réorganisations suite aux départs</w:t>
+            </w:r>
+            <w:r>
+              <w:rPr>
+                <w:noProof/>
+                <w:webHidden/>
+              </w:rPr>
+              <w:tab/>
+            </w:r>
+            <w:r>
+              <w:rPr>
+                <w:noProof/>
+                <w:webHidden/>
+              </w:rPr>
+              <w:fldChar w:fldCharType="begin"/>
+            </w:r>
+            <w:r>
+              <w:rPr>
+                <w:noProof/>
+                <w:webHidden/>
+              </w:rPr>
+              <w:instrText xml:space="preserve"> PAGEREF _Toc421611894 \h </w:instrText>
+            </w:r>
+            <w:r>
+              <w:rPr>
+                <w:noProof/>
+                <w:webHidden/>
+              </w:rPr>
+            </w:r>
+            <w:r>
+              <w:rPr>
+                <w:noProof/>
+                <w:webHidden/>
+              </w:rPr>
+              <w:fldChar w:fldCharType="separate"/>
+            </w:r>
+            <w:r>
+              <w:rPr>
+                <w:noProof/>
+                <w:webHidden/>
+              </w:rPr>
+              <w:t>51</w:t>
+            </w:r>
+            <w:r>
+              <w:rPr>
+                <w:noProof/>
+                <w:webHidden/>
+              </w:rPr>
+              <w:fldChar w:fldCharType="end"/>
+            </w:r>
+          </w:hyperlink>
+        </w:p>
+        <w:p>
+          <w:pPr>
+            <w:pStyle w:val="TM1"/>
+            <w:tabs>
+              <w:tab w:val="right" w:leader="dot" w:pos="9062"/>
+            </w:tabs>
+            <w:rPr>
+              <w:rFonts w:asciiTheme="minorHAnsi" w:eastAsiaTheme="minorEastAsia" w:hAnsiTheme="minorHAnsi"/>
+              <w:noProof/>
+              <w:lang w:eastAsia="fr-FR"/>
+            </w:rPr>
+          </w:pPr>
+          <w:hyperlink w:anchor="_Toc421611895" w:history="1">
+            <w:r>
+              <w:rPr>
+                <w:rStyle w:val="Lienhypertexte"/>
+                <w:noProof/>
+                <w:lang w:eastAsia="fr-FR"/>
+              </w:rPr>
+              <w:t>Analyse de l’approche choisie</w:t>
+            </w:r>
+            <w:r>
+              <w:rPr>
+                <w:noProof/>
+                <w:webHidden/>
+              </w:rPr>
+              <w:tab/>
+            </w:r>
+            <w:r>
+              <w:rPr>
+                <w:noProof/>
+                <w:webHidden/>
+              </w:rPr>
+              <w:fldChar w:fldCharType="begin"/>
+            </w:r>
+            <w:r>
+              <w:rPr>
+                <w:noProof/>
+                <w:webHidden/>
+              </w:rPr>
+              <w:instrText xml:space="preserve"> PAGEREF _Toc421611895 \h </w:instrText>
+            </w:r>
+            <w:r>
+              <w:rPr>
+                <w:noProof/>
+                <w:webHidden/>
+              </w:rPr>
+            </w:r>
+            <w:r>
+              <w:rPr>
+                <w:noProof/>
+                <w:webHidden/>
+              </w:rPr>
+              <w:fldChar w:fldCharType="separate"/>
+            </w:r>
+            <w:r>
+              <w:rPr>
+                <w:noProof/>
+                <w:webHidden/>
+              </w:rPr>
+              <w:t>53</w:t>
+            </w:r>
+            <w:r>
+              <w:rPr>
+                <w:noProof/>
+                <w:webHidden/>
+              </w:rPr>
+              <w:fldChar w:fldCharType="end"/>
+            </w:r>
+          </w:hyperlink>
+        </w:p>
+        <w:p>
+          <w:pPr>
+            <w:pStyle w:val="TM1"/>
+            <w:tabs>
+              <w:tab w:val="right" w:leader="dot" w:pos="9062"/>
+            </w:tabs>
+            <w:rPr>
+              <w:rFonts w:asciiTheme="minorHAnsi" w:eastAsiaTheme="minorEastAsia" w:hAnsiTheme="minorHAnsi"/>
+              <w:noProof/>
+              <w:lang w:eastAsia="fr-FR"/>
+            </w:rPr>
+          </w:pPr>
+          <w:hyperlink w:anchor="_Toc421611896" w:history="1">
+            <w:r>
+              <w:rPr>
+                <w:rStyle w:val="Lienhypertexte"/>
+                <w:noProof/>
+                <w:lang w:eastAsia="fr-FR"/>
+              </w:rPr>
+              <w:t>Réflexion sur le stage et le mémoire</w:t>
+            </w:r>
+            <w:r>
+              <w:rPr>
+                <w:noProof/>
+                <w:webHidden/>
+              </w:rPr>
+              <w:tab/>
+            </w:r>
+            <w:r>
+              <w:rPr>
+                <w:noProof/>
+                <w:webHidden/>
+              </w:rPr>
+              <w:fldChar w:fldCharType="begin"/>
+            </w:r>
+            <w:r>
+              <w:rPr>
+                <w:noProof/>
+                <w:webHidden/>
+              </w:rPr>
+              <w:instrText xml:space="preserve"> PAGEREF _Toc421611896 \h </w:instrText>
+            </w:r>
+            <w:r>
+              <w:rPr>
+                <w:noProof/>
+                <w:webHidden/>
+              </w:rPr>
+            </w:r>
+            <w:r>
+              <w:rPr>
+                <w:noProof/>
+                <w:webHidden/>
+              </w:rPr>
+              <w:fldChar w:fldCharType="separate"/>
+            </w:r>
+            <w:r>
+              <w:rPr>
+                <w:noProof/>
+                <w:webHidden/>
+              </w:rPr>
+              <w:t>55</w:t>
+            </w:r>
+            <w:r>
+              <w:rPr>
+                <w:noProof/>
+                <w:webHidden/>
+              </w:rPr>
+              <w:fldChar w:fldCharType="end"/>
+            </w:r>
+          </w:hyperlink>
+        </w:p>
+        <w:p>
+          <w:pPr>
+            <w:pStyle w:val="TM1"/>
+            <w:tabs>
+              <w:tab w:val="right" w:leader="dot" w:pos="9062"/>
+            </w:tabs>
+            <w:rPr>
+              <w:rFonts w:asciiTheme="minorHAnsi" w:eastAsiaTheme="minorEastAsia" w:hAnsiTheme="minorHAnsi"/>
+              <w:noProof/>
+              <w:lang w:eastAsia="fr-FR"/>
+            </w:rPr>
+          </w:pPr>
+          <w:hyperlink w:anchor="_Toc421611897" w:history="1">
+            <w:r>
+              <w:rPr>
+                <w:rStyle w:val="Lienhypertexte"/>
+                <w:noProof/>
+                <w:lang w:eastAsia="fr-FR"/>
+              </w:rPr>
+              <w:t>Conclusion</w:t>
+            </w:r>
+            <w:r>
+              <w:rPr>
+                <w:noProof/>
+                <w:webHidden/>
+              </w:rPr>
+              <w:tab/>
+            </w:r>
+            <w:r>
+              <w:rPr>
+                <w:noProof/>
+                <w:webHidden/>
+              </w:rPr>
+              <w:fldChar w:fldCharType="begin"/>
+            </w:r>
+            <w:r>
+              <w:rPr>
+                <w:noProof/>
+                <w:webHidden/>
+              </w:rPr>
+              <w:instrText xml:space="preserve"> PAGEREF _Toc421611897 \h </w:instrText>
+            </w:r>
+            <w:r>
+              <w:rPr>
+                <w:noProof/>
+                <w:webHidden/>
+              </w:rPr>
+            </w:r>
+            <w:r>
+              <w:rPr>
+                <w:noProof/>
+                <w:webHidden/>
+              </w:rPr>
+              <w:fldChar w:fldCharType="separate"/>
+            </w:r>
+            <w:r>
+              <w:rPr>
+                <w:noProof/>
+                <w:webHidden/>
+              </w:rPr>
+              <w:t>57</w:t>
             </w:r>
             <w:r>
               <w:rPr>
@@ -2202,22 +2691,6 @@
             <w:fldChar w:fldCharType="end"/>
           </w:r>
         </w:p>
-        <w:p>
-          <w:pPr>
-            <w:rPr>
-              <w:rFonts w:cs="Arial"/>
-              <w:b/>
-              <w:bCs/>
-            </w:rPr>
-          </w:pPr>
-        </w:p>
-        <w:p>
-          <w:pPr>
-            <w:rPr>
-              <w:rFonts w:cs="Arial"/>
-            </w:rPr>
-          </w:pPr>
-        </w:p>
       </w:sdtContent>
     </w:sdt>
     <w:p>
@@ -2228,13 +2701,21 @@
           <w:lang w:eastAsia="fr-FR"/>
         </w:rPr>
       </w:pPr>
-      <w:bookmarkStart w:id="0" w:name="_Toc419804883"/>
-      <w:r>
+      <w:bookmarkStart w:id="0" w:name="_Toc421611868"/>
+    </w:p>
+    <w:p>
+      <w:pPr>
+        <w:pStyle w:val="Titre1"/>
         <w:rPr>
           <w:rFonts w:eastAsia="Times New Roman"/>
           <w:lang w:eastAsia="fr-FR"/>
         </w:rPr>
-        <w:lastRenderedPageBreak/>
+      </w:pPr>
+      <w:r>
+        <w:rPr>
+          <w:rFonts w:eastAsia="Times New Roman"/>
+          <w:lang w:eastAsia="fr-FR"/>
+        </w:rPr>
         <w:t>Informations sur le document</w:t>
       </w:r>
       <w:bookmarkEnd w:id="0"/>
@@ -2412,40 +2893,12 @@
     </w:p>
     <w:p>
       <w:pPr>
-        <w:rPr>
-          <w:lang w:eastAsia="fr-FR"/>
-        </w:rPr>
-      </w:pPr>
-    </w:p>
-    <w:p>
-      <w:pPr>
-        <w:rPr>
-          <w:lang w:eastAsia="fr-FR"/>
-        </w:rPr>
-      </w:pPr>
-    </w:p>
-    <w:p>
-      <w:pPr>
-        <w:rPr>
-          <w:lang w:eastAsia="fr-FR"/>
-        </w:rPr>
-      </w:pPr>
-    </w:p>
-    <w:p>
-      <w:pPr>
-        <w:rPr>
-          <w:lang w:eastAsia="fr-FR"/>
-        </w:rPr>
-      </w:pPr>
-    </w:p>
-    <w:p>
-      <w:pPr>
         <w:pStyle w:val="Titre1"/>
         <w:rPr>
           <w:rFonts w:eastAsiaTheme="minorHAnsi" w:cs="Arial"/>
         </w:rPr>
       </w:pPr>
-      <w:bookmarkStart w:id="1" w:name="_Toc419804884"/>
+      <w:bookmarkStart w:id="1" w:name="_Toc421611869"/>
       <w:r>
         <w:rPr>
           <w:rFonts w:eastAsia="Times New Roman"/>
@@ -2470,7 +2923,7 @@
       <w:r>
         <w:tab/>
       </w:r>
-      <w:bookmarkStart w:id="2" w:name="_Toc419804885"/>
+      <w:bookmarkStart w:id="2" w:name="_Toc421611870"/>
       <w:r>
         <w:t>Qu’est la VoD ?</w:t>
       </w:r>
@@ -3960,7 +4413,7 @@
         <w:pStyle w:val="Titre2"/>
         <w:ind w:firstLine="708"/>
       </w:pPr>
-      <w:bookmarkStart w:id="3" w:name="_Toc419804886"/>
+      <w:bookmarkStart w:id="3" w:name="_Toc421611871"/>
       <w:r>
         <w:lastRenderedPageBreak/>
         <w:t xml:space="preserve">Une </w:t>
@@ -4322,7 +4775,7 @@
           <w:szCs w:val="24"/>
         </w:rPr>
       </w:pPr>
-      <w:bookmarkStart w:id="4" w:name="_Toc419804887"/>
+      <w:bookmarkStart w:id="4" w:name="_Toc421611872"/>
       <w:r>
         <w:rPr>
           <w:rFonts w:eastAsia="Times New Roman"/>
@@ -4747,7 +5200,7 @@
           <w:szCs w:val="24"/>
         </w:rPr>
       </w:pPr>
-      <w:bookmarkStart w:id="5" w:name="_Toc419804888"/>
+      <w:bookmarkStart w:id="5" w:name="_Toc421611873"/>
       <w:r>
         <w:rPr>
           <w:rFonts w:eastAsia="Times New Roman"/>
@@ -5177,7 +5630,7 @@
           <w:szCs w:val="24"/>
         </w:rPr>
       </w:pPr>
-      <w:bookmarkStart w:id="6" w:name="_Toc419804889"/>
+      <w:bookmarkStart w:id="6" w:name="_Toc421611874"/>
       <w:r>
         <w:rPr>
           <w:rFonts w:eastAsia="Times New Roman"/>
@@ -5472,7 +5925,7 @@
           <w:rFonts w:eastAsia="Times New Roman"/>
         </w:rPr>
       </w:pPr>
-      <w:bookmarkStart w:id="7" w:name="_Toc419804890"/>
+      <w:bookmarkStart w:id="7" w:name="_Toc421611875"/>
       <w:r>
         <w:rPr>
           <w:rFonts w:eastAsia="Times New Roman"/>
@@ -6339,7 +6792,7 @@
         <w:pStyle w:val="Titre2"/>
         <w:ind w:firstLine="708"/>
       </w:pPr>
-      <w:bookmarkStart w:id="8" w:name="_Toc419804891"/>
+      <w:bookmarkStart w:id="8" w:name="_Toc421611876"/>
       <w:r>
         <w:lastRenderedPageBreak/>
         <w:t>Les raisons de la faillite</w:t>
@@ -6690,7 +7143,7 @@
         <w:pStyle w:val="Titre2"/>
         <w:ind w:firstLine="708"/>
       </w:pPr>
-      <w:bookmarkStart w:id="9" w:name="_Toc419804892"/>
+      <w:bookmarkStart w:id="9" w:name="_Toc421611877"/>
       <w:r>
         <w:t>Et si l’entreprise avait perdurée ?</w:t>
       </w:r>
@@ -7317,7 +7770,7 @@
       <w:pPr>
         <w:pStyle w:val="Titre2"/>
       </w:pPr>
-      <w:bookmarkStart w:id="10" w:name="_Toc419804893"/>
+      <w:bookmarkStart w:id="10" w:name="_Toc421611878"/>
       <w:r>
         <w:lastRenderedPageBreak/>
         <w:t>Analyse du contexte</w:t>
@@ -7341,7 +7794,7 @@
           <w:szCs w:val="24"/>
         </w:rPr>
       </w:pPr>
-      <w:bookmarkStart w:id="11" w:name="_Toc419804894"/>
+      <w:bookmarkStart w:id="11" w:name="_Toc421611879"/>
       <w:r>
         <w:t>U</w:t>
       </w:r>
@@ -7889,7 +8342,7 @@
         <w:pStyle w:val="Titre2"/>
         <w:ind w:firstLine="708"/>
       </w:pPr>
-      <w:bookmarkStart w:id="12" w:name="_Toc419804895"/>
+      <w:bookmarkStart w:id="12" w:name="_Toc421611880"/>
       <w:r>
         <w:lastRenderedPageBreak/>
         <w:t>La « protection » des films</w:t>
@@ -8401,7 +8854,7 @@
       <w:pPr>
         <w:pStyle w:val="Titre2"/>
       </w:pPr>
-      <w:bookmarkStart w:id="13" w:name="_Toc419804896"/>
+      <w:bookmarkStart w:id="13" w:name="_Toc421611881"/>
       <w:r>
         <w:lastRenderedPageBreak/>
         <w:t>La copie privée et le piratage</w:t>
@@ -8791,7 +9244,7 @@
       <w:pPr>
         <w:pStyle w:val="Titre2"/>
       </w:pPr>
-      <w:bookmarkStart w:id="14" w:name="_Toc419804897"/>
+      <w:bookmarkStart w:id="14" w:name="_Toc421611882"/>
       <w:r>
         <w:lastRenderedPageBreak/>
         <w:t>L’aspect social</w:t>
@@ -9726,7 +10179,7 @@
           <w:lang w:eastAsia="fr-FR"/>
         </w:rPr>
       </w:pPr>
-      <w:bookmarkStart w:id="15" w:name="_Toc419804898"/>
+      <w:bookmarkStart w:id="15" w:name="_Toc421611883"/>
       <w:r>
         <w:rPr>
           <w:lang w:eastAsia="fr-FR"/>
@@ -10250,7 +10703,7 @@
           <w:lang w:eastAsia="fr-FR"/>
         </w:rPr>
       </w:pPr>
-      <w:bookmarkStart w:id="16" w:name="_Toc419804899"/>
+      <w:bookmarkStart w:id="16" w:name="_Toc421611884"/>
       <w:r>
         <w:rPr>
           <w:lang w:eastAsia="fr-FR"/>
@@ -11123,7 +11576,7 @@
         <w:pStyle w:val="Titre1"/>
         <w:jc w:val="left"/>
       </w:pPr>
-      <w:bookmarkStart w:id="17" w:name="_Toc419804900"/>
+      <w:bookmarkStart w:id="17" w:name="_Toc421611885"/>
       <w:r>
         <w:lastRenderedPageBreak/>
         <w:t>Techniques et décisions du stagiaire pour répondre à la problématique</w:t>
@@ -11136,7 +11589,7 @@
         <w:pStyle w:val="Titre2"/>
         <w:ind w:firstLine="708"/>
       </w:pPr>
-      <w:bookmarkStart w:id="18" w:name="_Toc419804901"/>
+      <w:bookmarkStart w:id="18" w:name="_Toc421611886"/>
       <w:r>
         <w:t>L’API</w:t>
       </w:r>
@@ -11715,7 +12168,7 @@
           <w:shd w:val="clear" w:color="auto" w:fill="FFFFFF"/>
         </w:rPr>
       </w:pPr>
-      <w:bookmarkStart w:id="19" w:name="_Toc419804902"/>
+      <w:bookmarkStart w:id="19" w:name="_Toc421611887"/>
       <w:r>
         <w:rPr>
           <w:shd w:val="clear" w:color="auto" w:fill="FFFFFF"/>
@@ -12333,7 +12786,7 @@
           <w:shd w:val="clear" w:color="auto" w:fill="FFFFFF"/>
         </w:rPr>
       </w:pPr>
-      <w:bookmarkStart w:id="20" w:name="_Toc419804903"/>
+      <w:bookmarkStart w:id="20" w:name="_Toc421611888"/>
       <w:r>
         <w:rPr>
           <w:shd w:val="clear" w:color="auto" w:fill="FFFFFF"/>
@@ -13499,7 +13952,7 @@
           <w:shd w:val="clear" w:color="auto" w:fill="FFFFFF"/>
         </w:rPr>
       </w:pPr>
-      <w:bookmarkStart w:id="21" w:name="_Toc419804904"/>
+      <w:bookmarkStart w:id="21" w:name="_Toc421611889"/>
       <w:r>
         <w:rPr>
           <w:shd w:val="clear" w:color="auto" w:fill="FFFFFF"/>
@@ -13830,7 +14283,7 @@
           <w:shd w:val="clear" w:color="auto" w:fill="FFFFFF"/>
         </w:rPr>
       </w:pPr>
-      <w:bookmarkStart w:id="22" w:name="_Toc419804905"/>
+      <w:bookmarkStart w:id="22" w:name="_Toc421611890"/>
       <w:r>
         <w:rPr>
           <w:shd w:val="clear" w:color="auto" w:fill="FFFFFF"/>
@@ -14604,6 +15057,7 @@
           <w:lang w:eastAsia="fr-FR"/>
         </w:rPr>
       </w:pPr>
+      <w:bookmarkStart w:id="23" w:name="_Toc421611891"/>
       <w:r>
         <w:rPr>
           <w:lang w:eastAsia="fr-FR"/>
@@ -14611,6 +15065,7 @@
         <w:lastRenderedPageBreak/>
         <w:t>Démonstration d’une originalité dans la solution et critique de l’approche choisie</w:t>
       </w:r>
+      <w:bookmarkEnd w:id="23"/>
     </w:p>
     <w:p>
       <w:pPr>
@@ -14624,9 +15079,11 @@
         <w:pStyle w:val="Titre2"/>
         <w:ind w:firstLine="708"/>
       </w:pPr>
+      <w:bookmarkStart w:id="24" w:name="_Toc421611892"/>
       <w:r>
         <w:t>Organisation générale</w:t>
       </w:r>
+      <w:bookmarkEnd w:id="24"/>
     </w:p>
     <w:p>
       <w:pPr>
@@ -15058,10 +15515,12 @@
         <w:pStyle w:val="Titre2"/>
         <w:ind w:firstLine="708"/>
       </w:pPr>
+      <w:bookmarkStart w:id="25" w:name="_Toc421611893"/>
       <w:r>
         <w:lastRenderedPageBreak/>
         <w:t>L’optimisation</w:t>
       </w:r>
+      <w:bookmarkEnd w:id="25"/>
     </w:p>
     <w:p>
       <w:pPr>
@@ -15204,6 +15663,7 @@
         <w:pStyle w:val="Titre2"/>
         <w:ind w:firstLine="708"/>
       </w:pPr>
+      <w:bookmarkStart w:id="26" w:name="_Toc421611894"/>
       <w:r>
         <w:t>Réorganisation</w:t>
       </w:r>
@@ -15213,6 +15673,7 @@
       <w:r>
         <w:t xml:space="preserve"> suite aux départs</w:t>
       </w:r>
+      <w:bookmarkEnd w:id="26"/>
     </w:p>
     <w:p>
       <w:pPr>
@@ -15512,6 +15973,7 @@
           <w:lang w:eastAsia="fr-FR"/>
         </w:rPr>
       </w:pPr>
+      <w:bookmarkStart w:id="27" w:name="_Toc421611895"/>
       <w:r>
         <w:rPr>
           <w:lang w:eastAsia="fr-FR"/>
@@ -15519,6 +15981,7 @@
         <w:lastRenderedPageBreak/>
         <w:t>Analyse de l’approche choisie</w:t>
       </w:r>
+      <w:bookmarkEnd w:id="27"/>
     </w:p>
     <w:p>
       <w:pPr>
@@ -15613,15 +16076,7 @@
         <w:rPr>
           <w:lang w:eastAsia="fr-FR"/>
         </w:rPr>
-        <w:t>. Plusieurs personnes éminentes dans le monde</w:t>
-      </w:r>
-      <w:bookmarkStart w:id="23" w:name="_GoBack"/>
-      <w:bookmarkEnd w:id="23"/>
-      <w:r>
-        <w:rPr>
-          <w:lang w:eastAsia="fr-FR"/>
-        </w:rPr>
-        <w:t xml:space="preserve"> de la </w:t>
+        <w:t xml:space="preserve">. Plusieurs personnes éminentes dans le monde de la </w:t>
       </w:r>
       <w:proofErr w:type="spellStart"/>
       <w:r>
@@ -15826,7 +16281,31 @@
         <w:rPr>
           <w:lang w:eastAsia="fr-FR"/>
         </w:rPr>
-        <w:t>aurait plu ou non ce qui nous aurait permis de soit rassurer les investisseurs et en trouver plus facilement soit mettre fin au projet immédiatement. D’un autre côté, cela aurait également pu nous desservir de montrer un service nécessitant encore beaucoup de correction et aurait également pu augmenter la difficulté à trouver du financement pour la seconde levée de fonds même si le service semblait être apprécié par les utilisateurs. La question de lancer ou non la campagne de communication avec la première levée de fonds ou d’attendre la seconde a probablement été la plus importante de notre parcours.</w:t>
+        <w:t xml:space="preserve">aurait plu ou non ce qui nous aurait permis de soit rassurer les investisseurs et en trouver plus facilement soit mettre fin au projet immédiatement. D’un autre côté, cela aurait également pu nous desservir de montrer un service nécessitant encore beaucoup de correction et aurait également pu augmenter la difficulté à trouver du financement pour la seconde levée de fonds même si le service semblait être apprécié par les utilisateurs. </w:t>
+      </w:r>
+      <w:r>
+        <w:rPr>
+          <w:lang w:eastAsia="fr-FR"/>
+        </w:rPr>
+        <w:t>Avec le recul, l</w:t>
+      </w:r>
+      <w:r>
+        <w:rPr>
+          <w:lang w:eastAsia="fr-FR"/>
+        </w:rPr>
+        <w:t>a question de lancer ou non la campagne de communication avec la première levée de fonds ou d’attend</w:t>
+      </w:r>
+      <w:r>
+        <w:rPr>
+          <w:lang w:eastAsia="fr-FR"/>
+        </w:rPr>
+        <w:t>re la seconde a probablement était probablement</w:t>
+      </w:r>
+      <w:r>
+        <w:rPr>
+          <w:lang w:eastAsia="fr-FR"/>
+        </w:rPr>
+        <w:t xml:space="preserve"> la plus importante de notre parcours.</w:t>
       </w:r>
     </w:p>
     <w:p>
@@ -15875,6 +16354,546 @@
         </w:rPr>
         <w:tab/>
       </w:r>
+    </w:p>
+    <w:p>
+      <w:pPr>
+        <w:rPr>
+          <w:lang w:eastAsia="fr-FR"/>
+        </w:rPr>
+      </w:pPr>
+    </w:p>
+    <w:p>
+      <w:pPr>
+        <w:rPr>
+          <w:lang w:eastAsia="fr-FR"/>
+        </w:rPr>
+      </w:pPr>
+    </w:p>
+    <w:p>
+      <w:pPr>
+        <w:pStyle w:val="Titre1"/>
+        <w:ind w:firstLine="708"/>
+        <w:rPr>
+          <w:lang w:eastAsia="fr-FR"/>
+        </w:rPr>
+      </w:pPr>
+      <w:bookmarkStart w:id="28" w:name="_Toc421611896"/>
+      <w:r>
+        <w:rPr>
+          <w:lang w:eastAsia="fr-FR"/>
+        </w:rPr>
+        <w:lastRenderedPageBreak/>
+        <w:t>Réflexion sur le stage et le mémoire</w:t>
+      </w:r>
+      <w:bookmarkEnd w:id="28"/>
+    </w:p>
+    <w:p>
+      <w:pPr>
+        <w:rPr>
+          <w:lang w:eastAsia="fr-FR"/>
+        </w:rPr>
+      </w:pPr>
+    </w:p>
+    <w:p>
+      <w:pPr>
+        <w:rPr>
+          <w:lang w:eastAsia="fr-FR"/>
+        </w:rPr>
+      </w:pPr>
+      <w:r>
+        <w:rPr>
+          <w:lang w:eastAsia="fr-FR"/>
+        </w:rPr>
+        <w:tab/>
+        <w:t xml:space="preserve">Ce stage et l’emploi qui en a suivi m’ont permis d’apprendre énormément de choses à commencer par la programmation. </w:t>
+      </w:r>
+      <w:r>
+        <w:rPr>
+          <w:lang w:eastAsia="fr-FR"/>
+        </w:rPr>
+        <w:t xml:space="preserve">J’ai réalisé que ce qui m’intéressait le plus dans le développement web était la partie </w:t>
+      </w:r>
+      <w:proofErr w:type="spellStart"/>
+      <w:r>
+        <w:rPr>
+          <w:lang w:eastAsia="fr-FR"/>
+        </w:rPr>
+        <w:t>frontend</w:t>
+      </w:r>
+      <w:proofErr w:type="spellEnd"/>
+      <w:r>
+        <w:rPr>
+          <w:lang w:eastAsia="fr-FR"/>
+        </w:rPr>
+        <w:t xml:space="preserve"> pour son côté graphique et pour l’utilisation du JavaScript notamment avec la technologie AJAX permettant un grand dynamisme des pages offrant de très grandes possibilités pour un développeur </w:t>
+      </w:r>
+      <w:proofErr w:type="spellStart"/>
+      <w:r>
+        <w:rPr>
+          <w:lang w:eastAsia="fr-FR"/>
+        </w:rPr>
+        <w:t>frontend</w:t>
+      </w:r>
+      <w:proofErr w:type="spellEnd"/>
+      <w:r>
+        <w:rPr>
+          <w:lang w:eastAsia="fr-FR"/>
+        </w:rPr>
+        <w:t xml:space="preserve">. Je remercie particulièrement François Prunier, qui était senior développeur à </w:t>
+      </w:r>
+      <w:proofErr w:type="spellStart"/>
+      <w:r>
+        <w:rPr>
+          <w:lang w:eastAsia="fr-FR"/>
+        </w:rPr>
+        <w:t>Clapfeeder</w:t>
+      </w:r>
+      <w:proofErr w:type="spellEnd"/>
+      <w:r>
+        <w:rPr>
+          <w:lang w:eastAsia="fr-FR"/>
+        </w:rPr>
+        <w:t xml:space="preserve">, pour son aide régulière, sa disponibilité et pour tout ce qu’il m’a permis d’apprendre. En termes de programmation, tout mon temps passé à </w:t>
+      </w:r>
+      <w:proofErr w:type="spellStart"/>
+      <w:r>
+        <w:rPr>
+          <w:lang w:eastAsia="fr-FR"/>
+        </w:rPr>
+        <w:t>Clapfeeder</w:t>
+      </w:r>
+      <w:proofErr w:type="spellEnd"/>
+      <w:r>
+        <w:rPr>
+          <w:lang w:eastAsia="fr-FR"/>
+        </w:rPr>
+        <w:t xml:space="preserve"> m’a également fait approfondir beaucoup d’éléments relatifs au </w:t>
+      </w:r>
+      <w:proofErr w:type="spellStart"/>
+      <w:r>
+        <w:rPr>
+          <w:lang w:eastAsia="fr-FR"/>
+        </w:rPr>
+        <w:t>backend</w:t>
+      </w:r>
+      <w:proofErr w:type="spellEnd"/>
+      <w:r>
+        <w:rPr>
+          <w:lang w:eastAsia="fr-FR"/>
+        </w:rPr>
+        <w:t xml:space="preserve"> d’un site. C’est le cas des bases de données dont j’ai découvert les possibilités de grandement optimiser des requêtes par des moyens relativement simple mais très efficace. Je retiendrai particulièrement la phase d’optimisation du site qui est probablement la période où j’ai appris le plus de choses.</w:t>
+      </w:r>
+    </w:p>
+    <w:p>
+      <w:pPr>
+        <w:rPr>
+          <w:lang w:eastAsia="fr-FR"/>
+        </w:rPr>
+      </w:pPr>
+      <w:r>
+        <w:rPr>
+          <w:lang w:eastAsia="fr-FR"/>
+        </w:rPr>
+        <w:tab/>
+        <w:t xml:space="preserve">Les réductions d’effectifs m’ont amenés à découvrir une partie liée au développement web que j’approchais peu, les serveurs. La maintenance de ceux-ci pendant plusieurs mois, </w:t>
+      </w:r>
+      <w:r>
+        <w:rPr>
+          <w:lang w:eastAsia="fr-FR"/>
+        </w:rPr>
+        <w:t xml:space="preserve">incluant des mises à jours du service et des corrections de problèmes m’ont permis de comprendre plus en profondeur mon travail de développeur web en augmentant mes connaissances sur la totalité des éléments qui constituent un site web, plus seulement le code source mais aussi les machines qui permettent de le faire fonctionner. Je tiens à remercier Sylvain </w:t>
+      </w:r>
+      <w:proofErr w:type="spellStart"/>
+      <w:r>
+        <w:rPr>
+          <w:lang w:eastAsia="fr-FR"/>
+        </w:rPr>
+        <w:t>Ferrot</w:t>
+      </w:r>
+      <w:proofErr w:type="spellEnd"/>
+      <w:r>
+        <w:rPr>
+          <w:lang w:eastAsia="fr-FR"/>
+        </w:rPr>
+        <w:t xml:space="preserve">, le deuxième développeur junior de </w:t>
+      </w:r>
+      <w:proofErr w:type="spellStart"/>
+      <w:r>
+        <w:rPr>
+          <w:lang w:eastAsia="fr-FR"/>
+        </w:rPr>
+        <w:t>Clapfeeder</w:t>
+      </w:r>
+      <w:proofErr w:type="spellEnd"/>
+      <w:r>
+        <w:rPr>
+          <w:lang w:eastAsia="fr-FR"/>
+        </w:rPr>
+        <w:t xml:space="preserve"> qui m’appris beaucoup de choses sur ce domaine une fois que les seniors avaient quittés l’entreprise.</w:t>
+      </w:r>
+    </w:p>
+    <w:p>
+      <w:pPr>
+        <w:rPr>
+          <w:lang w:eastAsia="fr-FR"/>
+        </w:rPr>
+      </w:pPr>
+      <w:r>
+        <w:rPr>
+          <w:lang w:eastAsia="fr-FR"/>
+        </w:rPr>
+        <w:tab/>
+        <w:t xml:space="preserve">Dans cette entreprise, même quand j’étais stagiaire, </w:t>
+      </w:r>
+      <w:r>
+        <w:rPr>
+          <w:lang w:eastAsia="fr-FR"/>
+        </w:rPr>
+        <w:t>j’étais toujours considéré comme un membre à part entière ce qui a été différent de la majorité de mes précédentes expériences en entreprise. Cela m’a permis de m’affirmer rapidement en tant que développeur et en tant que cadre. Le travail en équipe ne m’a pas posé de problèmes car j’ai été bien accueilli dans l’entreprise et due aux nombreux projets de groupe</w:t>
+      </w:r>
+      <w:r>
+        <w:rPr>
+          <w:lang w:eastAsia="fr-FR"/>
+        </w:rPr>
+        <w:t>s</w:t>
+      </w:r>
+      <w:r>
+        <w:rPr>
+          <w:lang w:eastAsia="fr-FR"/>
+        </w:rPr>
+        <w:t xml:space="preserve"> pendant ma scolarité, notamment à </w:t>
+      </w:r>
+      <w:proofErr w:type="spellStart"/>
+      <w:r>
+        <w:rPr>
+          <w:lang w:eastAsia="fr-FR"/>
+        </w:rPr>
+        <w:t>Supinfo</w:t>
+      </w:r>
+      <w:proofErr w:type="spellEnd"/>
+      <w:r>
+        <w:rPr>
+          <w:lang w:eastAsia="fr-FR"/>
+        </w:rPr>
+        <w:t>, ainsi qu’aux nombreux stages en entreprise qu’il m’a été permis de faire, j’avais déjà acquis une bonne expérience dans ce domaine. J’ai également pu appliquer</w:t>
+      </w:r>
+      <w:r>
+        <w:rPr>
+          <w:lang w:eastAsia="fr-FR"/>
+        </w:rPr>
+        <w:t xml:space="preserve">, </w:t>
+      </w:r>
+      <w:r>
+        <w:rPr>
+          <w:lang w:eastAsia="fr-FR"/>
+        </w:rPr>
+        <w:t>au sein de cet emploi</w:t>
+      </w:r>
+      <w:r>
+        <w:rPr>
+          <w:lang w:eastAsia="fr-FR"/>
+        </w:rPr>
+        <w:t>,</w:t>
+      </w:r>
+      <w:r>
+        <w:rPr>
+          <w:lang w:eastAsia="fr-FR"/>
+        </w:rPr>
+        <w:t xml:space="preserve"> une partie des cours liés aux management et à la gestion de projet que </w:t>
+      </w:r>
+      <w:proofErr w:type="spellStart"/>
+      <w:r>
+        <w:rPr>
+          <w:lang w:eastAsia="fr-FR"/>
+        </w:rPr>
+        <w:t>Supinfo</w:t>
+      </w:r>
+      <w:proofErr w:type="spellEnd"/>
+      <w:r>
+        <w:rPr>
+          <w:lang w:eastAsia="fr-FR"/>
+        </w:rPr>
+        <w:t xml:space="preserve"> m’a permis de suivre</w:t>
+      </w:r>
+      <w:r>
+        <w:rPr>
+          <w:lang w:eastAsia="fr-FR"/>
+        </w:rPr>
+        <w:t>.</w:t>
+      </w:r>
+      <w:r>
+        <w:rPr>
+          <w:lang w:eastAsia="fr-FR"/>
+        </w:rPr>
+        <w:t xml:space="preserve"> Concernant la gestion de projet, l’autonomie dont nous disposions nous imposait de décider de nombreux éléments tels que la priorisation et l’estimation de durée des tâches. Un exercice difficile au début mais que j’ai pu maitriser, affirmant mon autonomie. Enfin, j</w:t>
+      </w:r>
+      <w:r>
+        <w:rPr>
+          <w:lang w:eastAsia="fr-FR"/>
+        </w:rPr>
+        <w:t xml:space="preserve">’ai également pu en apprendre </w:t>
+      </w:r>
+      <w:r>
+        <w:rPr>
+          <w:lang w:eastAsia="fr-FR"/>
+        </w:rPr>
+        <w:t xml:space="preserve">beaucoup </w:t>
+      </w:r>
+      <w:r>
+        <w:rPr>
+          <w:lang w:eastAsia="fr-FR"/>
+        </w:rPr>
+        <w:t>plus</w:t>
+      </w:r>
+      <w:r>
+        <w:rPr>
+          <w:lang w:eastAsia="fr-FR"/>
+        </w:rPr>
+        <w:t xml:space="preserve"> </w:t>
+      </w:r>
+      <w:r>
+        <w:rPr>
+          <w:lang w:eastAsia="fr-FR"/>
+        </w:rPr>
+        <w:lastRenderedPageBreak/>
+        <w:t xml:space="preserve">sur d’autres outils très important pour un développeur tel que les outils de </w:t>
+      </w:r>
+      <w:proofErr w:type="spellStart"/>
+      <w:r>
+        <w:rPr>
+          <w:lang w:eastAsia="fr-FR"/>
+        </w:rPr>
+        <w:t>versionning</w:t>
+      </w:r>
+      <w:proofErr w:type="spellEnd"/>
+      <w:r>
+        <w:rPr>
+          <w:lang w:eastAsia="fr-FR"/>
+        </w:rPr>
+        <w:t xml:space="preserve"> dont </w:t>
+      </w:r>
+      <w:proofErr w:type="spellStart"/>
+      <w:r>
+        <w:rPr>
+          <w:lang w:eastAsia="fr-FR"/>
+        </w:rPr>
+        <w:t>Mercurial</w:t>
+      </w:r>
+      <w:proofErr w:type="spellEnd"/>
+      <w:r>
+        <w:rPr>
+          <w:lang w:eastAsia="fr-FR"/>
+        </w:rPr>
+        <w:t xml:space="preserve"> qui</w:t>
+      </w:r>
+      <w:r>
+        <w:rPr>
+          <w:lang w:eastAsia="fr-FR"/>
+        </w:rPr>
+        <w:t xml:space="preserve"> était celui utilisé chez </w:t>
+      </w:r>
+      <w:proofErr w:type="spellStart"/>
+      <w:r>
+        <w:rPr>
+          <w:lang w:eastAsia="fr-FR"/>
+        </w:rPr>
+        <w:t>Clapfeeder</w:t>
+      </w:r>
+      <w:proofErr w:type="spellEnd"/>
+      <w:r>
+        <w:rPr>
+          <w:lang w:eastAsia="fr-FR"/>
+        </w:rPr>
+        <w:t>.</w:t>
+      </w:r>
+    </w:p>
+    <w:p>
+      <w:pPr>
+        <w:rPr>
+          <w:lang w:eastAsia="fr-FR"/>
+        </w:rPr>
+      </w:pPr>
+      <w:r>
+        <w:rPr>
+          <w:lang w:eastAsia="fr-FR"/>
+        </w:rPr>
+        <w:tab/>
+        <w:t xml:space="preserve">Je remercie Christophe Ebro, directeur de </w:t>
+      </w:r>
+      <w:proofErr w:type="spellStart"/>
+      <w:r>
+        <w:rPr>
+          <w:lang w:eastAsia="fr-FR"/>
+        </w:rPr>
+        <w:t>Clapfeeder</w:t>
+      </w:r>
+      <w:proofErr w:type="spellEnd"/>
+      <w:r>
+        <w:rPr>
+          <w:lang w:eastAsia="fr-FR"/>
+        </w:rPr>
+        <w:t xml:space="preserve"> pour son accueil au sein de son entreprise et pour la confiance qu’il m’a accordé tout au long du stage et de l’emploi. Je n’ai eu aucun mal à m’intégrer à son équipe composée de gens tous très agréable. Cela m’a permis de constater mes capacités d’intégration d’une entreprise et me rassure quant à mes prochaines embauches. Je le remercie également pour l’ouverture au monde du cinéma qu’il m’a apporté, sa passion et son expérience dans ce domaine m’ont beaucoup intéressé me permettant d’apprécier mon travail de développeur dans une entreprise dont le secteur me passionne à présent.</w:t>
+      </w:r>
+    </w:p>
+    <w:p>
+      <w:pPr>
+        <w:rPr>
+          <w:lang w:eastAsia="fr-FR"/>
+        </w:rPr>
+      </w:pPr>
+      <w:r>
+        <w:rPr>
+          <w:lang w:eastAsia="fr-FR"/>
+        </w:rPr>
+        <w:tab/>
+        <w:t>Toute</w:t>
+      </w:r>
+      <w:r>
+        <w:rPr>
+          <w:lang w:eastAsia="fr-FR"/>
+        </w:rPr>
+        <w:t>s</w:t>
+      </w:r>
+      <w:r>
+        <w:rPr>
+          <w:lang w:eastAsia="fr-FR"/>
+        </w:rPr>
+        <w:t xml:space="preserve"> ces expérience</w:t>
+      </w:r>
+      <w:r>
+        <w:rPr>
+          <w:lang w:eastAsia="fr-FR"/>
+        </w:rPr>
+        <w:t>s</w:t>
+      </w:r>
+      <w:r>
+        <w:rPr>
+          <w:lang w:eastAsia="fr-FR"/>
+        </w:rPr>
+        <w:t xml:space="preserve"> ont confirmé</w:t>
+      </w:r>
+      <w:r>
+        <w:rPr>
+          <w:lang w:eastAsia="fr-FR"/>
+        </w:rPr>
+        <w:t>es</w:t>
+      </w:r>
+      <w:r>
+        <w:rPr>
+          <w:lang w:eastAsia="fr-FR"/>
+        </w:rPr>
+        <w:t xml:space="preserve"> mes goûts pour la programmation tout en précisant celle-ci pour le développement </w:t>
+      </w:r>
+      <w:proofErr w:type="spellStart"/>
+      <w:r>
+        <w:rPr>
+          <w:lang w:eastAsia="fr-FR"/>
+        </w:rPr>
+        <w:t>frontend</w:t>
+      </w:r>
+      <w:proofErr w:type="spellEnd"/>
+      <w:r>
+        <w:rPr>
+          <w:lang w:eastAsia="fr-FR"/>
+        </w:rPr>
+        <w:t xml:space="preserve"> dont je </w:t>
+      </w:r>
+      <w:r>
+        <w:rPr>
+          <w:lang w:eastAsia="fr-FR"/>
+        </w:rPr>
+        <w:t>continue de m’orienter pour mes recherches d’emplois. Le monde d’internet m’intéresse de plus en plus et les possibilités qu’il apporte à l’humanité et aux entreprises en font probablement la technologie la plus importante de ma génération et je compte bien continuer de suivre son évolution en espérant y apporter ma modeste part.</w:t>
+      </w:r>
+    </w:p>
+    <w:p>
+      <w:pPr>
+        <w:rPr>
+          <w:lang w:eastAsia="fr-FR"/>
+        </w:rPr>
+      </w:pPr>
+    </w:p>
+    <w:p>
+      <w:pPr>
+        <w:rPr>
+          <w:lang w:eastAsia="fr-FR"/>
+        </w:rPr>
+      </w:pPr>
+    </w:p>
+    <w:p>
+      <w:pPr>
+        <w:rPr>
+          <w:lang w:eastAsia="fr-FR"/>
+        </w:rPr>
+      </w:pPr>
+    </w:p>
+    <w:p>
+      <w:pPr>
+        <w:rPr>
+          <w:lang w:eastAsia="fr-FR"/>
+        </w:rPr>
+      </w:pPr>
+    </w:p>
+    <w:p>
+      <w:pPr>
+        <w:rPr>
+          <w:lang w:eastAsia="fr-FR"/>
+        </w:rPr>
+      </w:pPr>
+    </w:p>
+    <w:p>
+      <w:pPr>
+        <w:rPr>
+          <w:lang w:eastAsia="fr-FR"/>
+        </w:rPr>
+      </w:pPr>
+    </w:p>
+    <w:p>
+      <w:pPr>
+        <w:rPr>
+          <w:lang w:eastAsia="fr-FR"/>
+        </w:rPr>
+      </w:pPr>
+    </w:p>
+    <w:p>
+      <w:pPr>
+        <w:rPr>
+          <w:lang w:eastAsia="fr-FR"/>
+        </w:rPr>
+      </w:pPr>
+    </w:p>
+    <w:p>
+      <w:pPr>
+        <w:rPr>
+          <w:lang w:eastAsia="fr-FR"/>
+        </w:rPr>
+      </w:pPr>
+    </w:p>
+    <w:p>
+      <w:pPr>
+        <w:rPr>
+          <w:lang w:eastAsia="fr-FR"/>
+        </w:rPr>
+      </w:pPr>
+    </w:p>
+    <w:p>
+      <w:pPr>
+        <w:pStyle w:val="Titre1"/>
+        <w:ind w:firstLine="708"/>
+        <w:rPr>
+          <w:lang w:eastAsia="fr-FR"/>
+        </w:rPr>
+      </w:pPr>
+      <w:bookmarkStart w:id="29" w:name="_Toc421611897"/>
+      <w:r>
+        <w:rPr>
+          <w:lang w:eastAsia="fr-FR"/>
+        </w:rPr>
+        <w:lastRenderedPageBreak/>
+        <w:t>Conclusion</w:t>
+      </w:r>
+      <w:bookmarkStart w:id="30" w:name="_GoBack"/>
+      <w:bookmarkEnd w:id="29"/>
+      <w:bookmarkEnd w:id="30"/>
     </w:p>
     <w:sectPr>
       <w:footerReference w:type="default" r:id="rId15"/>
@@ -15922,6 +16941,7 @@
         <w:docPartUnique/>
       </w:docPartObj>
     </w:sdtPr>
+    <w:sdtEndPr/>
     <w:sdtContent>
       <w:p>
         <w:pPr>
@@ -15941,7 +16961,7 @@
           <w:rPr>
             <w:noProof/>
           </w:rPr>
-          <w:t>53</w:t>
+          <w:t>57</w:t>
         </w:r>
         <w:r>
           <w:fldChar w:fldCharType="end"/>
@@ -16894,7 +17914,6 @@
   <w:style w:type="character" w:default="1" w:styleId="Policepardfaut">
     <w:name w:val="Default Paragraph Font"/>
     <w:uiPriority w:val="1"/>
-    <w:semiHidden/>
     <w:unhideWhenUsed/>
   </w:style>
   <w:style w:type="table" w:default="1" w:styleId="TableauNormal">
@@ -17418,7 +18437,6 @@
   <w:style w:type="character" w:default="1" w:styleId="Policepardfaut">
     <w:name w:val="Default Paragraph Font"/>
     <w:uiPriority w:val="1"/>
-    <w:semiHidden/>
     <w:unhideWhenUsed/>
   </w:style>
   <w:style w:type="table" w:default="1" w:styleId="TableauNormal">
@@ -18015,7 +19033,7 @@
 </file>
 
 <file path=customXml/itemProps1.xml><?xml version="1.0" encoding="utf-8"?>
-<ds:datastoreItem xmlns:ds="http://schemas.openxmlformats.org/officeDocument/2006/customXml" ds:itemID="{152AA0FF-8DC9-4D06-88E5-D5D033B23445}">
+<ds:datastoreItem xmlns:ds="http://schemas.openxmlformats.org/officeDocument/2006/customXml" ds:itemID="{CEA3E1A3-7D3D-4E18-A324-B8DF35E3CFDE}">
   <ds:schemaRefs>
     <ds:schemaRef ds:uri="http://schemas.openxmlformats.org/officeDocument/2006/bibliography"/>
   </ds:schemaRefs>

</xml_diff>